<commit_message>
updated. some areas need modification and NetSol related details are missing
</commit_message>
<xml_diff>
--- a/resume_abdul_rauf.docx
+++ b/resume_abdul_rauf.docx
@@ -9,8 +9,6 @@
           <w:b/>
         </w:rPr>
       </w:pPr>
-      <w:bookmarkStart w:id="0" w:name="_GoBack"/>
-      <w:bookmarkEnd w:id="0"/>
       <w:r>
         <w:rPr>
           <w:rFonts w:ascii="Cambria" w:hAnsi="Cambria"/>
@@ -73,28 +71,7 @@
             <w:rStyle w:val="Hyperlink"/>
             <w:rFonts w:ascii="Cambria" w:hAnsi="Cambria"/>
           </w:rPr>
-          <w:t>abdulraufmuj</w:t>
-        </w:r>
-        <w:r>
-          <w:rPr>
-            <w:rStyle w:val="Hyperlink"/>
-            <w:rFonts w:ascii="Cambria" w:hAnsi="Cambria"/>
-          </w:rPr>
-          <w:t>a</w:t>
-        </w:r>
-        <w:r>
-          <w:rPr>
-            <w:rStyle w:val="Hyperlink"/>
-            <w:rFonts w:ascii="Cambria" w:hAnsi="Cambria"/>
-          </w:rPr>
-          <w:t>h</w:t>
-        </w:r>
-        <w:r>
-          <w:rPr>
-            <w:rStyle w:val="Hyperlink"/>
-            <w:rFonts w:ascii="Cambria" w:hAnsi="Cambria"/>
-          </w:rPr>
-          <w:t>id@gmail.com</w:t>
+          <w:t>abdulraufmujahid@gmail.com</w:t>
         </w:r>
       </w:hyperlink>
       <w:r>
@@ -115,21 +92,7 @@
             <w:rStyle w:val="Hyperlink"/>
             <w:rFonts w:ascii="Cambria" w:hAnsi="Cambria"/>
           </w:rPr>
-          <w:t>mail@arm</w:t>
-        </w:r>
-        <w:r>
-          <w:rPr>
-            <w:rStyle w:val="Hyperlink"/>
-            <w:rFonts w:ascii="Cambria" w:hAnsi="Cambria"/>
-          </w:rPr>
-          <w:t>u</w:t>
-        </w:r>
-        <w:r>
-          <w:rPr>
-            <w:rStyle w:val="Hyperlink"/>
-            <w:rFonts w:ascii="Cambria" w:hAnsi="Cambria"/>
-          </w:rPr>
-          <w:t>jahid.me</w:t>
+          <w:t>mail@armujahid.me</w:t>
         </w:r>
       </w:hyperlink>
     </w:p>
@@ -181,6 +144,26 @@
           <w:rFonts w:ascii="Cambria" w:hAnsi="Cambria"/>
         </w:rPr>
         <w:tab/>
+      </w:r>
+    </w:p>
+    <w:p>
+      <w:pPr>
+        <w:rPr>
+          <w:rFonts w:ascii="Cambria" w:hAnsi="Cambria"/>
+        </w:rPr>
+      </w:pPr>
+      <w:r>
+        <w:rPr>
+          <w:rFonts w:ascii="Cambria" w:hAnsi="Cambria"/>
+          <w:b/>
+        </w:rPr>
+        <w:t>Websites:</w:t>
+      </w:r>
+      <w:r>
+        <w:rPr>
+          <w:rFonts w:ascii="Cambria" w:hAnsi="Cambria"/>
+        </w:rPr>
+        <w:t xml:space="preserve"> </w:t>
       </w:r>
       <w:hyperlink r:id="rId8" w:history="1">
         <w:r>
@@ -191,12 +174,6 @@
           <w:t>http://armujahid.me</w:t>
         </w:r>
       </w:hyperlink>
-      <w:r>
-        <w:rPr>
-          <w:rFonts w:ascii="Cambria" w:hAnsi="Cambria"/>
-        </w:rPr>
-        <w:tab/>
-      </w:r>
       <w:r>
         <w:rPr>
           <w:rFonts w:ascii="Cambria" w:hAnsi="Cambria"/>
@@ -432,15 +409,7 @@
               <w:t>Govt. Colleg</w:t>
             </w:r>
             <w:r>
-              <w:t xml:space="preserve">e of Science, </w:t>
-            </w:r>
-            <w:proofErr w:type="spellStart"/>
-            <w:r>
-              <w:t>Wahdat</w:t>
-            </w:r>
-            <w:proofErr w:type="spellEnd"/>
-            <w:r>
-              <w:t xml:space="preserve"> Rd, LHR</w:t>
+              <w:t>e of Science, Wahdat Rd, LHR</w:t>
             </w:r>
             <w:r>
               <w:t xml:space="preserve"> </w:t>
@@ -547,66 +516,42 @@
           <w:rFonts w:ascii="Cambria" w:hAnsi="Cambria"/>
           <w:b/>
         </w:rPr>
-        <w:t xml:space="preserve">Internships and </w:t>
+        <w:t>Professional Experience</w:t>
       </w:r>
       <w:r>
         <w:rPr>
           <w:rFonts w:ascii="Cambria" w:hAnsi="Cambria"/>
           <w:b/>
         </w:rPr>
-        <w:t>Professional Experience</w:t>
-      </w:r>
-      <w:r>
+        <w:t>:</w:t>
+      </w:r>
+    </w:p>
+    <w:p>
+      <w:pPr>
         <w:rPr>
           <w:rFonts w:ascii="Cambria" w:hAnsi="Cambria"/>
           <w:b/>
         </w:rPr>
-        <w:t>:</w:t>
-      </w:r>
-    </w:p>
-    <w:p>
-      <w:pPr>
-        <w:rPr>
-          <w:rFonts w:ascii="Cambria" w:hAnsi="Cambria"/>
-          <w:b/>
-        </w:rPr>
-      </w:pPr>
-      <w:proofErr w:type="gramStart"/>
-      <w:r>
-        <w:rPr>
-          <w:rFonts w:ascii="Cambria" w:hAnsi="Cambria"/>
-        </w:rPr>
-        <w:t>1)Software</w:t>
-      </w:r>
-      <w:proofErr w:type="gramEnd"/>
-      <w:r>
-        <w:rPr>
-          <w:rFonts w:ascii="Cambria" w:hAnsi="Cambria"/>
-        </w:rPr>
-        <w:t xml:space="preserve"> Engineer @ </w:t>
-      </w:r>
-      <w:proofErr w:type="spellStart"/>
-      <w:r>
-        <w:rPr>
-          <w:rFonts w:ascii="Cambria" w:hAnsi="Cambria"/>
-        </w:rPr>
-        <w:t>NetSol</w:t>
-      </w:r>
-      <w:proofErr w:type="spellEnd"/>
-      <w:r>
-        <w:rPr>
-          <w:rFonts w:ascii="Cambria" w:hAnsi="Cambria"/>
-        </w:rPr>
-        <w:t xml:space="preserve"> Technologies, Lahore</w:t>
-      </w:r>
-    </w:p>
-    <w:p>
-      <w:pPr>
-        <w:rPr>
-          <w:rFonts w:ascii="Cambria" w:hAnsi="Cambria"/>
-        </w:rPr>
-      </w:pPr>
-      <w:proofErr w:type="gramStart"/>
+      </w:pPr>
+      <w:r>
+        <w:rPr>
+          <w:rFonts w:ascii="Cambria" w:hAnsi="Cambria"/>
+        </w:rPr>
+        <w:t>1)Software Engineer @ NetSol Technologies, Lahore</w:t>
+      </w:r>
+      <w:r>
+        <w:rPr>
+          <w:rFonts w:ascii="Cambria" w:hAnsi="Cambria"/>
+        </w:rPr>
+        <w:t xml:space="preserve"> (since October 2014)</w:t>
+      </w:r>
+    </w:p>
+    <w:p>
+      <w:pPr>
+        <w:rPr>
+          <w:rFonts w:ascii="Cambria" w:hAnsi="Cambria"/>
+        </w:rPr>
+      </w:pPr>
       <w:r>
         <w:rPr>
           <w:rFonts w:ascii="Cambria" w:hAnsi="Cambria"/>
@@ -617,38 +562,21 @@
         <w:rPr>
           <w:rFonts w:ascii="Cambria" w:hAnsi="Cambria"/>
         </w:rPr>
-        <w:t>)Graduate</w:t>
-      </w:r>
-      <w:proofErr w:type="gramEnd"/>
-      <w:r>
-        <w:rPr>
-          <w:rFonts w:ascii="Cambria" w:hAnsi="Cambria"/>
-        </w:rPr>
-        <w:t xml:space="preserve"> Trainee Engineer-IT @ Fatima Fertilizer, Lahore</w:t>
+        <w:t>)Graduate Trainee Engineer-IT @ Fatima Fertilizer, Lahore</w:t>
       </w:r>
     </w:p>
     <w:p>
       <w:pPr>
         <w:pStyle w:val="Default"/>
       </w:pPr>
-      <w:proofErr w:type="gramStart"/>
-      <w:r>
-        <w:t>3)CEO</w:t>
-      </w:r>
-      <w:proofErr w:type="gramEnd"/>
-      <w:r>
-        <w:t xml:space="preserve"> at </w:t>
+      <w:r>
+        <w:t xml:space="preserve">3)CEO at </w:t>
       </w:r>
       <w:r>
         <w:t xml:space="preserve">Startup </w:t>
       </w:r>
-      <w:proofErr w:type="spellStart"/>
-      <w:r>
-        <w:t>KrackedEggs</w:t>
-      </w:r>
-      <w:proofErr w:type="spellEnd"/>
-      <w:r>
-        <w:t xml:space="preserve"> ( </w:t>
+      <w:r>
+        <w:t xml:space="preserve">KrackedEggs ( </w:t>
       </w:r>
       <w:hyperlink r:id="rId10" w:history="1">
         <w:r>
@@ -659,21 +587,67 @@
         </w:r>
       </w:hyperlink>
       <w:r>
-        <w:t xml:space="preserve"> ) </w:t>
-      </w:r>
-      <w:r>
-        <w:rPr>
-          <w:sz w:val="23"/>
-          <w:szCs w:val="23"/>
-        </w:rPr>
-        <w:t>(have done 50 projects)</w:t>
+        <w:t xml:space="preserve"> )</w:t>
+      </w:r>
+    </w:p>
+    <w:p>
+      <w:pPr>
+        <w:pStyle w:val="Default"/>
+      </w:pPr>
+      <w:r>
+        <w:t xml:space="preserve">I have done multiple projects for different </w:t>
+      </w:r>
+      <w:r>
+        <w:t xml:space="preserve">international </w:t>
+      </w:r>
+      <w:r>
+        <w:t>clients.</w:t>
+      </w:r>
+    </w:p>
+    <w:p>
+      <w:pPr>
+        <w:pStyle w:val="Default"/>
+      </w:pPr>
+      <w:r>
+        <w:t>For details and reviews, see my online profiles</w:t>
+      </w:r>
+    </w:p>
+    <w:p>
+      <w:pPr>
+        <w:pStyle w:val="Default"/>
+      </w:pPr>
+      <w:hyperlink r:id="rId11" w:history="1">
+        <w:r>
+          <w:rPr>
+            <w:rStyle w:val="Hyperlink"/>
+          </w:rPr>
+          <w:t>https://freelancer.com/u/armujahid</w:t>
+        </w:r>
+      </w:hyperlink>
+      <w:r>
+        <w:t xml:space="preserve"> (59 reviews)</w:t>
+      </w:r>
+    </w:p>
+    <w:p>
+      <w:pPr>
+        <w:pStyle w:val="Default"/>
+      </w:pPr>
+      <w:hyperlink r:id="rId12" w:history="1">
+        <w:r>
+          <w:rPr>
+            <w:rStyle w:val="Hyperlink"/>
+          </w:rPr>
+          <w:t>https://www.fiverr.com/armujahid</w:t>
+        </w:r>
+      </w:hyperlink>
+      <w:r>
+        <w:t xml:space="preserve"> (41 reviews)</w:t>
       </w:r>
     </w:p>
     <w:p>
       <w:pPr>
         <w:ind w:left="720" w:hanging="720"/>
       </w:pPr>
-      <w:proofErr w:type="gramStart"/>
       <w:r>
         <w:rPr>
           <w:rFonts w:ascii="Cambria" w:hAnsi="Cambria"/>
@@ -684,38 +658,187 @@
         <w:rPr>
           <w:rFonts w:ascii="Cambria" w:hAnsi="Cambria"/>
         </w:rPr>
+        <w:t>)Salaat Clock</w:t>
+      </w:r>
+      <w:r>
+        <w:rPr>
+          <w:rFonts w:ascii="Cambria" w:hAnsi="Cambria"/>
+        </w:rPr>
+        <w:t xml:space="preserve"> Developer</w:t>
+      </w:r>
+      <w:r>
+        <w:rPr>
+          <w:rFonts w:ascii="Cambria" w:hAnsi="Cambria"/>
+        </w:rPr>
+        <w:t xml:space="preserve"> @ </w:t>
+      </w:r>
+      <w:r>
+        <w:rPr>
+          <w:rFonts w:ascii="Cambria" w:hAnsi="Cambria"/>
+        </w:rPr>
+        <w:t>system engineering</w:t>
+      </w:r>
+      <w:r>
+        <w:rPr>
+          <w:rFonts w:ascii="Cambria" w:hAnsi="Cambria"/>
+        </w:rPr>
+        <w:t>, Karachi:</w:t>
+      </w:r>
+      <w:r>
+        <w:t xml:space="preserve"> </w:t>
+      </w:r>
+    </w:p>
+    <w:p>
+      <w:pPr>
+        <w:ind w:left="720" w:hanging="720"/>
+        <w:rPr>
+          <w:rFonts w:ascii="Cambria" w:hAnsi="Cambria"/>
+        </w:rPr>
+      </w:pPr>
+      <w:r>
+        <w:rPr>
+          <w:rFonts w:ascii="Cambria" w:hAnsi="Cambria"/>
+        </w:rPr>
+        <w:t xml:space="preserve">Developed smart Salaat Clock using </w:t>
+      </w:r>
+      <w:r>
+        <w:rPr>
+          <w:rFonts w:ascii="Cambria" w:hAnsi="Cambria"/>
+        </w:rPr>
+        <w:t xml:space="preserve">PYTHON on </w:t>
+      </w:r>
+      <w:r>
+        <w:rPr>
+          <w:rFonts w:ascii="Cambria" w:hAnsi="Cambria"/>
+        </w:rPr>
+        <w:t>Raspberry Pi which gives daily Salaat t</w:t>
+      </w:r>
+      <w:r>
+        <w:rPr>
+          <w:rFonts w:ascii="Cambria" w:hAnsi="Cambria"/>
+        </w:rPr>
+        <w:t>imes for any city</w:t>
+      </w:r>
+      <w:r>
+        <w:rPr>
+          <w:rFonts w:ascii="Cambria" w:hAnsi="Cambria"/>
+        </w:rPr>
+        <w:t>.</w:t>
+      </w:r>
+    </w:p>
+    <w:p>
+      <w:pPr>
+        <w:ind w:left="720" w:hanging="720"/>
+        <w:rPr>
+          <w:rFonts w:ascii="Cambria" w:hAnsi="Cambria"/>
+        </w:rPr>
+      </w:pPr>
+      <w:r>
+        <w:rPr>
+          <w:rFonts w:ascii="Cambria" w:hAnsi="Cambria"/>
+        </w:rPr>
+        <w:t>5</w:t>
+      </w:r>
+      <w:r>
+        <w:rPr>
+          <w:rFonts w:ascii="Cambria" w:hAnsi="Cambria"/>
+        </w:rPr>
         <w:t>)</w:t>
       </w:r>
-      <w:proofErr w:type="spellStart"/>
-      <w:r>
-        <w:rPr>
-          <w:rFonts w:ascii="Cambria" w:hAnsi="Cambria"/>
-        </w:rPr>
-        <w:t>Salaat</w:t>
-      </w:r>
-      <w:proofErr w:type="spellEnd"/>
-      <w:proofErr w:type="gramEnd"/>
-      <w:r>
-        <w:rPr>
-          <w:rFonts w:ascii="Cambria" w:hAnsi="Cambria"/>
-        </w:rPr>
-        <w:t xml:space="preserve"> Clock @ </w:t>
-      </w:r>
-      <w:r>
-        <w:rPr>
-          <w:rFonts w:ascii="Cambria" w:hAnsi="Cambria"/>
-        </w:rPr>
-        <w:t>system engineering</w:t>
-      </w:r>
-      <w:r>
-        <w:rPr>
-          <w:rFonts w:ascii="Cambria" w:hAnsi="Cambria"/>
-        </w:rPr>
-        <w:t>, Karachi:</w:t>
-      </w:r>
-      <w:r>
+      <w:r>
+        <w:rPr>
+          <w:rFonts w:ascii="Cambria" w:hAnsi="Cambria"/>
+        </w:rPr>
+        <w:t>Web developer @ EXYLENT</w:t>
+      </w:r>
+      <w:r>
+        <w:rPr>
+          <w:rFonts w:ascii="Cambria" w:hAnsi="Cambria"/>
+        </w:rPr>
+        <w:t xml:space="preserve"> national workshop:</w:t>
+      </w:r>
+    </w:p>
+    <w:p>
+      <w:pPr>
+        <w:rPr>
+          <w:rFonts w:ascii="Cambria" w:hAnsi="Cambria"/>
+        </w:rPr>
+      </w:pPr>
+      <w:r>
+        <w:rPr>
+          <w:rFonts w:ascii="Cambria" w:hAnsi="Cambria"/>
+        </w:rPr>
+        <w:t xml:space="preserve">Developed and managed http://exylent.seecs.nust.edu.pk </w:t>
+      </w:r>
+      <w:r>
+        <w:rPr>
+          <w:rFonts w:ascii="Cambria" w:hAnsi="Cambria"/>
+        </w:rPr>
+        <w:t xml:space="preserve">using Joomla and JQuery </w:t>
+      </w:r>
+      <w:r>
+        <w:rPr>
+          <w:rFonts w:ascii="Cambria" w:hAnsi="Cambria"/>
+        </w:rPr>
+        <w:t>for this national level workshop</w:t>
+      </w:r>
+    </w:p>
+    <w:p>
+      <w:pPr>
+        <w:rPr>
+          <w:rFonts w:ascii="Cambria" w:hAnsi="Cambria"/>
+          <w:b/>
+        </w:rPr>
+      </w:pPr>
+    </w:p>
+    <w:p>
+      <w:pPr>
+        <w:rPr>
+          <w:rFonts w:ascii="Cambria" w:hAnsi="Cambria"/>
+          <w:b/>
+        </w:rPr>
+      </w:pPr>
+      <w:r>
+        <w:rPr>
+          <w:rFonts w:ascii="Cambria" w:hAnsi="Cambria"/>
+          <w:b/>
+        </w:rPr>
+        <w:t>Projects:</w:t>
+      </w:r>
+    </w:p>
+    <w:p>
+      <w:pPr>
+        <w:ind w:left="720" w:hanging="720"/>
+        <w:rPr>
+          <w:rFonts w:ascii="Cambria" w:hAnsi="Cambria"/>
+        </w:rPr>
+      </w:pPr>
+      <w:r>
+        <w:rPr>
+          <w:rFonts w:ascii="Cambria" w:hAnsi="Cambria"/>
+          <w:b/>
+        </w:rPr>
+        <w:t>•</w:t>
+      </w:r>
+      <w:r>
+        <w:rPr>
+          <w:rFonts w:ascii="Cambria" w:hAnsi="Cambria"/>
+          <w:b/>
+        </w:rPr>
         <w:t xml:space="preserve"> </w:t>
       </w:r>
+      <w:r>
+        <w:rPr>
+          <w:rFonts w:ascii="Cambria" w:hAnsi="Cambria"/>
+        </w:rPr>
+        <w:t>Network traffic snif</w:t>
+      </w:r>
+      <w:r>
+        <w:rPr>
+          <w:rFonts w:ascii="Cambria" w:hAnsi="Cambria"/>
+        </w:rPr>
+        <w:t>fer and TCP analyzer</w:t>
+      </w:r>
     </w:p>
     <w:p>
       <w:pPr>
@@ -727,60 +850,28 @@
       <w:r>
         <w:rPr>
           <w:rFonts w:ascii="Cambria" w:hAnsi="Cambria"/>
-        </w:rPr>
-        <w:t xml:space="preserve">Developed smart </w:t>
-      </w:r>
-      <w:proofErr w:type="spellStart"/>
-      <w:r>
-        <w:rPr>
-          <w:rFonts w:ascii="Cambria" w:hAnsi="Cambria"/>
-        </w:rPr>
-        <w:t>Salaat</w:t>
-      </w:r>
-      <w:proofErr w:type="spellEnd"/>
-      <w:r>
-        <w:rPr>
-          <w:rFonts w:ascii="Cambria" w:hAnsi="Cambria"/>
-        </w:rPr>
-        <w:t xml:space="preserve"> Clock using </w:t>
-      </w:r>
-      <w:r>
-        <w:rPr>
-          <w:rFonts w:ascii="Cambria" w:hAnsi="Cambria"/>
-        </w:rPr>
-        <w:t xml:space="preserve">PYTHON on </w:t>
-      </w:r>
-      <w:r>
-        <w:rPr>
-          <w:rFonts w:ascii="Cambria" w:hAnsi="Cambria"/>
-        </w:rPr>
-        <w:t xml:space="preserve">Raspberry Pi which gives daily </w:t>
-      </w:r>
-      <w:proofErr w:type="spellStart"/>
-      <w:r>
-        <w:rPr>
-          <w:rFonts w:ascii="Cambria" w:hAnsi="Cambria"/>
-        </w:rPr>
-        <w:t>Salaat</w:t>
-      </w:r>
-      <w:proofErr w:type="spellEnd"/>
-      <w:r>
-        <w:rPr>
-          <w:rFonts w:ascii="Cambria" w:hAnsi="Cambria"/>
-        </w:rPr>
-        <w:t xml:space="preserve"> t</w:t>
-      </w:r>
-      <w:r>
-        <w:rPr>
-          <w:rFonts w:ascii="Cambria" w:hAnsi="Cambria"/>
-        </w:rPr>
-        <w:t>imes for any city</w:t>
-      </w:r>
-      <w:r>
-        <w:rPr>
-          <w:rFonts w:ascii="Cambria" w:hAnsi="Cambria"/>
-        </w:rPr>
-        <w:t>.</w:t>
+          <w:b/>
+        </w:rPr>
+        <w:t>•</w:t>
+      </w:r>
+      <w:r>
+        <w:rPr>
+          <w:rFonts w:ascii="Cambria" w:hAnsi="Cambria"/>
+          <w:b/>
+        </w:rPr>
+        <w:t xml:space="preserve"> </w:t>
+      </w:r>
+      <w:r>
+        <w:rPr>
+          <w:rFonts w:ascii="Cambria" w:hAnsi="Cambria"/>
+        </w:rPr>
+        <w:t xml:space="preserve">PLC trainer kit </w:t>
+      </w:r>
+      <w:r>
+        <w:rPr>
+          <w:rFonts w:ascii="Cambria" w:hAnsi="Cambria"/>
+        </w:rPr>
+        <w:t>hardware and software</w:t>
       </w:r>
     </w:p>
     <w:p>
@@ -790,85 +881,71 @@
           <w:rFonts w:ascii="Cambria" w:hAnsi="Cambria"/>
         </w:rPr>
       </w:pPr>
-      <w:proofErr w:type="gramStart"/>
-      <w:r>
-        <w:rPr>
-          <w:rFonts w:ascii="Cambria" w:hAnsi="Cambria"/>
-        </w:rPr>
-        <w:t>5</w:t>
-      </w:r>
-      <w:r>
-        <w:rPr>
-          <w:rFonts w:ascii="Cambria" w:hAnsi="Cambria"/>
-        </w:rPr>
-        <w:t>)</w:t>
-      </w:r>
-      <w:r>
-        <w:rPr>
-          <w:rFonts w:ascii="Cambria" w:hAnsi="Cambria"/>
-        </w:rPr>
-        <w:t>Web</w:t>
-      </w:r>
-      <w:proofErr w:type="gramEnd"/>
-      <w:r>
-        <w:rPr>
-          <w:rFonts w:ascii="Cambria" w:hAnsi="Cambria"/>
-        </w:rPr>
-        <w:t xml:space="preserve"> developer @ EXYLENT</w:t>
-      </w:r>
-      <w:r>
-        <w:rPr>
-          <w:rFonts w:ascii="Cambria" w:hAnsi="Cambria"/>
-        </w:rPr>
-        <w:t xml:space="preserve"> national workshop:</w:t>
-      </w:r>
-    </w:p>
-    <w:p>
-      <w:pPr>
-        <w:rPr>
-          <w:rFonts w:ascii="Cambria" w:hAnsi="Cambria"/>
-        </w:rPr>
-      </w:pPr>
-      <w:r>
-        <w:rPr>
-          <w:rFonts w:ascii="Cambria" w:hAnsi="Cambria"/>
-        </w:rPr>
-        <w:t xml:space="preserve">Developed and managed http://exylent.seecs.nust.edu.pk </w:t>
-      </w:r>
-      <w:r>
-        <w:rPr>
-          <w:rFonts w:ascii="Cambria" w:hAnsi="Cambria"/>
-        </w:rPr>
-        <w:t xml:space="preserve">using Joomla and JQuery </w:t>
-      </w:r>
-      <w:r>
-        <w:rPr>
-          <w:rFonts w:ascii="Cambria" w:hAnsi="Cambria"/>
-        </w:rPr>
-        <w:t>for this national level workshop</w:t>
-      </w:r>
-    </w:p>
-    <w:p>
-      <w:pPr>
+      <w:r>
         <w:rPr>
           <w:rFonts w:ascii="Cambria" w:hAnsi="Cambria"/>
           <w:b/>
         </w:rPr>
-      </w:pPr>
-    </w:p>
-    <w:p>
-      <w:pPr>
+        <w:t>•</w:t>
+      </w:r>
+      <w:r>
         <w:rPr>
           <w:rFonts w:ascii="Cambria" w:hAnsi="Cambria"/>
           <w:b/>
         </w:rPr>
+        <w:t xml:space="preserve"> </w:t>
+      </w:r>
+      <w:r>
+        <w:rPr>
+          <w:rFonts w:ascii="Cambria" w:hAnsi="Cambria"/>
+        </w:rPr>
+        <w:t xml:space="preserve">Ball on a plate state feedback controller design </w:t>
+      </w:r>
+    </w:p>
+    <w:p>
+      <w:pPr>
+        <w:ind w:left="720" w:hanging="720"/>
+        <w:rPr>
+          <w:rFonts w:ascii="Cambria" w:hAnsi="Cambria"/>
+        </w:rPr>
       </w:pPr>
       <w:r>
         <w:rPr>
           <w:rFonts w:ascii="Cambria" w:hAnsi="Cambria"/>
           <w:b/>
         </w:rPr>
-        <w:t>Projects:</w:t>
+        <w:t>•</w:t>
+      </w:r>
+      <w:r>
+        <w:rPr>
+          <w:rFonts w:ascii="Cambria" w:hAnsi="Cambria"/>
+          <w:b/>
+        </w:rPr>
+        <w:t xml:space="preserve"> </w:t>
+      </w:r>
+      <w:r>
+        <w:rPr>
+          <w:rFonts w:ascii="Cambria" w:hAnsi="Cambria"/>
+        </w:rPr>
+        <w:t>Tweet touch—A</w:t>
+      </w:r>
+      <w:r>
+        <w:rPr>
+          <w:rFonts w:ascii="Cambria" w:hAnsi="Cambria"/>
+        </w:rPr>
+        <w:t>n embedded</w:t>
+      </w:r>
+      <w:r>
+        <w:rPr>
+          <w:rFonts w:ascii="Cambria" w:hAnsi="Cambria"/>
+        </w:rPr>
+        <w:t xml:space="preserve"> twitter based access control system using RFID </w:t>
+      </w:r>
+      <w:r>
+        <w:rPr>
+          <w:rFonts w:ascii="Cambria" w:hAnsi="Cambria"/>
+        </w:rPr>
+        <w:t>and camera module</w:t>
       </w:r>
     </w:p>
     <w:p>
@@ -881,6 +958,62 @@
       <w:r>
         <w:rPr>
           <w:rFonts w:ascii="Cambria" w:hAnsi="Cambria"/>
+        </w:rPr>
+        <w:t>•</w:t>
+      </w:r>
+      <w:r>
+        <w:rPr>
+          <w:rFonts w:ascii="Cambria" w:hAnsi="Cambria"/>
+        </w:rPr>
+        <w:t xml:space="preserve"> </w:t>
+      </w:r>
+      <w:r>
+        <w:rPr>
+          <w:rFonts w:ascii="Cambria" w:hAnsi="Cambria"/>
+        </w:rPr>
+        <w:t xml:space="preserve">Maze </w:t>
+      </w:r>
+      <w:r>
+        <w:rPr>
+          <w:rFonts w:ascii="Cambria" w:hAnsi="Cambria"/>
+        </w:rPr>
+        <w:t xml:space="preserve">solver </w:t>
+      </w:r>
+      <w:r>
+        <w:rPr>
+          <w:rFonts w:ascii="Cambria" w:hAnsi="Cambria"/>
+        </w:rPr>
+        <w:t>in C</w:t>
+      </w:r>
+      <w:r>
+        <w:rPr>
+          <w:rFonts w:ascii="Cambria" w:hAnsi="Cambria"/>
+        </w:rPr>
+        <w:t xml:space="preserve"> using A</w:t>
+      </w:r>
+      <w:r>
+        <w:rPr>
+          <w:rFonts w:ascii="Cambria" w:hAnsi="Cambria"/>
+        </w:rPr>
+        <w:t xml:space="preserve">* </w:t>
+      </w:r>
+      <w:r>
+        <w:rPr>
+          <w:rFonts w:ascii="Cambria" w:hAnsi="Cambria"/>
+        </w:rPr>
+        <w:t>search</w:t>
+      </w:r>
+    </w:p>
+    <w:p>
+      <w:pPr>
+        <w:ind w:left="720" w:hanging="720"/>
+        <w:rPr>
+          <w:rFonts w:ascii="Cambria" w:hAnsi="Cambria"/>
+        </w:rPr>
+      </w:pPr>
+      <w:r>
+        <w:rPr>
+          <w:rFonts w:ascii="Cambria" w:hAnsi="Cambria"/>
           <w:b/>
         </w:rPr>
         <w:t>•</w:t>
@@ -896,13 +1029,7 @@
         <w:rPr>
           <w:rFonts w:ascii="Cambria" w:hAnsi="Cambria"/>
         </w:rPr>
-        <w:t>Network traffic snif</w:t>
-      </w:r>
-      <w:r>
-        <w:rPr>
-          <w:rFonts w:ascii="Cambria" w:hAnsi="Cambria"/>
-        </w:rPr>
-        <w:t>fer and TCP analyzer</w:t>
+        <w:t>Treadmill using 8051 microcontroller</w:t>
       </w:r>
     </w:p>
     <w:p>
@@ -930,13 +1057,7 @@
         <w:rPr>
           <w:rFonts w:ascii="Cambria" w:hAnsi="Cambria"/>
         </w:rPr>
-        <w:t xml:space="preserve">PLC trainer kit </w:t>
-      </w:r>
-      <w:r>
-        <w:rPr>
-          <w:rFonts w:ascii="Cambria" w:hAnsi="Cambria"/>
-        </w:rPr>
-        <w:t>hardware and software</w:t>
+        <w:t>Dynamic bandwidth allocation algorithm in python</w:t>
       </w:r>
     </w:p>
     <w:p>
@@ -949,14 +1070,12 @@
       <w:r>
         <w:rPr>
           <w:rFonts w:ascii="Cambria" w:hAnsi="Cambria"/>
-          <w:b/>
         </w:rPr>
         <w:t>•</w:t>
       </w:r>
       <w:r>
         <w:rPr>
           <w:rFonts w:ascii="Cambria" w:hAnsi="Cambria"/>
-          <w:b/>
         </w:rPr>
         <w:t xml:space="preserve"> </w:t>
       </w:r>
@@ -964,7 +1083,19 @@
         <w:rPr>
           <w:rFonts w:ascii="Cambria" w:hAnsi="Cambria"/>
         </w:rPr>
-        <w:t>Treadmill using 8051 microcontroller</w:t>
+        <w:t xml:space="preserve">Vending Machine </w:t>
+      </w:r>
+      <w:r>
+        <w:rPr>
+          <w:rFonts w:ascii="Cambria" w:hAnsi="Cambria"/>
+        </w:rPr>
+        <w:t xml:space="preserve">Front end and backend </w:t>
+      </w:r>
+      <w:r>
+        <w:rPr>
+          <w:rFonts w:ascii="Cambria" w:hAnsi="Cambria"/>
+        </w:rPr>
+        <w:t>in C++</w:t>
       </w:r>
     </w:p>
     <w:p>
@@ -977,14 +1108,12 @@
       <w:r>
         <w:rPr>
           <w:rFonts w:ascii="Cambria" w:hAnsi="Cambria"/>
-          <w:b/>
         </w:rPr>
         <w:t>•</w:t>
       </w:r>
       <w:r>
         <w:rPr>
           <w:rFonts w:ascii="Cambria" w:hAnsi="Cambria"/>
-          <w:b/>
         </w:rPr>
         <w:t xml:space="preserve"> </w:t>
       </w:r>
@@ -992,7 +1121,13 @@
         <w:rPr>
           <w:rFonts w:ascii="Cambria" w:hAnsi="Cambria"/>
         </w:rPr>
-        <w:t xml:space="preserve">Ball on a plate state feedback controller design </w:t>
+        <w:t>Simulation of VSB Receiver and Transmitter in MATL</w:t>
+      </w:r>
+      <w:r>
+        <w:rPr>
+          <w:rFonts w:ascii="Cambria" w:hAnsi="Cambria"/>
+        </w:rPr>
+        <w:t>AB</w:t>
       </w:r>
     </w:p>
     <w:p>
@@ -1005,14 +1140,88 @@
       <w:r>
         <w:rPr>
           <w:rFonts w:ascii="Cambria" w:hAnsi="Cambria"/>
-          <w:b/>
+        </w:rPr>
+        <w:t xml:space="preserve">• </w:t>
+      </w:r>
+      <w:r>
+        <w:rPr>
+          <w:rFonts w:ascii="Cambria" w:hAnsi="Cambria"/>
+        </w:rPr>
+        <w:t>Echo Canceller using matlab</w:t>
+      </w:r>
+      <w:r>
+        <w:rPr>
+          <w:rFonts w:ascii="Cambria" w:hAnsi="Cambria"/>
+        </w:rPr>
+        <w:t xml:space="preserve"> </w:t>
+      </w:r>
+    </w:p>
+    <w:p>
+      <w:pPr>
+        <w:ind w:left="720" w:hanging="720"/>
+        <w:rPr>
+          <w:rFonts w:ascii="Cambria" w:hAnsi="Cambria"/>
+        </w:rPr>
+      </w:pPr>
+      <w:r>
+        <w:rPr>
+          <w:rFonts w:ascii="Cambria" w:hAnsi="Cambria"/>
         </w:rPr>
         <w:t>•</w:t>
       </w:r>
       <w:r>
         <w:rPr>
           <w:rFonts w:ascii="Cambria" w:hAnsi="Cambria"/>
-          <w:b/>
+        </w:rPr>
+        <w:t xml:space="preserve"> Proof of concept hacking of </w:t>
+      </w:r>
+      <w:r>
+        <w:rPr>
+          <w:rFonts w:ascii="Cambria" w:hAnsi="Cambria"/>
+        </w:rPr>
+        <w:t>LMS SEECS NUST by retrieving login credentials of a teacher</w:t>
+      </w:r>
+      <w:r>
+        <w:rPr>
+          <w:rFonts w:ascii="Cambria" w:hAnsi="Cambria"/>
+        </w:rPr>
+        <w:t xml:space="preserve"> using </w:t>
+      </w:r>
+    </w:p>
+    <w:p>
+      <w:pPr>
+        <w:ind w:left="720" w:hanging="720"/>
+        <w:rPr>
+          <w:rFonts w:ascii="Cambria" w:hAnsi="Cambria"/>
+        </w:rPr>
+      </w:pPr>
+      <w:r>
+        <w:rPr>
+          <w:rFonts w:ascii="Cambria" w:hAnsi="Cambria"/>
+        </w:rPr>
+        <w:t xml:space="preserve">   </w:t>
+      </w:r>
+      <w:r>
+        <w:rPr>
+          <w:rFonts w:ascii="Cambria" w:hAnsi="Cambria"/>
+        </w:rPr>
+        <w:t>JavaScript</w:t>
+      </w:r>
+      <w:r>
+        <w:rPr>
+          <w:rFonts w:ascii="Cambria" w:hAnsi="Cambria"/>
+        </w:rPr>
+        <w:t xml:space="preserve">, </w:t>
+      </w:r>
+      <w:r>
+        <w:rPr>
+          <w:rFonts w:ascii="Cambria" w:hAnsi="Cambria"/>
+        </w:rPr>
+        <w:t>PHP and</w:t>
+      </w:r>
+      <w:r>
+        <w:rPr>
+          <w:rFonts w:ascii="Cambria" w:hAnsi="Cambria"/>
         </w:rPr>
         <w:t xml:space="preserve"> </w:t>
       </w:r>
@@ -1020,39 +1229,19 @@
         <w:rPr>
           <w:rFonts w:ascii="Cambria" w:hAnsi="Cambria"/>
         </w:rPr>
-        <w:t>Tweet touch—</w:t>
-      </w:r>
-      <w:proofErr w:type="gramStart"/>
-      <w:r>
-        <w:rPr>
-          <w:rFonts w:ascii="Cambria" w:hAnsi="Cambria"/>
-        </w:rPr>
-        <w:t>A</w:t>
-      </w:r>
-      <w:r>
-        <w:rPr>
-          <w:rFonts w:ascii="Cambria" w:hAnsi="Cambria"/>
-        </w:rPr>
-        <w:t>n</w:t>
-      </w:r>
-      <w:proofErr w:type="gramEnd"/>
-      <w:r>
-        <w:rPr>
-          <w:rFonts w:ascii="Cambria" w:hAnsi="Cambria"/>
-        </w:rPr>
-        <w:t xml:space="preserve"> embedded</w:t>
-      </w:r>
-      <w:r>
-        <w:rPr>
-          <w:rFonts w:ascii="Cambria" w:hAnsi="Cambria"/>
-        </w:rPr>
-        <w:t xml:space="preserve"> twitter based access control system using RFID </w:t>
-      </w:r>
-      <w:r>
-        <w:rPr>
-          <w:rFonts w:ascii="Cambria" w:hAnsi="Cambria"/>
-        </w:rPr>
-        <w:t>and camera module</w:t>
+        <w:t>MySQL</w:t>
+      </w:r>
+      <w:r>
+        <w:rPr>
+          <w:rFonts w:ascii="Cambria" w:hAnsi="Cambria"/>
+        </w:rPr>
+        <w:t xml:space="preserve"> using CSRF</w:t>
+      </w:r>
+      <w:r>
+        <w:rPr>
+          <w:rFonts w:ascii="Cambria" w:hAnsi="Cambria"/>
+        </w:rPr>
+        <w:t xml:space="preserve"> vulnerability </w:t>
       </w:r>
     </w:p>
     <w:p>
@@ -1066,7 +1255,100 @@
         <w:rPr>
           <w:rFonts w:ascii="Cambria" w:hAnsi="Cambria"/>
         </w:rPr>
-        <w:t>•</w:t>
+        <w:t>• Dump</w:t>
+      </w:r>
+      <w:r>
+        <w:rPr>
+          <w:rFonts w:ascii="Cambria" w:hAnsi="Cambria"/>
+        </w:rPr>
+        <w:t>ed</w:t>
+      </w:r>
+      <w:r>
+        <w:rPr>
+          <w:rFonts w:ascii="Cambria" w:hAnsi="Cambria"/>
+        </w:rPr>
+        <w:t xml:space="preserve"> some of the database of biselahore</w:t>
+      </w:r>
+      <w:r>
+        <w:rPr>
+          <w:rFonts w:ascii="Cambria" w:hAnsi="Cambria"/>
+        </w:rPr>
+        <w:t xml:space="preserve"> including photographs</w:t>
+      </w:r>
+      <w:r>
+        <w:rPr>
+          <w:rFonts w:ascii="Cambria" w:hAnsi="Cambria"/>
+        </w:rPr>
+        <w:t xml:space="preserve"> by </w:t>
+      </w:r>
+      <w:r>
+        <w:rPr>
+          <w:rFonts w:ascii="Cambria" w:hAnsi="Cambria"/>
+        </w:rPr>
+        <w:t>web scraping</w:t>
+      </w:r>
+      <w:r>
+        <w:rPr>
+          <w:rFonts w:ascii="Cambria" w:hAnsi="Cambria"/>
+        </w:rPr>
+        <w:t xml:space="preserve"> using Scrapy </w:t>
+      </w:r>
+    </w:p>
+    <w:p>
+      <w:pPr>
+        <w:ind w:left="720" w:hanging="720"/>
+        <w:rPr>
+          <w:rFonts w:ascii="Cambria" w:hAnsi="Cambria"/>
+        </w:rPr>
+      </w:pPr>
+      <w:r>
+        <w:rPr>
+          <w:rFonts w:ascii="Cambria" w:hAnsi="Cambria"/>
+        </w:rPr>
+        <w:t xml:space="preserve">   </w:t>
+      </w:r>
+      <w:r>
+        <w:rPr>
+          <w:rFonts w:ascii="Cambria" w:hAnsi="Cambria"/>
+        </w:rPr>
+        <w:t>Framework</w:t>
+      </w:r>
+      <w:r>
+        <w:rPr>
+          <w:rFonts w:ascii="Cambria" w:hAnsi="Cambria"/>
+        </w:rPr>
+        <w:t xml:space="preserve"> in python</w:t>
+      </w:r>
+    </w:p>
+    <w:p>
+      <w:pPr>
+        <w:rPr>
+          <w:rFonts w:ascii="Cambria" w:hAnsi="Cambria"/>
+        </w:rPr>
+      </w:pPr>
+      <w:r>
+        <w:rPr>
+          <w:rFonts w:ascii="Cambria" w:hAnsi="Cambria"/>
+        </w:rPr>
+        <w:t xml:space="preserve">• </w:t>
+      </w:r>
+      <w:r>
+        <w:rPr>
+          <w:rFonts w:ascii="Cambria" w:hAnsi="Cambria"/>
+        </w:rPr>
+        <w:t xml:space="preserve">Self </w:t>
+      </w:r>
+      <w:r>
+        <w:rPr>
+          <w:rFonts w:ascii="Cambria" w:hAnsi="Cambria"/>
+        </w:rPr>
+        <w:t>driving</w:t>
+      </w:r>
+      <w:r>
+        <w:rPr>
+          <w:rFonts w:ascii="Cambria" w:hAnsi="Cambria"/>
+        </w:rPr>
+        <w:t xml:space="preserve"> car model from</w:t>
       </w:r>
       <w:r>
         <w:rPr>
@@ -1074,414 +1356,7 @@
         </w:rPr>
         <w:t xml:space="preserve"> </w:t>
       </w:r>
-      <w:r>
-        <w:rPr>
-          <w:rFonts w:ascii="Cambria" w:hAnsi="Cambria"/>
-        </w:rPr>
-        <w:t xml:space="preserve">Maze </w:t>
-      </w:r>
-      <w:r>
-        <w:rPr>
-          <w:rFonts w:ascii="Cambria" w:hAnsi="Cambria"/>
-        </w:rPr>
-        <w:t xml:space="preserve">solver </w:t>
-      </w:r>
-      <w:r>
-        <w:rPr>
-          <w:rFonts w:ascii="Cambria" w:hAnsi="Cambria"/>
-        </w:rPr>
-        <w:t>in C</w:t>
-      </w:r>
-      <w:r>
-        <w:rPr>
-          <w:rFonts w:ascii="Cambria" w:hAnsi="Cambria"/>
-        </w:rPr>
-        <w:t xml:space="preserve"> using A</w:t>
-      </w:r>
-      <w:r>
-        <w:rPr>
-          <w:rFonts w:ascii="Cambria" w:hAnsi="Cambria"/>
-        </w:rPr>
-        <w:t xml:space="preserve">* </w:t>
-      </w:r>
-      <w:r>
-        <w:rPr>
-          <w:rFonts w:ascii="Cambria" w:hAnsi="Cambria"/>
-        </w:rPr>
-        <w:t>search</w:t>
-      </w:r>
-    </w:p>
-    <w:p>
-      <w:pPr>
-        <w:ind w:left="720" w:hanging="720"/>
-        <w:rPr>
-          <w:rFonts w:ascii="Cambria" w:hAnsi="Cambria"/>
-        </w:rPr>
-      </w:pPr>
-      <w:r>
-        <w:rPr>
-          <w:rFonts w:ascii="Cambria" w:hAnsi="Cambria"/>
-          <w:b/>
-        </w:rPr>
-        <w:t>•</w:t>
-      </w:r>
-      <w:r>
-        <w:rPr>
-          <w:rFonts w:ascii="Cambria" w:hAnsi="Cambria"/>
-          <w:b/>
-        </w:rPr>
-        <w:t xml:space="preserve"> </w:t>
-      </w:r>
-      <w:r>
-        <w:rPr>
-          <w:rFonts w:ascii="Cambria" w:hAnsi="Cambria"/>
-        </w:rPr>
-        <w:t>Treadmill using 8051 microcontroller</w:t>
-      </w:r>
-    </w:p>
-    <w:p>
-      <w:pPr>
-        <w:ind w:left="720" w:hanging="720"/>
-        <w:rPr>
-          <w:rFonts w:ascii="Cambria" w:hAnsi="Cambria"/>
-        </w:rPr>
-      </w:pPr>
-      <w:r>
-        <w:rPr>
-          <w:rFonts w:ascii="Cambria" w:hAnsi="Cambria"/>
-          <w:b/>
-        </w:rPr>
-        <w:t>•</w:t>
-      </w:r>
-      <w:r>
-        <w:rPr>
-          <w:rFonts w:ascii="Cambria" w:hAnsi="Cambria"/>
-          <w:b/>
-        </w:rPr>
-        <w:t xml:space="preserve"> </w:t>
-      </w:r>
-      <w:r>
-        <w:rPr>
-          <w:rFonts w:ascii="Cambria" w:hAnsi="Cambria"/>
-        </w:rPr>
-        <w:t>Dynamic bandwidth allocation algorithm in python</w:t>
-      </w:r>
-    </w:p>
-    <w:p>
-      <w:pPr>
-        <w:ind w:left="720" w:hanging="720"/>
-        <w:rPr>
-          <w:rFonts w:ascii="Cambria" w:hAnsi="Cambria"/>
-        </w:rPr>
-      </w:pPr>
-      <w:r>
-        <w:rPr>
-          <w:rFonts w:ascii="Cambria" w:hAnsi="Cambria"/>
-        </w:rPr>
-        <w:t>•</w:t>
-      </w:r>
-      <w:r>
-        <w:rPr>
-          <w:rFonts w:ascii="Cambria" w:hAnsi="Cambria"/>
-        </w:rPr>
-        <w:t xml:space="preserve"> </w:t>
-      </w:r>
-      <w:r>
-        <w:rPr>
-          <w:rFonts w:ascii="Cambria" w:hAnsi="Cambria"/>
-        </w:rPr>
-        <w:t xml:space="preserve">Vending Machine </w:t>
-      </w:r>
-      <w:r>
-        <w:rPr>
-          <w:rFonts w:ascii="Cambria" w:hAnsi="Cambria"/>
-        </w:rPr>
-        <w:t xml:space="preserve">Front end and backend </w:t>
-      </w:r>
-      <w:r>
-        <w:rPr>
-          <w:rFonts w:ascii="Cambria" w:hAnsi="Cambria"/>
-        </w:rPr>
-        <w:t>in C++</w:t>
-      </w:r>
-    </w:p>
-    <w:p>
-      <w:pPr>
-        <w:ind w:left="720" w:hanging="720"/>
-        <w:rPr>
-          <w:rFonts w:ascii="Cambria" w:hAnsi="Cambria"/>
-        </w:rPr>
-      </w:pPr>
-      <w:r>
-        <w:rPr>
-          <w:rFonts w:ascii="Cambria" w:hAnsi="Cambria"/>
-        </w:rPr>
-        <w:t>•</w:t>
-      </w:r>
-      <w:r>
-        <w:rPr>
-          <w:rFonts w:ascii="Cambria" w:hAnsi="Cambria"/>
-        </w:rPr>
-        <w:t xml:space="preserve"> </w:t>
-      </w:r>
-      <w:r>
-        <w:rPr>
-          <w:rFonts w:ascii="Cambria" w:hAnsi="Cambria"/>
-        </w:rPr>
-        <w:t>Simulation of VSB Receiver and Transmitter in MATL</w:t>
-      </w:r>
-      <w:r>
-        <w:rPr>
-          <w:rFonts w:ascii="Cambria" w:hAnsi="Cambria"/>
-        </w:rPr>
-        <w:t>AB</w:t>
-      </w:r>
-    </w:p>
-    <w:p>
-      <w:pPr>
-        <w:ind w:left="720" w:hanging="720"/>
-        <w:rPr>
-          <w:rFonts w:ascii="Cambria" w:hAnsi="Cambria"/>
-        </w:rPr>
-      </w:pPr>
-      <w:r>
-        <w:rPr>
-          <w:rFonts w:ascii="Cambria" w:hAnsi="Cambria"/>
-        </w:rPr>
-        <w:t xml:space="preserve">• </w:t>
-      </w:r>
-      <w:r>
-        <w:rPr>
-          <w:rFonts w:ascii="Cambria" w:hAnsi="Cambria"/>
-        </w:rPr>
-        <w:t xml:space="preserve">Echo Canceller using </w:t>
-      </w:r>
-      <w:proofErr w:type="spellStart"/>
-      <w:r>
-        <w:rPr>
-          <w:rFonts w:ascii="Cambria" w:hAnsi="Cambria"/>
-        </w:rPr>
-        <w:t>matlab</w:t>
-      </w:r>
-      <w:proofErr w:type="spellEnd"/>
-      <w:r>
-        <w:rPr>
-          <w:rFonts w:ascii="Cambria" w:hAnsi="Cambria"/>
-        </w:rPr>
-        <w:t xml:space="preserve"> </w:t>
-      </w:r>
-    </w:p>
-    <w:p>
-      <w:pPr>
-        <w:ind w:left="720" w:hanging="720"/>
-        <w:rPr>
-          <w:rFonts w:ascii="Cambria" w:hAnsi="Cambria"/>
-        </w:rPr>
-      </w:pPr>
-      <w:r>
-        <w:rPr>
-          <w:rFonts w:ascii="Cambria" w:hAnsi="Cambria"/>
-        </w:rPr>
-        <w:t>•</w:t>
-      </w:r>
-      <w:r>
-        <w:rPr>
-          <w:rFonts w:ascii="Cambria" w:hAnsi="Cambria"/>
-        </w:rPr>
-        <w:t xml:space="preserve"> Proof of concept hacking of </w:t>
-      </w:r>
-      <w:r>
-        <w:rPr>
-          <w:rFonts w:ascii="Cambria" w:hAnsi="Cambria"/>
-        </w:rPr>
-        <w:t>LMS SEECS NUST by retrieving login credentials of a teacher</w:t>
-      </w:r>
-      <w:r>
-        <w:rPr>
-          <w:rFonts w:ascii="Cambria" w:hAnsi="Cambria"/>
-        </w:rPr>
-        <w:t xml:space="preserve"> using </w:t>
-      </w:r>
-    </w:p>
-    <w:p>
-      <w:pPr>
-        <w:ind w:left="720" w:hanging="720"/>
-        <w:rPr>
-          <w:rFonts w:ascii="Cambria" w:hAnsi="Cambria"/>
-        </w:rPr>
-      </w:pPr>
-      <w:r>
-        <w:rPr>
-          <w:rFonts w:ascii="Cambria" w:hAnsi="Cambria"/>
-        </w:rPr>
-        <w:t xml:space="preserve">   </w:t>
-      </w:r>
-      <w:r>
-        <w:rPr>
-          <w:rFonts w:ascii="Cambria" w:hAnsi="Cambria"/>
-        </w:rPr>
-        <w:t>JavaScript</w:t>
-      </w:r>
-      <w:r>
-        <w:rPr>
-          <w:rFonts w:ascii="Cambria" w:hAnsi="Cambria"/>
-        </w:rPr>
-        <w:t xml:space="preserve">, </w:t>
-      </w:r>
-      <w:r>
-        <w:rPr>
-          <w:rFonts w:ascii="Cambria" w:hAnsi="Cambria"/>
-        </w:rPr>
-        <w:t>PHP and</w:t>
-      </w:r>
-      <w:r>
-        <w:rPr>
-          <w:rFonts w:ascii="Cambria" w:hAnsi="Cambria"/>
-        </w:rPr>
-        <w:t xml:space="preserve"> </w:t>
-      </w:r>
-      <w:r>
-        <w:rPr>
-          <w:rFonts w:ascii="Cambria" w:hAnsi="Cambria"/>
-        </w:rPr>
-        <w:t>MySQL</w:t>
-      </w:r>
-    </w:p>
-    <w:p>
-      <w:pPr>
-        <w:ind w:left="720" w:hanging="720"/>
-        <w:rPr>
-          <w:rFonts w:ascii="Cambria" w:hAnsi="Cambria"/>
-        </w:rPr>
-      </w:pPr>
-      <w:r>
-        <w:rPr>
-          <w:rFonts w:ascii="Cambria" w:hAnsi="Cambria"/>
-        </w:rPr>
-        <w:t>• Dump</w:t>
-      </w:r>
-      <w:r>
-        <w:rPr>
-          <w:rFonts w:ascii="Cambria" w:hAnsi="Cambria"/>
-        </w:rPr>
-        <w:t>ed</w:t>
-      </w:r>
-      <w:r>
-        <w:rPr>
-          <w:rFonts w:ascii="Cambria" w:hAnsi="Cambria"/>
-        </w:rPr>
-        <w:t xml:space="preserve"> some of the database of </w:t>
-      </w:r>
-      <w:proofErr w:type="spellStart"/>
-      <w:r>
-        <w:rPr>
-          <w:rFonts w:ascii="Cambria" w:hAnsi="Cambria"/>
-        </w:rPr>
-        <w:t>biselahore</w:t>
-      </w:r>
-      <w:proofErr w:type="spellEnd"/>
-      <w:r>
-        <w:rPr>
-          <w:rFonts w:ascii="Cambria" w:hAnsi="Cambria"/>
-        </w:rPr>
-        <w:t xml:space="preserve"> including photographs</w:t>
-      </w:r>
-      <w:r>
-        <w:rPr>
-          <w:rFonts w:ascii="Cambria" w:hAnsi="Cambria"/>
-        </w:rPr>
-        <w:t xml:space="preserve"> by </w:t>
-      </w:r>
-      <w:r>
-        <w:rPr>
-          <w:rFonts w:ascii="Cambria" w:hAnsi="Cambria"/>
-        </w:rPr>
-        <w:t>web scraping</w:t>
-      </w:r>
-      <w:r>
-        <w:rPr>
-          <w:rFonts w:ascii="Cambria" w:hAnsi="Cambria"/>
-        </w:rPr>
-        <w:t xml:space="preserve"> using </w:t>
-      </w:r>
-      <w:proofErr w:type="spellStart"/>
-      <w:r>
-        <w:rPr>
-          <w:rFonts w:ascii="Cambria" w:hAnsi="Cambria"/>
-        </w:rPr>
-        <w:t>Scrapy</w:t>
-      </w:r>
-      <w:proofErr w:type="spellEnd"/>
-      <w:r>
-        <w:rPr>
-          <w:rFonts w:ascii="Cambria" w:hAnsi="Cambria"/>
-        </w:rPr>
-        <w:t xml:space="preserve"> </w:t>
-      </w:r>
-    </w:p>
-    <w:p>
-      <w:pPr>
-        <w:ind w:left="720" w:hanging="720"/>
-        <w:rPr>
-          <w:rFonts w:ascii="Cambria" w:hAnsi="Cambria"/>
-        </w:rPr>
-      </w:pPr>
-      <w:r>
-        <w:rPr>
-          <w:rFonts w:ascii="Cambria" w:hAnsi="Cambria"/>
-        </w:rPr>
-        <w:t xml:space="preserve">   </w:t>
-      </w:r>
-      <w:r>
-        <w:rPr>
-          <w:rFonts w:ascii="Cambria" w:hAnsi="Cambria"/>
-        </w:rPr>
-        <w:t>Framework</w:t>
-      </w:r>
-      <w:r>
-        <w:rPr>
-          <w:rFonts w:ascii="Cambria" w:hAnsi="Cambria"/>
-        </w:rPr>
-        <w:t xml:space="preserve"> in python</w:t>
-      </w:r>
-    </w:p>
-    <w:p>
-      <w:pPr>
-        <w:rPr>
-          <w:rFonts w:ascii="Cambria" w:hAnsi="Cambria"/>
-        </w:rPr>
-      </w:pPr>
-      <w:r>
-        <w:rPr>
-          <w:rFonts w:ascii="Cambria" w:hAnsi="Cambria"/>
-        </w:rPr>
-        <w:t xml:space="preserve">• </w:t>
-      </w:r>
-      <w:r>
-        <w:rPr>
-          <w:rFonts w:ascii="Cambria" w:hAnsi="Cambria"/>
-        </w:rPr>
-        <w:t xml:space="preserve">Self </w:t>
-      </w:r>
-      <w:r>
-        <w:rPr>
-          <w:rFonts w:ascii="Cambria" w:hAnsi="Cambria"/>
-        </w:rPr>
-        <w:t>driving</w:t>
-      </w:r>
-      <w:r>
-        <w:rPr>
-          <w:rFonts w:ascii="Cambria" w:hAnsi="Cambria"/>
-        </w:rPr>
-        <w:t xml:space="preserve"> car model from</w:t>
-      </w:r>
-      <w:r>
-        <w:rPr>
-          <w:rFonts w:ascii="Cambria" w:hAnsi="Cambria"/>
-        </w:rPr>
-        <w:t xml:space="preserve"> </w:t>
-      </w:r>
-      <w:hyperlink r:id="rId11">
+      <w:hyperlink r:id="rId13">
         <w:r>
           <w:rPr>
             <w:rStyle w:val="Hyperlink"/>
@@ -1545,7 +1420,7 @@
         </w:rPr>
         <w:t xml:space="preserve"> </w:t>
       </w:r>
-      <w:hyperlink r:id="rId12">
+      <w:hyperlink r:id="rId14">
         <w:r>
           <w:rPr>
             <w:rStyle w:val="Hyperlink"/>
@@ -1719,7 +1594,31 @@
         <w:rPr>
           <w:rFonts w:ascii="Cambria" w:hAnsi="Cambria"/>
         </w:rPr>
-        <w:t xml:space="preserve">C# .NET, </w:t>
+        <w:t>C# .NET,</w:t>
+      </w:r>
+      <w:r>
+        <w:rPr>
+          <w:rFonts w:ascii="Cambria" w:hAnsi="Cambria"/>
+        </w:rPr>
+        <w:t xml:space="preserve"> ASP.NET (MVC, Core, </w:t>
+      </w:r>
+      <w:r>
+        <w:rPr>
+          <w:rFonts w:ascii="Cambria" w:hAnsi="Cambria"/>
+        </w:rPr>
+        <w:t>WebAPI</w:t>
+      </w:r>
+      <w:r>
+        <w:rPr>
+          <w:rFonts w:ascii="Cambria" w:hAnsi="Cambria"/>
+        </w:rPr>
+        <w:t>),</w:t>
+      </w:r>
+      <w:r>
+        <w:rPr>
+          <w:rFonts w:ascii="Cambria" w:hAnsi="Cambria"/>
+        </w:rPr>
+        <w:t xml:space="preserve"> </w:t>
       </w:r>
       <w:r>
         <w:rPr>
@@ -1743,13 +1642,515 @@
         <w:rPr>
           <w:rFonts w:ascii="Cambria" w:hAnsi="Cambria"/>
         </w:rPr>
+        <w:t>JavaScript</w:t>
+      </w:r>
+      <w:r>
+        <w:rPr>
+          <w:rFonts w:ascii="Cambria" w:hAnsi="Cambria"/>
+        </w:rPr>
+        <w:t xml:space="preserve"> (JQuery, </w:t>
+      </w:r>
+      <w:r>
+        <w:rPr>
+          <w:rFonts w:ascii="Cambria" w:hAnsi="Cambria"/>
+        </w:rPr>
+        <w:t xml:space="preserve">Angular, </w:t>
+      </w:r>
+      <w:r>
+        <w:rPr>
+          <w:rFonts w:ascii="Cambria" w:hAnsi="Cambria"/>
+        </w:rPr>
+        <w:t xml:space="preserve">npm, </w:t>
+      </w:r>
+      <w:r>
+        <w:rPr>
+          <w:rFonts w:ascii="Cambria" w:hAnsi="Cambria"/>
+        </w:rPr>
+        <w:t>Grunt</w:t>
+      </w:r>
+      <w:r>
+        <w:rPr>
+          <w:rFonts w:ascii="Cambria" w:hAnsi="Cambria"/>
+        </w:rPr>
+        <w:t>/Gulp</w:t>
+      </w:r>
+      <w:r>
+        <w:rPr>
+          <w:rFonts w:ascii="Cambria" w:hAnsi="Cambria"/>
+        </w:rPr>
+        <w:t xml:space="preserve"> etc</w:t>
+      </w:r>
+      <w:r>
+        <w:rPr>
+          <w:rFonts w:ascii="Cambria" w:hAnsi="Cambria"/>
+        </w:rPr>
+        <w:t>)</w:t>
+      </w:r>
+      <w:r>
+        <w:rPr>
+          <w:rFonts w:ascii="Cambria" w:hAnsi="Cambria"/>
+        </w:rPr>
+        <w:t xml:space="preserve">, </w:t>
+      </w:r>
+      <w:r>
+        <w:rPr>
+          <w:rFonts w:ascii="Cambria" w:hAnsi="Cambria"/>
+        </w:rPr>
         <w:t>HTML, CSS, PHP</w:t>
       </w:r>
       <w:r>
         <w:rPr>
           <w:rFonts w:ascii="Cambria" w:hAnsi="Cambria"/>
         </w:rPr>
-        <w:t>, Blender3D</w:t>
+        <w:t xml:space="preserve">, </w:t>
+      </w:r>
+      <w:r>
+        <w:rPr>
+          <w:rFonts w:ascii="Cambria" w:hAnsi="Cambria"/>
+        </w:rPr>
+        <w:t>consuming Rest APIs (</w:t>
+      </w:r>
+      <w:r>
+        <w:rPr>
+          <w:rFonts w:ascii="Cambria" w:hAnsi="Cambria"/>
+        </w:rPr>
+        <w:t>twitter</w:t>
+      </w:r>
+      <w:r>
+        <w:rPr>
+          <w:rFonts w:ascii="Cambria" w:hAnsi="Cambria"/>
+        </w:rPr>
+        <w:t>, facebook etc)</w:t>
+      </w:r>
+    </w:p>
+    <w:p>
+      <w:pPr>
+        <w:rPr>
+          <w:rFonts w:ascii="Cambria" w:hAnsi="Cambria"/>
+        </w:rPr>
+      </w:pPr>
+      <w:r>
+        <w:rPr>
+          <w:rFonts w:ascii="Cambria" w:hAnsi="Cambria"/>
+        </w:rPr>
+        <w:t>• Experienced in using</w:t>
+      </w:r>
+      <w:r>
+        <w:rPr>
+          <w:rFonts w:ascii="Cambria" w:hAnsi="Cambria"/>
+        </w:rPr>
+        <w:t xml:space="preserve"> Cloud e.g. Azure (App services, Compute), Google Cloud </w:t>
+      </w:r>
+      <w:r>
+        <w:rPr>
+          <w:rFonts w:ascii="Cambria" w:hAnsi="Cambria"/>
+        </w:rPr>
+        <w:t>Platform</w:t>
+      </w:r>
+      <w:r>
+        <w:rPr>
+          <w:rFonts w:ascii="Cambria" w:hAnsi="Cambria"/>
+        </w:rPr>
+        <w:t xml:space="preserve"> (Google Compute Engine, Google App Engine)</w:t>
+      </w:r>
+      <w:r>
+        <w:rPr>
+          <w:rFonts w:ascii="Cambria" w:hAnsi="Cambria"/>
+        </w:rPr>
+        <w:t xml:space="preserve"> </w:t>
+      </w:r>
+    </w:p>
+    <w:p>
+      <w:pPr>
+        <w:rPr>
+          <w:rFonts w:ascii="Cambria" w:hAnsi="Cambria"/>
+        </w:rPr>
+      </w:pPr>
+      <w:r>
+        <w:rPr>
+          <w:rFonts w:ascii="Cambria" w:hAnsi="Cambria"/>
+        </w:rPr>
+        <w:t>• Proficient</w:t>
+      </w:r>
+      <w:r>
+        <w:rPr>
+          <w:rFonts w:ascii="Cambria" w:hAnsi="Cambria"/>
+        </w:rPr>
+        <w:t xml:space="preserve"> in using </w:t>
+      </w:r>
+      <w:r>
+        <w:rPr>
+          <w:rFonts w:ascii="Cambria" w:hAnsi="Cambria"/>
+        </w:rPr>
+        <w:t xml:space="preserve">both CLI and GUI </w:t>
+      </w:r>
+      <w:r>
+        <w:rPr>
+          <w:rFonts w:ascii="Cambria" w:hAnsi="Cambria"/>
+        </w:rPr>
+        <w:t xml:space="preserve">Version Control </w:t>
+      </w:r>
+      <w:r>
+        <w:rPr>
+          <w:rFonts w:ascii="Cambria" w:hAnsi="Cambria"/>
+        </w:rPr>
+        <w:t xml:space="preserve">tools related to GIT, HG, </w:t>
+      </w:r>
+      <w:r>
+        <w:rPr>
+          <w:rFonts w:ascii="Cambria" w:hAnsi="Cambria"/>
+        </w:rPr>
+        <w:t>SVN</w:t>
+      </w:r>
+    </w:p>
+    <w:p>
+      <w:pPr>
+        <w:rPr>
+          <w:rFonts w:ascii="Cambria" w:hAnsi="Cambria"/>
+        </w:rPr>
+      </w:pPr>
+    </w:p>
+    <w:p>
+      <w:pPr>
+        <w:rPr>
+          <w:rFonts w:ascii="Cambria" w:hAnsi="Cambria"/>
+        </w:rPr>
+      </w:pPr>
+      <w:r>
+        <w:rPr>
+          <w:rFonts w:ascii="Cambria" w:hAnsi="Cambria"/>
+        </w:rPr>
+        <w:t xml:space="preserve"> </w:t>
+      </w:r>
+    </w:p>
+    <w:p>
+      <w:pPr>
+        <w:rPr>
+          <w:rFonts w:ascii="Cambria" w:hAnsi="Cambria"/>
+        </w:rPr>
+      </w:pPr>
+      <w:r>
+        <w:rPr>
+          <w:rFonts w:ascii="Cambria" w:hAnsi="Cambria"/>
+        </w:rPr>
+        <w:lastRenderedPageBreak/>
+        <w:t xml:space="preserve">• Experienced in </w:t>
+      </w:r>
+      <w:r>
+        <w:rPr>
+          <w:rFonts w:ascii="Cambria" w:hAnsi="Cambria"/>
+        </w:rPr>
+        <w:t xml:space="preserve">desktop app development </w:t>
+      </w:r>
+      <w:r>
+        <w:rPr>
+          <w:rFonts w:ascii="Cambria" w:hAnsi="Cambria"/>
+        </w:rPr>
+        <w:t xml:space="preserve">using </w:t>
+      </w:r>
+      <w:r>
+        <w:rPr>
+          <w:rFonts w:ascii="Cambria" w:hAnsi="Cambria"/>
+        </w:rPr>
+        <w:t>WPF</w:t>
+      </w:r>
+      <w:r>
+        <w:rPr>
+          <w:rFonts w:ascii="Cambria" w:hAnsi="Cambria"/>
+        </w:rPr>
+        <w:t xml:space="preserve"> </w:t>
+      </w:r>
+      <w:r>
+        <w:rPr>
+          <w:rFonts w:ascii="Cambria" w:hAnsi="Cambria"/>
+        </w:rPr>
+        <w:t xml:space="preserve">and </w:t>
+      </w:r>
+      <w:r>
+        <w:rPr>
+          <w:rFonts w:ascii="Cambria" w:hAnsi="Cambria"/>
+        </w:rPr>
+        <w:t xml:space="preserve">QT with </w:t>
+      </w:r>
+      <w:r>
+        <w:rPr>
+          <w:rFonts w:ascii="Cambria" w:hAnsi="Cambria"/>
+        </w:rPr>
+        <w:t xml:space="preserve">C#, </w:t>
+      </w:r>
+      <w:r>
+        <w:rPr>
+          <w:rFonts w:ascii="Cambria" w:hAnsi="Cambria"/>
+        </w:rPr>
+        <w:t xml:space="preserve">C++ and Python (PyQT or PySide). Can design </w:t>
+      </w:r>
+      <w:r>
+        <w:rPr>
+          <w:rFonts w:ascii="Cambria" w:hAnsi="Cambria"/>
+        </w:rPr>
+        <w:t>G</w:t>
+      </w:r>
+      <w:r>
+        <w:rPr>
+          <w:rFonts w:ascii="Cambria" w:hAnsi="Cambria"/>
+        </w:rPr>
+        <w:t>UI in QT creater.</w:t>
+      </w:r>
+    </w:p>
+    <w:p>
+      <w:pPr>
+        <w:rPr>
+          <w:rFonts w:ascii="Cambria" w:hAnsi="Cambria"/>
+        </w:rPr>
+      </w:pPr>
+      <w:r>
+        <w:rPr>
+          <w:rFonts w:ascii="Cambria" w:hAnsi="Cambria"/>
+        </w:rPr>
+        <w:t>•</w:t>
+      </w:r>
+      <w:r>
+        <w:rPr>
+          <w:rFonts w:ascii="Cambria" w:hAnsi="Cambria"/>
+        </w:rPr>
+        <w:t xml:space="preserve"> </w:t>
+      </w:r>
+      <w:r>
+        <w:rPr>
+          <w:rFonts w:ascii="Cambria" w:hAnsi="Cambria"/>
+        </w:rPr>
+        <w:t xml:space="preserve">Experienced in using </w:t>
+      </w:r>
+      <w:r>
+        <w:rPr>
+          <w:rFonts w:ascii="Cambria" w:hAnsi="Cambria"/>
+        </w:rPr>
+        <w:t>Databases</w:t>
+      </w:r>
+      <w:r>
+        <w:rPr>
+          <w:rFonts w:ascii="Cambria" w:hAnsi="Cambria"/>
+        </w:rPr>
+        <w:t xml:space="preserve"> (</w:t>
+      </w:r>
+      <w:r>
+        <w:rPr>
+          <w:rFonts w:ascii="Cambria" w:hAnsi="Cambria"/>
+        </w:rPr>
+        <w:t>MySQL</w:t>
+      </w:r>
+      <w:r>
+        <w:rPr>
+          <w:rFonts w:ascii="Cambria" w:hAnsi="Cambria"/>
+        </w:rPr>
+        <w:t xml:space="preserve">, MS </w:t>
+      </w:r>
+      <w:r>
+        <w:rPr>
+          <w:rFonts w:ascii="Cambria" w:hAnsi="Cambria"/>
+        </w:rPr>
+        <w:t>SQL</w:t>
+      </w:r>
+      <w:r>
+        <w:rPr>
+          <w:rFonts w:ascii="Cambria" w:hAnsi="Cambria"/>
+        </w:rPr>
+        <w:t>,</w:t>
+      </w:r>
+      <w:r>
+        <w:rPr>
+          <w:rFonts w:ascii="Cambria" w:hAnsi="Cambria"/>
+        </w:rPr>
+        <w:t xml:space="preserve"> </w:t>
+      </w:r>
+      <w:r>
+        <w:rPr>
+          <w:rFonts w:ascii="Cambria" w:hAnsi="Cambria"/>
+        </w:rPr>
+        <w:t>MongoDB</w:t>
+      </w:r>
+      <w:r>
+        <w:rPr>
+          <w:rFonts w:ascii="Cambria" w:hAnsi="Cambria"/>
+        </w:rPr>
+        <w:t xml:space="preserve"> etc</w:t>
+      </w:r>
+      <w:r>
+        <w:rPr>
+          <w:rFonts w:ascii="Cambria" w:hAnsi="Cambria"/>
+        </w:rPr>
+        <w:t>)</w:t>
+      </w:r>
+    </w:p>
+    <w:p>
+      <w:pPr>
+        <w:rPr>
+          <w:rFonts w:ascii="Cambria" w:hAnsi="Cambria"/>
+        </w:rPr>
+      </w:pPr>
+      <w:r>
+        <w:rPr>
+          <w:rFonts w:ascii="Cambria" w:hAnsi="Cambria"/>
+        </w:rPr>
+        <w:t xml:space="preserve">• </w:t>
+      </w:r>
+      <w:r>
+        <w:rPr>
+          <w:rFonts w:ascii="Cambria" w:hAnsi="Cambria"/>
+        </w:rPr>
+        <w:t>Can use any type of Linux/U</w:t>
+      </w:r>
+      <w:r>
+        <w:rPr>
+          <w:rFonts w:ascii="Cambria" w:hAnsi="Cambria"/>
+        </w:rPr>
+        <w:t>ni</w:t>
+      </w:r>
+      <w:r>
+        <w:rPr>
+          <w:rFonts w:ascii="Cambria" w:hAnsi="Cambria"/>
+        </w:rPr>
+        <w:t>x distr</w:t>
+      </w:r>
+      <w:r>
+        <w:rPr>
+          <w:rFonts w:ascii="Cambria" w:hAnsi="Cambria"/>
+        </w:rPr>
+        <w:t xml:space="preserve">ibution including </w:t>
+      </w:r>
+      <w:r>
+        <w:rPr>
+          <w:rFonts w:ascii="Cambria" w:hAnsi="Cambria"/>
+        </w:rPr>
+        <w:t>Debian</w:t>
+      </w:r>
+      <w:r>
+        <w:rPr>
+          <w:rFonts w:ascii="Cambria" w:hAnsi="Cambria"/>
+        </w:rPr>
+        <w:t xml:space="preserve">, </w:t>
+      </w:r>
+      <w:r>
+        <w:rPr>
+          <w:rFonts w:ascii="Cambria" w:hAnsi="Cambria"/>
+        </w:rPr>
+        <w:t>Ubuntu</w:t>
+      </w:r>
+      <w:r>
+        <w:rPr>
+          <w:rFonts w:ascii="Cambria" w:hAnsi="Cambria"/>
+        </w:rPr>
+        <w:t>, RHEL</w:t>
+      </w:r>
+      <w:r>
+        <w:rPr>
+          <w:rFonts w:ascii="Cambria" w:hAnsi="Cambria"/>
+        </w:rPr>
+        <w:t>,</w:t>
+      </w:r>
+      <w:r>
+        <w:rPr>
+          <w:rFonts w:ascii="Cambria" w:hAnsi="Cambria"/>
+        </w:rPr>
+        <w:t xml:space="preserve"> CENTOS, </w:t>
+      </w:r>
+      <w:r>
+        <w:rPr>
+          <w:rFonts w:ascii="Cambria" w:hAnsi="Cambria"/>
+        </w:rPr>
+        <w:t>FEDORA</w:t>
+      </w:r>
+      <w:r>
+        <w:rPr>
+          <w:rFonts w:ascii="Cambria" w:hAnsi="Cambria"/>
+        </w:rPr>
+        <w:t xml:space="preserve">, BACKTRACK, </w:t>
+      </w:r>
+      <w:r>
+        <w:rPr>
+          <w:rFonts w:ascii="Cambria" w:hAnsi="Cambria"/>
+        </w:rPr>
+        <w:t xml:space="preserve">Kali </w:t>
+      </w:r>
+      <w:r>
+        <w:rPr>
+          <w:rFonts w:ascii="Cambria" w:hAnsi="Cambria"/>
+        </w:rPr>
+        <w:t xml:space="preserve">LINUX, Embedded linux </w:t>
+      </w:r>
+      <w:r>
+        <w:rPr>
+          <w:rFonts w:ascii="Cambria" w:hAnsi="Cambria"/>
+        </w:rPr>
+        <w:t>etc</w:t>
+      </w:r>
+      <w:r>
+        <w:rPr>
+          <w:rFonts w:ascii="Cambria" w:hAnsi="Cambria"/>
+        </w:rPr>
+        <w:t>. I am using Linux since 2006</w:t>
+      </w:r>
+      <w:r>
+        <w:rPr>
+          <w:rFonts w:ascii="Cambria" w:hAnsi="Cambria"/>
+        </w:rPr>
+        <w:t xml:space="preserve">. </w:t>
+      </w:r>
+      <w:r>
+        <w:rPr>
+          <w:rFonts w:ascii="Cambria" w:hAnsi="Cambria"/>
+        </w:rPr>
+        <w:t xml:space="preserve"> </w:t>
+      </w:r>
+    </w:p>
+    <w:p>
+      <w:pPr>
+        <w:rPr>
+          <w:rFonts w:ascii="Cambria" w:hAnsi="Cambria"/>
+        </w:rPr>
+      </w:pPr>
+      <w:r>
+        <w:rPr>
+          <w:rFonts w:ascii="Cambria" w:hAnsi="Cambria"/>
+        </w:rPr>
+        <w:t xml:space="preserve">• </w:t>
+      </w:r>
+      <w:r>
+        <w:rPr>
+          <w:rFonts w:ascii="Cambria" w:hAnsi="Cambria"/>
+        </w:rPr>
+        <w:t>Can use jinja2 te</w:t>
+      </w:r>
+      <w:r>
+        <w:rPr>
+          <w:rFonts w:ascii="Cambria" w:hAnsi="Cambria"/>
+        </w:rPr>
+        <w:t>mplate engine</w:t>
+      </w:r>
+    </w:p>
+    <w:p>
+      <w:pPr>
+        <w:rPr>
+          <w:rFonts w:ascii="Cambria" w:hAnsi="Cambria"/>
+        </w:rPr>
+      </w:pPr>
+      <w:r>
+        <w:rPr>
+          <w:rFonts w:ascii="Cambria" w:hAnsi="Cambria"/>
+        </w:rPr>
+        <w:t>• Can use</w:t>
+      </w:r>
+      <w:r>
+        <w:rPr>
+          <w:rFonts w:ascii="Cambria" w:hAnsi="Cambria"/>
+        </w:rPr>
+        <w:t xml:space="preserve"> CAD tools like </w:t>
+      </w:r>
+      <w:r>
+        <w:rPr>
+          <w:rFonts w:ascii="Cambria" w:hAnsi="Cambria"/>
+        </w:rPr>
+        <w:t>Blender3D</w:t>
       </w:r>
       <w:r>
         <w:rPr>
@@ -1761,90 +2162,539 @@
         <w:rPr>
           <w:rFonts w:ascii="Cambria" w:hAnsi="Cambria"/>
         </w:rPr>
+        <w:t>, Photoshop</w:t>
+      </w:r>
+    </w:p>
+    <w:p>
+      <w:pPr>
+        <w:rPr>
+          <w:rFonts w:ascii="Cambria" w:hAnsi="Cambria"/>
+          <w:b/>
+        </w:rPr>
+      </w:pPr>
+      <w:r>
+        <w:rPr>
+          <w:rFonts w:ascii="Cambria" w:hAnsi="Cambria"/>
+        </w:rPr>
+        <w:t xml:space="preserve">• </w:t>
+      </w:r>
+      <w:r>
+        <w:rPr>
+          <w:rFonts w:ascii="Cambria" w:hAnsi="Cambria"/>
+        </w:rPr>
+        <w:t>Can use any microcontroller</w:t>
+      </w:r>
+      <w:r>
+        <w:rPr>
+          <w:rFonts w:ascii="Cambria" w:hAnsi="Cambria"/>
+        </w:rPr>
+        <w:t>, Arduino</w:t>
+      </w:r>
+      <w:r>
+        <w:rPr>
+          <w:rFonts w:ascii="Cambria" w:hAnsi="Cambria"/>
+        </w:rPr>
+        <w:t xml:space="preserve"> and</w:t>
+      </w:r>
+      <w:r>
+        <w:rPr>
+          <w:rFonts w:ascii="Cambria" w:hAnsi="Cambria"/>
+        </w:rPr>
+        <w:t xml:space="preserve"> </w:t>
+      </w:r>
+      <w:r>
+        <w:rPr>
+          <w:rFonts w:ascii="Cambria" w:hAnsi="Cambria"/>
+        </w:rPr>
+        <w:t>development boards</w:t>
+      </w:r>
+      <w:r>
+        <w:rPr>
+          <w:rFonts w:ascii="Cambria" w:hAnsi="Cambria"/>
+        </w:rPr>
+        <w:t xml:space="preserve"> like</w:t>
+      </w:r>
+      <w:r>
+        <w:rPr>
+          <w:rFonts w:ascii="Cambria" w:hAnsi="Cambria"/>
+        </w:rPr>
+        <w:t xml:space="preserve"> </w:t>
+      </w:r>
+      <w:r>
+        <w:rPr>
+          <w:rFonts w:ascii="Cambria" w:hAnsi="Cambria"/>
+        </w:rPr>
+        <w:t>R</w:t>
+      </w:r>
+      <w:r>
+        <w:rPr>
+          <w:rFonts w:ascii="Cambria" w:hAnsi="Cambria"/>
+        </w:rPr>
+        <w:t>aspberry pi</w:t>
+      </w:r>
+      <w:r>
+        <w:rPr>
+          <w:rFonts w:ascii="Cambria" w:hAnsi="Cambria"/>
+        </w:rPr>
+        <w:t>, BBB</w:t>
+      </w:r>
+      <w:r>
+        <w:rPr>
+          <w:rFonts w:ascii="Cambria" w:hAnsi="Cambria"/>
+        </w:rPr>
+        <w:t xml:space="preserve"> etc</w:t>
+      </w:r>
+      <w:r>
+        <w:rPr>
+          <w:rFonts w:ascii="Cambria" w:hAnsi="Cambria"/>
+          <w:b/>
+        </w:rPr>
+        <w:tab/>
+      </w:r>
+    </w:p>
+    <w:p>
+      <w:pPr>
+        <w:rPr>
+          <w:rFonts w:ascii="Cambria" w:hAnsi="Cambria"/>
+        </w:rPr>
+      </w:pPr>
+      <w:r>
+        <w:rPr>
+          <w:rFonts w:ascii="Cambria" w:hAnsi="Cambria"/>
+        </w:rPr>
+        <w:t xml:space="preserve">• </w:t>
+      </w:r>
+      <w:r>
+        <w:rPr>
+          <w:rFonts w:ascii="Cambria" w:hAnsi="Cambria"/>
+        </w:rPr>
+        <w:t>Have intermediate level experience</w:t>
+      </w:r>
+      <w:r>
+        <w:rPr>
+          <w:rFonts w:ascii="Cambria" w:hAnsi="Cambria"/>
+        </w:rPr>
+        <w:t xml:space="preserve"> in PCB Designing </w:t>
+      </w:r>
+    </w:p>
+    <w:p>
+      <w:pPr>
+        <w:rPr>
+          <w:rFonts w:ascii="Cambria" w:hAnsi="Cambria"/>
+        </w:rPr>
+      </w:pPr>
+      <w:r>
+        <w:rPr>
+          <w:rFonts w:ascii="Cambria" w:hAnsi="Cambria"/>
+        </w:rPr>
+        <w:t xml:space="preserve">• </w:t>
+      </w:r>
+      <w:r>
+        <w:rPr>
+          <w:rFonts w:ascii="Cambria" w:hAnsi="Cambria"/>
+        </w:rPr>
+        <w:t>Can use LABView, MATLAB,</w:t>
+      </w:r>
+      <w:r>
+        <w:rPr>
+          <w:rFonts w:ascii="Cambria" w:hAnsi="Cambria"/>
+        </w:rPr>
+        <w:t xml:space="preserve"> Maple,</w:t>
+      </w:r>
+      <w:r>
+        <w:rPr>
+          <w:rFonts w:ascii="Cambria" w:hAnsi="Cambria"/>
+        </w:rPr>
+        <w:t xml:space="preserve"> KEIL</w:t>
+      </w:r>
+      <w:r>
+        <w:rPr>
+          <w:rFonts w:ascii="Cambria" w:hAnsi="Cambria"/>
+        </w:rPr>
         <w:t>,</w:t>
       </w:r>
       <w:r>
+        <w:rPr>
+          <w:rFonts w:ascii="Cambria" w:hAnsi="Cambria"/>
+        </w:rPr>
+        <w:t xml:space="preserve"> PSpice, </w:t>
+      </w:r>
+      <w:r>
+        <w:rPr>
+          <w:rFonts w:ascii="Cambria" w:hAnsi="Cambria"/>
+        </w:rPr>
+        <w:t>Multisim</w:t>
+      </w:r>
+      <w:r>
+        <w:rPr>
+          <w:rFonts w:ascii="Cambria" w:hAnsi="Cambria"/>
+        </w:rPr>
+        <w:t xml:space="preserve"> and Eclipse</w:t>
+      </w:r>
+      <w:r>
+        <w:rPr>
+          <w:rFonts w:ascii="Cambria" w:hAnsi="Cambria"/>
+        </w:rPr>
+        <w:t>.</w:t>
+      </w:r>
+    </w:p>
+    <w:p>
+      <w:pPr>
+        <w:rPr>
+          <w:rFonts w:ascii="Cambria" w:hAnsi="Cambria"/>
+        </w:rPr>
+      </w:pPr>
+      <w:r>
+        <w:rPr>
+          <w:rFonts w:ascii="Cambria" w:hAnsi="Cambria"/>
+        </w:rPr>
+        <w:t>• Proficient in web scraping and crawling.</w:t>
+      </w:r>
+    </w:p>
+    <w:p>
+      <w:pPr>
+        <w:rPr>
+          <w:rFonts w:ascii="Cambria" w:hAnsi="Cambria"/>
+        </w:rPr>
+      </w:pPr>
+      <w:r>
+        <w:rPr>
+          <w:rFonts w:ascii="Cambria" w:hAnsi="Cambria"/>
+        </w:rPr>
+        <w:t xml:space="preserve">• </w:t>
+      </w:r>
+      <w:r>
+        <w:rPr>
+          <w:rFonts w:ascii="Cambria" w:hAnsi="Cambria"/>
+        </w:rPr>
+        <w:t xml:space="preserve">Have strong debugging </w:t>
+      </w:r>
+      <w:r>
+        <w:rPr>
+          <w:rFonts w:ascii="Cambria" w:hAnsi="Cambria"/>
+        </w:rPr>
+        <w:t xml:space="preserve">and troubleshooting </w:t>
+      </w:r>
+      <w:r>
+        <w:rPr>
+          <w:rFonts w:ascii="Cambria" w:hAnsi="Cambria"/>
+        </w:rPr>
+        <w:t>skills</w:t>
+      </w:r>
+      <w:r>
+        <w:rPr>
+          <w:rFonts w:ascii="Cambria" w:hAnsi="Cambria"/>
+        </w:rPr>
+        <w:t xml:space="preserve"> of both software and hardware including computers,</w:t>
+      </w:r>
+    </w:p>
+    <w:p>
+      <w:pPr>
+        <w:rPr>
+          <w:rFonts w:ascii="Cambria" w:hAnsi="Cambria"/>
+        </w:rPr>
+      </w:pPr>
+      <w:r>
+        <w:rPr>
+          <w:rFonts w:ascii="Cambria" w:hAnsi="Cambria"/>
+        </w:rPr>
+        <w:t xml:space="preserve">   network equipment and workstations, Smart phone (blackberry, android. Iphone, Windows phone,</w:t>
+      </w:r>
+    </w:p>
+    <w:p>
+      <w:pPr>
+        <w:rPr>
+          <w:rFonts w:ascii="Cambria" w:hAnsi="Cambria"/>
+        </w:rPr>
+      </w:pPr>
+      <w:r>
+        <w:rPr>
+          <w:rFonts w:ascii="Cambria" w:hAnsi="Cambria"/>
+        </w:rPr>
+        <w:t xml:space="preserve">   bada)</w:t>
+      </w:r>
+    </w:p>
+    <w:p>
+      <w:pPr>
+        <w:rPr>
+          <w:rFonts w:ascii="Cambria" w:hAnsi="Cambria"/>
+        </w:rPr>
+      </w:pPr>
+      <w:r>
+        <w:rPr>
+          <w:rFonts w:ascii="Cambria" w:hAnsi="Cambria"/>
+        </w:rPr>
+        <w:t>• Can install and configure custom linux on routers e.g. DD WRT</w:t>
+      </w:r>
+    </w:p>
+    <w:p>
+      <w:pPr>
+        <w:rPr>
+          <w:rFonts w:ascii="Cambria" w:hAnsi="Cambria"/>
+        </w:rPr>
+      </w:pPr>
+      <w:r>
+        <w:rPr>
+          <w:rFonts w:ascii="Cambria" w:hAnsi="Cambria"/>
+        </w:rPr>
+        <w:t xml:space="preserve">• </w:t>
+      </w:r>
+      <w:r>
+        <w:rPr>
+          <w:rFonts w:ascii="Cambria" w:hAnsi="Cambria"/>
+        </w:rPr>
+        <w:t xml:space="preserve">Has basic experience in </w:t>
+      </w:r>
+      <w:r>
+        <w:rPr>
+          <w:rFonts w:ascii="Cambria" w:hAnsi="Cambria"/>
+        </w:rPr>
+        <w:t>android development</w:t>
+      </w:r>
+    </w:p>
+    <w:p>
+      <w:pPr>
+        <w:rPr>
+          <w:rFonts w:ascii="Cambria" w:hAnsi="Cambria"/>
+        </w:rPr>
+      </w:pPr>
+    </w:p>
+    <w:p>
+      <w:pPr>
+        <w:rPr>
+          <w:rFonts w:ascii="Cambria" w:hAnsi="Cambria"/>
+        </w:rPr>
+      </w:pPr>
+    </w:p>
+    <w:p>
+      <w:pPr>
+        <w:rPr>
+          <w:rFonts w:ascii="Cambria" w:hAnsi="Cambria"/>
+          <w:b/>
+        </w:rPr>
+      </w:pPr>
+      <w:r>
+        <w:rPr>
+          <w:rFonts w:ascii="Cambria" w:hAnsi="Cambria"/>
+          <w:b/>
+        </w:rPr>
+        <w:t>Achievements</w:t>
+      </w:r>
+      <w:r>
+        <w:rPr>
+          <w:rFonts w:ascii="Cambria" w:hAnsi="Cambria"/>
+          <w:b/>
+        </w:rPr>
+        <w:t>:</w:t>
+      </w:r>
+    </w:p>
+    <w:p>
+      <w:pPr>
+        <w:rPr>
+          <w:rFonts w:ascii="Cambria" w:hAnsi="Cambria"/>
+        </w:rPr>
+      </w:pPr>
+      <w:r>
+        <w:rPr>
+          <w:rFonts w:ascii="Cambria" w:hAnsi="Cambria"/>
+        </w:rPr>
+        <w:t>•</w:t>
+      </w:r>
+      <w:r>
+        <w:rPr>
+          <w:rFonts w:ascii="Cambria" w:hAnsi="Cambria"/>
+        </w:rPr>
+        <w:t xml:space="preserve"> Established user on </w:t>
+      </w:r>
+      <w:r>
+        <w:rPr>
+          <w:rFonts w:ascii="Cambria" w:hAnsi="Cambria"/>
+        </w:rPr>
+        <w:t>StackOverF</w:t>
+      </w:r>
+      <w:r>
+        <w:rPr>
+          <w:rFonts w:ascii="Cambria" w:hAnsi="Cambria"/>
+        </w:rPr>
+        <w:t>low</w:t>
+      </w:r>
+      <w:r>
+        <w:rPr>
+          <w:rFonts w:ascii="Cambria" w:hAnsi="Cambria"/>
+        </w:rPr>
+        <w:t xml:space="preserve"> after earning 1000+ reputation </w:t>
+      </w:r>
+      <w:r>
+        <w:rPr>
+          <w:rFonts w:ascii="Cambria" w:hAnsi="Cambria"/>
+        </w:rPr>
+        <w:t xml:space="preserve">    </w:t>
+      </w:r>
+      <w:hyperlink r:id="rId15" w:history="1">
+        <w:r>
+          <w:rPr>
+            <w:rStyle w:val="Hyperlink"/>
+            <w:rFonts w:ascii="Cambria" w:hAnsi="Cambria"/>
+          </w:rPr>
+          <w:t>https://stackoverflow.com/users/2073920/abdul-rauf-mujahid</w:t>
+        </w:r>
+      </w:hyperlink>
+    </w:p>
+    <w:p>
+      <w:pPr>
+        <w:rPr>
+          <w:rFonts w:ascii="Cambria" w:hAnsi="Cambria"/>
+          <w:b/>
+        </w:rPr>
+      </w:pPr>
+      <w:r>
+        <w:rPr>
+          <w:rFonts w:ascii="Cambria" w:hAnsi="Cambria"/>
+        </w:rPr>
+        <w:t>•</w:t>
+      </w:r>
+      <w:r>
+        <w:rPr>
+          <w:rFonts w:ascii="Cambria" w:hAnsi="Cambria"/>
+        </w:rPr>
+        <w:t xml:space="preserve"> Accepted in </w:t>
+      </w:r>
+      <w:r>
+        <w:rPr>
+          <w:rFonts w:ascii="Cambria" w:hAnsi="Cambria"/>
+        </w:rPr>
+        <w:t>Preferred Freelancer Program @ freelancer.com</w:t>
+      </w:r>
+      <w:r>
+        <w:rPr>
+          <w:rFonts w:ascii="Cambria" w:hAnsi="Cambria"/>
+        </w:rPr>
+        <w:t xml:space="preserve"> after maintaining 5 star reputation</w:t>
+      </w:r>
+    </w:p>
+    <w:p>
+      <w:pPr>
+        <w:rPr>
+          <w:rStyle w:val="null"/>
+        </w:rPr>
+      </w:pPr>
+      <w:r>
+        <w:rPr>
+          <w:rFonts w:ascii="Cambria" w:hAnsi="Cambria"/>
+        </w:rPr>
+        <w:t>•</w:t>
+      </w:r>
+      <w:r>
+        <w:rPr>
+          <w:rFonts w:ascii="Cambria" w:hAnsi="Cambria"/>
+        </w:rPr>
         <w:t xml:space="preserve"> </w:t>
       </w:r>
       <w:r>
         <w:rPr>
-          <w:rFonts w:ascii="Cambria" w:hAnsi="Cambria"/>
-        </w:rPr>
-        <w:t>twitter</w:t>
-      </w:r>
-      <w:r>
-        <w:rPr>
-          <w:rFonts w:ascii="Cambria" w:hAnsi="Cambria"/>
-        </w:rPr>
-        <w:t xml:space="preserve"> and facebook API</w:t>
-      </w:r>
-      <w:r>
-        <w:rPr>
-          <w:rFonts w:ascii="Cambria" w:hAnsi="Cambria"/>
-        </w:rPr>
-        <w:t xml:space="preserve">  </w:t>
-      </w:r>
-    </w:p>
-    <w:p>
-      <w:pPr>
-        <w:rPr>
-          <w:rFonts w:ascii="Cambria" w:hAnsi="Cambria"/>
-        </w:rPr>
-      </w:pPr>
-      <w:r>
-        <w:rPr>
-          <w:rFonts w:ascii="Cambria" w:hAnsi="Cambria"/>
-        </w:rPr>
-        <w:t>• Experienced in using QT with C++ and Python (</w:t>
-      </w:r>
-      <w:proofErr w:type="spellStart"/>
-      <w:r>
-        <w:rPr>
-          <w:rFonts w:ascii="Cambria" w:hAnsi="Cambria"/>
-        </w:rPr>
-        <w:t>PyQT</w:t>
-      </w:r>
-      <w:proofErr w:type="spellEnd"/>
-      <w:r>
-        <w:rPr>
-          <w:rFonts w:ascii="Cambria" w:hAnsi="Cambria"/>
-        </w:rPr>
-        <w:t xml:space="preserve"> or </w:t>
-      </w:r>
-      <w:proofErr w:type="spellStart"/>
-      <w:r>
-        <w:rPr>
-          <w:rFonts w:ascii="Cambria" w:hAnsi="Cambria"/>
-        </w:rPr>
-        <w:t>PySide</w:t>
-      </w:r>
-      <w:proofErr w:type="spellEnd"/>
-      <w:r>
-        <w:rPr>
-          <w:rFonts w:ascii="Cambria" w:hAnsi="Cambria"/>
-        </w:rPr>
-        <w:t xml:space="preserve">). Can design </w:t>
-      </w:r>
-      <w:r>
-        <w:rPr>
-          <w:rFonts w:ascii="Cambria" w:hAnsi="Cambria"/>
-        </w:rPr>
-        <w:t>G</w:t>
-      </w:r>
-      <w:r>
-        <w:rPr>
-          <w:rFonts w:ascii="Cambria" w:hAnsi="Cambria"/>
-        </w:rPr>
-        <w:t xml:space="preserve">UI in QT </w:t>
-      </w:r>
-      <w:proofErr w:type="spellStart"/>
-      <w:r>
-        <w:rPr>
-          <w:rFonts w:ascii="Cambria" w:hAnsi="Cambria"/>
-        </w:rPr>
-        <w:t>creater</w:t>
-      </w:r>
-      <w:proofErr w:type="spellEnd"/>
+          <w:rStyle w:val="null"/>
+        </w:rPr>
+        <w:t>Won PIF Innovative Idea contest 2013</w:t>
+      </w:r>
+    </w:p>
+    <w:p>
+      <w:pPr>
+        <w:rPr>
+          <w:rFonts w:ascii="Cambria" w:hAnsi="Cambria"/>
+        </w:rPr>
+      </w:pPr>
+      <w:r>
+        <w:rPr>
+          <w:rFonts w:ascii="Cambria" w:hAnsi="Cambria"/>
+        </w:rPr>
+        <w:t>•</w:t>
+      </w:r>
+      <w:r>
+        <w:rPr>
+          <w:rFonts w:ascii="Cambria" w:hAnsi="Cambria"/>
+        </w:rPr>
+        <w:t xml:space="preserve"> </w:t>
+      </w:r>
+      <w:r>
+        <w:rPr>
+          <w:rFonts w:ascii="Cambria" w:hAnsi="Cambria"/>
+        </w:rPr>
+        <w:t>Selected for the development team of official NIMUN14 android app</w:t>
+      </w:r>
+    </w:p>
+    <w:p>
+      <w:pPr>
+        <w:rPr>
+          <w:rFonts w:ascii="Cambria" w:hAnsi="Cambria"/>
+        </w:rPr>
+      </w:pPr>
+      <w:r>
+        <w:rPr>
+          <w:rFonts w:ascii="Cambria" w:hAnsi="Cambria"/>
+        </w:rPr>
+        <w:t>•</w:t>
+      </w:r>
+      <w:r>
+        <w:rPr>
+          <w:rFonts w:ascii="Cambria" w:hAnsi="Cambria"/>
+        </w:rPr>
+        <w:t xml:space="preserve"> </w:t>
+      </w:r>
+      <w:r>
+        <w:rPr>
+          <w:rFonts w:ascii="Cambria" w:hAnsi="Cambria"/>
+        </w:rPr>
+        <w:t xml:space="preserve">Awarded Merit based scholarship in 1st semester for </w:t>
+      </w:r>
+      <w:r>
+        <w:rPr>
+          <w:rFonts w:ascii="Cambria" w:hAnsi="Cambria"/>
+        </w:rPr>
+        <w:t>securing 175 merit position</w:t>
+      </w:r>
+      <w:r>
+        <w:rPr>
+          <w:rFonts w:ascii="Cambria" w:hAnsi="Cambria"/>
+        </w:rPr>
+        <w:t xml:space="preserve"> in NUST entry test</w:t>
+      </w:r>
+      <w:r>
+        <w:rPr>
+          <w:rFonts w:ascii="Cambria" w:hAnsi="Cambria"/>
+        </w:rPr>
+        <w:t xml:space="preserve"> </w:t>
+      </w:r>
+    </w:p>
+    <w:p>
+      <w:pPr>
+        <w:rPr>
+          <w:rFonts w:ascii="Cambria" w:hAnsi="Cambria"/>
+        </w:rPr>
+      </w:pPr>
+      <w:r>
+        <w:rPr>
+          <w:rFonts w:ascii="Cambria" w:hAnsi="Cambria"/>
+        </w:rPr>
+        <w:t xml:space="preserve">   </w:t>
+      </w:r>
+      <w:r>
+        <w:rPr>
+          <w:rFonts w:ascii="Cambria" w:hAnsi="Cambria"/>
+        </w:rPr>
+        <w:t xml:space="preserve">out </w:t>
+      </w:r>
+      <w:r>
+        <w:rPr>
+          <w:rFonts w:ascii="Cambria" w:hAnsi="Cambria"/>
+        </w:rPr>
+        <w:t>of</w:t>
+      </w:r>
+      <w:r>
+        <w:rPr>
+          <w:rFonts w:ascii="Cambria" w:hAnsi="Cambria"/>
+        </w:rPr>
+        <w:t xml:space="preserve"> total 40000 applicants</w:t>
+      </w:r>
       <w:r>
         <w:rPr>
           <w:rFonts w:ascii="Cambria" w:hAnsi="Cambria"/>
@@ -1874,140 +2724,69 @@
         <w:rPr>
           <w:rFonts w:ascii="Cambria" w:hAnsi="Cambria"/>
         </w:rPr>
-        <w:t>Has some experience of using MySQL</w:t>
-      </w:r>
-      <w:r>
-        <w:rPr>
-          <w:rFonts w:ascii="Cambria" w:hAnsi="Cambria"/>
-        </w:rPr>
-        <w:t xml:space="preserve"> and Java</w:t>
-      </w:r>
-    </w:p>
-    <w:p>
-      <w:pPr>
-        <w:rPr>
-          <w:rFonts w:ascii="Cambria" w:hAnsi="Cambria"/>
-        </w:rPr>
-      </w:pPr>
-      <w:r>
-        <w:rPr>
-          <w:rFonts w:ascii="Cambria" w:hAnsi="Cambria"/>
-        </w:rPr>
-        <w:t xml:space="preserve">• </w:t>
-      </w:r>
-      <w:r>
-        <w:rPr>
-          <w:rFonts w:ascii="Cambria" w:hAnsi="Cambria"/>
-        </w:rPr>
-        <w:t xml:space="preserve">Can use any type of </w:t>
-      </w:r>
-      <w:proofErr w:type="spellStart"/>
-      <w:r>
-        <w:rPr>
-          <w:rFonts w:ascii="Cambria" w:hAnsi="Cambria"/>
-        </w:rPr>
-        <w:t>linux</w:t>
-      </w:r>
-      <w:proofErr w:type="spellEnd"/>
-      <w:r>
-        <w:rPr>
-          <w:rFonts w:ascii="Cambria" w:hAnsi="Cambria"/>
-        </w:rPr>
-        <w:t>/</w:t>
-      </w:r>
-      <w:proofErr w:type="spellStart"/>
-      <w:r>
-        <w:rPr>
-          <w:rFonts w:ascii="Cambria" w:hAnsi="Cambria"/>
-        </w:rPr>
-        <w:t>unix</w:t>
-      </w:r>
-      <w:proofErr w:type="spellEnd"/>
-      <w:r>
-        <w:rPr>
-          <w:rFonts w:ascii="Cambria" w:hAnsi="Cambria"/>
-        </w:rPr>
-        <w:t xml:space="preserve"> distribution including </w:t>
-      </w:r>
-      <w:proofErr w:type="gramStart"/>
-      <w:r>
-        <w:rPr>
-          <w:rFonts w:ascii="Cambria" w:hAnsi="Cambria"/>
-        </w:rPr>
-        <w:t>UBUNTU ,</w:t>
-      </w:r>
-      <w:proofErr w:type="gramEnd"/>
-      <w:r>
-        <w:rPr>
-          <w:rFonts w:ascii="Cambria" w:hAnsi="Cambria"/>
-        </w:rPr>
-        <w:t xml:space="preserve"> REDHAT ,</w:t>
-      </w:r>
-      <w:r>
-        <w:rPr>
-          <w:rFonts w:ascii="Cambria" w:hAnsi="Cambria"/>
-        </w:rPr>
-        <w:t xml:space="preserve"> FEDORA , BACKTRACK, </w:t>
-      </w:r>
-    </w:p>
-    <w:p>
-      <w:pPr>
-        <w:rPr>
-          <w:rFonts w:ascii="Cambria" w:hAnsi="Cambria"/>
-        </w:rPr>
-      </w:pPr>
-      <w:r>
-        <w:rPr>
-          <w:rFonts w:ascii="Cambria" w:hAnsi="Cambria"/>
-        </w:rPr>
-        <w:t xml:space="preserve">   Kali </w:t>
-      </w:r>
-      <w:r>
-        <w:rPr>
-          <w:rFonts w:ascii="Cambria" w:hAnsi="Cambria"/>
-        </w:rPr>
-        <w:t xml:space="preserve">LINUX, Embedded </w:t>
-      </w:r>
-      <w:proofErr w:type="spellStart"/>
-      <w:r>
-        <w:rPr>
-          <w:rFonts w:ascii="Cambria" w:hAnsi="Cambria"/>
-        </w:rPr>
-        <w:t>linux</w:t>
-      </w:r>
-      <w:proofErr w:type="spellEnd"/>
+        <w:t>Awarded GPA based Scholarship from second semester to last semester</w:t>
+      </w:r>
+      <w:r>
+        <w:rPr>
+          <w:rFonts w:ascii="Cambria" w:hAnsi="Cambria"/>
+        </w:rPr>
+        <w:t>.</w:t>
+      </w:r>
+    </w:p>
+    <w:p>
+      <w:pPr>
+        <w:rPr>
+          <w:rFonts w:ascii="Cambria" w:hAnsi="Cambria"/>
+        </w:rPr>
+      </w:pPr>
+      <w:r>
+        <w:rPr>
+          <w:rFonts w:ascii="Cambria" w:hAnsi="Cambria"/>
+        </w:rPr>
+        <w:t>•</w:t>
+      </w:r>
       <w:r>
         <w:rPr>
           <w:rFonts w:ascii="Cambria" w:hAnsi="Cambria"/>
         </w:rPr>
         <w:t xml:space="preserve"> </w:t>
       </w:r>
-      <w:proofErr w:type="spellStart"/>
-      <w:r>
-        <w:rPr>
-          <w:rFonts w:ascii="Cambria" w:hAnsi="Cambria"/>
-        </w:rPr>
-        <w:t>etc</w:t>
-      </w:r>
-      <w:proofErr w:type="spellEnd"/>
-    </w:p>
-    <w:p>
-      <w:pPr>
-        <w:rPr>
-          <w:rFonts w:ascii="Cambria" w:hAnsi="Cambria"/>
-        </w:rPr>
-      </w:pPr>
-      <w:r>
-        <w:rPr>
-          <w:rFonts w:ascii="Cambria" w:hAnsi="Cambria"/>
-        </w:rPr>
-        <w:t xml:space="preserve">• </w:t>
-      </w:r>
-      <w:r>
-        <w:rPr>
-          <w:rFonts w:ascii="Cambria" w:hAnsi="Cambria"/>
-        </w:rPr>
-        <w:t>Can use jinja2 template engine, Google app engine</w:t>
+      <w:r>
+        <w:rPr>
+          <w:rFonts w:ascii="Cambria" w:hAnsi="Cambria"/>
+        </w:rPr>
+        <w:t xml:space="preserve">Achieved certificate of accomplishment with highest distinction for Artificial Intelligence </w:t>
+      </w:r>
+    </w:p>
+    <w:p>
+      <w:pPr>
+        <w:rPr>
+          <w:rFonts w:ascii="Cambria" w:hAnsi="Cambria"/>
+        </w:rPr>
+      </w:pPr>
+      <w:r>
+        <w:rPr>
+          <w:rFonts w:ascii="Cambria" w:hAnsi="Cambria"/>
+        </w:rPr>
+        <w:t xml:space="preserve">   (</w:t>
+      </w:r>
+      <w:r>
+        <w:rPr>
+          <w:rFonts w:ascii="Cambria" w:hAnsi="Cambria"/>
+        </w:rPr>
+        <w:t>self-driving</w:t>
+      </w:r>
+      <w:r>
+        <w:rPr>
+          <w:rFonts w:ascii="Cambria" w:hAnsi="Cambria"/>
+        </w:rPr>
+        <w:t xml:space="preserve"> car</w:t>
+      </w:r>
+      <w:r>
+        <w:rPr>
+          <w:rFonts w:ascii="Cambria" w:hAnsi="Cambria"/>
+        </w:rPr>
+        <w:t>) online course and Search Engine building course by Udacity.</w:t>
       </w:r>
     </w:p>
     <w:p>
@@ -2017,29 +2796,81 @@
           <w:b/>
         </w:rPr>
       </w:pPr>
-      <w:r>
-        <w:rPr>
-          <w:rFonts w:ascii="Cambria" w:hAnsi="Cambria"/>
-        </w:rPr>
-        <w:t xml:space="preserve">• </w:t>
-      </w:r>
-      <w:r>
-        <w:rPr>
-          <w:rFonts w:ascii="Cambria" w:hAnsi="Cambria"/>
-        </w:rPr>
-        <w:t>Can use any microcontroller</w:t>
-      </w:r>
-      <w:r>
-        <w:rPr>
-          <w:rFonts w:ascii="Cambria" w:hAnsi="Cambria"/>
-        </w:rPr>
-        <w:t>, Arduino</w:t>
-      </w:r>
-      <w:r>
-        <w:rPr>
-          <w:rFonts w:ascii="Cambria" w:hAnsi="Cambria"/>
-        </w:rPr>
-        <w:t xml:space="preserve"> and</w:t>
+    </w:p>
+    <w:p>
+      <w:pPr>
+        <w:rPr>
+          <w:rFonts w:ascii="Cambria" w:hAnsi="Cambria"/>
+          <w:b/>
+        </w:rPr>
+      </w:pPr>
+    </w:p>
+    <w:p>
+      <w:pPr>
+        <w:rPr>
+          <w:rFonts w:ascii="Cambria" w:hAnsi="Cambria"/>
+          <w:b/>
+        </w:rPr>
+      </w:pPr>
+      <w:r>
+        <w:rPr>
+          <w:rFonts w:ascii="Cambria" w:hAnsi="Cambria"/>
+          <w:b/>
+        </w:rPr>
+        <w:t>Community Involvement</w:t>
+      </w:r>
+      <w:r>
+        <w:rPr>
+          <w:rFonts w:ascii="Cambria" w:hAnsi="Cambria"/>
+          <w:b/>
+        </w:rPr>
+        <w:t>:</w:t>
+      </w:r>
+    </w:p>
+    <w:p>
+      <w:pPr>
+        <w:ind w:left="720" w:hanging="720"/>
+        <w:rPr>
+          <w:rFonts w:ascii="Cambria" w:hAnsi="Cambria"/>
+        </w:rPr>
+      </w:pPr>
+      <w:r>
+        <w:rPr>
+          <w:rFonts w:ascii="Cambria" w:hAnsi="Cambria"/>
+        </w:rPr>
+        <w:t>•</w:t>
+      </w:r>
+      <w:r>
+        <w:rPr>
+          <w:rFonts w:ascii="Cambria" w:hAnsi="Cambria"/>
+        </w:rPr>
+        <w:t xml:space="preserve"> Member of organizing committee </w:t>
+      </w:r>
+      <w:r>
+        <w:rPr>
+          <w:rFonts w:ascii="Cambria" w:hAnsi="Cambria"/>
+        </w:rPr>
+        <w:t xml:space="preserve">of </w:t>
+      </w:r>
+      <w:r>
+        <w:rPr>
+          <w:rFonts w:ascii="Cambria" w:hAnsi="Cambria"/>
+        </w:rPr>
+        <w:t>NIMUN</w:t>
+      </w:r>
+    </w:p>
+    <w:p>
+      <w:pPr>
+        <w:ind w:left="720" w:hanging="720"/>
+        <w:rPr>
+          <w:rFonts w:ascii="Cambria" w:hAnsi="Cambria"/>
+        </w:rPr>
+      </w:pPr>
+      <w:r>
+        <w:rPr>
+          <w:rFonts w:ascii="Cambria" w:hAnsi="Cambria"/>
+        </w:rPr>
+        <w:t>•</w:t>
       </w:r>
       <w:r>
         <w:rPr>
@@ -2051,13 +2882,51 @@
         <w:rPr>
           <w:rFonts w:ascii="Cambria" w:hAnsi="Cambria"/>
         </w:rPr>
-        <w:t>development boards</w:t>
-      </w:r>
-      <w:r>
-        <w:rPr>
-          <w:rFonts w:ascii="Cambria" w:hAnsi="Cambria"/>
-        </w:rPr>
-        <w:t xml:space="preserve"> like</w:t>
+        <w:t xml:space="preserve">Member of organizing committee </w:t>
+      </w:r>
+      <w:r>
+        <w:rPr>
+          <w:rFonts w:ascii="Cambria" w:hAnsi="Cambria"/>
+        </w:rPr>
+        <w:t xml:space="preserve">of </w:t>
+      </w:r>
+      <w:r>
+        <w:rPr>
+          <w:rFonts w:ascii="Cambria" w:hAnsi="Cambria"/>
+        </w:rPr>
+        <w:t xml:space="preserve">Exylent </w:t>
+      </w:r>
+      <w:r>
+        <w:rPr>
+          <w:rFonts w:ascii="Cambria" w:hAnsi="Cambria"/>
+        </w:rPr>
+        <w:t xml:space="preserve">national </w:t>
+      </w:r>
+      <w:r>
+        <w:rPr>
+          <w:rFonts w:ascii="Cambria" w:hAnsi="Cambria"/>
+        </w:rPr>
+        <w:t>robotics workshop</w:t>
+      </w:r>
+      <w:r>
+        <w:rPr>
+          <w:rFonts w:ascii="Cambria" w:hAnsi="Cambria"/>
+        </w:rPr>
+        <w:t xml:space="preserve"> for under 18 students</w:t>
+      </w:r>
+    </w:p>
+    <w:p>
+      <w:pPr>
+        <w:ind w:left="720" w:hanging="720"/>
+        <w:rPr>
+          <w:rFonts w:ascii="Cambria" w:hAnsi="Cambria"/>
+        </w:rPr>
+      </w:pPr>
+      <w:r>
+        <w:rPr>
+          <w:rFonts w:ascii="Cambria" w:hAnsi="Cambria"/>
+        </w:rPr>
+        <w:t>•</w:t>
       </w:r>
       <w:r>
         <w:rPr>
@@ -2069,19 +2938,57 @@
         <w:rPr>
           <w:rFonts w:ascii="Cambria" w:hAnsi="Cambria"/>
         </w:rPr>
-        <w:t>R</w:t>
-      </w:r>
-      <w:r>
-        <w:rPr>
-          <w:rFonts w:ascii="Cambria" w:hAnsi="Cambria"/>
-        </w:rPr>
-        <w:t>aspberry pi</w:t>
-      </w:r>
-      <w:r>
-        <w:rPr>
-          <w:rFonts w:ascii="Cambria" w:hAnsi="Cambria"/>
-        </w:rPr>
-        <w:t>, BBB</w:t>
+        <w:t xml:space="preserve">30+ hours of community service in NUST Community service </w:t>
+      </w:r>
+      <w:r>
+        <w:rPr>
+          <w:rFonts w:ascii="Cambria" w:hAnsi="Cambria"/>
+        </w:rPr>
+        <w:t>club</w:t>
+      </w:r>
+      <w:r>
+        <w:rPr>
+          <w:rFonts w:ascii="Cambria" w:hAnsi="Cambria"/>
+        </w:rPr>
+        <w:t>.</w:t>
+      </w:r>
+    </w:p>
+    <w:p>
+      <w:pPr>
+        <w:ind w:left="720" w:hanging="720"/>
+        <w:rPr>
+          <w:rFonts w:ascii="Cambria" w:hAnsi="Cambria"/>
+        </w:rPr>
+      </w:pPr>
+    </w:p>
+    <w:p>
+      <w:pPr>
+        <w:ind w:left="720" w:hanging="720"/>
+        <w:rPr>
+          <w:rFonts w:ascii="Cambria" w:hAnsi="Cambria"/>
+          <w:b/>
+        </w:rPr>
+      </w:pPr>
+      <w:r>
+        <w:rPr>
+          <w:rFonts w:ascii="Cambria" w:hAnsi="Cambria"/>
+          <w:b/>
+        </w:rPr>
+        <w:t>Open Source Contributions:</w:t>
+      </w:r>
+    </w:p>
+    <w:p>
+      <w:pPr>
+        <w:ind w:left="180" w:hanging="180"/>
+        <w:rPr>
+          <w:rFonts w:ascii="Cambria" w:hAnsi="Cambria"/>
+        </w:rPr>
+      </w:pPr>
+      <w:r>
+        <w:rPr>
+          <w:rFonts w:ascii="Cambria" w:hAnsi="Cambria"/>
+        </w:rPr>
+        <w:t>•</w:t>
       </w:r>
       <w:r>
         <w:rPr>
@@ -2089,112 +2996,155 @@
         </w:rPr>
         <w:t xml:space="preserve"> </w:t>
       </w:r>
-      <w:proofErr w:type="spellStart"/>
-      <w:r>
-        <w:rPr>
-          <w:rFonts w:ascii="Cambria" w:hAnsi="Cambria"/>
-        </w:rPr>
-        <w:t>etc</w:t>
-      </w:r>
-      <w:proofErr w:type="spellEnd"/>
-      <w:r>
+      <w:r>
+        <w:rPr>
+          <w:rFonts w:ascii="Cambria" w:hAnsi="Cambria"/>
+        </w:rPr>
+        <w:t>8 comm</w:t>
+      </w:r>
+      <w:r>
+        <w:rPr>
+          <w:rFonts w:ascii="Cambria" w:hAnsi="Cambria"/>
+        </w:rPr>
+        <w:t xml:space="preserve">its in Drivers/Staging area of </w:t>
+      </w:r>
+      <w:r>
+        <w:rPr>
+          <w:rFonts w:ascii="Cambria" w:hAnsi="Cambria"/>
+        </w:rPr>
+        <w:t>Stable Linux Kernel 4.11</w:t>
+      </w:r>
+      <w:r>
+        <w:rPr>
+          <w:rFonts w:ascii="Cambria" w:hAnsi="Cambria"/>
+        </w:rPr>
+        <w:t>. Two of those are minor improvements in greybus (project ARA software stack to support modular hardware devices) and fbtft (TFT LCD display module). Other six are refactoring in other areas.</w:t>
+      </w:r>
+    </w:p>
+    <w:p>
+      <w:pPr>
+        <w:ind w:left="180" w:hanging="180"/>
+        <w:rPr>
+          <w:rFonts w:ascii="Cambria" w:hAnsi="Cambria"/>
+        </w:rPr>
+      </w:pPr>
+      <w:hyperlink r:id="rId16" w:history="1">
+        <w:r>
+          <w:rPr>
+            <w:rStyle w:val="Hyperlink"/>
+            <w:rFonts w:ascii="Cambria" w:hAnsi="Cambria"/>
+          </w:rPr>
+          <w:t>https://git.kernel.org/pub/scm/linux/kernel/git/torvalds/linux.git/log/?qt=author&amp;q=Abdul+Rauf</w:t>
+        </w:r>
+      </w:hyperlink>
+    </w:p>
+    <w:p>
+      <w:pPr>
+        <w:ind w:left="180" w:hanging="180"/>
+        <w:rPr>
+          <w:rFonts w:ascii="Cambria" w:hAnsi="Cambria"/>
+        </w:rPr>
+      </w:pPr>
+      <w:r>
+        <w:rPr>
+          <w:rFonts w:ascii="Cambria" w:hAnsi="Cambria"/>
+        </w:rPr>
+        <w:t>•</w:t>
+      </w:r>
+      <w:r>
+        <w:rPr>
+          <w:rFonts w:ascii="Cambria" w:hAnsi="Cambria"/>
+        </w:rPr>
+        <w:t xml:space="preserve"> </w:t>
+      </w:r>
+      <w:r>
+        <w:rPr>
+          <w:rFonts w:ascii="Cambria" w:hAnsi="Cambria"/>
+        </w:rPr>
+        <w:t>For other contributions see my github page</w:t>
+      </w:r>
+      <w:r>
+        <w:rPr>
+          <w:rFonts w:ascii="Cambria" w:hAnsi="Cambria"/>
+        </w:rPr>
+        <w:t xml:space="preserve"> </w:t>
+      </w:r>
+      <w:hyperlink r:id="rId17" w:history="1">
+        <w:r>
+          <w:rPr>
+            <w:rStyle w:val="Hyperlink"/>
+            <w:rFonts w:ascii="Cambria" w:hAnsi="Cambria"/>
+          </w:rPr>
+          <w:t>https://github.com/armujahid</w:t>
+        </w:r>
+      </w:hyperlink>
+    </w:p>
+    <w:p>
+      <w:pPr>
         <w:rPr>
           <w:rFonts w:ascii="Cambria" w:hAnsi="Cambria"/>
           <w:b/>
         </w:rPr>
-        <w:tab/>
-      </w:r>
-    </w:p>
-    <w:p>
-      <w:pPr>
-        <w:rPr>
-          <w:rFonts w:ascii="Cambria" w:hAnsi="Cambria"/>
-        </w:rPr>
-      </w:pPr>
-      <w:r>
-        <w:rPr>
-          <w:rFonts w:ascii="Cambria" w:hAnsi="Cambria"/>
-        </w:rPr>
-        <w:t xml:space="preserve">• </w:t>
-      </w:r>
-      <w:r>
-        <w:rPr>
-          <w:rFonts w:ascii="Cambria" w:hAnsi="Cambria"/>
-        </w:rPr>
-        <w:t>P</w:t>
-      </w:r>
-      <w:r>
-        <w:rPr>
-          <w:rFonts w:ascii="Cambria" w:hAnsi="Cambria"/>
-        </w:rPr>
-        <w:t xml:space="preserve">roficient in PCB Designing </w:t>
-      </w:r>
-    </w:p>
-    <w:p>
-      <w:pPr>
-        <w:rPr>
-          <w:rFonts w:ascii="Cambria" w:hAnsi="Cambria"/>
-        </w:rPr>
-      </w:pPr>
-    </w:p>
-    <w:p>
-      <w:pPr>
-        <w:rPr>
-          <w:rFonts w:ascii="Cambria" w:hAnsi="Cambria"/>
-        </w:rPr>
-      </w:pPr>
-    </w:p>
-    <w:p>
-      <w:pPr>
-        <w:rPr>
-          <w:rFonts w:ascii="Cambria" w:hAnsi="Cambria"/>
-        </w:rPr>
-      </w:pPr>
-    </w:p>
-    <w:p>
-      <w:pPr>
-        <w:rPr>
-          <w:rFonts w:ascii="Cambria" w:hAnsi="Cambria"/>
-        </w:rPr>
-      </w:pPr>
-      <w:r>
-        <w:rPr>
-          <w:rFonts w:ascii="Cambria" w:hAnsi="Cambria"/>
-        </w:rPr>
-        <w:lastRenderedPageBreak/>
-        <w:t xml:space="preserve">• </w:t>
-      </w:r>
-      <w:r>
-        <w:rPr>
-          <w:rFonts w:ascii="Cambria" w:hAnsi="Cambria"/>
-        </w:rPr>
-        <w:t xml:space="preserve">Can use </w:t>
-      </w:r>
-      <w:proofErr w:type="spellStart"/>
-      <w:r>
-        <w:rPr>
-          <w:rFonts w:ascii="Cambria" w:hAnsi="Cambria"/>
-        </w:rPr>
-        <w:t>LABView</w:t>
-      </w:r>
-      <w:proofErr w:type="spellEnd"/>
-      <w:r>
-        <w:rPr>
-          <w:rFonts w:ascii="Cambria" w:hAnsi="Cambria"/>
-        </w:rPr>
-        <w:t>, MATLAB,</w:t>
-      </w:r>
-      <w:r>
-        <w:rPr>
-          <w:rFonts w:ascii="Cambria" w:hAnsi="Cambria"/>
-        </w:rPr>
-        <w:t xml:space="preserve"> Maple,</w:t>
-      </w:r>
-      <w:r>
-        <w:rPr>
-          <w:rFonts w:ascii="Cambria" w:hAnsi="Cambria"/>
-        </w:rPr>
-        <w:t xml:space="preserve"> KEIL</w:t>
+      </w:pPr>
+    </w:p>
+    <w:p>
+      <w:pPr>
+        <w:rPr>
+          <w:rFonts w:ascii="Cambria" w:hAnsi="Cambria"/>
+          <w:b/>
+        </w:rPr>
+      </w:pPr>
+      <w:r>
+        <w:rPr>
+          <w:rFonts w:ascii="Cambria" w:hAnsi="Cambria"/>
+          <w:b/>
+        </w:rPr>
+        <w:t>Hobbies and Area of Interest:</w:t>
+      </w:r>
+    </w:p>
+    <w:p>
+      <w:pPr>
+        <w:rPr>
+          <w:rFonts w:ascii="Cambria" w:hAnsi="Cambria"/>
+        </w:rPr>
+      </w:pPr>
+      <w:r>
+        <w:rPr>
+          <w:rFonts w:ascii="Cambria" w:hAnsi="Cambria"/>
+        </w:rPr>
+        <w:t xml:space="preserve">    </w:t>
+      </w:r>
+      <w:bookmarkStart w:id="0" w:name="_GoBack"/>
+      <w:bookmarkEnd w:id="0"/>
+      <w:r>
+        <w:rPr>
+          <w:rFonts w:ascii="Cambria" w:hAnsi="Cambria"/>
+        </w:rPr>
+        <w:t>Sof</w:t>
+      </w:r>
+      <w:r>
+        <w:rPr>
+          <w:rFonts w:ascii="Cambria" w:hAnsi="Cambria"/>
+        </w:rPr>
+        <w:t>tware Development</w:t>
+      </w:r>
+      <w:r>
+        <w:rPr>
+          <w:rFonts w:ascii="Cambria" w:hAnsi="Cambria"/>
+        </w:rPr>
+        <w:t xml:space="preserve">, </w:t>
+      </w:r>
+      <w:r>
+        <w:rPr>
+          <w:rFonts w:ascii="Cambria" w:hAnsi="Cambria"/>
+        </w:rPr>
+        <w:t>Distributed App</w:t>
+      </w:r>
+      <w:r>
+        <w:rPr>
+          <w:rFonts w:ascii="Cambria" w:hAnsi="Cambria"/>
+        </w:rPr>
+        <w:t>lications related to blockchain</w:t>
       </w:r>
       <w:r>
         <w:rPr>
@@ -2208,14 +3158,24 @@
         </w:rPr>
         <w:t xml:space="preserve"> </w:t>
       </w:r>
-      <w:proofErr w:type="spellStart"/>
-      <w:r>
-        <w:rPr>
-          <w:rFonts w:ascii="Cambria" w:hAnsi="Cambria"/>
-        </w:rPr>
-        <w:t>PSpice</w:t>
-      </w:r>
-      <w:proofErr w:type="spellEnd"/>
+      <w:r>
+        <w:rPr>
+          <w:rFonts w:ascii="Cambria" w:hAnsi="Cambria"/>
+        </w:rPr>
+        <w:t>Control Systems,</w:t>
+      </w:r>
+      <w:r>
+        <w:rPr>
+          <w:rFonts w:ascii="Cambria" w:hAnsi="Cambria"/>
+        </w:rPr>
+        <w:t xml:space="preserve"> </w:t>
+      </w:r>
+      <w:r>
+        <w:rPr>
+          <w:rFonts w:ascii="Cambria" w:hAnsi="Cambria"/>
+        </w:rPr>
+        <w:t>Embedded systems</w:t>
+      </w:r>
       <w:r>
         <w:rPr>
           <w:rFonts w:ascii="Cambria" w:hAnsi="Cambria"/>
@@ -2226,234 +3186,43 @@
         <w:rPr>
           <w:rFonts w:ascii="Cambria" w:hAnsi="Cambria"/>
         </w:rPr>
-        <w:t>Multisim</w:t>
-      </w:r>
-      <w:r>
-        <w:rPr>
-          <w:rFonts w:ascii="Cambria" w:hAnsi="Cambria"/>
-        </w:rPr>
-        <w:t xml:space="preserve"> and Eclipse</w:t>
-      </w:r>
-      <w:r>
-        <w:rPr>
-          <w:rFonts w:ascii="Cambria" w:hAnsi="Cambria"/>
-        </w:rPr>
-        <w:t>.</w:t>
-      </w:r>
-    </w:p>
-    <w:p>
-      <w:pPr>
-        <w:rPr>
-          <w:rFonts w:ascii="Cambria" w:hAnsi="Cambria"/>
-        </w:rPr>
-      </w:pPr>
-      <w:r>
-        <w:rPr>
-          <w:rFonts w:ascii="Cambria" w:hAnsi="Cambria"/>
-        </w:rPr>
-        <w:t>• Proficient in web scraping and crawling.</w:t>
-      </w:r>
-    </w:p>
-    <w:p>
-      <w:pPr>
-        <w:rPr>
-          <w:rFonts w:ascii="Cambria" w:hAnsi="Cambria"/>
-        </w:rPr>
-      </w:pPr>
-      <w:r>
-        <w:rPr>
-          <w:rFonts w:ascii="Cambria" w:hAnsi="Cambria"/>
-        </w:rPr>
-        <w:t xml:space="preserve">• </w:t>
-      </w:r>
-      <w:r>
-        <w:rPr>
-          <w:rFonts w:ascii="Cambria" w:hAnsi="Cambria"/>
-        </w:rPr>
-        <w:t xml:space="preserve">Have strong debugging </w:t>
-      </w:r>
-      <w:r>
-        <w:rPr>
-          <w:rFonts w:ascii="Cambria" w:hAnsi="Cambria"/>
-        </w:rPr>
-        <w:t xml:space="preserve">and troubleshooting </w:t>
-      </w:r>
-      <w:r>
-        <w:rPr>
-          <w:rFonts w:ascii="Cambria" w:hAnsi="Cambria"/>
-        </w:rPr>
-        <w:t>skills</w:t>
-      </w:r>
-      <w:r>
-        <w:rPr>
-          <w:rFonts w:ascii="Cambria" w:hAnsi="Cambria"/>
-        </w:rPr>
-        <w:t xml:space="preserve"> of both software and hardware including computers,</w:t>
-      </w:r>
-    </w:p>
-    <w:p>
-      <w:pPr>
-        <w:rPr>
-          <w:rFonts w:ascii="Cambria" w:hAnsi="Cambria"/>
-        </w:rPr>
-      </w:pPr>
-      <w:r>
-        <w:rPr>
-          <w:rFonts w:ascii="Cambria" w:hAnsi="Cambria"/>
-        </w:rPr>
-        <w:t xml:space="preserve">   </w:t>
-      </w:r>
-      <w:proofErr w:type="gramStart"/>
-      <w:r>
-        <w:rPr>
-          <w:rFonts w:ascii="Cambria" w:hAnsi="Cambria"/>
-        </w:rPr>
-        <w:t>network</w:t>
-      </w:r>
-      <w:proofErr w:type="gramEnd"/>
-      <w:r>
-        <w:rPr>
-          <w:rFonts w:ascii="Cambria" w:hAnsi="Cambria"/>
-        </w:rPr>
-        <w:t xml:space="preserve"> equipment and workstations, Smart phone (blackberry, android. </w:t>
-      </w:r>
-      <w:proofErr w:type="spellStart"/>
-      <w:r>
-        <w:rPr>
-          <w:rFonts w:ascii="Cambria" w:hAnsi="Cambria"/>
-        </w:rPr>
-        <w:t>Iphone</w:t>
-      </w:r>
-      <w:proofErr w:type="spellEnd"/>
-      <w:r>
-        <w:rPr>
-          <w:rFonts w:ascii="Cambria" w:hAnsi="Cambria"/>
-        </w:rPr>
-        <w:t>, Windows phone,</w:t>
-      </w:r>
-    </w:p>
-    <w:p>
-      <w:pPr>
-        <w:rPr>
-          <w:rFonts w:ascii="Cambria" w:hAnsi="Cambria"/>
-        </w:rPr>
-      </w:pPr>
-      <w:r>
-        <w:rPr>
-          <w:rFonts w:ascii="Cambria" w:hAnsi="Cambria"/>
-        </w:rPr>
-        <w:t xml:space="preserve">   </w:t>
-      </w:r>
-      <w:proofErr w:type="spellStart"/>
-      <w:proofErr w:type="gramStart"/>
-      <w:r>
-        <w:rPr>
-          <w:rFonts w:ascii="Cambria" w:hAnsi="Cambria"/>
-        </w:rPr>
-        <w:t>bada</w:t>
-      </w:r>
-      <w:proofErr w:type="spellEnd"/>
-      <w:proofErr w:type="gramEnd"/>
-      <w:r>
-        <w:rPr>
-          <w:rFonts w:ascii="Cambria" w:hAnsi="Cambria"/>
-        </w:rPr>
-        <w:t>)</w:t>
-      </w:r>
-    </w:p>
-    <w:p>
-      <w:pPr>
-        <w:rPr>
-          <w:rFonts w:ascii="Cambria" w:hAnsi="Cambria"/>
-        </w:rPr>
-      </w:pPr>
-      <w:r>
-        <w:rPr>
-          <w:rFonts w:ascii="Cambria" w:hAnsi="Cambria"/>
-        </w:rPr>
-        <w:t xml:space="preserve">• Can install and configure custom </w:t>
-      </w:r>
-      <w:proofErr w:type="spellStart"/>
-      <w:r>
-        <w:rPr>
-          <w:rFonts w:ascii="Cambria" w:hAnsi="Cambria"/>
-        </w:rPr>
-        <w:t>linux</w:t>
-      </w:r>
-      <w:proofErr w:type="spellEnd"/>
-      <w:r>
-        <w:rPr>
-          <w:rFonts w:ascii="Cambria" w:hAnsi="Cambria"/>
-        </w:rPr>
-        <w:t xml:space="preserve"> on routers e.g. DD WRT</w:t>
-      </w:r>
-    </w:p>
-    <w:p>
-      <w:pPr>
-        <w:rPr>
-          <w:rFonts w:ascii="Cambria" w:hAnsi="Cambria"/>
-        </w:rPr>
-      </w:pPr>
-      <w:r>
-        <w:rPr>
-          <w:rFonts w:ascii="Cambria" w:hAnsi="Cambria"/>
-        </w:rPr>
-        <w:t xml:space="preserve">• </w:t>
-      </w:r>
-      <w:r>
-        <w:rPr>
-          <w:rFonts w:ascii="Cambria" w:hAnsi="Cambria"/>
-        </w:rPr>
-        <w:t>Has just started android development</w:t>
-      </w:r>
-    </w:p>
-    <w:p>
-      <w:pPr>
-        <w:rPr>
-          <w:rFonts w:ascii="Cambria" w:hAnsi="Cambria"/>
-        </w:rPr>
-      </w:pPr>
-    </w:p>
-    <w:p>
-      <w:pPr>
-        <w:rPr>
-          <w:rFonts w:ascii="Cambria" w:hAnsi="Cambria"/>
-        </w:rPr>
-      </w:pPr>
-    </w:p>
-    <w:p>
-      <w:pPr>
-        <w:rPr>
-          <w:rFonts w:ascii="Cambria" w:hAnsi="Cambria"/>
-          <w:b/>
-        </w:rPr>
-      </w:pPr>
-      <w:r>
-        <w:rPr>
-          <w:rFonts w:ascii="Cambria" w:hAnsi="Cambria"/>
-          <w:b/>
-        </w:rPr>
-        <w:t>Achievements</w:t>
-      </w:r>
-      <w:r>
-        <w:rPr>
-          <w:rFonts w:ascii="Cambria" w:hAnsi="Cambria"/>
-          <w:b/>
-        </w:rPr>
-        <w:t>:</w:t>
-      </w:r>
-    </w:p>
-    <w:p>
-      <w:pPr>
-        <w:rPr>
-          <w:rStyle w:val="null"/>
-        </w:rPr>
-      </w:pPr>
-      <w:r>
-        <w:rPr>
-          <w:rFonts w:ascii="Cambria" w:hAnsi="Cambria"/>
-        </w:rPr>
-        <w:t>•</w:t>
+        <w:t xml:space="preserve">Computer Networks, </w:t>
+      </w:r>
+      <w:r>
+        <w:rPr>
+          <w:rFonts w:ascii="Cambria" w:hAnsi="Cambria"/>
+        </w:rPr>
+        <w:t>A</w:t>
+      </w:r>
+      <w:r>
+        <w:rPr>
+          <w:rFonts w:ascii="Cambria" w:hAnsi="Cambria"/>
+        </w:rPr>
+        <w:t>I</w:t>
+      </w:r>
+      <w:r>
+        <w:rPr>
+          <w:rFonts w:ascii="Cambria" w:hAnsi="Cambria"/>
+        </w:rPr>
+        <w:t xml:space="preserve">, Machine Learning, </w:t>
+      </w:r>
+      <w:r>
+        <w:rPr>
+          <w:rFonts w:ascii="Cambria" w:hAnsi="Cambria"/>
+        </w:rPr>
+        <w:t>Simultaneous Localization And Mapping o</w:t>
+      </w:r>
+      <w:r>
+        <w:rPr>
+          <w:rFonts w:ascii="Cambria" w:hAnsi="Cambria"/>
+        </w:rPr>
+        <w:t>f mobile robots</w:t>
+      </w:r>
+      <w:r>
+        <w:rPr>
+          <w:rFonts w:ascii="Cambria" w:hAnsi="Cambria"/>
+        </w:rPr>
+        <w:t>,</w:t>
       </w:r>
       <w:r>
         <w:rPr>
@@ -2463,22 +3232,21 @@
       </w:r>
       <w:r>
         <w:rPr>
-          <w:rStyle w:val="null"/>
-        </w:rPr>
-        <w:t>Won PIF Innovative Idea contest 2013</w:t>
-      </w:r>
-    </w:p>
-    <w:p>
-      <w:pPr>
-        <w:rPr>
-          <w:rFonts w:ascii="Cambria" w:hAnsi="Cambria"/>
-        </w:rPr>
-      </w:pPr>
-      <w:r>
-        <w:rPr>
-          <w:rFonts w:ascii="Cambria" w:hAnsi="Cambria"/>
-        </w:rPr>
-        <w:t>•</w:t>
+          <w:rFonts w:ascii="Cambria" w:hAnsi="Cambria"/>
+        </w:rPr>
+        <w:t xml:space="preserve">Web Development, </w:t>
+      </w:r>
+      <w:r>
+        <w:rPr>
+          <w:rFonts w:ascii="Cambria" w:hAnsi="Cambria"/>
+        </w:rPr>
+        <w:t>H</w:t>
+      </w:r>
+      <w:r>
+        <w:rPr>
+          <w:rFonts w:ascii="Cambria" w:hAnsi="Cambria"/>
+        </w:rPr>
+        <w:t>acking and</w:t>
       </w:r>
       <w:r>
         <w:rPr>
@@ -2490,20 +3258,7 @@
         <w:rPr>
           <w:rFonts w:ascii="Cambria" w:hAnsi="Cambria"/>
         </w:rPr>
-        <w:t>Selected for the development team of official NIMUN14 android app</w:t>
-      </w:r>
-    </w:p>
-    <w:p>
-      <w:pPr>
-        <w:rPr>
-          <w:rFonts w:ascii="Cambria" w:hAnsi="Cambria"/>
-        </w:rPr>
-      </w:pPr>
-      <w:r>
-        <w:rPr>
-          <w:rFonts w:ascii="Cambria" w:hAnsi="Cambria"/>
-        </w:rPr>
-        <w:t>•</w:t>
+        <w:t>Penetration Testing</w:t>
       </w:r>
       <w:r>
         <w:rPr>
@@ -2515,385 +3270,61 @@
         <w:rPr>
           <w:rFonts w:ascii="Cambria" w:hAnsi="Cambria"/>
         </w:rPr>
-        <w:t xml:space="preserve">Awarded Merit based scholarship in 1st semester for </w:t>
-      </w:r>
-      <w:r>
-        <w:rPr>
-          <w:rFonts w:ascii="Cambria" w:hAnsi="Cambria"/>
-        </w:rPr>
-        <w:t>securing 175 merit position</w:t>
-      </w:r>
-      <w:r>
-        <w:rPr>
-          <w:rFonts w:ascii="Cambria" w:hAnsi="Cambria"/>
-        </w:rPr>
-        <w:t xml:space="preserve"> in NUST entry test</w:t>
-      </w:r>
-      <w:r>
-        <w:rPr>
-          <w:rFonts w:ascii="Cambria" w:hAnsi="Cambria"/>
-        </w:rPr>
-        <w:t xml:space="preserve"> </w:t>
-      </w:r>
-    </w:p>
-    <w:p>
-      <w:pPr>
-        <w:rPr>
-          <w:rFonts w:ascii="Cambria" w:hAnsi="Cambria"/>
-        </w:rPr>
-      </w:pPr>
-      <w:r>
-        <w:rPr>
-          <w:rFonts w:ascii="Cambria" w:hAnsi="Cambria"/>
-        </w:rPr>
-        <w:t xml:space="preserve">   </w:t>
-      </w:r>
-      <w:proofErr w:type="gramStart"/>
-      <w:r>
-        <w:rPr>
-          <w:rFonts w:ascii="Cambria" w:hAnsi="Cambria"/>
-        </w:rPr>
-        <w:t>out</w:t>
-      </w:r>
-      <w:proofErr w:type="gramEnd"/>
-      <w:r>
-        <w:rPr>
-          <w:rFonts w:ascii="Cambria" w:hAnsi="Cambria"/>
-        </w:rPr>
-        <w:t xml:space="preserve"> </w:t>
-      </w:r>
-      <w:r>
-        <w:rPr>
-          <w:rFonts w:ascii="Cambria" w:hAnsi="Cambria"/>
-        </w:rPr>
-        <w:t>of</w:t>
-      </w:r>
-      <w:r>
-        <w:rPr>
-          <w:rFonts w:ascii="Cambria" w:hAnsi="Cambria"/>
-        </w:rPr>
-        <w:t xml:space="preserve"> total 40000 applicants</w:t>
-      </w:r>
-      <w:r>
-        <w:rPr>
-          <w:rFonts w:ascii="Cambria" w:hAnsi="Cambria"/>
-        </w:rPr>
-        <w:t>.</w:t>
-      </w:r>
-    </w:p>
-    <w:p>
-      <w:pPr>
-        <w:rPr>
-          <w:rFonts w:ascii="Cambria" w:hAnsi="Cambria"/>
-        </w:rPr>
-      </w:pPr>
-      <w:r>
-        <w:rPr>
-          <w:rFonts w:ascii="Cambria" w:hAnsi="Cambria"/>
-        </w:rPr>
-        <w:t>•</w:t>
-      </w:r>
-      <w:r>
-        <w:rPr>
-          <w:rFonts w:ascii="Cambria" w:hAnsi="Cambria"/>
-        </w:rPr>
-        <w:t xml:space="preserve"> </w:t>
-      </w:r>
-      <w:r>
-        <w:rPr>
-          <w:rFonts w:ascii="Cambria" w:hAnsi="Cambria"/>
-        </w:rPr>
-        <w:t>Awarded GPA based Scholarship from second semester to last semester</w:t>
-      </w:r>
-      <w:r>
-        <w:rPr>
-          <w:rFonts w:ascii="Cambria" w:hAnsi="Cambria"/>
-        </w:rPr>
-        <w:t>.</w:t>
-      </w:r>
-    </w:p>
-    <w:p>
-      <w:pPr>
-        <w:rPr>
-          <w:rFonts w:ascii="Cambria" w:hAnsi="Cambria"/>
-        </w:rPr>
-      </w:pPr>
-      <w:r>
-        <w:rPr>
-          <w:rFonts w:ascii="Cambria" w:hAnsi="Cambria"/>
-        </w:rPr>
-        <w:t>•</w:t>
-      </w:r>
-      <w:r>
-        <w:rPr>
-          <w:rFonts w:ascii="Cambria" w:hAnsi="Cambria"/>
-        </w:rPr>
-        <w:t xml:space="preserve"> </w:t>
-      </w:r>
-      <w:r>
-        <w:rPr>
-          <w:rFonts w:ascii="Cambria" w:hAnsi="Cambria"/>
-        </w:rPr>
-        <w:t xml:space="preserve">Achieved certificate of accomplishment with highest distinction for Artificial Intelligence </w:t>
-      </w:r>
-    </w:p>
-    <w:p>
-      <w:pPr>
-        <w:rPr>
-          <w:rFonts w:ascii="Cambria" w:hAnsi="Cambria"/>
-        </w:rPr>
-      </w:pPr>
-      <w:r>
-        <w:rPr>
-          <w:rFonts w:ascii="Cambria" w:hAnsi="Cambria"/>
-        </w:rPr>
-        <w:t xml:space="preserve">   (</w:t>
-      </w:r>
-      <w:proofErr w:type="gramStart"/>
-      <w:r>
-        <w:rPr>
-          <w:rFonts w:ascii="Cambria" w:hAnsi="Cambria"/>
-        </w:rPr>
-        <w:t>self-driving</w:t>
-      </w:r>
-      <w:proofErr w:type="gramEnd"/>
-      <w:r>
-        <w:rPr>
-          <w:rFonts w:ascii="Cambria" w:hAnsi="Cambria"/>
-        </w:rPr>
-        <w:t xml:space="preserve"> car</w:t>
-      </w:r>
-      <w:r>
-        <w:rPr>
-          <w:rFonts w:ascii="Cambria" w:hAnsi="Cambria"/>
-        </w:rPr>
-        <w:t xml:space="preserve">) online course and Search Engine building course by </w:t>
-      </w:r>
-      <w:proofErr w:type="spellStart"/>
-      <w:r>
-        <w:rPr>
-          <w:rFonts w:ascii="Cambria" w:hAnsi="Cambria"/>
-        </w:rPr>
-        <w:t>Udacity</w:t>
-      </w:r>
-      <w:proofErr w:type="spellEnd"/>
-      <w:r>
-        <w:rPr>
-          <w:rFonts w:ascii="Cambria" w:hAnsi="Cambria"/>
-        </w:rPr>
-        <w:t>.</w:t>
-      </w:r>
-    </w:p>
-    <w:p>
-      <w:pPr>
-        <w:rPr>
-          <w:rFonts w:ascii="Cambria" w:hAnsi="Cambria"/>
-          <w:b/>
-        </w:rPr>
-      </w:pPr>
-    </w:p>
-    <w:p>
-      <w:pPr>
-        <w:rPr>
-          <w:rFonts w:ascii="Cambria" w:hAnsi="Cambria"/>
-          <w:b/>
-        </w:rPr>
-      </w:pPr>
-      <w:r>
-        <w:rPr>
-          <w:rFonts w:ascii="Cambria" w:hAnsi="Cambria"/>
-          <w:b/>
-        </w:rPr>
-        <w:t>Community Involvement</w:t>
-      </w:r>
-      <w:r>
-        <w:rPr>
-          <w:rFonts w:ascii="Cambria" w:hAnsi="Cambria"/>
-          <w:b/>
-        </w:rPr>
-        <w:t>:</w:t>
-      </w:r>
-    </w:p>
-    <w:p>
-      <w:pPr>
-        <w:ind w:left="720" w:hanging="720"/>
-        <w:rPr>
-          <w:rFonts w:ascii="Cambria" w:hAnsi="Cambria"/>
-        </w:rPr>
-      </w:pPr>
-      <w:r>
-        <w:rPr>
-          <w:rFonts w:ascii="Cambria" w:hAnsi="Cambria"/>
-        </w:rPr>
-        <w:t>•</w:t>
-      </w:r>
-      <w:r>
-        <w:rPr>
-          <w:rFonts w:ascii="Cambria" w:hAnsi="Cambria"/>
-        </w:rPr>
-        <w:t xml:space="preserve"> Member of organizing committee </w:t>
-      </w:r>
-      <w:r>
-        <w:rPr>
-          <w:rFonts w:ascii="Cambria" w:hAnsi="Cambria"/>
-        </w:rPr>
-        <w:t xml:space="preserve">of </w:t>
-      </w:r>
-      <w:r>
-        <w:rPr>
-          <w:rFonts w:ascii="Cambria" w:hAnsi="Cambria"/>
-        </w:rPr>
-        <w:t>NIMUN</w:t>
-      </w:r>
-    </w:p>
-    <w:p>
-      <w:pPr>
-        <w:ind w:left="720" w:hanging="720"/>
-        <w:rPr>
-          <w:rFonts w:ascii="Cambria" w:hAnsi="Cambria"/>
-        </w:rPr>
-      </w:pPr>
-      <w:r>
-        <w:rPr>
-          <w:rFonts w:ascii="Cambria" w:hAnsi="Cambria"/>
-        </w:rPr>
-        <w:t>•</w:t>
-      </w:r>
-      <w:r>
-        <w:rPr>
-          <w:rFonts w:ascii="Cambria" w:hAnsi="Cambria"/>
-        </w:rPr>
-        <w:t xml:space="preserve"> </w:t>
-      </w:r>
-      <w:r>
-        <w:rPr>
-          <w:rFonts w:ascii="Cambria" w:hAnsi="Cambria"/>
-        </w:rPr>
-        <w:t xml:space="preserve">Member of organizing committee </w:t>
-      </w:r>
-      <w:r>
-        <w:rPr>
-          <w:rFonts w:ascii="Cambria" w:hAnsi="Cambria"/>
-        </w:rPr>
-        <w:t xml:space="preserve">of </w:t>
-      </w:r>
-      <w:proofErr w:type="spellStart"/>
-      <w:r>
-        <w:rPr>
-          <w:rFonts w:ascii="Cambria" w:hAnsi="Cambria"/>
-        </w:rPr>
-        <w:t>Exylent</w:t>
-      </w:r>
-      <w:proofErr w:type="spellEnd"/>
-      <w:r>
-        <w:rPr>
-          <w:rFonts w:ascii="Cambria" w:hAnsi="Cambria"/>
-        </w:rPr>
-        <w:t xml:space="preserve"> </w:t>
-      </w:r>
-      <w:r>
-        <w:rPr>
-          <w:rFonts w:ascii="Cambria" w:hAnsi="Cambria"/>
-        </w:rPr>
-        <w:t xml:space="preserve">national </w:t>
-      </w:r>
-      <w:r>
-        <w:rPr>
-          <w:rFonts w:ascii="Cambria" w:hAnsi="Cambria"/>
-        </w:rPr>
-        <w:t>robotics workshop</w:t>
-      </w:r>
-      <w:r>
-        <w:rPr>
-          <w:rFonts w:ascii="Cambria" w:hAnsi="Cambria"/>
-        </w:rPr>
-        <w:t xml:space="preserve"> for under 18 students</w:t>
-      </w:r>
-    </w:p>
-    <w:p>
-      <w:pPr>
-        <w:ind w:left="720" w:hanging="720"/>
-        <w:rPr>
-          <w:rFonts w:ascii="Cambria" w:hAnsi="Cambria"/>
-        </w:rPr>
-      </w:pPr>
-      <w:r>
-        <w:rPr>
-          <w:rFonts w:ascii="Cambria" w:hAnsi="Cambria"/>
-        </w:rPr>
-        <w:t>•</w:t>
-      </w:r>
-      <w:r>
-        <w:rPr>
-          <w:rFonts w:ascii="Cambria" w:hAnsi="Cambria"/>
-        </w:rPr>
-        <w:t xml:space="preserve"> </w:t>
-      </w:r>
-      <w:r>
-        <w:rPr>
-          <w:rFonts w:ascii="Cambria" w:hAnsi="Cambria"/>
-        </w:rPr>
-        <w:t xml:space="preserve">30+ hours of community service in NUST Community service </w:t>
-      </w:r>
-      <w:r>
-        <w:rPr>
-          <w:rFonts w:ascii="Cambria" w:hAnsi="Cambria"/>
-        </w:rPr>
-        <w:t>club</w:t>
-      </w:r>
-      <w:r>
-        <w:rPr>
-          <w:rFonts w:ascii="Cambria" w:hAnsi="Cambria"/>
-        </w:rPr>
-        <w:t>.</w:t>
-      </w:r>
-    </w:p>
-    <w:p>
-      <w:pPr>
-        <w:rPr>
-          <w:rFonts w:ascii="Cambria" w:hAnsi="Cambria"/>
-          <w:b/>
-        </w:rPr>
-      </w:pPr>
-    </w:p>
-    <w:p>
-      <w:pPr>
-        <w:rPr>
-          <w:rFonts w:ascii="Cambria" w:hAnsi="Cambria"/>
-          <w:b/>
-        </w:rPr>
-      </w:pPr>
-      <w:r>
-        <w:rPr>
-          <w:rFonts w:ascii="Cambria" w:hAnsi="Cambria"/>
-          <w:b/>
-        </w:rPr>
-        <w:t>Hobbies and Area of Interest:</w:t>
-      </w:r>
-    </w:p>
-    <w:p>
-      <w:pPr>
-        <w:rPr>
-          <w:rFonts w:ascii="Cambria" w:hAnsi="Cambria"/>
-        </w:rPr>
-      </w:pPr>
-      <w:r>
-        <w:rPr>
-          <w:rFonts w:ascii="Cambria" w:hAnsi="Cambria"/>
-        </w:rPr>
-        <w:t xml:space="preserve">            </w:t>
-      </w:r>
-      <w:r>
-        <w:rPr>
-          <w:rFonts w:ascii="Cambria" w:hAnsi="Cambria"/>
-        </w:rPr>
-        <w:t>Sof</w:t>
-      </w:r>
-      <w:r>
-        <w:rPr>
-          <w:rFonts w:ascii="Cambria" w:hAnsi="Cambria"/>
-        </w:rPr>
-        <w:t>tware Development</w:t>
+        <w:t>,</w:t>
+      </w:r>
+      <w:r>
+        <w:rPr>
+          <w:rFonts w:ascii="Cambria" w:hAnsi="Cambria"/>
+        </w:rPr>
+        <w:t xml:space="preserve"> Big data analysis,</w:t>
+      </w:r>
+      <w:r>
+        <w:rPr>
+          <w:rFonts w:ascii="Cambria" w:hAnsi="Cambria"/>
+        </w:rPr>
+        <w:t xml:space="preserve"> D</w:t>
+      </w:r>
+      <w:r>
+        <w:rPr>
+          <w:rFonts w:ascii="Cambria" w:hAnsi="Cambria"/>
+        </w:rPr>
+        <w:t xml:space="preserve">ata mining, </w:t>
+      </w:r>
+      <w:r>
+        <w:rPr>
+          <w:rFonts w:ascii="Cambria" w:hAnsi="Cambria"/>
+        </w:rPr>
+        <w:t xml:space="preserve"> Playing </w:t>
+      </w:r>
+      <w:r>
+        <w:rPr>
+          <w:rFonts w:ascii="Cambria" w:hAnsi="Cambria"/>
+        </w:rPr>
+        <w:t xml:space="preserve">badminton, </w:t>
+      </w:r>
+      <w:r>
+        <w:rPr>
+          <w:rFonts w:ascii="Cambria" w:hAnsi="Cambria"/>
+        </w:rPr>
+        <w:t>E-</w:t>
+      </w:r>
+      <w:r>
+        <w:rPr>
+          <w:rFonts w:ascii="Cambria" w:hAnsi="Cambria"/>
+        </w:rPr>
+        <w:t>Gaming</w:t>
+      </w:r>
+      <w:r>
+        <w:rPr>
+          <w:rFonts w:ascii="Cambria" w:hAnsi="Cambria"/>
+        </w:rPr>
+        <w:t>,</w:t>
+      </w:r>
+      <w:r>
+        <w:rPr>
+          <w:rFonts w:ascii="Cambria" w:hAnsi="Cambria"/>
+        </w:rPr>
+        <w:t xml:space="preserve"> Internet of Things</w:t>
       </w:r>
       <w:r>
         <w:rPr>
@@ -2905,175 +3336,13 @@
         <w:rPr>
           <w:rFonts w:ascii="Cambria" w:hAnsi="Cambria"/>
         </w:rPr>
-        <w:t>Control Systems,</w:t>
-      </w:r>
-      <w:r>
-        <w:rPr>
-          <w:rFonts w:ascii="Cambria" w:hAnsi="Cambria"/>
-        </w:rPr>
-        <w:t xml:space="preserve"> </w:t>
-      </w:r>
-      <w:r>
-        <w:rPr>
-          <w:rFonts w:ascii="Cambria" w:hAnsi="Cambria"/>
-        </w:rPr>
-        <w:t>Embedded systems</w:t>
-      </w:r>
-      <w:r>
-        <w:rPr>
-          <w:rFonts w:ascii="Cambria" w:hAnsi="Cambria"/>
-        </w:rPr>
-        <w:t xml:space="preserve">, </w:t>
-      </w:r>
-      <w:r>
-        <w:rPr>
-          <w:rFonts w:ascii="Cambria" w:hAnsi="Cambria"/>
-        </w:rPr>
-        <w:t xml:space="preserve">Computer Networks, </w:t>
-      </w:r>
-      <w:r>
-        <w:rPr>
-          <w:rFonts w:ascii="Cambria" w:hAnsi="Cambria"/>
-        </w:rPr>
-        <w:t xml:space="preserve">Freelancing, </w:t>
-      </w:r>
-      <w:r>
-        <w:rPr>
-          <w:rFonts w:ascii="Cambria" w:hAnsi="Cambria"/>
-        </w:rPr>
-        <w:t>A</w:t>
-      </w:r>
-      <w:r>
-        <w:rPr>
-          <w:rFonts w:ascii="Cambria" w:hAnsi="Cambria"/>
-        </w:rPr>
-        <w:t>I</w:t>
-      </w:r>
-      <w:r>
-        <w:rPr>
-          <w:rFonts w:ascii="Cambria" w:hAnsi="Cambria"/>
-        </w:rPr>
-        <w:t xml:space="preserve">, Machine Learning, </w:t>
-      </w:r>
-      <w:r>
-        <w:rPr>
-          <w:rFonts w:ascii="Cambria" w:hAnsi="Cambria"/>
-        </w:rPr>
-        <w:t>Simultaneous Localization And Mapping of mobile robots ,</w:t>
-      </w:r>
-      <w:r>
-        <w:rPr>
-          <w:rFonts w:ascii="Cambria" w:hAnsi="Cambria"/>
-        </w:rPr>
-        <w:t xml:space="preserve"> </w:t>
-      </w:r>
-      <w:r>
-        <w:rPr>
-          <w:rFonts w:ascii="Cambria" w:hAnsi="Cambria"/>
-        </w:rPr>
-        <w:t xml:space="preserve"> </w:t>
-      </w:r>
-      <w:r>
-        <w:rPr>
-          <w:rFonts w:ascii="Cambria" w:hAnsi="Cambria"/>
-        </w:rPr>
-        <w:t xml:space="preserve">Web Development, </w:t>
-      </w:r>
-      <w:r>
-        <w:rPr>
-          <w:rFonts w:ascii="Cambria" w:hAnsi="Cambria"/>
-        </w:rPr>
-        <w:t>H</w:t>
-      </w:r>
-      <w:r>
-        <w:rPr>
-          <w:rFonts w:ascii="Cambria" w:hAnsi="Cambria"/>
-        </w:rPr>
-        <w:t>acking and</w:t>
-      </w:r>
-      <w:r>
-        <w:rPr>
-          <w:rFonts w:ascii="Cambria" w:hAnsi="Cambria"/>
-        </w:rPr>
-        <w:t xml:space="preserve"> </w:t>
-      </w:r>
-      <w:r>
-        <w:rPr>
-          <w:rFonts w:ascii="Cambria" w:hAnsi="Cambria"/>
-        </w:rPr>
-        <w:t>Penetration Testing</w:t>
-      </w:r>
-      <w:r>
-        <w:rPr>
-          <w:rFonts w:ascii="Cambria" w:hAnsi="Cambria"/>
-        </w:rPr>
-        <w:t xml:space="preserve"> </w:t>
-      </w:r>
-      <w:r>
-        <w:rPr>
-          <w:rFonts w:ascii="Cambria" w:hAnsi="Cambria"/>
-        </w:rPr>
-        <w:t>,</w:t>
-      </w:r>
-      <w:r>
-        <w:rPr>
-          <w:rFonts w:ascii="Cambria" w:hAnsi="Cambria"/>
-        </w:rPr>
-        <w:t xml:space="preserve"> Big data analysis,</w:t>
-      </w:r>
-      <w:r>
-        <w:rPr>
-          <w:rFonts w:ascii="Cambria" w:hAnsi="Cambria"/>
-        </w:rPr>
-        <w:t xml:space="preserve"> D</w:t>
-      </w:r>
-      <w:r>
-        <w:rPr>
-          <w:rFonts w:ascii="Cambria" w:hAnsi="Cambria"/>
-        </w:rPr>
-        <w:t xml:space="preserve">ata mining, </w:t>
-      </w:r>
-      <w:r>
-        <w:rPr>
-          <w:rFonts w:ascii="Cambria" w:hAnsi="Cambria"/>
-        </w:rPr>
-        <w:t xml:space="preserve"> Playing </w:t>
-      </w:r>
-      <w:r>
-        <w:rPr>
-          <w:rFonts w:ascii="Cambria" w:hAnsi="Cambria"/>
-        </w:rPr>
-        <w:t xml:space="preserve">badminton, </w:t>
-      </w:r>
-      <w:r>
-        <w:rPr>
-          <w:rFonts w:ascii="Cambria" w:hAnsi="Cambria"/>
-        </w:rPr>
-        <w:t>E-</w:t>
-      </w:r>
-      <w:r>
-        <w:rPr>
-          <w:rFonts w:ascii="Cambria" w:hAnsi="Cambria"/>
-        </w:rPr>
-        <w:t>Gaming</w:t>
-      </w:r>
-      <w:r>
-        <w:rPr>
-          <w:rFonts w:ascii="Cambria" w:hAnsi="Cambria"/>
-        </w:rPr>
-        <w:t>,</w:t>
-      </w:r>
-      <w:r>
-        <w:rPr>
-          <w:rFonts w:ascii="Cambria" w:hAnsi="Cambria"/>
-        </w:rPr>
-        <w:t xml:space="preserve"> Internet of Things</w:t>
-      </w:r>
-      <w:r>
-        <w:rPr>
-          <w:rFonts w:ascii="Cambria" w:hAnsi="Cambria"/>
-        </w:rPr>
-        <w:t>, Technology blogs</w:t>
+        <w:t xml:space="preserve">Reading </w:t>
+      </w:r>
+      <w:r>
+        <w:rPr>
+          <w:rFonts w:ascii="Cambria" w:hAnsi="Cambria"/>
+        </w:rPr>
+        <w:t>Technology blogs</w:t>
       </w:r>
     </w:p>
     <w:p>
@@ -3138,8 +3407,7 @@
         </w:rPr>
         <w:t xml:space="preserve">Certificate for completing </w:t>
       </w:r>
-      <w:hyperlink r:id="rId13">
-        <w:proofErr w:type="spellStart"/>
+      <w:hyperlink r:id="rId18">
         <w:r>
           <w:rPr>
             <w:rStyle w:val="Hyperlink"/>
@@ -3150,7 +3418,6 @@
           </w:rPr>
           <w:t>Udacity</w:t>
         </w:r>
-        <w:proofErr w:type="spellEnd"/>
         <w:r>
           <w:rPr>
             <w:rStyle w:val="Hyperlink"/>
@@ -3206,8 +3473,7 @@
         </w:rPr>
         <w:t xml:space="preserve">Certificate for completing </w:t>
       </w:r>
-      <w:hyperlink r:id="rId14">
-        <w:proofErr w:type="spellStart"/>
+      <w:hyperlink r:id="rId19">
         <w:r>
           <w:rPr>
             <w:rStyle w:val="Hyperlink"/>
@@ -3218,7 +3484,6 @@
           </w:rPr>
           <w:t>Udacity</w:t>
         </w:r>
-        <w:proofErr w:type="spellEnd"/>
         <w:r>
           <w:rPr>
             <w:rStyle w:val="Hyperlink"/>
@@ -6555,11 +6820,15 @@
   </w:style>
   <w:style w:type="character" w:default="1" w:styleId="DefaultParagraphFont">
     <w:name w:val="Default Paragraph Font"/>
+    <w:uiPriority w:val="1"/>
     <w:semiHidden/>
+    <w:unhideWhenUsed/>
   </w:style>
   <w:style w:type="table" w:default="1" w:styleId="TableNormal">
     <w:name w:val="Normal Table"/>
+    <w:uiPriority w:val="99"/>
     <w:semiHidden/>
+    <w:unhideWhenUsed/>
     <w:tblPr>
       <w:tblInd w:w="0" w:type="dxa"/>
       <w:tblCellMar>
@@ -6572,7 +6841,9 @@
   </w:style>
   <w:style w:type="numbering" w:default="1" w:styleId="NoList">
     <w:name w:val="No List"/>
+    <w:uiPriority w:val="99"/>
     <w:semiHidden/>
+    <w:unhideWhenUsed/>
   </w:style>
   <w:style w:type="character" w:styleId="Hyperlink">
     <w:name w:val="Hyperlink"/>
@@ -6899,7 +7170,7 @@
 </file>
 
 <file path=customXml/itemProps1.xml><?xml version="1.0" encoding="utf-8"?>
-<ds:datastoreItem xmlns:ds="http://schemas.openxmlformats.org/officeDocument/2006/customXml" ds:itemID="{DC62B5DB-B728-42DD-A24F-B8BE2C6024DF}">
+<ds:datastoreItem xmlns:ds="http://schemas.openxmlformats.org/officeDocument/2006/customXml" ds:itemID="{5D540980-28BF-43EC-AFCA-0AB7F15FEEE6}">
   <ds:schemaRefs>
     <ds:schemaRef ds:uri="http://schemas.openxmlformats.org/officeDocument/2006/bibliography"/>
   </ds:schemaRefs>

</xml_diff>

<commit_message>
Added Soap, ORMs ,SignalR
</commit_message>
<xml_diff>
--- a/resume_abdul_rauf.docx
+++ b/resume_abdul_rauf.docx
@@ -409,7 +409,15 @@
               <w:t>Govt. Colleg</w:t>
             </w:r>
             <w:r>
-              <w:t>e of Science, Wahdat Rd, LHR</w:t>
+              <w:t xml:space="preserve">e of Science, </w:t>
+            </w:r>
+            <w:proofErr w:type="spellStart"/>
+            <w:r>
+              <w:t>Wahdat</w:t>
+            </w:r>
+            <w:proofErr w:type="spellEnd"/>
+            <w:r>
+              <w:t xml:space="preserve"> Rd, LHR</w:t>
             </w:r>
             <w:r>
               <w:t xml:space="preserve"> </w:t>
@@ -533,11 +541,33 @@
           <w:b/>
         </w:rPr>
       </w:pPr>
-      <w:r>
-        <w:rPr>
-          <w:rFonts w:ascii="Cambria" w:hAnsi="Cambria"/>
-        </w:rPr>
-        <w:t>1)Software Engineer @ NetSol Technologies, Lahore</w:t>
+      <w:proofErr w:type="gramStart"/>
+      <w:r>
+        <w:rPr>
+          <w:rFonts w:ascii="Cambria" w:hAnsi="Cambria"/>
+        </w:rPr>
+        <w:t>1)Software</w:t>
+      </w:r>
+      <w:proofErr w:type="gramEnd"/>
+      <w:r>
+        <w:rPr>
+          <w:rFonts w:ascii="Cambria" w:hAnsi="Cambria"/>
+        </w:rPr>
+        <w:t xml:space="preserve"> Engineer @ </w:t>
+      </w:r>
+      <w:proofErr w:type="spellStart"/>
+      <w:r>
+        <w:rPr>
+          <w:rFonts w:ascii="Cambria" w:hAnsi="Cambria"/>
+        </w:rPr>
+        <w:t>NetSol</w:t>
+      </w:r>
+      <w:proofErr w:type="spellEnd"/>
+      <w:r>
+        <w:rPr>
+          <w:rFonts w:ascii="Cambria" w:hAnsi="Cambria"/>
+        </w:rPr>
+        <w:t xml:space="preserve"> Technologies, Lahore</w:t>
       </w:r>
       <w:r>
         <w:rPr>
@@ -552,6 +582,7 @@
           <w:rFonts w:ascii="Cambria" w:hAnsi="Cambria"/>
         </w:rPr>
       </w:pPr>
+      <w:proofErr w:type="gramStart"/>
       <w:r>
         <w:rPr>
           <w:rFonts w:ascii="Cambria" w:hAnsi="Cambria"/>
@@ -562,21 +593,44 @@
         <w:rPr>
           <w:rFonts w:ascii="Cambria" w:hAnsi="Cambria"/>
         </w:rPr>
-        <w:t>)Graduate Trainee Engineer-IT @ Fatima Fertilizer, Lahore</w:t>
+        <w:t>)Graduate</w:t>
+      </w:r>
+      <w:proofErr w:type="gramEnd"/>
+      <w:r>
+        <w:rPr>
+          <w:rFonts w:ascii="Cambria" w:hAnsi="Cambria"/>
+        </w:rPr>
+        <w:t xml:space="preserve"> Trainee Engineer-IT @ Fatima Fertilizer, Lahore</w:t>
+      </w:r>
+      <w:r>
+        <w:rPr>
+          <w:rFonts w:ascii="Cambria" w:hAnsi="Cambria"/>
+        </w:rPr>
+        <w:t xml:space="preserve"> (2 months)</w:t>
       </w:r>
     </w:p>
     <w:p>
       <w:pPr>
         <w:pStyle w:val="Default"/>
       </w:pPr>
-      <w:r>
-        <w:t xml:space="preserve">3)CEO at </w:t>
+      <w:proofErr w:type="gramStart"/>
+      <w:r>
+        <w:t>3)CEO</w:t>
+      </w:r>
+      <w:proofErr w:type="gramEnd"/>
+      <w:r>
+        <w:t xml:space="preserve"> at </w:t>
       </w:r>
       <w:r>
         <w:t xml:space="preserve">Startup </w:t>
       </w:r>
-      <w:r>
-        <w:t xml:space="preserve">KrackedEggs ( </w:t>
+      <w:proofErr w:type="spellStart"/>
+      <w:r>
+        <w:t>KrackedEggs</w:t>
+      </w:r>
+      <w:proofErr w:type="spellEnd"/>
+      <w:r>
+        <w:t xml:space="preserve"> ( </w:t>
       </w:r>
       <w:hyperlink r:id="rId10" w:history="1">
         <w:r>
@@ -589,19 +643,16 @@
       <w:r>
         <w:t xml:space="preserve"> )</w:t>
       </w:r>
+      <w:r>
+        <w:t xml:space="preserve"> (1 year)</w:t>
+      </w:r>
     </w:p>
     <w:p>
       <w:pPr>
         <w:pStyle w:val="Default"/>
       </w:pPr>
       <w:r>
-        <w:t xml:space="preserve">I have done multiple projects for different </w:t>
-      </w:r>
-      <w:r>
-        <w:t xml:space="preserve">international </w:t>
-      </w:r>
-      <w:r>
-        <w:t>clients.</w:t>
+        <w:t>I have done multiple projects for different international clients.</w:t>
       </w:r>
     </w:p>
     <w:p>
@@ -648,6 +699,7 @@
       <w:pPr>
         <w:ind w:left="720" w:hanging="720"/>
       </w:pPr>
+      <w:proofErr w:type="gramStart"/>
       <w:r>
         <w:rPr>
           <w:rFonts w:ascii="Cambria" w:hAnsi="Cambria"/>
@@ -658,7 +710,22 @@
         <w:rPr>
           <w:rFonts w:ascii="Cambria" w:hAnsi="Cambria"/>
         </w:rPr>
-        <w:t>)Salaat Clock</w:t>
+        <w:t>)</w:t>
+      </w:r>
+      <w:proofErr w:type="spellStart"/>
+      <w:r>
+        <w:rPr>
+          <w:rFonts w:ascii="Cambria" w:hAnsi="Cambria"/>
+        </w:rPr>
+        <w:t>Salaat</w:t>
+      </w:r>
+      <w:proofErr w:type="spellEnd"/>
+      <w:proofErr w:type="gramEnd"/>
+      <w:r>
+        <w:rPr>
+          <w:rFonts w:ascii="Cambria" w:hAnsi="Cambria"/>
+        </w:rPr>
+        <w:t xml:space="preserve"> Clock</w:t>
       </w:r>
       <w:r>
         <w:rPr>
@@ -699,7 +766,21 @@
         <w:rPr>
           <w:rFonts w:ascii="Cambria" w:hAnsi="Cambria"/>
         </w:rPr>
-        <w:t xml:space="preserve">Developed smart Salaat Clock using </w:t>
+        <w:t xml:space="preserve">Developed smart </w:t>
+      </w:r>
+      <w:proofErr w:type="spellStart"/>
+      <w:r>
+        <w:rPr>
+          <w:rFonts w:ascii="Cambria" w:hAnsi="Cambria"/>
+        </w:rPr>
+        <w:t>Salaat</w:t>
+      </w:r>
+      <w:proofErr w:type="spellEnd"/>
+      <w:r>
+        <w:rPr>
+          <w:rFonts w:ascii="Cambria" w:hAnsi="Cambria"/>
+        </w:rPr>
+        <w:t xml:space="preserve"> Clock using </w:t>
       </w:r>
       <w:r>
         <w:rPr>
@@ -711,7 +792,21 @@
         <w:rPr>
           <w:rFonts w:ascii="Cambria" w:hAnsi="Cambria"/>
         </w:rPr>
-        <w:t>Raspberry Pi which gives daily Salaat t</w:t>
+        <w:t xml:space="preserve">Raspberry Pi which gives daily </w:t>
+      </w:r>
+      <w:proofErr w:type="spellStart"/>
+      <w:r>
+        <w:rPr>
+          <w:rFonts w:ascii="Cambria" w:hAnsi="Cambria"/>
+        </w:rPr>
+        <w:t>Salaat</w:t>
+      </w:r>
+      <w:proofErr w:type="spellEnd"/>
+      <w:r>
+        <w:rPr>
+          <w:rFonts w:ascii="Cambria" w:hAnsi="Cambria"/>
+        </w:rPr>
+        <w:t xml:space="preserve"> t</w:t>
       </w:r>
       <w:r>
         <w:rPr>
@@ -733,6 +828,7 @@
           <w:rFonts w:ascii="Cambria" w:hAnsi="Cambria"/>
         </w:rPr>
       </w:pPr>
+      <w:proofErr w:type="gramStart"/>
       <w:r>
         <w:rPr>
           <w:rFonts w:ascii="Cambria" w:hAnsi="Cambria"/>
@@ -749,7 +845,14 @@
         <w:rPr>
           <w:rFonts w:ascii="Cambria" w:hAnsi="Cambria"/>
         </w:rPr>
-        <w:t>Web developer @ EXYLENT</w:t>
+        <w:t>Web</w:t>
+      </w:r>
+      <w:proofErr w:type="gramEnd"/>
+      <w:r>
+        <w:rPr>
+          <w:rFonts w:ascii="Cambria" w:hAnsi="Cambria"/>
+        </w:rPr>
+        <w:t xml:space="preserve"> developer @ EXYLENT</w:t>
       </w:r>
       <w:r>
         <w:rPr>
@@ -927,13 +1030,27 @@
         <w:rPr>
           <w:rFonts w:ascii="Cambria" w:hAnsi="Cambria"/>
         </w:rPr>
-        <w:t>Tweet touch—A</w:t>
-      </w:r>
-      <w:r>
-        <w:rPr>
-          <w:rFonts w:ascii="Cambria" w:hAnsi="Cambria"/>
-        </w:rPr>
-        <w:t>n embedded</w:t>
+        <w:t>Tweet touch—</w:t>
+      </w:r>
+      <w:proofErr w:type="gramStart"/>
+      <w:r>
+        <w:rPr>
+          <w:rFonts w:ascii="Cambria" w:hAnsi="Cambria"/>
+        </w:rPr>
+        <w:t>A</w:t>
+      </w:r>
+      <w:r>
+        <w:rPr>
+          <w:rFonts w:ascii="Cambria" w:hAnsi="Cambria"/>
+        </w:rPr>
+        <w:t>n</w:t>
+      </w:r>
+      <w:proofErr w:type="gramEnd"/>
+      <w:r>
+        <w:rPr>
+          <w:rFonts w:ascii="Cambria" w:hAnsi="Cambria"/>
+        </w:rPr>
+        <w:t xml:space="preserve"> embedded</w:t>
       </w:r>
       <w:r>
         <w:rPr>
@@ -1147,8 +1264,16 @@
         <w:rPr>
           <w:rFonts w:ascii="Cambria" w:hAnsi="Cambria"/>
         </w:rPr>
-        <w:t>Echo Canceller using matlab</w:t>
-      </w:r>
+        <w:t xml:space="preserve">Echo Canceller using </w:t>
+      </w:r>
+      <w:proofErr w:type="spellStart"/>
+      <w:r>
+        <w:rPr>
+          <w:rFonts w:ascii="Cambria" w:hAnsi="Cambria"/>
+        </w:rPr>
+        <w:t>matlab</w:t>
+      </w:r>
+      <w:proofErr w:type="spellEnd"/>
       <w:r>
         <w:rPr>
           <w:rFonts w:ascii="Cambria" w:hAnsi="Cambria"/>
@@ -1267,8 +1392,16 @@
         <w:rPr>
           <w:rFonts w:ascii="Cambria" w:hAnsi="Cambria"/>
         </w:rPr>
-        <w:t xml:space="preserve"> some of the database of biselahore</w:t>
-      </w:r>
+        <w:t xml:space="preserve"> some of the database of </w:t>
+      </w:r>
+      <w:proofErr w:type="spellStart"/>
+      <w:r>
+        <w:rPr>
+          <w:rFonts w:ascii="Cambria" w:hAnsi="Cambria"/>
+        </w:rPr>
+        <w:t>biselahore</w:t>
+      </w:r>
+      <w:proofErr w:type="spellEnd"/>
       <w:r>
         <w:rPr>
           <w:rFonts w:ascii="Cambria" w:hAnsi="Cambria"/>
@@ -1291,7 +1424,21 @@
         <w:rPr>
           <w:rFonts w:ascii="Cambria" w:hAnsi="Cambria"/>
         </w:rPr>
-        <w:t xml:space="preserve"> using Scrapy </w:t>
+        <w:t xml:space="preserve"> using </w:t>
+      </w:r>
+      <w:proofErr w:type="spellStart"/>
+      <w:r>
+        <w:rPr>
+          <w:rFonts w:ascii="Cambria" w:hAnsi="Cambria"/>
+        </w:rPr>
+        <w:t>Scrapy</w:t>
+      </w:r>
+      <w:proofErr w:type="spellEnd"/>
+      <w:r>
+        <w:rPr>
+          <w:rFonts w:ascii="Cambria" w:hAnsi="Cambria"/>
+        </w:rPr>
+        <w:t xml:space="preserve"> </w:t>
       </w:r>
     </w:p>
     <w:p>
@@ -1357,6 +1504,7 @@
         <w:t xml:space="preserve"> </w:t>
       </w:r>
       <w:hyperlink r:id="rId13">
+        <w:proofErr w:type="spellStart"/>
         <w:r>
           <w:rPr>
             <w:rStyle w:val="Hyperlink"/>
@@ -1367,6 +1515,7 @@
           </w:rPr>
           <w:t>Udacity</w:t>
         </w:r>
+        <w:proofErr w:type="spellEnd"/>
         <w:r>
           <w:rPr>
             <w:rStyle w:val="Hyperlink"/>
@@ -1421,6 +1570,7 @@
         <w:t xml:space="preserve"> </w:t>
       </w:r>
       <w:hyperlink r:id="rId14">
+        <w:proofErr w:type="spellStart"/>
         <w:r>
           <w:rPr>
             <w:rStyle w:val="Hyperlink"/>
@@ -1431,6 +1581,7 @@
           </w:rPr>
           <w:t>Udacity</w:t>
         </w:r>
+        <w:proofErr w:type="spellEnd"/>
         <w:r>
           <w:rPr>
             <w:rStyle w:val="Hyperlink"/>
@@ -1602,12 +1753,28 @@
         </w:rPr>
         <w:t xml:space="preserve"> ASP.NET (MVC, Core, </w:t>
       </w:r>
+      <w:proofErr w:type="spellStart"/>
       <w:r>
         <w:rPr>
           <w:rFonts w:ascii="Cambria" w:hAnsi="Cambria"/>
         </w:rPr>
         <w:t>WebAPI</w:t>
       </w:r>
+      <w:proofErr w:type="spellEnd"/>
+      <w:r>
+        <w:rPr>
+          <w:rFonts w:ascii="Cambria" w:hAnsi="Cambria"/>
+        </w:rPr>
+        <w:t xml:space="preserve">, </w:t>
+      </w:r>
+      <w:proofErr w:type="spellStart"/>
+      <w:r>
+        <w:rPr>
+          <w:rFonts w:ascii="Cambria" w:hAnsi="Cambria"/>
+        </w:rPr>
+        <w:t>SignalR</w:t>
+      </w:r>
+      <w:proofErr w:type="spellEnd"/>
       <w:r>
         <w:rPr>
           <w:rFonts w:ascii="Cambria" w:hAnsi="Cambria"/>
@@ -1656,11 +1823,19 @@
         </w:rPr>
         <w:t xml:space="preserve">Angular, </w:t>
       </w:r>
-      <w:r>
-        <w:rPr>
-          <w:rFonts w:ascii="Cambria" w:hAnsi="Cambria"/>
-        </w:rPr>
-        <w:t xml:space="preserve">npm, </w:t>
+      <w:proofErr w:type="spellStart"/>
+      <w:r>
+        <w:rPr>
+          <w:rFonts w:ascii="Cambria" w:hAnsi="Cambria"/>
+        </w:rPr>
+        <w:t>npm</w:t>
+      </w:r>
+      <w:proofErr w:type="spellEnd"/>
+      <w:r>
+        <w:rPr>
+          <w:rFonts w:ascii="Cambria" w:hAnsi="Cambria"/>
+        </w:rPr>
+        <w:t xml:space="preserve">, </w:t>
       </w:r>
       <w:r>
         <w:rPr>
@@ -1678,8 +1853,16 @@
         <w:rPr>
           <w:rFonts w:ascii="Cambria" w:hAnsi="Cambria"/>
         </w:rPr>
-        <w:t xml:space="preserve"> etc</w:t>
-      </w:r>
+        <w:t xml:space="preserve"> </w:t>
+      </w:r>
+      <w:proofErr w:type="spellStart"/>
+      <w:r>
+        <w:rPr>
+          <w:rFonts w:ascii="Cambria" w:hAnsi="Cambria"/>
+        </w:rPr>
+        <w:t>etc</w:t>
+      </w:r>
+      <w:proofErr w:type="spellEnd"/>
       <w:r>
         <w:rPr>
           <w:rFonts w:ascii="Cambria" w:hAnsi="Cambria"/>
@@ -1708,7 +1891,19 @@
         <w:rPr>
           <w:rFonts w:ascii="Cambria" w:hAnsi="Cambria"/>
         </w:rPr>
-        <w:t>consuming Rest APIs (</w:t>
+        <w:t>consuming Rest</w:t>
+      </w:r>
+      <w:r>
+        <w:rPr>
+          <w:rFonts w:ascii="Cambria" w:hAnsi="Cambria"/>
+        </w:rPr>
+        <w:t>/Soap</w:t>
+      </w:r>
+      <w:r>
+        <w:rPr>
+          <w:rFonts w:ascii="Cambria" w:hAnsi="Cambria"/>
+        </w:rPr>
+        <w:t xml:space="preserve"> APIs (</w:t>
       </w:r>
       <w:r>
         <w:rPr>
@@ -1720,7 +1915,21 @@
         <w:rPr>
           <w:rFonts w:ascii="Cambria" w:hAnsi="Cambria"/>
         </w:rPr>
-        <w:t>, facebook etc)</w:t>
+        <w:t xml:space="preserve">, facebook </w:t>
+      </w:r>
+      <w:proofErr w:type="spellStart"/>
+      <w:r>
+        <w:rPr>
+          <w:rFonts w:ascii="Cambria" w:hAnsi="Cambria"/>
+        </w:rPr>
+        <w:t>etc</w:t>
+      </w:r>
+      <w:proofErr w:type="spellEnd"/>
+      <w:r>
+        <w:rPr>
+          <w:rFonts w:ascii="Cambria" w:hAnsi="Cambria"/>
+        </w:rPr>
+        <w:t>)</w:t>
       </w:r>
     </w:p>
     <w:p>
@@ -1796,12 +2005,14 @@
         </w:rPr>
         <w:t xml:space="preserve">tools related to GIT, HG, </w:t>
       </w:r>
+      <w:proofErr w:type="gramStart"/>
       <w:r>
         <w:rPr>
           <w:rFonts w:ascii="Cambria" w:hAnsi="Cambria"/>
         </w:rPr>
         <w:t>SVN</w:t>
       </w:r>
+      <w:proofErr w:type="gramEnd"/>
     </w:p>
     <w:p>
       <w:pPr>
@@ -1882,7 +2093,35 @@
         <w:rPr>
           <w:rFonts w:ascii="Cambria" w:hAnsi="Cambria"/>
         </w:rPr>
-        <w:t xml:space="preserve">C++ and Python (PyQT or PySide). Can design </w:t>
+        <w:t>C++ and Python (</w:t>
+      </w:r>
+      <w:proofErr w:type="spellStart"/>
+      <w:r>
+        <w:rPr>
+          <w:rFonts w:ascii="Cambria" w:hAnsi="Cambria"/>
+        </w:rPr>
+        <w:t>PyQT</w:t>
+      </w:r>
+      <w:proofErr w:type="spellEnd"/>
+      <w:r>
+        <w:rPr>
+          <w:rFonts w:ascii="Cambria" w:hAnsi="Cambria"/>
+        </w:rPr>
+        <w:t xml:space="preserve"> or </w:t>
+      </w:r>
+      <w:proofErr w:type="spellStart"/>
+      <w:r>
+        <w:rPr>
+          <w:rFonts w:ascii="Cambria" w:hAnsi="Cambria"/>
+        </w:rPr>
+        <w:t>PySide</w:t>
+      </w:r>
+      <w:proofErr w:type="spellEnd"/>
+      <w:r>
+        <w:rPr>
+          <w:rFonts w:ascii="Cambria" w:hAnsi="Cambria"/>
+        </w:rPr>
+        <w:t xml:space="preserve">). Can design </w:t>
       </w:r>
       <w:r>
         <w:rPr>
@@ -1894,7 +2133,21 @@
         <w:rPr>
           <w:rFonts w:ascii="Cambria" w:hAnsi="Cambria"/>
         </w:rPr>
-        <w:t>UI in QT creater.</w:t>
+        <w:t xml:space="preserve">UI in QT </w:t>
+      </w:r>
+      <w:proofErr w:type="spellStart"/>
+      <w:r>
+        <w:rPr>
+          <w:rFonts w:ascii="Cambria" w:hAnsi="Cambria"/>
+        </w:rPr>
+        <w:t>creater</w:t>
+      </w:r>
+      <w:proofErr w:type="spellEnd"/>
+      <w:r>
+        <w:rPr>
+          <w:rFonts w:ascii="Cambria" w:hAnsi="Cambria"/>
+        </w:rPr>
+        <w:t>.</w:t>
       </w:r>
     </w:p>
     <w:p>
@@ -1973,14 +2226,28 @@
         <w:rPr>
           <w:rFonts w:ascii="Cambria" w:hAnsi="Cambria"/>
         </w:rPr>
-        <w:t xml:space="preserve"> etc</w:t>
-      </w:r>
+        <w:t xml:space="preserve"> </w:t>
+      </w:r>
+      <w:proofErr w:type="spellStart"/>
+      <w:r>
+        <w:rPr>
+          <w:rFonts w:ascii="Cambria" w:hAnsi="Cambria"/>
+        </w:rPr>
+        <w:t>etc</w:t>
+      </w:r>
+      <w:proofErr w:type="spellEnd"/>
       <w:r>
         <w:rPr>
           <w:rFonts w:ascii="Cambria" w:hAnsi="Cambria"/>
         </w:rPr>
         <w:t>)</w:t>
       </w:r>
+      <w:r>
+        <w:rPr>
+          <w:rFonts w:ascii="Cambria" w:hAnsi="Cambria"/>
+        </w:rPr>
+        <w:t>.</w:t>
+      </w:r>
     </w:p>
     <w:p>
       <w:pPr>
@@ -1998,6 +2265,118 @@
         <w:rPr>
           <w:rFonts w:ascii="Cambria" w:hAnsi="Cambria"/>
         </w:rPr>
+        <w:t xml:space="preserve">Can use ORMs (EF or </w:t>
+      </w:r>
+      <w:proofErr w:type="spellStart"/>
+      <w:r>
+        <w:rPr>
+          <w:rFonts w:ascii="Cambria" w:hAnsi="Cambria"/>
+        </w:rPr>
+        <w:t>Nhibernate</w:t>
+      </w:r>
+      <w:proofErr w:type="spellEnd"/>
+      <w:r>
+        <w:rPr>
+          <w:rFonts w:ascii="Cambria" w:hAnsi="Cambria"/>
+        </w:rPr>
+        <w:t xml:space="preserve"> </w:t>
+      </w:r>
+      <w:proofErr w:type="spellStart"/>
+      <w:r>
+        <w:rPr>
+          <w:rFonts w:ascii="Cambria" w:hAnsi="Cambria"/>
+        </w:rPr>
+        <w:t>etc</w:t>
+      </w:r>
+      <w:proofErr w:type="spellEnd"/>
+      <w:r>
+        <w:rPr>
+          <w:rFonts w:ascii="Cambria" w:hAnsi="Cambria"/>
+        </w:rPr>
+        <w:t>) with any supported database</w:t>
+      </w:r>
+      <w:r>
+        <w:rPr>
+          <w:rFonts w:ascii="Cambria" w:hAnsi="Cambria"/>
+        </w:rPr>
+        <w:t xml:space="preserve"> using connecters/adapters</w:t>
+      </w:r>
+    </w:p>
+    <w:p>
+      <w:pPr>
+        <w:rPr>
+          <w:rFonts w:ascii="Cambria" w:hAnsi="Cambria"/>
+        </w:rPr>
+      </w:pPr>
+      <w:r>
+        <w:rPr>
+          <w:rFonts w:ascii="Cambria" w:hAnsi="Cambria"/>
+        </w:rPr>
+        <w:t>•</w:t>
+      </w:r>
+      <w:r>
+        <w:rPr>
+          <w:rFonts w:ascii="Cambria" w:hAnsi="Cambria"/>
+        </w:rPr>
+        <w:t xml:space="preserve"> Experienced in using</w:t>
+      </w:r>
+      <w:r>
+        <w:rPr>
+          <w:rFonts w:ascii="Cambria" w:hAnsi="Cambria"/>
+        </w:rPr>
+        <w:t xml:space="preserve"> Clustered Caching</w:t>
+      </w:r>
+      <w:r>
+        <w:rPr>
+          <w:rFonts w:ascii="Cambria" w:hAnsi="Cambria"/>
+        </w:rPr>
+        <w:t xml:space="preserve"> Systems (</w:t>
+      </w:r>
+      <w:proofErr w:type="spellStart"/>
+      <w:r>
+        <w:rPr>
+          <w:rFonts w:ascii="Cambria" w:hAnsi="Cambria"/>
+        </w:rPr>
+        <w:t>Memcached</w:t>
+      </w:r>
+      <w:proofErr w:type="spellEnd"/>
+      <w:r>
+        <w:rPr>
+          <w:rFonts w:ascii="Cambria" w:hAnsi="Cambria"/>
+        </w:rPr>
+        <w:t xml:space="preserve">, </w:t>
+      </w:r>
+      <w:proofErr w:type="spellStart"/>
+      <w:r>
+        <w:rPr>
+          <w:rFonts w:ascii="Cambria" w:hAnsi="Cambria"/>
+        </w:rPr>
+        <w:t>Redis</w:t>
+      </w:r>
+      <w:proofErr w:type="spellEnd"/>
+      <w:r>
+        <w:rPr>
+          <w:rFonts w:ascii="Cambria" w:hAnsi="Cambria"/>
+        </w:rPr>
+        <w:t>)</w:t>
+      </w:r>
+    </w:p>
+    <w:p>
+      <w:pPr>
+        <w:rPr>
+          <w:rFonts w:ascii="Cambria" w:hAnsi="Cambria"/>
+        </w:rPr>
+      </w:pPr>
+      <w:r>
+        <w:rPr>
+          <w:rFonts w:ascii="Cambria" w:hAnsi="Cambria"/>
+        </w:rPr>
+        <w:t xml:space="preserve">• </w:t>
+      </w:r>
+      <w:r>
+        <w:rPr>
+          <w:rFonts w:ascii="Cambria" w:hAnsi="Cambria"/>
+        </w:rPr>
         <w:t>Can use any type of Linux/U</w:t>
       </w:r>
       <w:r>
@@ -2018,12 +2397,14 @@
         </w:rPr>
         <w:t xml:space="preserve">ibution including </w:t>
       </w:r>
+      <w:proofErr w:type="spellStart"/>
       <w:r>
         <w:rPr>
           <w:rFonts w:ascii="Cambria" w:hAnsi="Cambria"/>
         </w:rPr>
         <w:t>Debian</w:t>
       </w:r>
+      <w:proofErr w:type="spellEnd"/>
       <w:r>
         <w:rPr>
           <w:rFonts w:ascii="Cambria" w:hAnsi="Cambria"/>
@@ -2076,7 +2457,21 @@
         <w:rPr>
           <w:rFonts w:ascii="Cambria" w:hAnsi="Cambria"/>
         </w:rPr>
-        <w:t xml:space="preserve">LINUX, Embedded linux </w:t>
+        <w:t xml:space="preserve">LINUX, Embedded </w:t>
+      </w:r>
+      <w:proofErr w:type="spellStart"/>
+      <w:r>
+        <w:rPr>
+          <w:rFonts w:ascii="Cambria" w:hAnsi="Cambria"/>
+        </w:rPr>
+        <w:t>linux</w:t>
+      </w:r>
+      <w:proofErr w:type="spellEnd"/>
+      <w:r>
+        <w:rPr>
+          <w:rFonts w:ascii="Cambria" w:hAnsi="Cambria"/>
+        </w:rPr>
+        <w:t xml:space="preserve"> </w:t>
       </w:r>
       <w:r>
         <w:rPr>
@@ -2138,13 +2533,7 @@
         <w:rPr>
           <w:rFonts w:ascii="Cambria" w:hAnsi="Cambria"/>
         </w:rPr>
-        <w:t>• Can use</w:t>
-      </w:r>
-      <w:r>
-        <w:rPr>
-          <w:rFonts w:ascii="Cambria" w:hAnsi="Cambria"/>
-        </w:rPr>
-        <w:t xml:space="preserve"> CAD tools like </w:t>
+        <w:t xml:space="preserve">• Can use CAD tools like </w:t>
       </w:r>
       <w:r>
         <w:rPr>
@@ -2156,13 +2545,13 @@
         <w:rPr>
           <w:rFonts w:ascii="Cambria" w:hAnsi="Cambria"/>
         </w:rPr>
-        <w:t>, AutoCAD</w:t>
-      </w:r>
-      <w:r>
-        <w:rPr>
-          <w:rFonts w:ascii="Cambria" w:hAnsi="Cambria"/>
-        </w:rPr>
-        <w:t>, Photoshop</w:t>
+        <w:t xml:space="preserve">, AutoCAD </w:t>
+      </w:r>
+      <w:r>
+        <w:rPr>
+          <w:rFonts w:ascii="Cambria" w:hAnsi="Cambria"/>
+        </w:rPr>
+        <w:t>and Photoshop</w:t>
       </w:r>
     </w:p>
     <w:p>
@@ -2242,8 +2631,16 @@
         <w:rPr>
           <w:rFonts w:ascii="Cambria" w:hAnsi="Cambria"/>
         </w:rPr>
-        <w:t xml:space="preserve"> etc</w:t>
-      </w:r>
+        <w:t xml:space="preserve"> </w:t>
+      </w:r>
+      <w:proofErr w:type="spellStart"/>
+      <w:r>
+        <w:rPr>
+          <w:rFonts w:ascii="Cambria" w:hAnsi="Cambria"/>
+        </w:rPr>
+        <w:t>etc</w:t>
+      </w:r>
+      <w:proofErr w:type="spellEnd"/>
       <w:r>
         <w:rPr>
           <w:rFonts w:ascii="Cambria" w:hAnsi="Cambria"/>
@@ -2293,7 +2690,21 @@
         <w:rPr>
           <w:rFonts w:ascii="Cambria" w:hAnsi="Cambria"/>
         </w:rPr>
-        <w:t>Can use LABView, MATLAB,</w:t>
+        <w:t xml:space="preserve">Can use </w:t>
+      </w:r>
+      <w:proofErr w:type="spellStart"/>
+      <w:r>
+        <w:rPr>
+          <w:rFonts w:ascii="Cambria" w:hAnsi="Cambria"/>
+        </w:rPr>
+        <w:t>LABView</w:t>
+      </w:r>
+      <w:proofErr w:type="spellEnd"/>
+      <w:r>
+        <w:rPr>
+          <w:rFonts w:ascii="Cambria" w:hAnsi="Cambria"/>
+        </w:rPr>
+        <w:t>, MATLAB,</w:t>
       </w:r>
       <w:r>
         <w:rPr>
@@ -2317,7 +2728,21 @@
         <w:rPr>
           <w:rFonts w:ascii="Cambria" w:hAnsi="Cambria"/>
         </w:rPr>
-        <w:t xml:space="preserve"> PSpice, </w:t>
+        <w:t xml:space="preserve"> </w:t>
+      </w:r>
+      <w:proofErr w:type="spellStart"/>
+      <w:r>
+        <w:rPr>
+          <w:rFonts w:ascii="Cambria" w:hAnsi="Cambria"/>
+        </w:rPr>
+        <w:t>PSpice</w:t>
+      </w:r>
+      <w:proofErr w:type="spellEnd"/>
+      <w:r>
+        <w:rPr>
+          <w:rFonts w:ascii="Cambria" w:hAnsi="Cambria"/>
+        </w:rPr>
+        <w:t xml:space="preserve">, </w:t>
       </w:r>
       <w:r>
         <w:rPr>
@@ -2398,33 +2823,91 @@
         <w:rPr>
           <w:rFonts w:ascii="Cambria" w:hAnsi="Cambria"/>
         </w:rPr>
-        <w:t xml:space="preserve">   network equipment and workstations, Smart phone (blackberry, android. Iphone, Windows phone,</w:t>
-      </w:r>
-    </w:p>
-    <w:p>
-      <w:pPr>
-        <w:rPr>
-          <w:rFonts w:ascii="Cambria" w:hAnsi="Cambria"/>
-        </w:rPr>
-      </w:pPr>
-      <w:r>
-        <w:rPr>
-          <w:rFonts w:ascii="Cambria" w:hAnsi="Cambria"/>
-        </w:rPr>
-        <w:t xml:space="preserve">   bada)</w:t>
-      </w:r>
-    </w:p>
-    <w:p>
-      <w:pPr>
-        <w:rPr>
-          <w:rFonts w:ascii="Cambria" w:hAnsi="Cambria"/>
-        </w:rPr>
-      </w:pPr>
-      <w:r>
-        <w:rPr>
-          <w:rFonts w:ascii="Cambria" w:hAnsi="Cambria"/>
-        </w:rPr>
-        <w:t>• Can install and configure custom linux on routers e.g. DD WRT</w:t>
+        <w:t xml:space="preserve">   </w:t>
+      </w:r>
+      <w:proofErr w:type="gramStart"/>
+      <w:r>
+        <w:rPr>
+          <w:rFonts w:ascii="Cambria" w:hAnsi="Cambria"/>
+        </w:rPr>
+        <w:t>network</w:t>
+      </w:r>
+      <w:proofErr w:type="gramEnd"/>
+      <w:r>
+        <w:rPr>
+          <w:rFonts w:ascii="Cambria" w:hAnsi="Cambria"/>
+        </w:rPr>
+        <w:t xml:space="preserve"> equipment and workstations, Smart phone (blackberry, android. </w:t>
+      </w:r>
+      <w:proofErr w:type="spellStart"/>
+      <w:r>
+        <w:rPr>
+          <w:rFonts w:ascii="Cambria" w:hAnsi="Cambria"/>
+        </w:rPr>
+        <w:t>Iphone</w:t>
+      </w:r>
+      <w:proofErr w:type="spellEnd"/>
+      <w:r>
+        <w:rPr>
+          <w:rFonts w:ascii="Cambria" w:hAnsi="Cambria"/>
+        </w:rPr>
+        <w:t>, Windows phone,</w:t>
+      </w:r>
+    </w:p>
+    <w:p>
+      <w:pPr>
+        <w:rPr>
+          <w:rFonts w:ascii="Cambria" w:hAnsi="Cambria"/>
+        </w:rPr>
+      </w:pPr>
+      <w:r>
+        <w:rPr>
+          <w:rFonts w:ascii="Cambria" w:hAnsi="Cambria"/>
+        </w:rPr>
+        <w:t xml:space="preserve">   </w:t>
+      </w:r>
+      <w:proofErr w:type="spellStart"/>
+      <w:proofErr w:type="gramStart"/>
+      <w:r>
+        <w:rPr>
+          <w:rFonts w:ascii="Cambria" w:hAnsi="Cambria"/>
+        </w:rPr>
+        <w:t>bada</w:t>
+      </w:r>
+      <w:proofErr w:type="spellEnd"/>
+      <w:proofErr w:type="gramEnd"/>
+      <w:r>
+        <w:rPr>
+          <w:rFonts w:ascii="Cambria" w:hAnsi="Cambria"/>
+        </w:rPr>
+        <w:t>)</w:t>
+      </w:r>
+    </w:p>
+    <w:p>
+      <w:pPr>
+        <w:rPr>
+          <w:rFonts w:ascii="Cambria" w:hAnsi="Cambria"/>
+        </w:rPr>
+      </w:pPr>
+      <w:r>
+        <w:rPr>
+          <w:rFonts w:ascii="Cambria" w:hAnsi="Cambria"/>
+        </w:rPr>
+        <w:t xml:space="preserve">• Can install and configure custom </w:t>
+      </w:r>
+      <w:proofErr w:type="spellStart"/>
+      <w:r>
+        <w:rPr>
+          <w:rFonts w:ascii="Cambria" w:hAnsi="Cambria"/>
+        </w:rPr>
+        <w:t>linux</w:t>
+      </w:r>
+      <w:proofErr w:type="spellEnd"/>
+      <w:r>
+        <w:rPr>
+          <w:rFonts w:ascii="Cambria" w:hAnsi="Cambria"/>
+        </w:rPr>
+        <w:t xml:space="preserve"> on routers e.g. DD WRT</w:t>
       </w:r>
     </w:p>
     <w:p>
@@ -2506,6 +2989,7 @@
         </w:rPr>
         <w:t xml:space="preserve"> Established user on </w:t>
       </w:r>
+      <w:proofErr w:type="spellStart"/>
       <w:r>
         <w:rPr>
           <w:rFonts w:ascii="Cambria" w:hAnsi="Cambria"/>
@@ -2518,6 +3002,7 @@
         </w:rPr>
         <w:t>low</w:t>
       </w:r>
+      <w:proofErr w:type="spellEnd"/>
       <w:r>
         <w:rPr>
           <w:rFonts w:ascii="Cambria" w:hAnsi="Cambria"/>
@@ -2677,11 +3162,19 @@
         </w:rPr>
         <w:t xml:space="preserve">   </w:t>
       </w:r>
-      <w:r>
-        <w:rPr>
-          <w:rFonts w:ascii="Cambria" w:hAnsi="Cambria"/>
-        </w:rPr>
-        <w:t xml:space="preserve">out </w:t>
+      <w:proofErr w:type="gramStart"/>
+      <w:r>
+        <w:rPr>
+          <w:rFonts w:ascii="Cambria" w:hAnsi="Cambria"/>
+        </w:rPr>
+        <w:t>out</w:t>
+      </w:r>
+      <w:proofErr w:type="gramEnd"/>
+      <w:r>
+        <w:rPr>
+          <w:rFonts w:ascii="Cambria" w:hAnsi="Cambria"/>
+        </w:rPr>
+        <w:t xml:space="preserve"> </w:t>
       </w:r>
       <w:r>
         <w:rPr>
@@ -2762,6 +3255,7 @@
       <w:pPr>
         <w:rPr>
           <w:rFonts w:ascii="Cambria" w:hAnsi="Cambria"/>
+          <w:b/>
         </w:rPr>
       </w:pPr>
       <w:r>
@@ -2786,8 +3280,24 @@
         <w:rPr>
           <w:rFonts w:ascii="Cambria" w:hAnsi="Cambria"/>
         </w:rPr>
-        <w:t>) online course and Search Engine building course by Udacity.</w:t>
-      </w:r>
+        <w:t xml:space="preserve">) online course and Search Engine building course by </w:t>
+      </w:r>
+      <w:proofErr w:type="spellStart"/>
+      <w:r>
+        <w:rPr>
+          <w:rFonts w:ascii="Cambria" w:hAnsi="Cambria"/>
+        </w:rPr>
+        <w:t>Udacity</w:t>
+      </w:r>
+      <w:proofErr w:type="spellEnd"/>
+      <w:r>
+        <w:rPr>
+          <w:rFonts w:ascii="Cambria" w:hAnsi="Cambria"/>
+        </w:rPr>
+        <w:t>.</w:t>
+      </w:r>
+      <w:bookmarkStart w:id="0" w:name="_GoBack"/>
+      <w:bookmarkEnd w:id="0"/>
     </w:p>
     <w:p>
       <w:pPr>
@@ -2804,20 +3314,21 @@
           <w:b/>
         </w:rPr>
       </w:pPr>
-    </w:p>
-    <w:p>
-      <w:pPr>
+      <w:proofErr w:type="spellStart"/>
+      <w:r>
         <w:rPr>
           <w:rFonts w:ascii="Cambria" w:hAnsi="Cambria"/>
           <w:b/>
         </w:rPr>
-      </w:pPr>
+        <w:t>Community</w:t>
+      </w:r>
+      <w:proofErr w:type="spellEnd"/>
       <w:r>
         <w:rPr>
           <w:rFonts w:ascii="Cambria" w:hAnsi="Cambria"/>
           <w:b/>
         </w:rPr>
-        <w:t>Community Involvement</w:t>
+        <w:t xml:space="preserve"> Involvement</w:t>
       </w:r>
       <w:r>
         <w:rPr>
@@ -2890,11 +3401,19 @@
         </w:rPr>
         <w:t xml:space="preserve">of </w:t>
       </w:r>
-      <w:r>
-        <w:rPr>
-          <w:rFonts w:ascii="Cambria" w:hAnsi="Cambria"/>
-        </w:rPr>
-        <w:t xml:space="preserve">Exylent </w:t>
+      <w:proofErr w:type="spellStart"/>
+      <w:r>
+        <w:rPr>
+          <w:rFonts w:ascii="Cambria" w:hAnsi="Cambria"/>
+        </w:rPr>
+        <w:t>Exylent</w:t>
+      </w:r>
+      <w:proofErr w:type="spellEnd"/>
+      <w:r>
+        <w:rPr>
+          <w:rFonts w:ascii="Cambria" w:hAnsi="Cambria"/>
+        </w:rPr>
+        <w:t xml:space="preserve"> </w:t>
       </w:r>
       <w:r>
         <w:rPr>
@@ -3018,7 +3537,35 @@
         <w:rPr>
           <w:rFonts w:ascii="Cambria" w:hAnsi="Cambria"/>
         </w:rPr>
-        <w:t>. Two of those are minor improvements in greybus (project ARA software stack to support modular hardware devices) and fbtft (TFT LCD display module). Other six are refactoring in other areas.</w:t>
+        <w:t xml:space="preserve">. Two of those are minor improvements in </w:t>
+      </w:r>
+      <w:proofErr w:type="spellStart"/>
+      <w:r>
+        <w:rPr>
+          <w:rFonts w:ascii="Cambria" w:hAnsi="Cambria"/>
+        </w:rPr>
+        <w:t>greybus</w:t>
+      </w:r>
+      <w:proofErr w:type="spellEnd"/>
+      <w:r>
+        <w:rPr>
+          <w:rFonts w:ascii="Cambria" w:hAnsi="Cambria"/>
+        </w:rPr>
+        <w:t xml:space="preserve"> (project ARA software stack to support modular hardware devices) and </w:t>
+      </w:r>
+      <w:proofErr w:type="spellStart"/>
+      <w:r>
+        <w:rPr>
+          <w:rFonts w:ascii="Cambria" w:hAnsi="Cambria"/>
+        </w:rPr>
+        <w:t>fbtft</w:t>
+      </w:r>
+      <w:proofErr w:type="spellEnd"/>
+      <w:r>
+        <w:rPr>
+          <w:rFonts w:ascii="Cambria" w:hAnsi="Cambria"/>
+        </w:rPr>
+        <w:t xml:space="preserve"> (TFT LCD display module). Other six are refactoring in other areas.</w:t>
       </w:r>
     </w:p>
     <w:p>
@@ -3055,13 +3602,7 @@
         <w:rPr>
           <w:rFonts w:ascii="Cambria" w:hAnsi="Cambria"/>
         </w:rPr>
-        <w:t xml:space="preserve"> </w:t>
-      </w:r>
-      <w:r>
-        <w:rPr>
-          <w:rFonts w:ascii="Cambria" w:hAnsi="Cambria"/>
-        </w:rPr>
-        <w:t>For other contributions see my github page</w:t>
+        <w:t xml:space="preserve"> For other contributions see my github page</w:t>
       </w:r>
       <w:r>
         <w:rPr>
@@ -3114,8 +3655,6 @@
         </w:rPr>
         <w:t xml:space="preserve">    </w:t>
       </w:r>
-      <w:bookmarkStart w:id="0" w:name="_GoBack"/>
-      <w:bookmarkEnd w:id="0"/>
       <w:r>
         <w:rPr>
           <w:rFonts w:ascii="Cambria" w:hAnsi="Cambria"/>
@@ -3144,8 +3683,16 @@
         <w:rPr>
           <w:rFonts w:ascii="Cambria" w:hAnsi="Cambria"/>
         </w:rPr>
-        <w:t>lications related to blockchain</w:t>
-      </w:r>
+        <w:t xml:space="preserve">lications related to </w:t>
+      </w:r>
+      <w:proofErr w:type="spellStart"/>
+      <w:r>
+        <w:rPr>
+          <w:rFonts w:ascii="Cambria" w:hAnsi="Cambria"/>
+        </w:rPr>
+        <w:t>blockchain</w:t>
+      </w:r>
+      <w:proofErr w:type="spellEnd"/>
       <w:r>
         <w:rPr>
           <w:rFonts w:ascii="Cambria" w:hAnsi="Cambria"/>
@@ -3408,6 +3955,7 @@
         <w:t xml:space="preserve">Certificate for completing </w:t>
       </w:r>
       <w:hyperlink r:id="rId18">
+        <w:proofErr w:type="spellStart"/>
         <w:r>
           <w:rPr>
             <w:rStyle w:val="Hyperlink"/>
@@ -3418,6 +3966,7 @@
           </w:rPr>
           <w:t>Udacity</w:t>
         </w:r>
+        <w:proofErr w:type="spellEnd"/>
         <w:r>
           <w:rPr>
             <w:rStyle w:val="Hyperlink"/>
@@ -3474,6 +4023,7 @@
         <w:t xml:space="preserve">Certificate for completing </w:t>
       </w:r>
       <w:hyperlink r:id="rId19">
+        <w:proofErr w:type="spellStart"/>
         <w:r>
           <w:rPr>
             <w:rStyle w:val="Hyperlink"/>
@@ -3484,6 +4034,7 @@
           </w:rPr>
           <w:t>Udacity</w:t>
         </w:r>
+        <w:proofErr w:type="spellEnd"/>
         <w:r>
           <w:rPr>
             <w:rStyle w:val="Hyperlink"/>
@@ -7170,7 +7721,7 @@
 </file>
 
 <file path=customXml/itemProps1.xml><?xml version="1.0" encoding="utf-8"?>
-<ds:datastoreItem xmlns:ds="http://schemas.openxmlformats.org/officeDocument/2006/customXml" ds:itemID="{5D540980-28BF-43EC-AFCA-0AB7F15FEEE6}">
+<ds:datastoreItem xmlns:ds="http://schemas.openxmlformats.org/officeDocument/2006/customXml" ds:itemID="{BC353A89-4F52-4AB2-87C2-FB2BC087A900}">
   <ds:schemaRefs>
     <ds:schemaRef ds:uri="http://schemas.openxmlformats.org/officeDocument/2006/bibliography"/>
   </ds:schemaRefs>

</xml_diff>

<commit_message>
added node.js and AWS
</commit_message>
<xml_diff>
--- a/resume_abdul_rauf.docx
+++ b/resume_abdul_rauf.docx
@@ -1968,6 +1968,12 @@
         </w:rPr>
         <w:t xml:space="preserve"> </w:t>
       </w:r>
+      <w:r>
+        <w:rPr>
+          <w:rFonts w:ascii="Cambria" w:hAnsi="Cambria"/>
+        </w:rPr>
+        <w:t>and Amazon Web Services</w:t>
+      </w:r>
     </w:p>
     <w:p>
       <w:pPr>
@@ -2259,28 +2265,393 @@
         <w:rPr>
           <w:rFonts w:ascii="Cambria" w:hAnsi="Cambria"/>
         </w:rPr>
+        <w:t xml:space="preserve">• Can use ORMs (EF or </w:t>
+      </w:r>
+      <w:proofErr w:type="spellStart"/>
+      <w:r>
+        <w:rPr>
+          <w:rFonts w:ascii="Cambria" w:hAnsi="Cambria"/>
+        </w:rPr>
+        <w:t>Nhibernate</w:t>
+      </w:r>
+      <w:proofErr w:type="spellEnd"/>
+      <w:r>
+        <w:rPr>
+          <w:rFonts w:ascii="Cambria" w:hAnsi="Cambria"/>
+        </w:rPr>
+        <w:t xml:space="preserve"> </w:t>
+      </w:r>
+      <w:proofErr w:type="spellStart"/>
+      <w:r>
+        <w:rPr>
+          <w:rFonts w:ascii="Cambria" w:hAnsi="Cambria"/>
+        </w:rPr>
+        <w:t>etc</w:t>
+      </w:r>
+      <w:proofErr w:type="spellEnd"/>
+      <w:r>
+        <w:rPr>
+          <w:rFonts w:ascii="Cambria" w:hAnsi="Cambria"/>
+        </w:rPr>
+        <w:t>) with any supported database</w:t>
+      </w:r>
+      <w:r>
+        <w:rPr>
+          <w:rFonts w:ascii="Cambria" w:hAnsi="Cambria"/>
+        </w:rPr>
+        <w:t xml:space="preserve"> using connecters/adapters</w:t>
+      </w:r>
+    </w:p>
+    <w:p>
+      <w:pPr>
+        <w:rPr>
+          <w:rFonts w:ascii="Cambria" w:hAnsi="Cambria"/>
+        </w:rPr>
+      </w:pPr>
+      <w:r>
+        <w:rPr>
+          <w:rFonts w:ascii="Cambria" w:hAnsi="Cambria"/>
+        </w:rPr>
+        <w:t>•</w:t>
+      </w:r>
+      <w:r>
+        <w:rPr>
+          <w:rFonts w:ascii="Cambria" w:hAnsi="Cambria"/>
+        </w:rPr>
+        <w:t xml:space="preserve"> Experienced in using</w:t>
+      </w:r>
+      <w:r>
+        <w:rPr>
+          <w:rFonts w:ascii="Cambria" w:hAnsi="Cambria"/>
+        </w:rPr>
+        <w:t xml:space="preserve"> Clustered Caching</w:t>
+      </w:r>
+      <w:r>
+        <w:rPr>
+          <w:rFonts w:ascii="Cambria" w:hAnsi="Cambria"/>
+        </w:rPr>
+        <w:t xml:space="preserve"> Systems (</w:t>
+      </w:r>
+      <w:proofErr w:type="spellStart"/>
+      <w:r>
+        <w:rPr>
+          <w:rFonts w:ascii="Cambria" w:hAnsi="Cambria"/>
+        </w:rPr>
+        <w:t>Memcached</w:t>
+      </w:r>
+      <w:proofErr w:type="spellEnd"/>
+      <w:r>
+        <w:rPr>
+          <w:rFonts w:ascii="Cambria" w:hAnsi="Cambria"/>
+        </w:rPr>
+        <w:t xml:space="preserve">, </w:t>
+      </w:r>
+      <w:proofErr w:type="spellStart"/>
+      <w:r>
+        <w:rPr>
+          <w:rFonts w:ascii="Cambria" w:hAnsi="Cambria"/>
+        </w:rPr>
+        <w:t>Redis</w:t>
+      </w:r>
+      <w:proofErr w:type="spellEnd"/>
+      <w:r>
+        <w:rPr>
+          <w:rFonts w:ascii="Cambria" w:hAnsi="Cambria"/>
+        </w:rPr>
+        <w:t>)</w:t>
+      </w:r>
+    </w:p>
+    <w:p>
+      <w:pPr>
+        <w:rPr>
+          <w:rFonts w:ascii="Cambria" w:hAnsi="Cambria"/>
+        </w:rPr>
+      </w:pPr>
+      <w:r>
+        <w:rPr>
+          <w:rFonts w:ascii="Cambria" w:hAnsi="Cambria"/>
+        </w:rPr>
+        <w:t>•</w:t>
+      </w:r>
+      <w:r>
+        <w:rPr>
+          <w:rFonts w:ascii="Cambria" w:hAnsi="Cambria"/>
+        </w:rPr>
+        <w:t xml:space="preserve"> Has basic experience in Node.js</w:t>
+      </w:r>
+    </w:p>
+    <w:p>
+      <w:pPr>
+        <w:rPr>
+          <w:rFonts w:ascii="Cambria" w:hAnsi="Cambria"/>
+        </w:rPr>
+      </w:pPr>
+      <w:r>
+        <w:rPr>
+          <w:rFonts w:ascii="Cambria" w:hAnsi="Cambria"/>
+        </w:rPr>
         <w:t xml:space="preserve">• </w:t>
       </w:r>
       <w:r>
         <w:rPr>
           <w:rFonts w:ascii="Cambria" w:hAnsi="Cambria"/>
         </w:rPr>
-        <w:t xml:space="preserve">Can use ORMs (EF or </w:t>
+        <w:t>Can use any type of Linux/U</w:t>
+      </w:r>
+      <w:r>
+        <w:rPr>
+          <w:rFonts w:ascii="Cambria" w:hAnsi="Cambria"/>
+        </w:rPr>
+        <w:t>ni</w:t>
+      </w:r>
+      <w:r>
+        <w:rPr>
+          <w:rFonts w:ascii="Cambria" w:hAnsi="Cambria"/>
+        </w:rPr>
+        <w:t>x distr</w:t>
+      </w:r>
+      <w:r>
+        <w:rPr>
+          <w:rFonts w:ascii="Cambria" w:hAnsi="Cambria"/>
+        </w:rPr>
+        <w:t xml:space="preserve">ibution including </w:t>
       </w:r>
       <w:proofErr w:type="spellStart"/>
       <w:r>
         <w:rPr>
           <w:rFonts w:ascii="Cambria" w:hAnsi="Cambria"/>
         </w:rPr>
-        <w:t>Nhibernate</w:t>
+        <w:t>Debian</w:t>
       </w:r>
       <w:proofErr w:type="spellEnd"/>
       <w:r>
         <w:rPr>
           <w:rFonts w:ascii="Cambria" w:hAnsi="Cambria"/>
         </w:rPr>
+        <w:t xml:space="preserve">, </w:t>
+      </w:r>
+      <w:r>
+        <w:rPr>
+          <w:rFonts w:ascii="Cambria" w:hAnsi="Cambria"/>
+        </w:rPr>
+        <w:t>Ubuntu</w:t>
+      </w:r>
+      <w:r>
+        <w:rPr>
+          <w:rFonts w:ascii="Cambria" w:hAnsi="Cambria"/>
+        </w:rPr>
+        <w:t>, RHEL</w:t>
+      </w:r>
+      <w:r>
+        <w:rPr>
+          <w:rFonts w:ascii="Cambria" w:hAnsi="Cambria"/>
+        </w:rPr>
+        <w:t>,</w:t>
+      </w:r>
+      <w:r>
+        <w:rPr>
+          <w:rFonts w:ascii="Cambria" w:hAnsi="Cambria"/>
+        </w:rPr>
+        <w:t xml:space="preserve"> CENTOS, </w:t>
+      </w:r>
+      <w:r>
+        <w:rPr>
+          <w:rFonts w:ascii="Cambria" w:hAnsi="Cambria"/>
+        </w:rPr>
+        <w:t>FEDORA</w:t>
+      </w:r>
+      <w:r>
+        <w:rPr>
+          <w:rFonts w:ascii="Cambria" w:hAnsi="Cambria"/>
+        </w:rPr>
+        <w:t xml:space="preserve">, BACKTRACK, </w:t>
+      </w:r>
+      <w:r>
+        <w:rPr>
+          <w:rFonts w:ascii="Cambria" w:hAnsi="Cambria"/>
+        </w:rPr>
+        <w:t xml:space="preserve">Kali </w:t>
+      </w:r>
+      <w:r>
+        <w:rPr>
+          <w:rFonts w:ascii="Cambria" w:hAnsi="Cambria"/>
+        </w:rPr>
+        <w:t xml:space="preserve">LINUX, Embedded </w:t>
+      </w:r>
+      <w:bookmarkStart w:id="0" w:name="_GoBack"/>
+      <w:r>
+        <w:rPr>
+          <w:rFonts w:ascii="Cambria" w:hAnsi="Cambria"/>
+        </w:rPr>
+        <w:t>Linux</w:t>
+      </w:r>
+      <w:bookmarkEnd w:id="0"/>
+      <w:r>
+        <w:rPr>
+          <w:rFonts w:ascii="Cambria" w:hAnsi="Cambria"/>
+        </w:rPr>
         <w:t xml:space="preserve"> </w:t>
       </w:r>
+      <w:r>
+        <w:rPr>
+          <w:rFonts w:ascii="Cambria" w:hAnsi="Cambria"/>
+        </w:rPr>
+        <w:t>etc</w:t>
+      </w:r>
+      <w:r>
+        <w:rPr>
+          <w:rFonts w:ascii="Cambria" w:hAnsi="Cambria"/>
+        </w:rPr>
+        <w:t>. I am using Linux since 2006</w:t>
+      </w:r>
+      <w:r>
+        <w:rPr>
+          <w:rFonts w:ascii="Cambria" w:hAnsi="Cambria"/>
+        </w:rPr>
+        <w:t xml:space="preserve">. </w:t>
+      </w:r>
+      <w:r>
+        <w:rPr>
+          <w:rFonts w:ascii="Cambria" w:hAnsi="Cambria"/>
+        </w:rPr>
+        <w:t xml:space="preserve"> </w:t>
+      </w:r>
+    </w:p>
+    <w:p>
+      <w:pPr>
+        <w:rPr>
+          <w:rFonts w:ascii="Cambria" w:hAnsi="Cambria"/>
+        </w:rPr>
+      </w:pPr>
+      <w:r>
+        <w:rPr>
+          <w:rFonts w:ascii="Cambria" w:hAnsi="Cambria"/>
+        </w:rPr>
+        <w:t xml:space="preserve">• </w:t>
+      </w:r>
+      <w:r>
+        <w:rPr>
+          <w:rFonts w:ascii="Cambria" w:hAnsi="Cambria"/>
+        </w:rPr>
+        <w:t>Can use jinja2 te</w:t>
+      </w:r>
+      <w:r>
+        <w:rPr>
+          <w:rFonts w:ascii="Cambria" w:hAnsi="Cambria"/>
+        </w:rPr>
+        <w:t>mplate engine</w:t>
+      </w:r>
+    </w:p>
+    <w:p>
+      <w:pPr>
+        <w:rPr>
+          <w:rFonts w:ascii="Cambria" w:hAnsi="Cambria"/>
+        </w:rPr>
+      </w:pPr>
+      <w:r>
+        <w:rPr>
+          <w:rFonts w:ascii="Cambria" w:hAnsi="Cambria"/>
+        </w:rPr>
+        <w:t xml:space="preserve">• Can use CAD tools like </w:t>
+      </w:r>
+      <w:r>
+        <w:rPr>
+          <w:rFonts w:ascii="Cambria" w:hAnsi="Cambria"/>
+        </w:rPr>
+        <w:t>Blender3D</w:t>
+      </w:r>
+      <w:r>
+        <w:rPr>
+          <w:rFonts w:ascii="Cambria" w:hAnsi="Cambria"/>
+        </w:rPr>
+        <w:t xml:space="preserve">, AutoCAD </w:t>
+      </w:r>
+      <w:r>
+        <w:rPr>
+          <w:rFonts w:ascii="Cambria" w:hAnsi="Cambria"/>
+        </w:rPr>
+        <w:t>and Photoshop</w:t>
+      </w:r>
+    </w:p>
+    <w:p>
+      <w:pPr>
+        <w:rPr>
+          <w:rFonts w:ascii="Cambria" w:hAnsi="Cambria"/>
+          <w:b/>
+        </w:rPr>
+      </w:pPr>
+      <w:r>
+        <w:rPr>
+          <w:rFonts w:ascii="Cambria" w:hAnsi="Cambria"/>
+        </w:rPr>
+        <w:t xml:space="preserve">• </w:t>
+      </w:r>
+      <w:r>
+        <w:rPr>
+          <w:rFonts w:ascii="Cambria" w:hAnsi="Cambria"/>
+        </w:rPr>
+        <w:t>Can use any microcontroller</w:t>
+      </w:r>
+      <w:r>
+        <w:rPr>
+          <w:rFonts w:ascii="Cambria" w:hAnsi="Cambria"/>
+        </w:rPr>
+        <w:t>, Arduino</w:t>
+      </w:r>
+      <w:r>
+        <w:rPr>
+          <w:rFonts w:ascii="Cambria" w:hAnsi="Cambria"/>
+        </w:rPr>
+        <w:t xml:space="preserve"> and</w:t>
+      </w:r>
+      <w:r>
+        <w:rPr>
+          <w:rFonts w:ascii="Cambria" w:hAnsi="Cambria"/>
+        </w:rPr>
+        <w:t xml:space="preserve"> </w:t>
+      </w:r>
+      <w:r>
+        <w:rPr>
+          <w:rFonts w:ascii="Cambria" w:hAnsi="Cambria"/>
+        </w:rPr>
+        <w:t>development boards</w:t>
+      </w:r>
+      <w:r>
+        <w:rPr>
+          <w:rFonts w:ascii="Cambria" w:hAnsi="Cambria"/>
+        </w:rPr>
+        <w:t xml:space="preserve"> like</w:t>
+      </w:r>
+      <w:r>
+        <w:rPr>
+          <w:rFonts w:ascii="Cambria" w:hAnsi="Cambria"/>
+        </w:rPr>
+        <w:t xml:space="preserve"> </w:t>
+      </w:r>
+      <w:r>
+        <w:rPr>
+          <w:rFonts w:ascii="Cambria" w:hAnsi="Cambria"/>
+        </w:rPr>
+        <w:t>R</w:t>
+      </w:r>
+      <w:r>
+        <w:rPr>
+          <w:rFonts w:ascii="Cambria" w:hAnsi="Cambria"/>
+        </w:rPr>
+        <w:t>aspberry pi</w:t>
+      </w:r>
+      <w:r>
+        <w:rPr>
+          <w:rFonts w:ascii="Cambria" w:hAnsi="Cambria"/>
+        </w:rPr>
+        <w:t>, BBB</w:t>
+      </w:r>
+      <w:r>
+        <w:rPr>
+          <w:rFonts w:ascii="Cambria" w:hAnsi="Cambria"/>
+        </w:rPr>
+        <w:t xml:space="preserve"> </w:t>
+      </w:r>
       <w:proofErr w:type="spellStart"/>
       <w:r>
         <w:rPr>
@@ -2292,66 +2663,274 @@
       <w:r>
         <w:rPr>
           <w:rFonts w:ascii="Cambria" w:hAnsi="Cambria"/>
-        </w:rPr>
-        <w:t>) with any supported database</w:t>
-      </w:r>
-      <w:r>
-        <w:rPr>
-          <w:rFonts w:ascii="Cambria" w:hAnsi="Cambria"/>
-        </w:rPr>
-        <w:t xml:space="preserve"> using connecters/adapters</w:t>
-      </w:r>
-    </w:p>
-    <w:p>
-      <w:pPr>
-        <w:rPr>
-          <w:rFonts w:ascii="Cambria" w:hAnsi="Cambria"/>
-        </w:rPr>
-      </w:pPr>
-      <w:r>
-        <w:rPr>
-          <w:rFonts w:ascii="Cambria" w:hAnsi="Cambria"/>
-        </w:rPr>
-        <w:t>•</w:t>
-      </w:r>
-      <w:r>
-        <w:rPr>
-          <w:rFonts w:ascii="Cambria" w:hAnsi="Cambria"/>
-        </w:rPr>
-        <w:t xml:space="preserve"> Experienced in using</w:t>
-      </w:r>
-      <w:r>
-        <w:rPr>
-          <w:rFonts w:ascii="Cambria" w:hAnsi="Cambria"/>
-        </w:rPr>
-        <w:t xml:space="preserve"> Clustered Caching</w:t>
-      </w:r>
-      <w:r>
-        <w:rPr>
-          <w:rFonts w:ascii="Cambria" w:hAnsi="Cambria"/>
-        </w:rPr>
-        <w:t xml:space="preserve"> Systems (</w:t>
+          <w:b/>
+        </w:rPr>
+        <w:tab/>
+      </w:r>
+    </w:p>
+    <w:p>
+      <w:pPr>
+        <w:rPr>
+          <w:rFonts w:ascii="Cambria" w:hAnsi="Cambria"/>
+        </w:rPr>
+      </w:pPr>
+      <w:r>
+        <w:rPr>
+          <w:rFonts w:ascii="Cambria" w:hAnsi="Cambria"/>
+        </w:rPr>
+        <w:t xml:space="preserve">• </w:t>
+      </w:r>
+      <w:r>
+        <w:rPr>
+          <w:rFonts w:ascii="Cambria" w:hAnsi="Cambria"/>
+        </w:rPr>
+        <w:t>Have intermediate level experience</w:t>
+      </w:r>
+      <w:r>
+        <w:rPr>
+          <w:rFonts w:ascii="Cambria" w:hAnsi="Cambria"/>
+        </w:rPr>
+        <w:t xml:space="preserve"> in PCB Designing </w:t>
+      </w:r>
+    </w:p>
+    <w:p>
+      <w:pPr>
+        <w:rPr>
+          <w:rFonts w:ascii="Cambria" w:hAnsi="Cambria"/>
+        </w:rPr>
+      </w:pPr>
+      <w:r>
+        <w:rPr>
+          <w:rFonts w:ascii="Cambria" w:hAnsi="Cambria"/>
+        </w:rPr>
+        <w:t xml:space="preserve">• </w:t>
+      </w:r>
+      <w:r>
+        <w:rPr>
+          <w:rFonts w:ascii="Cambria" w:hAnsi="Cambria"/>
+        </w:rPr>
+        <w:t xml:space="preserve">Can use </w:t>
       </w:r>
       <w:proofErr w:type="spellStart"/>
       <w:r>
         <w:rPr>
           <w:rFonts w:ascii="Cambria" w:hAnsi="Cambria"/>
         </w:rPr>
-        <w:t>Memcached</w:t>
+        <w:t>LABView</w:t>
       </w:r>
       <w:proofErr w:type="spellEnd"/>
       <w:r>
         <w:rPr>
           <w:rFonts w:ascii="Cambria" w:hAnsi="Cambria"/>
         </w:rPr>
+        <w:t>, MATLAB,</w:t>
+      </w:r>
+      <w:r>
+        <w:rPr>
+          <w:rFonts w:ascii="Cambria" w:hAnsi="Cambria"/>
+        </w:rPr>
+        <w:t xml:space="preserve"> Maple,</w:t>
+      </w:r>
+      <w:r>
+        <w:rPr>
+          <w:rFonts w:ascii="Cambria" w:hAnsi="Cambria"/>
+        </w:rPr>
+        <w:t xml:space="preserve"> KEIL</w:t>
+      </w:r>
+      <w:r>
+        <w:rPr>
+          <w:rFonts w:ascii="Cambria" w:hAnsi="Cambria"/>
+        </w:rPr>
+        <w:t>,</w:t>
+      </w:r>
+      <w:r>
+        <w:rPr>
+          <w:rFonts w:ascii="Cambria" w:hAnsi="Cambria"/>
+        </w:rPr>
+        <w:t xml:space="preserve"> </w:t>
+      </w:r>
+      <w:proofErr w:type="spellStart"/>
+      <w:r>
+        <w:rPr>
+          <w:rFonts w:ascii="Cambria" w:hAnsi="Cambria"/>
+        </w:rPr>
+        <w:t>PSpice</w:t>
+      </w:r>
+      <w:proofErr w:type="spellEnd"/>
+      <w:r>
+        <w:rPr>
+          <w:rFonts w:ascii="Cambria" w:hAnsi="Cambria"/>
+        </w:rPr>
         <w:t xml:space="preserve">, </w:t>
       </w:r>
+      <w:r>
+        <w:rPr>
+          <w:rFonts w:ascii="Cambria" w:hAnsi="Cambria"/>
+        </w:rPr>
+        <w:t>Multisim</w:t>
+      </w:r>
+      <w:r>
+        <w:rPr>
+          <w:rFonts w:ascii="Cambria" w:hAnsi="Cambria"/>
+        </w:rPr>
+        <w:t xml:space="preserve"> and Eclipse</w:t>
+      </w:r>
+      <w:r>
+        <w:rPr>
+          <w:rFonts w:ascii="Cambria" w:hAnsi="Cambria"/>
+        </w:rPr>
+        <w:t>.</w:t>
+      </w:r>
+    </w:p>
+    <w:p>
+      <w:pPr>
+        <w:rPr>
+          <w:rFonts w:ascii="Cambria" w:hAnsi="Cambria"/>
+        </w:rPr>
+      </w:pPr>
+      <w:r>
+        <w:rPr>
+          <w:rFonts w:ascii="Cambria" w:hAnsi="Cambria"/>
+        </w:rPr>
+        <w:t>• Proficient in web scraping and crawling.</w:t>
+      </w:r>
+    </w:p>
+    <w:p>
+      <w:pPr>
+        <w:rPr>
+          <w:rFonts w:ascii="Cambria" w:hAnsi="Cambria"/>
+        </w:rPr>
+      </w:pPr>
+      <w:r>
+        <w:rPr>
+          <w:rFonts w:ascii="Cambria" w:hAnsi="Cambria"/>
+        </w:rPr>
+        <w:t xml:space="preserve">• </w:t>
+      </w:r>
+      <w:r>
+        <w:rPr>
+          <w:rFonts w:ascii="Cambria" w:hAnsi="Cambria"/>
+        </w:rPr>
+        <w:t xml:space="preserve">Have strong debugging </w:t>
+      </w:r>
+      <w:r>
+        <w:rPr>
+          <w:rFonts w:ascii="Cambria" w:hAnsi="Cambria"/>
+        </w:rPr>
+        <w:t xml:space="preserve">and troubleshooting </w:t>
+      </w:r>
+      <w:r>
+        <w:rPr>
+          <w:rFonts w:ascii="Cambria" w:hAnsi="Cambria"/>
+        </w:rPr>
+        <w:t>skills</w:t>
+      </w:r>
+      <w:r>
+        <w:rPr>
+          <w:rFonts w:ascii="Cambria" w:hAnsi="Cambria"/>
+        </w:rPr>
+        <w:t xml:space="preserve"> of both software and hardware including computers,</w:t>
+      </w:r>
+    </w:p>
+    <w:p>
+      <w:pPr>
+        <w:rPr>
+          <w:rFonts w:ascii="Cambria" w:hAnsi="Cambria"/>
+        </w:rPr>
+      </w:pPr>
+      <w:r>
+        <w:rPr>
+          <w:rFonts w:ascii="Cambria" w:hAnsi="Cambria"/>
+        </w:rPr>
+        <w:t xml:space="preserve">   </w:t>
+      </w:r>
+      <w:proofErr w:type="gramStart"/>
+      <w:r>
+        <w:rPr>
+          <w:rFonts w:ascii="Cambria" w:hAnsi="Cambria"/>
+        </w:rPr>
+        <w:t>network</w:t>
+      </w:r>
+      <w:proofErr w:type="gramEnd"/>
+      <w:r>
+        <w:rPr>
+          <w:rFonts w:ascii="Cambria" w:hAnsi="Cambria"/>
+        </w:rPr>
+        <w:t xml:space="preserve"> equipment and workstations, Smart phone (</w:t>
+      </w:r>
+      <w:r>
+        <w:rPr>
+          <w:rFonts w:ascii="Cambria" w:hAnsi="Cambria"/>
+        </w:rPr>
+        <w:t>B</w:t>
+      </w:r>
+      <w:r>
+        <w:rPr>
+          <w:rFonts w:ascii="Cambria" w:hAnsi="Cambria"/>
+        </w:rPr>
+        <w:t xml:space="preserve">lackberry, </w:t>
+      </w:r>
+      <w:r>
+        <w:rPr>
+          <w:rFonts w:ascii="Cambria" w:hAnsi="Cambria"/>
+        </w:rPr>
+        <w:t>A</w:t>
+      </w:r>
+      <w:r>
+        <w:rPr>
+          <w:rFonts w:ascii="Cambria" w:hAnsi="Cambria"/>
+        </w:rPr>
+        <w:t xml:space="preserve">ndroid. </w:t>
+      </w:r>
+      <w:r>
+        <w:rPr>
+          <w:rFonts w:ascii="Cambria" w:hAnsi="Cambria"/>
+        </w:rPr>
+        <w:t>iP</w:t>
+      </w:r>
+      <w:r>
+        <w:rPr>
+          <w:rFonts w:ascii="Cambria" w:hAnsi="Cambria"/>
+        </w:rPr>
+        <w:t xml:space="preserve">hone, Windows </w:t>
+      </w:r>
+      <w:r>
+        <w:rPr>
+          <w:rFonts w:ascii="Cambria" w:hAnsi="Cambria"/>
+        </w:rPr>
+        <w:t>P</w:t>
+      </w:r>
+      <w:r>
+        <w:rPr>
+          <w:rFonts w:ascii="Cambria" w:hAnsi="Cambria"/>
+        </w:rPr>
+        <w:t>hone,</w:t>
+      </w:r>
+    </w:p>
+    <w:p>
+      <w:pPr>
+        <w:rPr>
+          <w:rFonts w:ascii="Cambria" w:hAnsi="Cambria"/>
+        </w:rPr>
+      </w:pPr>
+      <w:r>
+        <w:rPr>
+          <w:rFonts w:ascii="Cambria" w:hAnsi="Cambria"/>
+        </w:rPr>
+        <w:t xml:space="preserve">   </w:t>
+      </w:r>
       <w:proofErr w:type="spellStart"/>
       <w:r>
         <w:rPr>
           <w:rFonts w:ascii="Cambria" w:hAnsi="Cambria"/>
         </w:rPr>
-        <w:t>Redis</w:t>
+        <w:t>B</w:t>
+      </w:r>
+      <w:r>
+        <w:rPr>
+          <w:rFonts w:ascii="Cambria" w:hAnsi="Cambria"/>
+        </w:rPr>
+        <w:t>ada</w:t>
       </w:r>
       <w:proofErr w:type="spellEnd"/>
       <w:r>
@@ -2371,561 +2950,37 @@
         <w:rPr>
           <w:rFonts w:ascii="Cambria" w:hAnsi="Cambria"/>
         </w:rPr>
+        <w:t xml:space="preserve">• Can install and configure custom </w:t>
+      </w:r>
+      <w:r>
+        <w:rPr>
+          <w:rFonts w:ascii="Cambria" w:hAnsi="Cambria"/>
+        </w:rPr>
+        <w:t>Linux</w:t>
+      </w:r>
+      <w:r>
+        <w:rPr>
+          <w:rFonts w:ascii="Cambria" w:hAnsi="Cambria"/>
+        </w:rPr>
+        <w:t xml:space="preserve"> on routers e.g. DD WRT</w:t>
+      </w:r>
+    </w:p>
+    <w:p>
+      <w:pPr>
+        <w:rPr>
+          <w:rFonts w:ascii="Cambria" w:hAnsi="Cambria"/>
+        </w:rPr>
+      </w:pPr>
+      <w:r>
+        <w:rPr>
+          <w:rFonts w:ascii="Cambria" w:hAnsi="Cambria"/>
+        </w:rPr>
         <w:t xml:space="preserve">• </w:t>
       </w:r>
       <w:r>
         <w:rPr>
           <w:rFonts w:ascii="Cambria" w:hAnsi="Cambria"/>
         </w:rPr>
-        <w:t>Can use any type of Linux/U</w:t>
-      </w:r>
-      <w:r>
-        <w:rPr>
-          <w:rFonts w:ascii="Cambria" w:hAnsi="Cambria"/>
-        </w:rPr>
-        <w:t>ni</w:t>
-      </w:r>
-      <w:r>
-        <w:rPr>
-          <w:rFonts w:ascii="Cambria" w:hAnsi="Cambria"/>
-        </w:rPr>
-        <w:t>x distr</w:t>
-      </w:r>
-      <w:r>
-        <w:rPr>
-          <w:rFonts w:ascii="Cambria" w:hAnsi="Cambria"/>
-        </w:rPr>
-        <w:t xml:space="preserve">ibution including </w:t>
-      </w:r>
-      <w:proofErr w:type="spellStart"/>
-      <w:r>
-        <w:rPr>
-          <w:rFonts w:ascii="Cambria" w:hAnsi="Cambria"/>
-        </w:rPr>
-        <w:t>Debian</w:t>
-      </w:r>
-      <w:proofErr w:type="spellEnd"/>
-      <w:r>
-        <w:rPr>
-          <w:rFonts w:ascii="Cambria" w:hAnsi="Cambria"/>
-        </w:rPr>
-        <w:t xml:space="preserve">, </w:t>
-      </w:r>
-      <w:r>
-        <w:rPr>
-          <w:rFonts w:ascii="Cambria" w:hAnsi="Cambria"/>
-        </w:rPr>
-        <w:t>Ubuntu</w:t>
-      </w:r>
-      <w:r>
-        <w:rPr>
-          <w:rFonts w:ascii="Cambria" w:hAnsi="Cambria"/>
-        </w:rPr>
-        <w:t>, RHEL</w:t>
-      </w:r>
-      <w:r>
-        <w:rPr>
-          <w:rFonts w:ascii="Cambria" w:hAnsi="Cambria"/>
-        </w:rPr>
-        <w:t>,</w:t>
-      </w:r>
-      <w:r>
-        <w:rPr>
-          <w:rFonts w:ascii="Cambria" w:hAnsi="Cambria"/>
-        </w:rPr>
-        <w:t xml:space="preserve"> CENTOS, </w:t>
-      </w:r>
-      <w:r>
-        <w:rPr>
-          <w:rFonts w:ascii="Cambria" w:hAnsi="Cambria"/>
-        </w:rPr>
-        <w:t>FEDORA</w:t>
-      </w:r>
-      <w:r>
-        <w:rPr>
-          <w:rFonts w:ascii="Cambria" w:hAnsi="Cambria"/>
-        </w:rPr>
-        <w:t xml:space="preserve">, BACKTRACK, </w:t>
-      </w:r>
-      <w:r>
-        <w:rPr>
-          <w:rFonts w:ascii="Cambria" w:hAnsi="Cambria"/>
-        </w:rPr>
-        <w:t xml:space="preserve">Kali </w:t>
-      </w:r>
-      <w:r>
-        <w:rPr>
-          <w:rFonts w:ascii="Cambria" w:hAnsi="Cambria"/>
-        </w:rPr>
-        <w:t xml:space="preserve">LINUX, Embedded </w:t>
-      </w:r>
-      <w:proofErr w:type="spellStart"/>
-      <w:r>
-        <w:rPr>
-          <w:rFonts w:ascii="Cambria" w:hAnsi="Cambria"/>
-        </w:rPr>
-        <w:t>linux</w:t>
-      </w:r>
-      <w:proofErr w:type="spellEnd"/>
-      <w:r>
-        <w:rPr>
-          <w:rFonts w:ascii="Cambria" w:hAnsi="Cambria"/>
-        </w:rPr>
-        <w:t xml:space="preserve"> </w:t>
-      </w:r>
-      <w:r>
-        <w:rPr>
-          <w:rFonts w:ascii="Cambria" w:hAnsi="Cambria"/>
-        </w:rPr>
-        <w:t>etc</w:t>
-      </w:r>
-      <w:r>
-        <w:rPr>
-          <w:rFonts w:ascii="Cambria" w:hAnsi="Cambria"/>
-        </w:rPr>
-        <w:t>. I am using Linux since 2006</w:t>
-      </w:r>
-      <w:r>
-        <w:rPr>
-          <w:rFonts w:ascii="Cambria" w:hAnsi="Cambria"/>
-        </w:rPr>
-        <w:t xml:space="preserve">. </w:t>
-      </w:r>
-      <w:r>
-        <w:rPr>
-          <w:rFonts w:ascii="Cambria" w:hAnsi="Cambria"/>
-        </w:rPr>
-        <w:t xml:space="preserve"> </w:t>
-      </w:r>
-    </w:p>
-    <w:p>
-      <w:pPr>
-        <w:rPr>
-          <w:rFonts w:ascii="Cambria" w:hAnsi="Cambria"/>
-        </w:rPr>
-      </w:pPr>
-      <w:r>
-        <w:rPr>
-          <w:rFonts w:ascii="Cambria" w:hAnsi="Cambria"/>
-        </w:rPr>
-        <w:t xml:space="preserve">• </w:t>
-      </w:r>
-      <w:r>
-        <w:rPr>
-          <w:rFonts w:ascii="Cambria" w:hAnsi="Cambria"/>
-        </w:rPr>
-        <w:t>Can use jinja2 te</w:t>
-      </w:r>
-      <w:r>
-        <w:rPr>
-          <w:rFonts w:ascii="Cambria" w:hAnsi="Cambria"/>
-        </w:rPr>
-        <w:t>mplate engine</w:t>
-      </w:r>
-    </w:p>
-    <w:p>
-      <w:pPr>
-        <w:rPr>
-          <w:rFonts w:ascii="Cambria" w:hAnsi="Cambria"/>
-        </w:rPr>
-      </w:pPr>
-      <w:r>
-        <w:rPr>
-          <w:rFonts w:ascii="Cambria" w:hAnsi="Cambria"/>
-        </w:rPr>
-        <w:t xml:space="preserve">• Can use CAD tools like </w:t>
-      </w:r>
-      <w:r>
-        <w:rPr>
-          <w:rFonts w:ascii="Cambria" w:hAnsi="Cambria"/>
-        </w:rPr>
-        <w:t>Blender3D</w:t>
-      </w:r>
-      <w:r>
-        <w:rPr>
-          <w:rFonts w:ascii="Cambria" w:hAnsi="Cambria"/>
-        </w:rPr>
-        <w:t xml:space="preserve">, AutoCAD </w:t>
-      </w:r>
-      <w:r>
-        <w:rPr>
-          <w:rFonts w:ascii="Cambria" w:hAnsi="Cambria"/>
-        </w:rPr>
-        <w:t>and Photoshop</w:t>
-      </w:r>
-    </w:p>
-    <w:p>
-      <w:pPr>
-        <w:rPr>
-          <w:rFonts w:ascii="Cambria" w:hAnsi="Cambria"/>
-          <w:b/>
-        </w:rPr>
-      </w:pPr>
-      <w:r>
-        <w:rPr>
-          <w:rFonts w:ascii="Cambria" w:hAnsi="Cambria"/>
-        </w:rPr>
-        <w:t xml:space="preserve">• </w:t>
-      </w:r>
-      <w:r>
-        <w:rPr>
-          <w:rFonts w:ascii="Cambria" w:hAnsi="Cambria"/>
-        </w:rPr>
-        <w:t>Can use any microcontroller</w:t>
-      </w:r>
-      <w:r>
-        <w:rPr>
-          <w:rFonts w:ascii="Cambria" w:hAnsi="Cambria"/>
-        </w:rPr>
-        <w:t>, Arduino</w:t>
-      </w:r>
-      <w:r>
-        <w:rPr>
-          <w:rFonts w:ascii="Cambria" w:hAnsi="Cambria"/>
-        </w:rPr>
-        <w:t xml:space="preserve"> and</w:t>
-      </w:r>
-      <w:r>
-        <w:rPr>
-          <w:rFonts w:ascii="Cambria" w:hAnsi="Cambria"/>
-        </w:rPr>
-        <w:t xml:space="preserve"> </w:t>
-      </w:r>
-      <w:r>
-        <w:rPr>
-          <w:rFonts w:ascii="Cambria" w:hAnsi="Cambria"/>
-        </w:rPr>
-        <w:t>development boards</w:t>
-      </w:r>
-      <w:r>
-        <w:rPr>
-          <w:rFonts w:ascii="Cambria" w:hAnsi="Cambria"/>
-        </w:rPr>
-        <w:t xml:space="preserve"> like</w:t>
-      </w:r>
-      <w:r>
-        <w:rPr>
-          <w:rFonts w:ascii="Cambria" w:hAnsi="Cambria"/>
-        </w:rPr>
-        <w:t xml:space="preserve"> </w:t>
-      </w:r>
-      <w:r>
-        <w:rPr>
-          <w:rFonts w:ascii="Cambria" w:hAnsi="Cambria"/>
-        </w:rPr>
-        <w:t>R</w:t>
-      </w:r>
-      <w:r>
-        <w:rPr>
-          <w:rFonts w:ascii="Cambria" w:hAnsi="Cambria"/>
-        </w:rPr>
-        <w:t>aspberry pi</w:t>
-      </w:r>
-      <w:r>
-        <w:rPr>
-          <w:rFonts w:ascii="Cambria" w:hAnsi="Cambria"/>
-        </w:rPr>
-        <w:t>, BBB</w:t>
-      </w:r>
-      <w:r>
-        <w:rPr>
-          <w:rFonts w:ascii="Cambria" w:hAnsi="Cambria"/>
-        </w:rPr>
-        <w:t xml:space="preserve"> </w:t>
-      </w:r>
-      <w:proofErr w:type="spellStart"/>
-      <w:r>
-        <w:rPr>
-          <w:rFonts w:ascii="Cambria" w:hAnsi="Cambria"/>
-        </w:rPr>
-        <w:t>etc</w:t>
-      </w:r>
-      <w:proofErr w:type="spellEnd"/>
-      <w:r>
-        <w:rPr>
-          <w:rFonts w:ascii="Cambria" w:hAnsi="Cambria"/>
-          <w:b/>
-        </w:rPr>
-        <w:tab/>
-      </w:r>
-    </w:p>
-    <w:p>
-      <w:pPr>
-        <w:rPr>
-          <w:rFonts w:ascii="Cambria" w:hAnsi="Cambria"/>
-        </w:rPr>
-      </w:pPr>
-      <w:r>
-        <w:rPr>
-          <w:rFonts w:ascii="Cambria" w:hAnsi="Cambria"/>
-        </w:rPr>
-        <w:t xml:space="preserve">• </w:t>
-      </w:r>
-      <w:r>
-        <w:rPr>
-          <w:rFonts w:ascii="Cambria" w:hAnsi="Cambria"/>
-        </w:rPr>
-        <w:t>Have intermediate level experience</w:t>
-      </w:r>
-      <w:r>
-        <w:rPr>
-          <w:rFonts w:ascii="Cambria" w:hAnsi="Cambria"/>
-        </w:rPr>
-        <w:t xml:space="preserve"> in PCB Designing </w:t>
-      </w:r>
-    </w:p>
-    <w:p>
-      <w:pPr>
-        <w:rPr>
-          <w:rFonts w:ascii="Cambria" w:hAnsi="Cambria"/>
-        </w:rPr>
-      </w:pPr>
-      <w:r>
-        <w:rPr>
-          <w:rFonts w:ascii="Cambria" w:hAnsi="Cambria"/>
-        </w:rPr>
-        <w:t xml:space="preserve">• </w:t>
-      </w:r>
-      <w:r>
-        <w:rPr>
-          <w:rFonts w:ascii="Cambria" w:hAnsi="Cambria"/>
-        </w:rPr>
-        <w:t xml:space="preserve">Can use </w:t>
-      </w:r>
-      <w:proofErr w:type="spellStart"/>
-      <w:r>
-        <w:rPr>
-          <w:rFonts w:ascii="Cambria" w:hAnsi="Cambria"/>
-        </w:rPr>
-        <w:t>LABView</w:t>
-      </w:r>
-      <w:proofErr w:type="spellEnd"/>
-      <w:r>
-        <w:rPr>
-          <w:rFonts w:ascii="Cambria" w:hAnsi="Cambria"/>
-        </w:rPr>
-        <w:t>, MATLAB,</w:t>
-      </w:r>
-      <w:r>
-        <w:rPr>
-          <w:rFonts w:ascii="Cambria" w:hAnsi="Cambria"/>
-        </w:rPr>
-        <w:t xml:space="preserve"> Maple,</w:t>
-      </w:r>
-      <w:r>
-        <w:rPr>
-          <w:rFonts w:ascii="Cambria" w:hAnsi="Cambria"/>
-        </w:rPr>
-        <w:t xml:space="preserve"> KEIL</w:t>
-      </w:r>
-      <w:r>
-        <w:rPr>
-          <w:rFonts w:ascii="Cambria" w:hAnsi="Cambria"/>
-        </w:rPr>
-        <w:t>,</w:t>
-      </w:r>
-      <w:r>
-        <w:rPr>
-          <w:rFonts w:ascii="Cambria" w:hAnsi="Cambria"/>
-        </w:rPr>
-        <w:t xml:space="preserve"> </w:t>
-      </w:r>
-      <w:proofErr w:type="spellStart"/>
-      <w:r>
-        <w:rPr>
-          <w:rFonts w:ascii="Cambria" w:hAnsi="Cambria"/>
-        </w:rPr>
-        <w:t>PSpice</w:t>
-      </w:r>
-      <w:proofErr w:type="spellEnd"/>
-      <w:r>
-        <w:rPr>
-          <w:rFonts w:ascii="Cambria" w:hAnsi="Cambria"/>
-        </w:rPr>
-        <w:t xml:space="preserve">, </w:t>
-      </w:r>
-      <w:r>
-        <w:rPr>
-          <w:rFonts w:ascii="Cambria" w:hAnsi="Cambria"/>
-        </w:rPr>
-        <w:t>Multisim</w:t>
-      </w:r>
-      <w:r>
-        <w:rPr>
-          <w:rFonts w:ascii="Cambria" w:hAnsi="Cambria"/>
-        </w:rPr>
-        <w:t xml:space="preserve"> and Eclipse</w:t>
-      </w:r>
-      <w:r>
-        <w:rPr>
-          <w:rFonts w:ascii="Cambria" w:hAnsi="Cambria"/>
-        </w:rPr>
-        <w:t>.</w:t>
-      </w:r>
-    </w:p>
-    <w:p>
-      <w:pPr>
-        <w:rPr>
-          <w:rFonts w:ascii="Cambria" w:hAnsi="Cambria"/>
-        </w:rPr>
-      </w:pPr>
-      <w:r>
-        <w:rPr>
-          <w:rFonts w:ascii="Cambria" w:hAnsi="Cambria"/>
-        </w:rPr>
-        <w:t>• Proficient in web scraping and crawling.</w:t>
-      </w:r>
-    </w:p>
-    <w:p>
-      <w:pPr>
-        <w:rPr>
-          <w:rFonts w:ascii="Cambria" w:hAnsi="Cambria"/>
-        </w:rPr>
-      </w:pPr>
-      <w:r>
-        <w:rPr>
-          <w:rFonts w:ascii="Cambria" w:hAnsi="Cambria"/>
-        </w:rPr>
-        <w:t xml:space="preserve">• </w:t>
-      </w:r>
-      <w:r>
-        <w:rPr>
-          <w:rFonts w:ascii="Cambria" w:hAnsi="Cambria"/>
-        </w:rPr>
-        <w:t xml:space="preserve">Have strong debugging </w:t>
-      </w:r>
-      <w:r>
-        <w:rPr>
-          <w:rFonts w:ascii="Cambria" w:hAnsi="Cambria"/>
-        </w:rPr>
-        <w:t xml:space="preserve">and troubleshooting </w:t>
-      </w:r>
-      <w:r>
-        <w:rPr>
-          <w:rFonts w:ascii="Cambria" w:hAnsi="Cambria"/>
-        </w:rPr>
-        <w:t>skills</w:t>
-      </w:r>
-      <w:r>
-        <w:rPr>
-          <w:rFonts w:ascii="Cambria" w:hAnsi="Cambria"/>
-        </w:rPr>
-        <w:t xml:space="preserve"> of both software and hardware including computers,</w:t>
-      </w:r>
-    </w:p>
-    <w:p>
-      <w:pPr>
-        <w:rPr>
-          <w:rFonts w:ascii="Cambria" w:hAnsi="Cambria"/>
-        </w:rPr>
-      </w:pPr>
-      <w:r>
-        <w:rPr>
-          <w:rFonts w:ascii="Cambria" w:hAnsi="Cambria"/>
-        </w:rPr>
-        <w:t xml:space="preserve">   </w:t>
-      </w:r>
-      <w:proofErr w:type="gramStart"/>
-      <w:r>
-        <w:rPr>
-          <w:rFonts w:ascii="Cambria" w:hAnsi="Cambria"/>
-        </w:rPr>
-        <w:t>network</w:t>
-      </w:r>
-      <w:proofErr w:type="gramEnd"/>
-      <w:r>
-        <w:rPr>
-          <w:rFonts w:ascii="Cambria" w:hAnsi="Cambria"/>
-        </w:rPr>
-        <w:t xml:space="preserve"> equipment and workstations, Smart phone (blackberry, android. </w:t>
-      </w:r>
-      <w:proofErr w:type="spellStart"/>
-      <w:r>
-        <w:rPr>
-          <w:rFonts w:ascii="Cambria" w:hAnsi="Cambria"/>
-        </w:rPr>
-        <w:t>Iphone</w:t>
-      </w:r>
-      <w:proofErr w:type="spellEnd"/>
-      <w:r>
-        <w:rPr>
-          <w:rFonts w:ascii="Cambria" w:hAnsi="Cambria"/>
-        </w:rPr>
-        <w:t>, Windows phone,</w:t>
-      </w:r>
-    </w:p>
-    <w:p>
-      <w:pPr>
-        <w:rPr>
-          <w:rFonts w:ascii="Cambria" w:hAnsi="Cambria"/>
-        </w:rPr>
-      </w:pPr>
-      <w:r>
-        <w:rPr>
-          <w:rFonts w:ascii="Cambria" w:hAnsi="Cambria"/>
-        </w:rPr>
-        <w:t xml:space="preserve">   </w:t>
-      </w:r>
-      <w:proofErr w:type="spellStart"/>
-      <w:proofErr w:type="gramStart"/>
-      <w:r>
-        <w:rPr>
-          <w:rFonts w:ascii="Cambria" w:hAnsi="Cambria"/>
-        </w:rPr>
-        <w:t>bada</w:t>
-      </w:r>
-      <w:proofErr w:type="spellEnd"/>
-      <w:proofErr w:type="gramEnd"/>
-      <w:r>
-        <w:rPr>
-          <w:rFonts w:ascii="Cambria" w:hAnsi="Cambria"/>
-        </w:rPr>
-        <w:t>)</w:t>
-      </w:r>
-    </w:p>
-    <w:p>
-      <w:pPr>
-        <w:rPr>
-          <w:rFonts w:ascii="Cambria" w:hAnsi="Cambria"/>
-        </w:rPr>
-      </w:pPr>
-      <w:r>
-        <w:rPr>
-          <w:rFonts w:ascii="Cambria" w:hAnsi="Cambria"/>
-        </w:rPr>
-        <w:t xml:space="preserve">• Can install and configure custom </w:t>
-      </w:r>
-      <w:proofErr w:type="spellStart"/>
-      <w:r>
-        <w:rPr>
-          <w:rFonts w:ascii="Cambria" w:hAnsi="Cambria"/>
-        </w:rPr>
-        <w:t>linux</w:t>
-      </w:r>
-      <w:proofErr w:type="spellEnd"/>
-      <w:r>
-        <w:rPr>
-          <w:rFonts w:ascii="Cambria" w:hAnsi="Cambria"/>
-        </w:rPr>
-        <w:t xml:space="preserve"> on routers e.g. DD WRT</w:t>
-      </w:r>
-    </w:p>
-    <w:p>
-      <w:pPr>
-        <w:rPr>
-          <w:rFonts w:ascii="Cambria" w:hAnsi="Cambria"/>
-        </w:rPr>
-      </w:pPr>
-      <w:r>
-        <w:rPr>
-          <w:rFonts w:ascii="Cambria" w:hAnsi="Cambria"/>
-        </w:rPr>
-        <w:t xml:space="preserve">• </w:t>
-      </w:r>
-      <w:r>
-        <w:rPr>
-          <w:rFonts w:ascii="Cambria" w:hAnsi="Cambria"/>
-        </w:rPr>
         <w:t xml:space="preserve">Has basic experience in </w:t>
       </w:r>
       <w:r>
@@ -2934,13 +2989,6 @@
         </w:rPr>
         <w:t>android development</w:t>
       </w:r>
-    </w:p>
-    <w:p>
-      <w:pPr>
-        <w:rPr>
-          <w:rFonts w:ascii="Cambria" w:hAnsi="Cambria"/>
-        </w:rPr>
-      </w:pPr>
     </w:p>
     <w:p>
       <w:pPr>
@@ -3296,8 +3344,6 @@
         </w:rPr>
         <w:t>.</w:t>
       </w:r>
-      <w:bookmarkStart w:id="0" w:name="_GoBack"/>
-      <w:bookmarkEnd w:id="0"/>
     </w:p>
     <w:p>
       <w:pPr>
@@ -3314,21 +3360,12 @@
           <w:b/>
         </w:rPr>
       </w:pPr>
-      <w:proofErr w:type="spellStart"/>
       <w:r>
         <w:rPr>
           <w:rFonts w:ascii="Cambria" w:hAnsi="Cambria"/>
           <w:b/>
         </w:rPr>
-        <w:t>Community</w:t>
-      </w:r>
-      <w:proofErr w:type="spellEnd"/>
-      <w:r>
-        <w:rPr>
-          <w:rFonts w:ascii="Cambria" w:hAnsi="Cambria"/>
-          <w:b/>
-        </w:rPr>
-        <w:t xml:space="preserve"> Involvement</w:t>
+        <w:t>Community Involvement</w:t>
       </w:r>
       <w:r>
         <w:rPr>
@@ -7721,7 +7758,7 @@
 </file>
 
 <file path=customXml/itemProps1.xml><?xml version="1.0" encoding="utf-8"?>
-<ds:datastoreItem xmlns:ds="http://schemas.openxmlformats.org/officeDocument/2006/customXml" ds:itemID="{BC353A89-4F52-4AB2-87C2-FB2BC087A900}">
+<ds:datastoreItem xmlns:ds="http://schemas.openxmlformats.org/officeDocument/2006/customXml" ds:itemID="{27FD49C0-3AE4-449A-807F-65A0FA66DE5A}">
   <ds:schemaRefs>
     <ds:schemaRef ds:uri="http://schemas.openxmlformats.org/officeDocument/2006/bibliography"/>
   </ds:schemaRefs>

</xml_diff>

<commit_message>
Add SSe experience. Update Fiver review count.
</commit_message>
<xml_diff>
--- a/resume_abdul_rauf.docx
+++ b/resume_abdul_rauf.docx
@@ -546,13 +546,93 @@
         <w:rPr>
           <w:rFonts w:ascii="Cambria" w:hAnsi="Cambria"/>
         </w:rPr>
-        <w:t>1)Software</w:t>
+        <w:t>1</w:t>
+      </w:r>
+      <w:r>
+        <w:rPr>
+          <w:rFonts w:ascii="Cambria" w:hAnsi="Cambria"/>
+        </w:rPr>
+        <w:t>)</w:t>
+      </w:r>
+      <w:r>
+        <w:rPr>
+          <w:rFonts w:ascii="Cambria" w:hAnsi="Cambria"/>
+        </w:rPr>
+        <w:t>Senior</w:t>
       </w:r>
       <w:proofErr w:type="gramEnd"/>
       <w:r>
         <w:rPr>
           <w:rFonts w:ascii="Cambria" w:hAnsi="Cambria"/>
         </w:rPr>
+        <w:t xml:space="preserve"> </w:t>
+      </w:r>
+      <w:r>
+        <w:rPr>
+          <w:rFonts w:ascii="Cambria" w:hAnsi="Cambria"/>
+        </w:rPr>
+        <w:t xml:space="preserve">Software Engineer @ </w:t>
+      </w:r>
+      <w:proofErr w:type="spellStart"/>
+      <w:r>
+        <w:rPr>
+          <w:rFonts w:ascii="Cambria" w:hAnsi="Cambria"/>
+        </w:rPr>
+        <w:t>NetSol</w:t>
+      </w:r>
+      <w:proofErr w:type="spellEnd"/>
+      <w:r>
+        <w:rPr>
+          <w:rFonts w:ascii="Cambria" w:hAnsi="Cambria"/>
+        </w:rPr>
+        <w:t xml:space="preserve"> </w:t>
+      </w:r>
+      <w:bookmarkStart w:id="0" w:name="_GoBack"/>
+      <w:bookmarkEnd w:id="0"/>
+      <w:r>
+        <w:rPr>
+          <w:rFonts w:ascii="Cambria" w:hAnsi="Cambria"/>
+        </w:rPr>
+        <w:t>Technologies, Lahore (</w:t>
+      </w:r>
+      <w:r>
+        <w:rPr>
+          <w:rFonts w:ascii="Cambria" w:hAnsi="Cambria"/>
+        </w:rPr>
+        <w:t>since January 2017</w:t>
+      </w:r>
+      <w:r>
+        <w:rPr>
+          <w:rFonts w:ascii="Cambria" w:hAnsi="Cambria"/>
+        </w:rPr>
+        <w:t>)</w:t>
+      </w:r>
+    </w:p>
+    <w:p>
+      <w:pPr>
+        <w:rPr>
+          <w:rFonts w:ascii="Cambria" w:hAnsi="Cambria"/>
+          <w:b/>
+        </w:rPr>
+      </w:pPr>
+      <w:proofErr w:type="gramStart"/>
+      <w:r>
+        <w:rPr>
+          <w:rFonts w:ascii="Cambria" w:hAnsi="Cambria"/>
+        </w:rPr>
+        <w:t>2</w:t>
+      </w:r>
+      <w:r>
+        <w:rPr>
+          <w:rFonts w:ascii="Cambria" w:hAnsi="Cambria"/>
+        </w:rPr>
+        <w:t>)Software</w:t>
+      </w:r>
+      <w:proofErr w:type="gramEnd"/>
+      <w:r>
+        <w:rPr>
+          <w:rFonts w:ascii="Cambria" w:hAnsi="Cambria"/>
+        </w:rPr>
         <w:t xml:space="preserve"> Engineer @ </w:t>
       </w:r>
       <w:proofErr w:type="spellStart"/>
@@ -573,7 +653,19 @@
         <w:rPr>
           <w:rFonts w:ascii="Cambria" w:hAnsi="Cambria"/>
         </w:rPr>
-        <w:t xml:space="preserve"> (since October 2014)</w:t>
+        <w:t xml:space="preserve"> (October 2014</w:t>
+      </w:r>
+      <w:r>
+        <w:rPr>
+          <w:rFonts w:ascii="Cambria" w:hAnsi="Cambria"/>
+        </w:rPr>
+        <w:t xml:space="preserve"> to December 2016</w:t>
+      </w:r>
+      <w:r>
+        <w:rPr>
+          <w:rFonts w:ascii="Cambria" w:hAnsi="Cambria"/>
+        </w:rPr>
+        <w:t>)</w:t>
       </w:r>
     </w:p>
     <w:p>
@@ -587,7 +679,7 @@
         <w:rPr>
           <w:rFonts w:ascii="Cambria" w:hAnsi="Cambria"/>
         </w:rPr>
-        <w:t>2</w:t>
+        <w:t>3</w:t>
       </w:r>
       <w:r>
         <w:rPr>
@@ -615,7 +707,10 @@
       </w:pPr>
       <w:proofErr w:type="gramStart"/>
       <w:r>
-        <w:t>3)CEO</w:t>
+        <w:t>4</w:t>
+      </w:r>
+      <w:r>
+        <w:t>)CEO</w:t>
       </w:r>
       <w:proofErr w:type="gramEnd"/>
       <w:r>
@@ -678,11 +773,9 @@
       <w:r>
         <w:t xml:space="preserve"> (59 reviews)</w:t>
       </w:r>
-    </w:p>
-    <w:p>
-      <w:pPr>
-        <w:pStyle w:val="Default"/>
-      </w:pPr>
+      <w:r>
+        <w:t xml:space="preserve"> </w:t>
+      </w:r>
       <w:hyperlink r:id="rId12" w:history="1">
         <w:r>
           <w:rPr>
@@ -692,7 +785,13 @@
         </w:r>
       </w:hyperlink>
       <w:r>
-        <w:t xml:space="preserve"> (41 reviews)</w:t>
+        <w:t xml:space="preserve"> (4</w:t>
+      </w:r>
+      <w:r>
+        <w:t>2</w:t>
+      </w:r>
+      <w:r>
+        <w:t xml:space="preserve"> reviews)</w:t>
       </w:r>
     </w:p>
     <w:p>
@@ -704,7 +803,7 @@
         <w:rPr>
           <w:rFonts w:ascii="Cambria" w:hAnsi="Cambria"/>
         </w:rPr>
-        <w:t>4</w:t>
+        <w:t>5</w:t>
       </w:r>
       <w:r>
         <w:rPr>
@@ -833,7 +932,7 @@
         <w:rPr>
           <w:rFonts w:ascii="Cambria" w:hAnsi="Cambria"/>
         </w:rPr>
-        <w:t>5</w:t>
+        <w:t>6</w:t>
       </w:r>
       <w:r>
         <w:rPr>
@@ -2380,8 +2479,6 @@
         </w:rPr>
         <w:t>)</w:t>
       </w:r>
-      <w:bookmarkStart w:id="0" w:name="_GoBack"/>
-      <w:bookmarkEnd w:id="0"/>
     </w:p>
     <w:p>
       <w:pPr>
@@ -7816,7 +7913,7 @@
 </file>
 
 <file path=customXml/itemProps1.xml><?xml version="1.0" encoding="utf-8"?>
-<ds:datastoreItem xmlns:ds="http://schemas.openxmlformats.org/officeDocument/2006/customXml" ds:itemID="{26A54989-C22A-4F6F-9C21-7D8B3E15C537}">
+<ds:datastoreItem xmlns:ds="http://schemas.openxmlformats.org/officeDocument/2006/customXml" ds:itemID="{59A30483-121F-4DBC-AFEB-4457B8F55823}">
   <ds:schemaRefs>
     <ds:schemaRef ds:uri="http://schemas.openxmlformats.org/officeDocument/2006/bibliography"/>
   </ds:schemaRefs>

</xml_diff>

<commit_message>
add IndexedDB after completion of Udacity's Offline Web Applications course (https://classroom.udacity.com/courses/ud899/)
Note:
1) Service worker can also be added.
2) Udacity didn't issue certificate of completion so course can't be added under certificates section.
TODO:
Create new section for MOOCS (without certificates)
</commit_message>
<xml_diff>
--- a/resume_abdul_rauf.docx
+++ b/resume_abdul_rauf.docx
@@ -546,32 +546,14 @@
         <w:rPr>
           <w:rFonts w:ascii="Cambria" w:hAnsi="Cambria"/>
         </w:rPr>
-        <w:t>1</w:t>
-      </w:r>
-      <w:r>
-        <w:rPr>
-          <w:rFonts w:ascii="Cambria" w:hAnsi="Cambria"/>
-        </w:rPr>
-        <w:t>)</w:t>
-      </w:r>
-      <w:r>
-        <w:rPr>
-          <w:rFonts w:ascii="Cambria" w:hAnsi="Cambria"/>
-        </w:rPr>
-        <w:t>Senior</w:t>
+        <w:t>1)Senior</w:t>
       </w:r>
       <w:proofErr w:type="gramEnd"/>
       <w:r>
         <w:rPr>
           <w:rFonts w:ascii="Cambria" w:hAnsi="Cambria"/>
         </w:rPr>
-        <w:t xml:space="preserve"> </w:t>
-      </w:r>
-      <w:r>
-        <w:rPr>
-          <w:rFonts w:ascii="Cambria" w:hAnsi="Cambria"/>
-        </w:rPr>
-        <w:t xml:space="preserve">Software Engineer @ </w:t>
+        <w:t xml:space="preserve"> Software Engineer @ </w:t>
       </w:r>
       <w:proofErr w:type="spellStart"/>
       <w:r>
@@ -585,27 +567,7 @@
         <w:rPr>
           <w:rFonts w:ascii="Cambria" w:hAnsi="Cambria"/>
         </w:rPr>
-        <w:t xml:space="preserve"> </w:t>
-      </w:r>
-      <w:bookmarkStart w:id="0" w:name="_GoBack"/>
-      <w:bookmarkEnd w:id="0"/>
-      <w:r>
-        <w:rPr>
-          <w:rFonts w:ascii="Cambria" w:hAnsi="Cambria"/>
-        </w:rPr>
-        <w:t>Technologies, Lahore (</w:t>
-      </w:r>
-      <w:r>
-        <w:rPr>
-          <w:rFonts w:ascii="Cambria" w:hAnsi="Cambria"/>
-        </w:rPr>
-        <w:t>since January 2017</w:t>
-      </w:r>
-      <w:r>
-        <w:rPr>
-          <w:rFonts w:ascii="Cambria" w:hAnsi="Cambria"/>
-        </w:rPr>
-        <w:t>)</w:t>
+        <w:t xml:space="preserve"> Technologies, Lahore (since January 2017)</w:t>
       </w:r>
     </w:p>
     <w:p>
@@ -2351,6 +2313,20 @@
         <w:rPr>
           <w:rFonts w:ascii="Cambria" w:hAnsi="Cambria"/>
         </w:rPr>
+        <w:t xml:space="preserve">, </w:t>
+      </w:r>
+      <w:proofErr w:type="spellStart"/>
+      <w:r>
+        <w:rPr>
+          <w:rFonts w:ascii="Cambria" w:hAnsi="Cambria"/>
+        </w:rPr>
+        <w:t>IndexedDB</w:t>
+      </w:r>
+      <w:proofErr w:type="spellEnd"/>
+      <w:r>
+        <w:rPr>
+          <w:rFonts w:ascii="Cambria" w:hAnsi="Cambria"/>
+        </w:rPr>
         <w:t xml:space="preserve"> </w:t>
       </w:r>
       <w:proofErr w:type="spellStart"/>
@@ -2373,6 +2349,8 @@
         </w:rPr>
         <w:t>.</w:t>
       </w:r>
+      <w:bookmarkStart w:id="0" w:name="_GoBack"/>
+      <w:bookmarkEnd w:id="0"/>
     </w:p>
     <w:p>
       <w:pPr>
@@ -7913,7 +7891,7 @@
 </file>
 
 <file path=customXml/itemProps1.xml><?xml version="1.0" encoding="utf-8"?>
-<ds:datastoreItem xmlns:ds="http://schemas.openxmlformats.org/officeDocument/2006/customXml" ds:itemID="{59A30483-121F-4DBC-AFEB-4457B8F55823}">
+<ds:datastoreItem xmlns:ds="http://schemas.openxmlformats.org/officeDocument/2006/customXml" ds:itemID="{CE09F8B6-BDF4-4BD2-81BA-67384528E9FA}">
   <ds:schemaRefs>
     <ds:schemaRef ds:uri="http://schemas.openxmlformats.org/officeDocument/2006/bibliography"/>
   </ds:schemaRefs>

</xml_diff>

<commit_message>
Add the following skills Docker (images ,containers, services, swarms, stacks) ES6 Polymer Unit testing (Web component tester, Mocha, Chai, Sinon, Jasmine, PhantumJS etc) FreeBSD DECIPLINE/PECNO : ELECTRICAL/64131 Aclaim certifications Node-RED
</commit_message>
<xml_diff>
--- a/resume_abdul_rauf.docx
+++ b/resume_abdul_rauf.docx
@@ -198,6 +198,59 @@
           <w:b/>
         </w:rPr>
       </w:pPr>
+      <w:r>
+        <w:rPr>
+          <w:b/>
+        </w:rPr>
+        <w:t>Pakistan Engineering Counc</w:t>
+      </w:r>
+      <w:r>
+        <w:rPr>
+          <w:b/>
+        </w:rPr>
+        <w:t xml:space="preserve">il </w:t>
+      </w:r>
+      <w:r>
+        <w:rPr>
+          <w:b/>
+        </w:rPr>
+        <w:t>Discipline</w:t>
+      </w:r>
+      <w:r>
+        <w:rPr>
+          <w:b/>
+        </w:rPr>
+        <w:t>/</w:t>
+      </w:r>
+      <w:r>
+        <w:rPr>
+          <w:b/>
+        </w:rPr>
+        <w:t>N</w:t>
+      </w:r>
+      <w:r>
+        <w:rPr>
+          <w:b/>
+        </w:rPr>
+        <w:t>umber</w:t>
+      </w:r>
+      <w:r>
+        <w:rPr>
+          <w:b/>
+        </w:rPr>
+        <w:t>:</w:t>
+      </w:r>
+      <w:r>
+        <w:t xml:space="preserve"> </w:t>
+      </w:r>
+      <w:hyperlink r:id="rId10" w:history="1">
+        <w:r>
+          <w:rPr>
+            <w:rStyle w:val="Hyperlink"/>
+          </w:rPr>
+          <w:t>ELECTRICAL/64131</w:t>
+        </w:r>
+      </w:hyperlink>
     </w:p>
     <w:p>
       <w:pPr>
@@ -353,6 +406,9 @@
           <w:p>
             <w:r>
               <w:t>NUST School Of Electrical Engineering and Computer Sciences (SEECS)</w:t>
+            </w:r>
+            <w:r>
+              <w:t xml:space="preserve"> </w:t>
             </w:r>
           </w:p>
         </w:tc>
@@ -689,7 +745,7 @@
       <w:r>
         <w:t xml:space="preserve"> ( </w:t>
       </w:r>
-      <w:hyperlink r:id="rId10" w:history="1">
+      <w:hyperlink r:id="rId11" w:history="1">
         <w:r>
           <w:rPr>
             <w:rStyle w:val="Hyperlink"/>
@@ -724,7 +780,7 @@
       <w:pPr>
         <w:pStyle w:val="Default"/>
       </w:pPr>
-      <w:hyperlink r:id="rId11" w:history="1">
+      <w:hyperlink r:id="rId12" w:history="1">
         <w:r>
           <w:rPr>
             <w:rStyle w:val="Hyperlink"/>
@@ -738,7 +794,7 @@
       <w:r>
         <w:t xml:space="preserve"> </w:t>
       </w:r>
-      <w:hyperlink r:id="rId12" w:history="1">
+      <w:hyperlink r:id="rId13" w:history="1">
         <w:r>
           <w:rPr>
             <w:rStyle w:val="Hyperlink"/>
@@ -758,61 +814,396 @@
     </w:p>
     <w:p>
       <w:pPr>
+        <w:rPr>
+          <w:rFonts w:ascii="Cambria" w:hAnsi="Cambria"/>
+          <w:b/>
+        </w:rPr>
+      </w:pPr>
+    </w:p>
+    <w:p>
+      <w:pPr>
+        <w:rPr>
+          <w:rFonts w:ascii="Cambria" w:hAnsi="Cambria"/>
+          <w:b/>
+        </w:rPr>
+      </w:pPr>
+      <w:r>
+        <w:rPr>
+          <w:rFonts w:ascii="Cambria" w:hAnsi="Cambria"/>
+          <w:b/>
+        </w:rPr>
+        <w:t>Projects:</w:t>
+      </w:r>
+    </w:p>
+    <w:p>
+      <w:pPr>
         <w:ind w:left="720" w:hanging="720"/>
-      </w:pPr>
+        <w:rPr>
+          <w:rFonts w:ascii="Cambria" w:hAnsi="Cambria"/>
+        </w:rPr>
+      </w:pPr>
+      <w:r>
+        <w:rPr>
+          <w:rFonts w:ascii="Cambria" w:hAnsi="Cambria"/>
+          <w:b/>
+        </w:rPr>
+        <w:t>•</w:t>
+      </w:r>
+      <w:r>
+        <w:rPr>
+          <w:rFonts w:ascii="Cambria" w:hAnsi="Cambria"/>
+          <w:b/>
+        </w:rPr>
+        <w:t xml:space="preserve"> </w:t>
+      </w:r>
+      <w:r>
+        <w:rPr>
+          <w:rFonts w:ascii="Cambria" w:hAnsi="Cambria"/>
+        </w:rPr>
+        <w:t>Network traffic snif</w:t>
+      </w:r>
+      <w:r>
+        <w:rPr>
+          <w:rFonts w:ascii="Cambria" w:hAnsi="Cambria"/>
+        </w:rPr>
+        <w:t>fer and TCP analyzer</w:t>
+      </w:r>
+    </w:p>
+    <w:p>
+      <w:pPr>
+        <w:ind w:left="720" w:hanging="720"/>
+        <w:rPr>
+          <w:rFonts w:ascii="Cambria" w:hAnsi="Cambria"/>
+        </w:rPr>
+      </w:pPr>
+      <w:r>
+        <w:rPr>
+          <w:rFonts w:ascii="Cambria" w:hAnsi="Cambria"/>
+          <w:b/>
+        </w:rPr>
+        <w:t>•</w:t>
+      </w:r>
+      <w:r>
+        <w:rPr>
+          <w:rFonts w:ascii="Cambria" w:hAnsi="Cambria"/>
+          <w:b/>
+        </w:rPr>
+        <w:t xml:space="preserve"> </w:t>
+      </w:r>
+      <w:r>
+        <w:rPr>
+          <w:rFonts w:ascii="Cambria" w:hAnsi="Cambria"/>
+        </w:rPr>
+        <w:t xml:space="preserve">PLC trainer kit </w:t>
+      </w:r>
+      <w:r>
+        <w:rPr>
+          <w:rFonts w:ascii="Cambria" w:hAnsi="Cambria"/>
+        </w:rPr>
+        <w:t>hardware and software</w:t>
+      </w:r>
+    </w:p>
+    <w:p>
+      <w:pPr>
+        <w:ind w:left="720" w:hanging="720"/>
+        <w:rPr>
+          <w:rFonts w:ascii="Cambria" w:hAnsi="Cambria"/>
+        </w:rPr>
+      </w:pPr>
+      <w:r>
+        <w:rPr>
+          <w:rFonts w:ascii="Cambria" w:hAnsi="Cambria"/>
+          <w:b/>
+        </w:rPr>
+        <w:t>•</w:t>
+      </w:r>
+      <w:r>
+        <w:rPr>
+          <w:rFonts w:ascii="Cambria" w:hAnsi="Cambria"/>
+          <w:b/>
+        </w:rPr>
+        <w:t xml:space="preserve"> </w:t>
+      </w:r>
+      <w:r>
+        <w:rPr>
+          <w:rFonts w:ascii="Cambria" w:hAnsi="Cambria"/>
+        </w:rPr>
+        <w:t xml:space="preserve">Ball on a plate state feedback controller design </w:t>
+      </w:r>
+    </w:p>
+    <w:p>
+      <w:pPr>
+        <w:ind w:left="720" w:hanging="720"/>
+        <w:rPr>
+          <w:rFonts w:ascii="Cambria" w:hAnsi="Cambria"/>
+        </w:rPr>
+      </w:pPr>
+      <w:r>
+        <w:rPr>
+          <w:rFonts w:ascii="Cambria" w:hAnsi="Cambria"/>
+          <w:b/>
+        </w:rPr>
+        <w:t>•</w:t>
+      </w:r>
+      <w:r>
+        <w:rPr>
+          <w:rFonts w:ascii="Cambria" w:hAnsi="Cambria"/>
+          <w:b/>
+        </w:rPr>
+        <w:t xml:space="preserve"> </w:t>
+      </w:r>
+      <w:r>
+        <w:rPr>
+          <w:rFonts w:ascii="Cambria" w:hAnsi="Cambria"/>
+        </w:rPr>
+        <w:t>Tweet touch—</w:t>
+      </w:r>
       <w:proofErr w:type="gramStart"/>
       <w:r>
         <w:rPr>
           <w:rFonts w:ascii="Cambria" w:hAnsi="Cambria"/>
         </w:rPr>
-        <w:t>5</w:t>
-      </w:r>
-      <w:r>
-        <w:rPr>
-          <w:rFonts w:ascii="Cambria" w:hAnsi="Cambria"/>
-        </w:rPr>
-        <w:t>)</w:t>
+        <w:t>A</w:t>
+      </w:r>
+      <w:r>
+        <w:rPr>
+          <w:rFonts w:ascii="Cambria" w:hAnsi="Cambria"/>
+        </w:rPr>
+        <w:t>n</w:t>
+      </w:r>
+      <w:proofErr w:type="gramEnd"/>
+      <w:r>
+        <w:rPr>
+          <w:rFonts w:ascii="Cambria" w:hAnsi="Cambria"/>
+        </w:rPr>
+        <w:t xml:space="preserve"> embedded</w:t>
+      </w:r>
+      <w:r>
+        <w:rPr>
+          <w:rFonts w:ascii="Cambria" w:hAnsi="Cambria"/>
+        </w:rPr>
+        <w:t xml:space="preserve"> twitter based access control system using RFID </w:t>
+      </w:r>
+      <w:r>
+        <w:rPr>
+          <w:rFonts w:ascii="Cambria" w:hAnsi="Cambria"/>
+        </w:rPr>
+        <w:t>and camera module</w:t>
+      </w:r>
+    </w:p>
+    <w:p>
+      <w:pPr>
+        <w:ind w:left="720" w:hanging="720"/>
+        <w:rPr>
+          <w:rFonts w:ascii="Cambria" w:hAnsi="Cambria"/>
+        </w:rPr>
+      </w:pPr>
+      <w:r>
+        <w:rPr>
+          <w:rFonts w:ascii="Cambria" w:hAnsi="Cambria"/>
+        </w:rPr>
+        <w:t>•</w:t>
+      </w:r>
+      <w:r>
+        <w:rPr>
+          <w:rFonts w:ascii="Cambria" w:hAnsi="Cambria"/>
+        </w:rPr>
+        <w:t xml:space="preserve"> </w:t>
+      </w:r>
+      <w:r>
+        <w:rPr>
+          <w:rFonts w:ascii="Cambria" w:hAnsi="Cambria"/>
+        </w:rPr>
+        <w:t xml:space="preserve">Maze </w:t>
+      </w:r>
+      <w:r>
+        <w:rPr>
+          <w:rFonts w:ascii="Cambria" w:hAnsi="Cambria"/>
+        </w:rPr>
+        <w:t xml:space="preserve">solver </w:t>
+      </w:r>
+      <w:r>
+        <w:rPr>
+          <w:rFonts w:ascii="Cambria" w:hAnsi="Cambria"/>
+        </w:rPr>
+        <w:t>in C</w:t>
+      </w:r>
+      <w:r>
+        <w:rPr>
+          <w:rFonts w:ascii="Cambria" w:hAnsi="Cambria"/>
+        </w:rPr>
+        <w:t xml:space="preserve"> using A</w:t>
+      </w:r>
+      <w:r>
+        <w:rPr>
+          <w:rFonts w:ascii="Cambria" w:hAnsi="Cambria"/>
+        </w:rPr>
+        <w:t xml:space="preserve">* </w:t>
+      </w:r>
+      <w:r>
+        <w:rPr>
+          <w:rFonts w:ascii="Cambria" w:hAnsi="Cambria"/>
+        </w:rPr>
+        <w:t>search</w:t>
+      </w:r>
+    </w:p>
+    <w:p>
+      <w:pPr>
+        <w:ind w:left="720" w:hanging="720"/>
+        <w:rPr>
+          <w:rFonts w:ascii="Cambria" w:hAnsi="Cambria"/>
+        </w:rPr>
+      </w:pPr>
+      <w:r>
+        <w:rPr>
+          <w:rFonts w:ascii="Cambria" w:hAnsi="Cambria"/>
+          <w:b/>
+        </w:rPr>
+        <w:t>•</w:t>
+      </w:r>
+      <w:r>
+        <w:rPr>
+          <w:rFonts w:ascii="Cambria" w:hAnsi="Cambria"/>
+          <w:b/>
+        </w:rPr>
+        <w:t xml:space="preserve"> </w:t>
+      </w:r>
+      <w:r>
+        <w:rPr>
+          <w:rFonts w:ascii="Cambria" w:hAnsi="Cambria"/>
+        </w:rPr>
+        <w:t>Treadmill using 8051 microcontroller</w:t>
+      </w:r>
+    </w:p>
+    <w:p>
+      <w:pPr>
+        <w:ind w:left="720" w:hanging="720"/>
+        <w:rPr>
+          <w:rFonts w:ascii="Cambria" w:hAnsi="Cambria"/>
+        </w:rPr>
+      </w:pPr>
+      <w:r>
+        <w:rPr>
+          <w:rFonts w:ascii="Cambria" w:hAnsi="Cambria"/>
+          <w:b/>
+        </w:rPr>
+        <w:t>•</w:t>
+      </w:r>
+      <w:r>
+        <w:rPr>
+          <w:rFonts w:ascii="Cambria" w:hAnsi="Cambria"/>
+          <w:b/>
+        </w:rPr>
+        <w:t xml:space="preserve"> </w:t>
+      </w:r>
+      <w:r>
+        <w:rPr>
+          <w:rFonts w:ascii="Cambria" w:hAnsi="Cambria"/>
+        </w:rPr>
+        <w:t>Dynamic bandwidth allocation algorithm in python</w:t>
+      </w:r>
+    </w:p>
+    <w:p>
+      <w:pPr>
+        <w:ind w:left="720" w:hanging="720"/>
+        <w:rPr>
+          <w:rFonts w:ascii="Cambria" w:hAnsi="Cambria"/>
+        </w:rPr>
+      </w:pPr>
+      <w:r>
+        <w:rPr>
+          <w:rFonts w:ascii="Cambria" w:hAnsi="Cambria"/>
+        </w:rPr>
+        <w:t>•</w:t>
+      </w:r>
+      <w:r>
+        <w:rPr>
+          <w:rFonts w:ascii="Cambria" w:hAnsi="Cambria"/>
+        </w:rPr>
+        <w:t xml:space="preserve"> </w:t>
+      </w:r>
+      <w:r>
+        <w:rPr>
+          <w:rFonts w:ascii="Cambria" w:hAnsi="Cambria"/>
+        </w:rPr>
+        <w:t xml:space="preserve">Vending Machine </w:t>
+      </w:r>
+      <w:r>
+        <w:rPr>
+          <w:rFonts w:ascii="Cambria" w:hAnsi="Cambria"/>
+        </w:rPr>
+        <w:t xml:space="preserve">Front end and backend </w:t>
+      </w:r>
+      <w:r>
+        <w:rPr>
+          <w:rFonts w:ascii="Cambria" w:hAnsi="Cambria"/>
+        </w:rPr>
+        <w:t>in C++</w:t>
+      </w:r>
+    </w:p>
+    <w:p>
+      <w:pPr>
+        <w:ind w:left="720" w:hanging="720"/>
+        <w:rPr>
+          <w:rFonts w:ascii="Cambria" w:hAnsi="Cambria"/>
+        </w:rPr>
+      </w:pPr>
+      <w:r>
+        <w:rPr>
+          <w:rFonts w:ascii="Cambria" w:hAnsi="Cambria"/>
+        </w:rPr>
+        <w:t>•</w:t>
+      </w:r>
+      <w:r>
+        <w:rPr>
+          <w:rFonts w:ascii="Cambria" w:hAnsi="Cambria"/>
+        </w:rPr>
+        <w:t xml:space="preserve"> </w:t>
+      </w:r>
+      <w:r>
+        <w:rPr>
+          <w:rFonts w:ascii="Cambria" w:hAnsi="Cambria"/>
+        </w:rPr>
+        <w:t>Simulation of VSB Receiver and Transmitter in MATL</w:t>
+      </w:r>
+      <w:r>
+        <w:rPr>
+          <w:rFonts w:ascii="Cambria" w:hAnsi="Cambria"/>
+        </w:rPr>
+        <w:t>AB</w:t>
+      </w:r>
+    </w:p>
+    <w:p>
+      <w:pPr>
+        <w:ind w:left="720" w:hanging="720"/>
+        <w:rPr>
+          <w:rFonts w:ascii="Cambria" w:hAnsi="Cambria"/>
+        </w:rPr>
+      </w:pPr>
+      <w:r>
+        <w:rPr>
+          <w:rFonts w:ascii="Cambria" w:hAnsi="Cambria"/>
+        </w:rPr>
+        <w:t xml:space="preserve">• </w:t>
+      </w:r>
+      <w:r>
+        <w:rPr>
+          <w:rFonts w:ascii="Cambria" w:hAnsi="Cambria"/>
+        </w:rPr>
+        <w:t xml:space="preserve">Echo Canceller using </w:t>
       </w:r>
       <w:proofErr w:type="spellStart"/>
       <w:r>
         <w:rPr>
           <w:rFonts w:ascii="Cambria" w:hAnsi="Cambria"/>
         </w:rPr>
-        <w:t>Salaat</w:t>
+        <w:t>matlab</w:t>
       </w:r>
       <w:proofErr w:type="spellEnd"/>
-      <w:proofErr w:type="gramEnd"/>
-      <w:r>
-        <w:rPr>
-          <w:rFonts w:ascii="Cambria" w:hAnsi="Cambria"/>
-        </w:rPr>
-        <w:t xml:space="preserve"> Clock</w:t>
-      </w:r>
-      <w:r>
-        <w:rPr>
-          <w:rFonts w:ascii="Cambria" w:hAnsi="Cambria"/>
-        </w:rPr>
-        <w:t xml:space="preserve"> Developer</w:t>
-      </w:r>
-      <w:r>
-        <w:rPr>
-          <w:rFonts w:ascii="Cambria" w:hAnsi="Cambria"/>
-        </w:rPr>
-        <w:t xml:space="preserve"> @ </w:t>
-      </w:r>
-      <w:r>
-        <w:rPr>
-          <w:rFonts w:ascii="Cambria" w:hAnsi="Cambria"/>
-        </w:rPr>
-        <w:t>system engineering</w:t>
-      </w:r>
-      <w:r>
-        <w:rPr>
-          <w:rFonts w:ascii="Cambria" w:hAnsi="Cambria"/>
-        </w:rPr>
-        <w:t>, Karachi:</w:t>
-      </w:r>
-      <w:r>
+      <w:r>
+        <w:rPr>
+          <w:rFonts w:ascii="Cambria" w:hAnsi="Cambria"/>
+        </w:rPr>
         <w:t xml:space="preserve"> </w:t>
       </w:r>
     </w:p>
@@ -827,744 +1218,210 @@
         <w:rPr>
           <w:rFonts w:ascii="Cambria" w:hAnsi="Cambria"/>
         </w:rPr>
-        <w:t xml:space="preserve">Developed smart </w:t>
+        <w:t>•</w:t>
+      </w:r>
+      <w:r>
+        <w:rPr>
+          <w:rFonts w:ascii="Cambria" w:hAnsi="Cambria"/>
+        </w:rPr>
+        <w:t xml:space="preserve"> Proof of concept hacking of </w:t>
+      </w:r>
+      <w:r>
+        <w:rPr>
+          <w:rFonts w:ascii="Cambria" w:hAnsi="Cambria"/>
+        </w:rPr>
+        <w:t>LMS SEECS NUST by retrieving login credentials of a teacher</w:t>
+      </w:r>
+      <w:r>
+        <w:rPr>
+          <w:rFonts w:ascii="Cambria" w:hAnsi="Cambria"/>
+        </w:rPr>
+        <w:t xml:space="preserve"> using </w:t>
+      </w:r>
+    </w:p>
+    <w:p>
+      <w:pPr>
+        <w:ind w:left="720" w:hanging="720"/>
+        <w:rPr>
+          <w:rFonts w:ascii="Cambria" w:hAnsi="Cambria"/>
+        </w:rPr>
+      </w:pPr>
+      <w:r>
+        <w:rPr>
+          <w:rFonts w:ascii="Cambria" w:hAnsi="Cambria"/>
+        </w:rPr>
+        <w:t xml:space="preserve">   </w:t>
+      </w:r>
+      <w:r>
+        <w:rPr>
+          <w:rFonts w:ascii="Cambria" w:hAnsi="Cambria"/>
+        </w:rPr>
+        <w:t>JavaScript</w:t>
+      </w:r>
+      <w:r>
+        <w:rPr>
+          <w:rFonts w:ascii="Cambria" w:hAnsi="Cambria"/>
+        </w:rPr>
+        <w:t xml:space="preserve">, </w:t>
+      </w:r>
+      <w:r>
+        <w:rPr>
+          <w:rFonts w:ascii="Cambria" w:hAnsi="Cambria"/>
+        </w:rPr>
+        <w:t>PHP and</w:t>
+      </w:r>
+      <w:r>
+        <w:rPr>
+          <w:rFonts w:ascii="Cambria" w:hAnsi="Cambria"/>
+        </w:rPr>
+        <w:t xml:space="preserve"> </w:t>
+      </w:r>
+      <w:r>
+        <w:rPr>
+          <w:rFonts w:ascii="Cambria" w:hAnsi="Cambria"/>
+        </w:rPr>
+        <w:t>MySQL</w:t>
+      </w:r>
+      <w:r>
+        <w:rPr>
+          <w:rFonts w:ascii="Cambria" w:hAnsi="Cambria"/>
+        </w:rPr>
+        <w:t xml:space="preserve"> </w:t>
+      </w:r>
+      <w:r>
+        <w:rPr>
+          <w:rFonts w:ascii="Cambria" w:hAnsi="Cambria"/>
+        </w:rPr>
+        <w:t>exploiting</w:t>
+      </w:r>
+      <w:r>
+        <w:rPr>
+          <w:rFonts w:ascii="Cambria" w:hAnsi="Cambria"/>
+        </w:rPr>
+        <w:t xml:space="preserve"> CSRF</w:t>
+      </w:r>
+      <w:r>
+        <w:rPr>
+          <w:rFonts w:ascii="Cambria" w:hAnsi="Cambria"/>
+        </w:rPr>
+        <w:t xml:space="preserve"> vulnerability </w:t>
+      </w:r>
+    </w:p>
+    <w:p>
+      <w:pPr>
+        <w:ind w:left="720" w:hanging="720"/>
+        <w:rPr>
+          <w:rFonts w:ascii="Cambria" w:hAnsi="Cambria"/>
+        </w:rPr>
+      </w:pPr>
+      <w:r>
+        <w:rPr>
+          <w:rFonts w:ascii="Cambria" w:hAnsi="Cambria"/>
+        </w:rPr>
+        <w:t xml:space="preserve">• </w:t>
+      </w:r>
+      <w:r>
+        <w:rPr>
+          <w:rFonts w:ascii="Cambria" w:hAnsi="Cambria"/>
+        </w:rPr>
+        <w:t>D</w:t>
+      </w:r>
+      <w:r>
+        <w:rPr>
+          <w:rFonts w:ascii="Cambria" w:hAnsi="Cambria"/>
+        </w:rPr>
+        <w:t xml:space="preserve">atabase </w:t>
+      </w:r>
+      <w:r>
+        <w:rPr>
+          <w:rFonts w:ascii="Cambria" w:hAnsi="Cambria"/>
+        </w:rPr>
+        <w:t xml:space="preserve">dump </w:t>
+      </w:r>
+      <w:r>
+        <w:rPr>
+          <w:rFonts w:ascii="Cambria" w:hAnsi="Cambria"/>
+        </w:rPr>
+        <w:t xml:space="preserve">of </w:t>
       </w:r>
       <w:proofErr w:type="spellStart"/>
       <w:r>
         <w:rPr>
           <w:rFonts w:ascii="Cambria" w:hAnsi="Cambria"/>
         </w:rPr>
-        <w:t>Salaat</w:t>
+        <w:t>biselahore</w:t>
       </w:r>
       <w:proofErr w:type="spellEnd"/>
       <w:r>
         <w:rPr>
           <w:rFonts w:ascii="Cambria" w:hAnsi="Cambria"/>
         </w:rPr>
-        <w:t xml:space="preserve"> Clock using </w:t>
-      </w:r>
-      <w:r>
-        <w:rPr>
-          <w:rFonts w:ascii="Cambria" w:hAnsi="Cambria"/>
-        </w:rPr>
-        <w:t xml:space="preserve">PYTHON on </w:t>
-      </w:r>
-      <w:r>
-        <w:rPr>
-          <w:rFonts w:ascii="Cambria" w:hAnsi="Cambria"/>
-        </w:rPr>
-        <w:t xml:space="preserve">Raspberry Pi which gives daily </w:t>
+        <w:t xml:space="preserve"> including photographs</w:t>
+      </w:r>
+      <w:r>
+        <w:rPr>
+          <w:rFonts w:ascii="Cambria" w:hAnsi="Cambria"/>
+        </w:rPr>
+        <w:t xml:space="preserve"> by </w:t>
+      </w:r>
+      <w:r>
+        <w:rPr>
+          <w:rFonts w:ascii="Cambria" w:hAnsi="Cambria"/>
+        </w:rPr>
+        <w:t>web scraping</w:t>
+      </w:r>
+      <w:r>
+        <w:rPr>
+          <w:rFonts w:ascii="Cambria" w:hAnsi="Cambria"/>
+        </w:rPr>
+        <w:t xml:space="preserve"> using </w:t>
       </w:r>
       <w:proofErr w:type="spellStart"/>
       <w:r>
         <w:rPr>
           <w:rFonts w:ascii="Cambria" w:hAnsi="Cambria"/>
         </w:rPr>
-        <w:t>Salaat</w:t>
+        <w:t>Scrapy</w:t>
       </w:r>
       <w:proofErr w:type="spellEnd"/>
-      <w:r>
-        <w:rPr>
-          <w:rFonts w:ascii="Cambria" w:hAnsi="Cambria"/>
-        </w:rPr>
-        <w:t xml:space="preserve"> t</w:t>
-      </w:r>
-      <w:r>
-        <w:rPr>
-          <w:rFonts w:ascii="Cambria" w:hAnsi="Cambria"/>
-        </w:rPr>
-        <w:t>imes for any city</w:t>
-      </w:r>
-      <w:r>
-        <w:rPr>
-          <w:rFonts w:ascii="Cambria" w:hAnsi="Cambria"/>
-        </w:rPr>
-        <w:t>.</w:t>
-      </w:r>
-    </w:p>
-    <w:p>
-      <w:pPr>
-        <w:ind w:left="720" w:hanging="720"/>
-        <w:rPr>
-          <w:rFonts w:ascii="Cambria" w:hAnsi="Cambria"/>
-        </w:rPr>
-      </w:pPr>
-      <w:proofErr w:type="gramStart"/>
-      <w:r>
-        <w:rPr>
-          <w:rFonts w:ascii="Cambria" w:hAnsi="Cambria"/>
-        </w:rPr>
-        <w:t>6</w:t>
-      </w:r>
-      <w:r>
-        <w:rPr>
-          <w:rFonts w:ascii="Cambria" w:hAnsi="Cambria"/>
-        </w:rPr>
-        <w:t>)</w:t>
-      </w:r>
-      <w:r>
-        <w:rPr>
-          <w:rFonts w:ascii="Cambria" w:hAnsi="Cambria"/>
-        </w:rPr>
-        <w:t>Web</w:t>
-      </w:r>
-      <w:proofErr w:type="gramEnd"/>
-      <w:r>
-        <w:rPr>
-          <w:rFonts w:ascii="Cambria" w:hAnsi="Cambria"/>
-        </w:rPr>
-        <w:t xml:space="preserve"> developer @ EXYLENT</w:t>
-      </w:r>
-      <w:r>
-        <w:rPr>
-          <w:rFonts w:ascii="Cambria" w:hAnsi="Cambria"/>
-        </w:rPr>
-        <w:t xml:space="preserve"> national workshop:</w:t>
-      </w:r>
-    </w:p>
-    <w:p>
-      <w:pPr>
-        <w:rPr>
-          <w:rFonts w:ascii="Cambria" w:hAnsi="Cambria"/>
-        </w:rPr>
-      </w:pPr>
-      <w:r>
-        <w:rPr>
-          <w:rFonts w:ascii="Cambria" w:hAnsi="Cambria"/>
-        </w:rPr>
-        <w:t xml:space="preserve">Developed and managed http://exylent.seecs.nust.edu.pk </w:t>
-      </w:r>
-      <w:r>
-        <w:rPr>
-          <w:rFonts w:ascii="Cambria" w:hAnsi="Cambria"/>
-        </w:rPr>
-        <w:t xml:space="preserve">using Joomla and JQuery </w:t>
-      </w:r>
-      <w:r>
-        <w:rPr>
-          <w:rFonts w:ascii="Cambria" w:hAnsi="Cambria"/>
-        </w:rPr>
-        <w:t>for this national level workshop</w:t>
-      </w:r>
-    </w:p>
-    <w:p>
-      <w:pPr>
-        <w:rPr>
-          <w:rFonts w:ascii="Cambria" w:hAnsi="Cambria"/>
-          <w:b/>
-        </w:rPr>
-      </w:pPr>
-    </w:p>
-    <w:p>
-      <w:pPr>
-        <w:rPr>
-          <w:rFonts w:ascii="Cambria" w:hAnsi="Cambria"/>
-          <w:b/>
-        </w:rPr>
-      </w:pPr>
-      <w:r>
-        <w:rPr>
-          <w:rFonts w:ascii="Cambria" w:hAnsi="Cambria"/>
-          <w:b/>
-        </w:rPr>
-        <w:t>Projects:</w:t>
-      </w:r>
-    </w:p>
-    <w:p>
-      <w:pPr>
-        <w:ind w:left="720" w:hanging="720"/>
-        <w:rPr>
-          <w:rFonts w:ascii="Cambria" w:hAnsi="Cambria"/>
-        </w:rPr>
-      </w:pPr>
-      <w:r>
-        <w:rPr>
-          <w:rFonts w:ascii="Cambria" w:hAnsi="Cambria"/>
-          <w:b/>
-        </w:rPr>
-        <w:t>•</w:t>
-      </w:r>
-      <w:r>
-        <w:rPr>
-          <w:rFonts w:ascii="Cambria" w:hAnsi="Cambria"/>
-          <w:b/>
+    </w:p>
+    <w:p>
+      <w:pPr>
+        <w:rPr>
+          <w:rFonts w:ascii="Cambria" w:hAnsi="Cambria"/>
+        </w:rPr>
+      </w:pPr>
+      <w:r>
+        <w:rPr>
+          <w:rFonts w:ascii="Cambria" w:hAnsi="Cambria"/>
+        </w:rPr>
+        <w:t xml:space="preserve">• </w:t>
+      </w:r>
+      <w:r>
+        <w:rPr>
+          <w:rFonts w:ascii="Cambria" w:hAnsi="Cambria"/>
+        </w:rPr>
+        <w:t xml:space="preserve">Self </w:t>
+      </w:r>
+      <w:r>
+        <w:rPr>
+          <w:rFonts w:ascii="Cambria" w:hAnsi="Cambria"/>
+        </w:rPr>
+        <w:t>driving</w:t>
+      </w:r>
+      <w:r>
+        <w:rPr>
+          <w:rFonts w:ascii="Cambria" w:hAnsi="Cambria"/>
+        </w:rPr>
+        <w:t xml:space="preserve"> car model from</w:t>
+      </w:r>
+      <w:r>
+        <w:rPr>
+          <w:rFonts w:ascii="Cambria" w:hAnsi="Cambria"/>
         </w:rPr>
         <w:t xml:space="preserve"> </w:t>
       </w:r>
-      <w:r>
-        <w:rPr>
-          <w:rFonts w:ascii="Cambria" w:hAnsi="Cambria"/>
-        </w:rPr>
-        <w:t>Network traffic snif</w:t>
-      </w:r>
-      <w:r>
-        <w:rPr>
-          <w:rFonts w:ascii="Cambria" w:hAnsi="Cambria"/>
-        </w:rPr>
-        <w:t>fer and TCP analyzer</w:t>
-      </w:r>
-    </w:p>
-    <w:p>
-      <w:pPr>
-        <w:ind w:left="720" w:hanging="720"/>
-        <w:rPr>
-          <w:rFonts w:ascii="Cambria" w:hAnsi="Cambria"/>
-        </w:rPr>
-      </w:pPr>
-      <w:r>
-        <w:rPr>
-          <w:rFonts w:ascii="Cambria" w:hAnsi="Cambria"/>
-          <w:b/>
-        </w:rPr>
-        <w:t>•</w:t>
-      </w:r>
-      <w:r>
-        <w:rPr>
-          <w:rFonts w:ascii="Cambria" w:hAnsi="Cambria"/>
-          <w:b/>
-        </w:rPr>
-        <w:t xml:space="preserve"> </w:t>
-      </w:r>
-      <w:r>
-        <w:rPr>
-          <w:rFonts w:ascii="Cambria" w:hAnsi="Cambria"/>
-        </w:rPr>
-        <w:t xml:space="preserve">PLC trainer kit </w:t>
-      </w:r>
-      <w:r>
-        <w:rPr>
-          <w:rFonts w:ascii="Cambria" w:hAnsi="Cambria"/>
-        </w:rPr>
-        <w:t>hardware and software</w:t>
-      </w:r>
-    </w:p>
-    <w:p>
-      <w:pPr>
-        <w:ind w:left="720" w:hanging="720"/>
-        <w:rPr>
-          <w:rFonts w:ascii="Cambria" w:hAnsi="Cambria"/>
-        </w:rPr>
-      </w:pPr>
-      <w:r>
-        <w:rPr>
-          <w:rFonts w:ascii="Cambria" w:hAnsi="Cambria"/>
-          <w:b/>
-        </w:rPr>
-        <w:t>•</w:t>
-      </w:r>
-      <w:r>
-        <w:rPr>
-          <w:rFonts w:ascii="Cambria" w:hAnsi="Cambria"/>
-          <w:b/>
-        </w:rPr>
-        <w:t xml:space="preserve"> </w:t>
-      </w:r>
-      <w:r>
-        <w:rPr>
-          <w:rFonts w:ascii="Cambria" w:hAnsi="Cambria"/>
-        </w:rPr>
-        <w:t xml:space="preserve">Ball on a plate state feedback controller design </w:t>
-      </w:r>
-    </w:p>
-    <w:p>
-      <w:pPr>
-        <w:ind w:left="720" w:hanging="720"/>
-        <w:rPr>
-          <w:rFonts w:ascii="Cambria" w:hAnsi="Cambria"/>
-        </w:rPr>
-      </w:pPr>
-      <w:r>
-        <w:rPr>
-          <w:rFonts w:ascii="Cambria" w:hAnsi="Cambria"/>
-          <w:b/>
-        </w:rPr>
-        <w:t>•</w:t>
-      </w:r>
-      <w:r>
-        <w:rPr>
-          <w:rFonts w:ascii="Cambria" w:hAnsi="Cambria"/>
-          <w:b/>
-        </w:rPr>
-        <w:t xml:space="preserve"> </w:t>
-      </w:r>
-      <w:r>
-        <w:rPr>
-          <w:rFonts w:ascii="Cambria" w:hAnsi="Cambria"/>
-        </w:rPr>
-        <w:t>Tweet touch—</w:t>
-      </w:r>
-      <w:proofErr w:type="gramStart"/>
-      <w:r>
-        <w:rPr>
-          <w:rFonts w:ascii="Cambria" w:hAnsi="Cambria"/>
-        </w:rPr>
-        <w:t>A</w:t>
-      </w:r>
-      <w:r>
-        <w:rPr>
-          <w:rFonts w:ascii="Cambria" w:hAnsi="Cambria"/>
-        </w:rPr>
-        <w:t>n</w:t>
-      </w:r>
-      <w:proofErr w:type="gramEnd"/>
-      <w:r>
-        <w:rPr>
-          <w:rFonts w:ascii="Cambria" w:hAnsi="Cambria"/>
-        </w:rPr>
-        <w:t xml:space="preserve"> embedded</w:t>
-      </w:r>
-      <w:r>
-        <w:rPr>
-          <w:rFonts w:ascii="Cambria" w:hAnsi="Cambria"/>
-        </w:rPr>
-        <w:t xml:space="preserve"> twitter based access control system using RFID </w:t>
-      </w:r>
-      <w:r>
-        <w:rPr>
-          <w:rFonts w:ascii="Cambria" w:hAnsi="Cambria"/>
-        </w:rPr>
-        <w:t>and camera module</w:t>
-      </w:r>
-    </w:p>
-    <w:p>
-      <w:pPr>
-        <w:ind w:left="720" w:hanging="720"/>
-        <w:rPr>
-          <w:rFonts w:ascii="Cambria" w:hAnsi="Cambria"/>
-        </w:rPr>
-      </w:pPr>
-      <w:r>
-        <w:rPr>
-          <w:rFonts w:ascii="Cambria" w:hAnsi="Cambria"/>
-        </w:rPr>
-        <w:t>•</w:t>
-      </w:r>
-      <w:r>
-        <w:rPr>
-          <w:rFonts w:ascii="Cambria" w:hAnsi="Cambria"/>
-        </w:rPr>
-        <w:t xml:space="preserve"> </w:t>
-      </w:r>
-      <w:r>
-        <w:rPr>
-          <w:rFonts w:ascii="Cambria" w:hAnsi="Cambria"/>
-        </w:rPr>
-        <w:t xml:space="preserve">Maze </w:t>
-      </w:r>
-      <w:r>
-        <w:rPr>
-          <w:rFonts w:ascii="Cambria" w:hAnsi="Cambria"/>
-        </w:rPr>
-        <w:t xml:space="preserve">solver </w:t>
-      </w:r>
-      <w:r>
-        <w:rPr>
-          <w:rFonts w:ascii="Cambria" w:hAnsi="Cambria"/>
-        </w:rPr>
-        <w:t>in C</w:t>
-      </w:r>
-      <w:r>
-        <w:rPr>
-          <w:rFonts w:ascii="Cambria" w:hAnsi="Cambria"/>
-        </w:rPr>
-        <w:t xml:space="preserve"> using A</w:t>
-      </w:r>
-      <w:r>
-        <w:rPr>
-          <w:rFonts w:ascii="Cambria" w:hAnsi="Cambria"/>
-        </w:rPr>
-        <w:t xml:space="preserve">* </w:t>
-      </w:r>
-      <w:r>
-        <w:rPr>
-          <w:rFonts w:ascii="Cambria" w:hAnsi="Cambria"/>
-        </w:rPr>
-        <w:t>search</w:t>
-      </w:r>
-    </w:p>
-    <w:p>
-      <w:pPr>
-        <w:ind w:left="720" w:hanging="720"/>
-        <w:rPr>
-          <w:rFonts w:ascii="Cambria" w:hAnsi="Cambria"/>
-        </w:rPr>
-      </w:pPr>
-      <w:r>
-        <w:rPr>
-          <w:rFonts w:ascii="Cambria" w:hAnsi="Cambria"/>
-          <w:b/>
-        </w:rPr>
-        <w:t>•</w:t>
-      </w:r>
-      <w:r>
-        <w:rPr>
-          <w:rFonts w:ascii="Cambria" w:hAnsi="Cambria"/>
-          <w:b/>
-        </w:rPr>
-        <w:t xml:space="preserve"> </w:t>
-      </w:r>
-      <w:r>
-        <w:rPr>
-          <w:rFonts w:ascii="Cambria" w:hAnsi="Cambria"/>
-        </w:rPr>
-        <w:t>Treadmill using 8051 microcontroller</w:t>
-      </w:r>
-    </w:p>
-    <w:p>
-      <w:pPr>
-        <w:ind w:left="720" w:hanging="720"/>
-        <w:rPr>
-          <w:rFonts w:ascii="Cambria" w:hAnsi="Cambria"/>
-        </w:rPr>
-      </w:pPr>
-      <w:r>
-        <w:rPr>
-          <w:rFonts w:ascii="Cambria" w:hAnsi="Cambria"/>
-          <w:b/>
-        </w:rPr>
-        <w:t>•</w:t>
-      </w:r>
-      <w:r>
-        <w:rPr>
-          <w:rFonts w:ascii="Cambria" w:hAnsi="Cambria"/>
-          <w:b/>
-        </w:rPr>
-        <w:t xml:space="preserve"> </w:t>
-      </w:r>
-      <w:r>
-        <w:rPr>
-          <w:rFonts w:ascii="Cambria" w:hAnsi="Cambria"/>
-        </w:rPr>
-        <w:t>Dynamic bandwidth allocation algorithm in python</w:t>
-      </w:r>
-    </w:p>
-    <w:p>
-      <w:pPr>
-        <w:ind w:left="720" w:hanging="720"/>
-        <w:rPr>
-          <w:rFonts w:ascii="Cambria" w:hAnsi="Cambria"/>
-        </w:rPr>
-      </w:pPr>
-      <w:r>
-        <w:rPr>
-          <w:rFonts w:ascii="Cambria" w:hAnsi="Cambria"/>
-        </w:rPr>
-        <w:t>•</w:t>
-      </w:r>
-      <w:r>
-        <w:rPr>
-          <w:rFonts w:ascii="Cambria" w:hAnsi="Cambria"/>
-        </w:rPr>
-        <w:t xml:space="preserve"> </w:t>
-      </w:r>
-      <w:r>
-        <w:rPr>
-          <w:rFonts w:ascii="Cambria" w:hAnsi="Cambria"/>
-        </w:rPr>
-        <w:t xml:space="preserve">Vending Machine </w:t>
-      </w:r>
-      <w:r>
-        <w:rPr>
-          <w:rFonts w:ascii="Cambria" w:hAnsi="Cambria"/>
-        </w:rPr>
-        <w:t xml:space="preserve">Front end and backend </w:t>
-      </w:r>
-      <w:r>
-        <w:rPr>
-          <w:rFonts w:ascii="Cambria" w:hAnsi="Cambria"/>
-        </w:rPr>
-        <w:t>in C++</w:t>
-      </w:r>
-    </w:p>
-    <w:p>
-      <w:pPr>
-        <w:ind w:left="720" w:hanging="720"/>
-        <w:rPr>
-          <w:rFonts w:ascii="Cambria" w:hAnsi="Cambria"/>
-        </w:rPr>
-      </w:pPr>
-      <w:r>
-        <w:rPr>
-          <w:rFonts w:ascii="Cambria" w:hAnsi="Cambria"/>
-        </w:rPr>
-        <w:t>•</w:t>
-      </w:r>
-      <w:r>
-        <w:rPr>
-          <w:rFonts w:ascii="Cambria" w:hAnsi="Cambria"/>
-        </w:rPr>
-        <w:t xml:space="preserve"> </w:t>
-      </w:r>
-      <w:r>
-        <w:rPr>
-          <w:rFonts w:ascii="Cambria" w:hAnsi="Cambria"/>
-        </w:rPr>
-        <w:t>Simulation of VSB Receiver and Transmitter in MATL</w:t>
-      </w:r>
-      <w:r>
-        <w:rPr>
-          <w:rFonts w:ascii="Cambria" w:hAnsi="Cambria"/>
-        </w:rPr>
-        <w:t>AB</w:t>
-      </w:r>
-    </w:p>
-    <w:p>
-      <w:pPr>
-        <w:ind w:left="720" w:hanging="720"/>
-        <w:rPr>
-          <w:rFonts w:ascii="Cambria" w:hAnsi="Cambria"/>
-        </w:rPr>
-      </w:pPr>
-      <w:r>
-        <w:rPr>
-          <w:rFonts w:ascii="Cambria" w:hAnsi="Cambria"/>
-        </w:rPr>
-        <w:t xml:space="preserve">• </w:t>
-      </w:r>
-      <w:r>
-        <w:rPr>
-          <w:rFonts w:ascii="Cambria" w:hAnsi="Cambria"/>
-        </w:rPr>
-        <w:t xml:space="preserve">Echo Canceller using </w:t>
-      </w:r>
-      <w:proofErr w:type="spellStart"/>
-      <w:r>
-        <w:rPr>
-          <w:rFonts w:ascii="Cambria" w:hAnsi="Cambria"/>
-        </w:rPr>
-        <w:t>matlab</w:t>
-      </w:r>
-      <w:proofErr w:type="spellEnd"/>
-      <w:r>
-        <w:rPr>
-          <w:rFonts w:ascii="Cambria" w:hAnsi="Cambria"/>
-        </w:rPr>
-        <w:t xml:space="preserve"> </w:t>
-      </w:r>
-    </w:p>
-    <w:p>
-      <w:pPr>
-        <w:ind w:left="720" w:hanging="720"/>
-        <w:rPr>
-          <w:rFonts w:ascii="Cambria" w:hAnsi="Cambria"/>
-        </w:rPr>
-      </w:pPr>
-      <w:r>
-        <w:rPr>
-          <w:rFonts w:ascii="Cambria" w:hAnsi="Cambria"/>
-        </w:rPr>
-        <w:t>•</w:t>
-      </w:r>
-      <w:r>
-        <w:rPr>
-          <w:rFonts w:ascii="Cambria" w:hAnsi="Cambria"/>
-        </w:rPr>
-        <w:t xml:space="preserve"> Proof of concept hacking of </w:t>
-      </w:r>
-      <w:r>
-        <w:rPr>
-          <w:rFonts w:ascii="Cambria" w:hAnsi="Cambria"/>
-        </w:rPr>
-        <w:t>LMS SEECS NUST by retrieving login credentials of a teacher</w:t>
-      </w:r>
-      <w:r>
-        <w:rPr>
-          <w:rFonts w:ascii="Cambria" w:hAnsi="Cambria"/>
-        </w:rPr>
-        <w:t xml:space="preserve"> using </w:t>
-      </w:r>
-    </w:p>
-    <w:p>
-      <w:pPr>
-        <w:ind w:left="720" w:hanging="720"/>
-        <w:rPr>
-          <w:rFonts w:ascii="Cambria" w:hAnsi="Cambria"/>
-        </w:rPr>
-      </w:pPr>
-      <w:r>
-        <w:rPr>
-          <w:rFonts w:ascii="Cambria" w:hAnsi="Cambria"/>
-        </w:rPr>
-        <w:t xml:space="preserve">   </w:t>
-      </w:r>
-      <w:r>
-        <w:rPr>
-          <w:rFonts w:ascii="Cambria" w:hAnsi="Cambria"/>
-        </w:rPr>
-        <w:t>JavaScript</w:t>
-      </w:r>
-      <w:r>
-        <w:rPr>
-          <w:rFonts w:ascii="Cambria" w:hAnsi="Cambria"/>
-        </w:rPr>
-        <w:t xml:space="preserve">, </w:t>
-      </w:r>
-      <w:r>
-        <w:rPr>
-          <w:rFonts w:ascii="Cambria" w:hAnsi="Cambria"/>
-        </w:rPr>
-        <w:t>PHP and</w:t>
-      </w:r>
-      <w:r>
-        <w:rPr>
-          <w:rFonts w:ascii="Cambria" w:hAnsi="Cambria"/>
-        </w:rPr>
-        <w:t xml:space="preserve"> </w:t>
-      </w:r>
-      <w:r>
-        <w:rPr>
-          <w:rFonts w:ascii="Cambria" w:hAnsi="Cambria"/>
-        </w:rPr>
-        <w:t>MySQL</w:t>
-      </w:r>
-      <w:r>
-        <w:rPr>
-          <w:rFonts w:ascii="Cambria" w:hAnsi="Cambria"/>
-        </w:rPr>
-        <w:t xml:space="preserve"> using CSRF</w:t>
-      </w:r>
-      <w:r>
-        <w:rPr>
-          <w:rFonts w:ascii="Cambria" w:hAnsi="Cambria"/>
-        </w:rPr>
-        <w:t xml:space="preserve"> vulnerability </w:t>
-      </w:r>
-    </w:p>
-    <w:p>
-      <w:pPr>
-        <w:ind w:left="720" w:hanging="720"/>
-        <w:rPr>
-          <w:rFonts w:ascii="Cambria" w:hAnsi="Cambria"/>
-        </w:rPr>
-      </w:pPr>
-      <w:r>
-        <w:rPr>
-          <w:rFonts w:ascii="Cambria" w:hAnsi="Cambria"/>
-        </w:rPr>
-        <w:t>• Dump</w:t>
-      </w:r>
-      <w:r>
-        <w:rPr>
-          <w:rFonts w:ascii="Cambria" w:hAnsi="Cambria"/>
-        </w:rPr>
-        <w:t>ed</w:t>
-      </w:r>
-      <w:r>
-        <w:rPr>
-          <w:rFonts w:ascii="Cambria" w:hAnsi="Cambria"/>
-        </w:rPr>
-        <w:t xml:space="preserve"> some of the database of </w:t>
-      </w:r>
-      <w:proofErr w:type="spellStart"/>
-      <w:r>
-        <w:rPr>
-          <w:rFonts w:ascii="Cambria" w:hAnsi="Cambria"/>
-        </w:rPr>
-        <w:t>biselahore</w:t>
-      </w:r>
-      <w:proofErr w:type="spellEnd"/>
-      <w:r>
-        <w:rPr>
-          <w:rFonts w:ascii="Cambria" w:hAnsi="Cambria"/>
-        </w:rPr>
-        <w:t xml:space="preserve"> including photographs</w:t>
-      </w:r>
-      <w:r>
-        <w:rPr>
-          <w:rFonts w:ascii="Cambria" w:hAnsi="Cambria"/>
-        </w:rPr>
-        <w:t xml:space="preserve"> by </w:t>
-      </w:r>
-      <w:r>
-        <w:rPr>
-          <w:rFonts w:ascii="Cambria" w:hAnsi="Cambria"/>
-        </w:rPr>
-        <w:t>web scraping</w:t>
-      </w:r>
-      <w:r>
-        <w:rPr>
-          <w:rFonts w:ascii="Cambria" w:hAnsi="Cambria"/>
-        </w:rPr>
-        <w:t xml:space="preserve"> using </w:t>
-      </w:r>
-      <w:proofErr w:type="spellStart"/>
-      <w:r>
-        <w:rPr>
-          <w:rFonts w:ascii="Cambria" w:hAnsi="Cambria"/>
-        </w:rPr>
-        <w:t>Scrapy</w:t>
-      </w:r>
-      <w:proofErr w:type="spellEnd"/>
-      <w:r>
-        <w:rPr>
-          <w:rFonts w:ascii="Cambria" w:hAnsi="Cambria"/>
-        </w:rPr>
-        <w:t xml:space="preserve"> </w:t>
-      </w:r>
-    </w:p>
-    <w:p>
-      <w:pPr>
-        <w:ind w:left="720" w:hanging="720"/>
-        <w:rPr>
-          <w:rFonts w:ascii="Cambria" w:hAnsi="Cambria"/>
-        </w:rPr>
-      </w:pPr>
-      <w:r>
-        <w:rPr>
-          <w:rFonts w:ascii="Cambria" w:hAnsi="Cambria"/>
-        </w:rPr>
-        <w:t xml:space="preserve">   </w:t>
-      </w:r>
-      <w:r>
-        <w:rPr>
-          <w:rFonts w:ascii="Cambria" w:hAnsi="Cambria"/>
-        </w:rPr>
-        <w:t>Framework</w:t>
-      </w:r>
-      <w:r>
-        <w:rPr>
-          <w:rFonts w:ascii="Cambria" w:hAnsi="Cambria"/>
-        </w:rPr>
-        <w:t xml:space="preserve"> in python</w:t>
-      </w:r>
-    </w:p>
-    <w:p>
-      <w:pPr>
-        <w:rPr>
-          <w:rFonts w:ascii="Cambria" w:hAnsi="Cambria"/>
-        </w:rPr>
-      </w:pPr>
-      <w:r>
-        <w:rPr>
-          <w:rFonts w:ascii="Cambria" w:hAnsi="Cambria"/>
-        </w:rPr>
-        <w:t xml:space="preserve">• </w:t>
-      </w:r>
-      <w:r>
-        <w:rPr>
-          <w:rFonts w:ascii="Cambria" w:hAnsi="Cambria"/>
-        </w:rPr>
-        <w:t xml:space="preserve">Self </w:t>
-      </w:r>
-      <w:r>
-        <w:rPr>
-          <w:rFonts w:ascii="Cambria" w:hAnsi="Cambria"/>
-        </w:rPr>
-        <w:t>driving</w:t>
-      </w:r>
-      <w:r>
-        <w:rPr>
-          <w:rFonts w:ascii="Cambria" w:hAnsi="Cambria"/>
-        </w:rPr>
-        <w:t xml:space="preserve"> car model from</w:t>
-      </w:r>
-      <w:r>
-        <w:rPr>
-          <w:rFonts w:ascii="Cambria" w:hAnsi="Cambria"/>
-        </w:rPr>
-        <w:t xml:space="preserve"> </w:t>
-      </w:r>
-      <w:hyperlink r:id="rId13">
+      <w:hyperlink r:id="rId14">
         <w:proofErr w:type="spellStart"/>
         <w:r>
           <w:rPr>
@@ -1630,7 +1487,7 @@
         </w:rPr>
         <w:t xml:space="preserve"> </w:t>
       </w:r>
-      <w:hyperlink r:id="rId14">
+      <w:hyperlink r:id="rId15">
         <w:proofErr w:type="spellStart"/>
         <w:r>
           <w:rPr>
@@ -1806,7 +1663,7 @@
         <w:rPr>
           <w:rFonts w:ascii="Cambria" w:hAnsi="Cambria"/>
         </w:rPr>
-        <w:t>C# .NET,</w:t>
+        <w:t>C#,</w:t>
       </w:r>
       <w:r>
         <w:rPr>
@@ -1872,6 +1729,7 @@
         </w:rPr>
         <w:t xml:space="preserve">, </w:t>
       </w:r>
+      <w:proofErr w:type="gramStart"/>
       <w:r>
         <w:rPr>
           <w:rFonts w:ascii="Cambria" w:hAnsi="Cambria"/>
@@ -1882,13 +1740,50 @@
         <w:rPr>
           <w:rFonts w:ascii="Cambria" w:hAnsi="Cambria"/>
         </w:rPr>
-        <w:t xml:space="preserve"> (JQuery, </w:t>
-      </w:r>
-      <w:r>
-        <w:rPr>
-          <w:rFonts w:ascii="Cambria" w:hAnsi="Cambria"/>
-        </w:rPr>
-        <w:t xml:space="preserve">Angular, </w:t>
+        <w:t>(</w:t>
+      </w:r>
+      <w:proofErr w:type="gramEnd"/>
+      <w:r>
+        <w:rPr>
+          <w:rFonts w:ascii="Cambria" w:hAnsi="Cambria"/>
+        </w:rPr>
+        <w:t xml:space="preserve">ES6, </w:t>
+      </w:r>
+      <w:r>
+        <w:rPr>
+          <w:rFonts w:ascii="Cambria" w:hAnsi="Cambria"/>
+        </w:rPr>
+        <w:t xml:space="preserve">Service Workers, </w:t>
+      </w:r>
+      <w:r>
+        <w:rPr>
+          <w:rFonts w:ascii="Cambria" w:hAnsi="Cambria"/>
+        </w:rPr>
+        <w:t xml:space="preserve">JQuery, </w:t>
+      </w:r>
+      <w:r>
+        <w:rPr>
+          <w:rFonts w:ascii="Cambria" w:hAnsi="Cambria"/>
+        </w:rPr>
+        <w:t>Angular,</w:t>
+      </w:r>
+      <w:r>
+        <w:rPr>
+          <w:rFonts w:ascii="Cambria" w:hAnsi="Cambria"/>
+        </w:rPr>
+        <w:t xml:space="preserve"> Polymer</w:t>
+      </w:r>
+      <w:r>
+        <w:rPr>
+          <w:rFonts w:ascii="Cambria" w:hAnsi="Cambria"/>
+        </w:rPr>
+        <w:t>,</w:t>
+      </w:r>
+      <w:r>
+        <w:rPr>
+          <w:rFonts w:ascii="Cambria" w:hAnsi="Cambria"/>
+        </w:rPr>
+        <w:t xml:space="preserve"> </w:t>
       </w:r>
       <w:proofErr w:type="spellStart"/>
       <w:r>
@@ -1920,6 +1815,18 @@
         <w:rPr>
           <w:rFonts w:ascii="Cambria" w:hAnsi="Cambria"/>
         </w:rPr>
+        <w:t>)</w:t>
+      </w:r>
+      <w:r>
+        <w:rPr>
+          <w:rFonts w:ascii="Cambria" w:hAnsi="Cambria"/>
+        </w:rPr>
+        <w:t>,</w:t>
+      </w:r>
+      <w:r>
+        <w:rPr>
+          <w:rFonts w:ascii="Cambria" w:hAnsi="Cambria"/>
+        </w:rPr>
         <w:t xml:space="preserve"> </w:t>
       </w:r>
       <w:proofErr w:type="spellStart"/>
@@ -1927,6 +1834,577 @@
         <w:rPr>
           <w:rFonts w:ascii="Cambria" w:hAnsi="Cambria"/>
         </w:rPr>
+        <w:t>TypeScript</w:t>
+      </w:r>
+      <w:proofErr w:type="spellEnd"/>
+      <w:r>
+        <w:rPr>
+          <w:rFonts w:ascii="Cambria" w:hAnsi="Cambria"/>
+        </w:rPr>
+        <w:t>,</w:t>
+      </w:r>
+      <w:r>
+        <w:rPr>
+          <w:rFonts w:ascii="Cambria" w:hAnsi="Cambria"/>
+        </w:rPr>
+        <w:t xml:space="preserve"> </w:t>
+      </w:r>
+      <w:r>
+        <w:rPr>
+          <w:rFonts w:ascii="Cambria" w:hAnsi="Cambria"/>
+        </w:rPr>
+        <w:t>HTML, CSS, PHP</w:t>
+      </w:r>
+      <w:r>
+        <w:rPr>
+          <w:rFonts w:ascii="Cambria" w:hAnsi="Cambria"/>
+        </w:rPr>
+        <w:t xml:space="preserve">, </w:t>
+      </w:r>
+      <w:r>
+        <w:rPr>
+          <w:rFonts w:ascii="Cambria" w:hAnsi="Cambria"/>
+        </w:rPr>
+        <w:t>consuming Rest</w:t>
+      </w:r>
+      <w:r>
+        <w:rPr>
+          <w:rFonts w:ascii="Cambria" w:hAnsi="Cambria"/>
+        </w:rPr>
+        <w:t>/Soap</w:t>
+      </w:r>
+      <w:r>
+        <w:rPr>
+          <w:rFonts w:ascii="Cambria" w:hAnsi="Cambria"/>
+        </w:rPr>
+        <w:t xml:space="preserve"> APIs (</w:t>
+      </w:r>
+      <w:r>
+        <w:rPr>
+          <w:rFonts w:ascii="Cambria" w:hAnsi="Cambria"/>
+        </w:rPr>
+        <w:t>twitter</w:t>
+      </w:r>
+      <w:r>
+        <w:rPr>
+          <w:rFonts w:ascii="Cambria" w:hAnsi="Cambria"/>
+        </w:rPr>
+        <w:t xml:space="preserve">, facebook </w:t>
+      </w:r>
+      <w:r>
+        <w:rPr>
+          <w:rFonts w:ascii="Cambria" w:hAnsi="Cambria"/>
+        </w:rPr>
+        <w:t>etc.</w:t>
+      </w:r>
+      <w:r>
+        <w:rPr>
+          <w:rFonts w:ascii="Cambria" w:hAnsi="Cambria"/>
+        </w:rPr>
+        <w:t>)</w:t>
+      </w:r>
+    </w:p>
+    <w:p>
+      <w:pPr>
+        <w:rPr>
+          <w:rFonts w:ascii="Cambria" w:hAnsi="Cambria"/>
+        </w:rPr>
+      </w:pPr>
+      <w:r>
+        <w:rPr>
+          <w:rFonts w:ascii="Cambria" w:hAnsi="Cambria"/>
+        </w:rPr>
+        <w:t>• Proficient in</w:t>
+      </w:r>
+      <w:r>
+        <w:rPr>
+          <w:rFonts w:ascii="Cambria" w:hAnsi="Cambria"/>
+        </w:rPr>
+        <w:t xml:space="preserve"> </w:t>
+      </w:r>
+      <w:r>
+        <w:rPr>
+          <w:rFonts w:ascii="Cambria" w:hAnsi="Cambria"/>
+        </w:rPr>
+        <w:t xml:space="preserve">Behavior and Test Driven Unit testing using </w:t>
+      </w:r>
+      <w:r>
+        <w:t>(</w:t>
+      </w:r>
+      <w:r>
+        <w:t>Web component</w:t>
+      </w:r>
+      <w:r>
+        <w:t xml:space="preserve"> tester, Mocha, Chai, </w:t>
+      </w:r>
+      <w:proofErr w:type="spellStart"/>
+      <w:r>
+        <w:t>Sinon</w:t>
+      </w:r>
+      <w:proofErr w:type="spellEnd"/>
+      <w:r>
+        <w:t xml:space="preserve">, </w:t>
+      </w:r>
+      <w:r>
+        <w:t xml:space="preserve">Jasmine, </w:t>
+      </w:r>
+      <w:proofErr w:type="spellStart"/>
+      <w:r>
+        <w:t>PhantumJS</w:t>
+      </w:r>
+      <w:proofErr w:type="spellEnd"/>
+      <w:r>
+        <w:t xml:space="preserve"> </w:t>
+      </w:r>
+      <w:r>
+        <w:t>etc.</w:t>
+      </w:r>
+      <w:r>
+        <w:t>)</w:t>
+      </w:r>
+    </w:p>
+    <w:p>
+      <w:pPr>
+        <w:rPr>
+          <w:rFonts w:ascii="Cambria" w:hAnsi="Cambria"/>
+        </w:rPr>
+      </w:pPr>
+      <w:r>
+        <w:rPr>
+          <w:rFonts w:ascii="Cambria" w:hAnsi="Cambria"/>
+        </w:rPr>
+        <w:t>• Experienced in using</w:t>
+      </w:r>
+      <w:r>
+        <w:rPr>
+          <w:rFonts w:ascii="Cambria" w:hAnsi="Cambria"/>
+        </w:rPr>
+        <w:t xml:space="preserve"> Cloud e.g. Azure (App services, Compute), Google Cloud </w:t>
+      </w:r>
+      <w:r>
+        <w:rPr>
+          <w:rFonts w:ascii="Cambria" w:hAnsi="Cambria"/>
+        </w:rPr>
+        <w:t>Platform</w:t>
+      </w:r>
+      <w:r>
+        <w:rPr>
+          <w:rFonts w:ascii="Cambria" w:hAnsi="Cambria"/>
+        </w:rPr>
+        <w:t xml:space="preserve"> (Google Compute Engine, Google App Engine)</w:t>
+      </w:r>
+      <w:r>
+        <w:rPr>
+          <w:rFonts w:ascii="Cambria" w:hAnsi="Cambria"/>
+        </w:rPr>
+        <w:t xml:space="preserve">, </w:t>
+      </w:r>
+      <w:r>
+        <w:rPr>
+          <w:rFonts w:ascii="Cambria" w:hAnsi="Cambria"/>
+        </w:rPr>
+        <w:t>Amazon Web Services</w:t>
+      </w:r>
+      <w:r>
+        <w:rPr>
+          <w:rFonts w:ascii="Cambria" w:hAnsi="Cambria"/>
+        </w:rPr>
+        <w:t xml:space="preserve"> and IMB Cloud</w:t>
+      </w:r>
+      <w:r>
+        <w:rPr>
+          <w:rFonts w:ascii="Cambria" w:hAnsi="Cambria"/>
+        </w:rPr>
+        <w:t xml:space="preserve"> (</w:t>
+      </w:r>
+      <w:proofErr w:type="spellStart"/>
+      <w:r>
+        <w:rPr>
+          <w:rFonts w:ascii="Cambria" w:hAnsi="Cambria"/>
+        </w:rPr>
+        <w:t>bluemix</w:t>
+      </w:r>
+      <w:proofErr w:type="spellEnd"/>
+      <w:r>
+        <w:rPr>
+          <w:rFonts w:ascii="Cambria" w:hAnsi="Cambria"/>
+        </w:rPr>
+        <w:t>)</w:t>
+      </w:r>
+    </w:p>
+    <w:p>
+      <w:pPr>
+        <w:rPr>
+          <w:rFonts w:ascii="Cambria" w:hAnsi="Cambria"/>
+        </w:rPr>
+      </w:pPr>
+      <w:r>
+        <w:rPr>
+          <w:rFonts w:ascii="Cambria" w:hAnsi="Cambria"/>
+        </w:rPr>
+        <w:t xml:space="preserve">• </w:t>
+      </w:r>
+      <w:r>
+        <w:rPr>
+          <w:rFonts w:ascii="Cambria" w:hAnsi="Cambria"/>
+        </w:rPr>
+        <w:t>Familiar</w:t>
+      </w:r>
+      <w:r>
+        <w:rPr>
+          <w:rFonts w:ascii="Cambria" w:hAnsi="Cambria"/>
+        </w:rPr>
+        <w:t xml:space="preserve"> with container engines </w:t>
+      </w:r>
+      <w:r>
+        <w:rPr>
+          <w:rFonts w:ascii="Cambria" w:hAnsi="Cambria"/>
+        </w:rPr>
+        <w:t xml:space="preserve">e.g. </w:t>
+      </w:r>
+      <w:r>
+        <w:t>Docker (images</w:t>
+      </w:r>
+      <w:r>
+        <w:t>,</w:t>
+      </w:r>
+      <w:r>
+        <w:t xml:space="preserve"> </w:t>
+      </w:r>
+      <w:r>
+        <w:t>containers, services, swarms, stacks)</w:t>
+      </w:r>
+      <w:r>
+        <w:t xml:space="preserve"> and </w:t>
+      </w:r>
+      <w:r>
+        <w:rPr>
+          <w:rStyle w:val="st"/>
+        </w:rPr>
+        <w:t>Kubernetes</w:t>
+      </w:r>
+      <w:r>
+        <w:rPr>
+          <w:rStyle w:val="st"/>
+        </w:rPr>
+        <w:t>.</w:t>
+      </w:r>
+    </w:p>
+    <w:p>
+      <w:pPr>
+        <w:rPr>
+          <w:rFonts w:ascii="Cambria" w:hAnsi="Cambria"/>
+        </w:rPr>
+      </w:pPr>
+      <w:r>
+        <w:rPr>
+          <w:rFonts w:ascii="Cambria" w:hAnsi="Cambria"/>
+        </w:rPr>
+        <w:t>• Familiar</w:t>
+      </w:r>
+      <w:r>
+        <w:rPr>
+          <w:rFonts w:ascii="Cambria" w:hAnsi="Cambria"/>
+        </w:rPr>
+        <w:t xml:space="preserve"> with </w:t>
+      </w:r>
+      <w:proofErr w:type="spellStart"/>
+      <w:r>
+        <w:rPr>
+          <w:rFonts w:ascii="Cambria" w:hAnsi="Cambria"/>
+        </w:rPr>
+        <w:t>Blockchain</w:t>
+      </w:r>
+      <w:proofErr w:type="spellEnd"/>
+      <w:r>
+        <w:rPr>
+          <w:rFonts w:ascii="Cambria" w:hAnsi="Cambria"/>
+        </w:rPr>
+        <w:t xml:space="preserve"> development on </w:t>
+      </w:r>
+      <w:proofErr w:type="spellStart"/>
+      <w:r>
+        <w:t>Hyperledger</w:t>
+      </w:r>
+      <w:proofErr w:type="spellEnd"/>
+      <w:r>
+        <w:t xml:space="preserve"> and </w:t>
+      </w:r>
+      <w:proofErr w:type="spellStart"/>
+      <w:r>
+        <w:t>Ethereum</w:t>
+      </w:r>
+      <w:proofErr w:type="spellEnd"/>
+      <w:r>
+        <w:t xml:space="preserve"> platform</w:t>
+      </w:r>
+    </w:p>
+    <w:p>
+      <w:pPr>
+        <w:rPr>
+          <w:rFonts w:ascii="Cambria" w:hAnsi="Cambria"/>
+        </w:rPr>
+      </w:pPr>
+      <w:r>
+        <w:rPr>
+          <w:rFonts w:ascii="Cambria" w:hAnsi="Cambria"/>
+        </w:rPr>
+        <w:t>• Proficient</w:t>
+      </w:r>
+      <w:r>
+        <w:rPr>
+          <w:rFonts w:ascii="Cambria" w:hAnsi="Cambria"/>
+        </w:rPr>
+        <w:t xml:space="preserve"> in using </w:t>
+      </w:r>
+      <w:r>
+        <w:rPr>
+          <w:rFonts w:ascii="Cambria" w:hAnsi="Cambria"/>
+        </w:rPr>
+        <w:t xml:space="preserve">both CLI and GUI </w:t>
+      </w:r>
+      <w:r>
+        <w:rPr>
+          <w:rFonts w:ascii="Cambria" w:hAnsi="Cambria"/>
+        </w:rPr>
+        <w:t xml:space="preserve">Version Control </w:t>
+      </w:r>
+      <w:r>
+        <w:rPr>
+          <w:rFonts w:ascii="Cambria" w:hAnsi="Cambria"/>
+        </w:rPr>
+        <w:t xml:space="preserve">tools related to GIT, HG, </w:t>
+      </w:r>
+      <w:proofErr w:type="gramStart"/>
+      <w:r>
+        <w:rPr>
+          <w:rFonts w:ascii="Cambria" w:hAnsi="Cambria"/>
+        </w:rPr>
+        <w:t>SVN</w:t>
+      </w:r>
+      <w:proofErr w:type="gramEnd"/>
+      <w:r>
+        <w:rPr>
+          <w:rFonts w:ascii="Cambria" w:hAnsi="Cambria"/>
+        </w:rPr>
+        <w:t xml:space="preserve"> </w:t>
+      </w:r>
+    </w:p>
+    <w:p>
+      <w:pPr>
+        <w:rPr>
+          <w:rFonts w:ascii="Cambria" w:hAnsi="Cambria"/>
+        </w:rPr>
+      </w:pPr>
+      <w:r>
+        <w:rPr>
+          <w:rFonts w:ascii="Cambria" w:hAnsi="Cambria"/>
+        </w:rPr>
+        <w:t xml:space="preserve">• Experienced in </w:t>
+      </w:r>
+      <w:r>
+        <w:rPr>
+          <w:rFonts w:ascii="Cambria" w:hAnsi="Cambria"/>
+        </w:rPr>
+        <w:t xml:space="preserve">desktop app development </w:t>
+      </w:r>
+      <w:r>
+        <w:rPr>
+          <w:rFonts w:ascii="Cambria" w:hAnsi="Cambria"/>
+        </w:rPr>
+        <w:t xml:space="preserve">using </w:t>
+      </w:r>
+      <w:r>
+        <w:rPr>
+          <w:rFonts w:ascii="Cambria" w:hAnsi="Cambria"/>
+        </w:rPr>
+        <w:t>WPF</w:t>
+      </w:r>
+      <w:r>
+        <w:rPr>
+          <w:rFonts w:ascii="Cambria" w:hAnsi="Cambria"/>
+        </w:rPr>
+        <w:t xml:space="preserve"> </w:t>
+      </w:r>
+      <w:r>
+        <w:rPr>
+          <w:rFonts w:ascii="Cambria" w:hAnsi="Cambria"/>
+        </w:rPr>
+        <w:t xml:space="preserve">and </w:t>
+      </w:r>
+      <w:r>
+        <w:rPr>
+          <w:rFonts w:ascii="Cambria" w:hAnsi="Cambria"/>
+        </w:rPr>
+        <w:t xml:space="preserve">QT with </w:t>
+      </w:r>
+      <w:r>
+        <w:rPr>
+          <w:rFonts w:ascii="Cambria" w:hAnsi="Cambria"/>
+        </w:rPr>
+        <w:t xml:space="preserve">C#, </w:t>
+      </w:r>
+      <w:r>
+        <w:rPr>
+          <w:rFonts w:ascii="Cambria" w:hAnsi="Cambria"/>
+        </w:rPr>
+        <w:t>C++ and Python (</w:t>
+      </w:r>
+      <w:proofErr w:type="spellStart"/>
+      <w:r>
+        <w:rPr>
+          <w:rFonts w:ascii="Cambria" w:hAnsi="Cambria"/>
+        </w:rPr>
+        <w:t>PyQT</w:t>
+      </w:r>
+      <w:proofErr w:type="spellEnd"/>
+      <w:r>
+        <w:rPr>
+          <w:rFonts w:ascii="Cambria" w:hAnsi="Cambria"/>
+        </w:rPr>
+        <w:t xml:space="preserve"> or </w:t>
+      </w:r>
+      <w:proofErr w:type="spellStart"/>
+      <w:r>
+        <w:rPr>
+          <w:rFonts w:ascii="Cambria" w:hAnsi="Cambria"/>
+        </w:rPr>
+        <w:t>PySide</w:t>
+      </w:r>
+      <w:proofErr w:type="spellEnd"/>
+      <w:r>
+        <w:rPr>
+          <w:rFonts w:ascii="Cambria" w:hAnsi="Cambria"/>
+        </w:rPr>
+        <w:t xml:space="preserve">). </w:t>
+      </w:r>
+    </w:p>
+    <w:p>
+      <w:pPr>
+        <w:rPr>
+          <w:rFonts w:ascii="Cambria" w:hAnsi="Cambria"/>
+        </w:rPr>
+      </w:pPr>
+    </w:p>
+    <w:p>
+      <w:pPr>
+        <w:rPr>
+          <w:rFonts w:ascii="Cambria" w:hAnsi="Cambria"/>
+        </w:rPr>
+      </w:pPr>
+    </w:p>
+    <w:p>
+      <w:pPr>
+        <w:rPr>
+          <w:rFonts w:ascii="Cambria" w:hAnsi="Cambria"/>
+        </w:rPr>
+      </w:pPr>
+      <w:r>
+        <w:rPr>
+          <w:rFonts w:ascii="Cambria" w:hAnsi="Cambria"/>
+        </w:rPr>
+        <w:lastRenderedPageBreak/>
+        <w:t>•</w:t>
+      </w:r>
+      <w:r>
+        <w:rPr>
+          <w:rFonts w:ascii="Cambria" w:hAnsi="Cambria"/>
+        </w:rPr>
+        <w:t xml:space="preserve"> </w:t>
+      </w:r>
+      <w:r>
+        <w:rPr>
+          <w:rFonts w:ascii="Cambria" w:hAnsi="Cambria"/>
+        </w:rPr>
+        <w:t xml:space="preserve">Experienced in using </w:t>
+      </w:r>
+      <w:r>
+        <w:rPr>
+          <w:rFonts w:ascii="Cambria" w:hAnsi="Cambria"/>
+        </w:rPr>
+        <w:t>Databases</w:t>
+      </w:r>
+      <w:r>
+        <w:rPr>
+          <w:rFonts w:ascii="Cambria" w:hAnsi="Cambria"/>
+        </w:rPr>
+        <w:t xml:space="preserve"> (</w:t>
+      </w:r>
+      <w:r>
+        <w:rPr>
+          <w:rFonts w:ascii="Cambria" w:hAnsi="Cambria"/>
+        </w:rPr>
+        <w:t>MySQL</w:t>
+      </w:r>
+      <w:r>
+        <w:rPr>
+          <w:rFonts w:ascii="Cambria" w:hAnsi="Cambria"/>
+        </w:rPr>
+        <w:t xml:space="preserve">, MS </w:t>
+      </w:r>
+      <w:r>
+        <w:rPr>
+          <w:rFonts w:ascii="Cambria" w:hAnsi="Cambria"/>
+        </w:rPr>
+        <w:t>SQL</w:t>
+      </w:r>
+      <w:r>
+        <w:rPr>
+          <w:rFonts w:ascii="Cambria" w:hAnsi="Cambria"/>
+        </w:rPr>
+        <w:t>,</w:t>
+      </w:r>
+      <w:r>
+        <w:rPr>
+          <w:rFonts w:ascii="Cambria" w:hAnsi="Cambria"/>
+        </w:rPr>
+        <w:t xml:space="preserve"> </w:t>
+      </w:r>
+      <w:r>
+        <w:rPr>
+          <w:rFonts w:ascii="Cambria" w:hAnsi="Cambria"/>
+        </w:rPr>
+        <w:t>MongoDB</w:t>
+      </w:r>
+      <w:r>
+        <w:rPr>
+          <w:rFonts w:ascii="Cambria" w:hAnsi="Cambria"/>
+        </w:rPr>
+        <w:t xml:space="preserve">, </w:t>
+      </w:r>
+      <w:proofErr w:type="spellStart"/>
+      <w:r>
+        <w:rPr>
+          <w:rFonts w:ascii="Cambria" w:hAnsi="Cambria"/>
+        </w:rPr>
+        <w:t>CouchDB</w:t>
+      </w:r>
+      <w:proofErr w:type="spellEnd"/>
+      <w:r>
+        <w:rPr>
+          <w:rFonts w:ascii="Cambria" w:hAnsi="Cambria"/>
+        </w:rPr>
+        <w:t xml:space="preserve">, </w:t>
+      </w:r>
+      <w:proofErr w:type="spellStart"/>
+      <w:r>
+        <w:rPr>
+          <w:rFonts w:ascii="Cambria" w:hAnsi="Cambria"/>
+        </w:rPr>
+        <w:t>IndexedDB</w:t>
+      </w:r>
+      <w:proofErr w:type="spellEnd"/>
+      <w:r>
+        <w:rPr>
+          <w:rFonts w:ascii="Cambria" w:hAnsi="Cambria"/>
+        </w:rPr>
+        <w:t xml:space="preserve"> </w:t>
+      </w:r>
+      <w:proofErr w:type="spellStart"/>
+      <w:r>
+        <w:rPr>
+          <w:rFonts w:ascii="Cambria" w:hAnsi="Cambria"/>
+        </w:rPr>
         <w:t>etc</w:t>
       </w:r>
       <w:proofErr w:type="spellEnd"/>
@@ -1940,14 +2418,208 @@
         <w:rPr>
           <w:rFonts w:ascii="Cambria" w:hAnsi="Cambria"/>
         </w:rPr>
+        <w:t>.</w:t>
+      </w:r>
+    </w:p>
+    <w:p>
+      <w:pPr>
+        <w:rPr>
+          <w:rFonts w:ascii="Cambria" w:hAnsi="Cambria"/>
+        </w:rPr>
+      </w:pPr>
+      <w:r>
+        <w:rPr>
+          <w:rFonts w:ascii="Cambria" w:hAnsi="Cambria"/>
+        </w:rPr>
+        <w:t xml:space="preserve">• Can use ORMs (EF or </w:t>
+      </w:r>
+      <w:proofErr w:type="spellStart"/>
+      <w:r>
+        <w:rPr>
+          <w:rFonts w:ascii="Cambria" w:hAnsi="Cambria"/>
+        </w:rPr>
+        <w:t>Nhibernate</w:t>
+      </w:r>
+      <w:proofErr w:type="spellEnd"/>
+      <w:r>
+        <w:rPr>
+          <w:rFonts w:ascii="Cambria" w:hAnsi="Cambria"/>
+        </w:rPr>
+        <w:t xml:space="preserve"> </w:t>
+      </w:r>
+      <w:proofErr w:type="spellStart"/>
+      <w:r>
+        <w:rPr>
+          <w:rFonts w:ascii="Cambria" w:hAnsi="Cambria"/>
+        </w:rPr>
+        <w:t>etc</w:t>
+      </w:r>
+      <w:proofErr w:type="spellEnd"/>
+      <w:r>
+        <w:rPr>
+          <w:rFonts w:ascii="Cambria" w:hAnsi="Cambria"/>
+        </w:rPr>
+        <w:t>) with any supported database</w:t>
+      </w:r>
+      <w:r>
+        <w:rPr>
+          <w:rFonts w:ascii="Cambria" w:hAnsi="Cambria"/>
+        </w:rPr>
+        <w:t xml:space="preserve"> using connecters/adapters</w:t>
+      </w:r>
+    </w:p>
+    <w:p>
+      <w:pPr>
+        <w:rPr>
+          <w:rFonts w:ascii="Cambria" w:hAnsi="Cambria"/>
+        </w:rPr>
+      </w:pPr>
+      <w:r>
+        <w:rPr>
+          <w:rFonts w:ascii="Cambria" w:hAnsi="Cambria"/>
+        </w:rPr>
+        <w:t>•</w:t>
+      </w:r>
+      <w:r>
+        <w:rPr>
+          <w:rFonts w:ascii="Cambria" w:hAnsi="Cambria"/>
+        </w:rPr>
+        <w:t xml:space="preserve"> Experienced in using</w:t>
+      </w:r>
+      <w:r>
+        <w:rPr>
+          <w:rFonts w:ascii="Cambria" w:hAnsi="Cambria"/>
+        </w:rPr>
+        <w:t xml:space="preserve"> Clustered Caching</w:t>
+      </w:r>
+      <w:r>
+        <w:rPr>
+          <w:rFonts w:ascii="Cambria" w:hAnsi="Cambria"/>
+        </w:rPr>
+        <w:t xml:space="preserve"> Systems (</w:t>
+      </w:r>
+      <w:proofErr w:type="spellStart"/>
+      <w:r>
+        <w:rPr>
+          <w:rFonts w:ascii="Cambria" w:hAnsi="Cambria"/>
+        </w:rPr>
+        <w:t>Memcached</w:t>
+      </w:r>
+      <w:proofErr w:type="spellEnd"/>
+      <w:r>
+        <w:rPr>
+          <w:rFonts w:ascii="Cambria" w:hAnsi="Cambria"/>
+        </w:rPr>
         <w:t xml:space="preserve">, </w:t>
       </w:r>
-      <w:r>
-        <w:rPr>
-          <w:rFonts w:ascii="Cambria" w:hAnsi="Cambria"/>
-        </w:rPr>
-        <w:t>HTML, CSS, PHP</w:t>
-      </w:r>
+      <w:proofErr w:type="spellStart"/>
+      <w:r>
+        <w:rPr>
+          <w:rFonts w:ascii="Cambria" w:hAnsi="Cambria"/>
+        </w:rPr>
+        <w:t>Redis</w:t>
+      </w:r>
+      <w:proofErr w:type="spellEnd"/>
+      <w:r>
+        <w:rPr>
+          <w:rFonts w:ascii="Cambria" w:hAnsi="Cambria"/>
+        </w:rPr>
+        <w:t>)</w:t>
+      </w:r>
+    </w:p>
+    <w:p>
+      <w:pPr>
+        <w:rPr>
+          <w:rFonts w:ascii="Cambria" w:hAnsi="Cambria"/>
+        </w:rPr>
+      </w:pPr>
+      <w:r>
+        <w:rPr>
+          <w:rFonts w:ascii="Cambria" w:hAnsi="Cambria"/>
+        </w:rPr>
+        <w:t>•</w:t>
+      </w:r>
+      <w:r>
+        <w:rPr>
+          <w:rFonts w:ascii="Cambria" w:hAnsi="Cambria"/>
+        </w:rPr>
+        <w:t xml:space="preserve"> Ha</w:t>
+      </w:r>
+      <w:r>
+        <w:rPr>
+          <w:rFonts w:ascii="Cambria" w:hAnsi="Cambria"/>
+        </w:rPr>
+        <w:t>ve</w:t>
+      </w:r>
+      <w:r>
+        <w:rPr>
+          <w:rFonts w:ascii="Cambria" w:hAnsi="Cambria"/>
+        </w:rPr>
+        <w:t xml:space="preserve"> basic experience in Node.js</w:t>
+      </w:r>
+      <w:r>
+        <w:rPr>
+          <w:rFonts w:ascii="Cambria" w:hAnsi="Cambria"/>
+        </w:rPr>
+        <w:t xml:space="preserve"> and </w:t>
+      </w:r>
+      <w:r>
+        <w:rPr>
+          <w:rFonts w:ascii="Cambria" w:hAnsi="Cambria"/>
+        </w:rPr>
+        <w:t>Node-</w:t>
+      </w:r>
+      <w:r>
+        <w:rPr>
+          <w:rFonts w:ascii="Cambria" w:hAnsi="Cambria"/>
+        </w:rPr>
+        <w:t>RED</w:t>
+      </w:r>
+    </w:p>
+    <w:p>
+      <w:pPr>
+        <w:rPr>
+          <w:rFonts w:ascii="Cambria" w:hAnsi="Cambria"/>
+        </w:rPr>
+      </w:pPr>
+      <w:r>
+        <w:rPr>
+          <w:rFonts w:ascii="Cambria" w:hAnsi="Cambria"/>
+        </w:rPr>
+        <w:t xml:space="preserve">• </w:t>
+      </w:r>
+      <w:r>
+        <w:rPr>
+          <w:rFonts w:ascii="Cambria" w:hAnsi="Cambria"/>
+        </w:rPr>
+        <w:t>Can use any type of Linux/U</w:t>
+      </w:r>
+      <w:r>
+        <w:rPr>
+          <w:rFonts w:ascii="Cambria" w:hAnsi="Cambria"/>
+        </w:rPr>
+        <w:t>ni</w:t>
+      </w:r>
+      <w:r>
+        <w:rPr>
+          <w:rFonts w:ascii="Cambria" w:hAnsi="Cambria"/>
+        </w:rPr>
+        <w:t>x distr</w:t>
+      </w:r>
+      <w:r>
+        <w:rPr>
+          <w:rFonts w:ascii="Cambria" w:hAnsi="Cambria"/>
+        </w:rPr>
+        <w:t xml:space="preserve">ibution including </w:t>
+      </w:r>
+      <w:proofErr w:type="spellStart"/>
+      <w:r>
+        <w:rPr>
+          <w:rFonts w:ascii="Cambria" w:hAnsi="Cambria"/>
+        </w:rPr>
+        <w:t>Debian</w:t>
+      </w:r>
+      <w:proofErr w:type="spellEnd"/>
       <w:r>
         <w:rPr>
           <w:rFonts w:ascii="Cambria" w:hAnsi="Cambria"/>
@@ -1958,31 +2630,248 @@
         <w:rPr>
           <w:rFonts w:ascii="Cambria" w:hAnsi="Cambria"/>
         </w:rPr>
-        <w:t>consuming Rest</w:t>
-      </w:r>
-      <w:r>
-        <w:rPr>
-          <w:rFonts w:ascii="Cambria" w:hAnsi="Cambria"/>
-        </w:rPr>
-        <w:t>/Soap</w:t>
-      </w:r>
-      <w:r>
-        <w:rPr>
-          <w:rFonts w:ascii="Cambria" w:hAnsi="Cambria"/>
-        </w:rPr>
-        <w:t xml:space="preserve"> APIs (</w:t>
-      </w:r>
-      <w:r>
-        <w:rPr>
-          <w:rFonts w:ascii="Cambria" w:hAnsi="Cambria"/>
-        </w:rPr>
-        <w:t>twitter</w:t>
-      </w:r>
-      <w:r>
-        <w:rPr>
-          <w:rFonts w:ascii="Cambria" w:hAnsi="Cambria"/>
-        </w:rPr>
-        <w:t xml:space="preserve">, facebook </w:t>
+        <w:t>Ubuntu</w:t>
+      </w:r>
+      <w:r>
+        <w:rPr>
+          <w:rFonts w:ascii="Cambria" w:hAnsi="Cambria"/>
+        </w:rPr>
+        <w:t>, RHEL</w:t>
+      </w:r>
+      <w:r>
+        <w:rPr>
+          <w:rFonts w:ascii="Cambria" w:hAnsi="Cambria"/>
+        </w:rPr>
+        <w:t>,</w:t>
+      </w:r>
+      <w:r>
+        <w:rPr>
+          <w:rFonts w:ascii="Cambria" w:hAnsi="Cambria"/>
+        </w:rPr>
+        <w:t xml:space="preserve"> CENTOS, </w:t>
+      </w:r>
+      <w:r>
+        <w:rPr>
+          <w:rFonts w:ascii="Cambria" w:hAnsi="Cambria"/>
+        </w:rPr>
+        <w:t>FEDORA</w:t>
+      </w:r>
+      <w:r>
+        <w:rPr>
+          <w:rFonts w:ascii="Cambria" w:hAnsi="Cambria"/>
+        </w:rPr>
+        <w:t xml:space="preserve">, BACKTRACK, </w:t>
+      </w:r>
+      <w:r>
+        <w:rPr>
+          <w:rFonts w:ascii="Cambria" w:hAnsi="Cambria"/>
+        </w:rPr>
+        <w:t xml:space="preserve">Kali </w:t>
+      </w:r>
+      <w:r>
+        <w:rPr>
+          <w:rFonts w:ascii="Cambria" w:hAnsi="Cambria"/>
+        </w:rPr>
+        <w:t>Linux</w:t>
+      </w:r>
+      <w:r>
+        <w:rPr>
+          <w:rFonts w:ascii="Cambria" w:hAnsi="Cambria"/>
+        </w:rPr>
+        <w:t xml:space="preserve">, </w:t>
+      </w:r>
+      <w:r>
+        <w:t>FreeBSD</w:t>
+      </w:r>
+      <w:r>
+        <w:rPr>
+          <w:rFonts w:ascii="Cambria" w:hAnsi="Cambria"/>
+        </w:rPr>
+        <w:t>,</w:t>
+      </w:r>
+      <w:r>
+        <w:rPr>
+          <w:rFonts w:ascii="Cambria" w:hAnsi="Cambria"/>
+        </w:rPr>
+        <w:t xml:space="preserve"> </w:t>
+      </w:r>
+      <w:r>
+        <w:rPr>
+          <w:rFonts w:ascii="Cambria" w:hAnsi="Cambria"/>
+        </w:rPr>
+        <w:t xml:space="preserve">Embedded </w:t>
+      </w:r>
+      <w:r>
+        <w:rPr>
+          <w:rFonts w:ascii="Cambria" w:hAnsi="Cambria"/>
+        </w:rPr>
+        <w:t>Linux</w:t>
+      </w:r>
+      <w:r>
+        <w:rPr>
+          <w:rFonts w:ascii="Cambria" w:hAnsi="Cambria"/>
+        </w:rPr>
+        <w:t xml:space="preserve"> </w:t>
+      </w:r>
+      <w:r>
+        <w:rPr>
+          <w:rFonts w:ascii="Cambria" w:hAnsi="Cambria"/>
+        </w:rPr>
+        <w:t>etc</w:t>
+      </w:r>
+      <w:r>
+        <w:rPr>
+          <w:rFonts w:ascii="Cambria" w:hAnsi="Cambria"/>
+        </w:rPr>
+        <w:t>. I am using Linux since 2006</w:t>
+      </w:r>
+      <w:r>
+        <w:rPr>
+          <w:rFonts w:ascii="Cambria" w:hAnsi="Cambria"/>
+        </w:rPr>
+        <w:t xml:space="preserve">. </w:t>
+      </w:r>
+      <w:r>
+        <w:rPr>
+          <w:rFonts w:ascii="Cambria" w:hAnsi="Cambria"/>
+        </w:rPr>
+        <w:t xml:space="preserve"> </w:t>
+      </w:r>
+    </w:p>
+    <w:p>
+      <w:pPr>
+        <w:rPr>
+          <w:rFonts w:ascii="Cambria" w:hAnsi="Cambria"/>
+        </w:rPr>
+      </w:pPr>
+      <w:r>
+        <w:rPr>
+          <w:rFonts w:ascii="Cambria" w:hAnsi="Cambria"/>
+        </w:rPr>
+        <w:t xml:space="preserve">• </w:t>
+      </w:r>
+      <w:r>
+        <w:rPr>
+          <w:rFonts w:ascii="Cambria" w:hAnsi="Cambria"/>
+        </w:rPr>
+        <w:t>Can use jinja2 te</w:t>
+      </w:r>
+      <w:r>
+        <w:rPr>
+          <w:rFonts w:ascii="Cambria" w:hAnsi="Cambria"/>
+        </w:rPr>
+        <w:t>mplate engine</w:t>
+      </w:r>
+    </w:p>
+    <w:p>
+      <w:pPr>
+        <w:rPr>
+          <w:rFonts w:ascii="Cambria" w:hAnsi="Cambria"/>
+        </w:rPr>
+      </w:pPr>
+      <w:r>
+        <w:rPr>
+          <w:rFonts w:ascii="Cambria" w:hAnsi="Cambria"/>
+        </w:rPr>
+        <w:t xml:space="preserve">• Can use CAD tools like </w:t>
+      </w:r>
+      <w:r>
+        <w:rPr>
+          <w:rFonts w:ascii="Cambria" w:hAnsi="Cambria"/>
+        </w:rPr>
+        <w:t>Blender3D</w:t>
+      </w:r>
+      <w:r>
+        <w:rPr>
+          <w:rFonts w:ascii="Cambria" w:hAnsi="Cambria"/>
+        </w:rPr>
+        <w:t xml:space="preserve">, AutoCAD </w:t>
+      </w:r>
+      <w:r>
+        <w:rPr>
+          <w:rFonts w:ascii="Cambria" w:hAnsi="Cambria"/>
+        </w:rPr>
+        <w:t>and Photoshop</w:t>
+      </w:r>
+    </w:p>
+    <w:p>
+      <w:pPr>
+        <w:rPr>
+          <w:rFonts w:ascii="Cambria" w:hAnsi="Cambria"/>
+          <w:b/>
+        </w:rPr>
+      </w:pPr>
+      <w:r>
+        <w:rPr>
+          <w:rFonts w:ascii="Cambria" w:hAnsi="Cambria"/>
+        </w:rPr>
+        <w:t xml:space="preserve">• </w:t>
+      </w:r>
+      <w:r>
+        <w:rPr>
+          <w:rFonts w:ascii="Cambria" w:hAnsi="Cambria"/>
+        </w:rPr>
+        <w:t>Can use any microcontroller</w:t>
+      </w:r>
+      <w:r>
+        <w:rPr>
+          <w:rFonts w:ascii="Cambria" w:hAnsi="Cambria"/>
+        </w:rPr>
+        <w:t>, Arduino</w:t>
+      </w:r>
+      <w:r>
+        <w:rPr>
+          <w:rFonts w:ascii="Cambria" w:hAnsi="Cambria"/>
+        </w:rPr>
+        <w:t xml:space="preserve"> and</w:t>
+      </w:r>
+      <w:r>
+        <w:rPr>
+          <w:rFonts w:ascii="Cambria" w:hAnsi="Cambria"/>
+        </w:rPr>
+        <w:t xml:space="preserve"> </w:t>
+      </w:r>
+      <w:r>
+        <w:rPr>
+          <w:rFonts w:ascii="Cambria" w:hAnsi="Cambria"/>
+        </w:rPr>
+        <w:t>development boards</w:t>
+      </w:r>
+      <w:r>
+        <w:rPr>
+          <w:rFonts w:ascii="Cambria" w:hAnsi="Cambria"/>
+        </w:rPr>
+        <w:t xml:space="preserve"> like</w:t>
+      </w:r>
+      <w:r>
+        <w:rPr>
+          <w:rFonts w:ascii="Cambria" w:hAnsi="Cambria"/>
+        </w:rPr>
+        <w:t xml:space="preserve"> </w:t>
+      </w:r>
+      <w:r>
+        <w:rPr>
+          <w:rFonts w:ascii="Cambria" w:hAnsi="Cambria"/>
+        </w:rPr>
+        <w:t>R</w:t>
+      </w:r>
+      <w:r>
+        <w:rPr>
+          <w:rFonts w:ascii="Cambria" w:hAnsi="Cambria"/>
+        </w:rPr>
+        <w:t>aspberry pi</w:t>
+      </w:r>
+      <w:r>
+        <w:rPr>
+          <w:rFonts w:ascii="Cambria" w:hAnsi="Cambria"/>
+        </w:rPr>
+        <w:t>, BBB</w:t>
+      </w:r>
+      <w:r>
+        <w:rPr>
+          <w:rFonts w:ascii="Cambria" w:hAnsi="Cambria"/>
+        </w:rPr>
+        <w:t xml:space="preserve"> </w:t>
       </w:r>
       <w:proofErr w:type="spellStart"/>
       <w:r>
@@ -1995,6 +2884,303 @@
       <w:r>
         <w:rPr>
           <w:rFonts w:ascii="Cambria" w:hAnsi="Cambria"/>
+          <w:b/>
+        </w:rPr>
+        <w:tab/>
+      </w:r>
+    </w:p>
+    <w:p>
+      <w:pPr>
+        <w:rPr>
+          <w:rFonts w:ascii="Cambria" w:hAnsi="Cambria"/>
+        </w:rPr>
+      </w:pPr>
+      <w:r>
+        <w:rPr>
+          <w:rFonts w:ascii="Cambria" w:hAnsi="Cambria"/>
+        </w:rPr>
+        <w:t xml:space="preserve">• </w:t>
+      </w:r>
+      <w:r>
+        <w:rPr>
+          <w:rFonts w:ascii="Cambria" w:hAnsi="Cambria"/>
+        </w:rPr>
+        <w:t>Have intermediate level experience</w:t>
+      </w:r>
+      <w:r>
+        <w:rPr>
+          <w:rFonts w:ascii="Cambria" w:hAnsi="Cambria"/>
+        </w:rPr>
+        <w:t xml:space="preserve"> in PCB Designing </w:t>
+      </w:r>
+    </w:p>
+    <w:p>
+      <w:pPr>
+        <w:rPr>
+          <w:rFonts w:ascii="Cambria" w:hAnsi="Cambria"/>
+        </w:rPr>
+      </w:pPr>
+      <w:r>
+        <w:rPr>
+          <w:rFonts w:ascii="Cambria" w:hAnsi="Cambria"/>
+        </w:rPr>
+        <w:t xml:space="preserve">• </w:t>
+      </w:r>
+      <w:r>
+        <w:rPr>
+          <w:rFonts w:ascii="Cambria" w:hAnsi="Cambria"/>
+        </w:rPr>
+        <w:t xml:space="preserve">Can use </w:t>
+      </w:r>
+      <w:proofErr w:type="spellStart"/>
+      <w:r>
+        <w:rPr>
+          <w:rFonts w:ascii="Cambria" w:hAnsi="Cambria"/>
+        </w:rPr>
+        <w:t>LABView</w:t>
+      </w:r>
+      <w:proofErr w:type="spellEnd"/>
+      <w:r>
+        <w:rPr>
+          <w:rFonts w:ascii="Cambria" w:hAnsi="Cambria"/>
+        </w:rPr>
+        <w:t>, MATLAB,</w:t>
+      </w:r>
+      <w:r>
+        <w:rPr>
+          <w:rFonts w:ascii="Cambria" w:hAnsi="Cambria"/>
+        </w:rPr>
+        <w:t xml:space="preserve"> Maple,</w:t>
+      </w:r>
+      <w:r>
+        <w:rPr>
+          <w:rFonts w:ascii="Cambria" w:hAnsi="Cambria"/>
+        </w:rPr>
+        <w:t xml:space="preserve"> KEIL</w:t>
+      </w:r>
+      <w:r>
+        <w:rPr>
+          <w:rFonts w:ascii="Cambria" w:hAnsi="Cambria"/>
+        </w:rPr>
+        <w:t>,</w:t>
+      </w:r>
+      <w:r>
+        <w:rPr>
+          <w:rFonts w:ascii="Cambria" w:hAnsi="Cambria"/>
+        </w:rPr>
+        <w:t xml:space="preserve"> </w:t>
+      </w:r>
+      <w:proofErr w:type="spellStart"/>
+      <w:r>
+        <w:rPr>
+          <w:rFonts w:ascii="Cambria" w:hAnsi="Cambria"/>
+        </w:rPr>
+        <w:t>PSpice</w:t>
+      </w:r>
+      <w:proofErr w:type="spellEnd"/>
+      <w:r>
+        <w:rPr>
+          <w:rFonts w:ascii="Cambria" w:hAnsi="Cambria"/>
+        </w:rPr>
+        <w:t xml:space="preserve">, </w:t>
+      </w:r>
+      <w:r>
+        <w:rPr>
+          <w:rFonts w:ascii="Cambria" w:hAnsi="Cambria"/>
+        </w:rPr>
+        <w:t>Multisim</w:t>
+      </w:r>
+      <w:r>
+        <w:rPr>
+          <w:rFonts w:ascii="Cambria" w:hAnsi="Cambria"/>
+        </w:rPr>
+        <w:t xml:space="preserve"> and Eclipse</w:t>
+      </w:r>
+      <w:r>
+        <w:rPr>
+          <w:rFonts w:ascii="Cambria" w:hAnsi="Cambria"/>
+        </w:rPr>
+        <w:t>.</w:t>
+      </w:r>
+    </w:p>
+    <w:p>
+      <w:pPr>
+        <w:rPr>
+          <w:rFonts w:ascii="Cambria" w:hAnsi="Cambria"/>
+        </w:rPr>
+      </w:pPr>
+      <w:r>
+        <w:rPr>
+          <w:rFonts w:ascii="Cambria" w:hAnsi="Cambria"/>
+        </w:rPr>
+        <w:t>• Proficient in web scraping and crawling.</w:t>
+      </w:r>
+    </w:p>
+    <w:p>
+      <w:pPr>
+        <w:rPr>
+          <w:rFonts w:ascii="Cambria" w:hAnsi="Cambria"/>
+        </w:rPr>
+      </w:pPr>
+      <w:r>
+        <w:rPr>
+          <w:rFonts w:ascii="Cambria" w:hAnsi="Cambria"/>
+        </w:rPr>
+        <w:t xml:space="preserve">• </w:t>
+      </w:r>
+      <w:r>
+        <w:rPr>
+          <w:rFonts w:ascii="Cambria" w:hAnsi="Cambria"/>
+        </w:rPr>
+        <w:t xml:space="preserve">Have strong debugging </w:t>
+      </w:r>
+      <w:r>
+        <w:rPr>
+          <w:rFonts w:ascii="Cambria" w:hAnsi="Cambria"/>
+        </w:rPr>
+        <w:t xml:space="preserve">and troubleshooting </w:t>
+      </w:r>
+      <w:r>
+        <w:rPr>
+          <w:rFonts w:ascii="Cambria" w:hAnsi="Cambria"/>
+        </w:rPr>
+        <w:t>skills</w:t>
+      </w:r>
+      <w:r>
+        <w:rPr>
+          <w:rFonts w:ascii="Cambria" w:hAnsi="Cambria"/>
+        </w:rPr>
+        <w:t xml:space="preserve"> of both software and hardware including computers,</w:t>
+      </w:r>
+    </w:p>
+    <w:p>
+      <w:pPr>
+        <w:rPr>
+          <w:rFonts w:ascii="Cambria" w:hAnsi="Cambria"/>
+        </w:rPr>
+      </w:pPr>
+      <w:r>
+        <w:rPr>
+          <w:rFonts w:ascii="Cambria" w:hAnsi="Cambria"/>
+        </w:rPr>
+        <w:t xml:space="preserve">   </w:t>
+      </w:r>
+      <w:proofErr w:type="gramStart"/>
+      <w:r>
+        <w:rPr>
+          <w:rFonts w:ascii="Cambria" w:hAnsi="Cambria"/>
+        </w:rPr>
+        <w:t>network</w:t>
+      </w:r>
+      <w:proofErr w:type="gramEnd"/>
+      <w:r>
+        <w:rPr>
+          <w:rFonts w:ascii="Cambria" w:hAnsi="Cambria"/>
+        </w:rPr>
+        <w:t xml:space="preserve"> equipment and workstations, Smart phone</w:t>
+      </w:r>
+      <w:r>
+        <w:rPr>
+          <w:rFonts w:ascii="Cambria" w:hAnsi="Cambria"/>
+        </w:rPr>
+        <w:t>s</w:t>
+      </w:r>
+      <w:r>
+        <w:rPr>
+          <w:rFonts w:ascii="Cambria" w:hAnsi="Cambria"/>
+        </w:rPr>
+        <w:t xml:space="preserve"> (</w:t>
+      </w:r>
+      <w:r>
+        <w:rPr>
+          <w:rFonts w:ascii="Cambria" w:hAnsi="Cambria"/>
+        </w:rPr>
+        <w:t>B</w:t>
+      </w:r>
+      <w:r>
+        <w:rPr>
+          <w:rFonts w:ascii="Cambria" w:hAnsi="Cambria"/>
+        </w:rPr>
+        <w:t xml:space="preserve">lackberry, </w:t>
+      </w:r>
+      <w:r>
+        <w:rPr>
+          <w:rFonts w:ascii="Cambria" w:hAnsi="Cambria"/>
+        </w:rPr>
+        <w:t>A</w:t>
+      </w:r>
+      <w:r>
+        <w:rPr>
+          <w:rFonts w:ascii="Cambria" w:hAnsi="Cambria"/>
+        </w:rPr>
+        <w:t>ndroid</w:t>
+      </w:r>
+      <w:r>
+        <w:rPr>
+          <w:rFonts w:ascii="Cambria" w:hAnsi="Cambria"/>
+        </w:rPr>
+        <w:t>,</w:t>
+      </w:r>
+      <w:r>
+        <w:rPr>
+          <w:rFonts w:ascii="Cambria" w:hAnsi="Cambria"/>
+        </w:rPr>
+        <w:t xml:space="preserve"> </w:t>
+      </w:r>
+      <w:r>
+        <w:rPr>
+          <w:rFonts w:ascii="Cambria" w:hAnsi="Cambria"/>
+        </w:rPr>
+        <w:t>iP</w:t>
+      </w:r>
+      <w:r>
+        <w:rPr>
+          <w:rFonts w:ascii="Cambria" w:hAnsi="Cambria"/>
+        </w:rPr>
+        <w:t xml:space="preserve">hone, Windows </w:t>
+      </w:r>
+      <w:r>
+        <w:rPr>
+          <w:rFonts w:ascii="Cambria" w:hAnsi="Cambria"/>
+        </w:rPr>
+        <w:t>P</w:t>
+      </w:r>
+      <w:r>
+        <w:rPr>
+          <w:rFonts w:ascii="Cambria" w:hAnsi="Cambria"/>
+        </w:rPr>
+        <w:t>hone,</w:t>
+      </w:r>
+    </w:p>
+    <w:p>
+      <w:pPr>
+        <w:rPr>
+          <w:rFonts w:ascii="Cambria" w:hAnsi="Cambria"/>
+        </w:rPr>
+      </w:pPr>
+      <w:r>
+        <w:rPr>
+          <w:rFonts w:ascii="Cambria" w:hAnsi="Cambria"/>
+        </w:rPr>
+        <w:t xml:space="preserve">   </w:t>
+      </w:r>
+      <w:proofErr w:type="spellStart"/>
+      <w:r>
+        <w:rPr>
+          <w:rFonts w:ascii="Cambria" w:hAnsi="Cambria"/>
+        </w:rPr>
+        <w:t>B</w:t>
+      </w:r>
+      <w:r>
+        <w:rPr>
+          <w:rFonts w:ascii="Cambria" w:hAnsi="Cambria"/>
+        </w:rPr>
+        <w:t>ada</w:t>
+      </w:r>
+      <w:proofErr w:type="spellEnd"/>
+      <w:r>
+        <w:rPr>
+          <w:rFonts w:ascii="Cambria" w:hAnsi="Cambria"/>
         </w:rPr>
         <w:t>)</w:t>
       </w:r>
@@ -2009,1147 +3195,111 @@
         <w:rPr>
           <w:rFonts w:ascii="Cambria" w:hAnsi="Cambria"/>
         </w:rPr>
-        <w:t>• Experienced in using</w:t>
-      </w:r>
-      <w:r>
-        <w:rPr>
-          <w:rFonts w:ascii="Cambria" w:hAnsi="Cambria"/>
-        </w:rPr>
-        <w:t xml:space="preserve"> Cloud e.g. Azure (App services, Compute), Google Cloud </w:t>
-      </w:r>
-      <w:r>
-        <w:rPr>
-          <w:rFonts w:ascii="Cambria" w:hAnsi="Cambria"/>
-        </w:rPr>
-        <w:t>Platform</w:t>
-      </w:r>
-      <w:r>
-        <w:rPr>
-          <w:rFonts w:ascii="Cambria" w:hAnsi="Cambria"/>
-        </w:rPr>
-        <w:t xml:space="preserve"> (Google Compute Engine, Google App Engine)</w:t>
-      </w:r>
-      <w:r>
-        <w:rPr>
-          <w:rFonts w:ascii="Cambria" w:hAnsi="Cambria"/>
-        </w:rPr>
-        <w:t xml:space="preserve"> </w:t>
-      </w:r>
-      <w:r>
-        <w:rPr>
-          <w:rFonts w:ascii="Cambria" w:hAnsi="Cambria"/>
-        </w:rPr>
-        <w:t>and Amazon Web Services</w:t>
-      </w:r>
-    </w:p>
-    <w:p>
-      <w:pPr>
-        <w:rPr>
-          <w:rFonts w:ascii="Cambria" w:hAnsi="Cambria"/>
-        </w:rPr>
-      </w:pPr>
-      <w:r>
-        <w:rPr>
-          <w:rFonts w:ascii="Cambria" w:hAnsi="Cambria"/>
-        </w:rPr>
-        <w:t>• Proficient</w:t>
-      </w:r>
-      <w:r>
-        <w:rPr>
-          <w:rFonts w:ascii="Cambria" w:hAnsi="Cambria"/>
-        </w:rPr>
-        <w:t xml:space="preserve"> in using </w:t>
-      </w:r>
-      <w:r>
-        <w:rPr>
-          <w:rFonts w:ascii="Cambria" w:hAnsi="Cambria"/>
-        </w:rPr>
-        <w:t xml:space="preserve">both CLI and GUI </w:t>
-      </w:r>
-      <w:r>
-        <w:rPr>
-          <w:rFonts w:ascii="Cambria" w:hAnsi="Cambria"/>
-        </w:rPr>
-        <w:t xml:space="preserve">Version Control </w:t>
-      </w:r>
-      <w:r>
-        <w:rPr>
-          <w:rFonts w:ascii="Cambria" w:hAnsi="Cambria"/>
-        </w:rPr>
-        <w:t xml:space="preserve">tools related to GIT, HG, </w:t>
-      </w:r>
-      <w:proofErr w:type="gramStart"/>
-      <w:r>
-        <w:rPr>
-          <w:rFonts w:ascii="Cambria" w:hAnsi="Cambria"/>
-        </w:rPr>
-        <w:t>SVN</w:t>
-      </w:r>
-      <w:proofErr w:type="gramEnd"/>
-    </w:p>
-    <w:p>
-      <w:pPr>
-        <w:rPr>
-          <w:rFonts w:ascii="Cambria" w:hAnsi="Cambria"/>
-        </w:rPr>
-      </w:pPr>
-    </w:p>
-    <w:p>
-      <w:pPr>
-        <w:rPr>
-          <w:rFonts w:ascii="Cambria" w:hAnsi="Cambria"/>
-        </w:rPr>
-      </w:pPr>
-      <w:r>
-        <w:rPr>
-          <w:rFonts w:ascii="Cambria" w:hAnsi="Cambria"/>
-        </w:rPr>
-        <w:t xml:space="preserve"> </w:t>
-      </w:r>
-    </w:p>
-    <w:p>
-      <w:pPr>
-        <w:rPr>
-          <w:rFonts w:ascii="Cambria" w:hAnsi="Cambria"/>
-        </w:rPr>
-      </w:pPr>
-      <w:r>
-        <w:rPr>
-          <w:rFonts w:ascii="Cambria" w:hAnsi="Cambria"/>
-        </w:rPr>
-        <w:lastRenderedPageBreak/>
-        <w:t xml:space="preserve">• Experienced in </w:t>
-      </w:r>
-      <w:r>
-        <w:rPr>
-          <w:rFonts w:ascii="Cambria" w:hAnsi="Cambria"/>
-        </w:rPr>
-        <w:t xml:space="preserve">desktop app development </w:t>
-      </w:r>
-      <w:r>
-        <w:rPr>
-          <w:rFonts w:ascii="Cambria" w:hAnsi="Cambria"/>
-        </w:rPr>
-        <w:t xml:space="preserve">using </w:t>
-      </w:r>
-      <w:r>
-        <w:rPr>
-          <w:rFonts w:ascii="Cambria" w:hAnsi="Cambria"/>
-        </w:rPr>
-        <w:t>WPF</w:t>
-      </w:r>
-      <w:r>
-        <w:rPr>
-          <w:rFonts w:ascii="Cambria" w:hAnsi="Cambria"/>
-        </w:rPr>
-        <w:t xml:space="preserve"> </w:t>
-      </w:r>
-      <w:r>
-        <w:rPr>
-          <w:rFonts w:ascii="Cambria" w:hAnsi="Cambria"/>
-        </w:rPr>
-        <w:t xml:space="preserve">and </w:t>
-      </w:r>
-      <w:r>
-        <w:rPr>
-          <w:rFonts w:ascii="Cambria" w:hAnsi="Cambria"/>
-        </w:rPr>
-        <w:t xml:space="preserve">QT with </w:t>
-      </w:r>
-      <w:r>
-        <w:rPr>
-          <w:rFonts w:ascii="Cambria" w:hAnsi="Cambria"/>
-        </w:rPr>
-        <w:t xml:space="preserve">C#, </w:t>
-      </w:r>
-      <w:r>
-        <w:rPr>
-          <w:rFonts w:ascii="Cambria" w:hAnsi="Cambria"/>
-        </w:rPr>
-        <w:t>C++ and Python (</w:t>
+        <w:t xml:space="preserve">• Can install and configure custom </w:t>
+      </w:r>
+      <w:r>
+        <w:rPr>
+          <w:rFonts w:ascii="Cambria" w:hAnsi="Cambria"/>
+        </w:rPr>
+        <w:t>Linux</w:t>
+      </w:r>
+      <w:r>
+        <w:rPr>
+          <w:rFonts w:ascii="Cambria" w:hAnsi="Cambria"/>
+        </w:rPr>
+        <w:t xml:space="preserve"> on routers e.g. DD WRT</w:t>
+      </w:r>
+    </w:p>
+    <w:p>
+      <w:pPr>
+        <w:rPr>
+          <w:rFonts w:ascii="Cambria" w:hAnsi="Cambria"/>
+        </w:rPr>
+      </w:pPr>
+      <w:r>
+        <w:rPr>
+          <w:rFonts w:ascii="Cambria" w:hAnsi="Cambria"/>
+        </w:rPr>
+        <w:t xml:space="preserve">• </w:t>
+      </w:r>
+      <w:r>
+        <w:rPr>
+          <w:rFonts w:ascii="Cambria" w:hAnsi="Cambria"/>
+        </w:rPr>
+        <w:t xml:space="preserve">Has basic experience in </w:t>
+      </w:r>
+      <w:r>
+        <w:rPr>
+          <w:rFonts w:ascii="Cambria" w:hAnsi="Cambria"/>
+        </w:rPr>
+        <w:t>android development</w:t>
+      </w:r>
+    </w:p>
+    <w:p>
+      <w:pPr>
+        <w:rPr>
+          <w:rFonts w:ascii="Cambria" w:hAnsi="Cambria"/>
+        </w:rPr>
+      </w:pPr>
+    </w:p>
+    <w:p>
+      <w:pPr>
+        <w:rPr>
+          <w:rFonts w:ascii="Cambria" w:hAnsi="Cambria"/>
+          <w:b/>
+        </w:rPr>
+      </w:pPr>
+      <w:r>
+        <w:rPr>
+          <w:rFonts w:ascii="Cambria" w:hAnsi="Cambria"/>
+          <w:b/>
+        </w:rPr>
+        <w:t>Achievements</w:t>
+      </w:r>
+      <w:r>
+        <w:rPr>
+          <w:rFonts w:ascii="Cambria" w:hAnsi="Cambria"/>
+          <w:b/>
+        </w:rPr>
+        <w:t>:</w:t>
+      </w:r>
+    </w:p>
+    <w:p>
+      <w:pPr>
+        <w:rPr>
+          <w:rFonts w:ascii="Cambria" w:hAnsi="Cambria"/>
+        </w:rPr>
+      </w:pPr>
+      <w:r>
+        <w:rPr>
+          <w:rFonts w:ascii="Cambria" w:hAnsi="Cambria"/>
+        </w:rPr>
+        <w:t>•</w:t>
+      </w:r>
+      <w:r>
+        <w:rPr>
+          <w:rFonts w:ascii="Cambria" w:hAnsi="Cambria"/>
+        </w:rPr>
+        <w:t xml:space="preserve"> Established user on </w:t>
       </w:r>
       <w:proofErr w:type="spellStart"/>
       <w:r>
         <w:rPr>
           <w:rFonts w:ascii="Cambria" w:hAnsi="Cambria"/>
         </w:rPr>
-        <w:t>PyQT</w:t>
+        <w:t>StackOverF</w:t>
+      </w:r>
+      <w:r>
+        <w:rPr>
+          <w:rFonts w:ascii="Cambria" w:hAnsi="Cambria"/>
+        </w:rPr>
+        <w:t>low</w:t>
       </w:r>
       <w:proofErr w:type="spellEnd"/>
       <w:r>
         <w:rPr>
           <w:rFonts w:ascii="Cambria" w:hAnsi="Cambria"/>
         </w:rPr>
-        <w:t xml:space="preserve"> or </w:t>
-      </w:r>
-      <w:proofErr w:type="spellStart"/>
-      <w:r>
-        <w:rPr>
-          <w:rFonts w:ascii="Cambria" w:hAnsi="Cambria"/>
-        </w:rPr>
-        <w:t>PySide</w:t>
-      </w:r>
-      <w:proofErr w:type="spellEnd"/>
-      <w:r>
-        <w:rPr>
-          <w:rFonts w:ascii="Cambria" w:hAnsi="Cambria"/>
-        </w:rPr>
-        <w:t xml:space="preserve">). Can design </w:t>
-      </w:r>
-      <w:r>
-        <w:rPr>
-          <w:rFonts w:ascii="Cambria" w:hAnsi="Cambria"/>
-        </w:rPr>
-        <w:t>G</w:t>
-      </w:r>
-      <w:r>
-        <w:rPr>
-          <w:rFonts w:ascii="Cambria" w:hAnsi="Cambria"/>
-        </w:rPr>
-        <w:t xml:space="preserve">UI in QT </w:t>
-      </w:r>
-      <w:proofErr w:type="spellStart"/>
-      <w:r>
-        <w:rPr>
-          <w:rFonts w:ascii="Cambria" w:hAnsi="Cambria"/>
-        </w:rPr>
-        <w:t>creater</w:t>
-      </w:r>
-      <w:proofErr w:type="spellEnd"/>
-      <w:r>
-        <w:rPr>
-          <w:rFonts w:ascii="Cambria" w:hAnsi="Cambria"/>
-        </w:rPr>
-        <w:t>.</w:t>
-      </w:r>
-    </w:p>
-    <w:p>
-      <w:pPr>
-        <w:rPr>
-          <w:rFonts w:ascii="Cambria" w:hAnsi="Cambria"/>
-        </w:rPr>
-      </w:pPr>
-      <w:r>
-        <w:rPr>
-          <w:rFonts w:ascii="Cambria" w:hAnsi="Cambria"/>
-        </w:rPr>
-        <w:t>•</w:t>
-      </w:r>
-      <w:r>
-        <w:rPr>
-          <w:rFonts w:ascii="Cambria" w:hAnsi="Cambria"/>
-        </w:rPr>
-        <w:t xml:space="preserve"> </w:t>
-      </w:r>
-      <w:r>
-        <w:rPr>
-          <w:rFonts w:ascii="Cambria" w:hAnsi="Cambria"/>
-        </w:rPr>
-        <w:t xml:space="preserve">Experienced in using </w:t>
-      </w:r>
-      <w:r>
-        <w:rPr>
-          <w:rFonts w:ascii="Cambria" w:hAnsi="Cambria"/>
-        </w:rPr>
-        <w:t>Databases</w:t>
-      </w:r>
-      <w:r>
-        <w:rPr>
-          <w:rFonts w:ascii="Cambria" w:hAnsi="Cambria"/>
-        </w:rPr>
-        <w:t xml:space="preserve"> (</w:t>
-      </w:r>
-      <w:r>
-        <w:rPr>
-          <w:rFonts w:ascii="Cambria" w:hAnsi="Cambria"/>
-        </w:rPr>
-        <w:t>MySQL</w:t>
-      </w:r>
-      <w:r>
-        <w:rPr>
-          <w:rFonts w:ascii="Cambria" w:hAnsi="Cambria"/>
-        </w:rPr>
-        <w:t xml:space="preserve">, MS </w:t>
-      </w:r>
-      <w:r>
-        <w:rPr>
-          <w:rFonts w:ascii="Cambria" w:hAnsi="Cambria"/>
-        </w:rPr>
-        <w:t>SQL</w:t>
-      </w:r>
-      <w:r>
-        <w:rPr>
-          <w:rFonts w:ascii="Cambria" w:hAnsi="Cambria"/>
-        </w:rPr>
-        <w:t>,</w:t>
-      </w:r>
-      <w:r>
-        <w:rPr>
-          <w:rFonts w:ascii="Cambria" w:hAnsi="Cambria"/>
-        </w:rPr>
-        <w:t xml:space="preserve"> </w:t>
-      </w:r>
-      <w:r>
-        <w:rPr>
-          <w:rFonts w:ascii="Cambria" w:hAnsi="Cambria"/>
-        </w:rPr>
-        <w:t>MongoDB</w:t>
-      </w:r>
-      <w:r>
-        <w:rPr>
-          <w:rFonts w:ascii="Cambria" w:hAnsi="Cambria"/>
-        </w:rPr>
-        <w:t xml:space="preserve">, </w:t>
-      </w:r>
-      <w:proofErr w:type="spellStart"/>
-      <w:r>
-        <w:rPr>
-          <w:rFonts w:ascii="Cambria" w:hAnsi="Cambria"/>
-        </w:rPr>
-        <w:t>CouchDB</w:t>
-      </w:r>
-      <w:proofErr w:type="spellEnd"/>
-      <w:r>
-        <w:rPr>
-          <w:rFonts w:ascii="Cambria" w:hAnsi="Cambria"/>
-        </w:rPr>
-        <w:t xml:space="preserve">, </w:t>
-      </w:r>
-      <w:proofErr w:type="spellStart"/>
-      <w:r>
-        <w:rPr>
-          <w:rFonts w:ascii="Cambria" w:hAnsi="Cambria"/>
-        </w:rPr>
-        <w:t>IndexedDB</w:t>
-      </w:r>
-      <w:proofErr w:type="spellEnd"/>
-      <w:r>
-        <w:rPr>
-          <w:rFonts w:ascii="Cambria" w:hAnsi="Cambria"/>
-        </w:rPr>
-        <w:t xml:space="preserve"> </w:t>
-      </w:r>
-      <w:proofErr w:type="spellStart"/>
-      <w:r>
-        <w:rPr>
-          <w:rFonts w:ascii="Cambria" w:hAnsi="Cambria"/>
-        </w:rPr>
-        <w:t>etc</w:t>
-      </w:r>
-      <w:proofErr w:type="spellEnd"/>
-      <w:r>
-        <w:rPr>
-          <w:rFonts w:ascii="Cambria" w:hAnsi="Cambria"/>
-        </w:rPr>
-        <w:t>)</w:t>
-      </w:r>
-      <w:r>
-        <w:rPr>
-          <w:rFonts w:ascii="Cambria" w:hAnsi="Cambria"/>
-        </w:rPr>
-        <w:t>.</w:t>
-      </w:r>
-      <w:bookmarkStart w:id="0" w:name="_GoBack"/>
-      <w:bookmarkEnd w:id="0"/>
-    </w:p>
-    <w:p>
-      <w:pPr>
-        <w:rPr>
-          <w:rFonts w:ascii="Cambria" w:hAnsi="Cambria"/>
-        </w:rPr>
-      </w:pPr>
-      <w:r>
-        <w:rPr>
-          <w:rFonts w:ascii="Cambria" w:hAnsi="Cambria"/>
-        </w:rPr>
-        <w:t xml:space="preserve">• Can use ORMs (EF or </w:t>
-      </w:r>
-      <w:proofErr w:type="spellStart"/>
-      <w:r>
-        <w:rPr>
-          <w:rFonts w:ascii="Cambria" w:hAnsi="Cambria"/>
-        </w:rPr>
-        <w:t>Nhibernate</w:t>
-      </w:r>
-      <w:proofErr w:type="spellEnd"/>
-      <w:r>
-        <w:rPr>
-          <w:rFonts w:ascii="Cambria" w:hAnsi="Cambria"/>
-        </w:rPr>
-        <w:t xml:space="preserve"> </w:t>
-      </w:r>
-      <w:proofErr w:type="spellStart"/>
-      <w:r>
-        <w:rPr>
-          <w:rFonts w:ascii="Cambria" w:hAnsi="Cambria"/>
-        </w:rPr>
-        <w:t>etc</w:t>
-      </w:r>
-      <w:proofErr w:type="spellEnd"/>
-      <w:r>
-        <w:rPr>
-          <w:rFonts w:ascii="Cambria" w:hAnsi="Cambria"/>
-        </w:rPr>
-        <w:t>) with any supported database</w:t>
-      </w:r>
-      <w:r>
-        <w:rPr>
-          <w:rFonts w:ascii="Cambria" w:hAnsi="Cambria"/>
-        </w:rPr>
-        <w:t xml:space="preserve"> using connecters/adapters</w:t>
-      </w:r>
-    </w:p>
-    <w:p>
-      <w:pPr>
-        <w:rPr>
-          <w:rFonts w:ascii="Cambria" w:hAnsi="Cambria"/>
-        </w:rPr>
-      </w:pPr>
-      <w:r>
-        <w:rPr>
-          <w:rFonts w:ascii="Cambria" w:hAnsi="Cambria"/>
-        </w:rPr>
-        <w:t>•</w:t>
-      </w:r>
-      <w:r>
-        <w:rPr>
-          <w:rFonts w:ascii="Cambria" w:hAnsi="Cambria"/>
-        </w:rPr>
-        <w:t xml:space="preserve"> Experienced in using</w:t>
-      </w:r>
-      <w:r>
-        <w:rPr>
-          <w:rFonts w:ascii="Cambria" w:hAnsi="Cambria"/>
-        </w:rPr>
-        <w:t xml:space="preserve"> Clustered Caching</w:t>
-      </w:r>
-      <w:r>
-        <w:rPr>
-          <w:rFonts w:ascii="Cambria" w:hAnsi="Cambria"/>
-        </w:rPr>
-        <w:t xml:space="preserve"> Systems (</w:t>
-      </w:r>
-      <w:proofErr w:type="spellStart"/>
-      <w:r>
-        <w:rPr>
-          <w:rFonts w:ascii="Cambria" w:hAnsi="Cambria"/>
-        </w:rPr>
-        <w:t>Memcached</w:t>
-      </w:r>
-      <w:proofErr w:type="spellEnd"/>
-      <w:r>
-        <w:rPr>
-          <w:rFonts w:ascii="Cambria" w:hAnsi="Cambria"/>
-        </w:rPr>
-        <w:t xml:space="preserve">, </w:t>
-      </w:r>
-      <w:proofErr w:type="spellStart"/>
-      <w:r>
-        <w:rPr>
-          <w:rFonts w:ascii="Cambria" w:hAnsi="Cambria"/>
-        </w:rPr>
-        <w:t>Redis</w:t>
-      </w:r>
-      <w:proofErr w:type="spellEnd"/>
-      <w:r>
-        <w:rPr>
-          <w:rFonts w:ascii="Cambria" w:hAnsi="Cambria"/>
-        </w:rPr>
-        <w:t>)</w:t>
-      </w:r>
-    </w:p>
-    <w:p>
-      <w:pPr>
-        <w:rPr>
-          <w:rFonts w:ascii="Cambria" w:hAnsi="Cambria"/>
-        </w:rPr>
-      </w:pPr>
-      <w:r>
-        <w:rPr>
-          <w:rFonts w:ascii="Cambria" w:hAnsi="Cambria"/>
-        </w:rPr>
-        <w:t>•</w:t>
-      </w:r>
-      <w:r>
-        <w:rPr>
-          <w:rFonts w:ascii="Cambria" w:hAnsi="Cambria"/>
-        </w:rPr>
-        <w:t xml:space="preserve"> Has basic experience in Node.js</w:t>
-      </w:r>
-    </w:p>
-    <w:p>
-      <w:pPr>
-        <w:rPr>
-          <w:rFonts w:ascii="Cambria" w:hAnsi="Cambria"/>
-        </w:rPr>
-      </w:pPr>
-      <w:r>
-        <w:rPr>
-          <w:rFonts w:ascii="Cambria" w:hAnsi="Cambria"/>
-        </w:rPr>
-        <w:t xml:space="preserve">• </w:t>
-      </w:r>
-      <w:r>
-        <w:rPr>
-          <w:rFonts w:ascii="Cambria" w:hAnsi="Cambria"/>
-        </w:rPr>
-        <w:t>Can use any type of Linux/U</w:t>
-      </w:r>
-      <w:r>
-        <w:rPr>
-          <w:rFonts w:ascii="Cambria" w:hAnsi="Cambria"/>
-        </w:rPr>
-        <w:t>ni</w:t>
-      </w:r>
-      <w:r>
-        <w:rPr>
-          <w:rFonts w:ascii="Cambria" w:hAnsi="Cambria"/>
-        </w:rPr>
-        <w:t>x distr</w:t>
-      </w:r>
-      <w:r>
-        <w:rPr>
-          <w:rFonts w:ascii="Cambria" w:hAnsi="Cambria"/>
-        </w:rPr>
-        <w:t xml:space="preserve">ibution including </w:t>
-      </w:r>
-      <w:proofErr w:type="spellStart"/>
-      <w:r>
-        <w:rPr>
-          <w:rFonts w:ascii="Cambria" w:hAnsi="Cambria"/>
-        </w:rPr>
-        <w:t>Debian</w:t>
-      </w:r>
-      <w:proofErr w:type="spellEnd"/>
-      <w:r>
-        <w:rPr>
-          <w:rFonts w:ascii="Cambria" w:hAnsi="Cambria"/>
-        </w:rPr>
-        <w:t xml:space="preserve">, </w:t>
-      </w:r>
-      <w:r>
-        <w:rPr>
-          <w:rFonts w:ascii="Cambria" w:hAnsi="Cambria"/>
-        </w:rPr>
-        <w:t>Ubuntu</w:t>
-      </w:r>
-      <w:r>
-        <w:rPr>
-          <w:rFonts w:ascii="Cambria" w:hAnsi="Cambria"/>
-        </w:rPr>
-        <w:t>, RHEL</w:t>
-      </w:r>
-      <w:r>
-        <w:rPr>
-          <w:rFonts w:ascii="Cambria" w:hAnsi="Cambria"/>
-        </w:rPr>
-        <w:t>,</w:t>
-      </w:r>
-      <w:r>
-        <w:rPr>
-          <w:rFonts w:ascii="Cambria" w:hAnsi="Cambria"/>
-        </w:rPr>
-        <w:t xml:space="preserve"> CENTOS, </w:t>
-      </w:r>
-      <w:r>
-        <w:rPr>
-          <w:rFonts w:ascii="Cambria" w:hAnsi="Cambria"/>
-        </w:rPr>
-        <w:t>FEDORA</w:t>
-      </w:r>
-      <w:r>
-        <w:rPr>
-          <w:rFonts w:ascii="Cambria" w:hAnsi="Cambria"/>
-        </w:rPr>
-        <w:t xml:space="preserve">, BACKTRACK, </w:t>
-      </w:r>
-      <w:r>
-        <w:rPr>
-          <w:rFonts w:ascii="Cambria" w:hAnsi="Cambria"/>
-        </w:rPr>
-        <w:t xml:space="preserve">Kali </w:t>
-      </w:r>
-      <w:r>
-        <w:rPr>
-          <w:rFonts w:ascii="Cambria" w:hAnsi="Cambria"/>
-        </w:rPr>
-        <w:t xml:space="preserve">LINUX, Embedded </w:t>
-      </w:r>
-      <w:r>
-        <w:rPr>
-          <w:rFonts w:ascii="Cambria" w:hAnsi="Cambria"/>
-        </w:rPr>
-        <w:t>Linux</w:t>
-      </w:r>
-      <w:r>
-        <w:rPr>
-          <w:rFonts w:ascii="Cambria" w:hAnsi="Cambria"/>
-        </w:rPr>
-        <w:t xml:space="preserve"> </w:t>
-      </w:r>
-      <w:r>
-        <w:rPr>
-          <w:rFonts w:ascii="Cambria" w:hAnsi="Cambria"/>
-        </w:rPr>
-        <w:t>etc</w:t>
-      </w:r>
-      <w:r>
-        <w:rPr>
-          <w:rFonts w:ascii="Cambria" w:hAnsi="Cambria"/>
-        </w:rPr>
-        <w:t>. I am using Linux since 2006</w:t>
-      </w:r>
-      <w:r>
-        <w:rPr>
-          <w:rFonts w:ascii="Cambria" w:hAnsi="Cambria"/>
-        </w:rPr>
-        <w:t xml:space="preserve">. </w:t>
-      </w:r>
-      <w:r>
-        <w:rPr>
-          <w:rFonts w:ascii="Cambria" w:hAnsi="Cambria"/>
-        </w:rPr>
-        <w:t xml:space="preserve"> </w:t>
-      </w:r>
-    </w:p>
-    <w:p>
-      <w:pPr>
-        <w:rPr>
-          <w:rFonts w:ascii="Cambria" w:hAnsi="Cambria"/>
-        </w:rPr>
-      </w:pPr>
-      <w:r>
-        <w:rPr>
-          <w:rFonts w:ascii="Cambria" w:hAnsi="Cambria"/>
-        </w:rPr>
-        <w:t xml:space="preserve">• </w:t>
-      </w:r>
-      <w:r>
-        <w:rPr>
-          <w:rFonts w:ascii="Cambria" w:hAnsi="Cambria"/>
-        </w:rPr>
-        <w:t>Can use jinja2 te</w:t>
-      </w:r>
-      <w:r>
-        <w:rPr>
-          <w:rFonts w:ascii="Cambria" w:hAnsi="Cambria"/>
-        </w:rPr>
-        <w:t>mplate engine</w:t>
-      </w:r>
-    </w:p>
-    <w:p>
-      <w:pPr>
-        <w:rPr>
-          <w:rFonts w:ascii="Cambria" w:hAnsi="Cambria"/>
-        </w:rPr>
-      </w:pPr>
-      <w:r>
-        <w:rPr>
-          <w:rFonts w:ascii="Cambria" w:hAnsi="Cambria"/>
-        </w:rPr>
-        <w:t xml:space="preserve">• Can use CAD tools like </w:t>
-      </w:r>
-      <w:r>
-        <w:rPr>
-          <w:rFonts w:ascii="Cambria" w:hAnsi="Cambria"/>
-        </w:rPr>
-        <w:t>Blender3D</w:t>
-      </w:r>
-      <w:r>
-        <w:rPr>
-          <w:rFonts w:ascii="Cambria" w:hAnsi="Cambria"/>
-        </w:rPr>
-        <w:t xml:space="preserve">, AutoCAD </w:t>
-      </w:r>
-      <w:r>
-        <w:rPr>
-          <w:rFonts w:ascii="Cambria" w:hAnsi="Cambria"/>
-        </w:rPr>
-        <w:t>and Photoshop</w:t>
-      </w:r>
-    </w:p>
-    <w:p>
-      <w:pPr>
-        <w:rPr>
-          <w:rFonts w:ascii="Cambria" w:hAnsi="Cambria"/>
-          <w:b/>
-        </w:rPr>
-      </w:pPr>
-      <w:r>
-        <w:rPr>
-          <w:rFonts w:ascii="Cambria" w:hAnsi="Cambria"/>
-        </w:rPr>
-        <w:t xml:space="preserve">• </w:t>
-      </w:r>
-      <w:r>
-        <w:rPr>
-          <w:rFonts w:ascii="Cambria" w:hAnsi="Cambria"/>
-        </w:rPr>
-        <w:t>Can use any microcontroller</w:t>
-      </w:r>
-      <w:r>
-        <w:rPr>
-          <w:rFonts w:ascii="Cambria" w:hAnsi="Cambria"/>
-        </w:rPr>
-        <w:t>, Arduino</w:t>
-      </w:r>
-      <w:r>
-        <w:rPr>
-          <w:rFonts w:ascii="Cambria" w:hAnsi="Cambria"/>
-        </w:rPr>
-        <w:t xml:space="preserve"> and</w:t>
-      </w:r>
-      <w:r>
-        <w:rPr>
-          <w:rFonts w:ascii="Cambria" w:hAnsi="Cambria"/>
-        </w:rPr>
-        <w:t xml:space="preserve"> </w:t>
-      </w:r>
-      <w:r>
-        <w:rPr>
-          <w:rFonts w:ascii="Cambria" w:hAnsi="Cambria"/>
-        </w:rPr>
-        <w:t>development boards</w:t>
-      </w:r>
-      <w:r>
-        <w:rPr>
-          <w:rFonts w:ascii="Cambria" w:hAnsi="Cambria"/>
-        </w:rPr>
-        <w:t xml:space="preserve"> like</w:t>
-      </w:r>
-      <w:r>
-        <w:rPr>
-          <w:rFonts w:ascii="Cambria" w:hAnsi="Cambria"/>
-        </w:rPr>
-        <w:t xml:space="preserve"> </w:t>
-      </w:r>
-      <w:r>
-        <w:rPr>
-          <w:rFonts w:ascii="Cambria" w:hAnsi="Cambria"/>
-        </w:rPr>
-        <w:t>R</w:t>
-      </w:r>
-      <w:r>
-        <w:rPr>
-          <w:rFonts w:ascii="Cambria" w:hAnsi="Cambria"/>
-        </w:rPr>
-        <w:t>aspberry pi</w:t>
-      </w:r>
-      <w:r>
-        <w:rPr>
-          <w:rFonts w:ascii="Cambria" w:hAnsi="Cambria"/>
-        </w:rPr>
-        <w:t>, BBB</w:t>
-      </w:r>
-      <w:r>
-        <w:rPr>
-          <w:rFonts w:ascii="Cambria" w:hAnsi="Cambria"/>
-        </w:rPr>
-        <w:t xml:space="preserve"> </w:t>
-      </w:r>
-      <w:proofErr w:type="spellStart"/>
-      <w:r>
-        <w:rPr>
-          <w:rFonts w:ascii="Cambria" w:hAnsi="Cambria"/>
-        </w:rPr>
-        <w:t>etc</w:t>
-      </w:r>
-      <w:proofErr w:type="spellEnd"/>
-      <w:r>
-        <w:rPr>
-          <w:rFonts w:ascii="Cambria" w:hAnsi="Cambria"/>
-          <w:b/>
-        </w:rPr>
-        <w:tab/>
-      </w:r>
-    </w:p>
-    <w:p>
-      <w:pPr>
-        <w:rPr>
-          <w:rFonts w:ascii="Cambria" w:hAnsi="Cambria"/>
-        </w:rPr>
-      </w:pPr>
-      <w:r>
-        <w:rPr>
-          <w:rFonts w:ascii="Cambria" w:hAnsi="Cambria"/>
-        </w:rPr>
-        <w:t xml:space="preserve">• </w:t>
-      </w:r>
-      <w:r>
-        <w:rPr>
-          <w:rFonts w:ascii="Cambria" w:hAnsi="Cambria"/>
-        </w:rPr>
-        <w:t>Have intermediate level experience</w:t>
-      </w:r>
-      <w:r>
-        <w:rPr>
-          <w:rFonts w:ascii="Cambria" w:hAnsi="Cambria"/>
-        </w:rPr>
-        <w:t xml:space="preserve"> in PCB Designing </w:t>
-      </w:r>
-    </w:p>
-    <w:p>
-      <w:pPr>
-        <w:rPr>
-          <w:rFonts w:ascii="Cambria" w:hAnsi="Cambria"/>
-        </w:rPr>
-      </w:pPr>
-      <w:r>
-        <w:rPr>
-          <w:rFonts w:ascii="Cambria" w:hAnsi="Cambria"/>
-        </w:rPr>
-        <w:t xml:space="preserve">• </w:t>
-      </w:r>
-      <w:r>
-        <w:rPr>
-          <w:rFonts w:ascii="Cambria" w:hAnsi="Cambria"/>
-        </w:rPr>
-        <w:t xml:space="preserve">Can use </w:t>
-      </w:r>
-      <w:proofErr w:type="spellStart"/>
-      <w:r>
-        <w:rPr>
-          <w:rFonts w:ascii="Cambria" w:hAnsi="Cambria"/>
-        </w:rPr>
-        <w:t>LABView</w:t>
-      </w:r>
-      <w:proofErr w:type="spellEnd"/>
-      <w:r>
-        <w:rPr>
-          <w:rFonts w:ascii="Cambria" w:hAnsi="Cambria"/>
-        </w:rPr>
-        <w:t>, MATLAB,</w:t>
-      </w:r>
-      <w:r>
-        <w:rPr>
-          <w:rFonts w:ascii="Cambria" w:hAnsi="Cambria"/>
-        </w:rPr>
-        <w:t xml:space="preserve"> Maple,</w:t>
-      </w:r>
-      <w:r>
-        <w:rPr>
-          <w:rFonts w:ascii="Cambria" w:hAnsi="Cambria"/>
-        </w:rPr>
-        <w:t xml:space="preserve"> KEIL</w:t>
-      </w:r>
-      <w:r>
-        <w:rPr>
-          <w:rFonts w:ascii="Cambria" w:hAnsi="Cambria"/>
-        </w:rPr>
-        <w:t>,</w:t>
-      </w:r>
-      <w:r>
-        <w:rPr>
-          <w:rFonts w:ascii="Cambria" w:hAnsi="Cambria"/>
-        </w:rPr>
-        <w:t xml:space="preserve"> </w:t>
-      </w:r>
-      <w:proofErr w:type="spellStart"/>
-      <w:r>
-        <w:rPr>
-          <w:rFonts w:ascii="Cambria" w:hAnsi="Cambria"/>
-        </w:rPr>
-        <w:t>PSpice</w:t>
-      </w:r>
-      <w:proofErr w:type="spellEnd"/>
-      <w:r>
-        <w:rPr>
-          <w:rFonts w:ascii="Cambria" w:hAnsi="Cambria"/>
-        </w:rPr>
-        <w:t xml:space="preserve">, </w:t>
-      </w:r>
-      <w:r>
-        <w:rPr>
-          <w:rFonts w:ascii="Cambria" w:hAnsi="Cambria"/>
-        </w:rPr>
-        <w:t>Multisim</w:t>
-      </w:r>
-      <w:r>
-        <w:rPr>
-          <w:rFonts w:ascii="Cambria" w:hAnsi="Cambria"/>
-        </w:rPr>
-        <w:t xml:space="preserve"> and Eclipse</w:t>
-      </w:r>
-      <w:r>
-        <w:rPr>
-          <w:rFonts w:ascii="Cambria" w:hAnsi="Cambria"/>
-        </w:rPr>
-        <w:t>.</w:t>
-      </w:r>
-    </w:p>
-    <w:p>
-      <w:pPr>
-        <w:rPr>
-          <w:rFonts w:ascii="Cambria" w:hAnsi="Cambria"/>
-        </w:rPr>
-      </w:pPr>
-      <w:r>
-        <w:rPr>
-          <w:rFonts w:ascii="Cambria" w:hAnsi="Cambria"/>
-        </w:rPr>
-        <w:t>• Proficient in web scraping and crawling.</w:t>
-      </w:r>
-    </w:p>
-    <w:p>
-      <w:pPr>
-        <w:rPr>
-          <w:rFonts w:ascii="Cambria" w:hAnsi="Cambria"/>
-        </w:rPr>
-      </w:pPr>
-      <w:r>
-        <w:rPr>
-          <w:rFonts w:ascii="Cambria" w:hAnsi="Cambria"/>
-        </w:rPr>
-        <w:t xml:space="preserve">• </w:t>
-      </w:r>
-      <w:r>
-        <w:rPr>
-          <w:rFonts w:ascii="Cambria" w:hAnsi="Cambria"/>
-        </w:rPr>
-        <w:t xml:space="preserve">Have strong debugging </w:t>
-      </w:r>
-      <w:r>
-        <w:rPr>
-          <w:rFonts w:ascii="Cambria" w:hAnsi="Cambria"/>
-        </w:rPr>
-        <w:t xml:space="preserve">and troubleshooting </w:t>
-      </w:r>
-      <w:r>
-        <w:rPr>
-          <w:rFonts w:ascii="Cambria" w:hAnsi="Cambria"/>
-        </w:rPr>
-        <w:t>skills</w:t>
-      </w:r>
-      <w:r>
-        <w:rPr>
-          <w:rFonts w:ascii="Cambria" w:hAnsi="Cambria"/>
-        </w:rPr>
-        <w:t xml:space="preserve"> of both software and hardware including computers,</w:t>
-      </w:r>
-    </w:p>
-    <w:p>
-      <w:pPr>
-        <w:rPr>
-          <w:rFonts w:ascii="Cambria" w:hAnsi="Cambria"/>
-        </w:rPr>
-      </w:pPr>
-      <w:r>
-        <w:rPr>
-          <w:rFonts w:ascii="Cambria" w:hAnsi="Cambria"/>
-        </w:rPr>
-        <w:t xml:space="preserve">   </w:t>
-      </w:r>
-      <w:proofErr w:type="gramStart"/>
-      <w:r>
-        <w:rPr>
-          <w:rFonts w:ascii="Cambria" w:hAnsi="Cambria"/>
-        </w:rPr>
-        <w:t>network</w:t>
-      </w:r>
-      <w:proofErr w:type="gramEnd"/>
-      <w:r>
-        <w:rPr>
-          <w:rFonts w:ascii="Cambria" w:hAnsi="Cambria"/>
-        </w:rPr>
-        <w:t xml:space="preserve"> equipment and workstations, Smart phone (</w:t>
-      </w:r>
-      <w:r>
-        <w:rPr>
-          <w:rFonts w:ascii="Cambria" w:hAnsi="Cambria"/>
-        </w:rPr>
-        <w:t>B</w:t>
-      </w:r>
-      <w:r>
-        <w:rPr>
-          <w:rFonts w:ascii="Cambria" w:hAnsi="Cambria"/>
-        </w:rPr>
-        <w:t xml:space="preserve">lackberry, </w:t>
-      </w:r>
-      <w:r>
-        <w:rPr>
-          <w:rFonts w:ascii="Cambria" w:hAnsi="Cambria"/>
-        </w:rPr>
-        <w:t>A</w:t>
-      </w:r>
-      <w:r>
-        <w:rPr>
-          <w:rFonts w:ascii="Cambria" w:hAnsi="Cambria"/>
-        </w:rPr>
-        <w:t xml:space="preserve">ndroid. </w:t>
-      </w:r>
-      <w:r>
-        <w:rPr>
-          <w:rFonts w:ascii="Cambria" w:hAnsi="Cambria"/>
-        </w:rPr>
-        <w:t>iP</w:t>
-      </w:r>
-      <w:r>
-        <w:rPr>
-          <w:rFonts w:ascii="Cambria" w:hAnsi="Cambria"/>
-        </w:rPr>
-        <w:t xml:space="preserve">hone, Windows </w:t>
-      </w:r>
-      <w:r>
-        <w:rPr>
-          <w:rFonts w:ascii="Cambria" w:hAnsi="Cambria"/>
-        </w:rPr>
-        <w:t>P</w:t>
-      </w:r>
-      <w:r>
-        <w:rPr>
-          <w:rFonts w:ascii="Cambria" w:hAnsi="Cambria"/>
-        </w:rPr>
-        <w:t>hone,</w:t>
-      </w:r>
-    </w:p>
-    <w:p>
-      <w:pPr>
-        <w:rPr>
-          <w:rFonts w:ascii="Cambria" w:hAnsi="Cambria"/>
-        </w:rPr>
-      </w:pPr>
-      <w:r>
-        <w:rPr>
-          <w:rFonts w:ascii="Cambria" w:hAnsi="Cambria"/>
-        </w:rPr>
-        <w:t xml:space="preserve">   </w:t>
-      </w:r>
-      <w:proofErr w:type="spellStart"/>
-      <w:r>
-        <w:rPr>
-          <w:rFonts w:ascii="Cambria" w:hAnsi="Cambria"/>
-        </w:rPr>
-        <w:t>B</w:t>
-      </w:r>
-      <w:r>
-        <w:rPr>
-          <w:rFonts w:ascii="Cambria" w:hAnsi="Cambria"/>
-        </w:rPr>
-        <w:t>ada</w:t>
-      </w:r>
-      <w:proofErr w:type="spellEnd"/>
-      <w:r>
-        <w:rPr>
-          <w:rFonts w:ascii="Cambria" w:hAnsi="Cambria"/>
-        </w:rPr>
-        <w:t>)</w:t>
-      </w:r>
-    </w:p>
-    <w:p>
-      <w:pPr>
-        <w:rPr>
-          <w:rFonts w:ascii="Cambria" w:hAnsi="Cambria"/>
-        </w:rPr>
-      </w:pPr>
-      <w:r>
-        <w:rPr>
-          <w:rFonts w:ascii="Cambria" w:hAnsi="Cambria"/>
-        </w:rPr>
-        <w:t xml:space="preserve">• Can install and configure custom </w:t>
-      </w:r>
-      <w:r>
-        <w:rPr>
-          <w:rFonts w:ascii="Cambria" w:hAnsi="Cambria"/>
-        </w:rPr>
-        <w:t>Linux</w:t>
-      </w:r>
-      <w:r>
-        <w:rPr>
-          <w:rFonts w:ascii="Cambria" w:hAnsi="Cambria"/>
-        </w:rPr>
-        <w:t xml:space="preserve"> on routers e.g. DD WRT</w:t>
-      </w:r>
-    </w:p>
-    <w:p>
-      <w:pPr>
-        <w:rPr>
-          <w:rFonts w:ascii="Cambria" w:hAnsi="Cambria"/>
-        </w:rPr>
-      </w:pPr>
-      <w:r>
-        <w:rPr>
-          <w:rFonts w:ascii="Cambria" w:hAnsi="Cambria"/>
-        </w:rPr>
-        <w:t xml:space="preserve">• </w:t>
-      </w:r>
-      <w:r>
-        <w:rPr>
-          <w:rFonts w:ascii="Cambria" w:hAnsi="Cambria"/>
-        </w:rPr>
-        <w:t xml:space="preserve">Has basic experience in </w:t>
-      </w:r>
-      <w:r>
-        <w:rPr>
-          <w:rFonts w:ascii="Cambria" w:hAnsi="Cambria"/>
-        </w:rPr>
-        <w:t>android development</w:t>
-      </w:r>
-    </w:p>
-    <w:p>
-      <w:pPr>
-        <w:rPr>
-          <w:rFonts w:ascii="Cambria" w:hAnsi="Cambria"/>
-        </w:rPr>
-      </w:pPr>
-    </w:p>
-    <w:p>
-      <w:pPr>
-        <w:rPr>
-          <w:rFonts w:ascii="Cambria" w:hAnsi="Cambria"/>
-          <w:b/>
-        </w:rPr>
-      </w:pPr>
-      <w:r>
-        <w:rPr>
-          <w:rFonts w:ascii="Cambria" w:hAnsi="Cambria"/>
-          <w:b/>
-        </w:rPr>
-        <w:t>Achievements</w:t>
-      </w:r>
-      <w:r>
-        <w:rPr>
-          <w:rFonts w:ascii="Cambria" w:hAnsi="Cambria"/>
-          <w:b/>
-        </w:rPr>
-        <w:t>:</w:t>
-      </w:r>
-    </w:p>
-    <w:p>
-      <w:pPr>
-        <w:rPr>
-          <w:rFonts w:ascii="Cambria" w:hAnsi="Cambria"/>
-        </w:rPr>
-      </w:pPr>
-      <w:r>
-        <w:rPr>
-          <w:rFonts w:ascii="Cambria" w:hAnsi="Cambria"/>
-        </w:rPr>
-        <w:t>•</w:t>
-      </w:r>
-      <w:r>
-        <w:rPr>
-          <w:rFonts w:ascii="Cambria" w:hAnsi="Cambria"/>
-        </w:rPr>
-        <w:t xml:space="preserve"> Established user on </w:t>
-      </w:r>
-      <w:proofErr w:type="spellStart"/>
-      <w:r>
-        <w:rPr>
-          <w:rFonts w:ascii="Cambria" w:hAnsi="Cambria"/>
-        </w:rPr>
-        <w:t>StackOverF</w:t>
-      </w:r>
-      <w:r>
-        <w:rPr>
-          <w:rFonts w:ascii="Cambria" w:hAnsi="Cambria"/>
-        </w:rPr>
-        <w:t>low</w:t>
-      </w:r>
-      <w:proofErr w:type="spellEnd"/>
-      <w:r>
-        <w:rPr>
-          <w:rFonts w:ascii="Cambria" w:hAnsi="Cambria"/>
-        </w:rPr>
         <w:t xml:space="preserve"> after earning 1000+ reputation </w:t>
       </w:r>
       <w:r>
@@ -3158,7 +3308,7 @@
         </w:rPr>
         <w:t xml:space="preserve">    </w:t>
       </w:r>
-      <w:hyperlink r:id="rId15" w:history="1">
+      <w:hyperlink r:id="rId16" w:history="1">
         <w:r>
           <w:rPr>
             <w:rStyle w:val="Hyperlink"/>
@@ -3707,7 +3857,7 @@
           <w:rFonts w:ascii="Cambria" w:hAnsi="Cambria"/>
         </w:rPr>
       </w:pPr>
-      <w:hyperlink r:id="rId16" w:history="1">
+      <w:hyperlink r:id="rId17" w:history="1">
         <w:r>
           <w:rPr>
             <w:rStyle w:val="Hyperlink"/>
@@ -3734,7 +3884,7 @@
         <w:rPr>
           <w:rFonts w:ascii="Cambria" w:hAnsi="Cambria"/>
         </w:rPr>
-        <w:t xml:space="preserve"> For other contributions see my github page</w:t>
+        <w:t xml:space="preserve"> For other contributions see</w:t>
       </w:r>
       <w:r>
         <w:rPr>
@@ -3742,7 +3892,7 @@
         </w:rPr>
         <w:t xml:space="preserve"> </w:t>
       </w:r>
-      <w:hyperlink r:id="rId17" w:history="1">
+      <w:hyperlink r:id="rId18" w:history="1">
         <w:r>
           <w:rPr>
             <w:rStyle w:val="Hyperlink"/>
@@ -4080,14 +4230,7 @@
         </w:rPr>
         <w:t xml:space="preserve"> </w:t>
       </w:r>
-      <w:r>
-        <w:rPr>
-          <w:rFonts w:ascii="Cambria" w:hAnsi="Cambria"/>
-        </w:rPr>
-        <w:t xml:space="preserve">Certificate for completing </w:t>
-      </w:r>
-      <w:hyperlink r:id="rId18">
-        <w:proofErr w:type="spellStart"/>
+      <w:hyperlink r:id="rId19">
         <w:r>
           <w:rPr>
             <w:rStyle w:val="Hyperlink"/>
@@ -4098,7 +4241,6 @@
           </w:rPr>
           <w:t>Udacity</w:t>
         </w:r>
-        <w:proofErr w:type="spellEnd"/>
         <w:r>
           <w:rPr>
             <w:rStyle w:val="Hyperlink"/>
@@ -4130,10 +4272,9 @@
     <w:p>
       <w:pPr>
         <w:rPr>
-          <w:rFonts w:ascii="Cambria" w:hAnsi="Cambria"/>
-          <w:b/>
-          <w:bCs/>
-          <w:color w:val="000000"/>
+          <w:rStyle w:val="Hyperlink"/>
+          <w:rFonts w:ascii="Cambria" w:hAnsi="Cambria"/>
+          <w:lang w:bidi="en-US"/>
         </w:rPr>
       </w:pPr>
       <w:r>
@@ -4148,14 +4289,7 @@
         </w:rPr>
         <w:t xml:space="preserve"> </w:t>
       </w:r>
-      <w:r>
-        <w:rPr>
-          <w:rFonts w:ascii="Cambria" w:hAnsi="Cambria"/>
-        </w:rPr>
-        <w:t xml:space="preserve">Certificate for completing </w:t>
-      </w:r>
-      <w:hyperlink r:id="rId19">
-        <w:proofErr w:type="spellStart"/>
+      <w:hyperlink r:id="rId20">
         <w:r>
           <w:rPr>
             <w:rStyle w:val="Hyperlink"/>
@@ -4166,7 +4300,6 @@
           </w:rPr>
           <w:t>Udacity</w:t>
         </w:r>
-        <w:proofErr w:type="spellEnd"/>
         <w:r>
           <w:rPr>
             <w:rStyle w:val="Hyperlink"/>
@@ -4200,6 +4333,124 @@
         <w:rPr>
           <w:rFonts w:ascii="Cambria" w:hAnsi="Cambria"/>
           <w:b/>
+          <w:bCs/>
+          <w:color w:val="000000"/>
+        </w:rPr>
+      </w:pPr>
+      <w:r>
+        <w:rPr>
+          <w:rFonts w:ascii="Cambria" w:hAnsi="Cambria"/>
+        </w:rPr>
+        <w:t>•</w:t>
+      </w:r>
+      <w:r>
+        <w:rPr>
+          <w:rFonts w:ascii="Cambria" w:hAnsi="Cambria"/>
+        </w:rPr>
+        <w:t xml:space="preserve"> </w:t>
+      </w:r>
+      <w:r>
+        <w:rPr>
+          <w:rFonts w:ascii="Cambria" w:hAnsi="Cambria"/>
+        </w:rPr>
+        <w:t>Certifications</w:t>
+      </w:r>
+      <w:r>
+        <w:rPr>
+          <w:rFonts w:ascii="Cambria" w:hAnsi="Cambria"/>
+        </w:rPr>
+        <w:t xml:space="preserve"> related to</w:t>
+      </w:r>
+      <w:r>
+        <w:rPr>
+          <w:rFonts w:ascii="Cambria" w:hAnsi="Cambria"/>
+        </w:rPr>
+        <w:t xml:space="preserve"> </w:t>
+      </w:r>
+      <w:proofErr w:type="spellStart"/>
+      <w:r>
+        <w:rPr>
+          <w:rFonts w:ascii="Cambria" w:hAnsi="Cambria"/>
+        </w:rPr>
+        <w:t>Blockchain</w:t>
+      </w:r>
+      <w:proofErr w:type="spellEnd"/>
+      <w:r>
+        <w:rPr>
+          <w:rFonts w:ascii="Cambria" w:hAnsi="Cambria"/>
+        </w:rPr>
+        <w:t xml:space="preserve">, </w:t>
+      </w:r>
+      <w:r>
+        <w:rPr>
+          <w:rFonts w:ascii="Cambria" w:hAnsi="Cambria"/>
+        </w:rPr>
+        <w:t>D</w:t>
+      </w:r>
+      <w:r>
+        <w:rPr>
+          <w:rFonts w:ascii="Cambria" w:hAnsi="Cambria"/>
+        </w:rPr>
+        <w:t>ocker, Node-RED</w:t>
+      </w:r>
+      <w:r>
+        <w:rPr>
+          <w:rFonts w:ascii="Cambria" w:hAnsi="Cambria"/>
+        </w:rPr>
+        <w:t xml:space="preserve"> and </w:t>
+      </w:r>
+      <w:bookmarkStart w:id="0" w:name="_GoBack"/>
+      <w:proofErr w:type="spellStart"/>
+      <w:r>
+        <w:rPr>
+          <w:rFonts w:ascii="Cambria" w:hAnsi="Cambria"/>
+        </w:rPr>
+        <w:t>C</w:t>
+      </w:r>
+      <w:bookmarkEnd w:id="0"/>
+      <w:r>
+        <w:rPr>
+          <w:rFonts w:ascii="Cambria" w:hAnsi="Cambria"/>
+        </w:rPr>
+        <w:t>hatbots</w:t>
+      </w:r>
+      <w:proofErr w:type="spellEnd"/>
+      <w:r>
+        <w:rPr>
+          <w:rFonts w:ascii="Cambria" w:hAnsi="Cambria"/>
+        </w:rPr>
+        <w:t>.</w:t>
+      </w:r>
+      <w:r>
+        <w:rPr>
+          <w:rFonts w:ascii="Cambria" w:hAnsi="Cambria"/>
+        </w:rPr>
+        <w:t xml:space="preserve"> </w:t>
+      </w:r>
+      <w:hyperlink r:id="rId21" w:history="1">
+        <w:r>
+          <w:rPr>
+            <w:rStyle w:val="Hyperlink"/>
+            <w:rFonts w:ascii="Cambria" w:hAnsi="Cambria"/>
+          </w:rPr>
+          <w:t>youracclaim.com/user/</w:t>
+        </w:r>
+        <w:proofErr w:type="spellStart"/>
+        <w:r>
+          <w:rPr>
+            <w:rStyle w:val="Hyperlink"/>
+            <w:rFonts w:ascii="Cambria" w:hAnsi="Cambria"/>
+          </w:rPr>
+          <w:t>armujahid</w:t>
+        </w:r>
+        <w:proofErr w:type="spellEnd"/>
+      </w:hyperlink>
+    </w:p>
+    <w:p>
+      <w:pPr>
+        <w:rPr>
+          <w:rFonts w:ascii="Cambria" w:hAnsi="Cambria"/>
+          <w:b/>
         </w:rPr>
       </w:pPr>
     </w:p>
@@ -5814,6 +6065,119 @@
     </w:lvl>
   </w:abstractNum>
   <w:abstractNum w:abstractNumId="14" w15:restartNumberingAfterBreak="0">
+    <w:nsid w:val="48483E61"/>
+    <w:multiLevelType w:val="hybridMultilevel"/>
+    <w:tmpl w:val="E5847476"/>
+    <w:lvl w:ilvl="0" w:tplc="04090001">
+      <w:start w:val="2010"/>
+      <w:numFmt w:val="bullet"/>
+      <w:lvlText w:val=""/>
+      <w:lvlJc w:val="left"/>
+      <w:pPr>
+        <w:ind w:left="720" w:hanging="360"/>
+      </w:pPr>
+      <w:rPr>
+        <w:rFonts w:ascii="Symbol" w:eastAsia="Times New Roman" w:hAnsi="Symbol" w:cs="Times New Roman" w:hint="default"/>
+      </w:rPr>
+    </w:lvl>
+    <w:lvl w:ilvl="1" w:tplc="04090003" w:tentative="1">
+      <w:start w:val="1"/>
+      <w:numFmt w:val="bullet"/>
+      <w:lvlText w:val="o"/>
+      <w:lvlJc w:val="left"/>
+      <w:pPr>
+        <w:ind w:left="1440" w:hanging="360"/>
+      </w:pPr>
+      <w:rPr>
+        <w:rFonts w:ascii="Courier New" w:hAnsi="Courier New" w:cs="Courier New" w:hint="default"/>
+      </w:rPr>
+    </w:lvl>
+    <w:lvl w:ilvl="2" w:tplc="04090005" w:tentative="1">
+      <w:start w:val="1"/>
+      <w:numFmt w:val="bullet"/>
+      <w:lvlText w:val=""/>
+      <w:lvlJc w:val="left"/>
+      <w:pPr>
+        <w:ind w:left="2160" w:hanging="360"/>
+      </w:pPr>
+      <w:rPr>
+        <w:rFonts w:ascii="Wingdings" w:hAnsi="Wingdings" w:hint="default"/>
+      </w:rPr>
+    </w:lvl>
+    <w:lvl w:ilvl="3" w:tplc="04090001" w:tentative="1">
+      <w:start w:val="1"/>
+      <w:numFmt w:val="bullet"/>
+      <w:lvlText w:val=""/>
+      <w:lvlJc w:val="left"/>
+      <w:pPr>
+        <w:ind w:left="2880" w:hanging="360"/>
+      </w:pPr>
+      <w:rPr>
+        <w:rFonts w:ascii="Symbol" w:hAnsi="Symbol" w:hint="default"/>
+      </w:rPr>
+    </w:lvl>
+    <w:lvl w:ilvl="4" w:tplc="04090003" w:tentative="1">
+      <w:start w:val="1"/>
+      <w:numFmt w:val="bullet"/>
+      <w:lvlText w:val="o"/>
+      <w:lvlJc w:val="left"/>
+      <w:pPr>
+        <w:ind w:left="3600" w:hanging="360"/>
+      </w:pPr>
+      <w:rPr>
+        <w:rFonts w:ascii="Courier New" w:hAnsi="Courier New" w:cs="Courier New" w:hint="default"/>
+      </w:rPr>
+    </w:lvl>
+    <w:lvl w:ilvl="5" w:tplc="04090005" w:tentative="1">
+      <w:start w:val="1"/>
+      <w:numFmt w:val="bullet"/>
+      <w:lvlText w:val=""/>
+      <w:lvlJc w:val="left"/>
+      <w:pPr>
+        <w:ind w:left="4320" w:hanging="360"/>
+      </w:pPr>
+      <w:rPr>
+        <w:rFonts w:ascii="Wingdings" w:hAnsi="Wingdings" w:hint="default"/>
+      </w:rPr>
+    </w:lvl>
+    <w:lvl w:ilvl="6" w:tplc="04090001" w:tentative="1">
+      <w:start w:val="1"/>
+      <w:numFmt w:val="bullet"/>
+      <w:lvlText w:val=""/>
+      <w:lvlJc w:val="left"/>
+      <w:pPr>
+        <w:ind w:left="5040" w:hanging="360"/>
+      </w:pPr>
+      <w:rPr>
+        <w:rFonts w:ascii="Symbol" w:hAnsi="Symbol" w:hint="default"/>
+      </w:rPr>
+    </w:lvl>
+    <w:lvl w:ilvl="7" w:tplc="04090003" w:tentative="1">
+      <w:start w:val="1"/>
+      <w:numFmt w:val="bullet"/>
+      <w:lvlText w:val="o"/>
+      <w:lvlJc w:val="left"/>
+      <w:pPr>
+        <w:ind w:left="5760" w:hanging="360"/>
+      </w:pPr>
+      <w:rPr>
+        <w:rFonts w:ascii="Courier New" w:hAnsi="Courier New" w:cs="Courier New" w:hint="default"/>
+      </w:rPr>
+    </w:lvl>
+    <w:lvl w:ilvl="8" w:tplc="04090005" w:tentative="1">
+      <w:start w:val="1"/>
+      <w:numFmt w:val="bullet"/>
+      <w:lvlText w:val=""/>
+      <w:lvlJc w:val="left"/>
+      <w:pPr>
+        <w:ind w:left="6480" w:hanging="360"/>
+      </w:pPr>
+      <w:rPr>
+        <w:rFonts w:ascii="Wingdings" w:hAnsi="Wingdings" w:hint="default"/>
+      </w:rPr>
+    </w:lvl>
+  </w:abstractNum>
+  <w:abstractNum w:abstractNumId="15" w15:restartNumberingAfterBreak="0">
     <w:nsid w:val="525F3E71"/>
     <w:multiLevelType w:val="hybridMultilevel"/>
     <w:tmpl w:val="016AB79E"/>
@@ -5953,7 +6317,7 @@
       </w:rPr>
     </w:lvl>
   </w:abstractNum>
-  <w:abstractNum w:abstractNumId="15" w15:restartNumberingAfterBreak="0">
+  <w:abstractNum w:abstractNumId="16" w15:restartNumberingAfterBreak="0">
     <w:nsid w:val="549C1F95"/>
     <w:multiLevelType w:val="hybridMultilevel"/>
     <w:tmpl w:val="2E446A94"/>
@@ -6065,7 +6429,7 @@
       </w:rPr>
     </w:lvl>
   </w:abstractNum>
-  <w:abstractNum w:abstractNumId="16" w15:restartNumberingAfterBreak="0">
+  <w:abstractNum w:abstractNumId="17" w15:restartNumberingAfterBreak="0">
     <w:nsid w:val="550747CF"/>
     <w:multiLevelType w:val="hybridMultilevel"/>
     <w:tmpl w:val="CEAACDD2"/>
@@ -6178,7 +6542,7 @@
       </w:rPr>
     </w:lvl>
   </w:abstractNum>
-  <w:abstractNum w:abstractNumId="17" w15:restartNumberingAfterBreak="0">
+  <w:abstractNum w:abstractNumId="18" w15:restartNumberingAfterBreak="0">
     <w:nsid w:val="66E82E63"/>
     <w:multiLevelType w:val="hybridMultilevel"/>
     <w:tmpl w:val="7B4A21DC"/>
@@ -6291,7 +6655,7 @@
       </w:rPr>
     </w:lvl>
   </w:abstractNum>
-  <w:abstractNum w:abstractNumId="18" w15:restartNumberingAfterBreak="0">
+  <w:abstractNum w:abstractNumId="19" w15:restartNumberingAfterBreak="0">
     <w:nsid w:val="6782319C"/>
     <w:multiLevelType w:val="hybridMultilevel"/>
     <w:tmpl w:val="C0B8F6F8"/>
@@ -6404,7 +6768,7 @@
       </w:rPr>
     </w:lvl>
   </w:abstractNum>
-  <w:abstractNum w:abstractNumId="19" w15:restartNumberingAfterBreak="0">
+  <w:abstractNum w:abstractNumId="20" w15:restartNumberingAfterBreak="0">
     <w:nsid w:val="68B528A4"/>
     <w:multiLevelType w:val="hybridMultilevel"/>
     <w:tmpl w:val="ADA64972"/>
@@ -6517,7 +6881,7 @@
       </w:rPr>
     </w:lvl>
   </w:abstractNum>
-  <w:abstractNum w:abstractNumId="20" w15:restartNumberingAfterBreak="0">
+  <w:abstractNum w:abstractNumId="21" w15:restartNumberingAfterBreak="0">
     <w:nsid w:val="6B9620E3"/>
     <w:multiLevelType w:val="hybridMultilevel"/>
     <w:tmpl w:val="ACDE5D06"/>
@@ -6657,7 +7021,7 @@
       </w:rPr>
     </w:lvl>
   </w:abstractNum>
-  <w:abstractNum w:abstractNumId="21" w15:restartNumberingAfterBreak="0">
+  <w:abstractNum w:abstractNumId="22" w15:restartNumberingAfterBreak="0">
     <w:nsid w:val="713C5997"/>
     <w:multiLevelType w:val="hybridMultilevel"/>
     <w:tmpl w:val="7B54CD5A"/>
@@ -6797,7 +7161,7 @@
       </w:rPr>
     </w:lvl>
   </w:abstractNum>
-  <w:abstractNum w:abstractNumId="22" w15:restartNumberingAfterBreak="0">
+  <w:abstractNum w:abstractNumId="23" w15:restartNumberingAfterBreak="0">
     <w:nsid w:val="75E94BC5"/>
     <w:multiLevelType w:val="hybridMultilevel"/>
     <w:tmpl w:val="152A67C6"/>
@@ -6910,7 +7274,7 @@
       </w:rPr>
     </w:lvl>
   </w:abstractNum>
-  <w:abstractNum w:abstractNumId="23" w15:restartNumberingAfterBreak="0">
+  <w:abstractNum w:abstractNumId="24" w15:restartNumberingAfterBreak="0">
     <w:nsid w:val="76F4457F"/>
     <w:multiLevelType w:val="hybridMultilevel"/>
     <w:tmpl w:val="C2A0248E"/>
@@ -7044,13 +7408,13 @@
     </w:lvlOverride>
   </w:num>
   <w:num w:numId="4">
-    <w:abstractNumId w:val="20"/>
+    <w:abstractNumId w:val="21"/>
   </w:num>
   <w:num w:numId="5">
-    <w:abstractNumId w:val="14"/>
+    <w:abstractNumId w:val="15"/>
   </w:num>
   <w:num w:numId="6">
-    <w:abstractNumId w:val="21"/>
+    <w:abstractNumId w:val="22"/>
   </w:num>
   <w:num w:numId="7">
     <w:abstractNumId w:val="2"/>
@@ -7062,7 +7426,7 @@
     <w:abstractNumId w:val="10"/>
   </w:num>
   <w:num w:numId="10">
-    <w:abstractNumId w:val="15"/>
+    <w:abstractNumId w:val="16"/>
   </w:num>
   <w:num w:numId="11">
     <w:abstractNumId w:val="6"/>
@@ -7071,28 +7435,28 @@
     <w:abstractNumId w:val="7"/>
   </w:num>
   <w:num w:numId="13">
-    <w:abstractNumId w:val="16"/>
+    <w:abstractNumId w:val="17"/>
   </w:num>
   <w:num w:numId="14">
-    <w:abstractNumId w:val="19"/>
+    <w:abstractNumId w:val="20"/>
   </w:num>
   <w:num w:numId="15">
-    <w:abstractNumId w:val="18"/>
+    <w:abstractNumId w:val="19"/>
   </w:num>
   <w:num w:numId="16">
     <w:abstractNumId w:val="12"/>
   </w:num>
   <w:num w:numId="17">
-    <w:abstractNumId w:val="22"/>
+    <w:abstractNumId w:val="23"/>
   </w:num>
   <w:num w:numId="18">
-    <w:abstractNumId w:val="17"/>
+    <w:abstractNumId w:val="18"/>
   </w:num>
   <w:num w:numId="19">
     <w:abstractNumId w:val="9"/>
   </w:num>
   <w:num w:numId="20">
-    <w:abstractNumId w:val="23"/>
+    <w:abstractNumId w:val="24"/>
   </w:num>
   <w:num w:numId="21">
     <w:abstractNumId w:val="5"/>
@@ -7105,6 +7469,9 @@
   </w:num>
   <w:num w:numId="24">
     <w:abstractNumId w:val="11"/>
+  </w:num>
+  <w:num w:numId="25">
+    <w:abstractNumId w:val="14"/>
   </w:num>
 </w:numbering>
 </file>
@@ -7622,6 +7989,11 @@
       <w:szCs w:val="24"/>
     </w:rPr>
   </w:style>
+  <w:style w:type="character" w:customStyle="1" w:styleId="st">
+    <w:name w:val="st"/>
+    <w:basedOn w:val="DefaultParagraphFont"/>
+    <w:rsid w:val="001C1B5D"/>
+  </w:style>
 </w:styles>
 </file>
 
@@ -7891,7 +8263,7 @@
 </file>
 
 <file path=customXml/itemProps1.xml><?xml version="1.0" encoding="utf-8"?>
-<ds:datastoreItem xmlns:ds="http://schemas.openxmlformats.org/officeDocument/2006/customXml" ds:itemID="{CE09F8B6-BDF4-4BD2-81BA-67384528E9FA}">
+<ds:datastoreItem xmlns:ds="http://schemas.openxmlformats.org/officeDocument/2006/customXml" ds:itemID="{34709DF9-F014-4707-A6AC-BEB1202B90EC}">
   <ds:schemaRefs>
     <ds:schemaRef ds:uri="http://schemas.openxmlformats.org/officeDocument/2006/bibliography"/>
   </ds:schemaRefs>

</xml_diff>

<commit_message>
Minor Tweeks + add react and Peer moderator experience
Replace software with Full Stack in netsol's experience.
Modify netsol's experience range
</commit_message>
<xml_diff>
--- a/resume_abdul_rauf.docx
+++ b/resume_abdul_rauf.docx
@@ -171,7 +171,7 @@
             <w:rStyle w:val="Hyperlink"/>
             <w:rFonts w:ascii="Cambria" w:hAnsi="Cambria"/>
           </w:rPr>
-          <w:t>http://armujahid.me</w:t>
+          <w:t>https://armujahid.me</w:t>
         </w:r>
       </w:hyperlink>
       <w:r>
@@ -663,7 +663,25 @@
         <w:rPr>
           <w:rFonts w:ascii="Cambria" w:hAnsi="Cambria"/>
         </w:rPr>
-        <w:t xml:space="preserve"> Software Engineer @ </w:t>
+        <w:t xml:space="preserve"> </w:t>
+      </w:r>
+      <w:r>
+        <w:rPr>
+          <w:rFonts w:ascii="Cambria" w:hAnsi="Cambria"/>
+        </w:rPr>
+        <w:t>Full Stack</w:t>
+      </w:r>
+      <w:r>
+        <w:rPr>
+          <w:rFonts w:ascii="Cambria" w:hAnsi="Cambria"/>
+        </w:rPr>
+        <w:t xml:space="preserve"> </w:t>
+      </w:r>
+      <w:r>
+        <w:rPr>
+          <w:rFonts w:ascii="Cambria" w:hAnsi="Cambria"/>
+        </w:rPr>
+        <w:t xml:space="preserve">Engineer @ </w:t>
       </w:r>
       <w:proofErr w:type="spellStart"/>
       <w:r>
@@ -677,7 +695,19 @@
         <w:rPr>
           <w:rFonts w:ascii="Cambria" w:hAnsi="Cambria"/>
         </w:rPr>
-        <w:t xml:space="preserve"> Technologies, Lahore (since January 2017)</w:t>
+        <w:t xml:space="preserve"> Technologies, Lahore (January 2017</w:t>
+      </w:r>
+      <w:r>
+        <w:rPr>
+          <w:rFonts w:ascii="Cambria" w:hAnsi="Cambria"/>
+        </w:rPr>
+        <w:t xml:space="preserve"> to October, 2017</w:t>
+      </w:r>
+      <w:r>
+        <w:rPr>
+          <w:rFonts w:ascii="Cambria" w:hAnsi="Cambria"/>
+        </w:rPr>
+        <w:t>)</w:t>
       </w:r>
     </w:p>
     <w:p>
@@ -698,14 +728,38 @@
         <w:rPr>
           <w:rFonts w:ascii="Cambria" w:hAnsi="Cambria"/>
         </w:rPr>
-        <w:t>)Software</w:t>
+        <w:t>)</w:t>
+      </w:r>
+      <w:r>
+        <w:rPr>
+          <w:rFonts w:ascii="Cambria" w:hAnsi="Cambria"/>
+        </w:rPr>
+        <w:t>Full</w:t>
       </w:r>
       <w:proofErr w:type="gramEnd"/>
       <w:r>
         <w:rPr>
           <w:rFonts w:ascii="Cambria" w:hAnsi="Cambria"/>
         </w:rPr>
-        <w:t xml:space="preserve"> Engineer @ </w:t>
+        <w:t xml:space="preserve"> Stack</w:t>
+      </w:r>
+      <w:r>
+        <w:rPr>
+          <w:rFonts w:ascii="Cambria" w:hAnsi="Cambria"/>
+        </w:rPr>
+        <w:t xml:space="preserve"> </w:t>
+      </w:r>
+      <w:r>
+        <w:rPr>
+          <w:rFonts w:ascii="Cambria" w:hAnsi="Cambria"/>
+        </w:rPr>
+        <w:t xml:space="preserve">Engineer </w:t>
+      </w:r>
+      <w:r>
+        <w:rPr>
+          <w:rFonts w:ascii="Cambria" w:hAnsi="Cambria"/>
+        </w:rPr>
+        <w:t xml:space="preserve">@ </w:t>
       </w:r>
       <w:proofErr w:type="spellStart"/>
       <w:r>
@@ -797,44 +851,33 @@
       </w:r>
       <w:proofErr w:type="spellEnd"/>
       <w:r>
-        <w:t xml:space="preserve"> ( </w:t>
-      </w:r>
+        <w:t xml:space="preserve"> </w:t>
+      </w:r>
+      <w:r>
+        <w:t>(1 year)</w:t>
+      </w:r>
+    </w:p>
+    <w:p>
+      <w:pPr>
+        <w:pStyle w:val="Default"/>
+      </w:pPr>
+      <w:r>
+        <w:t>I have done multiple projects for different international clients.</w:t>
+      </w:r>
+    </w:p>
+    <w:p>
+      <w:pPr>
+        <w:pStyle w:val="Default"/>
+      </w:pPr>
+      <w:r>
+        <w:t>For details and reviews, see my online profiles</w:t>
+      </w:r>
+    </w:p>
+    <w:p>
+      <w:pPr>
+        <w:pStyle w:val="Default"/>
+      </w:pPr>
       <w:hyperlink r:id="rId11" w:history="1">
-        <w:r>
-          <w:rPr>
-            <w:rStyle w:val="Hyperlink"/>
-          </w:rPr>
-          <w:t>www.krackedeggs.org</w:t>
-        </w:r>
-      </w:hyperlink>
-      <w:r>
-        <w:t xml:space="preserve"> )</w:t>
-      </w:r>
-      <w:r>
-        <w:t xml:space="preserve"> (1 year)</w:t>
-      </w:r>
-    </w:p>
-    <w:p>
-      <w:pPr>
-        <w:pStyle w:val="Default"/>
-      </w:pPr>
-      <w:r>
-        <w:t>I have done multiple projects for different international clients.</w:t>
-      </w:r>
-    </w:p>
-    <w:p>
-      <w:pPr>
-        <w:pStyle w:val="Default"/>
-      </w:pPr>
-      <w:r>
-        <w:t>For details and reviews, see my online profiles</w:t>
-      </w:r>
-    </w:p>
-    <w:p>
-      <w:pPr>
-        <w:pStyle w:val="Default"/>
-      </w:pPr>
-      <w:hyperlink r:id="rId12" w:history="1">
         <w:r>
           <w:rPr>
             <w:rStyle w:val="Hyperlink"/>
@@ -848,7 +891,7 @@
       <w:r>
         <w:t xml:space="preserve"> </w:t>
       </w:r>
-      <w:hyperlink r:id="rId13" w:history="1">
+      <w:hyperlink r:id="rId12" w:history="1">
         <w:r>
           <w:rPr>
             <w:rStyle w:val="Hyperlink"/>
@@ -1475,7 +1518,7 @@
         </w:rPr>
         <w:t xml:space="preserve"> </w:t>
       </w:r>
-      <w:hyperlink r:id="rId14">
+      <w:hyperlink r:id="rId13">
         <w:proofErr w:type="spellStart"/>
         <w:r>
           <w:rPr>
@@ -1541,7 +1584,7 @@
         </w:rPr>
         <w:t xml:space="preserve"> </w:t>
       </w:r>
-      <w:hyperlink r:id="rId15">
+      <w:hyperlink r:id="rId14">
         <w:proofErr w:type="spellStart"/>
         <w:r>
           <w:rPr>
@@ -1783,541 +1826,559 @@
         </w:rPr>
         <w:t xml:space="preserve">, </w:t>
       </w:r>
+      <w:r>
+        <w:rPr>
+          <w:rFonts w:ascii="Cambria" w:hAnsi="Cambria"/>
+        </w:rPr>
+        <w:t>JavaScript</w:t>
+      </w:r>
+      <w:r>
+        <w:rPr>
+          <w:rFonts w:ascii="Cambria" w:hAnsi="Cambria"/>
+        </w:rPr>
+        <w:t>(</w:t>
+      </w:r>
+      <w:r>
+        <w:rPr>
+          <w:rFonts w:ascii="Cambria" w:hAnsi="Cambria"/>
+        </w:rPr>
+        <w:t>ES6</w:t>
+      </w:r>
+      <w:bookmarkStart w:id="0" w:name="_GoBack"/>
+      <w:r>
+        <w:rPr>
+          <w:rFonts w:ascii="Cambria" w:hAnsi="Cambria"/>
+        </w:rPr>
+        <w:t>+</w:t>
+      </w:r>
+      <w:bookmarkEnd w:id="0"/>
+      <w:r>
+        <w:rPr>
+          <w:rFonts w:ascii="Cambria" w:hAnsi="Cambria"/>
+        </w:rPr>
+        <w:t xml:space="preserve">, </w:t>
+      </w:r>
+      <w:r>
+        <w:rPr>
+          <w:rFonts w:ascii="Cambria" w:hAnsi="Cambria"/>
+        </w:rPr>
+        <w:t xml:space="preserve">Service Workers, </w:t>
+      </w:r>
+      <w:r>
+        <w:rPr>
+          <w:rFonts w:ascii="Cambria" w:hAnsi="Cambria"/>
+        </w:rPr>
+        <w:t xml:space="preserve">JQuery, </w:t>
+      </w:r>
+      <w:r>
+        <w:rPr>
+          <w:rFonts w:ascii="Cambria" w:hAnsi="Cambria"/>
+        </w:rPr>
+        <w:t xml:space="preserve">React, </w:t>
+      </w:r>
+      <w:r>
+        <w:rPr>
+          <w:rFonts w:ascii="Cambria" w:hAnsi="Cambria"/>
+        </w:rPr>
+        <w:t>Angular,</w:t>
+      </w:r>
+      <w:r>
+        <w:rPr>
+          <w:rFonts w:ascii="Cambria" w:hAnsi="Cambria"/>
+        </w:rPr>
+        <w:t xml:space="preserve"> Polymer</w:t>
+      </w:r>
+      <w:r>
+        <w:rPr>
+          <w:rFonts w:ascii="Cambria" w:hAnsi="Cambria"/>
+        </w:rPr>
+        <w:t>,</w:t>
+      </w:r>
+      <w:r>
+        <w:rPr>
+          <w:rFonts w:ascii="Cambria" w:hAnsi="Cambria"/>
+        </w:rPr>
+        <w:t xml:space="preserve"> </w:t>
+      </w:r>
+      <w:proofErr w:type="spellStart"/>
+      <w:r>
+        <w:rPr>
+          <w:rFonts w:ascii="Cambria" w:hAnsi="Cambria"/>
+        </w:rPr>
+        <w:t>npm</w:t>
+      </w:r>
+      <w:proofErr w:type="spellEnd"/>
+      <w:r>
+        <w:rPr>
+          <w:rFonts w:ascii="Cambria" w:hAnsi="Cambria"/>
+        </w:rPr>
+        <w:t xml:space="preserve">, </w:t>
+      </w:r>
+      <w:r>
+        <w:rPr>
+          <w:rFonts w:ascii="Cambria" w:hAnsi="Cambria"/>
+        </w:rPr>
+        <w:t>Grunt</w:t>
+      </w:r>
+      <w:r>
+        <w:rPr>
+          <w:rFonts w:ascii="Cambria" w:hAnsi="Cambria"/>
+        </w:rPr>
+        <w:t>/Gulp</w:t>
+      </w:r>
+      <w:r>
+        <w:rPr>
+          <w:rFonts w:ascii="Cambria" w:hAnsi="Cambria"/>
+        </w:rPr>
+        <w:t>)</w:t>
+      </w:r>
+      <w:r>
+        <w:rPr>
+          <w:rFonts w:ascii="Cambria" w:hAnsi="Cambria"/>
+        </w:rPr>
+        <w:t>,</w:t>
+      </w:r>
+      <w:r>
+        <w:rPr>
+          <w:rFonts w:ascii="Cambria" w:hAnsi="Cambria"/>
+        </w:rPr>
+        <w:t xml:space="preserve"> </w:t>
+      </w:r>
+      <w:proofErr w:type="spellStart"/>
+      <w:r>
+        <w:rPr>
+          <w:rFonts w:ascii="Cambria" w:hAnsi="Cambria"/>
+        </w:rPr>
+        <w:t>TypeScript</w:t>
+      </w:r>
+      <w:proofErr w:type="spellEnd"/>
+      <w:r>
+        <w:rPr>
+          <w:rFonts w:ascii="Cambria" w:hAnsi="Cambria"/>
+        </w:rPr>
+        <w:t>,</w:t>
+      </w:r>
+      <w:r>
+        <w:rPr>
+          <w:rFonts w:ascii="Cambria" w:hAnsi="Cambria"/>
+        </w:rPr>
+        <w:t xml:space="preserve"> </w:t>
+      </w:r>
+      <w:r>
+        <w:rPr>
+          <w:rFonts w:ascii="Cambria" w:hAnsi="Cambria"/>
+        </w:rPr>
+        <w:t>HTML, CSS, PHP</w:t>
+      </w:r>
+      <w:r>
+        <w:rPr>
+          <w:rFonts w:ascii="Cambria" w:hAnsi="Cambria"/>
+        </w:rPr>
+        <w:t xml:space="preserve">, </w:t>
+      </w:r>
+      <w:r>
+        <w:rPr>
+          <w:rFonts w:ascii="Cambria" w:hAnsi="Cambria"/>
+        </w:rPr>
+        <w:t>consuming Rest</w:t>
+      </w:r>
+      <w:r>
+        <w:rPr>
+          <w:rFonts w:ascii="Cambria" w:hAnsi="Cambria"/>
+        </w:rPr>
+        <w:t>/Soap</w:t>
+      </w:r>
+      <w:r>
+        <w:rPr>
+          <w:rFonts w:ascii="Cambria" w:hAnsi="Cambria"/>
+        </w:rPr>
+        <w:t xml:space="preserve"> APIs (</w:t>
+      </w:r>
+      <w:r>
+        <w:rPr>
+          <w:rFonts w:ascii="Cambria" w:hAnsi="Cambria"/>
+        </w:rPr>
+        <w:t>twitter</w:t>
+      </w:r>
+      <w:r>
+        <w:rPr>
+          <w:rFonts w:ascii="Cambria" w:hAnsi="Cambria"/>
+        </w:rPr>
+        <w:t xml:space="preserve">, facebook </w:t>
+      </w:r>
+      <w:r>
+        <w:rPr>
+          <w:rFonts w:ascii="Cambria" w:hAnsi="Cambria"/>
+        </w:rPr>
+        <w:t>etc.</w:t>
+      </w:r>
+      <w:r>
+        <w:rPr>
+          <w:rFonts w:ascii="Cambria" w:hAnsi="Cambria"/>
+        </w:rPr>
+        <w:t>)</w:t>
+      </w:r>
+    </w:p>
+    <w:p>
+      <w:pPr>
+        <w:rPr>
+          <w:rFonts w:ascii="Cambria" w:hAnsi="Cambria"/>
+        </w:rPr>
+      </w:pPr>
+      <w:r>
+        <w:rPr>
+          <w:rFonts w:ascii="Cambria" w:hAnsi="Cambria"/>
+        </w:rPr>
+        <w:t xml:space="preserve">• Proficient in </w:t>
+      </w:r>
+      <w:r>
+        <w:rPr>
+          <w:rFonts w:ascii="Cambria" w:hAnsi="Cambria"/>
+        </w:rPr>
+        <w:t xml:space="preserve">Behavior and Test Driven Unit testing using </w:t>
+      </w:r>
+      <w:r>
+        <w:t>(</w:t>
+      </w:r>
+      <w:r>
+        <w:t>Web component</w:t>
+      </w:r>
+      <w:r>
+        <w:t xml:space="preserve"> tester, Mocha, Chai, </w:t>
+      </w:r>
+      <w:proofErr w:type="spellStart"/>
+      <w:r>
+        <w:t>Sinon</w:t>
+      </w:r>
+      <w:proofErr w:type="spellEnd"/>
+      <w:r>
+        <w:t xml:space="preserve">, </w:t>
+      </w:r>
+      <w:r>
+        <w:t xml:space="preserve">Jasmine, </w:t>
+      </w:r>
+      <w:proofErr w:type="spellStart"/>
+      <w:r>
+        <w:t>PhantumJS</w:t>
+      </w:r>
+      <w:proofErr w:type="spellEnd"/>
+      <w:r>
+        <w:t xml:space="preserve"> </w:t>
+      </w:r>
+      <w:r>
+        <w:t>etc.</w:t>
+      </w:r>
+      <w:r>
+        <w:t>)</w:t>
+      </w:r>
+    </w:p>
+    <w:p>
+      <w:pPr>
+        <w:rPr>
+          <w:rFonts w:ascii="Cambria" w:hAnsi="Cambria"/>
+        </w:rPr>
+      </w:pPr>
+      <w:r>
+        <w:rPr>
+          <w:rFonts w:ascii="Cambria" w:hAnsi="Cambria"/>
+        </w:rPr>
+        <w:t>• Experienced in using</w:t>
+      </w:r>
+      <w:r>
+        <w:rPr>
+          <w:rFonts w:ascii="Cambria" w:hAnsi="Cambria"/>
+        </w:rPr>
+        <w:t xml:space="preserve"> Cloud e.g. Azure (App services, Compute), Google Cloud </w:t>
+      </w:r>
+      <w:r>
+        <w:rPr>
+          <w:rFonts w:ascii="Cambria" w:hAnsi="Cambria"/>
+        </w:rPr>
+        <w:t>Platform</w:t>
+      </w:r>
+      <w:r>
+        <w:rPr>
+          <w:rFonts w:ascii="Cambria" w:hAnsi="Cambria"/>
+        </w:rPr>
+        <w:t xml:space="preserve"> (Google Compute Engine, Google App Engine)</w:t>
+      </w:r>
+      <w:r>
+        <w:rPr>
+          <w:rFonts w:ascii="Cambria" w:hAnsi="Cambria"/>
+        </w:rPr>
+        <w:t xml:space="preserve">, </w:t>
+      </w:r>
+      <w:r>
+        <w:rPr>
+          <w:rFonts w:ascii="Cambria" w:hAnsi="Cambria"/>
+        </w:rPr>
+        <w:t>Amazon Web Services</w:t>
+      </w:r>
+      <w:r>
+        <w:rPr>
+          <w:rFonts w:ascii="Cambria" w:hAnsi="Cambria"/>
+        </w:rPr>
+        <w:t xml:space="preserve"> and IMB Cloud</w:t>
+      </w:r>
+      <w:r>
+        <w:rPr>
+          <w:rFonts w:ascii="Cambria" w:hAnsi="Cambria"/>
+        </w:rPr>
+        <w:t xml:space="preserve"> (</w:t>
+      </w:r>
+      <w:proofErr w:type="spellStart"/>
+      <w:r>
+        <w:rPr>
+          <w:rFonts w:ascii="Cambria" w:hAnsi="Cambria"/>
+        </w:rPr>
+        <w:t>bluemix</w:t>
+      </w:r>
+      <w:proofErr w:type="spellEnd"/>
+      <w:r>
+        <w:rPr>
+          <w:rFonts w:ascii="Cambria" w:hAnsi="Cambria"/>
+        </w:rPr>
+        <w:t>)</w:t>
+      </w:r>
+    </w:p>
+    <w:p>
+      <w:pPr>
+        <w:rPr>
+          <w:rFonts w:ascii="Cambria" w:hAnsi="Cambria"/>
+        </w:rPr>
+      </w:pPr>
+      <w:r>
+        <w:rPr>
+          <w:rFonts w:ascii="Cambria" w:hAnsi="Cambria"/>
+        </w:rPr>
+        <w:t xml:space="preserve">• </w:t>
+      </w:r>
+      <w:r>
+        <w:rPr>
+          <w:rFonts w:ascii="Cambria" w:hAnsi="Cambria"/>
+        </w:rPr>
+        <w:t>Familiar</w:t>
+      </w:r>
+      <w:r>
+        <w:rPr>
+          <w:rFonts w:ascii="Cambria" w:hAnsi="Cambria"/>
+        </w:rPr>
+        <w:t xml:space="preserve"> with container engines </w:t>
+      </w:r>
+      <w:r>
+        <w:rPr>
+          <w:rFonts w:ascii="Cambria" w:hAnsi="Cambria"/>
+        </w:rPr>
+        <w:t xml:space="preserve">e.g. </w:t>
+      </w:r>
+      <w:r>
+        <w:t>Docker (images</w:t>
+      </w:r>
+      <w:r>
+        <w:t>,</w:t>
+      </w:r>
+      <w:r>
+        <w:t xml:space="preserve"> </w:t>
+      </w:r>
+      <w:r>
+        <w:t>containers, services, swarms, stacks)</w:t>
+      </w:r>
+      <w:r>
+        <w:t xml:space="preserve"> and </w:t>
+      </w:r>
+      <w:r>
+        <w:rPr>
+          <w:rStyle w:val="st"/>
+        </w:rPr>
+        <w:t>Kubernetes</w:t>
+      </w:r>
+      <w:r>
+        <w:rPr>
+          <w:rStyle w:val="st"/>
+        </w:rPr>
+        <w:t>.</w:t>
+      </w:r>
+    </w:p>
+    <w:p>
+      <w:pPr>
+        <w:rPr>
+          <w:rFonts w:ascii="Cambria" w:hAnsi="Cambria"/>
+        </w:rPr>
+      </w:pPr>
+      <w:r>
+        <w:rPr>
+          <w:rFonts w:ascii="Cambria" w:hAnsi="Cambria"/>
+        </w:rPr>
+        <w:t xml:space="preserve">• Familiar with </w:t>
+      </w:r>
+      <w:proofErr w:type="spellStart"/>
+      <w:r>
+        <w:rPr>
+          <w:rFonts w:ascii="Cambria" w:hAnsi="Cambria"/>
+        </w:rPr>
+        <w:t>Blockchain</w:t>
+      </w:r>
+      <w:proofErr w:type="spellEnd"/>
+      <w:r>
+        <w:rPr>
+          <w:rFonts w:ascii="Cambria" w:hAnsi="Cambria"/>
+        </w:rPr>
+        <w:t xml:space="preserve"> development on </w:t>
+      </w:r>
+      <w:proofErr w:type="spellStart"/>
+      <w:r>
+        <w:t>Hyperledger</w:t>
+      </w:r>
+      <w:proofErr w:type="spellEnd"/>
+      <w:r>
+        <w:t xml:space="preserve"> and </w:t>
+      </w:r>
+      <w:proofErr w:type="spellStart"/>
+      <w:r>
+        <w:t>Ethereum</w:t>
+      </w:r>
+      <w:proofErr w:type="spellEnd"/>
+      <w:r>
+        <w:t xml:space="preserve"> platform</w:t>
+      </w:r>
+    </w:p>
+    <w:p>
+      <w:pPr>
+        <w:rPr>
+          <w:rFonts w:ascii="Cambria" w:hAnsi="Cambria"/>
+        </w:rPr>
+      </w:pPr>
+      <w:r>
+        <w:rPr>
+          <w:rFonts w:ascii="Cambria" w:hAnsi="Cambria"/>
+        </w:rPr>
+        <w:t>• Proficient</w:t>
+      </w:r>
+      <w:r>
+        <w:rPr>
+          <w:rFonts w:ascii="Cambria" w:hAnsi="Cambria"/>
+        </w:rPr>
+        <w:t xml:space="preserve"> in using </w:t>
+      </w:r>
+      <w:r>
+        <w:rPr>
+          <w:rFonts w:ascii="Cambria" w:hAnsi="Cambria"/>
+        </w:rPr>
+        <w:t xml:space="preserve">both CLI and GUI </w:t>
+      </w:r>
+      <w:r>
+        <w:rPr>
+          <w:rFonts w:ascii="Cambria" w:hAnsi="Cambria"/>
+        </w:rPr>
+        <w:t xml:space="preserve">Version Control </w:t>
+      </w:r>
+      <w:r>
+        <w:rPr>
+          <w:rFonts w:ascii="Cambria" w:hAnsi="Cambria"/>
+        </w:rPr>
+        <w:t xml:space="preserve">tools related to GIT, HG, </w:t>
+      </w:r>
       <w:proofErr w:type="gramStart"/>
       <w:r>
         <w:rPr>
           <w:rFonts w:ascii="Cambria" w:hAnsi="Cambria"/>
         </w:rPr>
-        <w:t>JavaScript</w:t>
-      </w:r>
-      <w:r>
-        <w:rPr>
-          <w:rFonts w:ascii="Cambria" w:hAnsi="Cambria"/>
-        </w:rPr>
-        <w:t>(</w:t>
+        <w:t>SVN</w:t>
       </w:r>
       <w:proofErr w:type="gramEnd"/>
       <w:r>
         <w:rPr>
           <w:rFonts w:ascii="Cambria" w:hAnsi="Cambria"/>
         </w:rPr>
-        <w:t xml:space="preserve">ES6, </w:t>
-      </w:r>
-      <w:r>
-        <w:rPr>
-          <w:rFonts w:ascii="Cambria" w:hAnsi="Cambria"/>
-        </w:rPr>
-        <w:t xml:space="preserve">Service Workers, </w:t>
-      </w:r>
-      <w:r>
-        <w:rPr>
-          <w:rFonts w:ascii="Cambria" w:hAnsi="Cambria"/>
-        </w:rPr>
-        <w:t xml:space="preserve">JQuery, </w:t>
-      </w:r>
-      <w:r>
-        <w:rPr>
-          <w:rFonts w:ascii="Cambria" w:hAnsi="Cambria"/>
-        </w:rPr>
-        <w:t>Angular,</w:t>
-      </w:r>
-      <w:r>
-        <w:rPr>
-          <w:rFonts w:ascii="Cambria" w:hAnsi="Cambria"/>
-        </w:rPr>
-        <w:t xml:space="preserve"> Polymer</w:t>
-      </w:r>
-      <w:r>
-        <w:rPr>
-          <w:rFonts w:ascii="Cambria" w:hAnsi="Cambria"/>
-        </w:rPr>
-        <w:t>,</w:t>
-      </w:r>
-      <w:r>
-        <w:rPr>
-          <w:rFonts w:ascii="Cambria" w:hAnsi="Cambria"/>
-        </w:rPr>
         <w:t xml:space="preserve"> </w:t>
       </w:r>
+    </w:p>
+    <w:p>
+      <w:pPr>
+        <w:rPr>
+          <w:rFonts w:ascii="Cambria" w:hAnsi="Cambria"/>
+        </w:rPr>
+      </w:pPr>
+      <w:r>
+        <w:rPr>
+          <w:rFonts w:ascii="Cambria" w:hAnsi="Cambria"/>
+        </w:rPr>
+        <w:t xml:space="preserve">• Experienced in </w:t>
+      </w:r>
+      <w:r>
+        <w:rPr>
+          <w:rFonts w:ascii="Cambria" w:hAnsi="Cambria"/>
+        </w:rPr>
+        <w:t xml:space="preserve">desktop app development </w:t>
+      </w:r>
+      <w:r>
+        <w:rPr>
+          <w:rFonts w:ascii="Cambria" w:hAnsi="Cambria"/>
+        </w:rPr>
+        <w:t xml:space="preserve">using </w:t>
+      </w:r>
+      <w:r>
+        <w:rPr>
+          <w:rFonts w:ascii="Cambria" w:hAnsi="Cambria"/>
+        </w:rPr>
+        <w:t>WPF</w:t>
+      </w:r>
+      <w:r>
+        <w:rPr>
+          <w:rFonts w:ascii="Cambria" w:hAnsi="Cambria"/>
+        </w:rPr>
+        <w:t xml:space="preserve"> </w:t>
+      </w:r>
+      <w:r>
+        <w:rPr>
+          <w:rFonts w:ascii="Cambria" w:hAnsi="Cambria"/>
+        </w:rPr>
+        <w:t xml:space="preserve">and </w:t>
+      </w:r>
+      <w:r>
+        <w:rPr>
+          <w:rFonts w:ascii="Cambria" w:hAnsi="Cambria"/>
+        </w:rPr>
+        <w:t xml:space="preserve">QT with </w:t>
+      </w:r>
+      <w:r>
+        <w:rPr>
+          <w:rFonts w:ascii="Cambria" w:hAnsi="Cambria"/>
+        </w:rPr>
+        <w:t xml:space="preserve">C#, </w:t>
+      </w:r>
+      <w:r>
+        <w:rPr>
+          <w:rFonts w:ascii="Cambria" w:hAnsi="Cambria"/>
+        </w:rPr>
+        <w:t>C++ and Python (</w:t>
+      </w:r>
       <w:proofErr w:type="spellStart"/>
       <w:r>
         <w:rPr>
           <w:rFonts w:ascii="Cambria" w:hAnsi="Cambria"/>
         </w:rPr>
-        <w:t>npm</w:t>
+        <w:t>PyQT</w:t>
       </w:r>
       <w:proofErr w:type="spellEnd"/>
       <w:r>
         <w:rPr>
           <w:rFonts w:ascii="Cambria" w:hAnsi="Cambria"/>
         </w:rPr>
-        <w:t xml:space="preserve">, </w:t>
-      </w:r>
-      <w:r>
-        <w:rPr>
-          <w:rFonts w:ascii="Cambria" w:hAnsi="Cambria"/>
-        </w:rPr>
-        <w:t>Grunt</w:t>
-      </w:r>
-      <w:r>
-        <w:rPr>
-          <w:rFonts w:ascii="Cambria" w:hAnsi="Cambria"/>
-        </w:rPr>
-        <w:t>/Gulp</w:t>
-      </w:r>
-      <w:r>
-        <w:rPr>
-          <w:rFonts w:ascii="Cambria" w:hAnsi="Cambria"/>
-        </w:rPr>
-        <w:t>)</w:t>
-      </w:r>
-      <w:r>
-        <w:rPr>
-          <w:rFonts w:ascii="Cambria" w:hAnsi="Cambria"/>
-        </w:rPr>
-        <w:t>,</w:t>
-      </w:r>
-      <w:r>
-        <w:rPr>
-          <w:rFonts w:ascii="Cambria" w:hAnsi="Cambria"/>
-        </w:rPr>
-        <w:t xml:space="preserve"> </w:t>
+        <w:t xml:space="preserve"> or </w:t>
       </w:r>
       <w:proofErr w:type="spellStart"/>
       <w:r>
         <w:rPr>
           <w:rFonts w:ascii="Cambria" w:hAnsi="Cambria"/>
         </w:rPr>
-        <w:t>TypeScript</w:t>
+        <w:t>PySide</w:t>
       </w:r>
       <w:proofErr w:type="spellEnd"/>
       <w:r>
         <w:rPr>
           <w:rFonts w:ascii="Cambria" w:hAnsi="Cambria"/>
         </w:rPr>
-        <w:t>,</w:t>
-      </w:r>
-      <w:r>
-        <w:rPr>
-          <w:rFonts w:ascii="Cambria" w:hAnsi="Cambria"/>
-        </w:rPr>
-        <w:t xml:space="preserve"> </w:t>
-      </w:r>
-      <w:r>
-        <w:rPr>
-          <w:rFonts w:ascii="Cambria" w:hAnsi="Cambria"/>
-        </w:rPr>
-        <w:t>HTML, CSS, PHP</w:t>
-      </w:r>
-      <w:r>
-        <w:rPr>
-          <w:rFonts w:ascii="Cambria" w:hAnsi="Cambria"/>
-        </w:rPr>
-        <w:t xml:space="preserve">, </w:t>
-      </w:r>
-      <w:r>
-        <w:rPr>
-          <w:rFonts w:ascii="Cambria" w:hAnsi="Cambria"/>
-        </w:rPr>
-        <w:t>consuming Rest</w:t>
-      </w:r>
-      <w:r>
-        <w:rPr>
-          <w:rFonts w:ascii="Cambria" w:hAnsi="Cambria"/>
-        </w:rPr>
-        <w:t>/Soap</w:t>
-      </w:r>
-      <w:r>
-        <w:rPr>
-          <w:rFonts w:ascii="Cambria" w:hAnsi="Cambria"/>
-        </w:rPr>
-        <w:t xml:space="preserve"> APIs (</w:t>
-      </w:r>
-      <w:r>
-        <w:rPr>
-          <w:rFonts w:ascii="Cambria" w:hAnsi="Cambria"/>
-        </w:rPr>
-        <w:t>twitter</w:t>
-      </w:r>
-      <w:r>
-        <w:rPr>
-          <w:rFonts w:ascii="Cambria" w:hAnsi="Cambria"/>
-        </w:rPr>
-        <w:t xml:space="preserve">, facebook </w:t>
-      </w:r>
-      <w:r>
-        <w:rPr>
-          <w:rFonts w:ascii="Cambria" w:hAnsi="Cambria"/>
-        </w:rPr>
-        <w:t>etc.</w:t>
-      </w:r>
-      <w:r>
-        <w:rPr>
-          <w:rFonts w:ascii="Cambria" w:hAnsi="Cambria"/>
-        </w:rPr>
-        <w:t>)</w:t>
-      </w:r>
-    </w:p>
-    <w:p>
-      <w:pPr>
-        <w:rPr>
-          <w:rFonts w:ascii="Cambria" w:hAnsi="Cambria"/>
-        </w:rPr>
-      </w:pPr>
-      <w:r>
-        <w:rPr>
-          <w:rFonts w:ascii="Cambria" w:hAnsi="Cambria"/>
-        </w:rPr>
-        <w:t xml:space="preserve">• Proficient in </w:t>
-      </w:r>
-      <w:r>
-        <w:rPr>
-          <w:rFonts w:ascii="Cambria" w:hAnsi="Cambria"/>
-        </w:rPr>
-        <w:t xml:space="preserve">Behavior and Test Driven Unit testing using </w:t>
-      </w:r>
-      <w:r>
-        <w:t>(</w:t>
-      </w:r>
-      <w:r>
-        <w:t>Web component</w:t>
-      </w:r>
-      <w:r>
-        <w:t xml:space="preserve"> tester, Mocha, Chai, </w:t>
-      </w:r>
-      <w:proofErr w:type="spellStart"/>
-      <w:r>
-        <w:t>Sinon</w:t>
-      </w:r>
-      <w:proofErr w:type="spellEnd"/>
-      <w:r>
-        <w:t xml:space="preserve">, </w:t>
-      </w:r>
-      <w:r>
-        <w:t xml:space="preserve">Jasmine, </w:t>
-      </w:r>
-      <w:proofErr w:type="spellStart"/>
-      <w:r>
-        <w:t>PhantumJS</w:t>
-      </w:r>
-      <w:proofErr w:type="spellEnd"/>
-      <w:r>
-        <w:t xml:space="preserve"> </w:t>
-      </w:r>
-      <w:r>
-        <w:t>etc.</w:t>
-      </w:r>
-      <w:r>
-        <w:t>)</w:t>
-      </w:r>
-    </w:p>
-    <w:p>
-      <w:pPr>
-        <w:rPr>
-          <w:rFonts w:ascii="Cambria" w:hAnsi="Cambria"/>
-        </w:rPr>
-      </w:pPr>
-      <w:r>
-        <w:rPr>
-          <w:rFonts w:ascii="Cambria" w:hAnsi="Cambria"/>
-        </w:rPr>
-        <w:t>• Experienced in using</w:t>
-      </w:r>
-      <w:r>
-        <w:rPr>
-          <w:rFonts w:ascii="Cambria" w:hAnsi="Cambria"/>
-        </w:rPr>
-        <w:t xml:space="preserve"> Cloud e.g. Azure (App services, Compute), Google Cloud </w:t>
-      </w:r>
-      <w:r>
-        <w:rPr>
-          <w:rFonts w:ascii="Cambria" w:hAnsi="Cambria"/>
-        </w:rPr>
-        <w:t>Platform</w:t>
-      </w:r>
-      <w:r>
-        <w:rPr>
-          <w:rFonts w:ascii="Cambria" w:hAnsi="Cambria"/>
-        </w:rPr>
-        <w:t xml:space="preserve"> (Google Compute Engine, Google App Engine)</w:t>
-      </w:r>
-      <w:r>
-        <w:rPr>
-          <w:rFonts w:ascii="Cambria" w:hAnsi="Cambria"/>
-        </w:rPr>
-        <w:t xml:space="preserve">, </w:t>
-      </w:r>
-      <w:r>
-        <w:rPr>
-          <w:rFonts w:ascii="Cambria" w:hAnsi="Cambria"/>
-        </w:rPr>
-        <w:t>Amazon Web Services</w:t>
-      </w:r>
-      <w:r>
-        <w:rPr>
-          <w:rFonts w:ascii="Cambria" w:hAnsi="Cambria"/>
-        </w:rPr>
-        <w:t xml:space="preserve"> and IMB Cloud</w:t>
-      </w:r>
-      <w:r>
-        <w:rPr>
-          <w:rFonts w:ascii="Cambria" w:hAnsi="Cambria"/>
-        </w:rPr>
-        <w:t xml:space="preserve"> (</w:t>
-      </w:r>
-      <w:proofErr w:type="spellStart"/>
-      <w:r>
-        <w:rPr>
-          <w:rFonts w:ascii="Cambria" w:hAnsi="Cambria"/>
-        </w:rPr>
-        <w:t>bluemix</w:t>
-      </w:r>
-      <w:proofErr w:type="spellEnd"/>
-      <w:r>
-        <w:rPr>
-          <w:rFonts w:ascii="Cambria" w:hAnsi="Cambria"/>
-        </w:rPr>
-        <w:t>)</w:t>
-      </w:r>
-    </w:p>
-    <w:p>
-      <w:pPr>
-        <w:rPr>
-          <w:rFonts w:ascii="Cambria" w:hAnsi="Cambria"/>
-        </w:rPr>
-      </w:pPr>
-      <w:r>
-        <w:rPr>
-          <w:rFonts w:ascii="Cambria" w:hAnsi="Cambria"/>
-        </w:rPr>
-        <w:t xml:space="preserve">• </w:t>
-      </w:r>
-      <w:r>
-        <w:rPr>
-          <w:rFonts w:ascii="Cambria" w:hAnsi="Cambria"/>
-        </w:rPr>
-        <w:t>Familiar</w:t>
-      </w:r>
-      <w:r>
-        <w:rPr>
-          <w:rFonts w:ascii="Cambria" w:hAnsi="Cambria"/>
-        </w:rPr>
-        <w:t xml:space="preserve"> with container engines </w:t>
-      </w:r>
-      <w:r>
-        <w:rPr>
-          <w:rFonts w:ascii="Cambria" w:hAnsi="Cambria"/>
-        </w:rPr>
-        <w:t xml:space="preserve">e.g. </w:t>
-      </w:r>
-      <w:r>
-        <w:t>Docker (images</w:t>
-      </w:r>
-      <w:r>
-        <w:t>,</w:t>
-      </w:r>
-      <w:r>
-        <w:t xml:space="preserve"> </w:t>
-      </w:r>
-      <w:r>
-        <w:t>containers, services, swarms, stacks)</w:t>
-      </w:r>
-      <w:r>
-        <w:t xml:space="preserve"> and </w:t>
-      </w:r>
-      <w:r>
-        <w:rPr>
-          <w:rStyle w:val="st"/>
-        </w:rPr>
-        <w:t>Kubernetes</w:t>
-      </w:r>
-      <w:r>
-        <w:rPr>
-          <w:rStyle w:val="st"/>
-        </w:rPr>
-        <w:t>.</w:t>
-      </w:r>
-    </w:p>
-    <w:p>
-      <w:pPr>
-        <w:rPr>
-          <w:rFonts w:ascii="Cambria" w:hAnsi="Cambria"/>
-        </w:rPr>
-      </w:pPr>
-      <w:r>
-        <w:rPr>
-          <w:rFonts w:ascii="Cambria" w:hAnsi="Cambria"/>
-        </w:rPr>
-        <w:t xml:space="preserve">• Familiar with </w:t>
-      </w:r>
-      <w:proofErr w:type="spellStart"/>
-      <w:r>
-        <w:rPr>
-          <w:rFonts w:ascii="Cambria" w:hAnsi="Cambria"/>
-        </w:rPr>
-        <w:t>Blockchain</w:t>
-      </w:r>
-      <w:proofErr w:type="spellEnd"/>
-      <w:r>
-        <w:rPr>
-          <w:rFonts w:ascii="Cambria" w:hAnsi="Cambria"/>
-        </w:rPr>
-        <w:t xml:space="preserve"> development on </w:t>
-      </w:r>
-      <w:proofErr w:type="spellStart"/>
-      <w:r>
-        <w:t>Hyperledger</w:t>
-      </w:r>
-      <w:proofErr w:type="spellEnd"/>
-      <w:r>
-        <w:t xml:space="preserve"> and </w:t>
-      </w:r>
-      <w:proofErr w:type="spellStart"/>
-      <w:r>
-        <w:t>Ethereum</w:t>
-      </w:r>
-      <w:proofErr w:type="spellEnd"/>
-      <w:r>
-        <w:t xml:space="preserve"> platform</w:t>
-      </w:r>
-    </w:p>
-    <w:p>
-      <w:pPr>
-        <w:rPr>
-          <w:rFonts w:ascii="Cambria" w:hAnsi="Cambria"/>
-        </w:rPr>
-      </w:pPr>
-      <w:r>
-        <w:rPr>
-          <w:rFonts w:ascii="Cambria" w:hAnsi="Cambria"/>
-        </w:rPr>
-        <w:t>• Proficient</w:t>
-      </w:r>
-      <w:r>
-        <w:rPr>
-          <w:rFonts w:ascii="Cambria" w:hAnsi="Cambria"/>
-        </w:rPr>
-        <w:t xml:space="preserve"> in using </w:t>
-      </w:r>
-      <w:r>
-        <w:rPr>
-          <w:rFonts w:ascii="Cambria" w:hAnsi="Cambria"/>
-        </w:rPr>
-        <w:t xml:space="preserve">both CLI and GUI </w:t>
-      </w:r>
-      <w:r>
-        <w:rPr>
-          <w:rFonts w:ascii="Cambria" w:hAnsi="Cambria"/>
-        </w:rPr>
-        <w:t xml:space="preserve">Version Control </w:t>
-      </w:r>
-      <w:r>
-        <w:rPr>
-          <w:rFonts w:ascii="Cambria" w:hAnsi="Cambria"/>
-        </w:rPr>
-        <w:t xml:space="preserve">tools related to GIT, HG, </w:t>
-      </w:r>
-      <w:proofErr w:type="gramStart"/>
-      <w:r>
-        <w:rPr>
-          <w:rFonts w:ascii="Cambria" w:hAnsi="Cambria"/>
-        </w:rPr>
-        <w:t>SVN</w:t>
-      </w:r>
-      <w:proofErr w:type="gramEnd"/>
-      <w:r>
-        <w:rPr>
-          <w:rFonts w:ascii="Cambria" w:hAnsi="Cambria"/>
-        </w:rPr>
-        <w:t xml:space="preserve"> </w:t>
-      </w:r>
-    </w:p>
-    <w:p>
-      <w:pPr>
-        <w:rPr>
-          <w:rFonts w:ascii="Cambria" w:hAnsi="Cambria"/>
-        </w:rPr>
-      </w:pPr>
-      <w:r>
-        <w:rPr>
-          <w:rFonts w:ascii="Cambria" w:hAnsi="Cambria"/>
-        </w:rPr>
-        <w:t xml:space="preserve">• Experienced in </w:t>
-      </w:r>
-      <w:r>
-        <w:rPr>
-          <w:rFonts w:ascii="Cambria" w:hAnsi="Cambria"/>
-        </w:rPr>
-        <w:t xml:space="preserve">desktop app development </w:t>
-      </w:r>
-      <w:r>
-        <w:rPr>
-          <w:rFonts w:ascii="Cambria" w:hAnsi="Cambria"/>
-        </w:rPr>
-        <w:t xml:space="preserve">using </w:t>
-      </w:r>
-      <w:r>
-        <w:rPr>
-          <w:rFonts w:ascii="Cambria" w:hAnsi="Cambria"/>
-        </w:rPr>
-        <w:t>WPF</w:t>
-      </w:r>
-      <w:r>
-        <w:rPr>
-          <w:rFonts w:ascii="Cambria" w:hAnsi="Cambria"/>
-        </w:rPr>
-        <w:t xml:space="preserve"> </w:t>
-      </w:r>
-      <w:r>
-        <w:rPr>
-          <w:rFonts w:ascii="Cambria" w:hAnsi="Cambria"/>
-        </w:rPr>
-        <w:t xml:space="preserve">and </w:t>
-      </w:r>
-      <w:r>
-        <w:rPr>
-          <w:rFonts w:ascii="Cambria" w:hAnsi="Cambria"/>
-        </w:rPr>
-        <w:t xml:space="preserve">QT with </w:t>
-      </w:r>
-      <w:r>
-        <w:rPr>
-          <w:rFonts w:ascii="Cambria" w:hAnsi="Cambria"/>
-        </w:rPr>
-        <w:t xml:space="preserve">C#, </w:t>
-      </w:r>
-      <w:r>
-        <w:rPr>
-          <w:rFonts w:ascii="Cambria" w:hAnsi="Cambria"/>
-        </w:rPr>
-        <w:t>C++ and Python (</w:t>
-      </w:r>
-      <w:proofErr w:type="spellStart"/>
-      <w:r>
-        <w:rPr>
-          <w:rFonts w:ascii="Cambria" w:hAnsi="Cambria"/>
-        </w:rPr>
-        <w:t>PyQT</w:t>
-      </w:r>
-      <w:proofErr w:type="spellEnd"/>
-      <w:r>
-        <w:rPr>
-          <w:rFonts w:ascii="Cambria" w:hAnsi="Cambria"/>
-        </w:rPr>
-        <w:t xml:space="preserve"> or </w:t>
-      </w:r>
-      <w:proofErr w:type="spellStart"/>
-      <w:r>
-        <w:rPr>
-          <w:rFonts w:ascii="Cambria" w:hAnsi="Cambria"/>
-        </w:rPr>
-        <w:t>PySide</w:t>
-      </w:r>
-      <w:proofErr w:type="spellEnd"/>
-      <w:r>
-        <w:rPr>
-          <w:rFonts w:ascii="Cambria" w:hAnsi="Cambria"/>
-        </w:rPr>
         <w:t xml:space="preserve">). </w:t>
       </w:r>
     </w:p>
@@ -2327,8 +2388,6 @@
           <w:rFonts w:ascii="Cambria" w:hAnsi="Cambria"/>
         </w:rPr>
       </w:pPr>
-      <w:bookmarkStart w:id="0" w:name="_GoBack"/>
-      <w:bookmarkEnd w:id="0"/>
     </w:p>
     <w:p>
       <w:pPr>
@@ -3345,7 +3404,7 @@
         </w:rPr>
         <w:t xml:space="preserve">    </w:t>
       </w:r>
-      <w:hyperlink r:id="rId16" w:history="1">
+      <w:hyperlink r:id="rId15" w:history="1">
         <w:r>
           <w:rPr>
             <w:rStyle w:val="Hyperlink"/>
@@ -3659,6 +3718,46 @@
     </w:p>
     <w:p>
       <w:pPr>
+        <w:rPr>
+          <w:rFonts w:ascii="Cambria" w:hAnsi="Cambria"/>
+          <w:b/>
+        </w:rPr>
+      </w:pPr>
+      <w:r>
+        <w:rPr>
+          <w:rFonts w:ascii="Cambria" w:hAnsi="Cambria"/>
+        </w:rPr>
+        <w:t>•</w:t>
+      </w:r>
+      <w:r>
+        <w:rPr>
+          <w:rFonts w:ascii="Cambria" w:hAnsi="Cambria"/>
+        </w:rPr>
+        <w:t xml:space="preserve"> </w:t>
+      </w:r>
+      <w:r>
+        <w:rPr>
+          <w:rFonts w:ascii="Cambria" w:hAnsi="Cambria"/>
+        </w:rPr>
+        <w:t xml:space="preserve">React Peer Moderator at </w:t>
+      </w:r>
+      <w:proofErr w:type="spellStart"/>
+      <w:r>
+        <w:rPr>
+          <w:rFonts w:ascii="Cambria" w:hAnsi="Cambria"/>
+        </w:rPr>
+        <w:t>Udacity’s</w:t>
+      </w:r>
+      <w:proofErr w:type="spellEnd"/>
+      <w:r>
+        <w:rPr>
+          <w:rFonts w:ascii="Cambria" w:hAnsi="Cambria"/>
+        </w:rPr>
+        <w:t xml:space="preserve"> React Nanodegree program.</w:t>
+      </w:r>
+    </w:p>
+    <w:p>
+      <w:pPr>
         <w:ind w:left="720" w:hanging="720"/>
         <w:rPr>
           <w:rFonts w:ascii="Cambria" w:hAnsi="Cambria"/>
@@ -3894,7 +3993,7 @@
           <w:rFonts w:ascii="Cambria" w:hAnsi="Cambria"/>
         </w:rPr>
       </w:pPr>
-      <w:hyperlink r:id="rId17" w:history="1">
+      <w:hyperlink r:id="rId16" w:history="1">
         <w:r>
           <w:rPr>
             <w:rStyle w:val="Hyperlink"/>
@@ -3929,7 +4028,7 @@
         </w:rPr>
         <w:t xml:space="preserve"> </w:t>
       </w:r>
-      <w:hyperlink r:id="rId18" w:history="1">
+      <w:hyperlink r:id="rId17" w:history="1">
         <w:r>
           <w:rPr>
             <w:rStyle w:val="Hyperlink"/>
@@ -4267,7 +4366,7 @@
         </w:rPr>
         <w:t xml:space="preserve"> </w:t>
       </w:r>
-      <w:hyperlink r:id="rId19">
+      <w:hyperlink r:id="rId18">
         <w:r>
           <w:rPr>
             <w:rStyle w:val="Hyperlink"/>
@@ -4326,7 +4425,7 @@
         </w:rPr>
         <w:t xml:space="preserve"> </w:t>
       </w:r>
-      <w:hyperlink r:id="rId20">
+      <w:hyperlink r:id="rId19">
         <w:r>
           <w:rPr>
             <w:rStyle w:val="Hyperlink"/>
@@ -4462,7 +4561,7 @@
         </w:rPr>
         <w:t xml:space="preserve"> </w:t>
       </w:r>
-      <w:hyperlink r:id="rId21" w:history="1">
+      <w:hyperlink r:id="rId20" w:history="1">
         <w:r>
           <w:rPr>
             <w:rStyle w:val="Hyperlink"/>
@@ -8298,7 +8397,7 @@
 </file>
 
 <file path=customXml/itemProps1.xml><?xml version="1.0" encoding="utf-8"?>
-<ds:datastoreItem xmlns:ds="http://schemas.openxmlformats.org/officeDocument/2006/customXml" ds:itemID="{57F4963B-0DE5-4C47-A795-16BC81F1E9EF}">
+<ds:datastoreItem xmlns:ds="http://schemas.openxmlformats.org/officeDocument/2006/customXml" ds:itemID="{954A8197-DEE9-4244-B11D-7F9A859D2F2F}">
   <ds:schemaRefs>
     <ds:schemaRef ds:uri="http://schemas.openxmlformats.org/officeDocument/2006/bibliography"/>
   </ds:schemaRefs>

</xml_diff>

<commit_message>
career objective change use short form in experience months
</commit_message>
<xml_diff>
--- a/resume_abdul_rauf.docx
+++ b/resume_abdul_rauf.docx
@@ -125,19 +125,25 @@
         <w:rPr>
           <w:rFonts w:ascii="Cambria" w:hAnsi="Cambria"/>
         </w:rPr>
-        <w:t>To work in a competitive and innovative environment where there are new challenges with every new project so that I can learn and enhance my technical, analytical and managerial skills</w:t>
-      </w:r>
-      <w:r>
-        <w:rPr>
-          <w:rFonts w:ascii="Cambria" w:hAnsi="Cambria"/>
-        </w:rPr>
-        <w:tab/>
-      </w:r>
-      <w:r>
-        <w:rPr>
-          <w:rFonts w:ascii="Cambria" w:hAnsi="Cambria"/>
-        </w:rPr>
-        <w:tab/>
+        <w:t xml:space="preserve">To work in a competitive and innovative environment where </w:t>
+      </w:r>
+      <w:r>
+        <w:rPr>
+          <w:rFonts w:ascii="Cambria" w:hAnsi="Cambria"/>
+        </w:rPr>
+        <w:t>I have to face</w:t>
+      </w:r>
+      <w:r>
+        <w:rPr>
+          <w:rFonts w:ascii="Cambria" w:hAnsi="Cambria"/>
+        </w:rPr>
+        <w:t xml:space="preserve"> </w:t>
+      </w:r>
+      <w:r>
+        <w:rPr>
+          <w:rFonts w:ascii="Cambria" w:hAnsi="Cambria"/>
+        </w:rPr>
+        <w:t>challenges with every new project so that I can learn and enhance my technical, analytical and managerial skills</w:t>
       </w:r>
       <w:r>
         <w:rPr>
@@ -405,7 +411,7 @@
           </w:tcPr>
           <w:p>
             <w:r>
-              <w:t>NUST School Of Electrical Engineering and Computer Sciences (SEECS)</w:t>
+              <w:t>NUST School Of Electrical Engineering and Computer Science (SEECS)</w:t>
             </w:r>
             <w:r>
               <w:t xml:space="preserve"> </w:t>
@@ -635,7 +641,19 @@
         <w:rPr>
           <w:rFonts w:ascii="Cambria" w:hAnsi="Cambria"/>
         </w:rPr>
-        <w:t>e October, 2017)</w:t>
+        <w:t>e Oct</w:t>
+      </w:r>
+      <w:r>
+        <w:rPr>
+          <w:rFonts w:ascii="Cambria" w:hAnsi="Cambria"/>
+        </w:rPr>
+        <w:t xml:space="preserve"> </w:t>
+      </w:r>
+      <w:r>
+        <w:rPr>
+          <w:rFonts w:ascii="Cambria" w:hAnsi="Cambria"/>
+        </w:rPr>
+        <w:t>2017)</w:t>
       </w:r>
     </w:p>
     <w:p>
@@ -669,7 +687,27 @@
         <w:rPr>
           <w:rFonts w:ascii="Cambria" w:hAnsi="Cambria"/>
         </w:rPr>
-        <w:t>Full Stack</w:t>
+        <w:t xml:space="preserve">Full Stack </w:t>
+      </w:r>
+      <w:r>
+        <w:rPr>
+          <w:rFonts w:ascii="Cambria" w:hAnsi="Cambria"/>
+        </w:rPr>
+        <w:t xml:space="preserve">Engineer @ </w:t>
+      </w:r>
+      <w:proofErr w:type="spellStart"/>
+      <w:r>
+        <w:rPr>
+          <w:rFonts w:ascii="Cambria" w:hAnsi="Cambria"/>
+        </w:rPr>
+        <w:t>NetSol</w:t>
+      </w:r>
+      <w:proofErr w:type="spellEnd"/>
+      <w:r>
+        <w:rPr>
+          <w:rFonts w:ascii="Cambria" w:hAnsi="Cambria"/>
+        </w:rPr>
+        <w:t xml:space="preserve"> Technologies, Lahore (Jan</w:t>
       </w:r>
       <w:r>
         <w:rPr>
@@ -681,7 +719,71 @@
         <w:rPr>
           <w:rFonts w:ascii="Cambria" w:hAnsi="Cambria"/>
         </w:rPr>
-        <w:t xml:space="preserve">Engineer @ </w:t>
+        <w:t>2017</w:t>
+      </w:r>
+      <w:r>
+        <w:rPr>
+          <w:rFonts w:ascii="Cambria" w:hAnsi="Cambria"/>
+        </w:rPr>
+        <w:t xml:space="preserve"> to Oct</w:t>
+      </w:r>
+      <w:r>
+        <w:rPr>
+          <w:rFonts w:ascii="Cambria" w:hAnsi="Cambria"/>
+        </w:rPr>
+        <w:t xml:space="preserve"> </w:t>
+      </w:r>
+      <w:r>
+        <w:rPr>
+          <w:rFonts w:ascii="Cambria" w:hAnsi="Cambria"/>
+        </w:rPr>
+        <w:t>2017</w:t>
+      </w:r>
+      <w:r>
+        <w:rPr>
+          <w:rFonts w:ascii="Cambria" w:hAnsi="Cambria"/>
+        </w:rPr>
+        <w:t>)</w:t>
+      </w:r>
+    </w:p>
+    <w:p>
+      <w:pPr>
+        <w:rPr>
+          <w:rFonts w:ascii="Cambria" w:hAnsi="Cambria"/>
+          <w:b/>
+        </w:rPr>
+      </w:pPr>
+      <w:proofErr w:type="gramStart"/>
+      <w:r>
+        <w:rPr>
+          <w:rFonts w:ascii="Cambria" w:hAnsi="Cambria"/>
+        </w:rPr>
+        <w:t>3</w:t>
+      </w:r>
+      <w:r>
+        <w:rPr>
+          <w:rFonts w:ascii="Cambria" w:hAnsi="Cambria"/>
+        </w:rPr>
+        <w:t>)</w:t>
+      </w:r>
+      <w:r>
+        <w:rPr>
+          <w:rFonts w:ascii="Cambria" w:hAnsi="Cambria"/>
+        </w:rPr>
+        <w:t>Full</w:t>
+      </w:r>
+      <w:proofErr w:type="gramEnd"/>
+      <w:r>
+        <w:rPr>
+          <w:rFonts w:ascii="Cambria" w:hAnsi="Cambria"/>
+        </w:rPr>
+        <w:t xml:space="preserve"> Stack Engineer </w:t>
+      </w:r>
+      <w:r>
+        <w:rPr>
+          <w:rFonts w:ascii="Cambria" w:hAnsi="Cambria"/>
+        </w:rPr>
+        <w:t xml:space="preserve">@ </w:t>
       </w:r>
       <w:proofErr w:type="spellStart"/>
       <w:r>
@@ -695,97 +797,19 @@
         <w:rPr>
           <w:rFonts w:ascii="Cambria" w:hAnsi="Cambria"/>
         </w:rPr>
-        <w:t xml:space="preserve"> Technologies, Lahore (January 2017</w:t>
-      </w:r>
-      <w:r>
-        <w:rPr>
-          <w:rFonts w:ascii="Cambria" w:hAnsi="Cambria"/>
-        </w:rPr>
-        <w:t xml:space="preserve"> to October, 2017</w:t>
-      </w:r>
-      <w:r>
-        <w:rPr>
-          <w:rFonts w:ascii="Cambria" w:hAnsi="Cambria"/>
-        </w:rPr>
-        <w:t>)</w:t>
-      </w:r>
-    </w:p>
-    <w:p>
-      <w:pPr>
-        <w:rPr>
-          <w:rFonts w:ascii="Cambria" w:hAnsi="Cambria"/>
-          <w:b/>
-        </w:rPr>
-      </w:pPr>
-      <w:proofErr w:type="gramStart"/>
-      <w:r>
-        <w:rPr>
-          <w:rFonts w:ascii="Cambria" w:hAnsi="Cambria"/>
-        </w:rPr>
-        <w:t>3</w:t>
-      </w:r>
-      <w:r>
-        <w:rPr>
-          <w:rFonts w:ascii="Cambria" w:hAnsi="Cambria"/>
-        </w:rPr>
-        <w:t>)</w:t>
-      </w:r>
-      <w:r>
-        <w:rPr>
-          <w:rFonts w:ascii="Cambria" w:hAnsi="Cambria"/>
-        </w:rPr>
-        <w:t>Full</w:t>
-      </w:r>
-      <w:proofErr w:type="gramEnd"/>
-      <w:r>
-        <w:rPr>
-          <w:rFonts w:ascii="Cambria" w:hAnsi="Cambria"/>
-        </w:rPr>
-        <w:t xml:space="preserve"> Stack</w:t>
-      </w:r>
-      <w:r>
-        <w:rPr>
-          <w:rFonts w:ascii="Cambria" w:hAnsi="Cambria"/>
-        </w:rPr>
-        <w:t xml:space="preserve"> </w:t>
-      </w:r>
-      <w:r>
-        <w:rPr>
-          <w:rFonts w:ascii="Cambria" w:hAnsi="Cambria"/>
-        </w:rPr>
-        <w:t xml:space="preserve">Engineer </w:t>
-      </w:r>
-      <w:r>
-        <w:rPr>
-          <w:rFonts w:ascii="Cambria" w:hAnsi="Cambria"/>
-        </w:rPr>
-        <w:t xml:space="preserve">@ </w:t>
-      </w:r>
-      <w:proofErr w:type="spellStart"/>
-      <w:r>
-        <w:rPr>
-          <w:rFonts w:ascii="Cambria" w:hAnsi="Cambria"/>
-        </w:rPr>
-        <w:t>NetSol</w:t>
-      </w:r>
-      <w:proofErr w:type="spellEnd"/>
-      <w:r>
-        <w:rPr>
-          <w:rFonts w:ascii="Cambria" w:hAnsi="Cambria"/>
-        </w:rPr>
         <w:t xml:space="preserve"> Technologies, Lahore</w:t>
       </w:r>
       <w:r>
         <w:rPr>
           <w:rFonts w:ascii="Cambria" w:hAnsi="Cambria"/>
         </w:rPr>
-        <w:t xml:space="preserve"> (October 2014</w:t>
-      </w:r>
-      <w:r>
-        <w:rPr>
-          <w:rFonts w:ascii="Cambria" w:hAnsi="Cambria"/>
-        </w:rPr>
-        <w:t xml:space="preserve"> to December 2016</w:t>
+        <w:t xml:space="preserve"> (Oct 2014</w:t>
+      </w:r>
+      <w:r>
+        <w:rPr>
+          <w:rFonts w:ascii="Cambria" w:hAnsi="Cambria"/>
+        </w:rPr>
+        <w:t xml:space="preserve"> to Dec 2016</w:t>
       </w:r>
       <w:r>
         <w:rPr>
@@ -1844,49 +1868,895 @@
         </w:rPr>
         <w:t>ES6</w:t>
       </w:r>
+      <w:r>
+        <w:rPr>
+          <w:rFonts w:ascii="Cambria" w:hAnsi="Cambria"/>
+        </w:rPr>
+        <w:t>+</w:t>
+      </w:r>
+      <w:r>
+        <w:rPr>
+          <w:rFonts w:ascii="Cambria" w:hAnsi="Cambria"/>
+        </w:rPr>
+        <w:t xml:space="preserve">, </w:t>
+      </w:r>
+      <w:r>
+        <w:rPr>
+          <w:rFonts w:ascii="Cambria" w:hAnsi="Cambria"/>
+        </w:rPr>
+        <w:t xml:space="preserve">Service Workers, </w:t>
+      </w:r>
+      <w:r>
+        <w:rPr>
+          <w:rFonts w:ascii="Cambria" w:hAnsi="Cambria"/>
+        </w:rPr>
+        <w:t xml:space="preserve">JQuery, </w:t>
+      </w:r>
+      <w:r>
+        <w:rPr>
+          <w:rFonts w:ascii="Cambria" w:hAnsi="Cambria"/>
+        </w:rPr>
+        <w:t xml:space="preserve">React, </w:t>
+      </w:r>
+      <w:r>
+        <w:rPr>
+          <w:rFonts w:ascii="Cambria" w:hAnsi="Cambria"/>
+        </w:rPr>
+        <w:t>Angular,</w:t>
+      </w:r>
+      <w:r>
+        <w:rPr>
+          <w:rFonts w:ascii="Cambria" w:hAnsi="Cambria"/>
+        </w:rPr>
+        <w:t xml:space="preserve"> Polymer</w:t>
+      </w:r>
+      <w:r>
+        <w:rPr>
+          <w:rFonts w:ascii="Cambria" w:hAnsi="Cambria"/>
+        </w:rPr>
+        <w:t>,</w:t>
+      </w:r>
+      <w:r>
+        <w:rPr>
+          <w:rFonts w:ascii="Cambria" w:hAnsi="Cambria"/>
+        </w:rPr>
+        <w:t xml:space="preserve"> </w:t>
+      </w:r>
+      <w:proofErr w:type="spellStart"/>
+      <w:r>
+        <w:rPr>
+          <w:rFonts w:ascii="Cambria" w:hAnsi="Cambria"/>
+        </w:rPr>
+        <w:t>npm</w:t>
+      </w:r>
+      <w:proofErr w:type="spellEnd"/>
+      <w:r>
+        <w:rPr>
+          <w:rFonts w:ascii="Cambria" w:hAnsi="Cambria"/>
+        </w:rPr>
+        <w:t xml:space="preserve">, </w:t>
+      </w:r>
+      <w:r>
+        <w:rPr>
+          <w:rFonts w:ascii="Cambria" w:hAnsi="Cambria"/>
+        </w:rPr>
+        <w:t>Grunt</w:t>
+      </w:r>
+      <w:r>
+        <w:rPr>
+          <w:rFonts w:ascii="Cambria" w:hAnsi="Cambria"/>
+        </w:rPr>
+        <w:t>/Gulp</w:t>
+      </w:r>
+      <w:r>
+        <w:rPr>
+          <w:rFonts w:ascii="Cambria" w:hAnsi="Cambria"/>
+        </w:rPr>
+        <w:t>)</w:t>
+      </w:r>
+      <w:r>
+        <w:rPr>
+          <w:rFonts w:ascii="Cambria" w:hAnsi="Cambria"/>
+        </w:rPr>
+        <w:t>,</w:t>
+      </w:r>
+      <w:r>
+        <w:rPr>
+          <w:rFonts w:ascii="Cambria" w:hAnsi="Cambria"/>
+        </w:rPr>
+        <w:t xml:space="preserve"> </w:t>
+      </w:r>
+      <w:proofErr w:type="spellStart"/>
+      <w:r>
+        <w:rPr>
+          <w:rFonts w:ascii="Cambria" w:hAnsi="Cambria"/>
+        </w:rPr>
+        <w:t>TypeScript</w:t>
+      </w:r>
+      <w:proofErr w:type="spellEnd"/>
+      <w:r>
+        <w:rPr>
+          <w:rFonts w:ascii="Cambria" w:hAnsi="Cambria"/>
+        </w:rPr>
+        <w:t>,</w:t>
+      </w:r>
+      <w:r>
+        <w:rPr>
+          <w:rFonts w:ascii="Cambria" w:hAnsi="Cambria"/>
+        </w:rPr>
+        <w:t xml:space="preserve"> </w:t>
+      </w:r>
+      <w:r>
+        <w:rPr>
+          <w:rFonts w:ascii="Cambria" w:hAnsi="Cambria"/>
+        </w:rPr>
+        <w:t>HTML, CSS, PHP</w:t>
+      </w:r>
+      <w:r>
+        <w:rPr>
+          <w:rFonts w:ascii="Cambria" w:hAnsi="Cambria"/>
+        </w:rPr>
+        <w:t xml:space="preserve">, </w:t>
+      </w:r>
+      <w:r>
+        <w:rPr>
+          <w:rFonts w:ascii="Cambria" w:hAnsi="Cambria"/>
+        </w:rPr>
+        <w:t>consuming Rest</w:t>
+      </w:r>
+      <w:r>
+        <w:rPr>
+          <w:rFonts w:ascii="Cambria" w:hAnsi="Cambria"/>
+        </w:rPr>
+        <w:t>/Soap</w:t>
+      </w:r>
+      <w:r>
+        <w:rPr>
+          <w:rFonts w:ascii="Cambria" w:hAnsi="Cambria"/>
+        </w:rPr>
+        <w:t xml:space="preserve"> APIs (</w:t>
+      </w:r>
+      <w:r>
+        <w:rPr>
+          <w:rFonts w:ascii="Cambria" w:hAnsi="Cambria"/>
+        </w:rPr>
+        <w:t>twitter</w:t>
+      </w:r>
+      <w:r>
+        <w:rPr>
+          <w:rFonts w:ascii="Cambria" w:hAnsi="Cambria"/>
+        </w:rPr>
+        <w:t xml:space="preserve">, facebook </w:t>
+      </w:r>
+      <w:r>
+        <w:rPr>
+          <w:rFonts w:ascii="Cambria" w:hAnsi="Cambria"/>
+        </w:rPr>
+        <w:t>etc.</w:t>
+      </w:r>
+      <w:r>
+        <w:rPr>
+          <w:rFonts w:ascii="Cambria" w:hAnsi="Cambria"/>
+        </w:rPr>
+        <w:t>)</w:t>
+      </w:r>
+    </w:p>
+    <w:p>
+      <w:pPr>
+        <w:rPr>
+          <w:rFonts w:ascii="Cambria" w:hAnsi="Cambria"/>
+        </w:rPr>
+      </w:pPr>
+      <w:r>
+        <w:rPr>
+          <w:rFonts w:ascii="Cambria" w:hAnsi="Cambria"/>
+        </w:rPr>
+        <w:t xml:space="preserve">• Proficient in </w:t>
+      </w:r>
+      <w:r>
+        <w:rPr>
+          <w:rFonts w:ascii="Cambria" w:hAnsi="Cambria"/>
+        </w:rPr>
+        <w:t xml:space="preserve">Behavior and Test Driven Unit testing using </w:t>
+      </w:r>
+      <w:r>
+        <w:t>(</w:t>
+      </w:r>
+      <w:r>
+        <w:t>Web component</w:t>
+      </w:r>
+      <w:r>
+        <w:t xml:space="preserve"> tester, Mocha, Chai, </w:t>
+      </w:r>
+      <w:proofErr w:type="spellStart"/>
+      <w:r>
+        <w:t>Sinon</w:t>
+      </w:r>
+      <w:proofErr w:type="spellEnd"/>
+      <w:r>
+        <w:t xml:space="preserve">, </w:t>
+      </w:r>
+      <w:r>
+        <w:t xml:space="preserve">Jasmine, </w:t>
+      </w:r>
+      <w:proofErr w:type="spellStart"/>
+      <w:r>
+        <w:t>PhantumJS</w:t>
+      </w:r>
+      <w:proofErr w:type="spellEnd"/>
+      <w:r>
+        <w:t xml:space="preserve"> </w:t>
+      </w:r>
+      <w:r>
+        <w:t>etc.</w:t>
+      </w:r>
+      <w:r>
+        <w:t>)</w:t>
+      </w:r>
+    </w:p>
+    <w:p>
+      <w:pPr>
+        <w:rPr>
+          <w:rFonts w:ascii="Cambria" w:hAnsi="Cambria"/>
+        </w:rPr>
+      </w:pPr>
+      <w:r>
+        <w:rPr>
+          <w:rFonts w:ascii="Cambria" w:hAnsi="Cambria"/>
+        </w:rPr>
+        <w:t>• Experienced in using</w:t>
+      </w:r>
+      <w:r>
+        <w:rPr>
+          <w:rFonts w:ascii="Cambria" w:hAnsi="Cambria"/>
+        </w:rPr>
+        <w:t xml:space="preserve"> Cloud e.g. Azure (App services, Compute), Google Cloud </w:t>
+      </w:r>
+      <w:r>
+        <w:rPr>
+          <w:rFonts w:ascii="Cambria" w:hAnsi="Cambria"/>
+        </w:rPr>
+        <w:t>Platform</w:t>
+      </w:r>
+      <w:r>
+        <w:rPr>
+          <w:rFonts w:ascii="Cambria" w:hAnsi="Cambria"/>
+        </w:rPr>
+        <w:t xml:space="preserve"> (Google Compute Engine, Google App Engine)</w:t>
+      </w:r>
+      <w:r>
+        <w:rPr>
+          <w:rFonts w:ascii="Cambria" w:hAnsi="Cambria"/>
+        </w:rPr>
+        <w:t xml:space="preserve">, </w:t>
+      </w:r>
+      <w:r>
+        <w:rPr>
+          <w:rFonts w:ascii="Cambria" w:hAnsi="Cambria"/>
+        </w:rPr>
+        <w:t>Amazon Web Services</w:t>
+      </w:r>
+      <w:r>
+        <w:rPr>
+          <w:rFonts w:ascii="Cambria" w:hAnsi="Cambria"/>
+        </w:rPr>
+        <w:t xml:space="preserve"> and IMB Cloud</w:t>
+      </w:r>
+      <w:r>
+        <w:rPr>
+          <w:rFonts w:ascii="Cambria" w:hAnsi="Cambria"/>
+        </w:rPr>
+        <w:t xml:space="preserve"> (</w:t>
+      </w:r>
+      <w:proofErr w:type="spellStart"/>
+      <w:r>
+        <w:rPr>
+          <w:rFonts w:ascii="Cambria" w:hAnsi="Cambria"/>
+        </w:rPr>
+        <w:t>bluemix</w:t>
+      </w:r>
+      <w:proofErr w:type="spellEnd"/>
+      <w:r>
+        <w:rPr>
+          <w:rFonts w:ascii="Cambria" w:hAnsi="Cambria"/>
+        </w:rPr>
+        <w:t>)</w:t>
+      </w:r>
+    </w:p>
+    <w:p>
+      <w:pPr>
+        <w:rPr>
+          <w:rFonts w:ascii="Cambria" w:hAnsi="Cambria"/>
+        </w:rPr>
+      </w:pPr>
+      <w:r>
+        <w:rPr>
+          <w:rFonts w:ascii="Cambria" w:hAnsi="Cambria"/>
+        </w:rPr>
+        <w:t xml:space="preserve">• </w:t>
+      </w:r>
+      <w:r>
+        <w:rPr>
+          <w:rFonts w:ascii="Cambria" w:hAnsi="Cambria"/>
+        </w:rPr>
+        <w:t>Familiar</w:t>
+      </w:r>
+      <w:r>
+        <w:rPr>
+          <w:rFonts w:ascii="Cambria" w:hAnsi="Cambria"/>
+        </w:rPr>
+        <w:t xml:space="preserve"> with container engines </w:t>
+      </w:r>
+      <w:r>
+        <w:rPr>
+          <w:rFonts w:ascii="Cambria" w:hAnsi="Cambria"/>
+        </w:rPr>
+        <w:t xml:space="preserve">e.g. </w:t>
+      </w:r>
+      <w:r>
+        <w:t>Docker (images</w:t>
+      </w:r>
+      <w:r>
+        <w:t>,</w:t>
+      </w:r>
+      <w:r>
+        <w:t xml:space="preserve"> </w:t>
+      </w:r>
+      <w:r>
+        <w:t>containers, services, swarms, stacks)</w:t>
+      </w:r>
+      <w:r>
+        <w:t xml:space="preserve"> and </w:t>
+      </w:r>
+      <w:r>
+        <w:rPr>
+          <w:rStyle w:val="st"/>
+        </w:rPr>
+        <w:t>Kubernetes</w:t>
+      </w:r>
+      <w:r>
+        <w:rPr>
+          <w:rStyle w:val="st"/>
+        </w:rPr>
+        <w:t>.</w:t>
+      </w:r>
+    </w:p>
+    <w:p>
+      <w:pPr>
+        <w:rPr>
+          <w:rFonts w:ascii="Cambria" w:hAnsi="Cambria"/>
+        </w:rPr>
+      </w:pPr>
+      <w:r>
+        <w:rPr>
+          <w:rFonts w:ascii="Cambria" w:hAnsi="Cambria"/>
+        </w:rPr>
+        <w:t xml:space="preserve">• Familiar with </w:t>
+      </w:r>
+      <w:proofErr w:type="spellStart"/>
+      <w:r>
+        <w:rPr>
+          <w:rFonts w:ascii="Cambria" w:hAnsi="Cambria"/>
+        </w:rPr>
+        <w:t>Blockchain</w:t>
+      </w:r>
+      <w:proofErr w:type="spellEnd"/>
+      <w:r>
+        <w:rPr>
+          <w:rFonts w:ascii="Cambria" w:hAnsi="Cambria"/>
+        </w:rPr>
+        <w:t xml:space="preserve"> development on </w:t>
+      </w:r>
+      <w:proofErr w:type="spellStart"/>
+      <w:r>
+        <w:t>Hyperledger</w:t>
+      </w:r>
+      <w:proofErr w:type="spellEnd"/>
+      <w:r>
+        <w:t xml:space="preserve"> and </w:t>
+      </w:r>
+      <w:proofErr w:type="spellStart"/>
+      <w:r>
+        <w:t>Ethereum</w:t>
+      </w:r>
+      <w:proofErr w:type="spellEnd"/>
+      <w:r>
+        <w:t xml:space="preserve"> platform</w:t>
+      </w:r>
+    </w:p>
+    <w:p>
+      <w:pPr>
+        <w:rPr>
+          <w:rFonts w:ascii="Cambria" w:hAnsi="Cambria"/>
+        </w:rPr>
+      </w:pPr>
+      <w:r>
+        <w:rPr>
+          <w:rFonts w:ascii="Cambria" w:hAnsi="Cambria"/>
+        </w:rPr>
+        <w:t>• Proficient</w:t>
+      </w:r>
+      <w:r>
+        <w:rPr>
+          <w:rFonts w:ascii="Cambria" w:hAnsi="Cambria"/>
+        </w:rPr>
+        <w:t xml:space="preserve"> in using </w:t>
+      </w:r>
+      <w:r>
+        <w:rPr>
+          <w:rFonts w:ascii="Cambria" w:hAnsi="Cambria"/>
+        </w:rPr>
+        <w:t xml:space="preserve">both CLI and GUI </w:t>
+      </w:r>
+      <w:r>
+        <w:rPr>
+          <w:rFonts w:ascii="Cambria" w:hAnsi="Cambria"/>
+        </w:rPr>
+        <w:t xml:space="preserve">Version Control </w:t>
+      </w:r>
+      <w:r>
+        <w:rPr>
+          <w:rFonts w:ascii="Cambria" w:hAnsi="Cambria"/>
+        </w:rPr>
+        <w:t xml:space="preserve">tools related to GIT, HG, </w:t>
+      </w:r>
+      <w:proofErr w:type="gramStart"/>
+      <w:r>
+        <w:rPr>
+          <w:rFonts w:ascii="Cambria" w:hAnsi="Cambria"/>
+        </w:rPr>
+        <w:t>SVN</w:t>
+      </w:r>
+      <w:proofErr w:type="gramEnd"/>
+      <w:r>
+        <w:rPr>
+          <w:rFonts w:ascii="Cambria" w:hAnsi="Cambria"/>
+        </w:rPr>
+        <w:t xml:space="preserve"> </w:t>
+      </w:r>
+    </w:p>
+    <w:p>
+      <w:pPr>
+        <w:rPr>
+          <w:rFonts w:ascii="Cambria" w:hAnsi="Cambria"/>
+        </w:rPr>
+      </w:pPr>
+      <w:r>
+        <w:rPr>
+          <w:rFonts w:ascii="Cambria" w:hAnsi="Cambria"/>
+        </w:rPr>
+        <w:t xml:space="preserve">• Experienced in </w:t>
+      </w:r>
+      <w:r>
+        <w:rPr>
+          <w:rFonts w:ascii="Cambria" w:hAnsi="Cambria"/>
+        </w:rPr>
+        <w:t xml:space="preserve">desktop app development </w:t>
+      </w:r>
+      <w:r>
+        <w:rPr>
+          <w:rFonts w:ascii="Cambria" w:hAnsi="Cambria"/>
+        </w:rPr>
+        <w:t xml:space="preserve">using </w:t>
+      </w:r>
+      <w:r>
+        <w:rPr>
+          <w:rFonts w:ascii="Cambria" w:hAnsi="Cambria"/>
+        </w:rPr>
+        <w:t>WPF</w:t>
+      </w:r>
+      <w:r>
+        <w:rPr>
+          <w:rFonts w:ascii="Cambria" w:hAnsi="Cambria"/>
+        </w:rPr>
+        <w:t xml:space="preserve"> </w:t>
+      </w:r>
+      <w:r>
+        <w:rPr>
+          <w:rFonts w:ascii="Cambria" w:hAnsi="Cambria"/>
+        </w:rPr>
+        <w:t xml:space="preserve">and </w:t>
+      </w:r>
+      <w:r>
+        <w:rPr>
+          <w:rFonts w:ascii="Cambria" w:hAnsi="Cambria"/>
+        </w:rPr>
+        <w:t xml:space="preserve">QT with </w:t>
+      </w:r>
+      <w:r>
+        <w:rPr>
+          <w:rFonts w:ascii="Cambria" w:hAnsi="Cambria"/>
+        </w:rPr>
+        <w:t xml:space="preserve">C#, </w:t>
+      </w:r>
+      <w:r>
+        <w:rPr>
+          <w:rFonts w:ascii="Cambria" w:hAnsi="Cambria"/>
+        </w:rPr>
+        <w:t>C++ and Python (</w:t>
+      </w:r>
+      <w:proofErr w:type="spellStart"/>
+      <w:r>
+        <w:rPr>
+          <w:rFonts w:ascii="Cambria" w:hAnsi="Cambria"/>
+        </w:rPr>
+        <w:t>PyQT</w:t>
+      </w:r>
+      <w:proofErr w:type="spellEnd"/>
+      <w:r>
+        <w:rPr>
+          <w:rFonts w:ascii="Cambria" w:hAnsi="Cambria"/>
+        </w:rPr>
+        <w:t xml:space="preserve"> or </w:t>
+      </w:r>
+      <w:proofErr w:type="spellStart"/>
+      <w:r>
+        <w:rPr>
+          <w:rFonts w:ascii="Cambria" w:hAnsi="Cambria"/>
+        </w:rPr>
+        <w:t>PySide</w:t>
+      </w:r>
+      <w:proofErr w:type="spellEnd"/>
+      <w:r>
+        <w:rPr>
+          <w:rFonts w:ascii="Cambria" w:hAnsi="Cambria"/>
+        </w:rPr>
+        <w:t xml:space="preserve">). </w:t>
+      </w:r>
       <w:bookmarkStart w:id="0" w:name="_GoBack"/>
-      <w:r>
-        <w:rPr>
-          <w:rFonts w:ascii="Cambria" w:hAnsi="Cambria"/>
-        </w:rPr>
-        <w:t>+</w:t>
-      </w:r>
       <w:bookmarkEnd w:id="0"/>
+    </w:p>
+    <w:p>
+      <w:pPr>
+        <w:rPr>
+          <w:rFonts w:ascii="Cambria" w:hAnsi="Cambria"/>
+        </w:rPr>
+      </w:pPr>
+      <w:r>
+        <w:rPr>
+          <w:rFonts w:ascii="Cambria" w:hAnsi="Cambria"/>
+        </w:rPr>
+        <w:t>•</w:t>
+      </w:r>
+      <w:r>
+        <w:rPr>
+          <w:rFonts w:ascii="Cambria" w:hAnsi="Cambria"/>
+        </w:rPr>
+        <w:t xml:space="preserve"> </w:t>
+      </w:r>
+      <w:r>
+        <w:rPr>
+          <w:rFonts w:ascii="Cambria" w:hAnsi="Cambria"/>
+        </w:rPr>
+        <w:t xml:space="preserve">Experienced in using </w:t>
+      </w:r>
+      <w:r>
+        <w:rPr>
+          <w:rFonts w:ascii="Cambria" w:hAnsi="Cambria"/>
+        </w:rPr>
+        <w:t>Databases</w:t>
+      </w:r>
+      <w:r>
+        <w:rPr>
+          <w:rFonts w:ascii="Cambria" w:hAnsi="Cambria"/>
+        </w:rPr>
+        <w:t xml:space="preserve"> (</w:t>
+      </w:r>
+      <w:r>
+        <w:rPr>
+          <w:rFonts w:ascii="Cambria" w:hAnsi="Cambria"/>
+        </w:rPr>
+        <w:t>MySQL</w:t>
+      </w:r>
+      <w:r>
+        <w:rPr>
+          <w:rFonts w:ascii="Cambria" w:hAnsi="Cambria"/>
+        </w:rPr>
+        <w:t xml:space="preserve">, MS </w:t>
+      </w:r>
+      <w:r>
+        <w:rPr>
+          <w:rFonts w:ascii="Cambria" w:hAnsi="Cambria"/>
+        </w:rPr>
+        <w:t>SQL</w:t>
+      </w:r>
+      <w:r>
+        <w:rPr>
+          <w:rFonts w:ascii="Cambria" w:hAnsi="Cambria"/>
+        </w:rPr>
+        <w:t>,</w:t>
+      </w:r>
+      <w:r>
+        <w:rPr>
+          <w:rFonts w:ascii="Cambria" w:hAnsi="Cambria"/>
+        </w:rPr>
+        <w:t xml:space="preserve"> </w:t>
+      </w:r>
+      <w:r>
+        <w:rPr>
+          <w:rFonts w:ascii="Cambria" w:hAnsi="Cambria"/>
+        </w:rPr>
+        <w:t>MongoDB</w:t>
+      </w:r>
       <w:r>
         <w:rPr>
           <w:rFonts w:ascii="Cambria" w:hAnsi="Cambria"/>
         </w:rPr>
         <w:t xml:space="preserve">, </w:t>
       </w:r>
-      <w:r>
-        <w:rPr>
-          <w:rFonts w:ascii="Cambria" w:hAnsi="Cambria"/>
-        </w:rPr>
-        <w:t xml:space="preserve">Service Workers, </w:t>
-      </w:r>
-      <w:r>
-        <w:rPr>
-          <w:rFonts w:ascii="Cambria" w:hAnsi="Cambria"/>
-        </w:rPr>
-        <w:t xml:space="preserve">JQuery, </w:t>
-      </w:r>
-      <w:r>
-        <w:rPr>
-          <w:rFonts w:ascii="Cambria" w:hAnsi="Cambria"/>
-        </w:rPr>
-        <w:t xml:space="preserve">React, </w:t>
-      </w:r>
-      <w:r>
-        <w:rPr>
-          <w:rFonts w:ascii="Cambria" w:hAnsi="Cambria"/>
-        </w:rPr>
-        <w:t>Angular,</w:t>
-      </w:r>
-      <w:r>
-        <w:rPr>
-          <w:rFonts w:ascii="Cambria" w:hAnsi="Cambria"/>
-        </w:rPr>
-        <w:t xml:space="preserve"> Polymer</w:t>
+      <w:proofErr w:type="spellStart"/>
+      <w:r>
+        <w:rPr>
+          <w:rFonts w:ascii="Cambria" w:hAnsi="Cambria"/>
+        </w:rPr>
+        <w:t>CouchDB</w:t>
+      </w:r>
+      <w:proofErr w:type="spellEnd"/>
+      <w:r>
+        <w:rPr>
+          <w:rFonts w:ascii="Cambria" w:hAnsi="Cambria"/>
+        </w:rPr>
+        <w:t xml:space="preserve">, </w:t>
+      </w:r>
+      <w:proofErr w:type="spellStart"/>
+      <w:r>
+        <w:rPr>
+          <w:rFonts w:ascii="Cambria" w:hAnsi="Cambria"/>
+        </w:rPr>
+        <w:t>IndexedDB</w:t>
+      </w:r>
+      <w:proofErr w:type="spellEnd"/>
+      <w:r>
+        <w:rPr>
+          <w:rFonts w:ascii="Cambria" w:hAnsi="Cambria"/>
+        </w:rPr>
+        <w:t xml:space="preserve"> </w:t>
+      </w:r>
+      <w:proofErr w:type="spellStart"/>
+      <w:r>
+        <w:rPr>
+          <w:rFonts w:ascii="Cambria" w:hAnsi="Cambria"/>
+        </w:rPr>
+        <w:t>etc</w:t>
+      </w:r>
+      <w:proofErr w:type="spellEnd"/>
+      <w:r>
+        <w:rPr>
+          <w:rFonts w:ascii="Cambria" w:hAnsi="Cambria"/>
+        </w:rPr>
+        <w:t>)</w:t>
+      </w:r>
+      <w:r>
+        <w:rPr>
+          <w:rFonts w:ascii="Cambria" w:hAnsi="Cambria"/>
+        </w:rPr>
+        <w:t>.</w:t>
+      </w:r>
+    </w:p>
+    <w:p>
+      <w:pPr>
+        <w:rPr>
+          <w:rFonts w:ascii="Cambria" w:hAnsi="Cambria"/>
+        </w:rPr>
+      </w:pPr>
+    </w:p>
+    <w:p>
+      <w:pPr>
+        <w:rPr>
+          <w:rFonts w:ascii="Cambria" w:hAnsi="Cambria"/>
+        </w:rPr>
+      </w:pPr>
+      <w:r>
+        <w:rPr>
+          <w:rFonts w:ascii="Cambria" w:hAnsi="Cambria"/>
+        </w:rPr>
+        <w:lastRenderedPageBreak/>
+        <w:t xml:space="preserve">• Can use ORMs (EF or </w:t>
+      </w:r>
+      <w:proofErr w:type="spellStart"/>
+      <w:r>
+        <w:rPr>
+          <w:rFonts w:ascii="Cambria" w:hAnsi="Cambria"/>
+        </w:rPr>
+        <w:t>Nhibernate</w:t>
+      </w:r>
+      <w:proofErr w:type="spellEnd"/>
+      <w:r>
+        <w:rPr>
+          <w:rFonts w:ascii="Cambria" w:hAnsi="Cambria"/>
+        </w:rPr>
+        <w:t xml:space="preserve"> </w:t>
+      </w:r>
+      <w:proofErr w:type="spellStart"/>
+      <w:r>
+        <w:rPr>
+          <w:rFonts w:ascii="Cambria" w:hAnsi="Cambria"/>
+        </w:rPr>
+        <w:t>etc</w:t>
+      </w:r>
+      <w:proofErr w:type="spellEnd"/>
+      <w:r>
+        <w:rPr>
+          <w:rFonts w:ascii="Cambria" w:hAnsi="Cambria"/>
+        </w:rPr>
+        <w:t>) with any supported database</w:t>
+      </w:r>
+      <w:r>
+        <w:rPr>
+          <w:rFonts w:ascii="Cambria" w:hAnsi="Cambria"/>
+        </w:rPr>
+        <w:t xml:space="preserve"> using connecters/adapters</w:t>
+      </w:r>
+    </w:p>
+    <w:p>
+      <w:pPr>
+        <w:rPr>
+          <w:rFonts w:ascii="Cambria" w:hAnsi="Cambria"/>
+        </w:rPr>
+      </w:pPr>
+      <w:r>
+        <w:rPr>
+          <w:rFonts w:ascii="Cambria" w:hAnsi="Cambria"/>
+        </w:rPr>
+        <w:t>•</w:t>
+      </w:r>
+      <w:r>
+        <w:rPr>
+          <w:rFonts w:ascii="Cambria" w:hAnsi="Cambria"/>
+        </w:rPr>
+        <w:t xml:space="preserve"> Experienced in using</w:t>
+      </w:r>
+      <w:r>
+        <w:rPr>
+          <w:rFonts w:ascii="Cambria" w:hAnsi="Cambria"/>
+        </w:rPr>
+        <w:t xml:space="preserve"> Clustered Caching</w:t>
+      </w:r>
+      <w:r>
+        <w:rPr>
+          <w:rFonts w:ascii="Cambria" w:hAnsi="Cambria"/>
+        </w:rPr>
+        <w:t xml:space="preserve"> Systems (</w:t>
+      </w:r>
+      <w:proofErr w:type="spellStart"/>
+      <w:r>
+        <w:rPr>
+          <w:rFonts w:ascii="Cambria" w:hAnsi="Cambria"/>
+        </w:rPr>
+        <w:t>Memcached</w:t>
+      </w:r>
+      <w:proofErr w:type="spellEnd"/>
+      <w:r>
+        <w:rPr>
+          <w:rFonts w:ascii="Cambria" w:hAnsi="Cambria"/>
+        </w:rPr>
+        <w:t xml:space="preserve">, </w:t>
+      </w:r>
+      <w:proofErr w:type="spellStart"/>
+      <w:r>
+        <w:rPr>
+          <w:rFonts w:ascii="Cambria" w:hAnsi="Cambria"/>
+        </w:rPr>
+        <w:t>Redis</w:t>
+      </w:r>
+      <w:proofErr w:type="spellEnd"/>
+      <w:r>
+        <w:rPr>
+          <w:rFonts w:ascii="Cambria" w:hAnsi="Cambria"/>
+        </w:rPr>
+        <w:t>)</w:t>
+      </w:r>
+    </w:p>
+    <w:p>
+      <w:pPr>
+        <w:rPr>
+          <w:rFonts w:ascii="Cambria" w:hAnsi="Cambria"/>
+        </w:rPr>
+      </w:pPr>
+      <w:r>
+        <w:rPr>
+          <w:rFonts w:ascii="Cambria" w:hAnsi="Cambria"/>
+        </w:rPr>
+        <w:t>•</w:t>
+      </w:r>
+      <w:r>
+        <w:rPr>
+          <w:rFonts w:ascii="Cambria" w:hAnsi="Cambria"/>
+        </w:rPr>
+        <w:t xml:space="preserve"> Ha</w:t>
+      </w:r>
+      <w:r>
+        <w:rPr>
+          <w:rFonts w:ascii="Cambria" w:hAnsi="Cambria"/>
+        </w:rPr>
+        <w:t>ve</w:t>
+      </w:r>
+      <w:r>
+        <w:rPr>
+          <w:rFonts w:ascii="Cambria" w:hAnsi="Cambria"/>
+        </w:rPr>
+        <w:t xml:space="preserve"> basic experience in Node.js</w:t>
+      </w:r>
+      <w:r>
+        <w:rPr>
+          <w:rFonts w:ascii="Cambria" w:hAnsi="Cambria"/>
+        </w:rPr>
+        <w:t xml:space="preserve"> and </w:t>
+      </w:r>
+      <w:r>
+        <w:rPr>
+          <w:rFonts w:ascii="Cambria" w:hAnsi="Cambria"/>
+        </w:rPr>
+        <w:t>Node-</w:t>
+      </w:r>
+      <w:r>
+        <w:rPr>
+          <w:rFonts w:ascii="Cambria" w:hAnsi="Cambria"/>
+        </w:rPr>
+        <w:t>RED</w:t>
+      </w:r>
+    </w:p>
+    <w:p>
+      <w:pPr>
+        <w:rPr>
+          <w:rFonts w:ascii="Cambria" w:hAnsi="Cambria"/>
+        </w:rPr>
+      </w:pPr>
+      <w:r>
+        <w:rPr>
+          <w:rFonts w:ascii="Cambria" w:hAnsi="Cambria"/>
+        </w:rPr>
+        <w:t xml:space="preserve">• </w:t>
+      </w:r>
+      <w:r>
+        <w:rPr>
+          <w:rFonts w:ascii="Cambria" w:hAnsi="Cambria"/>
+        </w:rPr>
+        <w:t>Can use any type of Linux/U</w:t>
+      </w:r>
+      <w:r>
+        <w:rPr>
+          <w:rFonts w:ascii="Cambria" w:hAnsi="Cambria"/>
+        </w:rPr>
+        <w:t>ni</w:t>
+      </w:r>
+      <w:r>
+        <w:rPr>
+          <w:rFonts w:ascii="Cambria" w:hAnsi="Cambria"/>
+        </w:rPr>
+        <w:t>x distr</w:t>
+      </w:r>
+      <w:r>
+        <w:rPr>
+          <w:rFonts w:ascii="Cambria" w:hAnsi="Cambria"/>
+        </w:rPr>
+        <w:t xml:space="preserve">ibution including </w:t>
+      </w:r>
+      <w:proofErr w:type="spellStart"/>
+      <w:r>
+        <w:rPr>
+          <w:rFonts w:ascii="Cambria" w:hAnsi="Cambria"/>
+        </w:rPr>
+        <w:t>Debian</w:t>
+      </w:r>
+      <w:proofErr w:type="spellEnd"/>
+      <w:r>
+        <w:rPr>
+          <w:rFonts w:ascii="Cambria" w:hAnsi="Cambria"/>
+        </w:rPr>
+        <w:t xml:space="preserve">, </w:t>
+      </w:r>
+      <w:r>
+        <w:rPr>
+          <w:rFonts w:ascii="Cambria" w:hAnsi="Cambria"/>
+        </w:rPr>
+        <w:t>Ubuntu</w:t>
+      </w:r>
+      <w:r>
+        <w:rPr>
+          <w:rFonts w:ascii="Cambria" w:hAnsi="Cambria"/>
+        </w:rPr>
+        <w:t>, RHEL</w:t>
       </w:r>
       <w:r>
         <w:rPr>
@@ -1898,19 +2768,339 @@
         <w:rPr>
           <w:rFonts w:ascii="Cambria" w:hAnsi="Cambria"/>
         </w:rPr>
+        <w:t xml:space="preserve"> CENTOS, </w:t>
+      </w:r>
+      <w:r>
+        <w:rPr>
+          <w:rFonts w:ascii="Cambria" w:hAnsi="Cambria"/>
+        </w:rPr>
+        <w:t>FEDORA</w:t>
+      </w:r>
+      <w:r>
+        <w:rPr>
+          <w:rFonts w:ascii="Cambria" w:hAnsi="Cambria"/>
+        </w:rPr>
+        <w:t xml:space="preserve">, BACKTRACK, </w:t>
+      </w:r>
+      <w:r>
+        <w:rPr>
+          <w:rFonts w:ascii="Cambria" w:hAnsi="Cambria"/>
+        </w:rPr>
+        <w:t xml:space="preserve">Kali </w:t>
+      </w:r>
+      <w:r>
+        <w:rPr>
+          <w:rFonts w:ascii="Cambria" w:hAnsi="Cambria"/>
+        </w:rPr>
+        <w:t>Linux</w:t>
+      </w:r>
+      <w:r>
+        <w:rPr>
+          <w:rFonts w:ascii="Cambria" w:hAnsi="Cambria"/>
+        </w:rPr>
+        <w:t xml:space="preserve">, </w:t>
+      </w:r>
+      <w:r>
+        <w:t>FreeBSD</w:t>
+      </w:r>
+      <w:r>
+        <w:rPr>
+          <w:rFonts w:ascii="Cambria" w:hAnsi="Cambria"/>
+        </w:rPr>
+        <w:t>,</w:t>
+      </w:r>
+      <w:r>
+        <w:rPr>
+          <w:rFonts w:ascii="Cambria" w:hAnsi="Cambria"/>
+        </w:rPr>
         <w:t xml:space="preserve"> </w:t>
       </w:r>
+      <w:r>
+        <w:rPr>
+          <w:rFonts w:ascii="Cambria" w:hAnsi="Cambria"/>
+        </w:rPr>
+        <w:t xml:space="preserve">Embedded </w:t>
+      </w:r>
+      <w:r>
+        <w:rPr>
+          <w:rFonts w:ascii="Cambria" w:hAnsi="Cambria"/>
+        </w:rPr>
+        <w:t>Linux</w:t>
+      </w:r>
+      <w:r>
+        <w:rPr>
+          <w:rFonts w:ascii="Cambria" w:hAnsi="Cambria"/>
+        </w:rPr>
+        <w:t xml:space="preserve"> </w:t>
+      </w:r>
+      <w:r>
+        <w:rPr>
+          <w:rFonts w:ascii="Cambria" w:hAnsi="Cambria"/>
+        </w:rPr>
+        <w:t>etc</w:t>
+      </w:r>
+      <w:r>
+        <w:rPr>
+          <w:rFonts w:ascii="Cambria" w:hAnsi="Cambria"/>
+        </w:rPr>
+        <w:t>. I am using Linux since 2006</w:t>
+      </w:r>
+      <w:r>
+        <w:rPr>
+          <w:rFonts w:ascii="Cambria" w:hAnsi="Cambria"/>
+        </w:rPr>
+        <w:t xml:space="preserve">. </w:t>
+      </w:r>
+      <w:r>
+        <w:rPr>
+          <w:rFonts w:ascii="Cambria" w:hAnsi="Cambria"/>
+        </w:rPr>
+        <w:t xml:space="preserve"> </w:t>
+      </w:r>
+    </w:p>
+    <w:p>
+      <w:pPr>
+        <w:rPr>
+          <w:rFonts w:ascii="Cambria" w:hAnsi="Cambria"/>
+        </w:rPr>
+      </w:pPr>
+      <w:r>
+        <w:rPr>
+          <w:rFonts w:ascii="Cambria" w:hAnsi="Cambria"/>
+        </w:rPr>
+        <w:t xml:space="preserve">• </w:t>
+      </w:r>
+      <w:r>
+        <w:rPr>
+          <w:rFonts w:ascii="Cambria" w:hAnsi="Cambria"/>
+        </w:rPr>
+        <w:t>Can use jinja2 te</w:t>
+      </w:r>
+      <w:r>
+        <w:rPr>
+          <w:rFonts w:ascii="Cambria" w:hAnsi="Cambria"/>
+        </w:rPr>
+        <w:t>mplate engine</w:t>
+      </w:r>
+    </w:p>
+    <w:p>
+      <w:pPr>
+        <w:rPr>
+          <w:rFonts w:ascii="Cambria" w:hAnsi="Cambria"/>
+        </w:rPr>
+      </w:pPr>
+      <w:r>
+        <w:rPr>
+          <w:rFonts w:ascii="Cambria" w:hAnsi="Cambria"/>
+        </w:rPr>
+        <w:t xml:space="preserve">• Can use CAD tools like </w:t>
+      </w:r>
+      <w:r>
+        <w:rPr>
+          <w:rFonts w:ascii="Cambria" w:hAnsi="Cambria"/>
+        </w:rPr>
+        <w:t>Blender3D</w:t>
+      </w:r>
+      <w:r>
+        <w:rPr>
+          <w:rFonts w:ascii="Cambria" w:hAnsi="Cambria"/>
+        </w:rPr>
+        <w:t xml:space="preserve">, AutoCAD </w:t>
+      </w:r>
+      <w:r>
+        <w:rPr>
+          <w:rFonts w:ascii="Cambria" w:hAnsi="Cambria"/>
+        </w:rPr>
+        <w:t>and Photoshop</w:t>
+      </w:r>
+    </w:p>
+    <w:p>
+      <w:pPr>
+        <w:rPr>
+          <w:rFonts w:ascii="Cambria" w:hAnsi="Cambria"/>
+          <w:b/>
+        </w:rPr>
+      </w:pPr>
+      <w:r>
+        <w:rPr>
+          <w:rFonts w:ascii="Cambria" w:hAnsi="Cambria"/>
+        </w:rPr>
+        <w:t xml:space="preserve">• </w:t>
+      </w:r>
+      <w:r>
+        <w:rPr>
+          <w:rFonts w:ascii="Cambria" w:hAnsi="Cambria"/>
+        </w:rPr>
+        <w:t>Can use any microcontroller</w:t>
+      </w:r>
+      <w:r>
+        <w:rPr>
+          <w:rFonts w:ascii="Cambria" w:hAnsi="Cambria"/>
+        </w:rPr>
+        <w:t>, Arduino</w:t>
+      </w:r>
+      <w:r>
+        <w:rPr>
+          <w:rFonts w:ascii="Cambria" w:hAnsi="Cambria"/>
+        </w:rPr>
+        <w:t xml:space="preserve"> and</w:t>
+      </w:r>
+      <w:r>
+        <w:rPr>
+          <w:rFonts w:ascii="Cambria" w:hAnsi="Cambria"/>
+        </w:rPr>
+        <w:t xml:space="preserve"> </w:t>
+      </w:r>
+      <w:r>
+        <w:rPr>
+          <w:rFonts w:ascii="Cambria" w:hAnsi="Cambria"/>
+        </w:rPr>
+        <w:t>development boards</w:t>
+      </w:r>
+      <w:r>
+        <w:rPr>
+          <w:rFonts w:ascii="Cambria" w:hAnsi="Cambria"/>
+        </w:rPr>
+        <w:t xml:space="preserve"> like</w:t>
+      </w:r>
+      <w:r>
+        <w:rPr>
+          <w:rFonts w:ascii="Cambria" w:hAnsi="Cambria"/>
+        </w:rPr>
+        <w:t xml:space="preserve"> </w:t>
+      </w:r>
+      <w:r>
+        <w:rPr>
+          <w:rFonts w:ascii="Cambria" w:hAnsi="Cambria"/>
+        </w:rPr>
+        <w:t>R</w:t>
+      </w:r>
+      <w:r>
+        <w:rPr>
+          <w:rFonts w:ascii="Cambria" w:hAnsi="Cambria"/>
+        </w:rPr>
+        <w:t>aspberry pi</w:t>
+      </w:r>
+      <w:r>
+        <w:rPr>
+          <w:rFonts w:ascii="Cambria" w:hAnsi="Cambria"/>
+        </w:rPr>
+        <w:t>, BBB</w:t>
+      </w:r>
+      <w:r>
+        <w:rPr>
+          <w:rFonts w:ascii="Cambria" w:hAnsi="Cambria"/>
+        </w:rPr>
+        <w:t xml:space="preserve"> </w:t>
+      </w:r>
       <w:proofErr w:type="spellStart"/>
       <w:r>
         <w:rPr>
           <w:rFonts w:ascii="Cambria" w:hAnsi="Cambria"/>
         </w:rPr>
-        <w:t>npm</w:t>
+        <w:t>etc</w:t>
       </w:r>
       <w:proofErr w:type="spellEnd"/>
       <w:r>
         <w:rPr>
           <w:rFonts w:ascii="Cambria" w:hAnsi="Cambria"/>
+          <w:b/>
+        </w:rPr>
+        <w:tab/>
+      </w:r>
+    </w:p>
+    <w:p>
+      <w:pPr>
+        <w:rPr>
+          <w:rFonts w:ascii="Cambria" w:hAnsi="Cambria"/>
+        </w:rPr>
+      </w:pPr>
+      <w:r>
+        <w:rPr>
+          <w:rFonts w:ascii="Cambria" w:hAnsi="Cambria"/>
+        </w:rPr>
+        <w:t xml:space="preserve">• </w:t>
+      </w:r>
+      <w:r>
+        <w:rPr>
+          <w:rFonts w:ascii="Cambria" w:hAnsi="Cambria"/>
+        </w:rPr>
+        <w:t>Have intermediate level experience</w:t>
+      </w:r>
+      <w:r>
+        <w:rPr>
+          <w:rFonts w:ascii="Cambria" w:hAnsi="Cambria"/>
+        </w:rPr>
+        <w:t xml:space="preserve"> in PCB Designing </w:t>
+      </w:r>
+    </w:p>
+    <w:p>
+      <w:pPr>
+        <w:rPr>
+          <w:rFonts w:ascii="Cambria" w:hAnsi="Cambria"/>
+        </w:rPr>
+      </w:pPr>
+      <w:r>
+        <w:rPr>
+          <w:rFonts w:ascii="Cambria" w:hAnsi="Cambria"/>
+        </w:rPr>
+        <w:t xml:space="preserve">• </w:t>
+      </w:r>
+      <w:r>
+        <w:rPr>
+          <w:rFonts w:ascii="Cambria" w:hAnsi="Cambria"/>
+        </w:rPr>
+        <w:t xml:space="preserve">Can use </w:t>
+      </w:r>
+      <w:proofErr w:type="spellStart"/>
+      <w:r>
+        <w:rPr>
+          <w:rFonts w:ascii="Cambria" w:hAnsi="Cambria"/>
+        </w:rPr>
+        <w:t>LABView</w:t>
+      </w:r>
+      <w:proofErr w:type="spellEnd"/>
+      <w:r>
+        <w:rPr>
+          <w:rFonts w:ascii="Cambria" w:hAnsi="Cambria"/>
+        </w:rPr>
+        <w:t>, MATLAB,</w:t>
+      </w:r>
+      <w:r>
+        <w:rPr>
+          <w:rFonts w:ascii="Cambria" w:hAnsi="Cambria"/>
+        </w:rPr>
+        <w:t xml:space="preserve"> Maple,</w:t>
+      </w:r>
+      <w:r>
+        <w:rPr>
+          <w:rFonts w:ascii="Cambria" w:hAnsi="Cambria"/>
+        </w:rPr>
+        <w:t xml:space="preserve"> KEIL</w:t>
+      </w:r>
+      <w:r>
+        <w:rPr>
+          <w:rFonts w:ascii="Cambria" w:hAnsi="Cambria"/>
+        </w:rPr>
+        <w:t>,</w:t>
+      </w:r>
+      <w:r>
+        <w:rPr>
+          <w:rFonts w:ascii="Cambria" w:hAnsi="Cambria"/>
+        </w:rPr>
+        <w:t xml:space="preserve"> </w:t>
+      </w:r>
+      <w:proofErr w:type="spellStart"/>
+      <w:r>
+        <w:rPr>
+          <w:rFonts w:ascii="Cambria" w:hAnsi="Cambria"/>
+        </w:rPr>
+        <w:t>PSpice</w:t>
+      </w:r>
+      <w:proofErr w:type="spellEnd"/>
+      <w:r>
+        <w:rPr>
+          <w:rFonts w:ascii="Cambria" w:hAnsi="Cambria"/>
         </w:rPr>
         <w:t xml:space="preserve">, </w:t>
       </w:r>
@@ -1918,1485 +3108,379 @@
         <w:rPr>
           <w:rFonts w:ascii="Cambria" w:hAnsi="Cambria"/>
         </w:rPr>
-        <w:t>Grunt</w:t>
-      </w:r>
-      <w:r>
-        <w:rPr>
-          <w:rFonts w:ascii="Cambria" w:hAnsi="Cambria"/>
-        </w:rPr>
-        <w:t>/Gulp</w:t>
-      </w:r>
+        <w:t>Multisim</w:t>
+      </w:r>
+      <w:r>
+        <w:rPr>
+          <w:rFonts w:ascii="Cambria" w:hAnsi="Cambria"/>
+        </w:rPr>
+        <w:t xml:space="preserve"> and Eclipse</w:t>
+      </w:r>
+      <w:r>
+        <w:rPr>
+          <w:rFonts w:ascii="Cambria" w:hAnsi="Cambria"/>
+        </w:rPr>
+        <w:t>.</w:t>
+      </w:r>
+    </w:p>
+    <w:p>
+      <w:pPr>
+        <w:rPr>
+          <w:rFonts w:ascii="Cambria" w:hAnsi="Cambria"/>
+        </w:rPr>
+      </w:pPr>
+      <w:r>
+        <w:rPr>
+          <w:rFonts w:ascii="Cambria" w:hAnsi="Cambria"/>
+        </w:rPr>
+        <w:t>• Proficient in web scraping and crawling.</w:t>
+      </w:r>
+    </w:p>
+    <w:p>
+      <w:pPr>
+        <w:rPr>
+          <w:rFonts w:ascii="Cambria" w:hAnsi="Cambria"/>
+        </w:rPr>
+      </w:pPr>
+      <w:r>
+        <w:rPr>
+          <w:rFonts w:ascii="Cambria" w:hAnsi="Cambria"/>
+        </w:rPr>
+        <w:t xml:space="preserve">• </w:t>
+      </w:r>
+      <w:r>
+        <w:rPr>
+          <w:rFonts w:ascii="Cambria" w:hAnsi="Cambria"/>
+        </w:rPr>
+        <w:t xml:space="preserve">Have strong debugging </w:t>
+      </w:r>
+      <w:r>
+        <w:rPr>
+          <w:rFonts w:ascii="Cambria" w:hAnsi="Cambria"/>
+        </w:rPr>
+        <w:t xml:space="preserve">and troubleshooting </w:t>
+      </w:r>
+      <w:r>
+        <w:rPr>
+          <w:rFonts w:ascii="Cambria" w:hAnsi="Cambria"/>
+        </w:rPr>
+        <w:t>skills</w:t>
+      </w:r>
+      <w:r>
+        <w:rPr>
+          <w:rFonts w:ascii="Cambria" w:hAnsi="Cambria"/>
+        </w:rPr>
+        <w:t xml:space="preserve"> of both software and hardware including computers,</w:t>
+      </w:r>
+    </w:p>
+    <w:p>
+      <w:pPr>
+        <w:rPr>
+          <w:rFonts w:ascii="Cambria" w:hAnsi="Cambria"/>
+        </w:rPr>
+      </w:pPr>
+      <w:r>
+        <w:rPr>
+          <w:rFonts w:ascii="Cambria" w:hAnsi="Cambria"/>
+        </w:rPr>
+        <w:t xml:space="preserve">   </w:t>
+      </w:r>
+      <w:proofErr w:type="gramStart"/>
+      <w:r>
+        <w:rPr>
+          <w:rFonts w:ascii="Cambria" w:hAnsi="Cambria"/>
+        </w:rPr>
+        <w:t>network</w:t>
+      </w:r>
+      <w:proofErr w:type="gramEnd"/>
+      <w:r>
+        <w:rPr>
+          <w:rFonts w:ascii="Cambria" w:hAnsi="Cambria"/>
+        </w:rPr>
+        <w:t xml:space="preserve"> equipment and workstations, Smart phone</w:t>
+      </w:r>
+      <w:r>
+        <w:rPr>
+          <w:rFonts w:ascii="Cambria" w:hAnsi="Cambria"/>
+        </w:rPr>
+        <w:t>s</w:t>
+      </w:r>
+      <w:r>
+        <w:rPr>
+          <w:rFonts w:ascii="Cambria" w:hAnsi="Cambria"/>
+        </w:rPr>
+        <w:t xml:space="preserve"> (</w:t>
+      </w:r>
+      <w:r>
+        <w:rPr>
+          <w:rFonts w:ascii="Cambria" w:hAnsi="Cambria"/>
+        </w:rPr>
+        <w:t>B</w:t>
+      </w:r>
+      <w:r>
+        <w:rPr>
+          <w:rFonts w:ascii="Cambria" w:hAnsi="Cambria"/>
+        </w:rPr>
+        <w:t xml:space="preserve">lackberry, </w:t>
+      </w:r>
+      <w:r>
+        <w:rPr>
+          <w:rFonts w:ascii="Cambria" w:hAnsi="Cambria"/>
+        </w:rPr>
+        <w:t>A</w:t>
+      </w:r>
+      <w:r>
+        <w:rPr>
+          <w:rFonts w:ascii="Cambria" w:hAnsi="Cambria"/>
+        </w:rPr>
+        <w:t>ndroid</w:t>
+      </w:r>
+      <w:r>
+        <w:rPr>
+          <w:rFonts w:ascii="Cambria" w:hAnsi="Cambria"/>
+        </w:rPr>
+        <w:t>,</w:t>
+      </w:r>
+      <w:r>
+        <w:rPr>
+          <w:rFonts w:ascii="Cambria" w:hAnsi="Cambria"/>
+        </w:rPr>
+        <w:t xml:space="preserve"> </w:t>
+      </w:r>
+      <w:r>
+        <w:rPr>
+          <w:rFonts w:ascii="Cambria" w:hAnsi="Cambria"/>
+        </w:rPr>
+        <w:t>iP</w:t>
+      </w:r>
+      <w:r>
+        <w:rPr>
+          <w:rFonts w:ascii="Cambria" w:hAnsi="Cambria"/>
+        </w:rPr>
+        <w:t xml:space="preserve">hone, Windows </w:t>
+      </w:r>
+      <w:r>
+        <w:rPr>
+          <w:rFonts w:ascii="Cambria" w:hAnsi="Cambria"/>
+        </w:rPr>
+        <w:t>P</w:t>
+      </w:r>
+      <w:r>
+        <w:rPr>
+          <w:rFonts w:ascii="Cambria" w:hAnsi="Cambria"/>
+        </w:rPr>
+        <w:t>hone,</w:t>
+      </w:r>
+    </w:p>
+    <w:p>
+      <w:pPr>
+        <w:rPr>
+          <w:rFonts w:ascii="Cambria" w:hAnsi="Cambria"/>
+        </w:rPr>
+      </w:pPr>
+      <w:r>
+        <w:rPr>
+          <w:rFonts w:ascii="Cambria" w:hAnsi="Cambria"/>
+        </w:rPr>
+        <w:t xml:space="preserve">   </w:t>
+      </w:r>
+      <w:proofErr w:type="spellStart"/>
+      <w:r>
+        <w:rPr>
+          <w:rFonts w:ascii="Cambria" w:hAnsi="Cambria"/>
+        </w:rPr>
+        <w:t>B</w:t>
+      </w:r>
+      <w:r>
+        <w:rPr>
+          <w:rFonts w:ascii="Cambria" w:hAnsi="Cambria"/>
+        </w:rPr>
+        <w:t>ada</w:t>
+      </w:r>
+      <w:proofErr w:type="spellEnd"/>
       <w:r>
         <w:rPr>
           <w:rFonts w:ascii="Cambria" w:hAnsi="Cambria"/>
         </w:rPr>
         <w:t>)</w:t>
       </w:r>
-      <w:r>
-        <w:rPr>
-          <w:rFonts w:ascii="Cambria" w:hAnsi="Cambria"/>
-        </w:rPr>
-        <w:t>,</w:t>
-      </w:r>
+    </w:p>
+    <w:p>
+      <w:pPr>
+        <w:rPr>
+          <w:rFonts w:ascii="Cambria" w:hAnsi="Cambria"/>
+        </w:rPr>
+      </w:pPr>
+      <w:r>
+        <w:rPr>
+          <w:rFonts w:ascii="Cambria" w:hAnsi="Cambria"/>
+        </w:rPr>
+        <w:t xml:space="preserve">• Can install and configure custom </w:t>
+      </w:r>
+      <w:r>
+        <w:rPr>
+          <w:rFonts w:ascii="Cambria" w:hAnsi="Cambria"/>
+        </w:rPr>
+        <w:t>Linux</w:t>
+      </w:r>
+      <w:r>
+        <w:rPr>
+          <w:rFonts w:ascii="Cambria" w:hAnsi="Cambria"/>
+        </w:rPr>
+        <w:t xml:space="preserve"> on routers e.g. DD WRT</w:t>
+      </w:r>
+    </w:p>
+    <w:p>
+      <w:pPr>
+        <w:rPr>
+          <w:rFonts w:ascii="Cambria" w:hAnsi="Cambria"/>
+        </w:rPr>
+      </w:pPr>
+      <w:r>
+        <w:rPr>
+          <w:rFonts w:ascii="Cambria" w:hAnsi="Cambria"/>
+        </w:rPr>
+        <w:t xml:space="preserve">• </w:t>
+      </w:r>
+      <w:r>
+        <w:rPr>
+          <w:rFonts w:ascii="Cambria" w:hAnsi="Cambria"/>
+        </w:rPr>
+        <w:t>Ha</w:t>
+      </w:r>
+      <w:r>
+        <w:rPr>
+          <w:rFonts w:ascii="Cambria" w:hAnsi="Cambria"/>
+        </w:rPr>
+        <w:t>ve</w:t>
+      </w:r>
+      <w:r>
+        <w:rPr>
+          <w:rFonts w:ascii="Cambria" w:hAnsi="Cambria"/>
+        </w:rPr>
+        <w:t xml:space="preserve"> basic experience in </w:t>
+      </w:r>
+      <w:r>
+        <w:rPr>
+          <w:rFonts w:ascii="Cambria" w:hAnsi="Cambria"/>
+        </w:rPr>
+        <w:t>android development</w:t>
+      </w:r>
+    </w:p>
+    <w:p>
+      <w:pPr>
+        <w:rPr>
+          <w:rFonts w:ascii="Cambria" w:hAnsi="Cambria"/>
+        </w:rPr>
+      </w:pPr>
+    </w:p>
+    <w:p>
+      <w:pPr>
+        <w:rPr>
+          <w:rFonts w:ascii="Cambria" w:hAnsi="Cambria"/>
+          <w:b/>
+        </w:rPr>
+      </w:pPr>
+      <w:r>
+        <w:rPr>
+          <w:rFonts w:ascii="Cambria" w:hAnsi="Cambria"/>
+          <w:b/>
+        </w:rPr>
+        <w:t>Achievements</w:t>
+      </w:r>
+      <w:r>
+        <w:rPr>
+          <w:rFonts w:ascii="Cambria" w:hAnsi="Cambria"/>
+          <w:b/>
+        </w:rPr>
+        <w:t>:</w:t>
+      </w:r>
+    </w:p>
+    <w:p>
+      <w:pPr>
+        <w:rPr>
+          <w:rFonts w:ascii="Cambria" w:hAnsi="Cambria"/>
+        </w:rPr>
+      </w:pPr>
+      <w:r>
+        <w:rPr>
+          <w:rFonts w:ascii="Cambria" w:hAnsi="Cambria"/>
+        </w:rPr>
+        <w:t>•</w:t>
+      </w:r>
+      <w:r>
+        <w:rPr>
+          <w:rFonts w:ascii="Cambria" w:hAnsi="Cambria"/>
+        </w:rPr>
+        <w:t xml:space="preserve"> Established user on </w:t>
+      </w:r>
+      <w:proofErr w:type="spellStart"/>
+      <w:r>
+        <w:rPr>
+          <w:rFonts w:ascii="Cambria" w:hAnsi="Cambria"/>
+        </w:rPr>
+        <w:t>StackOverF</w:t>
+      </w:r>
+      <w:r>
+        <w:rPr>
+          <w:rFonts w:ascii="Cambria" w:hAnsi="Cambria"/>
+        </w:rPr>
+        <w:t>low</w:t>
+      </w:r>
+      <w:proofErr w:type="spellEnd"/>
       <w:r>
         <w:rPr>
           <w:rFonts w:ascii="Cambria" w:hAnsi="Cambria"/>
         </w:rPr>
         <w:t xml:space="preserve"> </w:t>
       </w:r>
-      <w:proofErr w:type="spellStart"/>
-      <w:r>
-        <w:rPr>
-          <w:rFonts w:ascii="Cambria" w:hAnsi="Cambria"/>
-        </w:rPr>
-        <w:t>TypeScript</w:t>
-      </w:r>
-      <w:proofErr w:type="spellEnd"/>
-      <w:r>
-        <w:rPr>
-          <w:rFonts w:ascii="Cambria" w:hAnsi="Cambria"/>
-        </w:rPr>
-        <w:t>,</w:t>
+      <w:r>
+        <w:rPr>
+          <w:rFonts w:ascii="Cambria" w:hAnsi="Cambria"/>
+        </w:rPr>
+        <w:t>(</w:t>
+      </w:r>
+      <w:r>
+        <w:rPr>
+          <w:rFonts w:ascii="Cambria" w:hAnsi="Cambria"/>
+        </w:rPr>
+        <w:t>1</w:t>
+      </w:r>
+      <w:r>
+        <w:rPr>
+          <w:rFonts w:ascii="Cambria" w:hAnsi="Cambria"/>
+        </w:rPr>
+        <w:t>.</w:t>
+      </w:r>
+      <w:r>
+        <w:rPr>
+          <w:rFonts w:ascii="Cambria" w:hAnsi="Cambria"/>
+        </w:rPr>
+        <w:t>5</w:t>
+      </w:r>
+      <w:r>
+        <w:rPr>
+          <w:rFonts w:ascii="Cambria" w:hAnsi="Cambria"/>
+        </w:rPr>
+        <w:t>k</w:t>
+      </w:r>
+      <w:r>
+        <w:rPr>
+          <w:rFonts w:ascii="Cambria" w:hAnsi="Cambria"/>
+        </w:rPr>
+        <w:t>+ reputation</w:t>
+      </w:r>
+      <w:r>
+        <w:rPr>
+          <w:rFonts w:ascii="Cambria" w:hAnsi="Cambria"/>
+        </w:rPr>
+        <w:t>)</w:t>
       </w:r>
       <w:r>
         <w:rPr>
           <w:rFonts w:ascii="Cambria" w:hAnsi="Cambria"/>
         </w:rPr>
         <w:t xml:space="preserve"> </w:t>
-      </w:r>
-      <w:r>
-        <w:rPr>
-          <w:rFonts w:ascii="Cambria" w:hAnsi="Cambria"/>
-        </w:rPr>
-        <w:t>HTML, CSS, PHP</w:t>
-      </w:r>
-      <w:r>
-        <w:rPr>
-          <w:rFonts w:ascii="Cambria" w:hAnsi="Cambria"/>
-        </w:rPr>
-        <w:t xml:space="preserve">, </w:t>
-      </w:r>
-      <w:r>
-        <w:rPr>
-          <w:rFonts w:ascii="Cambria" w:hAnsi="Cambria"/>
-        </w:rPr>
-        <w:t>consuming Rest</w:t>
-      </w:r>
-      <w:r>
-        <w:rPr>
-          <w:rFonts w:ascii="Cambria" w:hAnsi="Cambria"/>
-        </w:rPr>
-        <w:t>/Soap</w:t>
-      </w:r>
-      <w:r>
-        <w:rPr>
-          <w:rFonts w:ascii="Cambria" w:hAnsi="Cambria"/>
-        </w:rPr>
-        <w:t xml:space="preserve"> APIs (</w:t>
-      </w:r>
-      <w:r>
-        <w:rPr>
-          <w:rFonts w:ascii="Cambria" w:hAnsi="Cambria"/>
-        </w:rPr>
-        <w:t>twitter</w:t>
-      </w:r>
-      <w:r>
-        <w:rPr>
-          <w:rFonts w:ascii="Cambria" w:hAnsi="Cambria"/>
-        </w:rPr>
-        <w:t xml:space="preserve">, facebook </w:t>
-      </w:r>
-      <w:r>
-        <w:rPr>
-          <w:rFonts w:ascii="Cambria" w:hAnsi="Cambria"/>
-        </w:rPr>
-        <w:t>etc.</w:t>
-      </w:r>
-      <w:r>
-        <w:rPr>
-          <w:rFonts w:ascii="Cambria" w:hAnsi="Cambria"/>
-        </w:rPr>
-        <w:t>)</w:t>
-      </w:r>
-    </w:p>
-    <w:p>
-      <w:pPr>
-        <w:rPr>
-          <w:rFonts w:ascii="Cambria" w:hAnsi="Cambria"/>
-        </w:rPr>
-      </w:pPr>
-      <w:r>
-        <w:rPr>
-          <w:rFonts w:ascii="Cambria" w:hAnsi="Cambria"/>
-        </w:rPr>
-        <w:t xml:space="preserve">• Proficient in </w:t>
-      </w:r>
-      <w:r>
-        <w:rPr>
-          <w:rFonts w:ascii="Cambria" w:hAnsi="Cambria"/>
-        </w:rPr>
-        <w:t xml:space="preserve">Behavior and Test Driven Unit testing using </w:t>
-      </w:r>
-      <w:r>
-        <w:t>(</w:t>
-      </w:r>
-      <w:r>
-        <w:t>Web component</w:t>
-      </w:r>
-      <w:r>
-        <w:t xml:space="preserve"> tester, Mocha, Chai, </w:t>
-      </w:r>
-      <w:proofErr w:type="spellStart"/>
-      <w:r>
-        <w:t>Sinon</w:t>
-      </w:r>
-      <w:proofErr w:type="spellEnd"/>
-      <w:r>
-        <w:t xml:space="preserve">, </w:t>
-      </w:r>
-      <w:r>
-        <w:t xml:space="preserve">Jasmine, </w:t>
-      </w:r>
-      <w:proofErr w:type="spellStart"/>
-      <w:r>
-        <w:t>PhantumJS</w:t>
-      </w:r>
-      <w:proofErr w:type="spellEnd"/>
-      <w:r>
-        <w:t xml:space="preserve"> </w:t>
-      </w:r>
-      <w:r>
-        <w:t>etc.</w:t>
-      </w:r>
-      <w:r>
-        <w:t>)</w:t>
-      </w:r>
-    </w:p>
-    <w:p>
-      <w:pPr>
-        <w:rPr>
-          <w:rFonts w:ascii="Cambria" w:hAnsi="Cambria"/>
-        </w:rPr>
-      </w:pPr>
-      <w:r>
-        <w:rPr>
-          <w:rFonts w:ascii="Cambria" w:hAnsi="Cambria"/>
-        </w:rPr>
-        <w:t>• Experienced in using</w:t>
-      </w:r>
-      <w:r>
-        <w:rPr>
-          <w:rFonts w:ascii="Cambria" w:hAnsi="Cambria"/>
-        </w:rPr>
-        <w:t xml:space="preserve"> Cloud e.g. Azure (App services, Compute), Google Cloud </w:t>
-      </w:r>
-      <w:r>
-        <w:rPr>
-          <w:rFonts w:ascii="Cambria" w:hAnsi="Cambria"/>
-        </w:rPr>
-        <w:t>Platform</w:t>
-      </w:r>
-      <w:r>
-        <w:rPr>
-          <w:rFonts w:ascii="Cambria" w:hAnsi="Cambria"/>
-        </w:rPr>
-        <w:t xml:space="preserve"> (Google Compute Engine, Google App Engine)</w:t>
-      </w:r>
-      <w:r>
-        <w:rPr>
-          <w:rFonts w:ascii="Cambria" w:hAnsi="Cambria"/>
-        </w:rPr>
-        <w:t xml:space="preserve">, </w:t>
-      </w:r>
-      <w:r>
-        <w:rPr>
-          <w:rFonts w:ascii="Cambria" w:hAnsi="Cambria"/>
-        </w:rPr>
-        <w:t>Amazon Web Services</w:t>
-      </w:r>
-      <w:r>
-        <w:rPr>
-          <w:rFonts w:ascii="Cambria" w:hAnsi="Cambria"/>
-        </w:rPr>
-        <w:t xml:space="preserve"> and IMB Cloud</w:t>
-      </w:r>
-      <w:r>
-        <w:rPr>
-          <w:rFonts w:ascii="Cambria" w:hAnsi="Cambria"/>
-        </w:rPr>
-        <w:t xml:space="preserve"> (</w:t>
-      </w:r>
-      <w:proofErr w:type="spellStart"/>
-      <w:r>
-        <w:rPr>
-          <w:rFonts w:ascii="Cambria" w:hAnsi="Cambria"/>
-        </w:rPr>
-        <w:t>bluemix</w:t>
-      </w:r>
-      <w:proofErr w:type="spellEnd"/>
-      <w:r>
-        <w:rPr>
-          <w:rFonts w:ascii="Cambria" w:hAnsi="Cambria"/>
-        </w:rPr>
-        <w:t>)</w:t>
-      </w:r>
-    </w:p>
-    <w:p>
-      <w:pPr>
-        <w:rPr>
-          <w:rFonts w:ascii="Cambria" w:hAnsi="Cambria"/>
-        </w:rPr>
-      </w:pPr>
-      <w:r>
-        <w:rPr>
-          <w:rFonts w:ascii="Cambria" w:hAnsi="Cambria"/>
-        </w:rPr>
-        <w:t xml:space="preserve">• </w:t>
-      </w:r>
-      <w:r>
-        <w:rPr>
-          <w:rFonts w:ascii="Cambria" w:hAnsi="Cambria"/>
-        </w:rPr>
-        <w:t>Familiar</w:t>
-      </w:r>
-      <w:r>
-        <w:rPr>
-          <w:rFonts w:ascii="Cambria" w:hAnsi="Cambria"/>
-        </w:rPr>
-        <w:t xml:space="preserve"> with container engines </w:t>
-      </w:r>
-      <w:r>
-        <w:rPr>
-          <w:rFonts w:ascii="Cambria" w:hAnsi="Cambria"/>
-        </w:rPr>
-        <w:t xml:space="preserve">e.g. </w:t>
-      </w:r>
-      <w:r>
-        <w:t>Docker (images</w:t>
-      </w:r>
-      <w:r>
-        <w:t>,</w:t>
-      </w:r>
-      <w:r>
-        <w:t xml:space="preserve"> </w:t>
-      </w:r>
-      <w:r>
-        <w:t>containers, services, swarms, stacks)</w:t>
-      </w:r>
-      <w:r>
-        <w:t xml:space="preserve"> and </w:t>
-      </w:r>
-      <w:r>
-        <w:rPr>
-          <w:rStyle w:val="st"/>
-        </w:rPr>
-        <w:t>Kubernetes</w:t>
-      </w:r>
-      <w:r>
-        <w:rPr>
-          <w:rStyle w:val="st"/>
-        </w:rPr>
-        <w:t>.</w:t>
-      </w:r>
-    </w:p>
-    <w:p>
-      <w:pPr>
-        <w:rPr>
-          <w:rFonts w:ascii="Cambria" w:hAnsi="Cambria"/>
-        </w:rPr>
-      </w:pPr>
-      <w:r>
-        <w:rPr>
-          <w:rFonts w:ascii="Cambria" w:hAnsi="Cambria"/>
-        </w:rPr>
-        <w:t xml:space="preserve">• Familiar with </w:t>
-      </w:r>
-      <w:proofErr w:type="spellStart"/>
-      <w:r>
-        <w:rPr>
-          <w:rFonts w:ascii="Cambria" w:hAnsi="Cambria"/>
-        </w:rPr>
-        <w:t>Blockchain</w:t>
-      </w:r>
-      <w:proofErr w:type="spellEnd"/>
-      <w:r>
-        <w:rPr>
-          <w:rFonts w:ascii="Cambria" w:hAnsi="Cambria"/>
-        </w:rPr>
-        <w:t xml:space="preserve"> development on </w:t>
-      </w:r>
-      <w:proofErr w:type="spellStart"/>
-      <w:r>
-        <w:t>Hyperledger</w:t>
-      </w:r>
-      <w:proofErr w:type="spellEnd"/>
-      <w:r>
-        <w:t xml:space="preserve"> and </w:t>
-      </w:r>
-      <w:proofErr w:type="spellStart"/>
-      <w:r>
-        <w:t>Ethereum</w:t>
-      </w:r>
-      <w:proofErr w:type="spellEnd"/>
-      <w:r>
-        <w:t xml:space="preserve"> platform</w:t>
-      </w:r>
-    </w:p>
-    <w:p>
-      <w:pPr>
-        <w:rPr>
-          <w:rFonts w:ascii="Cambria" w:hAnsi="Cambria"/>
-        </w:rPr>
-      </w:pPr>
-      <w:r>
-        <w:rPr>
-          <w:rFonts w:ascii="Cambria" w:hAnsi="Cambria"/>
-        </w:rPr>
-        <w:t>• Proficient</w:t>
-      </w:r>
-      <w:r>
-        <w:rPr>
-          <w:rFonts w:ascii="Cambria" w:hAnsi="Cambria"/>
-        </w:rPr>
-        <w:t xml:space="preserve"> in using </w:t>
-      </w:r>
-      <w:r>
-        <w:rPr>
-          <w:rFonts w:ascii="Cambria" w:hAnsi="Cambria"/>
-        </w:rPr>
-        <w:t xml:space="preserve">both CLI and GUI </w:t>
-      </w:r>
-      <w:r>
-        <w:rPr>
-          <w:rFonts w:ascii="Cambria" w:hAnsi="Cambria"/>
-        </w:rPr>
-        <w:t xml:space="preserve">Version Control </w:t>
-      </w:r>
-      <w:r>
-        <w:rPr>
-          <w:rFonts w:ascii="Cambria" w:hAnsi="Cambria"/>
-        </w:rPr>
-        <w:t xml:space="preserve">tools related to GIT, HG, </w:t>
-      </w:r>
-      <w:proofErr w:type="gramStart"/>
-      <w:r>
-        <w:rPr>
-          <w:rFonts w:ascii="Cambria" w:hAnsi="Cambria"/>
-        </w:rPr>
-        <w:t>SVN</w:t>
-      </w:r>
-      <w:proofErr w:type="gramEnd"/>
-      <w:r>
-        <w:rPr>
-          <w:rFonts w:ascii="Cambria" w:hAnsi="Cambria"/>
-        </w:rPr>
-        <w:t xml:space="preserve"> </w:t>
-      </w:r>
-    </w:p>
-    <w:p>
-      <w:pPr>
-        <w:rPr>
-          <w:rFonts w:ascii="Cambria" w:hAnsi="Cambria"/>
-        </w:rPr>
-      </w:pPr>
-      <w:r>
-        <w:rPr>
-          <w:rFonts w:ascii="Cambria" w:hAnsi="Cambria"/>
-        </w:rPr>
-        <w:t xml:space="preserve">• Experienced in </w:t>
-      </w:r>
-      <w:r>
-        <w:rPr>
-          <w:rFonts w:ascii="Cambria" w:hAnsi="Cambria"/>
-        </w:rPr>
-        <w:t xml:space="preserve">desktop app development </w:t>
-      </w:r>
-      <w:r>
-        <w:rPr>
-          <w:rFonts w:ascii="Cambria" w:hAnsi="Cambria"/>
-        </w:rPr>
-        <w:t xml:space="preserve">using </w:t>
-      </w:r>
-      <w:r>
-        <w:rPr>
-          <w:rFonts w:ascii="Cambria" w:hAnsi="Cambria"/>
-        </w:rPr>
-        <w:t>WPF</w:t>
-      </w:r>
-      <w:r>
-        <w:rPr>
-          <w:rFonts w:ascii="Cambria" w:hAnsi="Cambria"/>
-        </w:rPr>
-        <w:t xml:space="preserve"> </w:t>
-      </w:r>
-      <w:r>
-        <w:rPr>
-          <w:rFonts w:ascii="Cambria" w:hAnsi="Cambria"/>
-        </w:rPr>
-        <w:t xml:space="preserve">and </w:t>
-      </w:r>
-      <w:r>
-        <w:rPr>
-          <w:rFonts w:ascii="Cambria" w:hAnsi="Cambria"/>
-        </w:rPr>
-        <w:t xml:space="preserve">QT with </w:t>
-      </w:r>
-      <w:r>
-        <w:rPr>
-          <w:rFonts w:ascii="Cambria" w:hAnsi="Cambria"/>
-        </w:rPr>
-        <w:t xml:space="preserve">C#, </w:t>
-      </w:r>
-      <w:r>
-        <w:rPr>
-          <w:rFonts w:ascii="Cambria" w:hAnsi="Cambria"/>
-        </w:rPr>
-        <w:t>C++ and Python (</w:t>
-      </w:r>
-      <w:proofErr w:type="spellStart"/>
-      <w:r>
-        <w:rPr>
-          <w:rFonts w:ascii="Cambria" w:hAnsi="Cambria"/>
-        </w:rPr>
-        <w:t>PyQT</w:t>
-      </w:r>
-      <w:proofErr w:type="spellEnd"/>
-      <w:r>
-        <w:rPr>
-          <w:rFonts w:ascii="Cambria" w:hAnsi="Cambria"/>
-        </w:rPr>
-        <w:t xml:space="preserve"> or </w:t>
-      </w:r>
-      <w:proofErr w:type="spellStart"/>
-      <w:r>
-        <w:rPr>
-          <w:rFonts w:ascii="Cambria" w:hAnsi="Cambria"/>
-        </w:rPr>
-        <w:t>PySide</w:t>
-      </w:r>
-      <w:proofErr w:type="spellEnd"/>
-      <w:r>
-        <w:rPr>
-          <w:rFonts w:ascii="Cambria" w:hAnsi="Cambria"/>
-        </w:rPr>
-        <w:t xml:space="preserve">). </w:t>
-      </w:r>
-    </w:p>
-    <w:p>
-      <w:pPr>
-        <w:rPr>
-          <w:rFonts w:ascii="Cambria" w:hAnsi="Cambria"/>
-        </w:rPr>
-      </w:pPr>
-    </w:p>
-    <w:p>
-      <w:pPr>
-        <w:rPr>
-          <w:rFonts w:ascii="Cambria" w:hAnsi="Cambria"/>
-        </w:rPr>
-      </w:pPr>
-      <w:r>
-        <w:rPr>
-          <w:rFonts w:ascii="Cambria" w:hAnsi="Cambria"/>
-        </w:rPr>
-        <w:lastRenderedPageBreak/>
-        <w:t>•</w:t>
-      </w:r>
-      <w:r>
-        <w:rPr>
-          <w:rFonts w:ascii="Cambria" w:hAnsi="Cambria"/>
-        </w:rPr>
-        <w:t xml:space="preserve"> </w:t>
-      </w:r>
-      <w:r>
-        <w:rPr>
-          <w:rFonts w:ascii="Cambria" w:hAnsi="Cambria"/>
-        </w:rPr>
-        <w:t xml:space="preserve">Experienced in using </w:t>
-      </w:r>
-      <w:r>
-        <w:rPr>
-          <w:rFonts w:ascii="Cambria" w:hAnsi="Cambria"/>
-        </w:rPr>
-        <w:t>Databases</w:t>
-      </w:r>
-      <w:r>
-        <w:rPr>
-          <w:rFonts w:ascii="Cambria" w:hAnsi="Cambria"/>
-        </w:rPr>
-        <w:t xml:space="preserve"> (</w:t>
-      </w:r>
-      <w:r>
-        <w:rPr>
-          <w:rFonts w:ascii="Cambria" w:hAnsi="Cambria"/>
-        </w:rPr>
-        <w:t>MySQL</w:t>
-      </w:r>
-      <w:r>
-        <w:rPr>
-          <w:rFonts w:ascii="Cambria" w:hAnsi="Cambria"/>
-        </w:rPr>
-        <w:t xml:space="preserve">, MS </w:t>
-      </w:r>
-      <w:r>
-        <w:rPr>
-          <w:rFonts w:ascii="Cambria" w:hAnsi="Cambria"/>
-        </w:rPr>
-        <w:t>SQL</w:t>
-      </w:r>
-      <w:r>
-        <w:rPr>
-          <w:rFonts w:ascii="Cambria" w:hAnsi="Cambria"/>
-        </w:rPr>
-        <w:t>,</w:t>
-      </w:r>
-      <w:r>
-        <w:rPr>
-          <w:rFonts w:ascii="Cambria" w:hAnsi="Cambria"/>
-        </w:rPr>
-        <w:t xml:space="preserve"> </w:t>
-      </w:r>
-      <w:r>
-        <w:rPr>
-          <w:rFonts w:ascii="Cambria" w:hAnsi="Cambria"/>
-        </w:rPr>
-        <w:t>MongoDB</w:t>
-      </w:r>
-      <w:r>
-        <w:rPr>
-          <w:rFonts w:ascii="Cambria" w:hAnsi="Cambria"/>
-        </w:rPr>
-        <w:t xml:space="preserve">, </w:t>
-      </w:r>
-      <w:proofErr w:type="spellStart"/>
-      <w:r>
-        <w:rPr>
-          <w:rFonts w:ascii="Cambria" w:hAnsi="Cambria"/>
-        </w:rPr>
-        <w:t>CouchDB</w:t>
-      </w:r>
-      <w:proofErr w:type="spellEnd"/>
-      <w:r>
-        <w:rPr>
-          <w:rFonts w:ascii="Cambria" w:hAnsi="Cambria"/>
-        </w:rPr>
-        <w:t xml:space="preserve">, </w:t>
-      </w:r>
-      <w:proofErr w:type="spellStart"/>
-      <w:r>
-        <w:rPr>
-          <w:rFonts w:ascii="Cambria" w:hAnsi="Cambria"/>
-        </w:rPr>
-        <w:t>IndexedDB</w:t>
-      </w:r>
-      <w:proofErr w:type="spellEnd"/>
-      <w:r>
-        <w:rPr>
-          <w:rFonts w:ascii="Cambria" w:hAnsi="Cambria"/>
-        </w:rPr>
-        <w:t xml:space="preserve"> </w:t>
-      </w:r>
-      <w:proofErr w:type="spellStart"/>
-      <w:r>
-        <w:rPr>
-          <w:rFonts w:ascii="Cambria" w:hAnsi="Cambria"/>
-        </w:rPr>
-        <w:t>etc</w:t>
-      </w:r>
-      <w:proofErr w:type="spellEnd"/>
-      <w:r>
-        <w:rPr>
-          <w:rFonts w:ascii="Cambria" w:hAnsi="Cambria"/>
-        </w:rPr>
-        <w:t>)</w:t>
-      </w:r>
-      <w:r>
-        <w:rPr>
-          <w:rFonts w:ascii="Cambria" w:hAnsi="Cambria"/>
-        </w:rPr>
-        <w:t>.</w:t>
-      </w:r>
-    </w:p>
-    <w:p>
-      <w:pPr>
-        <w:rPr>
-          <w:rFonts w:ascii="Cambria" w:hAnsi="Cambria"/>
-        </w:rPr>
-      </w:pPr>
-      <w:r>
-        <w:rPr>
-          <w:rFonts w:ascii="Cambria" w:hAnsi="Cambria"/>
-        </w:rPr>
-        <w:t xml:space="preserve">• Can use ORMs (EF or </w:t>
-      </w:r>
-      <w:proofErr w:type="spellStart"/>
-      <w:r>
-        <w:rPr>
-          <w:rFonts w:ascii="Cambria" w:hAnsi="Cambria"/>
-        </w:rPr>
-        <w:t>Nhibernate</w:t>
-      </w:r>
-      <w:proofErr w:type="spellEnd"/>
-      <w:r>
-        <w:rPr>
-          <w:rFonts w:ascii="Cambria" w:hAnsi="Cambria"/>
-        </w:rPr>
-        <w:t xml:space="preserve"> </w:t>
-      </w:r>
-      <w:proofErr w:type="spellStart"/>
-      <w:r>
-        <w:rPr>
-          <w:rFonts w:ascii="Cambria" w:hAnsi="Cambria"/>
-        </w:rPr>
-        <w:t>etc</w:t>
-      </w:r>
-      <w:proofErr w:type="spellEnd"/>
-      <w:r>
-        <w:rPr>
-          <w:rFonts w:ascii="Cambria" w:hAnsi="Cambria"/>
-        </w:rPr>
-        <w:t>) with any supported database</w:t>
-      </w:r>
-      <w:r>
-        <w:rPr>
-          <w:rFonts w:ascii="Cambria" w:hAnsi="Cambria"/>
-        </w:rPr>
-        <w:t xml:space="preserve"> using connecters/adapters</w:t>
-      </w:r>
-    </w:p>
-    <w:p>
-      <w:pPr>
-        <w:rPr>
-          <w:rFonts w:ascii="Cambria" w:hAnsi="Cambria"/>
-        </w:rPr>
-      </w:pPr>
-      <w:r>
-        <w:rPr>
-          <w:rFonts w:ascii="Cambria" w:hAnsi="Cambria"/>
-        </w:rPr>
-        <w:t>•</w:t>
-      </w:r>
-      <w:r>
-        <w:rPr>
-          <w:rFonts w:ascii="Cambria" w:hAnsi="Cambria"/>
-        </w:rPr>
-        <w:t xml:space="preserve"> Experienced in using</w:t>
-      </w:r>
-      <w:r>
-        <w:rPr>
-          <w:rFonts w:ascii="Cambria" w:hAnsi="Cambria"/>
-        </w:rPr>
-        <w:t xml:space="preserve"> Clustered Caching</w:t>
-      </w:r>
-      <w:r>
-        <w:rPr>
-          <w:rFonts w:ascii="Cambria" w:hAnsi="Cambria"/>
-        </w:rPr>
-        <w:t xml:space="preserve"> Systems (</w:t>
-      </w:r>
-      <w:proofErr w:type="spellStart"/>
-      <w:r>
-        <w:rPr>
-          <w:rFonts w:ascii="Cambria" w:hAnsi="Cambria"/>
-        </w:rPr>
-        <w:t>Memcached</w:t>
-      </w:r>
-      <w:proofErr w:type="spellEnd"/>
-      <w:r>
-        <w:rPr>
-          <w:rFonts w:ascii="Cambria" w:hAnsi="Cambria"/>
-        </w:rPr>
-        <w:t xml:space="preserve">, </w:t>
-      </w:r>
-      <w:proofErr w:type="spellStart"/>
-      <w:r>
-        <w:rPr>
-          <w:rFonts w:ascii="Cambria" w:hAnsi="Cambria"/>
-        </w:rPr>
-        <w:t>Redis</w:t>
-      </w:r>
-      <w:proofErr w:type="spellEnd"/>
-      <w:r>
-        <w:rPr>
-          <w:rFonts w:ascii="Cambria" w:hAnsi="Cambria"/>
-        </w:rPr>
-        <w:t>)</w:t>
-      </w:r>
-    </w:p>
-    <w:p>
-      <w:pPr>
-        <w:rPr>
-          <w:rFonts w:ascii="Cambria" w:hAnsi="Cambria"/>
-        </w:rPr>
-      </w:pPr>
-      <w:r>
-        <w:rPr>
-          <w:rFonts w:ascii="Cambria" w:hAnsi="Cambria"/>
-        </w:rPr>
-        <w:t>•</w:t>
-      </w:r>
-      <w:r>
-        <w:rPr>
-          <w:rFonts w:ascii="Cambria" w:hAnsi="Cambria"/>
-        </w:rPr>
-        <w:t xml:space="preserve"> Ha</w:t>
-      </w:r>
-      <w:r>
-        <w:rPr>
-          <w:rFonts w:ascii="Cambria" w:hAnsi="Cambria"/>
-        </w:rPr>
-        <w:t>ve</w:t>
-      </w:r>
-      <w:r>
-        <w:rPr>
-          <w:rFonts w:ascii="Cambria" w:hAnsi="Cambria"/>
-        </w:rPr>
-        <w:t xml:space="preserve"> basic experience in Node.js</w:t>
-      </w:r>
-      <w:r>
-        <w:rPr>
-          <w:rFonts w:ascii="Cambria" w:hAnsi="Cambria"/>
-        </w:rPr>
-        <w:t xml:space="preserve"> and </w:t>
-      </w:r>
-      <w:r>
-        <w:rPr>
-          <w:rFonts w:ascii="Cambria" w:hAnsi="Cambria"/>
-        </w:rPr>
-        <w:t>Node-</w:t>
-      </w:r>
-      <w:r>
-        <w:rPr>
-          <w:rFonts w:ascii="Cambria" w:hAnsi="Cambria"/>
-        </w:rPr>
-        <w:t>RED</w:t>
-      </w:r>
-    </w:p>
-    <w:p>
-      <w:pPr>
-        <w:rPr>
-          <w:rFonts w:ascii="Cambria" w:hAnsi="Cambria"/>
-        </w:rPr>
-      </w:pPr>
-      <w:r>
-        <w:rPr>
-          <w:rFonts w:ascii="Cambria" w:hAnsi="Cambria"/>
-        </w:rPr>
-        <w:t xml:space="preserve">• </w:t>
-      </w:r>
-      <w:r>
-        <w:rPr>
-          <w:rFonts w:ascii="Cambria" w:hAnsi="Cambria"/>
-        </w:rPr>
-        <w:t>Can use any type of Linux/U</w:t>
-      </w:r>
-      <w:r>
-        <w:rPr>
-          <w:rFonts w:ascii="Cambria" w:hAnsi="Cambria"/>
-        </w:rPr>
-        <w:t>ni</w:t>
-      </w:r>
-      <w:r>
-        <w:rPr>
-          <w:rFonts w:ascii="Cambria" w:hAnsi="Cambria"/>
-        </w:rPr>
-        <w:t>x distr</w:t>
-      </w:r>
-      <w:r>
-        <w:rPr>
-          <w:rFonts w:ascii="Cambria" w:hAnsi="Cambria"/>
-        </w:rPr>
-        <w:t xml:space="preserve">ibution including </w:t>
-      </w:r>
-      <w:proofErr w:type="spellStart"/>
-      <w:r>
-        <w:rPr>
-          <w:rFonts w:ascii="Cambria" w:hAnsi="Cambria"/>
-        </w:rPr>
-        <w:t>Debian</w:t>
-      </w:r>
-      <w:proofErr w:type="spellEnd"/>
-      <w:r>
-        <w:rPr>
-          <w:rFonts w:ascii="Cambria" w:hAnsi="Cambria"/>
-        </w:rPr>
-        <w:t xml:space="preserve">, </w:t>
-      </w:r>
-      <w:r>
-        <w:rPr>
-          <w:rFonts w:ascii="Cambria" w:hAnsi="Cambria"/>
-        </w:rPr>
-        <w:t>Ubuntu</w:t>
-      </w:r>
-      <w:r>
-        <w:rPr>
-          <w:rFonts w:ascii="Cambria" w:hAnsi="Cambria"/>
-        </w:rPr>
-        <w:t>, RHEL</w:t>
-      </w:r>
-      <w:r>
-        <w:rPr>
-          <w:rFonts w:ascii="Cambria" w:hAnsi="Cambria"/>
-        </w:rPr>
-        <w:t>,</w:t>
-      </w:r>
-      <w:r>
-        <w:rPr>
-          <w:rFonts w:ascii="Cambria" w:hAnsi="Cambria"/>
-        </w:rPr>
-        <w:t xml:space="preserve"> CENTOS, </w:t>
-      </w:r>
-      <w:r>
-        <w:rPr>
-          <w:rFonts w:ascii="Cambria" w:hAnsi="Cambria"/>
-        </w:rPr>
-        <w:t>FEDORA</w:t>
-      </w:r>
-      <w:r>
-        <w:rPr>
-          <w:rFonts w:ascii="Cambria" w:hAnsi="Cambria"/>
-        </w:rPr>
-        <w:t xml:space="preserve">, BACKTRACK, </w:t>
-      </w:r>
-      <w:r>
-        <w:rPr>
-          <w:rFonts w:ascii="Cambria" w:hAnsi="Cambria"/>
-        </w:rPr>
-        <w:t xml:space="preserve">Kali </w:t>
-      </w:r>
-      <w:r>
-        <w:rPr>
-          <w:rFonts w:ascii="Cambria" w:hAnsi="Cambria"/>
-        </w:rPr>
-        <w:t>Linux</w:t>
-      </w:r>
-      <w:r>
-        <w:rPr>
-          <w:rFonts w:ascii="Cambria" w:hAnsi="Cambria"/>
-        </w:rPr>
-        <w:t xml:space="preserve">, </w:t>
-      </w:r>
-      <w:r>
-        <w:t>FreeBSD</w:t>
-      </w:r>
-      <w:r>
-        <w:rPr>
-          <w:rFonts w:ascii="Cambria" w:hAnsi="Cambria"/>
-        </w:rPr>
-        <w:t>,</w:t>
-      </w:r>
-      <w:r>
-        <w:rPr>
-          <w:rFonts w:ascii="Cambria" w:hAnsi="Cambria"/>
-        </w:rPr>
-        <w:t xml:space="preserve"> </w:t>
-      </w:r>
-      <w:r>
-        <w:rPr>
-          <w:rFonts w:ascii="Cambria" w:hAnsi="Cambria"/>
-        </w:rPr>
-        <w:t xml:space="preserve">Embedded </w:t>
-      </w:r>
-      <w:r>
-        <w:rPr>
-          <w:rFonts w:ascii="Cambria" w:hAnsi="Cambria"/>
-        </w:rPr>
-        <w:t>Linux</w:t>
-      </w:r>
-      <w:r>
-        <w:rPr>
-          <w:rFonts w:ascii="Cambria" w:hAnsi="Cambria"/>
-        </w:rPr>
-        <w:t xml:space="preserve"> </w:t>
-      </w:r>
-      <w:r>
-        <w:rPr>
-          <w:rFonts w:ascii="Cambria" w:hAnsi="Cambria"/>
-        </w:rPr>
-        <w:t>etc</w:t>
-      </w:r>
-      <w:r>
-        <w:rPr>
-          <w:rFonts w:ascii="Cambria" w:hAnsi="Cambria"/>
-        </w:rPr>
-        <w:t>. I am using Linux since 2006</w:t>
-      </w:r>
-      <w:r>
-        <w:rPr>
-          <w:rFonts w:ascii="Cambria" w:hAnsi="Cambria"/>
-        </w:rPr>
-        <w:t xml:space="preserve">. </w:t>
-      </w:r>
-      <w:r>
-        <w:rPr>
-          <w:rFonts w:ascii="Cambria" w:hAnsi="Cambria"/>
-        </w:rPr>
-        <w:t xml:space="preserve"> </w:t>
-      </w:r>
-    </w:p>
-    <w:p>
-      <w:pPr>
-        <w:rPr>
-          <w:rFonts w:ascii="Cambria" w:hAnsi="Cambria"/>
-        </w:rPr>
-      </w:pPr>
-      <w:r>
-        <w:rPr>
-          <w:rFonts w:ascii="Cambria" w:hAnsi="Cambria"/>
-        </w:rPr>
-        <w:t xml:space="preserve">• </w:t>
-      </w:r>
-      <w:r>
-        <w:rPr>
-          <w:rFonts w:ascii="Cambria" w:hAnsi="Cambria"/>
-        </w:rPr>
-        <w:t>Can use jinja2 te</w:t>
-      </w:r>
-      <w:r>
-        <w:rPr>
-          <w:rFonts w:ascii="Cambria" w:hAnsi="Cambria"/>
-        </w:rPr>
-        <w:t>mplate engine</w:t>
-      </w:r>
-    </w:p>
-    <w:p>
-      <w:pPr>
-        <w:rPr>
-          <w:rFonts w:ascii="Cambria" w:hAnsi="Cambria"/>
-        </w:rPr>
-      </w:pPr>
-      <w:r>
-        <w:rPr>
-          <w:rFonts w:ascii="Cambria" w:hAnsi="Cambria"/>
-        </w:rPr>
-        <w:t xml:space="preserve">• Can use CAD tools like </w:t>
-      </w:r>
-      <w:r>
-        <w:rPr>
-          <w:rFonts w:ascii="Cambria" w:hAnsi="Cambria"/>
-        </w:rPr>
-        <w:t>Blender3D</w:t>
-      </w:r>
-      <w:r>
-        <w:rPr>
-          <w:rFonts w:ascii="Cambria" w:hAnsi="Cambria"/>
-        </w:rPr>
-        <w:t xml:space="preserve">, AutoCAD </w:t>
-      </w:r>
-      <w:r>
-        <w:rPr>
-          <w:rFonts w:ascii="Cambria" w:hAnsi="Cambria"/>
-        </w:rPr>
-        <w:t>and Photoshop</w:t>
-      </w:r>
-    </w:p>
-    <w:p>
-      <w:pPr>
-        <w:rPr>
-          <w:rFonts w:ascii="Cambria" w:hAnsi="Cambria"/>
-          <w:b/>
-        </w:rPr>
-      </w:pPr>
-      <w:r>
-        <w:rPr>
-          <w:rFonts w:ascii="Cambria" w:hAnsi="Cambria"/>
-        </w:rPr>
-        <w:t xml:space="preserve">• </w:t>
-      </w:r>
-      <w:r>
-        <w:rPr>
-          <w:rFonts w:ascii="Cambria" w:hAnsi="Cambria"/>
-        </w:rPr>
-        <w:t>Can use any microcontroller</w:t>
-      </w:r>
-      <w:r>
-        <w:rPr>
-          <w:rFonts w:ascii="Cambria" w:hAnsi="Cambria"/>
-        </w:rPr>
-        <w:t>, Arduino</w:t>
-      </w:r>
-      <w:r>
-        <w:rPr>
-          <w:rFonts w:ascii="Cambria" w:hAnsi="Cambria"/>
-        </w:rPr>
-        <w:t xml:space="preserve"> and</w:t>
-      </w:r>
-      <w:r>
-        <w:rPr>
-          <w:rFonts w:ascii="Cambria" w:hAnsi="Cambria"/>
-        </w:rPr>
-        <w:t xml:space="preserve"> </w:t>
-      </w:r>
-      <w:r>
-        <w:rPr>
-          <w:rFonts w:ascii="Cambria" w:hAnsi="Cambria"/>
-        </w:rPr>
-        <w:t>development boards</w:t>
-      </w:r>
-      <w:r>
-        <w:rPr>
-          <w:rFonts w:ascii="Cambria" w:hAnsi="Cambria"/>
-        </w:rPr>
-        <w:t xml:space="preserve"> like</w:t>
-      </w:r>
-      <w:r>
-        <w:rPr>
-          <w:rFonts w:ascii="Cambria" w:hAnsi="Cambria"/>
-        </w:rPr>
-        <w:t xml:space="preserve"> </w:t>
-      </w:r>
-      <w:r>
-        <w:rPr>
-          <w:rFonts w:ascii="Cambria" w:hAnsi="Cambria"/>
-        </w:rPr>
-        <w:t>R</w:t>
-      </w:r>
-      <w:r>
-        <w:rPr>
-          <w:rFonts w:ascii="Cambria" w:hAnsi="Cambria"/>
-        </w:rPr>
-        <w:t>aspberry pi</w:t>
-      </w:r>
-      <w:r>
-        <w:rPr>
-          <w:rFonts w:ascii="Cambria" w:hAnsi="Cambria"/>
-        </w:rPr>
-        <w:t>, BBB</w:t>
-      </w:r>
-      <w:r>
-        <w:rPr>
-          <w:rFonts w:ascii="Cambria" w:hAnsi="Cambria"/>
-        </w:rPr>
-        <w:t xml:space="preserve"> </w:t>
-      </w:r>
-      <w:proofErr w:type="spellStart"/>
-      <w:r>
-        <w:rPr>
-          <w:rFonts w:ascii="Cambria" w:hAnsi="Cambria"/>
-        </w:rPr>
-        <w:t>etc</w:t>
-      </w:r>
-      <w:proofErr w:type="spellEnd"/>
-      <w:r>
-        <w:rPr>
-          <w:rFonts w:ascii="Cambria" w:hAnsi="Cambria"/>
-          <w:b/>
-        </w:rPr>
-        <w:tab/>
-      </w:r>
-    </w:p>
-    <w:p>
-      <w:pPr>
-        <w:rPr>
-          <w:rFonts w:ascii="Cambria" w:hAnsi="Cambria"/>
-        </w:rPr>
-      </w:pPr>
-      <w:r>
-        <w:rPr>
-          <w:rFonts w:ascii="Cambria" w:hAnsi="Cambria"/>
-        </w:rPr>
-        <w:t xml:space="preserve">• </w:t>
-      </w:r>
-      <w:r>
-        <w:rPr>
-          <w:rFonts w:ascii="Cambria" w:hAnsi="Cambria"/>
-        </w:rPr>
-        <w:t>Have intermediate level experience</w:t>
-      </w:r>
-      <w:r>
-        <w:rPr>
-          <w:rFonts w:ascii="Cambria" w:hAnsi="Cambria"/>
-        </w:rPr>
-        <w:t xml:space="preserve"> in PCB Designing </w:t>
-      </w:r>
-    </w:p>
-    <w:p>
-      <w:pPr>
-        <w:rPr>
-          <w:rFonts w:ascii="Cambria" w:hAnsi="Cambria"/>
-        </w:rPr>
-      </w:pPr>
-      <w:r>
-        <w:rPr>
-          <w:rFonts w:ascii="Cambria" w:hAnsi="Cambria"/>
-        </w:rPr>
-        <w:t xml:space="preserve">• </w:t>
-      </w:r>
-      <w:r>
-        <w:rPr>
-          <w:rFonts w:ascii="Cambria" w:hAnsi="Cambria"/>
-        </w:rPr>
-        <w:t xml:space="preserve">Can use </w:t>
-      </w:r>
-      <w:proofErr w:type="spellStart"/>
-      <w:r>
-        <w:rPr>
-          <w:rFonts w:ascii="Cambria" w:hAnsi="Cambria"/>
-        </w:rPr>
-        <w:t>LABView</w:t>
-      </w:r>
-      <w:proofErr w:type="spellEnd"/>
-      <w:r>
-        <w:rPr>
-          <w:rFonts w:ascii="Cambria" w:hAnsi="Cambria"/>
-        </w:rPr>
-        <w:t>, MATLAB,</w:t>
-      </w:r>
-      <w:r>
-        <w:rPr>
-          <w:rFonts w:ascii="Cambria" w:hAnsi="Cambria"/>
-        </w:rPr>
-        <w:t xml:space="preserve"> Maple,</w:t>
-      </w:r>
-      <w:r>
-        <w:rPr>
-          <w:rFonts w:ascii="Cambria" w:hAnsi="Cambria"/>
-        </w:rPr>
-        <w:t xml:space="preserve"> KEIL</w:t>
-      </w:r>
-      <w:r>
-        <w:rPr>
-          <w:rFonts w:ascii="Cambria" w:hAnsi="Cambria"/>
-        </w:rPr>
-        <w:t>,</w:t>
-      </w:r>
-      <w:r>
-        <w:rPr>
-          <w:rFonts w:ascii="Cambria" w:hAnsi="Cambria"/>
-        </w:rPr>
-        <w:t xml:space="preserve"> </w:t>
-      </w:r>
-      <w:proofErr w:type="spellStart"/>
-      <w:r>
-        <w:rPr>
-          <w:rFonts w:ascii="Cambria" w:hAnsi="Cambria"/>
-        </w:rPr>
-        <w:t>PSpice</w:t>
-      </w:r>
-      <w:proofErr w:type="spellEnd"/>
-      <w:r>
-        <w:rPr>
-          <w:rFonts w:ascii="Cambria" w:hAnsi="Cambria"/>
-        </w:rPr>
-        <w:t xml:space="preserve">, </w:t>
-      </w:r>
-      <w:r>
-        <w:rPr>
-          <w:rFonts w:ascii="Cambria" w:hAnsi="Cambria"/>
-        </w:rPr>
-        <w:t>Multisim</w:t>
-      </w:r>
-      <w:r>
-        <w:rPr>
-          <w:rFonts w:ascii="Cambria" w:hAnsi="Cambria"/>
-        </w:rPr>
-        <w:t xml:space="preserve"> and Eclipse</w:t>
-      </w:r>
-      <w:r>
-        <w:rPr>
-          <w:rFonts w:ascii="Cambria" w:hAnsi="Cambria"/>
-        </w:rPr>
-        <w:t>.</w:t>
-      </w:r>
-    </w:p>
-    <w:p>
-      <w:pPr>
-        <w:rPr>
-          <w:rFonts w:ascii="Cambria" w:hAnsi="Cambria"/>
-        </w:rPr>
-      </w:pPr>
-      <w:r>
-        <w:rPr>
-          <w:rFonts w:ascii="Cambria" w:hAnsi="Cambria"/>
-        </w:rPr>
-        <w:t>• Proficient in web scraping and crawling.</w:t>
-      </w:r>
-    </w:p>
-    <w:p>
-      <w:pPr>
-        <w:rPr>
-          <w:rFonts w:ascii="Cambria" w:hAnsi="Cambria"/>
-        </w:rPr>
-      </w:pPr>
-      <w:r>
-        <w:rPr>
-          <w:rFonts w:ascii="Cambria" w:hAnsi="Cambria"/>
-        </w:rPr>
-        <w:t xml:space="preserve">• </w:t>
-      </w:r>
-      <w:r>
-        <w:rPr>
-          <w:rFonts w:ascii="Cambria" w:hAnsi="Cambria"/>
-        </w:rPr>
-        <w:t xml:space="preserve">Have strong debugging </w:t>
-      </w:r>
-      <w:r>
-        <w:rPr>
-          <w:rFonts w:ascii="Cambria" w:hAnsi="Cambria"/>
-        </w:rPr>
-        <w:t xml:space="preserve">and troubleshooting </w:t>
-      </w:r>
-      <w:r>
-        <w:rPr>
-          <w:rFonts w:ascii="Cambria" w:hAnsi="Cambria"/>
-        </w:rPr>
-        <w:t>skills</w:t>
-      </w:r>
-      <w:r>
-        <w:rPr>
-          <w:rFonts w:ascii="Cambria" w:hAnsi="Cambria"/>
-        </w:rPr>
-        <w:t xml:space="preserve"> of both software and hardware including computers,</w:t>
-      </w:r>
-    </w:p>
-    <w:p>
-      <w:pPr>
-        <w:rPr>
-          <w:rFonts w:ascii="Cambria" w:hAnsi="Cambria"/>
-        </w:rPr>
-      </w:pPr>
-      <w:r>
-        <w:rPr>
-          <w:rFonts w:ascii="Cambria" w:hAnsi="Cambria"/>
-        </w:rPr>
-        <w:t xml:space="preserve">   </w:t>
-      </w:r>
-      <w:proofErr w:type="gramStart"/>
-      <w:r>
-        <w:rPr>
-          <w:rFonts w:ascii="Cambria" w:hAnsi="Cambria"/>
-        </w:rPr>
-        <w:t>network</w:t>
-      </w:r>
-      <w:proofErr w:type="gramEnd"/>
-      <w:r>
-        <w:rPr>
-          <w:rFonts w:ascii="Cambria" w:hAnsi="Cambria"/>
-        </w:rPr>
-        <w:t xml:space="preserve"> equipment and workstations, Smart phone</w:t>
-      </w:r>
-      <w:r>
-        <w:rPr>
-          <w:rFonts w:ascii="Cambria" w:hAnsi="Cambria"/>
-        </w:rPr>
-        <w:t>s</w:t>
-      </w:r>
-      <w:r>
-        <w:rPr>
-          <w:rFonts w:ascii="Cambria" w:hAnsi="Cambria"/>
-        </w:rPr>
-        <w:t xml:space="preserve"> (</w:t>
-      </w:r>
-      <w:r>
-        <w:rPr>
-          <w:rFonts w:ascii="Cambria" w:hAnsi="Cambria"/>
-        </w:rPr>
-        <w:t>B</w:t>
-      </w:r>
-      <w:r>
-        <w:rPr>
-          <w:rFonts w:ascii="Cambria" w:hAnsi="Cambria"/>
-        </w:rPr>
-        <w:t xml:space="preserve">lackberry, </w:t>
-      </w:r>
-      <w:r>
-        <w:rPr>
-          <w:rFonts w:ascii="Cambria" w:hAnsi="Cambria"/>
-        </w:rPr>
-        <w:t>A</w:t>
-      </w:r>
-      <w:r>
-        <w:rPr>
-          <w:rFonts w:ascii="Cambria" w:hAnsi="Cambria"/>
-        </w:rPr>
-        <w:t>ndroid</w:t>
-      </w:r>
-      <w:r>
-        <w:rPr>
-          <w:rFonts w:ascii="Cambria" w:hAnsi="Cambria"/>
-        </w:rPr>
-        <w:t>,</w:t>
-      </w:r>
-      <w:r>
-        <w:rPr>
-          <w:rFonts w:ascii="Cambria" w:hAnsi="Cambria"/>
-        </w:rPr>
-        <w:t xml:space="preserve"> </w:t>
-      </w:r>
-      <w:r>
-        <w:rPr>
-          <w:rFonts w:ascii="Cambria" w:hAnsi="Cambria"/>
-        </w:rPr>
-        <w:t>iP</w:t>
-      </w:r>
-      <w:r>
-        <w:rPr>
-          <w:rFonts w:ascii="Cambria" w:hAnsi="Cambria"/>
-        </w:rPr>
-        <w:t xml:space="preserve">hone, Windows </w:t>
-      </w:r>
-      <w:r>
-        <w:rPr>
-          <w:rFonts w:ascii="Cambria" w:hAnsi="Cambria"/>
-        </w:rPr>
-        <w:t>P</w:t>
-      </w:r>
-      <w:r>
-        <w:rPr>
-          <w:rFonts w:ascii="Cambria" w:hAnsi="Cambria"/>
-        </w:rPr>
-        <w:t>hone,</w:t>
-      </w:r>
-    </w:p>
-    <w:p>
-      <w:pPr>
-        <w:rPr>
-          <w:rFonts w:ascii="Cambria" w:hAnsi="Cambria"/>
-        </w:rPr>
-      </w:pPr>
-      <w:r>
-        <w:rPr>
-          <w:rFonts w:ascii="Cambria" w:hAnsi="Cambria"/>
-        </w:rPr>
-        <w:t xml:space="preserve">   </w:t>
-      </w:r>
-      <w:proofErr w:type="spellStart"/>
-      <w:r>
-        <w:rPr>
-          <w:rFonts w:ascii="Cambria" w:hAnsi="Cambria"/>
-        </w:rPr>
-        <w:t>B</w:t>
-      </w:r>
-      <w:r>
-        <w:rPr>
-          <w:rFonts w:ascii="Cambria" w:hAnsi="Cambria"/>
-        </w:rPr>
-        <w:t>ada</w:t>
-      </w:r>
-      <w:proofErr w:type="spellEnd"/>
-      <w:r>
-        <w:rPr>
-          <w:rFonts w:ascii="Cambria" w:hAnsi="Cambria"/>
-        </w:rPr>
-        <w:t>)</w:t>
-      </w:r>
-    </w:p>
-    <w:p>
-      <w:pPr>
-        <w:rPr>
-          <w:rFonts w:ascii="Cambria" w:hAnsi="Cambria"/>
-        </w:rPr>
-      </w:pPr>
-      <w:r>
-        <w:rPr>
-          <w:rFonts w:ascii="Cambria" w:hAnsi="Cambria"/>
-        </w:rPr>
-        <w:t xml:space="preserve">• Can install and configure custom </w:t>
-      </w:r>
-      <w:r>
-        <w:rPr>
-          <w:rFonts w:ascii="Cambria" w:hAnsi="Cambria"/>
-        </w:rPr>
-        <w:t>Linux</w:t>
-      </w:r>
-      <w:r>
-        <w:rPr>
-          <w:rFonts w:ascii="Cambria" w:hAnsi="Cambria"/>
-        </w:rPr>
-        <w:t xml:space="preserve"> on routers e.g. DD WRT</w:t>
-      </w:r>
-    </w:p>
-    <w:p>
-      <w:pPr>
-        <w:rPr>
-          <w:rFonts w:ascii="Cambria" w:hAnsi="Cambria"/>
-        </w:rPr>
-      </w:pPr>
-      <w:r>
-        <w:rPr>
-          <w:rFonts w:ascii="Cambria" w:hAnsi="Cambria"/>
-        </w:rPr>
-        <w:t xml:space="preserve">• </w:t>
-      </w:r>
-      <w:r>
-        <w:rPr>
-          <w:rFonts w:ascii="Cambria" w:hAnsi="Cambria"/>
-        </w:rPr>
-        <w:t xml:space="preserve">Has basic experience in </w:t>
-      </w:r>
-      <w:r>
-        <w:rPr>
-          <w:rFonts w:ascii="Cambria" w:hAnsi="Cambria"/>
-        </w:rPr>
-        <w:t>android development</w:t>
-      </w:r>
-    </w:p>
-    <w:p>
-      <w:pPr>
-        <w:rPr>
-          <w:rFonts w:ascii="Cambria" w:hAnsi="Cambria"/>
-        </w:rPr>
-      </w:pPr>
-    </w:p>
-    <w:p>
-      <w:pPr>
-        <w:rPr>
-          <w:rFonts w:ascii="Cambria" w:hAnsi="Cambria"/>
-          <w:b/>
-        </w:rPr>
-      </w:pPr>
-      <w:r>
-        <w:rPr>
-          <w:rFonts w:ascii="Cambria" w:hAnsi="Cambria"/>
-          <w:b/>
-        </w:rPr>
-        <w:t>Achievements</w:t>
-      </w:r>
-      <w:r>
-        <w:rPr>
-          <w:rFonts w:ascii="Cambria" w:hAnsi="Cambria"/>
-          <w:b/>
-        </w:rPr>
-        <w:t>:</w:t>
-      </w:r>
-    </w:p>
-    <w:p>
-      <w:pPr>
-        <w:rPr>
-          <w:rFonts w:ascii="Cambria" w:hAnsi="Cambria"/>
-        </w:rPr>
-      </w:pPr>
-      <w:r>
-        <w:rPr>
-          <w:rFonts w:ascii="Cambria" w:hAnsi="Cambria"/>
-        </w:rPr>
-        <w:t>•</w:t>
-      </w:r>
-      <w:r>
-        <w:rPr>
-          <w:rFonts w:ascii="Cambria" w:hAnsi="Cambria"/>
-        </w:rPr>
-        <w:t xml:space="preserve"> Established user on </w:t>
-      </w:r>
-      <w:proofErr w:type="spellStart"/>
-      <w:r>
-        <w:rPr>
-          <w:rFonts w:ascii="Cambria" w:hAnsi="Cambria"/>
-        </w:rPr>
-        <w:t>StackOverF</w:t>
-      </w:r>
-      <w:r>
-        <w:rPr>
-          <w:rFonts w:ascii="Cambria" w:hAnsi="Cambria"/>
-        </w:rPr>
-        <w:t>low</w:t>
-      </w:r>
-      <w:proofErr w:type="spellEnd"/>
-      <w:r>
-        <w:rPr>
-          <w:rFonts w:ascii="Cambria" w:hAnsi="Cambria"/>
-        </w:rPr>
-        <w:t xml:space="preserve"> after earning 1000+ reputation </w:t>
       </w:r>
       <w:r>
         <w:rPr>
@@ -8397,7 +8481,7 @@
 </file>
 
 <file path=customXml/itemProps1.xml><?xml version="1.0" encoding="utf-8"?>
-<ds:datastoreItem xmlns:ds="http://schemas.openxmlformats.org/officeDocument/2006/customXml" ds:itemID="{954A8197-DEE9-4244-B11D-7F9A859D2F2F}">
+<ds:datastoreItem xmlns:ds="http://schemas.openxmlformats.org/officeDocument/2006/customXml" ds:itemID="{5310ACB2-5673-4DF6-B024-3A2F41F8E5D8}">
   <ds:schemaRefs>
     <ds:schemaRef ds:uri="http://schemas.openxmlformats.org/officeDocument/2006/bibliography"/>
   </ds:schemaRefs>

</xml_diff>

<commit_message>
Update SO reputation, hobbies and area of interest
</commit_message>
<xml_diff>
--- a/resume_abdul_rauf.docx
+++ b/resume_abdul_rauf.docx
@@ -1273,27 +1273,13 @@
         <w:rPr>
           <w:rFonts w:ascii="Cambria" w:hAnsi="Cambria"/>
         </w:rPr>
-        <w:t>, Grunt/Gulp)</w:t>
-      </w:r>
-      <w:r>
-        <w:rPr>
-          <w:rFonts w:ascii="Cambria" w:hAnsi="Cambria"/>
-        </w:rPr>
-        <w:t xml:space="preserve">, </w:t>
-      </w:r>
-      <w:r>
-        <w:rPr>
-          <w:rFonts w:ascii="Cambria" w:hAnsi="Cambria"/>
-        </w:rPr>
-        <w:t>Progressive Web App,</w:t>
-      </w:r>
-      <w:bookmarkStart w:id="0" w:name="_GoBack"/>
-      <w:bookmarkEnd w:id="0"/>
-      <w:r>
-        <w:rPr>
-          <w:rFonts w:ascii="Cambria" w:hAnsi="Cambria"/>
-        </w:rPr>
-        <w:t xml:space="preserve"> </w:t>
+        <w:t xml:space="preserve">, Grunt/Gulp), </w:t>
+      </w:r>
+      <w:r>
+        <w:rPr>
+          <w:rFonts w:ascii="Cambria" w:hAnsi="Cambria"/>
+        </w:rPr>
+        <w:t xml:space="preserve">Progressive Web App, </w:t>
       </w:r>
       <w:r>
         <w:rPr>
@@ -3428,7 +3414,257 @@
         <w:rPr>
           <w:rFonts w:ascii="Cambria" w:hAnsi="Cambria"/>
         </w:rPr>
-        <w:t>1</w:t>
+        <w:t>2</w:t>
+      </w:r>
+      <w:r>
+        <w:rPr>
+          <w:rFonts w:ascii="Cambria" w:hAnsi="Cambria"/>
+        </w:rPr>
+        <w:t>k</w:t>
+      </w:r>
+      <w:r>
+        <w:rPr>
+          <w:rFonts w:ascii="Cambria" w:hAnsi="Cambria"/>
+        </w:rPr>
+        <w:t>+ reputation</w:t>
+      </w:r>
+      <w:proofErr w:type="gramStart"/>
+      <w:r>
+        <w:rPr>
+          <w:rFonts w:ascii="Cambria" w:hAnsi="Cambria"/>
+        </w:rPr>
+        <w:t>)</w:t>
+      </w:r>
+      <w:r>
+        <w:rPr>
+          <w:rFonts w:ascii="Cambria" w:hAnsi="Cambria"/>
+        </w:rPr>
+        <w:t xml:space="preserve"> </w:t>
+      </w:r>
+      <w:r>
+        <w:rPr>
+          <w:rFonts w:ascii="Cambria" w:hAnsi="Cambria"/>
+        </w:rPr>
+        <w:t xml:space="preserve"> </w:t>
+      </w:r>
+      <w:bookmarkStart w:id="0" w:name="_GoBack"/>
+      <w:proofErr w:type="gramEnd"/>
+      <w:r>
+        <w:rPr>
+          <w:rFonts w:ascii="Cambria" w:hAnsi="Cambria"/>
+        </w:rPr>
+        <w:fldChar w:fldCharType="begin"/>
+      </w:r>
+      <w:r>
+        <w:rPr>
+          <w:rFonts w:ascii="Cambria" w:hAnsi="Cambria"/>
+        </w:rPr>
+        <w:instrText xml:space="preserve"> HYPERLINK "</w:instrText>
+      </w:r>
+      <w:r>
+        <w:rPr>
+          <w:rFonts w:ascii="Cambria" w:hAnsi="Cambria"/>
+        </w:rPr>
+        <w:instrText>https://stackoverflow.com/users/2073920/abdul-rauf</w:instrText>
+      </w:r>
+      <w:r>
+        <w:rPr>
+          <w:rFonts w:ascii="Cambria" w:hAnsi="Cambria"/>
+        </w:rPr>
+        <w:instrText xml:space="preserve">" </w:instrText>
+      </w:r>
+      <w:r>
+        <w:rPr>
+          <w:rFonts w:ascii="Cambria" w:hAnsi="Cambria"/>
+        </w:rPr>
+        <w:fldChar w:fldCharType="separate"/>
+      </w:r>
+      <w:r>
+        <w:rPr>
+          <w:rStyle w:val="Hyperlink"/>
+          <w:rFonts w:ascii="Cambria" w:hAnsi="Cambria"/>
+        </w:rPr>
+        <w:t>stackoverflow.com/users/2073920/</w:t>
+      </w:r>
+      <w:proofErr w:type="spellStart"/>
+      <w:r>
+        <w:rPr>
+          <w:rStyle w:val="Hyperlink"/>
+          <w:rFonts w:ascii="Cambria" w:hAnsi="Cambria"/>
+        </w:rPr>
+        <w:t>abdul-rauf</w:t>
+      </w:r>
+      <w:proofErr w:type="spellEnd"/>
+      <w:r>
+        <w:rPr>
+          <w:rFonts w:ascii="Cambria" w:hAnsi="Cambria"/>
+        </w:rPr>
+        <w:fldChar w:fldCharType="end"/>
+      </w:r>
+    </w:p>
+    <w:bookmarkEnd w:id="0"/>
+    <w:p>
+      <w:pPr>
+        <w:rPr>
+          <w:rFonts w:ascii="Cambria" w:hAnsi="Cambria"/>
+          <w:b/>
+        </w:rPr>
+      </w:pPr>
+      <w:r>
+        <w:rPr>
+          <w:rFonts w:ascii="Cambria" w:hAnsi="Cambria"/>
+        </w:rPr>
+        <w:t>•</w:t>
+      </w:r>
+      <w:r>
+        <w:rPr>
+          <w:rFonts w:ascii="Cambria" w:hAnsi="Cambria"/>
+        </w:rPr>
+        <w:t xml:space="preserve"> Accepted in </w:t>
+      </w:r>
+      <w:r>
+        <w:rPr>
+          <w:rFonts w:ascii="Cambria" w:hAnsi="Cambria"/>
+        </w:rPr>
+        <w:t>Preferred Freelancer Program @ freelancer.com</w:t>
+      </w:r>
+      <w:r>
+        <w:rPr>
+          <w:rFonts w:ascii="Cambria" w:hAnsi="Cambria"/>
+        </w:rPr>
+        <w:t xml:space="preserve"> after maintaining 5 star reputation</w:t>
+      </w:r>
+    </w:p>
+    <w:p>
+      <w:pPr>
+        <w:rPr>
+          <w:rStyle w:val="null"/>
+        </w:rPr>
+      </w:pPr>
+      <w:r>
+        <w:rPr>
+          <w:rFonts w:ascii="Cambria" w:hAnsi="Cambria"/>
+        </w:rPr>
+        <w:t>•</w:t>
+      </w:r>
+      <w:r>
+        <w:rPr>
+          <w:rFonts w:ascii="Cambria" w:hAnsi="Cambria"/>
+        </w:rPr>
+        <w:t xml:space="preserve"> </w:t>
+      </w:r>
+      <w:r>
+        <w:rPr>
+          <w:rStyle w:val="null"/>
+        </w:rPr>
+        <w:t>Won PIF Innovative Idea contest 2013</w:t>
+      </w:r>
+    </w:p>
+    <w:p>
+      <w:pPr>
+        <w:rPr>
+          <w:rFonts w:ascii="Cambria" w:hAnsi="Cambria"/>
+        </w:rPr>
+      </w:pPr>
+      <w:r>
+        <w:rPr>
+          <w:rFonts w:ascii="Cambria" w:hAnsi="Cambria"/>
+        </w:rPr>
+        <w:t>•</w:t>
+      </w:r>
+      <w:r>
+        <w:rPr>
+          <w:rFonts w:ascii="Cambria" w:hAnsi="Cambria"/>
+        </w:rPr>
+        <w:t xml:space="preserve"> </w:t>
+      </w:r>
+      <w:r>
+        <w:rPr>
+          <w:rFonts w:ascii="Cambria" w:hAnsi="Cambria"/>
+        </w:rPr>
+        <w:t>Selected for the development team of official NIMUN14 android app</w:t>
+      </w:r>
+    </w:p>
+    <w:p>
+      <w:pPr>
+        <w:rPr>
+          <w:rFonts w:ascii="Cambria" w:hAnsi="Cambria"/>
+        </w:rPr>
+      </w:pPr>
+      <w:r>
+        <w:rPr>
+          <w:rFonts w:ascii="Cambria" w:hAnsi="Cambria"/>
+        </w:rPr>
+        <w:t>•</w:t>
+      </w:r>
+      <w:r>
+        <w:rPr>
+          <w:rFonts w:ascii="Cambria" w:hAnsi="Cambria"/>
+        </w:rPr>
+        <w:t xml:space="preserve"> </w:t>
+      </w:r>
+      <w:r>
+        <w:rPr>
+          <w:rFonts w:ascii="Cambria" w:hAnsi="Cambria"/>
+        </w:rPr>
+        <w:t xml:space="preserve">Awarded Merit based scholarship in 1st semester for </w:t>
+      </w:r>
+      <w:r>
+        <w:rPr>
+          <w:rFonts w:ascii="Cambria" w:hAnsi="Cambria"/>
+        </w:rPr>
+        <w:t>securing 175 merit position</w:t>
+      </w:r>
+      <w:r>
+        <w:rPr>
+          <w:rFonts w:ascii="Cambria" w:hAnsi="Cambria"/>
+        </w:rPr>
+        <w:t xml:space="preserve"> in NUST entry test</w:t>
+      </w:r>
+      <w:r>
+        <w:rPr>
+          <w:rFonts w:ascii="Cambria" w:hAnsi="Cambria"/>
+        </w:rPr>
+        <w:t xml:space="preserve"> </w:t>
+      </w:r>
+    </w:p>
+    <w:p>
+      <w:pPr>
+        <w:rPr>
+          <w:rFonts w:ascii="Cambria" w:hAnsi="Cambria"/>
+        </w:rPr>
+      </w:pPr>
+      <w:r>
+        <w:rPr>
+          <w:rFonts w:ascii="Cambria" w:hAnsi="Cambria"/>
+        </w:rPr>
+        <w:t xml:space="preserve">   </w:t>
+      </w:r>
+      <w:proofErr w:type="gramStart"/>
+      <w:r>
+        <w:rPr>
+          <w:rFonts w:ascii="Cambria" w:hAnsi="Cambria"/>
+        </w:rPr>
+        <w:t>out</w:t>
+      </w:r>
+      <w:proofErr w:type="gramEnd"/>
+      <w:r>
+        <w:rPr>
+          <w:rFonts w:ascii="Cambria" w:hAnsi="Cambria"/>
+        </w:rPr>
+        <w:t xml:space="preserve"> </w:t>
+      </w:r>
+      <w:r>
+        <w:rPr>
+          <w:rFonts w:ascii="Cambria" w:hAnsi="Cambria"/>
+        </w:rPr>
+        <w:t>of</w:t>
+      </w:r>
+      <w:r>
+        <w:rPr>
+          <w:rFonts w:ascii="Cambria" w:hAnsi="Cambria"/>
+        </w:rPr>
+        <w:t xml:space="preserve"> total 40000 applicants</w:t>
       </w:r>
       <w:r>
         <w:rPr>
@@ -3436,29 +3672,18 @@
         </w:rPr>
         <w:t>.</w:t>
       </w:r>
-      <w:r>
-        <w:rPr>
-          <w:rFonts w:ascii="Cambria" w:hAnsi="Cambria"/>
-        </w:rPr>
-        <w:t>5</w:t>
-      </w:r>
-      <w:r>
-        <w:rPr>
-          <w:rFonts w:ascii="Cambria" w:hAnsi="Cambria"/>
-        </w:rPr>
-        <w:t>k</w:t>
-      </w:r>
-      <w:r>
-        <w:rPr>
-          <w:rFonts w:ascii="Cambria" w:hAnsi="Cambria"/>
-        </w:rPr>
-        <w:t>+ reputation</w:t>
-      </w:r>
-      <w:r>
-        <w:rPr>
-          <w:rFonts w:ascii="Cambria" w:hAnsi="Cambria"/>
-        </w:rPr>
-        <w:t>)</w:t>
+    </w:p>
+    <w:p>
+      <w:pPr>
+        <w:rPr>
+          <w:rFonts w:ascii="Cambria" w:hAnsi="Cambria"/>
+        </w:rPr>
+      </w:pPr>
+      <w:r>
+        <w:rPr>
+          <w:rFonts w:ascii="Cambria" w:hAnsi="Cambria"/>
+        </w:rPr>
+        <w:t>•</w:t>
       </w:r>
       <w:r>
         <w:rPr>
@@ -3470,598 +3695,394 @@
         <w:rPr>
           <w:rFonts w:ascii="Cambria" w:hAnsi="Cambria"/>
         </w:rPr>
-        <w:t xml:space="preserve">    </w:t>
-      </w:r>
+        <w:t>Awarded GPA based Scholarship from second semester to last semester</w:t>
+      </w:r>
+      <w:r>
+        <w:rPr>
+          <w:rFonts w:ascii="Cambria" w:hAnsi="Cambria"/>
+        </w:rPr>
+        <w:t>.</w:t>
+      </w:r>
+    </w:p>
+    <w:p>
+      <w:pPr>
+        <w:rPr>
+          <w:rFonts w:ascii="Cambria" w:hAnsi="Cambria"/>
+        </w:rPr>
+      </w:pPr>
+      <w:r>
+        <w:rPr>
+          <w:rFonts w:ascii="Cambria" w:hAnsi="Cambria"/>
+        </w:rPr>
+        <w:t>•</w:t>
+      </w:r>
+      <w:r>
+        <w:rPr>
+          <w:rFonts w:ascii="Cambria" w:hAnsi="Cambria"/>
+        </w:rPr>
+        <w:t xml:space="preserve"> </w:t>
+      </w:r>
+      <w:r>
+        <w:rPr>
+          <w:rFonts w:ascii="Cambria" w:hAnsi="Cambria"/>
+        </w:rPr>
+        <w:t xml:space="preserve">Achieved certificate of accomplishment with highest distinction for Artificial Intelligence </w:t>
+      </w:r>
+    </w:p>
+    <w:p>
+      <w:pPr>
+        <w:rPr>
+          <w:rFonts w:ascii="Cambria" w:hAnsi="Cambria"/>
+          <w:b/>
+        </w:rPr>
+      </w:pPr>
+      <w:r>
+        <w:rPr>
+          <w:rFonts w:ascii="Cambria" w:hAnsi="Cambria"/>
+        </w:rPr>
+        <w:t xml:space="preserve">   (</w:t>
+      </w:r>
+      <w:r>
+        <w:rPr>
+          <w:rFonts w:ascii="Cambria" w:hAnsi="Cambria"/>
+        </w:rPr>
+        <w:t>self-driving</w:t>
+      </w:r>
+      <w:r>
+        <w:rPr>
+          <w:rFonts w:ascii="Cambria" w:hAnsi="Cambria"/>
+        </w:rPr>
+        <w:t xml:space="preserve"> car</w:t>
+      </w:r>
+      <w:r>
+        <w:rPr>
+          <w:rFonts w:ascii="Cambria" w:hAnsi="Cambria"/>
+        </w:rPr>
+        <w:t xml:space="preserve">) online course and Search Engine building course by </w:t>
+      </w:r>
+      <w:proofErr w:type="spellStart"/>
+      <w:r>
+        <w:rPr>
+          <w:rFonts w:ascii="Cambria" w:hAnsi="Cambria"/>
+        </w:rPr>
+        <w:t>Udacity</w:t>
+      </w:r>
+      <w:proofErr w:type="spellEnd"/>
+      <w:r>
+        <w:rPr>
+          <w:rFonts w:ascii="Cambria" w:hAnsi="Cambria"/>
+        </w:rPr>
+        <w:t>.</w:t>
+      </w:r>
+    </w:p>
+    <w:p>
+      <w:pPr>
+        <w:rPr>
+          <w:rFonts w:ascii="Cambria" w:hAnsi="Cambria"/>
+          <w:b/>
+        </w:rPr>
+      </w:pPr>
+    </w:p>
+    <w:p>
+      <w:pPr>
+        <w:rPr>
+          <w:rFonts w:ascii="Cambria" w:hAnsi="Cambria"/>
+          <w:b/>
+        </w:rPr>
+      </w:pPr>
+      <w:r>
+        <w:rPr>
+          <w:rFonts w:ascii="Cambria" w:hAnsi="Cambria"/>
+          <w:b/>
+        </w:rPr>
+        <w:t>Community Involvement</w:t>
+      </w:r>
+      <w:r>
+        <w:rPr>
+          <w:rFonts w:ascii="Cambria" w:hAnsi="Cambria"/>
+          <w:b/>
+        </w:rPr>
+        <w:t>:</w:t>
+      </w:r>
+    </w:p>
+    <w:p>
+      <w:pPr>
+        <w:rPr>
+          <w:rFonts w:ascii="Cambria" w:hAnsi="Cambria"/>
+          <w:b/>
+        </w:rPr>
+      </w:pPr>
+      <w:r>
+        <w:rPr>
+          <w:rFonts w:ascii="Cambria" w:hAnsi="Cambria"/>
+        </w:rPr>
+        <w:t>•</w:t>
+      </w:r>
+      <w:r>
+        <w:rPr>
+          <w:rFonts w:ascii="Cambria" w:hAnsi="Cambria"/>
+        </w:rPr>
+        <w:t xml:space="preserve"> </w:t>
+      </w:r>
+      <w:r>
+        <w:rPr>
+          <w:rFonts w:ascii="Cambria" w:hAnsi="Cambria"/>
+        </w:rPr>
+        <w:t xml:space="preserve">React Peer Moderator at </w:t>
+      </w:r>
+      <w:proofErr w:type="spellStart"/>
+      <w:r>
+        <w:rPr>
+          <w:rFonts w:ascii="Cambria" w:hAnsi="Cambria"/>
+        </w:rPr>
+        <w:t>Udacity’s</w:t>
+      </w:r>
+      <w:proofErr w:type="spellEnd"/>
+      <w:r>
+        <w:rPr>
+          <w:rFonts w:ascii="Cambria" w:hAnsi="Cambria"/>
+        </w:rPr>
+        <w:t xml:space="preserve"> React Nanodegree program.</w:t>
+      </w:r>
+    </w:p>
+    <w:p>
+      <w:pPr>
+        <w:ind w:left="720" w:hanging="720"/>
+        <w:rPr>
+          <w:rFonts w:ascii="Cambria" w:hAnsi="Cambria"/>
+        </w:rPr>
+      </w:pPr>
+      <w:r>
+        <w:rPr>
+          <w:rFonts w:ascii="Cambria" w:hAnsi="Cambria"/>
+        </w:rPr>
+        <w:t>•</w:t>
+      </w:r>
+      <w:r>
+        <w:rPr>
+          <w:rFonts w:ascii="Cambria" w:hAnsi="Cambria"/>
+        </w:rPr>
+        <w:t xml:space="preserve"> Member of organizing committee </w:t>
+      </w:r>
+      <w:r>
+        <w:rPr>
+          <w:rFonts w:ascii="Cambria" w:hAnsi="Cambria"/>
+        </w:rPr>
+        <w:t xml:space="preserve">of </w:t>
+      </w:r>
+      <w:r>
+        <w:rPr>
+          <w:rFonts w:ascii="Cambria" w:hAnsi="Cambria"/>
+        </w:rPr>
+        <w:t>NIMUN</w:t>
+      </w:r>
+    </w:p>
+    <w:p>
+      <w:pPr>
+        <w:ind w:left="720" w:hanging="720"/>
+        <w:rPr>
+          <w:rFonts w:ascii="Cambria" w:hAnsi="Cambria"/>
+        </w:rPr>
+      </w:pPr>
+      <w:r>
+        <w:rPr>
+          <w:rFonts w:ascii="Cambria" w:hAnsi="Cambria"/>
+        </w:rPr>
+        <w:t>•</w:t>
+      </w:r>
+      <w:r>
+        <w:rPr>
+          <w:rFonts w:ascii="Cambria" w:hAnsi="Cambria"/>
+        </w:rPr>
+        <w:t xml:space="preserve"> </w:t>
+      </w:r>
+      <w:r>
+        <w:rPr>
+          <w:rFonts w:ascii="Cambria" w:hAnsi="Cambria"/>
+        </w:rPr>
+        <w:t xml:space="preserve">Member of organizing committee </w:t>
+      </w:r>
+      <w:r>
+        <w:rPr>
+          <w:rFonts w:ascii="Cambria" w:hAnsi="Cambria"/>
+        </w:rPr>
+        <w:t xml:space="preserve">of </w:t>
+      </w:r>
+      <w:proofErr w:type="spellStart"/>
+      <w:r>
+        <w:rPr>
+          <w:rFonts w:ascii="Cambria" w:hAnsi="Cambria"/>
+        </w:rPr>
+        <w:t>Exylent</w:t>
+      </w:r>
+      <w:proofErr w:type="spellEnd"/>
+      <w:r>
+        <w:rPr>
+          <w:rFonts w:ascii="Cambria" w:hAnsi="Cambria"/>
+        </w:rPr>
+        <w:t xml:space="preserve"> </w:t>
+      </w:r>
+      <w:r>
+        <w:rPr>
+          <w:rFonts w:ascii="Cambria" w:hAnsi="Cambria"/>
+        </w:rPr>
+        <w:t xml:space="preserve">national </w:t>
+      </w:r>
+      <w:r>
+        <w:rPr>
+          <w:rFonts w:ascii="Cambria" w:hAnsi="Cambria"/>
+        </w:rPr>
+        <w:t>robotics workshop</w:t>
+      </w:r>
+      <w:r>
+        <w:rPr>
+          <w:rFonts w:ascii="Cambria" w:hAnsi="Cambria"/>
+        </w:rPr>
+        <w:t xml:space="preserve"> for under 18 students</w:t>
+      </w:r>
+    </w:p>
+    <w:p>
+      <w:pPr>
+        <w:ind w:left="720" w:hanging="720"/>
+        <w:rPr>
+          <w:rFonts w:ascii="Cambria" w:hAnsi="Cambria"/>
+        </w:rPr>
+      </w:pPr>
+      <w:r>
+        <w:rPr>
+          <w:rFonts w:ascii="Cambria" w:hAnsi="Cambria"/>
+        </w:rPr>
+        <w:t>•</w:t>
+      </w:r>
+      <w:r>
+        <w:rPr>
+          <w:rFonts w:ascii="Cambria" w:hAnsi="Cambria"/>
+        </w:rPr>
+        <w:t xml:space="preserve"> </w:t>
+      </w:r>
+      <w:r>
+        <w:rPr>
+          <w:rFonts w:ascii="Cambria" w:hAnsi="Cambria"/>
+        </w:rPr>
+        <w:t xml:space="preserve">30+ hours of community service in NUST Community service </w:t>
+      </w:r>
+      <w:r>
+        <w:rPr>
+          <w:rFonts w:ascii="Cambria" w:hAnsi="Cambria"/>
+        </w:rPr>
+        <w:t>club</w:t>
+      </w:r>
+      <w:r>
+        <w:rPr>
+          <w:rFonts w:ascii="Cambria" w:hAnsi="Cambria"/>
+        </w:rPr>
+        <w:t>.</w:t>
+      </w:r>
+    </w:p>
+    <w:p>
+      <w:pPr>
+        <w:ind w:left="720" w:hanging="720"/>
+        <w:rPr>
+          <w:rFonts w:ascii="Cambria" w:hAnsi="Cambria"/>
+        </w:rPr>
+      </w:pPr>
+    </w:p>
+    <w:p>
+      <w:pPr>
+        <w:ind w:left="720" w:hanging="720"/>
+        <w:rPr>
+          <w:rFonts w:ascii="Cambria" w:hAnsi="Cambria"/>
+          <w:b/>
+        </w:rPr>
+      </w:pPr>
+      <w:r>
+        <w:rPr>
+          <w:rFonts w:ascii="Cambria" w:hAnsi="Cambria"/>
+          <w:b/>
+        </w:rPr>
+        <w:t>Open Source Contributions:</w:t>
+      </w:r>
+    </w:p>
+    <w:p>
+      <w:pPr>
+        <w:ind w:left="180" w:hanging="180"/>
+        <w:rPr>
+          <w:rFonts w:ascii="Cambria" w:hAnsi="Cambria"/>
+        </w:rPr>
+      </w:pPr>
+      <w:r>
+        <w:rPr>
+          <w:rFonts w:ascii="Cambria" w:hAnsi="Cambria"/>
+        </w:rPr>
+        <w:t>•</w:t>
+      </w:r>
+      <w:r>
+        <w:rPr>
+          <w:rFonts w:ascii="Cambria" w:hAnsi="Cambria"/>
+        </w:rPr>
+        <w:t xml:space="preserve"> </w:t>
+      </w:r>
+      <w:r>
+        <w:rPr>
+          <w:rFonts w:ascii="Cambria" w:hAnsi="Cambria"/>
+        </w:rPr>
+        <w:t>8 comm</w:t>
+      </w:r>
+      <w:r>
+        <w:rPr>
+          <w:rFonts w:ascii="Cambria" w:hAnsi="Cambria"/>
+        </w:rPr>
+        <w:t xml:space="preserve">its in Drivers/Staging area of </w:t>
+      </w:r>
+      <w:r>
+        <w:rPr>
+          <w:rFonts w:ascii="Cambria" w:hAnsi="Cambria"/>
+        </w:rPr>
+        <w:t>Stable Linux Kernel 4.11</w:t>
+      </w:r>
+      <w:r>
+        <w:rPr>
+          <w:rFonts w:ascii="Cambria" w:hAnsi="Cambria"/>
+        </w:rPr>
+        <w:t xml:space="preserve">. Two of those are minor improvements in </w:t>
+      </w:r>
+      <w:proofErr w:type="spellStart"/>
+      <w:r>
+        <w:rPr>
+          <w:rFonts w:ascii="Cambria" w:hAnsi="Cambria"/>
+        </w:rPr>
+        <w:t>greybus</w:t>
+      </w:r>
+      <w:proofErr w:type="spellEnd"/>
+      <w:r>
+        <w:rPr>
+          <w:rFonts w:ascii="Cambria" w:hAnsi="Cambria"/>
+        </w:rPr>
+        <w:t xml:space="preserve"> (project ARA software stack to support modular hardware devices) and </w:t>
+      </w:r>
+      <w:proofErr w:type="spellStart"/>
+      <w:r>
+        <w:rPr>
+          <w:rFonts w:ascii="Cambria" w:hAnsi="Cambria"/>
+        </w:rPr>
+        <w:t>fbtft</w:t>
+      </w:r>
+      <w:proofErr w:type="spellEnd"/>
+      <w:r>
+        <w:rPr>
+          <w:rFonts w:ascii="Cambria" w:hAnsi="Cambria"/>
+        </w:rPr>
+        <w:t xml:space="preserve"> (TFT LCD display module). Other six are refactoring in other areas.</w:t>
+      </w:r>
+    </w:p>
+    <w:p>
+      <w:pPr>
+        <w:ind w:left="180" w:hanging="180"/>
+        <w:rPr>
+          <w:rFonts w:ascii="Cambria" w:hAnsi="Cambria"/>
+        </w:rPr>
+      </w:pPr>
       <w:hyperlink r:id="rId20" w:history="1">
-        <w:r>
-          <w:rPr>
-            <w:rStyle w:val="Hyperlink"/>
-            <w:rFonts w:ascii="Cambria" w:hAnsi="Cambria"/>
-          </w:rPr>
-          <w:t>https://stackoverflow.com/users/2073920/abdul-rauf-mujahid</w:t>
-        </w:r>
-      </w:hyperlink>
-    </w:p>
-    <w:p>
-      <w:pPr>
-        <w:rPr>
-          <w:rFonts w:ascii="Cambria" w:hAnsi="Cambria"/>
-          <w:b/>
-        </w:rPr>
-      </w:pPr>
-      <w:r>
-        <w:rPr>
-          <w:rFonts w:ascii="Cambria" w:hAnsi="Cambria"/>
-        </w:rPr>
-        <w:t>•</w:t>
-      </w:r>
-      <w:r>
-        <w:rPr>
-          <w:rFonts w:ascii="Cambria" w:hAnsi="Cambria"/>
-        </w:rPr>
-        <w:t xml:space="preserve"> Accepted in </w:t>
-      </w:r>
-      <w:r>
-        <w:rPr>
-          <w:rFonts w:ascii="Cambria" w:hAnsi="Cambria"/>
-        </w:rPr>
-        <w:t>Preferred Freelancer Program @ freelancer.com</w:t>
-      </w:r>
-      <w:r>
-        <w:rPr>
-          <w:rFonts w:ascii="Cambria" w:hAnsi="Cambria"/>
-        </w:rPr>
-        <w:t xml:space="preserve"> after maintaining 5 star reputation</w:t>
-      </w:r>
-    </w:p>
-    <w:p>
-      <w:pPr>
-        <w:rPr>
-          <w:rStyle w:val="null"/>
-        </w:rPr>
-      </w:pPr>
-      <w:r>
-        <w:rPr>
-          <w:rFonts w:ascii="Cambria" w:hAnsi="Cambria"/>
-        </w:rPr>
-        <w:t>•</w:t>
-      </w:r>
-      <w:r>
-        <w:rPr>
-          <w:rFonts w:ascii="Cambria" w:hAnsi="Cambria"/>
-        </w:rPr>
-        <w:t xml:space="preserve"> </w:t>
-      </w:r>
-      <w:r>
-        <w:rPr>
-          <w:rStyle w:val="null"/>
-        </w:rPr>
-        <w:t>Won PIF Innovative Idea contest 2013</w:t>
-      </w:r>
-    </w:p>
-    <w:p>
-      <w:pPr>
-        <w:rPr>
-          <w:rFonts w:ascii="Cambria" w:hAnsi="Cambria"/>
-        </w:rPr>
-      </w:pPr>
-      <w:r>
-        <w:rPr>
-          <w:rFonts w:ascii="Cambria" w:hAnsi="Cambria"/>
-        </w:rPr>
-        <w:t>•</w:t>
-      </w:r>
-      <w:r>
-        <w:rPr>
-          <w:rFonts w:ascii="Cambria" w:hAnsi="Cambria"/>
-        </w:rPr>
-        <w:t xml:space="preserve"> </w:t>
-      </w:r>
-      <w:r>
-        <w:rPr>
-          <w:rFonts w:ascii="Cambria" w:hAnsi="Cambria"/>
-        </w:rPr>
-        <w:t>Selected for the development team of official NIMUN14 android app</w:t>
-      </w:r>
-    </w:p>
-    <w:p>
-      <w:pPr>
-        <w:rPr>
-          <w:rFonts w:ascii="Cambria" w:hAnsi="Cambria"/>
-        </w:rPr>
-      </w:pPr>
-      <w:r>
-        <w:rPr>
-          <w:rFonts w:ascii="Cambria" w:hAnsi="Cambria"/>
-        </w:rPr>
-        <w:t>•</w:t>
-      </w:r>
-      <w:r>
-        <w:rPr>
-          <w:rFonts w:ascii="Cambria" w:hAnsi="Cambria"/>
-        </w:rPr>
-        <w:t xml:space="preserve"> </w:t>
-      </w:r>
-      <w:r>
-        <w:rPr>
-          <w:rFonts w:ascii="Cambria" w:hAnsi="Cambria"/>
-        </w:rPr>
-        <w:t xml:space="preserve">Awarded Merit based scholarship in 1st semester for </w:t>
-      </w:r>
-      <w:r>
-        <w:rPr>
-          <w:rFonts w:ascii="Cambria" w:hAnsi="Cambria"/>
-        </w:rPr>
-        <w:t>securing 175 merit position</w:t>
-      </w:r>
-      <w:r>
-        <w:rPr>
-          <w:rFonts w:ascii="Cambria" w:hAnsi="Cambria"/>
-        </w:rPr>
-        <w:t xml:space="preserve"> in NUST entry test</w:t>
-      </w:r>
-      <w:r>
-        <w:rPr>
-          <w:rFonts w:ascii="Cambria" w:hAnsi="Cambria"/>
-        </w:rPr>
-        <w:t xml:space="preserve"> </w:t>
-      </w:r>
-    </w:p>
-    <w:p>
-      <w:pPr>
-        <w:rPr>
-          <w:rFonts w:ascii="Cambria" w:hAnsi="Cambria"/>
-        </w:rPr>
-      </w:pPr>
-      <w:r>
-        <w:rPr>
-          <w:rFonts w:ascii="Cambria" w:hAnsi="Cambria"/>
-        </w:rPr>
-        <w:t xml:space="preserve">   </w:t>
-      </w:r>
-      <w:proofErr w:type="gramStart"/>
-      <w:r>
-        <w:rPr>
-          <w:rFonts w:ascii="Cambria" w:hAnsi="Cambria"/>
-        </w:rPr>
-        <w:t>out</w:t>
-      </w:r>
-      <w:proofErr w:type="gramEnd"/>
-      <w:r>
-        <w:rPr>
-          <w:rFonts w:ascii="Cambria" w:hAnsi="Cambria"/>
-        </w:rPr>
-        <w:t xml:space="preserve"> </w:t>
-      </w:r>
-      <w:r>
-        <w:rPr>
-          <w:rFonts w:ascii="Cambria" w:hAnsi="Cambria"/>
-        </w:rPr>
-        <w:t>of</w:t>
-      </w:r>
-      <w:r>
-        <w:rPr>
-          <w:rFonts w:ascii="Cambria" w:hAnsi="Cambria"/>
-        </w:rPr>
-        <w:t xml:space="preserve"> total 40000 applicants</w:t>
-      </w:r>
-      <w:r>
-        <w:rPr>
-          <w:rFonts w:ascii="Cambria" w:hAnsi="Cambria"/>
-        </w:rPr>
-        <w:t>.</w:t>
-      </w:r>
-    </w:p>
-    <w:p>
-      <w:pPr>
-        <w:rPr>
-          <w:rFonts w:ascii="Cambria" w:hAnsi="Cambria"/>
-        </w:rPr>
-      </w:pPr>
-      <w:r>
-        <w:rPr>
-          <w:rFonts w:ascii="Cambria" w:hAnsi="Cambria"/>
-        </w:rPr>
-        <w:t>•</w:t>
-      </w:r>
-      <w:r>
-        <w:rPr>
-          <w:rFonts w:ascii="Cambria" w:hAnsi="Cambria"/>
-        </w:rPr>
-        <w:t xml:space="preserve"> </w:t>
-      </w:r>
-      <w:r>
-        <w:rPr>
-          <w:rFonts w:ascii="Cambria" w:hAnsi="Cambria"/>
-        </w:rPr>
-        <w:t>Awarded GPA based Scholarship from second semester to last semester</w:t>
-      </w:r>
-      <w:r>
-        <w:rPr>
-          <w:rFonts w:ascii="Cambria" w:hAnsi="Cambria"/>
-        </w:rPr>
-        <w:t>.</w:t>
-      </w:r>
-    </w:p>
-    <w:p>
-      <w:pPr>
-        <w:rPr>
-          <w:rFonts w:ascii="Cambria" w:hAnsi="Cambria"/>
-        </w:rPr>
-      </w:pPr>
-      <w:r>
-        <w:rPr>
-          <w:rFonts w:ascii="Cambria" w:hAnsi="Cambria"/>
-        </w:rPr>
-        <w:t>•</w:t>
-      </w:r>
-      <w:r>
-        <w:rPr>
-          <w:rFonts w:ascii="Cambria" w:hAnsi="Cambria"/>
-        </w:rPr>
-        <w:t xml:space="preserve"> </w:t>
-      </w:r>
-      <w:r>
-        <w:rPr>
-          <w:rFonts w:ascii="Cambria" w:hAnsi="Cambria"/>
-        </w:rPr>
-        <w:t xml:space="preserve">Achieved certificate of accomplishment with highest distinction for Artificial Intelligence </w:t>
-      </w:r>
-    </w:p>
-    <w:p>
-      <w:pPr>
-        <w:rPr>
-          <w:rFonts w:ascii="Cambria" w:hAnsi="Cambria"/>
-          <w:b/>
-        </w:rPr>
-      </w:pPr>
-      <w:r>
-        <w:rPr>
-          <w:rFonts w:ascii="Cambria" w:hAnsi="Cambria"/>
-        </w:rPr>
-        <w:t xml:space="preserve">   (</w:t>
-      </w:r>
-      <w:r>
-        <w:rPr>
-          <w:rFonts w:ascii="Cambria" w:hAnsi="Cambria"/>
-        </w:rPr>
-        <w:t>self-driving</w:t>
-      </w:r>
-      <w:r>
-        <w:rPr>
-          <w:rFonts w:ascii="Cambria" w:hAnsi="Cambria"/>
-        </w:rPr>
-        <w:t xml:space="preserve"> car</w:t>
-      </w:r>
-      <w:r>
-        <w:rPr>
-          <w:rFonts w:ascii="Cambria" w:hAnsi="Cambria"/>
-        </w:rPr>
-        <w:t xml:space="preserve">) online course and Search Engine building course by </w:t>
-      </w:r>
-      <w:proofErr w:type="spellStart"/>
-      <w:r>
-        <w:rPr>
-          <w:rFonts w:ascii="Cambria" w:hAnsi="Cambria"/>
-        </w:rPr>
-        <w:t>Udacity</w:t>
-      </w:r>
-      <w:proofErr w:type="spellEnd"/>
-      <w:r>
-        <w:rPr>
-          <w:rFonts w:ascii="Cambria" w:hAnsi="Cambria"/>
-        </w:rPr>
-        <w:t>.</w:t>
-      </w:r>
-    </w:p>
-    <w:p>
-      <w:pPr>
-        <w:rPr>
-          <w:rFonts w:ascii="Cambria" w:hAnsi="Cambria"/>
-          <w:b/>
-        </w:rPr>
-      </w:pPr>
-    </w:p>
-    <w:p>
-      <w:pPr>
-        <w:rPr>
-          <w:rFonts w:ascii="Cambria" w:hAnsi="Cambria"/>
-          <w:b/>
-        </w:rPr>
-      </w:pPr>
-      <w:r>
-        <w:rPr>
-          <w:rFonts w:ascii="Cambria" w:hAnsi="Cambria"/>
-          <w:b/>
-        </w:rPr>
-        <w:t>Community Involvement</w:t>
-      </w:r>
-      <w:r>
-        <w:rPr>
-          <w:rFonts w:ascii="Cambria" w:hAnsi="Cambria"/>
-          <w:b/>
-        </w:rPr>
-        <w:t>:</w:t>
-      </w:r>
-    </w:p>
-    <w:p>
-      <w:pPr>
-        <w:rPr>
-          <w:rFonts w:ascii="Cambria" w:hAnsi="Cambria"/>
-          <w:b/>
-        </w:rPr>
-      </w:pPr>
-      <w:r>
-        <w:rPr>
-          <w:rFonts w:ascii="Cambria" w:hAnsi="Cambria"/>
-        </w:rPr>
-        <w:t>•</w:t>
-      </w:r>
-      <w:r>
-        <w:rPr>
-          <w:rFonts w:ascii="Cambria" w:hAnsi="Cambria"/>
-        </w:rPr>
-        <w:t xml:space="preserve"> </w:t>
-      </w:r>
-      <w:r>
-        <w:rPr>
-          <w:rFonts w:ascii="Cambria" w:hAnsi="Cambria"/>
-        </w:rPr>
-        <w:t xml:space="preserve">React Peer Moderator at </w:t>
-      </w:r>
-      <w:proofErr w:type="spellStart"/>
-      <w:r>
-        <w:rPr>
-          <w:rFonts w:ascii="Cambria" w:hAnsi="Cambria"/>
-        </w:rPr>
-        <w:t>Udacity’s</w:t>
-      </w:r>
-      <w:proofErr w:type="spellEnd"/>
-      <w:r>
-        <w:rPr>
-          <w:rFonts w:ascii="Cambria" w:hAnsi="Cambria"/>
-        </w:rPr>
-        <w:t xml:space="preserve"> React Nanodegree program.</w:t>
-      </w:r>
-    </w:p>
-    <w:p>
-      <w:pPr>
-        <w:ind w:left="720" w:hanging="720"/>
-        <w:rPr>
-          <w:rFonts w:ascii="Cambria" w:hAnsi="Cambria"/>
-        </w:rPr>
-      </w:pPr>
-      <w:r>
-        <w:rPr>
-          <w:rFonts w:ascii="Cambria" w:hAnsi="Cambria"/>
-        </w:rPr>
-        <w:t>•</w:t>
-      </w:r>
-      <w:r>
-        <w:rPr>
-          <w:rFonts w:ascii="Cambria" w:hAnsi="Cambria"/>
-        </w:rPr>
-        <w:t xml:space="preserve"> Member of organizing committee </w:t>
-      </w:r>
-      <w:r>
-        <w:rPr>
-          <w:rFonts w:ascii="Cambria" w:hAnsi="Cambria"/>
-        </w:rPr>
-        <w:t xml:space="preserve">of </w:t>
-      </w:r>
-      <w:r>
-        <w:rPr>
-          <w:rFonts w:ascii="Cambria" w:hAnsi="Cambria"/>
-        </w:rPr>
-        <w:t>NIMUN</w:t>
-      </w:r>
-    </w:p>
-    <w:p>
-      <w:pPr>
-        <w:ind w:left="720" w:hanging="720"/>
-        <w:rPr>
-          <w:rFonts w:ascii="Cambria" w:hAnsi="Cambria"/>
-        </w:rPr>
-      </w:pPr>
-      <w:r>
-        <w:rPr>
-          <w:rFonts w:ascii="Cambria" w:hAnsi="Cambria"/>
-        </w:rPr>
-        <w:t>•</w:t>
-      </w:r>
-      <w:r>
-        <w:rPr>
-          <w:rFonts w:ascii="Cambria" w:hAnsi="Cambria"/>
-        </w:rPr>
-        <w:t xml:space="preserve"> </w:t>
-      </w:r>
-      <w:r>
-        <w:rPr>
-          <w:rFonts w:ascii="Cambria" w:hAnsi="Cambria"/>
-        </w:rPr>
-        <w:t xml:space="preserve">Member of organizing committee </w:t>
-      </w:r>
-      <w:r>
-        <w:rPr>
-          <w:rFonts w:ascii="Cambria" w:hAnsi="Cambria"/>
-        </w:rPr>
-        <w:t xml:space="preserve">of </w:t>
-      </w:r>
-      <w:proofErr w:type="spellStart"/>
-      <w:r>
-        <w:rPr>
-          <w:rFonts w:ascii="Cambria" w:hAnsi="Cambria"/>
-        </w:rPr>
-        <w:t>Exylent</w:t>
-      </w:r>
-      <w:proofErr w:type="spellEnd"/>
-      <w:r>
-        <w:rPr>
-          <w:rFonts w:ascii="Cambria" w:hAnsi="Cambria"/>
-        </w:rPr>
-        <w:t xml:space="preserve"> </w:t>
-      </w:r>
-      <w:r>
-        <w:rPr>
-          <w:rFonts w:ascii="Cambria" w:hAnsi="Cambria"/>
-        </w:rPr>
-        <w:t xml:space="preserve">national </w:t>
-      </w:r>
-      <w:r>
-        <w:rPr>
-          <w:rFonts w:ascii="Cambria" w:hAnsi="Cambria"/>
-        </w:rPr>
-        <w:t>robotics workshop</w:t>
-      </w:r>
-      <w:r>
-        <w:rPr>
-          <w:rFonts w:ascii="Cambria" w:hAnsi="Cambria"/>
-        </w:rPr>
-        <w:t xml:space="preserve"> for under 18 students</w:t>
-      </w:r>
-    </w:p>
-    <w:p>
-      <w:pPr>
-        <w:ind w:left="720" w:hanging="720"/>
-        <w:rPr>
-          <w:rFonts w:ascii="Cambria" w:hAnsi="Cambria"/>
-        </w:rPr>
-      </w:pPr>
-      <w:r>
-        <w:rPr>
-          <w:rFonts w:ascii="Cambria" w:hAnsi="Cambria"/>
-        </w:rPr>
-        <w:t>•</w:t>
-      </w:r>
-      <w:r>
-        <w:rPr>
-          <w:rFonts w:ascii="Cambria" w:hAnsi="Cambria"/>
-        </w:rPr>
-        <w:t xml:space="preserve"> </w:t>
-      </w:r>
-      <w:r>
-        <w:rPr>
-          <w:rFonts w:ascii="Cambria" w:hAnsi="Cambria"/>
-        </w:rPr>
-        <w:t xml:space="preserve">30+ hours of community service in NUST Community service </w:t>
-      </w:r>
-      <w:r>
-        <w:rPr>
-          <w:rFonts w:ascii="Cambria" w:hAnsi="Cambria"/>
-        </w:rPr>
-        <w:t>club</w:t>
-      </w:r>
-      <w:r>
-        <w:rPr>
-          <w:rFonts w:ascii="Cambria" w:hAnsi="Cambria"/>
-        </w:rPr>
-        <w:t>.</w:t>
-      </w:r>
-    </w:p>
-    <w:p>
-      <w:pPr>
-        <w:ind w:left="720" w:hanging="720"/>
-        <w:rPr>
-          <w:rFonts w:ascii="Cambria" w:hAnsi="Cambria"/>
-        </w:rPr>
-      </w:pPr>
-    </w:p>
-    <w:p>
-      <w:pPr>
-        <w:ind w:left="720" w:hanging="720"/>
-        <w:rPr>
-          <w:rFonts w:ascii="Cambria" w:hAnsi="Cambria"/>
-          <w:b/>
-        </w:rPr>
-      </w:pPr>
-      <w:r>
-        <w:rPr>
-          <w:rFonts w:ascii="Cambria" w:hAnsi="Cambria"/>
-          <w:b/>
-        </w:rPr>
-        <w:t>Open Source Contributions:</w:t>
-      </w:r>
-    </w:p>
-    <w:p>
-      <w:pPr>
-        <w:ind w:left="180" w:hanging="180"/>
-        <w:rPr>
-          <w:rFonts w:ascii="Cambria" w:hAnsi="Cambria"/>
-        </w:rPr>
-      </w:pPr>
-      <w:r>
-        <w:rPr>
-          <w:rFonts w:ascii="Cambria" w:hAnsi="Cambria"/>
-        </w:rPr>
-        <w:t>•</w:t>
-      </w:r>
-      <w:r>
-        <w:rPr>
-          <w:rFonts w:ascii="Cambria" w:hAnsi="Cambria"/>
-        </w:rPr>
-        <w:t xml:space="preserve"> </w:t>
-      </w:r>
-      <w:r>
-        <w:rPr>
-          <w:rFonts w:ascii="Cambria" w:hAnsi="Cambria"/>
-        </w:rPr>
-        <w:t>8 comm</w:t>
-      </w:r>
-      <w:r>
-        <w:rPr>
-          <w:rFonts w:ascii="Cambria" w:hAnsi="Cambria"/>
-        </w:rPr>
-        <w:t xml:space="preserve">its in Drivers/Staging area of </w:t>
-      </w:r>
-      <w:r>
-        <w:rPr>
-          <w:rFonts w:ascii="Cambria" w:hAnsi="Cambria"/>
-        </w:rPr>
-        <w:t>Stable Linux Kernel 4.11</w:t>
-      </w:r>
-      <w:r>
-        <w:rPr>
-          <w:rFonts w:ascii="Cambria" w:hAnsi="Cambria"/>
-        </w:rPr>
-        <w:t xml:space="preserve">. Two of those are minor improvements in </w:t>
-      </w:r>
-      <w:proofErr w:type="spellStart"/>
-      <w:r>
-        <w:rPr>
-          <w:rFonts w:ascii="Cambria" w:hAnsi="Cambria"/>
-        </w:rPr>
-        <w:t>greybus</w:t>
-      </w:r>
-      <w:proofErr w:type="spellEnd"/>
-      <w:r>
-        <w:rPr>
-          <w:rFonts w:ascii="Cambria" w:hAnsi="Cambria"/>
-        </w:rPr>
-        <w:t xml:space="preserve"> (project ARA software stack to support modular hardware devices) and </w:t>
-      </w:r>
-      <w:proofErr w:type="spellStart"/>
-      <w:r>
-        <w:rPr>
-          <w:rFonts w:ascii="Cambria" w:hAnsi="Cambria"/>
-        </w:rPr>
-        <w:t>fbtft</w:t>
-      </w:r>
-      <w:proofErr w:type="spellEnd"/>
-      <w:r>
-        <w:rPr>
-          <w:rFonts w:ascii="Cambria" w:hAnsi="Cambria"/>
-        </w:rPr>
-        <w:t xml:space="preserve"> (TFT LCD display module). Other six are refactoring in other areas.</w:t>
-      </w:r>
-    </w:p>
-    <w:p>
-      <w:pPr>
-        <w:ind w:left="180" w:hanging="180"/>
-        <w:rPr>
-          <w:rFonts w:ascii="Cambria" w:hAnsi="Cambria"/>
-        </w:rPr>
-      </w:pPr>
-      <w:hyperlink r:id="rId21" w:history="1">
         <w:r>
           <w:rPr>
             <w:rStyle w:val="Hyperlink"/>
@@ -4096,7 +4117,7 @@
         </w:rPr>
         <w:t xml:space="preserve"> </w:t>
       </w:r>
-      <w:hyperlink r:id="rId22" w:history="1">
+      <w:hyperlink r:id="rId21" w:history="1">
         <w:r>
           <w:rPr>
             <w:rStyle w:val="Hyperlink"/>
@@ -4163,22 +4184,74 @@
         <w:rPr>
           <w:rFonts w:ascii="Cambria" w:hAnsi="Cambria"/>
         </w:rPr>
-        <w:t>Distributed App</w:t>
-      </w:r>
-      <w:r>
-        <w:rPr>
-          <w:rFonts w:ascii="Cambria" w:hAnsi="Cambria"/>
-        </w:rPr>
-        <w:t xml:space="preserve">lications related to </w:t>
+        <w:t xml:space="preserve">Distributed </w:t>
+      </w:r>
+      <w:r>
+        <w:rPr>
+          <w:rFonts w:ascii="Cambria" w:hAnsi="Cambria"/>
+        </w:rPr>
+        <w:t xml:space="preserve">Ledger </w:t>
+      </w:r>
+      <w:r>
+        <w:rPr>
+          <w:rFonts w:ascii="Cambria" w:hAnsi="Cambria"/>
+        </w:rPr>
+        <w:t>Technology</w:t>
+      </w:r>
+      <w:r>
+        <w:rPr>
+          <w:rFonts w:ascii="Cambria" w:hAnsi="Cambria"/>
+        </w:rPr>
+        <w:t xml:space="preserve"> </w:t>
+      </w:r>
+      <w:r>
+        <w:rPr>
+          <w:rFonts w:ascii="Cambria" w:hAnsi="Cambria"/>
+        </w:rPr>
+        <w:t>(</w:t>
       </w:r>
       <w:proofErr w:type="spellStart"/>
       <w:r>
         <w:rPr>
           <w:rFonts w:ascii="Cambria" w:hAnsi="Cambria"/>
         </w:rPr>
+        <w:t>DApps</w:t>
+      </w:r>
+      <w:proofErr w:type="spellEnd"/>
+      <w:r>
+        <w:rPr>
+          <w:rFonts w:ascii="Cambria" w:hAnsi="Cambria"/>
+        </w:rPr>
+        <w:t xml:space="preserve">, </w:t>
+      </w:r>
+      <w:proofErr w:type="spellStart"/>
+      <w:r>
+        <w:rPr>
+          <w:rFonts w:ascii="Cambria" w:hAnsi="Cambria"/>
+        </w:rPr>
         <w:t>blockchain</w:t>
       </w:r>
       <w:proofErr w:type="spellEnd"/>
+      <w:r>
+        <w:rPr>
+          <w:rFonts w:ascii="Cambria" w:hAnsi="Cambria"/>
+        </w:rPr>
+        <w:t xml:space="preserve"> </w:t>
+      </w:r>
+      <w:proofErr w:type="spellStart"/>
+      <w:r>
+        <w:rPr>
+          <w:rFonts w:ascii="Cambria" w:hAnsi="Cambria"/>
+        </w:rPr>
+        <w:t>etc</w:t>
+      </w:r>
+      <w:proofErr w:type="spellEnd"/>
+      <w:r>
+        <w:rPr>
+          <w:rFonts w:ascii="Cambria" w:hAnsi="Cambria"/>
+        </w:rPr>
+        <w:t>)</w:t>
+      </w:r>
       <w:r>
         <w:rPr>
           <w:rFonts w:ascii="Cambria" w:hAnsi="Cambria"/>
@@ -8197,7 +8270,7 @@
 </file>
 
 <file path=customXml/itemProps1.xml><?xml version="1.0" encoding="utf-8"?>
-<ds:datastoreItem xmlns:ds="http://schemas.openxmlformats.org/officeDocument/2006/customXml" ds:itemID="{8AFE8698-DB6E-48C1-9E58-FAF338750BEB}">
+<ds:datastoreItem xmlns:ds="http://schemas.openxmlformats.org/officeDocument/2006/customXml" ds:itemID="{A556FC11-7D84-40B5-8EB0-B959E7377782}">
   <ds:schemaRefs>
     <ds:schemaRef ds:uri="http://schemas.openxmlformats.org/officeDocument/2006/bibliography"/>
   </ds:schemaRefs>

</xml_diff>

<commit_message>
add serverless technologies and other minor updates
update stackoverflow reputation
</commit_message>
<xml_diff>
--- a/resume_abdul_rauf.docx
+++ b/resume_abdul_rauf.docx
@@ -1,6 +1,6 @@
 
 <file path=word/document.xml><?xml version="1.0" encoding="utf-8"?>
-<w:document xmlns:wpc="http://schemas.microsoft.com/office/word/2010/wordprocessingCanvas" xmlns:mc="http://schemas.openxmlformats.org/markup-compatibility/2006" xmlns:o="urn:schemas-microsoft-com:office:office" xmlns:r="http://schemas.openxmlformats.org/officeDocument/2006/relationships" xmlns:m="http://schemas.openxmlformats.org/officeDocument/2006/math" xmlns:v="urn:schemas-microsoft-com:vml" xmlns:wp14="http://schemas.microsoft.com/office/word/2010/wordprocessingDrawing" xmlns:wp="http://schemas.openxmlformats.org/drawingml/2006/wordprocessingDrawing" xmlns:w10="urn:schemas-microsoft-com:office:word" xmlns:w="http://schemas.openxmlformats.org/wordprocessingml/2006/main" xmlns:w14="http://schemas.microsoft.com/office/word/2010/wordml" xmlns:w15="http://schemas.microsoft.com/office/word/2012/wordml" xmlns:wpg="http://schemas.microsoft.com/office/word/2010/wordprocessingGroup" xmlns:wpi="http://schemas.microsoft.com/office/word/2010/wordprocessingInk" xmlns:wne="http://schemas.microsoft.com/office/word/2006/wordml" xmlns:wps="http://schemas.microsoft.com/office/word/2010/wordprocessingShape" mc:Ignorable="w14 w15 wp14">
+<w:document xmlns:wpc="http://schemas.microsoft.com/office/word/2010/wordprocessingCanvas" xmlns:cx="http://schemas.microsoft.com/office/drawing/2014/chartex" xmlns:cx1="http://schemas.microsoft.com/office/drawing/2015/9/8/chartex" xmlns:cx2="http://schemas.microsoft.com/office/drawing/2015/10/21/chartex" xmlns:cx3="http://schemas.microsoft.com/office/drawing/2016/5/9/chartex" xmlns:cx4="http://schemas.microsoft.com/office/drawing/2016/5/10/chartex" xmlns:cx5="http://schemas.microsoft.com/office/drawing/2016/5/11/chartex" xmlns:cx6="http://schemas.microsoft.com/office/drawing/2016/5/12/chartex" xmlns:cx7="http://schemas.microsoft.com/office/drawing/2016/5/13/chartex" xmlns:cx8="http://schemas.microsoft.com/office/drawing/2016/5/14/chartex" xmlns:mc="http://schemas.openxmlformats.org/markup-compatibility/2006" xmlns:aink="http://schemas.microsoft.com/office/drawing/2016/ink" xmlns:am3d="http://schemas.microsoft.com/office/drawing/2017/model3d" xmlns:o="urn:schemas-microsoft-com:office:office" xmlns:r="http://schemas.openxmlformats.org/officeDocument/2006/relationships" xmlns:m="http://schemas.openxmlformats.org/officeDocument/2006/math" xmlns:v="urn:schemas-microsoft-com:vml" xmlns:wp14="http://schemas.microsoft.com/office/word/2010/wordprocessingDrawing" xmlns:wp="http://schemas.openxmlformats.org/drawingml/2006/wordprocessingDrawing" xmlns:w10="urn:schemas-microsoft-com:office:word" xmlns:w="http://schemas.openxmlformats.org/wordprocessingml/2006/main" xmlns:w14="http://schemas.microsoft.com/office/word/2010/wordml" xmlns:w15="http://schemas.microsoft.com/office/word/2012/wordml" xmlns:w16cid="http://schemas.microsoft.com/office/word/2016/wordml/cid" xmlns:w16se="http://schemas.microsoft.com/office/word/2015/wordml/symex" xmlns:wpg="http://schemas.microsoft.com/office/word/2010/wordprocessingGroup" xmlns:wpi="http://schemas.microsoft.com/office/word/2010/wordprocessingInk" xmlns:wne="http://schemas.microsoft.com/office/word/2006/wordml" xmlns:wps="http://schemas.microsoft.com/office/word/2010/wordprocessingShape" mc:Ignorable="w14 w15 w16se w16cid wp14">
   <w:body>
     <w:p>
       <w:pPr>
@@ -613,7 +613,6 @@
         <w:t xml:space="preserve"> </w:t>
       </w:r>
       <w:hyperlink r:id="rId11" w:history="1">
-        <w:proofErr w:type="spellStart"/>
         <w:r>
           <w:rPr>
             <w:rStyle w:val="Hyperlink"/>
@@ -622,7 +621,6 @@
           </w:rPr>
           <w:t>Udacity</w:t>
         </w:r>
-        <w:proofErr w:type="spellEnd"/>
         <w:r>
           <w:rPr>
             <w:rStyle w:val="Hyperlink"/>
@@ -651,35 +649,7 @@
         <w:rPr>
           <w:rFonts w:ascii="Cambria" w:hAnsi="Cambria"/>
         </w:rPr>
-        <w:t xml:space="preserve"> Certifications related to </w:t>
-      </w:r>
-      <w:proofErr w:type="spellStart"/>
-      <w:r>
-        <w:rPr>
-          <w:rFonts w:ascii="Cambria" w:hAnsi="Cambria"/>
-        </w:rPr>
-        <w:t>Blockchain</w:t>
-      </w:r>
-      <w:proofErr w:type="spellEnd"/>
-      <w:r>
-        <w:rPr>
-          <w:rFonts w:ascii="Cambria" w:hAnsi="Cambria"/>
-        </w:rPr>
-        <w:t xml:space="preserve">, Docker, Node-RED and </w:t>
-      </w:r>
-      <w:proofErr w:type="spellStart"/>
-      <w:r>
-        <w:rPr>
-          <w:rFonts w:ascii="Cambria" w:hAnsi="Cambria"/>
-        </w:rPr>
-        <w:t>Chatbots</w:t>
-      </w:r>
-      <w:proofErr w:type="spellEnd"/>
-      <w:r>
-        <w:rPr>
-          <w:rFonts w:ascii="Cambria" w:hAnsi="Cambria"/>
-        </w:rPr>
-        <w:t xml:space="preserve">. </w:t>
+        <w:t xml:space="preserve"> Certifications related to Blockchain, Docker, Node-RED and Chatbots. </w:t>
       </w:r>
       <w:hyperlink r:id="rId12" w:history="1">
         <w:r>
@@ -719,7 +689,6 @@
         <w:t xml:space="preserve"> </w:t>
       </w:r>
       <w:hyperlink r:id="rId13">
-        <w:proofErr w:type="spellStart"/>
         <w:r>
           <w:rPr>
             <w:rStyle w:val="Hyperlink"/>
@@ -730,7 +699,6 @@
           </w:rPr>
           <w:t>Udacity</w:t>
         </w:r>
-        <w:proofErr w:type="spellEnd"/>
         <w:r>
           <w:rPr>
             <w:rStyle w:val="Hyperlink"/>
@@ -780,7 +748,6 @@
         <w:t xml:space="preserve"> </w:t>
       </w:r>
       <w:hyperlink r:id="rId14">
-        <w:proofErr w:type="spellStart"/>
         <w:r>
           <w:rPr>
             <w:rStyle w:val="Hyperlink"/>
@@ -791,7 +758,6 @@
           </w:rPr>
           <w:t>Udacity</w:t>
         </w:r>
-        <w:proofErr w:type="spellEnd"/>
         <w:r>
           <w:rPr>
             <w:rStyle w:val="Hyperlink"/>
@@ -857,19 +823,11 @@
           <w:b/>
         </w:rPr>
       </w:pPr>
-      <w:proofErr w:type="gramStart"/>
-      <w:r>
-        <w:rPr>
-          <w:rFonts w:ascii="Cambria" w:hAnsi="Cambria"/>
-        </w:rPr>
-        <w:t>1)Senior</w:t>
-      </w:r>
-      <w:proofErr w:type="gramEnd"/>
-      <w:r>
-        <w:rPr>
-          <w:rFonts w:ascii="Cambria" w:hAnsi="Cambria"/>
-        </w:rPr>
-        <w:t xml:space="preserve"> Software Engineer @ </w:t>
+      <w:r>
+        <w:rPr>
+          <w:rFonts w:ascii="Cambria" w:hAnsi="Cambria"/>
+        </w:rPr>
+        <w:t xml:space="preserve">1)Senior Software Engineer @ </w:t>
       </w:r>
       <w:proofErr w:type="spellStart"/>
       <w:r>
@@ -917,7 +875,6 @@
           <w:b/>
         </w:rPr>
       </w:pPr>
-      <w:proofErr w:type="gramStart"/>
       <w:r>
         <w:rPr>
           <w:rFonts w:ascii="Cambria" w:hAnsi="Cambria"/>
@@ -928,9 +885,34 @@
         <w:rPr>
           <w:rFonts w:ascii="Cambria" w:hAnsi="Cambria"/>
         </w:rPr>
-        <w:t>)Senior</w:t>
-      </w:r>
-      <w:proofErr w:type="gramEnd"/>
+        <w:t xml:space="preserve">)Senior </w:t>
+      </w:r>
+      <w:r>
+        <w:rPr>
+          <w:rFonts w:ascii="Cambria" w:hAnsi="Cambria"/>
+        </w:rPr>
+        <w:t xml:space="preserve">Full Stack </w:t>
+      </w:r>
+      <w:r>
+        <w:rPr>
+          <w:rFonts w:ascii="Cambria" w:hAnsi="Cambria"/>
+        </w:rPr>
+        <w:t xml:space="preserve">Engineer @ </w:t>
+      </w:r>
+      <w:proofErr w:type="spellStart"/>
+      <w:r>
+        <w:rPr>
+          <w:rFonts w:ascii="Cambria" w:hAnsi="Cambria"/>
+        </w:rPr>
+        <w:t>NetSol</w:t>
+      </w:r>
+      <w:proofErr w:type="spellEnd"/>
+      <w:r>
+        <w:rPr>
+          <w:rFonts w:ascii="Cambria" w:hAnsi="Cambria"/>
+        </w:rPr>
+        <w:t xml:space="preserve"> Technologies, Lahore (Jan</w:t>
+      </w:r>
       <w:r>
         <w:rPr>
           <w:rFonts w:ascii="Cambria" w:hAnsi="Cambria"/>
@@ -941,13 +923,63 @@
         <w:rPr>
           <w:rFonts w:ascii="Cambria" w:hAnsi="Cambria"/>
         </w:rPr>
-        <w:t xml:space="preserve">Full Stack </w:t>
-      </w:r>
-      <w:r>
-        <w:rPr>
-          <w:rFonts w:ascii="Cambria" w:hAnsi="Cambria"/>
-        </w:rPr>
-        <w:t xml:space="preserve">Engineer @ </w:t>
+        <w:t>2017</w:t>
+      </w:r>
+      <w:r>
+        <w:rPr>
+          <w:rFonts w:ascii="Cambria" w:hAnsi="Cambria"/>
+        </w:rPr>
+        <w:t xml:space="preserve"> to Oct</w:t>
+      </w:r>
+      <w:r>
+        <w:rPr>
+          <w:rFonts w:ascii="Cambria" w:hAnsi="Cambria"/>
+        </w:rPr>
+        <w:t xml:space="preserve"> </w:t>
+      </w:r>
+      <w:r>
+        <w:rPr>
+          <w:rFonts w:ascii="Cambria" w:hAnsi="Cambria"/>
+        </w:rPr>
+        <w:t>2017</w:t>
+      </w:r>
+      <w:r>
+        <w:rPr>
+          <w:rFonts w:ascii="Cambria" w:hAnsi="Cambria"/>
+        </w:rPr>
+        <w:t>)</w:t>
+      </w:r>
+    </w:p>
+    <w:p>
+      <w:pPr>
+        <w:rPr>
+          <w:rFonts w:ascii="Cambria" w:hAnsi="Cambria"/>
+          <w:b/>
+        </w:rPr>
+      </w:pPr>
+      <w:r>
+        <w:rPr>
+          <w:rFonts w:ascii="Cambria" w:hAnsi="Cambria"/>
+        </w:rPr>
+        <w:t>3</w:t>
+      </w:r>
+      <w:r>
+        <w:rPr>
+          <w:rFonts w:ascii="Cambria" w:hAnsi="Cambria"/>
+        </w:rPr>
+        <w:t>)</w:t>
+      </w:r>
+      <w:r>
+        <w:rPr>
+          <w:rFonts w:ascii="Cambria" w:hAnsi="Cambria"/>
+        </w:rPr>
+        <w:t xml:space="preserve">Full Stack Engineer </w:t>
+      </w:r>
+      <w:r>
+        <w:rPr>
+          <w:rFonts w:ascii="Cambria" w:hAnsi="Cambria"/>
+        </w:rPr>
+        <w:t xml:space="preserve">@ </w:t>
       </w:r>
       <w:proofErr w:type="spellStart"/>
       <w:r>
@@ -961,37 +993,19 @@
         <w:rPr>
           <w:rFonts w:ascii="Cambria" w:hAnsi="Cambria"/>
         </w:rPr>
-        <w:t xml:space="preserve"> Technologies, Lahore (Jan</w:t>
-      </w:r>
-      <w:r>
-        <w:rPr>
-          <w:rFonts w:ascii="Cambria" w:hAnsi="Cambria"/>
-        </w:rPr>
-        <w:t xml:space="preserve"> </w:t>
-      </w:r>
-      <w:r>
-        <w:rPr>
-          <w:rFonts w:ascii="Cambria" w:hAnsi="Cambria"/>
-        </w:rPr>
-        <w:t>2017</w:t>
-      </w:r>
-      <w:r>
-        <w:rPr>
-          <w:rFonts w:ascii="Cambria" w:hAnsi="Cambria"/>
-        </w:rPr>
-        <w:t xml:space="preserve"> to Oct</w:t>
-      </w:r>
-      <w:r>
-        <w:rPr>
-          <w:rFonts w:ascii="Cambria" w:hAnsi="Cambria"/>
-        </w:rPr>
-        <w:t xml:space="preserve"> </w:t>
-      </w:r>
-      <w:r>
-        <w:rPr>
-          <w:rFonts w:ascii="Cambria" w:hAnsi="Cambria"/>
-        </w:rPr>
-        <w:t>2017</w:t>
+        <w:t xml:space="preserve"> Technologies, Lahore</w:t>
+      </w:r>
+      <w:r>
+        <w:rPr>
+          <w:rFonts w:ascii="Cambria" w:hAnsi="Cambria"/>
+        </w:rPr>
+        <w:t xml:space="preserve"> (Oct 2014</w:t>
+      </w:r>
+      <w:r>
+        <w:rPr>
+          <w:rFonts w:ascii="Cambria" w:hAnsi="Cambria"/>
+        </w:rPr>
+        <w:t xml:space="preserve"> to Dec 2016</w:t>
       </w:r>
       <w:r>
         <w:rPr>
@@ -1004,81 +1018,8 @@
       <w:pPr>
         <w:rPr>
           <w:rFonts w:ascii="Cambria" w:hAnsi="Cambria"/>
-          <w:b/>
-        </w:rPr>
-      </w:pPr>
-      <w:proofErr w:type="gramStart"/>
-      <w:r>
-        <w:rPr>
-          <w:rFonts w:ascii="Cambria" w:hAnsi="Cambria"/>
-        </w:rPr>
-        <w:t>3</w:t>
-      </w:r>
-      <w:r>
-        <w:rPr>
-          <w:rFonts w:ascii="Cambria" w:hAnsi="Cambria"/>
-        </w:rPr>
-        <w:t>)</w:t>
-      </w:r>
-      <w:r>
-        <w:rPr>
-          <w:rFonts w:ascii="Cambria" w:hAnsi="Cambria"/>
-        </w:rPr>
-        <w:t>Full</w:t>
-      </w:r>
-      <w:proofErr w:type="gramEnd"/>
-      <w:r>
-        <w:rPr>
-          <w:rFonts w:ascii="Cambria" w:hAnsi="Cambria"/>
-        </w:rPr>
-        <w:t xml:space="preserve"> Stack Engineer </w:t>
-      </w:r>
-      <w:r>
-        <w:rPr>
-          <w:rFonts w:ascii="Cambria" w:hAnsi="Cambria"/>
-        </w:rPr>
-        <w:t xml:space="preserve">@ </w:t>
-      </w:r>
-      <w:proofErr w:type="spellStart"/>
-      <w:r>
-        <w:rPr>
-          <w:rFonts w:ascii="Cambria" w:hAnsi="Cambria"/>
-        </w:rPr>
-        <w:t>NetSol</w:t>
-      </w:r>
-      <w:proofErr w:type="spellEnd"/>
-      <w:r>
-        <w:rPr>
-          <w:rFonts w:ascii="Cambria" w:hAnsi="Cambria"/>
-        </w:rPr>
-        <w:t xml:space="preserve"> Technologies, Lahore</w:t>
-      </w:r>
-      <w:r>
-        <w:rPr>
-          <w:rFonts w:ascii="Cambria" w:hAnsi="Cambria"/>
-        </w:rPr>
-        <w:t xml:space="preserve"> (Oct 2014</w:t>
-      </w:r>
-      <w:r>
-        <w:rPr>
-          <w:rFonts w:ascii="Cambria" w:hAnsi="Cambria"/>
-        </w:rPr>
-        <w:t xml:space="preserve"> to Dec 2016</w:t>
-      </w:r>
-      <w:r>
-        <w:rPr>
-          <w:rFonts w:ascii="Cambria" w:hAnsi="Cambria"/>
-        </w:rPr>
-        <w:t>)</w:t>
-      </w:r>
-    </w:p>
-    <w:p>
-      <w:pPr>
-        <w:rPr>
-          <w:rFonts w:ascii="Cambria" w:hAnsi="Cambria"/>
-        </w:rPr>
-      </w:pPr>
-      <w:proofErr w:type="gramStart"/>
+        </w:rPr>
+      </w:pPr>
       <w:r>
         <w:rPr>
           <w:rFonts w:ascii="Cambria" w:hAnsi="Cambria"/>
@@ -1089,14 +1030,7 @@
         <w:rPr>
           <w:rFonts w:ascii="Cambria" w:hAnsi="Cambria"/>
         </w:rPr>
-        <w:t>)Graduate</w:t>
-      </w:r>
-      <w:proofErr w:type="gramEnd"/>
-      <w:r>
-        <w:rPr>
-          <w:rFonts w:ascii="Cambria" w:hAnsi="Cambria"/>
-        </w:rPr>
-        <w:t xml:space="preserve"> Trainee Engineer-IT @ Fatima Fertilizer, Lahore</w:t>
+        <w:t>)Graduate Trainee Engineer-IT @ Fatima Fertilizer, Lahore</w:t>
       </w:r>
       <w:r>
         <w:rPr>
@@ -1109,16 +1043,11 @@
       <w:pPr>
         <w:pStyle w:val="Default"/>
       </w:pPr>
-      <w:proofErr w:type="gramStart"/>
       <w:r>
         <w:t>5</w:t>
       </w:r>
       <w:r>
-        <w:t>)CEO</w:t>
-      </w:r>
-      <w:proofErr w:type="gramEnd"/>
-      <w:r>
-        <w:t xml:space="preserve"> at </w:t>
+        <w:t xml:space="preserve">)CEO at </w:t>
       </w:r>
       <w:r>
         <w:t xml:space="preserve">Startup </w:t>
@@ -1351,31 +1280,512 @@
         </w:rPr>
         <w:t xml:space="preserve">, </w:t>
       </w:r>
+      <w:r>
+        <w:rPr>
+          <w:rFonts w:ascii="Cambria" w:hAnsi="Cambria"/>
+        </w:rPr>
+        <w:t>TypeScript,</w:t>
+      </w:r>
+      <w:r>
+        <w:rPr>
+          <w:rFonts w:ascii="Cambria" w:hAnsi="Cambria"/>
+        </w:rPr>
+        <w:t xml:space="preserve"> </w:t>
+      </w:r>
+      <w:r>
+        <w:rPr>
+          <w:rFonts w:ascii="Cambria" w:hAnsi="Cambria"/>
+        </w:rPr>
+        <w:t>HTML, CSS, PHP</w:t>
+      </w:r>
+      <w:r>
+        <w:rPr>
+          <w:rFonts w:ascii="Cambria" w:hAnsi="Cambria"/>
+        </w:rPr>
+        <w:t xml:space="preserve">, </w:t>
+      </w:r>
+      <w:r>
+        <w:rPr>
+          <w:rFonts w:ascii="Cambria" w:hAnsi="Cambria"/>
+        </w:rPr>
+        <w:t>consuming Rest</w:t>
+      </w:r>
+      <w:r>
+        <w:rPr>
+          <w:rFonts w:ascii="Cambria" w:hAnsi="Cambria"/>
+        </w:rPr>
+        <w:t>/Soap</w:t>
+      </w:r>
+      <w:r>
+        <w:rPr>
+          <w:rFonts w:ascii="Cambria" w:hAnsi="Cambria"/>
+        </w:rPr>
+        <w:t xml:space="preserve"> APIs (</w:t>
+      </w:r>
+      <w:r>
+        <w:rPr>
+          <w:rFonts w:ascii="Cambria" w:hAnsi="Cambria"/>
+        </w:rPr>
+        <w:t>twitter</w:t>
+      </w:r>
+      <w:r>
+        <w:rPr>
+          <w:rFonts w:ascii="Cambria" w:hAnsi="Cambria"/>
+        </w:rPr>
+        <w:t xml:space="preserve">, facebook </w:t>
+      </w:r>
+      <w:r>
+        <w:rPr>
+          <w:rFonts w:ascii="Cambria" w:hAnsi="Cambria"/>
+        </w:rPr>
+        <w:t>etc.</w:t>
+      </w:r>
+      <w:r>
+        <w:rPr>
+          <w:rFonts w:ascii="Cambria" w:hAnsi="Cambria"/>
+        </w:rPr>
+        <w:t>)</w:t>
+      </w:r>
+    </w:p>
+    <w:p>
+      <w:pPr>
+        <w:rPr>
+          <w:rFonts w:ascii="Cambria" w:hAnsi="Cambria"/>
+        </w:rPr>
+      </w:pPr>
+      <w:r>
+        <w:rPr>
+          <w:rFonts w:ascii="Cambria" w:hAnsi="Cambria"/>
+        </w:rPr>
+        <w:t xml:space="preserve">• Proficient in </w:t>
+      </w:r>
+      <w:r>
+        <w:rPr>
+          <w:rFonts w:ascii="Cambria" w:hAnsi="Cambria"/>
+        </w:rPr>
+        <w:t xml:space="preserve">Behavior and Test Driven Unit testing using </w:t>
+      </w:r>
+      <w:r>
+        <w:t>(</w:t>
+      </w:r>
+      <w:r>
+        <w:t>Web component</w:t>
+      </w:r>
+      <w:r>
+        <w:t xml:space="preserve"> tester, Mocha, Chai, </w:t>
+      </w:r>
       <w:proofErr w:type="spellStart"/>
       <w:r>
-        <w:rPr>
-          <w:rFonts w:ascii="Cambria" w:hAnsi="Cambria"/>
-        </w:rPr>
-        <w:t>TypeScript</w:t>
+        <w:t>Sinon</w:t>
       </w:r>
       <w:proofErr w:type="spellEnd"/>
       <w:r>
-        <w:rPr>
-          <w:rFonts w:ascii="Cambria" w:hAnsi="Cambria"/>
-        </w:rPr>
+        <w:t xml:space="preserve">, </w:t>
+      </w:r>
+      <w:r>
+        <w:t xml:space="preserve">Jasmine, </w:t>
+      </w:r>
+      <w:proofErr w:type="spellStart"/>
+      <w:r>
+        <w:t>PhantumJS</w:t>
+      </w:r>
+      <w:proofErr w:type="spellEnd"/>
+      <w:r>
+        <w:t xml:space="preserve"> </w:t>
+      </w:r>
+      <w:r>
+        <w:t>etc.</w:t>
+      </w:r>
+      <w:r>
+        <w:t>)</w:t>
+      </w:r>
+    </w:p>
+    <w:p>
+      <w:pPr>
+        <w:rPr>
+          <w:rFonts w:ascii="Cambria" w:hAnsi="Cambria"/>
+        </w:rPr>
+      </w:pPr>
+      <w:r>
+        <w:rPr>
+          <w:rFonts w:ascii="Cambria" w:hAnsi="Cambria"/>
+        </w:rPr>
+        <w:t>• Experienced in using</w:t>
+      </w:r>
+      <w:r>
+        <w:rPr>
+          <w:rFonts w:ascii="Cambria" w:hAnsi="Cambria"/>
+        </w:rPr>
+        <w:t xml:space="preserve"> Cloud e.g. Azure (App services, Compute), Google Cloud </w:t>
+      </w:r>
+      <w:r>
+        <w:rPr>
+          <w:rFonts w:ascii="Cambria" w:hAnsi="Cambria"/>
+        </w:rPr>
+        <w:t>Platform</w:t>
+      </w:r>
+      <w:r>
+        <w:rPr>
+          <w:rFonts w:ascii="Cambria" w:hAnsi="Cambria"/>
+        </w:rPr>
+        <w:t xml:space="preserve"> (Google Compute Engine, Google App Engine)</w:t>
+      </w:r>
+      <w:r>
+        <w:rPr>
+          <w:rFonts w:ascii="Cambria" w:hAnsi="Cambria"/>
+        </w:rPr>
+        <w:t xml:space="preserve">, </w:t>
+      </w:r>
+      <w:r>
+        <w:rPr>
+          <w:rFonts w:ascii="Cambria" w:hAnsi="Cambria"/>
+        </w:rPr>
+        <w:t>Amazon Web Services</w:t>
+      </w:r>
+      <w:r>
+        <w:rPr>
+          <w:rFonts w:ascii="Cambria" w:hAnsi="Cambria"/>
+        </w:rPr>
+        <w:t xml:space="preserve"> and IMB Cloud</w:t>
+      </w:r>
+      <w:r>
+        <w:rPr>
+          <w:rFonts w:ascii="Cambria" w:hAnsi="Cambria"/>
+        </w:rPr>
+        <w:t xml:space="preserve"> (</w:t>
+      </w:r>
+      <w:proofErr w:type="spellStart"/>
+      <w:r>
+        <w:rPr>
+          <w:rFonts w:ascii="Cambria" w:hAnsi="Cambria"/>
+        </w:rPr>
+        <w:t>bluemix</w:t>
+      </w:r>
+      <w:proofErr w:type="spellEnd"/>
+      <w:r>
+        <w:rPr>
+          <w:rFonts w:ascii="Cambria" w:hAnsi="Cambria"/>
+        </w:rPr>
+        <w:t>)</w:t>
+      </w:r>
+    </w:p>
+    <w:p>
+      <w:pPr>
+        <w:rPr>
+          <w:rStyle w:val="st"/>
+        </w:rPr>
+      </w:pPr>
+      <w:r>
+        <w:rPr>
+          <w:rFonts w:ascii="Cambria" w:hAnsi="Cambria"/>
+        </w:rPr>
+        <w:t xml:space="preserve">• </w:t>
+      </w:r>
+      <w:r>
+        <w:rPr>
+          <w:rFonts w:ascii="Cambria" w:hAnsi="Cambria"/>
+        </w:rPr>
+        <w:t>Familiar</w:t>
+      </w:r>
+      <w:r>
+        <w:rPr>
+          <w:rFonts w:ascii="Cambria" w:hAnsi="Cambria"/>
+        </w:rPr>
+        <w:t xml:space="preserve"> with container engines </w:t>
+      </w:r>
+      <w:r>
+        <w:rPr>
+          <w:rFonts w:ascii="Cambria" w:hAnsi="Cambria"/>
+        </w:rPr>
+        <w:t xml:space="preserve">e.g. </w:t>
+      </w:r>
+      <w:r>
+        <w:t>Docker (images</w:t>
+      </w:r>
+      <w:r>
         <w:t>,</w:t>
       </w:r>
       <w:r>
-        <w:rPr>
-          <w:rFonts w:ascii="Cambria" w:hAnsi="Cambria"/>
-        </w:rPr>
         <w:t xml:space="preserve"> </w:t>
       </w:r>
       <w:r>
-        <w:rPr>
-          <w:rFonts w:ascii="Cambria" w:hAnsi="Cambria"/>
-        </w:rPr>
-        <w:t>HTML, CSS, PHP</w:t>
+        <w:t>containers, services, swarms, stacks)</w:t>
+      </w:r>
+      <w:r>
+        <w:t xml:space="preserve"> and </w:t>
+      </w:r>
+      <w:r>
+        <w:rPr>
+          <w:rStyle w:val="st"/>
+        </w:rPr>
+        <w:t>Kubernetes</w:t>
+      </w:r>
+      <w:r>
+        <w:rPr>
+          <w:rStyle w:val="st"/>
+        </w:rPr>
+        <w:t>.</w:t>
+      </w:r>
+    </w:p>
+    <w:p>
+      <w:pPr>
+        <w:rPr>
+          <w:rFonts w:ascii="Cambria" w:hAnsi="Cambria"/>
+        </w:rPr>
+      </w:pPr>
+      <w:r>
+        <w:rPr>
+          <w:rFonts w:ascii="Cambria" w:hAnsi="Cambria"/>
+        </w:rPr>
+        <w:t>• Familiar</w:t>
+      </w:r>
+      <w:r>
+        <w:rPr>
+          <w:rFonts w:ascii="Cambria" w:hAnsi="Cambria"/>
+        </w:rPr>
+        <w:t xml:space="preserve"> with serverless technologies (AWS lambda, Google cloud functions, firebase)</w:t>
+      </w:r>
+    </w:p>
+    <w:p>
+      <w:pPr>
+        <w:rPr>
+          <w:rFonts w:ascii="Cambria" w:hAnsi="Cambria"/>
+        </w:rPr>
+      </w:pPr>
+      <w:r>
+        <w:rPr>
+          <w:rFonts w:ascii="Cambria" w:hAnsi="Cambria"/>
+        </w:rPr>
+        <w:t xml:space="preserve">• Familiar with Blockchain development on </w:t>
+      </w:r>
+      <w:r>
+        <w:t>Hyperledger</w:t>
+      </w:r>
+      <w:r>
+        <w:t>,</w:t>
+      </w:r>
+      <w:r>
+        <w:t xml:space="preserve"> Ethereum </w:t>
+      </w:r>
+      <w:r>
+        <w:t xml:space="preserve">and other </w:t>
+      </w:r>
+      <w:r>
+        <w:t>platform</w:t>
+      </w:r>
+      <w:r>
+        <w:t>s</w:t>
+      </w:r>
+    </w:p>
+    <w:p>
+      <w:pPr>
+        <w:rPr>
+          <w:rFonts w:ascii="Cambria" w:hAnsi="Cambria"/>
+        </w:rPr>
+      </w:pPr>
+      <w:r>
+        <w:rPr>
+          <w:rFonts w:ascii="Cambria" w:hAnsi="Cambria"/>
+        </w:rPr>
+        <w:t>• Proficient</w:t>
+      </w:r>
+      <w:r>
+        <w:rPr>
+          <w:rFonts w:ascii="Cambria" w:hAnsi="Cambria"/>
+        </w:rPr>
+        <w:t xml:space="preserve"> in using </w:t>
+      </w:r>
+      <w:r>
+        <w:rPr>
+          <w:rFonts w:ascii="Cambria" w:hAnsi="Cambria"/>
+        </w:rPr>
+        <w:t xml:space="preserve">both CLI and GUI </w:t>
+      </w:r>
+      <w:r>
+        <w:rPr>
+          <w:rFonts w:ascii="Cambria" w:hAnsi="Cambria"/>
+        </w:rPr>
+        <w:t xml:space="preserve">Version Control </w:t>
+      </w:r>
+      <w:r>
+        <w:rPr>
+          <w:rFonts w:ascii="Cambria" w:hAnsi="Cambria"/>
+        </w:rPr>
+        <w:t xml:space="preserve">tools related to GIT, HG, </w:t>
+      </w:r>
+      <w:r>
+        <w:rPr>
+          <w:rFonts w:ascii="Cambria" w:hAnsi="Cambria"/>
+        </w:rPr>
+        <w:t>SVN</w:t>
+      </w:r>
+      <w:r>
+        <w:rPr>
+          <w:rFonts w:ascii="Cambria" w:hAnsi="Cambria"/>
+        </w:rPr>
+        <w:t xml:space="preserve"> </w:t>
+      </w:r>
+    </w:p>
+    <w:p>
+      <w:pPr>
+        <w:rPr>
+          <w:rFonts w:ascii="Cambria" w:hAnsi="Cambria"/>
+        </w:rPr>
+      </w:pPr>
+      <w:r>
+        <w:rPr>
+          <w:rFonts w:ascii="Cambria" w:hAnsi="Cambria"/>
+        </w:rPr>
+        <w:t xml:space="preserve">• Experienced in </w:t>
+      </w:r>
+      <w:r>
+        <w:rPr>
+          <w:rFonts w:ascii="Cambria" w:hAnsi="Cambria"/>
+        </w:rPr>
+        <w:t xml:space="preserve">desktop app development </w:t>
+      </w:r>
+      <w:r>
+        <w:rPr>
+          <w:rFonts w:ascii="Cambria" w:hAnsi="Cambria"/>
+        </w:rPr>
+        <w:t xml:space="preserve">using </w:t>
+      </w:r>
+      <w:r>
+        <w:rPr>
+          <w:rFonts w:ascii="Cambria" w:hAnsi="Cambria"/>
+        </w:rPr>
+        <w:t>WPF</w:t>
+      </w:r>
+      <w:r>
+        <w:rPr>
+          <w:rFonts w:ascii="Cambria" w:hAnsi="Cambria"/>
+        </w:rPr>
+        <w:t xml:space="preserve"> </w:t>
+      </w:r>
+      <w:r>
+        <w:rPr>
+          <w:rFonts w:ascii="Cambria" w:hAnsi="Cambria"/>
+        </w:rPr>
+        <w:t xml:space="preserve">and </w:t>
+      </w:r>
+      <w:r>
+        <w:rPr>
+          <w:rFonts w:ascii="Cambria" w:hAnsi="Cambria"/>
+        </w:rPr>
+        <w:t xml:space="preserve">QT with </w:t>
+      </w:r>
+      <w:r>
+        <w:rPr>
+          <w:rFonts w:ascii="Cambria" w:hAnsi="Cambria"/>
+        </w:rPr>
+        <w:t xml:space="preserve">C#, </w:t>
+      </w:r>
+      <w:r>
+        <w:rPr>
+          <w:rFonts w:ascii="Cambria" w:hAnsi="Cambria"/>
+        </w:rPr>
+        <w:t>C++ and Python (</w:t>
+      </w:r>
+      <w:proofErr w:type="spellStart"/>
+      <w:r>
+        <w:rPr>
+          <w:rFonts w:ascii="Cambria" w:hAnsi="Cambria"/>
+        </w:rPr>
+        <w:t>PyQT</w:t>
+      </w:r>
+      <w:proofErr w:type="spellEnd"/>
+      <w:r>
+        <w:rPr>
+          <w:rFonts w:ascii="Cambria" w:hAnsi="Cambria"/>
+        </w:rPr>
+        <w:t xml:space="preserve"> or </w:t>
+      </w:r>
+      <w:proofErr w:type="spellStart"/>
+      <w:r>
+        <w:rPr>
+          <w:rFonts w:ascii="Cambria" w:hAnsi="Cambria"/>
+        </w:rPr>
+        <w:t>PySide</w:t>
+      </w:r>
+      <w:proofErr w:type="spellEnd"/>
+      <w:r>
+        <w:rPr>
+          <w:rFonts w:ascii="Cambria" w:hAnsi="Cambria"/>
+        </w:rPr>
+        <w:t xml:space="preserve">). </w:t>
+      </w:r>
+    </w:p>
+    <w:p>
+      <w:pPr>
+        <w:rPr>
+          <w:rFonts w:ascii="Cambria" w:hAnsi="Cambria"/>
+        </w:rPr>
+      </w:pPr>
+      <w:r>
+        <w:rPr>
+          <w:rFonts w:ascii="Cambria" w:hAnsi="Cambria"/>
+        </w:rPr>
+        <w:t>•</w:t>
+      </w:r>
+      <w:r>
+        <w:rPr>
+          <w:rFonts w:ascii="Cambria" w:hAnsi="Cambria"/>
+        </w:rPr>
+        <w:t xml:space="preserve"> </w:t>
+      </w:r>
+      <w:r>
+        <w:rPr>
+          <w:rFonts w:ascii="Cambria" w:hAnsi="Cambria"/>
+        </w:rPr>
+        <w:t xml:space="preserve">Experienced in using </w:t>
+      </w:r>
+      <w:r>
+        <w:rPr>
+          <w:rFonts w:ascii="Cambria" w:hAnsi="Cambria"/>
+        </w:rPr>
+        <w:t>Databases</w:t>
+      </w:r>
+      <w:r>
+        <w:rPr>
+          <w:rFonts w:ascii="Cambria" w:hAnsi="Cambria"/>
+        </w:rPr>
+        <w:t xml:space="preserve"> (</w:t>
+      </w:r>
+      <w:r>
+        <w:rPr>
+          <w:rFonts w:ascii="Cambria" w:hAnsi="Cambria"/>
+        </w:rPr>
+        <w:t>MySQL</w:t>
+      </w:r>
+      <w:r>
+        <w:rPr>
+          <w:rFonts w:ascii="Cambria" w:hAnsi="Cambria"/>
+        </w:rPr>
+        <w:t xml:space="preserve">, MS </w:t>
+      </w:r>
+      <w:r>
+        <w:rPr>
+          <w:rFonts w:ascii="Cambria" w:hAnsi="Cambria"/>
+        </w:rPr>
+        <w:t>SQL</w:t>
+      </w:r>
+      <w:r>
+        <w:rPr>
+          <w:rFonts w:ascii="Cambria" w:hAnsi="Cambria"/>
+        </w:rPr>
+        <w:t>,</w:t>
+      </w:r>
+      <w:r>
+        <w:rPr>
+          <w:rFonts w:ascii="Cambria" w:hAnsi="Cambria"/>
+        </w:rPr>
+        <w:t xml:space="preserve"> </w:t>
+      </w:r>
+      <w:r>
+        <w:rPr>
+          <w:rFonts w:ascii="Cambria" w:hAnsi="Cambria"/>
+        </w:rPr>
+        <w:t>MongoDB</w:t>
       </w:r>
       <w:r>
         <w:rPr>
@@ -1387,127 +1797,738 @@
         <w:rPr>
           <w:rFonts w:ascii="Cambria" w:hAnsi="Cambria"/>
         </w:rPr>
-        <w:t>consuming Rest</w:t>
-      </w:r>
-      <w:r>
-        <w:rPr>
-          <w:rFonts w:ascii="Cambria" w:hAnsi="Cambria"/>
-        </w:rPr>
-        <w:t>/Soap</w:t>
-      </w:r>
-      <w:r>
-        <w:rPr>
-          <w:rFonts w:ascii="Cambria" w:hAnsi="Cambria"/>
-        </w:rPr>
-        <w:t xml:space="preserve"> APIs (</w:t>
-      </w:r>
-      <w:r>
-        <w:rPr>
-          <w:rFonts w:ascii="Cambria" w:hAnsi="Cambria"/>
-        </w:rPr>
-        <w:t>twitter</w:t>
-      </w:r>
-      <w:r>
-        <w:rPr>
-          <w:rFonts w:ascii="Cambria" w:hAnsi="Cambria"/>
-        </w:rPr>
-        <w:t xml:space="preserve">, facebook </w:t>
-      </w:r>
-      <w:r>
-        <w:rPr>
-          <w:rFonts w:ascii="Cambria" w:hAnsi="Cambria"/>
-        </w:rPr>
-        <w:t>etc.</w:t>
-      </w:r>
+        <w:t>CouchDB</w:t>
+      </w:r>
+      <w:r>
+        <w:rPr>
+          <w:rFonts w:ascii="Cambria" w:hAnsi="Cambria"/>
+        </w:rPr>
+        <w:t xml:space="preserve">, </w:t>
+      </w:r>
+      <w:proofErr w:type="spellStart"/>
+      <w:r>
+        <w:rPr>
+          <w:rFonts w:ascii="Cambria" w:hAnsi="Cambria"/>
+        </w:rPr>
+        <w:t>IndexedDB</w:t>
+      </w:r>
+      <w:proofErr w:type="spellEnd"/>
+      <w:r>
+        <w:rPr>
+          <w:rFonts w:ascii="Cambria" w:hAnsi="Cambria"/>
+        </w:rPr>
+        <w:t xml:space="preserve"> </w:t>
+      </w:r>
+      <w:proofErr w:type="spellStart"/>
+      <w:r>
+        <w:rPr>
+          <w:rFonts w:ascii="Cambria" w:hAnsi="Cambria"/>
+        </w:rPr>
+        <w:t>etc</w:t>
+      </w:r>
+      <w:proofErr w:type="spellEnd"/>
       <w:r>
         <w:rPr>
           <w:rFonts w:ascii="Cambria" w:hAnsi="Cambria"/>
         </w:rPr>
         <w:t>)</w:t>
       </w:r>
-    </w:p>
-    <w:p>
-      <w:pPr>
-        <w:rPr>
-          <w:rFonts w:ascii="Cambria" w:hAnsi="Cambria"/>
-        </w:rPr>
-      </w:pPr>
-      <w:r>
-        <w:rPr>
-          <w:rFonts w:ascii="Cambria" w:hAnsi="Cambria"/>
-        </w:rPr>
-        <w:t xml:space="preserve">• Proficient in </w:t>
-      </w:r>
-      <w:r>
-        <w:rPr>
-          <w:rFonts w:ascii="Cambria" w:hAnsi="Cambria"/>
-        </w:rPr>
-        <w:t xml:space="preserve">Behavior and Test Driven Unit testing using </w:t>
-      </w:r>
-      <w:r>
-        <w:t>(</w:t>
-      </w:r>
-      <w:r>
-        <w:t>Web component</w:t>
-      </w:r>
-      <w:r>
-        <w:t xml:space="preserve"> tester, Mocha, Chai, </w:t>
+      <w:r>
+        <w:rPr>
+          <w:rFonts w:ascii="Cambria" w:hAnsi="Cambria"/>
+        </w:rPr>
+        <w:t>.</w:t>
+      </w:r>
+    </w:p>
+    <w:p>
+      <w:pPr>
+        <w:rPr>
+          <w:rFonts w:ascii="Cambria" w:hAnsi="Cambria"/>
+        </w:rPr>
+      </w:pPr>
+      <w:r>
+        <w:rPr>
+          <w:rFonts w:ascii="Cambria" w:hAnsi="Cambria"/>
+        </w:rPr>
+        <w:t xml:space="preserve">• Can use ORMs (EF or </w:t>
       </w:r>
       <w:proofErr w:type="spellStart"/>
       <w:r>
-        <w:t>Sinon</w:t>
+        <w:rPr>
+          <w:rFonts w:ascii="Cambria" w:hAnsi="Cambria"/>
+        </w:rPr>
+        <w:t>Nhibernate</w:t>
       </w:r>
       <w:proofErr w:type="spellEnd"/>
       <w:r>
+        <w:rPr>
+          <w:rFonts w:ascii="Cambria" w:hAnsi="Cambria"/>
+        </w:rPr>
+        <w:t xml:space="preserve"> </w:t>
+      </w:r>
+      <w:proofErr w:type="spellStart"/>
+      <w:r>
+        <w:rPr>
+          <w:rFonts w:ascii="Cambria" w:hAnsi="Cambria"/>
+        </w:rPr>
+        <w:t>etc</w:t>
+      </w:r>
+      <w:proofErr w:type="spellEnd"/>
+      <w:r>
+        <w:rPr>
+          <w:rFonts w:ascii="Cambria" w:hAnsi="Cambria"/>
+        </w:rPr>
+        <w:t>) with any supported database</w:t>
+      </w:r>
+      <w:r>
+        <w:rPr>
+          <w:rFonts w:ascii="Cambria" w:hAnsi="Cambria"/>
+        </w:rPr>
+        <w:t xml:space="preserve"> using connecters/adapters</w:t>
+      </w:r>
+    </w:p>
+    <w:p>
+      <w:pPr>
+        <w:rPr>
+          <w:rFonts w:ascii="Cambria" w:hAnsi="Cambria"/>
+        </w:rPr>
+      </w:pPr>
+      <w:r>
+        <w:rPr>
+          <w:rFonts w:ascii="Cambria" w:hAnsi="Cambria"/>
+        </w:rPr>
+        <w:t>•</w:t>
+      </w:r>
+      <w:r>
+        <w:rPr>
+          <w:rFonts w:ascii="Cambria" w:hAnsi="Cambria"/>
+        </w:rPr>
+        <w:t xml:space="preserve"> Experienced in using</w:t>
+      </w:r>
+      <w:r>
+        <w:rPr>
+          <w:rFonts w:ascii="Cambria" w:hAnsi="Cambria"/>
+        </w:rPr>
+        <w:t xml:space="preserve"> Clustered Caching</w:t>
+      </w:r>
+      <w:r>
+        <w:rPr>
+          <w:rFonts w:ascii="Cambria" w:hAnsi="Cambria"/>
+        </w:rPr>
+        <w:t xml:space="preserve"> Systems (</w:t>
+      </w:r>
+      <w:r>
+        <w:rPr>
+          <w:rFonts w:ascii="Cambria" w:hAnsi="Cambria"/>
+        </w:rPr>
+        <w:t>Memcached</w:t>
+      </w:r>
+      <w:r>
+        <w:rPr>
+          <w:rFonts w:ascii="Cambria" w:hAnsi="Cambria"/>
+        </w:rPr>
+        <w:t>, Redis</w:t>
+      </w:r>
+      <w:r>
+        <w:rPr>
+          <w:rFonts w:ascii="Cambria" w:hAnsi="Cambria"/>
+        </w:rPr>
+        <w:t>)</w:t>
+      </w:r>
+    </w:p>
+    <w:p>
+      <w:pPr>
+        <w:rPr>
+          <w:rFonts w:ascii="Cambria" w:hAnsi="Cambria"/>
+        </w:rPr>
+      </w:pPr>
+      <w:r>
+        <w:rPr>
+          <w:rFonts w:ascii="Cambria" w:hAnsi="Cambria"/>
+        </w:rPr>
+        <w:t>•</w:t>
+      </w:r>
+      <w:r>
+        <w:rPr>
+          <w:rFonts w:ascii="Cambria" w:hAnsi="Cambria"/>
+        </w:rPr>
+        <w:t xml:space="preserve"> Ha</w:t>
+      </w:r>
+      <w:r>
+        <w:rPr>
+          <w:rFonts w:ascii="Cambria" w:hAnsi="Cambria"/>
+        </w:rPr>
+        <w:t>ve</w:t>
+      </w:r>
+      <w:r>
+        <w:rPr>
+          <w:rFonts w:ascii="Cambria" w:hAnsi="Cambria"/>
+        </w:rPr>
+        <w:t xml:space="preserve"> basic experience in Node.js</w:t>
+      </w:r>
+      <w:r>
+        <w:rPr>
+          <w:rFonts w:ascii="Cambria" w:hAnsi="Cambria"/>
+        </w:rPr>
+        <w:t xml:space="preserve"> and </w:t>
+      </w:r>
+      <w:r>
+        <w:rPr>
+          <w:rFonts w:ascii="Cambria" w:hAnsi="Cambria"/>
+        </w:rPr>
+        <w:t>Node-</w:t>
+      </w:r>
+      <w:r>
+        <w:rPr>
+          <w:rFonts w:ascii="Cambria" w:hAnsi="Cambria"/>
+        </w:rPr>
+        <w:t>RED</w:t>
+      </w:r>
+    </w:p>
+    <w:p>
+      <w:pPr>
+        <w:rPr>
+          <w:rFonts w:ascii="Cambria" w:hAnsi="Cambria"/>
+        </w:rPr>
+      </w:pPr>
+      <w:r>
+        <w:rPr>
+          <w:rFonts w:ascii="Cambria" w:hAnsi="Cambria"/>
+        </w:rPr>
+        <w:t xml:space="preserve">• </w:t>
+      </w:r>
+      <w:r>
+        <w:rPr>
+          <w:rFonts w:ascii="Cambria" w:hAnsi="Cambria"/>
+        </w:rPr>
+        <w:t>Can use any type of Linux/U</w:t>
+      </w:r>
+      <w:r>
+        <w:rPr>
+          <w:rFonts w:ascii="Cambria" w:hAnsi="Cambria"/>
+        </w:rPr>
+        <w:t>ni</w:t>
+      </w:r>
+      <w:r>
+        <w:rPr>
+          <w:rFonts w:ascii="Cambria" w:hAnsi="Cambria"/>
+        </w:rPr>
+        <w:t>x distr</w:t>
+      </w:r>
+      <w:r>
+        <w:rPr>
+          <w:rFonts w:ascii="Cambria" w:hAnsi="Cambria"/>
+        </w:rPr>
+        <w:t xml:space="preserve">ibution including </w:t>
+      </w:r>
+      <w:r>
+        <w:rPr>
+          <w:rFonts w:ascii="Cambria" w:hAnsi="Cambria"/>
+        </w:rPr>
+        <w:t>Debian</w:t>
+      </w:r>
+      <w:r>
+        <w:rPr>
+          <w:rFonts w:ascii="Cambria" w:hAnsi="Cambria"/>
+        </w:rPr>
         <w:t xml:space="preserve">, </w:t>
       </w:r>
       <w:r>
-        <w:t xml:space="preserve">Jasmine, </w:t>
+        <w:rPr>
+          <w:rFonts w:ascii="Cambria" w:hAnsi="Cambria"/>
+        </w:rPr>
+        <w:t>Ubuntu</w:t>
+      </w:r>
+      <w:r>
+        <w:rPr>
+          <w:rFonts w:ascii="Cambria" w:hAnsi="Cambria"/>
+        </w:rPr>
+        <w:t>, RHEL</w:t>
+      </w:r>
+      <w:r>
+        <w:rPr>
+          <w:rFonts w:ascii="Cambria" w:hAnsi="Cambria"/>
+        </w:rPr>
+        <w:t>,</w:t>
+      </w:r>
+      <w:r>
+        <w:rPr>
+          <w:rFonts w:ascii="Cambria" w:hAnsi="Cambria"/>
+        </w:rPr>
+        <w:t xml:space="preserve"> CENTOS, </w:t>
+      </w:r>
+      <w:r>
+        <w:rPr>
+          <w:rFonts w:ascii="Cambria" w:hAnsi="Cambria"/>
+        </w:rPr>
+        <w:t>FEDORA</w:t>
+      </w:r>
+      <w:r>
+        <w:rPr>
+          <w:rFonts w:ascii="Cambria" w:hAnsi="Cambria"/>
+        </w:rPr>
+        <w:t xml:space="preserve">, </w:t>
+      </w:r>
+      <w:r>
+        <w:rPr>
+          <w:rFonts w:ascii="Cambria" w:hAnsi="Cambria"/>
+        </w:rPr>
+        <w:t xml:space="preserve">  </w:t>
+      </w:r>
+      <w:r>
+        <w:rPr>
+          <w:rFonts w:ascii="Cambria" w:hAnsi="Cambria"/>
+        </w:rPr>
+        <w:t xml:space="preserve">BACKTRACK, </w:t>
+      </w:r>
+      <w:r>
+        <w:rPr>
+          <w:rFonts w:ascii="Cambria" w:hAnsi="Cambria"/>
+        </w:rPr>
+        <w:t xml:space="preserve">Kali </w:t>
+      </w:r>
+      <w:r>
+        <w:rPr>
+          <w:rFonts w:ascii="Cambria" w:hAnsi="Cambria"/>
+        </w:rPr>
+        <w:t>Linux</w:t>
+      </w:r>
+      <w:r>
+        <w:rPr>
+          <w:rFonts w:ascii="Cambria" w:hAnsi="Cambria"/>
+        </w:rPr>
+        <w:t xml:space="preserve">, </w:t>
+      </w:r>
+      <w:r>
+        <w:t>FreeBSD</w:t>
+      </w:r>
+      <w:r>
+        <w:rPr>
+          <w:rFonts w:ascii="Cambria" w:hAnsi="Cambria"/>
+        </w:rPr>
+        <w:t>,</w:t>
+      </w:r>
+      <w:r>
+        <w:rPr>
+          <w:rFonts w:ascii="Cambria" w:hAnsi="Cambria"/>
+        </w:rPr>
+        <w:t xml:space="preserve"> </w:t>
+      </w:r>
+      <w:r>
+        <w:rPr>
+          <w:rFonts w:ascii="Cambria" w:hAnsi="Cambria"/>
+        </w:rPr>
+        <w:t xml:space="preserve">Embedded </w:t>
+      </w:r>
+      <w:r>
+        <w:rPr>
+          <w:rFonts w:ascii="Cambria" w:hAnsi="Cambria"/>
+        </w:rPr>
+        <w:t>Linux</w:t>
+      </w:r>
+      <w:r>
+        <w:rPr>
+          <w:rFonts w:ascii="Cambria" w:hAnsi="Cambria"/>
+        </w:rPr>
+        <w:t xml:space="preserve"> </w:t>
+      </w:r>
+      <w:r>
+        <w:rPr>
+          <w:rFonts w:ascii="Cambria" w:hAnsi="Cambria"/>
+        </w:rPr>
+        <w:t>etc</w:t>
+      </w:r>
+      <w:r>
+        <w:rPr>
+          <w:rFonts w:ascii="Cambria" w:hAnsi="Cambria"/>
+        </w:rPr>
+        <w:t>. I am using Linux since 2006</w:t>
+      </w:r>
+      <w:r>
+        <w:rPr>
+          <w:rFonts w:ascii="Cambria" w:hAnsi="Cambria"/>
+        </w:rPr>
+        <w:t xml:space="preserve">. </w:t>
+      </w:r>
+      <w:r>
+        <w:rPr>
+          <w:rFonts w:ascii="Cambria" w:hAnsi="Cambria"/>
+        </w:rPr>
+        <w:t xml:space="preserve"> </w:t>
+      </w:r>
+    </w:p>
+    <w:p>
+      <w:pPr>
+        <w:rPr>
+          <w:rFonts w:ascii="Cambria" w:hAnsi="Cambria"/>
+        </w:rPr>
+      </w:pPr>
+      <w:r>
+        <w:rPr>
+          <w:rFonts w:ascii="Cambria" w:hAnsi="Cambria"/>
+        </w:rPr>
+        <w:t xml:space="preserve">• </w:t>
+      </w:r>
+      <w:r>
+        <w:rPr>
+          <w:rFonts w:ascii="Cambria" w:hAnsi="Cambria"/>
+        </w:rPr>
+        <w:t>Can use jinja2 te</w:t>
+      </w:r>
+      <w:r>
+        <w:rPr>
+          <w:rFonts w:ascii="Cambria" w:hAnsi="Cambria"/>
+        </w:rPr>
+        <w:t>mplate engine</w:t>
+      </w:r>
+    </w:p>
+    <w:p>
+      <w:pPr>
+        <w:rPr>
+          <w:rFonts w:ascii="Cambria" w:hAnsi="Cambria"/>
+        </w:rPr>
+      </w:pPr>
+      <w:r>
+        <w:rPr>
+          <w:rFonts w:ascii="Cambria" w:hAnsi="Cambria"/>
+        </w:rPr>
+        <w:t xml:space="preserve">• Can use CAD tools like </w:t>
+      </w:r>
+      <w:r>
+        <w:rPr>
+          <w:rFonts w:ascii="Cambria" w:hAnsi="Cambria"/>
+        </w:rPr>
+        <w:t>Blender3D</w:t>
+      </w:r>
+      <w:r>
+        <w:rPr>
+          <w:rFonts w:ascii="Cambria" w:hAnsi="Cambria"/>
+        </w:rPr>
+        <w:t xml:space="preserve">, AutoCAD </w:t>
+      </w:r>
+      <w:r>
+        <w:rPr>
+          <w:rFonts w:ascii="Cambria" w:hAnsi="Cambria"/>
+        </w:rPr>
+        <w:t>and Photoshop</w:t>
+      </w:r>
+    </w:p>
+    <w:p>
+      <w:pPr>
+        <w:rPr>
+          <w:rFonts w:ascii="Cambria" w:hAnsi="Cambria"/>
+          <w:b/>
+        </w:rPr>
+      </w:pPr>
+      <w:r>
+        <w:rPr>
+          <w:rFonts w:ascii="Cambria" w:hAnsi="Cambria"/>
+        </w:rPr>
+        <w:t xml:space="preserve">• </w:t>
+      </w:r>
+      <w:r>
+        <w:rPr>
+          <w:rFonts w:ascii="Cambria" w:hAnsi="Cambria"/>
+        </w:rPr>
+        <w:t>Can use any microcontroller</w:t>
+      </w:r>
+      <w:r>
+        <w:rPr>
+          <w:rFonts w:ascii="Cambria" w:hAnsi="Cambria"/>
+        </w:rPr>
+        <w:t>, Arduino</w:t>
+      </w:r>
+      <w:r>
+        <w:rPr>
+          <w:rFonts w:ascii="Cambria" w:hAnsi="Cambria"/>
+        </w:rPr>
+        <w:t xml:space="preserve"> and</w:t>
+      </w:r>
+      <w:r>
+        <w:rPr>
+          <w:rFonts w:ascii="Cambria" w:hAnsi="Cambria"/>
+        </w:rPr>
+        <w:t xml:space="preserve"> </w:t>
+      </w:r>
+      <w:r>
+        <w:rPr>
+          <w:rFonts w:ascii="Cambria" w:hAnsi="Cambria"/>
+        </w:rPr>
+        <w:t>development boards</w:t>
+      </w:r>
+      <w:r>
+        <w:rPr>
+          <w:rFonts w:ascii="Cambria" w:hAnsi="Cambria"/>
+        </w:rPr>
+        <w:t xml:space="preserve"> like</w:t>
+      </w:r>
+      <w:r>
+        <w:rPr>
+          <w:rFonts w:ascii="Cambria" w:hAnsi="Cambria"/>
+        </w:rPr>
+        <w:t xml:space="preserve"> </w:t>
+      </w:r>
+      <w:r>
+        <w:rPr>
+          <w:rFonts w:ascii="Cambria" w:hAnsi="Cambria"/>
+        </w:rPr>
+        <w:t>R</w:t>
+      </w:r>
+      <w:r>
+        <w:rPr>
+          <w:rFonts w:ascii="Cambria" w:hAnsi="Cambria"/>
+        </w:rPr>
+        <w:t>aspberry pi</w:t>
+      </w:r>
+      <w:r>
+        <w:rPr>
+          <w:rFonts w:ascii="Cambria" w:hAnsi="Cambria"/>
+        </w:rPr>
+        <w:t>, BBB</w:t>
+      </w:r>
+      <w:r>
+        <w:rPr>
+          <w:rFonts w:ascii="Cambria" w:hAnsi="Cambria"/>
+        </w:rPr>
+        <w:t xml:space="preserve"> </w:t>
       </w:r>
       <w:proofErr w:type="spellStart"/>
       <w:r>
-        <w:t>PhantumJS</w:t>
+        <w:rPr>
+          <w:rFonts w:ascii="Cambria" w:hAnsi="Cambria"/>
+        </w:rPr>
+        <w:t>etc</w:t>
       </w:r>
       <w:proofErr w:type="spellEnd"/>
       <w:r>
+        <w:rPr>
+          <w:rFonts w:ascii="Cambria" w:hAnsi="Cambria"/>
+          <w:b/>
+        </w:rPr>
+        <w:tab/>
+      </w:r>
+    </w:p>
+    <w:p>
+      <w:pPr>
+        <w:rPr>
+          <w:rFonts w:ascii="Cambria" w:hAnsi="Cambria"/>
+        </w:rPr>
+      </w:pPr>
+      <w:r>
+        <w:rPr>
+          <w:rFonts w:ascii="Cambria" w:hAnsi="Cambria"/>
+        </w:rPr>
+        <w:t xml:space="preserve">• </w:t>
+      </w:r>
+      <w:r>
+        <w:rPr>
+          <w:rFonts w:ascii="Cambria" w:hAnsi="Cambria"/>
+        </w:rPr>
+        <w:t>Have intermediate level experience</w:t>
+      </w:r>
+      <w:r>
+        <w:rPr>
+          <w:rFonts w:ascii="Cambria" w:hAnsi="Cambria"/>
+        </w:rPr>
+        <w:t xml:space="preserve"> in PCB Designing </w:t>
+      </w:r>
+    </w:p>
+    <w:p>
+      <w:pPr>
+        <w:rPr>
+          <w:rFonts w:ascii="Cambria" w:hAnsi="Cambria"/>
+        </w:rPr>
+      </w:pPr>
+      <w:r>
+        <w:rPr>
+          <w:rFonts w:ascii="Cambria" w:hAnsi="Cambria"/>
+        </w:rPr>
+        <w:t xml:space="preserve">• </w:t>
+      </w:r>
+      <w:r>
+        <w:rPr>
+          <w:rFonts w:ascii="Cambria" w:hAnsi="Cambria"/>
+        </w:rPr>
+        <w:t xml:space="preserve">Can use </w:t>
+      </w:r>
+      <w:proofErr w:type="spellStart"/>
+      <w:r>
+        <w:rPr>
+          <w:rFonts w:ascii="Cambria" w:hAnsi="Cambria"/>
+        </w:rPr>
+        <w:t>LABView</w:t>
+      </w:r>
+      <w:proofErr w:type="spellEnd"/>
+      <w:r>
+        <w:rPr>
+          <w:rFonts w:ascii="Cambria" w:hAnsi="Cambria"/>
+        </w:rPr>
+        <w:t>, MATLAB,</w:t>
+      </w:r>
+      <w:r>
+        <w:rPr>
+          <w:rFonts w:ascii="Cambria" w:hAnsi="Cambria"/>
+        </w:rPr>
+        <w:t xml:space="preserve"> Maple,</w:t>
+      </w:r>
+      <w:r>
+        <w:rPr>
+          <w:rFonts w:ascii="Cambria" w:hAnsi="Cambria"/>
+        </w:rPr>
+        <w:t xml:space="preserve"> KEIL</w:t>
+      </w:r>
+      <w:r>
+        <w:rPr>
+          <w:rFonts w:ascii="Cambria" w:hAnsi="Cambria"/>
+        </w:rPr>
+        <w:t>,</w:t>
+      </w:r>
+      <w:r>
+        <w:rPr>
+          <w:rFonts w:ascii="Cambria" w:hAnsi="Cambria"/>
+        </w:rPr>
+        <w:t xml:space="preserve"> PSpice, </w:t>
+      </w:r>
+      <w:r>
+        <w:rPr>
+          <w:rFonts w:ascii="Cambria" w:hAnsi="Cambria"/>
+        </w:rPr>
+        <w:t>Multisim</w:t>
+      </w:r>
+      <w:r>
+        <w:rPr>
+          <w:rFonts w:ascii="Cambria" w:hAnsi="Cambria"/>
+        </w:rPr>
+        <w:t xml:space="preserve"> and Eclipse</w:t>
+      </w:r>
+      <w:r>
+        <w:rPr>
+          <w:rFonts w:ascii="Cambria" w:hAnsi="Cambria"/>
+        </w:rPr>
+        <w:t>.</w:t>
+      </w:r>
+    </w:p>
+    <w:p>
+      <w:pPr>
+        <w:rPr>
+          <w:rFonts w:ascii="Cambria" w:hAnsi="Cambria"/>
+        </w:rPr>
+      </w:pPr>
+      <w:r>
+        <w:rPr>
+          <w:rFonts w:ascii="Cambria" w:hAnsi="Cambria"/>
+        </w:rPr>
+        <w:t>• Proficient in web scraping and crawling.</w:t>
+      </w:r>
+    </w:p>
+    <w:p>
+      <w:pPr>
+        <w:rPr>
+          <w:rFonts w:ascii="Cambria" w:hAnsi="Cambria"/>
+        </w:rPr>
+      </w:pPr>
+      <w:r>
+        <w:rPr>
+          <w:rFonts w:ascii="Cambria" w:hAnsi="Cambria"/>
+        </w:rPr>
+        <w:t xml:space="preserve">• </w:t>
+      </w:r>
+      <w:r>
+        <w:rPr>
+          <w:rFonts w:ascii="Cambria" w:hAnsi="Cambria"/>
+        </w:rPr>
+        <w:t xml:space="preserve">Have strong debugging </w:t>
+      </w:r>
+      <w:r>
+        <w:rPr>
+          <w:rFonts w:ascii="Cambria" w:hAnsi="Cambria"/>
+        </w:rPr>
+        <w:t xml:space="preserve">and troubleshooting </w:t>
+      </w:r>
+      <w:r>
+        <w:rPr>
+          <w:rFonts w:ascii="Cambria" w:hAnsi="Cambria"/>
+        </w:rPr>
+        <w:t>skills</w:t>
+      </w:r>
+      <w:r>
+        <w:rPr>
+          <w:rFonts w:ascii="Cambria" w:hAnsi="Cambria"/>
+        </w:rPr>
+        <w:t xml:space="preserve"> of both software and hardware including computers,</w:t>
+      </w:r>
+    </w:p>
+    <w:p>
+      <w:pPr>
+        <w:rPr>
+          <w:rFonts w:ascii="Cambria" w:hAnsi="Cambria"/>
+        </w:rPr>
+      </w:pPr>
+      <w:r>
+        <w:rPr>
+          <w:rFonts w:ascii="Cambria" w:hAnsi="Cambria"/>
+        </w:rPr>
+        <w:t xml:space="preserve">   network equipment and workstations, Smart phone</w:t>
+      </w:r>
+      <w:r>
+        <w:rPr>
+          <w:rFonts w:ascii="Cambria" w:hAnsi="Cambria"/>
+        </w:rPr>
+        <w:t>s</w:t>
+      </w:r>
+      <w:r>
+        <w:rPr>
+          <w:rFonts w:ascii="Cambria" w:hAnsi="Cambria"/>
+        </w:rPr>
+        <w:t xml:space="preserve"> (</w:t>
+      </w:r>
+      <w:r>
+        <w:rPr>
+          <w:rFonts w:ascii="Cambria" w:hAnsi="Cambria"/>
+        </w:rPr>
+        <w:t>A</w:t>
+      </w:r>
+      <w:r>
+        <w:rPr>
+          <w:rFonts w:ascii="Cambria" w:hAnsi="Cambria"/>
+        </w:rPr>
+        <w:t>ndroid</w:t>
+      </w:r>
+      <w:r>
+        <w:rPr>
+          <w:rFonts w:ascii="Cambria" w:hAnsi="Cambria"/>
+        </w:rPr>
+        <w:t>,</w:t>
+      </w:r>
+      <w:r>
+        <w:rPr>
+          <w:rFonts w:ascii="Cambria" w:hAnsi="Cambria"/>
+        </w:rPr>
         <w:t xml:space="preserve"> </w:t>
       </w:r>
       <w:r>
-        <w:t>etc.</w:t>
-      </w:r>
-      <w:r>
-        <w:t>)</w:t>
-      </w:r>
-    </w:p>
-    <w:p>
-      <w:pPr>
-        <w:rPr>
-          <w:rFonts w:ascii="Cambria" w:hAnsi="Cambria"/>
-        </w:rPr>
-      </w:pPr>
-      <w:r>
-        <w:rPr>
-          <w:rFonts w:ascii="Cambria" w:hAnsi="Cambria"/>
-        </w:rPr>
-        <w:t>• Experienced in using</w:t>
-      </w:r>
-      <w:r>
-        <w:rPr>
-          <w:rFonts w:ascii="Cambria" w:hAnsi="Cambria"/>
-        </w:rPr>
-        <w:t xml:space="preserve"> Cloud e.g. Azure (App services, Compute), Google Cloud </w:t>
-      </w:r>
-      <w:r>
-        <w:rPr>
-          <w:rFonts w:ascii="Cambria" w:hAnsi="Cambria"/>
-        </w:rPr>
-        <w:t>Platform</w:t>
-      </w:r>
-      <w:r>
-        <w:rPr>
-          <w:rFonts w:ascii="Cambria" w:hAnsi="Cambria"/>
-        </w:rPr>
-        <w:t xml:space="preserve"> (Google Compute Engine, Google App Engine)</w:t>
+        <w:rPr>
+          <w:rFonts w:ascii="Cambria" w:hAnsi="Cambria"/>
+        </w:rPr>
+        <w:t>iP</w:t>
+      </w:r>
+      <w:r>
+        <w:rPr>
+          <w:rFonts w:ascii="Cambria" w:hAnsi="Cambria"/>
+        </w:rPr>
+        <w:t xml:space="preserve">hone, Windows </w:t>
+      </w:r>
+      <w:r>
+        <w:rPr>
+          <w:rFonts w:ascii="Cambria" w:hAnsi="Cambria"/>
+        </w:rPr>
+        <w:t>P</w:t>
+      </w:r>
+      <w:r>
+        <w:rPr>
+          <w:rFonts w:ascii="Cambria" w:hAnsi="Cambria"/>
+        </w:rPr>
+        <w:t>hone</w:t>
       </w:r>
       <w:r>
         <w:rPr>
@@ -1519,661 +2540,34 @@
         <w:rPr>
           <w:rFonts w:ascii="Cambria" w:hAnsi="Cambria"/>
         </w:rPr>
-        <w:t>Amazon Web Services</w:t>
-      </w:r>
-      <w:r>
-        <w:rPr>
-          <w:rFonts w:ascii="Cambria" w:hAnsi="Cambria"/>
-        </w:rPr>
-        <w:t xml:space="preserve"> and IMB Cloud</w:t>
-      </w:r>
-      <w:r>
-        <w:rPr>
-          <w:rFonts w:ascii="Cambria" w:hAnsi="Cambria"/>
-        </w:rPr>
-        <w:t xml:space="preserve"> (</w:t>
-      </w:r>
-      <w:proofErr w:type="spellStart"/>
-      <w:r>
-        <w:rPr>
-          <w:rFonts w:ascii="Cambria" w:hAnsi="Cambria"/>
-        </w:rPr>
-        <w:t>bluemix</w:t>
-      </w:r>
-      <w:proofErr w:type="spellEnd"/>
-      <w:r>
-        <w:rPr>
-          <w:rFonts w:ascii="Cambria" w:hAnsi="Cambria"/>
-        </w:rPr>
-        <w:t>)</w:t>
-      </w:r>
-    </w:p>
-    <w:p>
-      <w:pPr>
-        <w:rPr>
-          <w:rFonts w:ascii="Cambria" w:hAnsi="Cambria"/>
-        </w:rPr>
-      </w:pPr>
-      <w:r>
-        <w:rPr>
-          <w:rFonts w:ascii="Cambria" w:hAnsi="Cambria"/>
-        </w:rPr>
-        <w:t xml:space="preserve">• </w:t>
-      </w:r>
-      <w:r>
-        <w:rPr>
-          <w:rFonts w:ascii="Cambria" w:hAnsi="Cambria"/>
-        </w:rPr>
-        <w:t>Familiar</w:t>
-      </w:r>
-      <w:r>
-        <w:rPr>
-          <w:rFonts w:ascii="Cambria" w:hAnsi="Cambria"/>
-        </w:rPr>
-        <w:t xml:space="preserve"> with container engines </w:t>
-      </w:r>
-      <w:r>
-        <w:rPr>
-          <w:rFonts w:ascii="Cambria" w:hAnsi="Cambria"/>
-        </w:rPr>
-        <w:t xml:space="preserve">e.g. </w:t>
-      </w:r>
-      <w:r>
-        <w:t>Docker (images</w:t>
-      </w:r>
-      <w:r>
-        <w:t>,</w:t>
-      </w:r>
-      <w:r>
-        <w:t xml:space="preserve"> </w:t>
-      </w:r>
-      <w:r>
-        <w:t>containers, services, swarms, stacks)</w:t>
-      </w:r>
-      <w:r>
-        <w:t xml:space="preserve"> and </w:t>
-      </w:r>
-      <w:r>
-        <w:rPr>
-          <w:rStyle w:val="st"/>
-        </w:rPr>
-        <w:t>Kubernetes</w:t>
-      </w:r>
-      <w:r>
-        <w:rPr>
-          <w:rStyle w:val="st"/>
-        </w:rPr>
-        <w:t>.</w:t>
-      </w:r>
-    </w:p>
-    <w:p>
-      <w:pPr>
-        <w:rPr>
-          <w:rFonts w:ascii="Cambria" w:hAnsi="Cambria"/>
-        </w:rPr>
-      </w:pPr>
-      <w:r>
-        <w:rPr>
-          <w:rFonts w:ascii="Cambria" w:hAnsi="Cambria"/>
-        </w:rPr>
-        <w:t xml:space="preserve">• Familiar with </w:t>
-      </w:r>
-      <w:proofErr w:type="spellStart"/>
-      <w:r>
-        <w:rPr>
-          <w:rFonts w:ascii="Cambria" w:hAnsi="Cambria"/>
-        </w:rPr>
-        <w:t>Blockchain</w:t>
-      </w:r>
-      <w:proofErr w:type="spellEnd"/>
-      <w:r>
-        <w:rPr>
-          <w:rFonts w:ascii="Cambria" w:hAnsi="Cambria"/>
-        </w:rPr>
-        <w:t xml:space="preserve"> development on </w:t>
-      </w:r>
-      <w:proofErr w:type="spellStart"/>
-      <w:r>
-        <w:t>Hyperledger</w:t>
-      </w:r>
-      <w:proofErr w:type="spellEnd"/>
-      <w:r>
-        <w:t xml:space="preserve"> and </w:t>
-      </w:r>
-      <w:proofErr w:type="spellStart"/>
-      <w:r>
-        <w:t>Ethereum</w:t>
-      </w:r>
-      <w:proofErr w:type="spellEnd"/>
-      <w:r>
-        <w:t xml:space="preserve"> platform</w:t>
-      </w:r>
-    </w:p>
-    <w:p>
-      <w:pPr>
-        <w:rPr>
-          <w:rFonts w:ascii="Cambria" w:hAnsi="Cambria"/>
-        </w:rPr>
-      </w:pPr>
-      <w:r>
-        <w:rPr>
-          <w:rFonts w:ascii="Cambria" w:hAnsi="Cambria"/>
-        </w:rPr>
-        <w:t>• Proficient</w:t>
-      </w:r>
-      <w:r>
-        <w:rPr>
-          <w:rFonts w:ascii="Cambria" w:hAnsi="Cambria"/>
-        </w:rPr>
-        <w:t xml:space="preserve"> in using </w:t>
-      </w:r>
-      <w:r>
-        <w:rPr>
-          <w:rFonts w:ascii="Cambria" w:hAnsi="Cambria"/>
-        </w:rPr>
-        <w:t xml:space="preserve">both CLI and GUI </w:t>
-      </w:r>
-      <w:r>
-        <w:rPr>
-          <w:rFonts w:ascii="Cambria" w:hAnsi="Cambria"/>
-        </w:rPr>
-        <w:t xml:space="preserve">Version Control </w:t>
-      </w:r>
-      <w:r>
-        <w:rPr>
-          <w:rFonts w:ascii="Cambria" w:hAnsi="Cambria"/>
-        </w:rPr>
-        <w:t xml:space="preserve">tools related to GIT, HG, </w:t>
-      </w:r>
-      <w:proofErr w:type="gramStart"/>
-      <w:r>
-        <w:rPr>
-          <w:rFonts w:ascii="Cambria" w:hAnsi="Cambria"/>
-        </w:rPr>
-        <w:t>SVN</w:t>
-      </w:r>
-      <w:proofErr w:type="gramEnd"/>
-      <w:r>
-        <w:rPr>
-          <w:rFonts w:ascii="Cambria" w:hAnsi="Cambria"/>
-        </w:rPr>
-        <w:t xml:space="preserve"> </w:t>
-      </w:r>
-    </w:p>
-    <w:p>
-      <w:pPr>
-        <w:rPr>
-          <w:rFonts w:ascii="Cambria" w:hAnsi="Cambria"/>
-        </w:rPr>
-      </w:pPr>
-      <w:r>
-        <w:rPr>
-          <w:rFonts w:ascii="Cambria" w:hAnsi="Cambria"/>
-        </w:rPr>
-        <w:t xml:space="preserve">• Experienced in </w:t>
-      </w:r>
-      <w:r>
-        <w:rPr>
-          <w:rFonts w:ascii="Cambria" w:hAnsi="Cambria"/>
-        </w:rPr>
-        <w:t xml:space="preserve">desktop app development </w:t>
-      </w:r>
-      <w:r>
-        <w:rPr>
-          <w:rFonts w:ascii="Cambria" w:hAnsi="Cambria"/>
-        </w:rPr>
-        <w:t xml:space="preserve">using </w:t>
-      </w:r>
-      <w:r>
-        <w:rPr>
-          <w:rFonts w:ascii="Cambria" w:hAnsi="Cambria"/>
-        </w:rPr>
-        <w:t>WPF</w:t>
-      </w:r>
-      <w:r>
-        <w:rPr>
-          <w:rFonts w:ascii="Cambria" w:hAnsi="Cambria"/>
-        </w:rPr>
-        <w:t xml:space="preserve"> </w:t>
-      </w:r>
-      <w:r>
-        <w:rPr>
-          <w:rFonts w:ascii="Cambria" w:hAnsi="Cambria"/>
-        </w:rPr>
-        <w:t xml:space="preserve">and </w:t>
-      </w:r>
-      <w:r>
-        <w:rPr>
-          <w:rFonts w:ascii="Cambria" w:hAnsi="Cambria"/>
-        </w:rPr>
-        <w:t xml:space="preserve">QT with </w:t>
-      </w:r>
-      <w:r>
-        <w:rPr>
-          <w:rFonts w:ascii="Cambria" w:hAnsi="Cambria"/>
-        </w:rPr>
-        <w:t xml:space="preserve">C#, </w:t>
-      </w:r>
-      <w:r>
-        <w:rPr>
-          <w:rFonts w:ascii="Cambria" w:hAnsi="Cambria"/>
-        </w:rPr>
-        <w:t>C++ and Python (</w:t>
-      </w:r>
-      <w:proofErr w:type="spellStart"/>
-      <w:r>
-        <w:rPr>
-          <w:rFonts w:ascii="Cambria" w:hAnsi="Cambria"/>
-        </w:rPr>
-        <w:t>PyQT</w:t>
-      </w:r>
-      <w:proofErr w:type="spellEnd"/>
-      <w:r>
-        <w:rPr>
-          <w:rFonts w:ascii="Cambria" w:hAnsi="Cambria"/>
-        </w:rPr>
-        <w:t xml:space="preserve"> or </w:t>
-      </w:r>
-      <w:proofErr w:type="spellStart"/>
-      <w:r>
-        <w:rPr>
-          <w:rFonts w:ascii="Cambria" w:hAnsi="Cambria"/>
-        </w:rPr>
-        <w:t>PySide</w:t>
-      </w:r>
-      <w:proofErr w:type="spellEnd"/>
-      <w:r>
-        <w:rPr>
-          <w:rFonts w:ascii="Cambria" w:hAnsi="Cambria"/>
-        </w:rPr>
-        <w:t xml:space="preserve">). </w:t>
-      </w:r>
-    </w:p>
-    <w:p>
-      <w:pPr>
-        <w:rPr>
-          <w:rFonts w:ascii="Cambria" w:hAnsi="Cambria"/>
-        </w:rPr>
-      </w:pPr>
-      <w:r>
-        <w:rPr>
-          <w:rFonts w:ascii="Cambria" w:hAnsi="Cambria"/>
-        </w:rPr>
-        <w:t>•</w:t>
-      </w:r>
-      <w:r>
-        <w:rPr>
-          <w:rFonts w:ascii="Cambria" w:hAnsi="Cambria"/>
-        </w:rPr>
-        <w:t xml:space="preserve"> </w:t>
-      </w:r>
-      <w:r>
-        <w:rPr>
-          <w:rFonts w:ascii="Cambria" w:hAnsi="Cambria"/>
-        </w:rPr>
-        <w:t xml:space="preserve">Experienced in using </w:t>
-      </w:r>
-      <w:r>
-        <w:rPr>
-          <w:rFonts w:ascii="Cambria" w:hAnsi="Cambria"/>
-        </w:rPr>
-        <w:t>Databases</w:t>
-      </w:r>
-      <w:r>
-        <w:rPr>
-          <w:rFonts w:ascii="Cambria" w:hAnsi="Cambria"/>
-        </w:rPr>
-        <w:t xml:space="preserve"> (</w:t>
-      </w:r>
-      <w:r>
-        <w:rPr>
-          <w:rFonts w:ascii="Cambria" w:hAnsi="Cambria"/>
-        </w:rPr>
-        <w:t>MySQL</w:t>
-      </w:r>
-      <w:r>
-        <w:rPr>
-          <w:rFonts w:ascii="Cambria" w:hAnsi="Cambria"/>
-        </w:rPr>
-        <w:t xml:space="preserve">, MS </w:t>
-      </w:r>
-      <w:r>
-        <w:rPr>
-          <w:rFonts w:ascii="Cambria" w:hAnsi="Cambria"/>
-        </w:rPr>
-        <w:t>SQL</w:t>
-      </w:r>
-      <w:r>
-        <w:rPr>
-          <w:rFonts w:ascii="Cambria" w:hAnsi="Cambria"/>
-        </w:rPr>
-        <w:t>,</w:t>
-      </w:r>
-      <w:r>
-        <w:rPr>
-          <w:rFonts w:ascii="Cambria" w:hAnsi="Cambria"/>
-        </w:rPr>
-        <w:t xml:space="preserve"> </w:t>
-      </w:r>
-      <w:r>
-        <w:rPr>
-          <w:rFonts w:ascii="Cambria" w:hAnsi="Cambria"/>
-        </w:rPr>
-        <w:t>MongoDB</w:t>
-      </w:r>
-      <w:r>
-        <w:rPr>
-          <w:rFonts w:ascii="Cambria" w:hAnsi="Cambria"/>
-        </w:rPr>
-        <w:t xml:space="preserve">, </w:t>
-      </w:r>
-      <w:proofErr w:type="spellStart"/>
-      <w:r>
-        <w:rPr>
-          <w:rFonts w:ascii="Cambria" w:hAnsi="Cambria"/>
-        </w:rPr>
-        <w:t>CouchDB</w:t>
-      </w:r>
-      <w:proofErr w:type="spellEnd"/>
-      <w:r>
-        <w:rPr>
-          <w:rFonts w:ascii="Cambria" w:hAnsi="Cambria"/>
-        </w:rPr>
-        <w:t xml:space="preserve">, </w:t>
-      </w:r>
-      <w:proofErr w:type="spellStart"/>
-      <w:r>
-        <w:rPr>
-          <w:rFonts w:ascii="Cambria" w:hAnsi="Cambria"/>
-        </w:rPr>
-        <w:t>IndexedDB</w:t>
-      </w:r>
-      <w:proofErr w:type="spellEnd"/>
-      <w:r>
-        <w:rPr>
-          <w:rFonts w:ascii="Cambria" w:hAnsi="Cambria"/>
-        </w:rPr>
-        <w:t xml:space="preserve"> </w:t>
-      </w:r>
-      <w:proofErr w:type="spellStart"/>
-      <w:r>
-        <w:rPr>
-          <w:rFonts w:ascii="Cambria" w:hAnsi="Cambria"/>
-        </w:rPr>
-        <w:t>etc</w:t>
-      </w:r>
-      <w:proofErr w:type="spellEnd"/>
-      <w:r>
-        <w:rPr>
-          <w:rFonts w:ascii="Cambria" w:hAnsi="Cambria"/>
-        </w:rPr>
-        <w:t>)</w:t>
-      </w:r>
-      <w:r>
-        <w:rPr>
-          <w:rFonts w:ascii="Cambria" w:hAnsi="Cambria"/>
-        </w:rPr>
-        <w:t>.</w:t>
-      </w:r>
-    </w:p>
-    <w:p>
-      <w:pPr>
-        <w:rPr>
-          <w:rFonts w:ascii="Cambria" w:hAnsi="Cambria"/>
-        </w:rPr>
-      </w:pPr>
-      <w:r>
-        <w:rPr>
-          <w:rFonts w:ascii="Cambria" w:hAnsi="Cambria"/>
-        </w:rPr>
-        <w:t xml:space="preserve">• Can use ORMs (EF or </w:t>
-      </w:r>
-      <w:proofErr w:type="spellStart"/>
-      <w:r>
-        <w:rPr>
-          <w:rFonts w:ascii="Cambria" w:hAnsi="Cambria"/>
-        </w:rPr>
-        <w:t>Nhibernate</w:t>
-      </w:r>
-      <w:proofErr w:type="spellEnd"/>
-      <w:r>
-        <w:rPr>
-          <w:rFonts w:ascii="Cambria" w:hAnsi="Cambria"/>
-        </w:rPr>
-        <w:t xml:space="preserve"> </w:t>
-      </w:r>
-      <w:proofErr w:type="spellStart"/>
-      <w:r>
-        <w:rPr>
-          <w:rFonts w:ascii="Cambria" w:hAnsi="Cambria"/>
-        </w:rPr>
-        <w:t>etc</w:t>
-      </w:r>
-      <w:proofErr w:type="spellEnd"/>
-      <w:r>
-        <w:rPr>
-          <w:rFonts w:ascii="Cambria" w:hAnsi="Cambria"/>
-        </w:rPr>
-        <w:t>) with any supported database</w:t>
-      </w:r>
-      <w:r>
-        <w:rPr>
-          <w:rFonts w:ascii="Cambria" w:hAnsi="Cambria"/>
-        </w:rPr>
-        <w:t xml:space="preserve"> using connecters/adapters</w:t>
-      </w:r>
-    </w:p>
-    <w:p>
-      <w:pPr>
-        <w:rPr>
-          <w:rFonts w:ascii="Cambria" w:hAnsi="Cambria"/>
-        </w:rPr>
-      </w:pPr>
-      <w:r>
-        <w:rPr>
-          <w:rFonts w:ascii="Cambria" w:hAnsi="Cambria"/>
-        </w:rPr>
-        <w:t>•</w:t>
-      </w:r>
-      <w:r>
-        <w:rPr>
-          <w:rFonts w:ascii="Cambria" w:hAnsi="Cambria"/>
-        </w:rPr>
-        <w:t xml:space="preserve"> Experienced in using</w:t>
-      </w:r>
-      <w:r>
-        <w:rPr>
-          <w:rFonts w:ascii="Cambria" w:hAnsi="Cambria"/>
-        </w:rPr>
-        <w:t xml:space="preserve"> Clustered Caching</w:t>
-      </w:r>
-      <w:r>
-        <w:rPr>
-          <w:rFonts w:ascii="Cambria" w:hAnsi="Cambria"/>
-        </w:rPr>
-        <w:t xml:space="preserve"> Systems (</w:t>
-      </w:r>
-      <w:proofErr w:type="spellStart"/>
-      <w:r>
-        <w:rPr>
-          <w:rFonts w:ascii="Cambria" w:hAnsi="Cambria"/>
-        </w:rPr>
-        <w:t>Memcached</w:t>
-      </w:r>
-      <w:proofErr w:type="spellEnd"/>
-      <w:r>
-        <w:rPr>
-          <w:rFonts w:ascii="Cambria" w:hAnsi="Cambria"/>
-        </w:rPr>
-        <w:t xml:space="preserve">, </w:t>
-      </w:r>
-      <w:proofErr w:type="spellStart"/>
-      <w:r>
-        <w:rPr>
-          <w:rFonts w:ascii="Cambria" w:hAnsi="Cambria"/>
-        </w:rPr>
-        <w:t>Redis</w:t>
-      </w:r>
-      <w:proofErr w:type="spellEnd"/>
-      <w:r>
-        <w:rPr>
-          <w:rFonts w:ascii="Cambria" w:hAnsi="Cambria"/>
-        </w:rPr>
-        <w:t>)</w:t>
-      </w:r>
-    </w:p>
-    <w:p>
-      <w:pPr>
-        <w:rPr>
-          <w:rFonts w:ascii="Cambria" w:hAnsi="Cambria"/>
-        </w:rPr>
-      </w:pPr>
-      <w:r>
-        <w:rPr>
-          <w:rFonts w:ascii="Cambria" w:hAnsi="Cambria"/>
-        </w:rPr>
-        <w:t>•</w:t>
-      </w:r>
-      <w:r>
-        <w:rPr>
-          <w:rFonts w:ascii="Cambria" w:hAnsi="Cambria"/>
-        </w:rPr>
-        <w:t xml:space="preserve"> Ha</w:t>
-      </w:r>
-      <w:r>
-        <w:rPr>
-          <w:rFonts w:ascii="Cambria" w:hAnsi="Cambria"/>
-        </w:rPr>
-        <w:t>ve</w:t>
-      </w:r>
-      <w:r>
-        <w:rPr>
-          <w:rFonts w:ascii="Cambria" w:hAnsi="Cambria"/>
-        </w:rPr>
-        <w:t xml:space="preserve"> basic experience in Node.js</w:t>
-      </w:r>
-      <w:r>
-        <w:rPr>
-          <w:rFonts w:ascii="Cambria" w:hAnsi="Cambria"/>
-        </w:rPr>
-        <w:t xml:space="preserve"> and </w:t>
-      </w:r>
-      <w:r>
-        <w:rPr>
-          <w:rFonts w:ascii="Cambria" w:hAnsi="Cambria"/>
-        </w:rPr>
-        <w:t>Node-</w:t>
-      </w:r>
-      <w:r>
-        <w:rPr>
-          <w:rFonts w:ascii="Cambria" w:hAnsi="Cambria"/>
-        </w:rPr>
-        <w:t>RED</w:t>
-      </w:r>
-    </w:p>
-    <w:p>
-      <w:pPr>
-        <w:rPr>
-          <w:rFonts w:ascii="Cambria" w:hAnsi="Cambria"/>
-        </w:rPr>
-      </w:pPr>
-      <w:r>
-        <w:rPr>
-          <w:rFonts w:ascii="Cambria" w:hAnsi="Cambria"/>
-        </w:rPr>
-        <w:t xml:space="preserve">• </w:t>
-      </w:r>
-      <w:r>
-        <w:rPr>
-          <w:rFonts w:ascii="Cambria" w:hAnsi="Cambria"/>
-        </w:rPr>
-        <w:t>Can use any type of Linux/U</w:t>
-      </w:r>
-      <w:r>
-        <w:rPr>
-          <w:rFonts w:ascii="Cambria" w:hAnsi="Cambria"/>
-        </w:rPr>
-        <w:t>ni</w:t>
-      </w:r>
-      <w:r>
-        <w:rPr>
-          <w:rFonts w:ascii="Cambria" w:hAnsi="Cambria"/>
-        </w:rPr>
-        <w:t>x distr</w:t>
-      </w:r>
-      <w:r>
-        <w:rPr>
-          <w:rFonts w:ascii="Cambria" w:hAnsi="Cambria"/>
-        </w:rPr>
-        <w:t xml:space="preserve">ibution including </w:t>
-      </w:r>
-      <w:proofErr w:type="spellStart"/>
-      <w:r>
-        <w:rPr>
-          <w:rFonts w:ascii="Cambria" w:hAnsi="Cambria"/>
-        </w:rPr>
-        <w:t>Debian</w:t>
-      </w:r>
-      <w:proofErr w:type="spellEnd"/>
-      <w:r>
-        <w:rPr>
-          <w:rFonts w:ascii="Cambria" w:hAnsi="Cambria"/>
-        </w:rPr>
-        <w:t xml:space="preserve">, </w:t>
-      </w:r>
-      <w:r>
-        <w:rPr>
-          <w:rFonts w:ascii="Cambria" w:hAnsi="Cambria"/>
-        </w:rPr>
-        <w:t>Ubuntu</w:t>
-      </w:r>
-      <w:r>
-        <w:rPr>
-          <w:rFonts w:ascii="Cambria" w:hAnsi="Cambria"/>
-        </w:rPr>
-        <w:t>, RHEL</w:t>
-      </w:r>
-      <w:r>
-        <w:rPr>
-          <w:rFonts w:ascii="Cambria" w:hAnsi="Cambria"/>
-        </w:rPr>
-        <w:t>,</w:t>
-      </w:r>
-      <w:r>
-        <w:rPr>
-          <w:rFonts w:ascii="Cambria" w:hAnsi="Cambria"/>
-        </w:rPr>
-        <w:t xml:space="preserve"> CENTOS, </w:t>
-      </w:r>
-      <w:r>
-        <w:rPr>
-          <w:rFonts w:ascii="Cambria" w:hAnsi="Cambria"/>
-        </w:rPr>
-        <w:t>FEDORA</w:t>
-      </w:r>
-      <w:r>
-        <w:rPr>
-          <w:rFonts w:ascii="Cambria" w:hAnsi="Cambria"/>
-        </w:rPr>
-        <w:t xml:space="preserve">, </w:t>
-      </w:r>
-      <w:r>
-        <w:rPr>
-          <w:rFonts w:ascii="Cambria" w:hAnsi="Cambria"/>
-        </w:rPr>
-        <w:t xml:space="preserve">  </w:t>
-      </w:r>
-      <w:r>
-        <w:rPr>
-          <w:rFonts w:ascii="Cambria" w:hAnsi="Cambria"/>
-        </w:rPr>
-        <w:t xml:space="preserve">BACKTRACK, </w:t>
-      </w:r>
-      <w:r>
-        <w:rPr>
-          <w:rFonts w:ascii="Cambria" w:hAnsi="Cambria"/>
-        </w:rPr>
-        <w:t xml:space="preserve">Kali </w:t>
+        <w:t>B</w:t>
+      </w:r>
+      <w:r>
+        <w:rPr>
+          <w:rFonts w:ascii="Cambria" w:hAnsi="Cambria"/>
+        </w:rPr>
+        <w:t>ada)</w:t>
+      </w:r>
+    </w:p>
+    <w:p>
+      <w:pPr>
+        <w:rPr>
+          <w:rFonts w:ascii="Cambria" w:hAnsi="Cambria"/>
+        </w:rPr>
+      </w:pPr>
+    </w:p>
+    <w:p>
+      <w:pPr>
+        <w:rPr>
+          <w:rFonts w:ascii="Cambria" w:hAnsi="Cambria"/>
+        </w:rPr>
+      </w:pPr>
+      <w:r>
+        <w:rPr>
+          <w:rFonts w:ascii="Cambria" w:hAnsi="Cambria"/>
+        </w:rPr>
+        <w:lastRenderedPageBreak/>
+        <w:t xml:space="preserve">• Can install and configure custom </w:t>
       </w:r>
       <w:r>
         <w:rPr>
@@ -2185,516 +2579,6 @@
         <w:rPr>
           <w:rFonts w:ascii="Cambria" w:hAnsi="Cambria"/>
         </w:rPr>
-        <w:t xml:space="preserve">, </w:t>
-      </w:r>
-      <w:r>
-        <w:t>FreeBSD</w:t>
-      </w:r>
-      <w:r>
-        <w:rPr>
-          <w:rFonts w:ascii="Cambria" w:hAnsi="Cambria"/>
-        </w:rPr>
-        <w:t>,</w:t>
-      </w:r>
-      <w:r>
-        <w:rPr>
-          <w:rFonts w:ascii="Cambria" w:hAnsi="Cambria"/>
-        </w:rPr>
-        <w:t xml:space="preserve"> </w:t>
-      </w:r>
-      <w:r>
-        <w:rPr>
-          <w:rFonts w:ascii="Cambria" w:hAnsi="Cambria"/>
-        </w:rPr>
-        <w:t xml:space="preserve">Embedded </w:t>
-      </w:r>
-      <w:r>
-        <w:rPr>
-          <w:rFonts w:ascii="Cambria" w:hAnsi="Cambria"/>
-        </w:rPr>
-        <w:t>Linux</w:t>
-      </w:r>
-      <w:r>
-        <w:rPr>
-          <w:rFonts w:ascii="Cambria" w:hAnsi="Cambria"/>
-        </w:rPr>
-        <w:t xml:space="preserve"> </w:t>
-      </w:r>
-      <w:r>
-        <w:rPr>
-          <w:rFonts w:ascii="Cambria" w:hAnsi="Cambria"/>
-        </w:rPr>
-        <w:t>etc</w:t>
-      </w:r>
-      <w:r>
-        <w:rPr>
-          <w:rFonts w:ascii="Cambria" w:hAnsi="Cambria"/>
-        </w:rPr>
-        <w:t>. I am using Linux since 2006</w:t>
-      </w:r>
-      <w:r>
-        <w:rPr>
-          <w:rFonts w:ascii="Cambria" w:hAnsi="Cambria"/>
-        </w:rPr>
-        <w:t xml:space="preserve">. </w:t>
-      </w:r>
-      <w:r>
-        <w:rPr>
-          <w:rFonts w:ascii="Cambria" w:hAnsi="Cambria"/>
-        </w:rPr>
-        <w:t xml:space="preserve"> </w:t>
-      </w:r>
-    </w:p>
-    <w:p>
-      <w:pPr>
-        <w:rPr>
-          <w:rFonts w:ascii="Cambria" w:hAnsi="Cambria"/>
-        </w:rPr>
-      </w:pPr>
-      <w:r>
-        <w:rPr>
-          <w:rFonts w:ascii="Cambria" w:hAnsi="Cambria"/>
-        </w:rPr>
-        <w:t xml:space="preserve">• </w:t>
-      </w:r>
-      <w:r>
-        <w:rPr>
-          <w:rFonts w:ascii="Cambria" w:hAnsi="Cambria"/>
-        </w:rPr>
-        <w:t>Can use jinja2 te</w:t>
-      </w:r>
-      <w:r>
-        <w:rPr>
-          <w:rFonts w:ascii="Cambria" w:hAnsi="Cambria"/>
-        </w:rPr>
-        <w:t>mplate engine</w:t>
-      </w:r>
-    </w:p>
-    <w:p>
-      <w:pPr>
-        <w:rPr>
-          <w:rFonts w:ascii="Cambria" w:hAnsi="Cambria"/>
-        </w:rPr>
-      </w:pPr>
-      <w:r>
-        <w:rPr>
-          <w:rFonts w:ascii="Cambria" w:hAnsi="Cambria"/>
-        </w:rPr>
-        <w:t xml:space="preserve">• Can use CAD tools like </w:t>
-      </w:r>
-      <w:r>
-        <w:rPr>
-          <w:rFonts w:ascii="Cambria" w:hAnsi="Cambria"/>
-        </w:rPr>
-        <w:t>Blender3D</w:t>
-      </w:r>
-      <w:r>
-        <w:rPr>
-          <w:rFonts w:ascii="Cambria" w:hAnsi="Cambria"/>
-        </w:rPr>
-        <w:t xml:space="preserve">, AutoCAD </w:t>
-      </w:r>
-      <w:r>
-        <w:rPr>
-          <w:rFonts w:ascii="Cambria" w:hAnsi="Cambria"/>
-        </w:rPr>
-        <w:t>and Photoshop</w:t>
-      </w:r>
-    </w:p>
-    <w:p>
-      <w:pPr>
-        <w:rPr>
-          <w:rFonts w:ascii="Cambria" w:hAnsi="Cambria"/>
-          <w:b/>
-        </w:rPr>
-      </w:pPr>
-      <w:r>
-        <w:rPr>
-          <w:rFonts w:ascii="Cambria" w:hAnsi="Cambria"/>
-        </w:rPr>
-        <w:t xml:space="preserve">• </w:t>
-      </w:r>
-      <w:r>
-        <w:rPr>
-          <w:rFonts w:ascii="Cambria" w:hAnsi="Cambria"/>
-        </w:rPr>
-        <w:t>Can use any microcontroller</w:t>
-      </w:r>
-      <w:r>
-        <w:rPr>
-          <w:rFonts w:ascii="Cambria" w:hAnsi="Cambria"/>
-        </w:rPr>
-        <w:t>, Arduino</w:t>
-      </w:r>
-      <w:r>
-        <w:rPr>
-          <w:rFonts w:ascii="Cambria" w:hAnsi="Cambria"/>
-        </w:rPr>
-        <w:t xml:space="preserve"> and</w:t>
-      </w:r>
-      <w:r>
-        <w:rPr>
-          <w:rFonts w:ascii="Cambria" w:hAnsi="Cambria"/>
-        </w:rPr>
-        <w:t xml:space="preserve"> </w:t>
-      </w:r>
-      <w:r>
-        <w:rPr>
-          <w:rFonts w:ascii="Cambria" w:hAnsi="Cambria"/>
-        </w:rPr>
-        <w:t>development boards</w:t>
-      </w:r>
-      <w:r>
-        <w:rPr>
-          <w:rFonts w:ascii="Cambria" w:hAnsi="Cambria"/>
-        </w:rPr>
-        <w:t xml:space="preserve"> like</w:t>
-      </w:r>
-      <w:r>
-        <w:rPr>
-          <w:rFonts w:ascii="Cambria" w:hAnsi="Cambria"/>
-        </w:rPr>
-        <w:t xml:space="preserve"> </w:t>
-      </w:r>
-      <w:r>
-        <w:rPr>
-          <w:rFonts w:ascii="Cambria" w:hAnsi="Cambria"/>
-        </w:rPr>
-        <w:t>R</w:t>
-      </w:r>
-      <w:r>
-        <w:rPr>
-          <w:rFonts w:ascii="Cambria" w:hAnsi="Cambria"/>
-        </w:rPr>
-        <w:t>aspberry pi</w:t>
-      </w:r>
-      <w:r>
-        <w:rPr>
-          <w:rFonts w:ascii="Cambria" w:hAnsi="Cambria"/>
-        </w:rPr>
-        <w:t>, BBB</w:t>
-      </w:r>
-      <w:r>
-        <w:rPr>
-          <w:rFonts w:ascii="Cambria" w:hAnsi="Cambria"/>
-        </w:rPr>
-        <w:t xml:space="preserve"> </w:t>
-      </w:r>
-      <w:proofErr w:type="spellStart"/>
-      <w:r>
-        <w:rPr>
-          <w:rFonts w:ascii="Cambria" w:hAnsi="Cambria"/>
-        </w:rPr>
-        <w:t>etc</w:t>
-      </w:r>
-      <w:proofErr w:type="spellEnd"/>
-      <w:r>
-        <w:rPr>
-          <w:rFonts w:ascii="Cambria" w:hAnsi="Cambria"/>
-          <w:b/>
-        </w:rPr>
-        <w:tab/>
-      </w:r>
-    </w:p>
-    <w:p>
-      <w:pPr>
-        <w:rPr>
-          <w:rFonts w:ascii="Cambria" w:hAnsi="Cambria"/>
-        </w:rPr>
-      </w:pPr>
-      <w:r>
-        <w:rPr>
-          <w:rFonts w:ascii="Cambria" w:hAnsi="Cambria"/>
-        </w:rPr>
-        <w:t xml:space="preserve">• </w:t>
-      </w:r>
-      <w:r>
-        <w:rPr>
-          <w:rFonts w:ascii="Cambria" w:hAnsi="Cambria"/>
-        </w:rPr>
-        <w:t>Have intermediate level experience</w:t>
-      </w:r>
-      <w:r>
-        <w:rPr>
-          <w:rFonts w:ascii="Cambria" w:hAnsi="Cambria"/>
-        </w:rPr>
-        <w:t xml:space="preserve"> in PCB Designing </w:t>
-      </w:r>
-    </w:p>
-    <w:p>
-      <w:pPr>
-        <w:rPr>
-          <w:rFonts w:ascii="Cambria" w:hAnsi="Cambria"/>
-        </w:rPr>
-      </w:pPr>
-      <w:r>
-        <w:rPr>
-          <w:rFonts w:ascii="Cambria" w:hAnsi="Cambria"/>
-        </w:rPr>
-        <w:t xml:space="preserve">• </w:t>
-      </w:r>
-      <w:r>
-        <w:rPr>
-          <w:rFonts w:ascii="Cambria" w:hAnsi="Cambria"/>
-        </w:rPr>
-        <w:t xml:space="preserve">Can use </w:t>
-      </w:r>
-      <w:proofErr w:type="spellStart"/>
-      <w:r>
-        <w:rPr>
-          <w:rFonts w:ascii="Cambria" w:hAnsi="Cambria"/>
-        </w:rPr>
-        <w:t>LABView</w:t>
-      </w:r>
-      <w:proofErr w:type="spellEnd"/>
-      <w:r>
-        <w:rPr>
-          <w:rFonts w:ascii="Cambria" w:hAnsi="Cambria"/>
-        </w:rPr>
-        <w:t>, MATLAB,</w:t>
-      </w:r>
-      <w:r>
-        <w:rPr>
-          <w:rFonts w:ascii="Cambria" w:hAnsi="Cambria"/>
-        </w:rPr>
-        <w:t xml:space="preserve"> Maple,</w:t>
-      </w:r>
-      <w:r>
-        <w:rPr>
-          <w:rFonts w:ascii="Cambria" w:hAnsi="Cambria"/>
-        </w:rPr>
-        <w:t xml:space="preserve"> KEIL</w:t>
-      </w:r>
-      <w:r>
-        <w:rPr>
-          <w:rFonts w:ascii="Cambria" w:hAnsi="Cambria"/>
-        </w:rPr>
-        <w:t>,</w:t>
-      </w:r>
-      <w:r>
-        <w:rPr>
-          <w:rFonts w:ascii="Cambria" w:hAnsi="Cambria"/>
-        </w:rPr>
-        <w:t xml:space="preserve"> </w:t>
-      </w:r>
-      <w:proofErr w:type="spellStart"/>
-      <w:r>
-        <w:rPr>
-          <w:rFonts w:ascii="Cambria" w:hAnsi="Cambria"/>
-        </w:rPr>
-        <w:t>PSpice</w:t>
-      </w:r>
-      <w:proofErr w:type="spellEnd"/>
-      <w:r>
-        <w:rPr>
-          <w:rFonts w:ascii="Cambria" w:hAnsi="Cambria"/>
-        </w:rPr>
-        <w:t xml:space="preserve">, </w:t>
-      </w:r>
-      <w:r>
-        <w:rPr>
-          <w:rFonts w:ascii="Cambria" w:hAnsi="Cambria"/>
-        </w:rPr>
-        <w:t>Multisim</w:t>
-      </w:r>
-      <w:r>
-        <w:rPr>
-          <w:rFonts w:ascii="Cambria" w:hAnsi="Cambria"/>
-        </w:rPr>
-        <w:t xml:space="preserve"> and Eclipse</w:t>
-      </w:r>
-      <w:r>
-        <w:rPr>
-          <w:rFonts w:ascii="Cambria" w:hAnsi="Cambria"/>
-        </w:rPr>
-        <w:t>.</w:t>
-      </w:r>
-    </w:p>
-    <w:p>
-      <w:pPr>
-        <w:rPr>
-          <w:rFonts w:ascii="Cambria" w:hAnsi="Cambria"/>
-        </w:rPr>
-      </w:pPr>
-      <w:r>
-        <w:rPr>
-          <w:rFonts w:ascii="Cambria" w:hAnsi="Cambria"/>
-        </w:rPr>
-        <w:t>• Proficient in web scraping and crawling.</w:t>
-      </w:r>
-    </w:p>
-    <w:p>
-      <w:pPr>
-        <w:rPr>
-          <w:rFonts w:ascii="Cambria" w:hAnsi="Cambria"/>
-        </w:rPr>
-      </w:pPr>
-      <w:r>
-        <w:rPr>
-          <w:rFonts w:ascii="Cambria" w:hAnsi="Cambria"/>
-        </w:rPr>
-        <w:t xml:space="preserve">• </w:t>
-      </w:r>
-      <w:r>
-        <w:rPr>
-          <w:rFonts w:ascii="Cambria" w:hAnsi="Cambria"/>
-        </w:rPr>
-        <w:t xml:space="preserve">Have strong debugging </w:t>
-      </w:r>
-      <w:r>
-        <w:rPr>
-          <w:rFonts w:ascii="Cambria" w:hAnsi="Cambria"/>
-        </w:rPr>
-        <w:t xml:space="preserve">and troubleshooting </w:t>
-      </w:r>
-      <w:r>
-        <w:rPr>
-          <w:rFonts w:ascii="Cambria" w:hAnsi="Cambria"/>
-        </w:rPr>
-        <w:t>skills</w:t>
-      </w:r>
-      <w:r>
-        <w:rPr>
-          <w:rFonts w:ascii="Cambria" w:hAnsi="Cambria"/>
-        </w:rPr>
-        <w:t xml:space="preserve"> of both software and hardware including computers,</w:t>
-      </w:r>
-    </w:p>
-    <w:p>
-      <w:pPr>
-        <w:rPr>
-          <w:rFonts w:ascii="Cambria" w:hAnsi="Cambria"/>
-        </w:rPr>
-      </w:pPr>
-      <w:r>
-        <w:rPr>
-          <w:rFonts w:ascii="Cambria" w:hAnsi="Cambria"/>
-        </w:rPr>
-        <w:t xml:space="preserve">   </w:t>
-      </w:r>
-      <w:proofErr w:type="gramStart"/>
-      <w:r>
-        <w:rPr>
-          <w:rFonts w:ascii="Cambria" w:hAnsi="Cambria"/>
-        </w:rPr>
-        <w:t>network</w:t>
-      </w:r>
-      <w:proofErr w:type="gramEnd"/>
-      <w:r>
-        <w:rPr>
-          <w:rFonts w:ascii="Cambria" w:hAnsi="Cambria"/>
-        </w:rPr>
-        <w:t xml:space="preserve"> equipment and workstations, Smart phone</w:t>
-      </w:r>
-      <w:r>
-        <w:rPr>
-          <w:rFonts w:ascii="Cambria" w:hAnsi="Cambria"/>
-        </w:rPr>
-        <w:t>s</w:t>
-      </w:r>
-      <w:r>
-        <w:rPr>
-          <w:rFonts w:ascii="Cambria" w:hAnsi="Cambria"/>
-        </w:rPr>
-        <w:t xml:space="preserve"> (</w:t>
-      </w:r>
-      <w:r>
-        <w:rPr>
-          <w:rFonts w:ascii="Cambria" w:hAnsi="Cambria"/>
-        </w:rPr>
-        <w:t>A</w:t>
-      </w:r>
-      <w:r>
-        <w:rPr>
-          <w:rFonts w:ascii="Cambria" w:hAnsi="Cambria"/>
-        </w:rPr>
-        <w:t>ndroid</w:t>
-      </w:r>
-      <w:r>
-        <w:rPr>
-          <w:rFonts w:ascii="Cambria" w:hAnsi="Cambria"/>
-        </w:rPr>
-        <w:t>,</w:t>
-      </w:r>
-      <w:r>
-        <w:rPr>
-          <w:rFonts w:ascii="Cambria" w:hAnsi="Cambria"/>
-        </w:rPr>
-        <w:t xml:space="preserve"> </w:t>
-      </w:r>
-      <w:r>
-        <w:rPr>
-          <w:rFonts w:ascii="Cambria" w:hAnsi="Cambria"/>
-        </w:rPr>
-        <w:t>iP</w:t>
-      </w:r>
-      <w:r>
-        <w:rPr>
-          <w:rFonts w:ascii="Cambria" w:hAnsi="Cambria"/>
-        </w:rPr>
-        <w:t xml:space="preserve">hone, Windows </w:t>
-      </w:r>
-      <w:r>
-        <w:rPr>
-          <w:rFonts w:ascii="Cambria" w:hAnsi="Cambria"/>
-        </w:rPr>
-        <w:t>P</w:t>
-      </w:r>
-      <w:r>
-        <w:rPr>
-          <w:rFonts w:ascii="Cambria" w:hAnsi="Cambria"/>
-        </w:rPr>
-        <w:t>hone</w:t>
-      </w:r>
-      <w:r>
-        <w:rPr>
-          <w:rFonts w:ascii="Cambria" w:hAnsi="Cambria"/>
-        </w:rPr>
-        <w:t xml:space="preserve">, </w:t>
-      </w:r>
-      <w:proofErr w:type="spellStart"/>
-      <w:r>
-        <w:rPr>
-          <w:rFonts w:ascii="Cambria" w:hAnsi="Cambria"/>
-        </w:rPr>
-        <w:t>B</w:t>
-      </w:r>
-      <w:r>
-        <w:rPr>
-          <w:rFonts w:ascii="Cambria" w:hAnsi="Cambria"/>
-        </w:rPr>
-        <w:t>ada</w:t>
-      </w:r>
-      <w:proofErr w:type="spellEnd"/>
-      <w:r>
-        <w:rPr>
-          <w:rFonts w:ascii="Cambria" w:hAnsi="Cambria"/>
-        </w:rPr>
-        <w:t>)</w:t>
-      </w:r>
-    </w:p>
-    <w:p>
-      <w:pPr>
-        <w:rPr>
-          <w:rFonts w:ascii="Cambria" w:hAnsi="Cambria"/>
-        </w:rPr>
-      </w:pPr>
-      <w:r>
-        <w:rPr>
-          <w:rFonts w:ascii="Cambria" w:hAnsi="Cambria"/>
-        </w:rPr>
-        <w:t xml:space="preserve">• Can install and configure custom </w:t>
-      </w:r>
-      <w:r>
-        <w:rPr>
-          <w:rFonts w:ascii="Cambria" w:hAnsi="Cambria"/>
-        </w:rPr>
-        <w:t>Linux</w:t>
-      </w:r>
-      <w:r>
-        <w:rPr>
-          <w:rFonts w:ascii="Cambria" w:hAnsi="Cambria"/>
-        </w:rPr>
         <w:t xml:space="preserve"> on routers e.g. DD WRT</w:t>
       </w:r>
     </w:p>
@@ -2704,18 +2588,10 @@
           <w:rFonts w:ascii="Cambria" w:hAnsi="Cambria"/>
         </w:rPr>
       </w:pPr>
-    </w:p>
-    <w:p>
-      <w:pPr>
-        <w:rPr>
-          <w:rFonts w:ascii="Cambria" w:hAnsi="Cambria"/>
-        </w:rPr>
-      </w:pPr>
-      <w:r>
-        <w:rPr>
-          <w:rFonts w:ascii="Cambria" w:hAnsi="Cambria"/>
-        </w:rPr>
-        <w:lastRenderedPageBreak/>
+      <w:r>
+        <w:rPr>
+          <w:rFonts w:ascii="Cambria" w:hAnsi="Cambria"/>
+        </w:rPr>
         <w:t xml:space="preserve">• </w:t>
       </w:r>
       <w:r>
@@ -2929,21 +2805,21 @@
         <w:rPr>
           <w:rFonts w:ascii="Cambria" w:hAnsi="Cambria"/>
         </w:rPr>
-        <w:t>Tweet touch—</w:t>
+        <w:t xml:space="preserve">Tweet touch—An embedded </w:t>
       </w:r>
       <w:proofErr w:type="gramStart"/>
       <w:r>
         <w:rPr>
           <w:rFonts w:ascii="Cambria" w:hAnsi="Cambria"/>
         </w:rPr>
-        <w:t>An</w:t>
+        <w:t>twitter based</w:t>
       </w:r>
       <w:proofErr w:type="gramEnd"/>
       <w:r>
         <w:rPr>
           <w:rFonts w:ascii="Cambria" w:hAnsi="Cambria"/>
         </w:rPr>
-        <w:t xml:space="preserve"> embedded twitter based access control system using RFID and camera module</w:t>
+        <w:t xml:space="preserve"> access control system using RFID and camera module</w:t>
       </w:r>
     </w:p>
     <w:p>
@@ -3191,7 +3067,6 @@
         <w:t xml:space="preserve"> </w:t>
       </w:r>
       <w:hyperlink r:id="rId18">
-        <w:proofErr w:type="spellStart"/>
         <w:r>
           <w:rPr>
             <w:rStyle w:val="Hyperlink"/>
@@ -3202,7 +3077,6 @@
           </w:rPr>
           <w:t>Udacity</w:t>
         </w:r>
-        <w:proofErr w:type="spellEnd"/>
         <w:r>
           <w:rPr>
             <w:rStyle w:val="Hyperlink"/>
@@ -3257,7 +3131,6 @@
         <w:t xml:space="preserve"> </w:t>
       </w:r>
       <w:hyperlink r:id="rId19">
-        <w:proofErr w:type="spellStart"/>
         <w:r>
           <w:rPr>
             <w:rStyle w:val="Hyperlink"/>
@@ -3268,7 +3141,6 @@
           </w:rPr>
           <w:t>Udacity</w:t>
         </w:r>
-        <w:proofErr w:type="spellEnd"/>
         <w:r>
           <w:rPr>
             <w:rStyle w:val="Hyperlink"/>
@@ -3333,7 +3205,21 @@
         <w:rPr>
           <w:rFonts w:ascii="Cambria" w:hAnsi="Cambria"/>
         </w:rPr>
-        <w:t>• RFID and GSM module based security lock using PYTHON and Arduino</w:t>
+        <w:t xml:space="preserve">• RFID and GSM </w:t>
+      </w:r>
+      <w:proofErr w:type="gramStart"/>
+      <w:r>
+        <w:rPr>
+          <w:rFonts w:ascii="Cambria" w:hAnsi="Cambria"/>
+        </w:rPr>
+        <w:t>module based</w:t>
+      </w:r>
+      <w:proofErr w:type="gramEnd"/>
+      <w:r>
+        <w:rPr>
+          <w:rFonts w:ascii="Cambria" w:hAnsi="Cambria"/>
+        </w:rPr>
+        <w:t xml:space="preserve"> security lock using PYTHON and Arduino</w:t>
       </w:r>
     </w:p>
     <w:p>
@@ -3420,6 +3306,12 @@
         <w:rPr>
           <w:rFonts w:ascii="Cambria" w:hAnsi="Cambria"/>
         </w:rPr>
+        <w:t>.7</w:t>
+      </w:r>
+      <w:r>
+        <w:rPr>
+          <w:rFonts w:ascii="Cambria" w:hAnsi="Cambria"/>
+        </w:rPr>
         <w:t>k</w:t>
       </w:r>
       <w:r>
@@ -3428,7 +3320,6 @@
         </w:rPr>
         <w:t>+ reputation</w:t>
       </w:r>
-      <w:proofErr w:type="gramStart"/>
       <w:r>
         <w:rPr>
           <w:rFonts w:ascii="Cambria" w:hAnsi="Cambria"/>
@@ -3447,64 +3338,476 @@
         </w:rPr>
         <w:t xml:space="preserve"> </w:t>
       </w:r>
-      <w:bookmarkStart w:id="0" w:name="_GoBack"/>
-      <w:proofErr w:type="gramEnd"/>
-      <w:r>
-        <w:rPr>
-          <w:rFonts w:ascii="Cambria" w:hAnsi="Cambria"/>
-        </w:rPr>
-        <w:fldChar w:fldCharType="begin"/>
-      </w:r>
-      <w:r>
-        <w:rPr>
-          <w:rFonts w:ascii="Cambria" w:hAnsi="Cambria"/>
-        </w:rPr>
-        <w:instrText xml:space="preserve"> HYPERLINK "</w:instrText>
-      </w:r>
-      <w:r>
-        <w:rPr>
-          <w:rFonts w:ascii="Cambria" w:hAnsi="Cambria"/>
-        </w:rPr>
-        <w:instrText>https://stackoverflow.com/users/2073920/abdul-rauf</w:instrText>
-      </w:r>
-      <w:r>
-        <w:rPr>
-          <w:rFonts w:ascii="Cambria" w:hAnsi="Cambria"/>
-        </w:rPr>
-        <w:instrText xml:space="preserve">" </w:instrText>
-      </w:r>
-      <w:r>
-        <w:rPr>
-          <w:rFonts w:ascii="Cambria" w:hAnsi="Cambria"/>
-        </w:rPr>
-        <w:fldChar w:fldCharType="separate"/>
-      </w:r>
-      <w:r>
-        <w:rPr>
-          <w:rStyle w:val="Hyperlink"/>
-          <w:rFonts w:ascii="Cambria" w:hAnsi="Cambria"/>
-        </w:rPr>
-        <w:t>stackoverflow.com/users/2073920/</w:t>
+      <w:hyperlink r:id="rId20" w:history="1">
+        <w:r>
+          <w:rPr>
+            <w:rStyle w:val="Hyperlink"/>
+            <w:rFonts w:ascii="Cambria" w:hAnsi="Cambria"/>
+          </w:rPr>
+          <w:t>stackoverflow.com/users/2073920/</w:t>
+        </w:r>
+        <w:proofErr w:type="spellStart"/>
+        <w:r>
+          <w:rPr>
+            <w:rStyle w:val="Hyperlink"/>
+            <w:rFonts w:ascii="Cambria" w:hAnsi="Cambria"/>
+          </w:rPr>
+          <w:t>abdul-rauf</w:t>
+        </w:r>
+        <w:proofErr w:type="spellEnd"/>
+      </w:hyperlink>
+    </w:p>
+    <w:p>
+      <w:pPr>
+        <w:rPr>
+          <w:rFonts w:ascii="Cambria" w:hAnsi="Cambria"/>
+          <w:b/>
+        </w:rPr>
+      </w:pPr>
+      <w:r>
+        <w:rPr>
+          <w:rFonts w:ascii="Cambria" w:hAnsi="Cambria"/>
+        </w:rPr>
+        <w:t>•</w:t>
+      </w:r>
+      <w:r>
+        <w:rPr>
+          <w:rFonts w:ascii="Cambria" w:hAnsi="Cambria"/>
+        </w:rPr>
+        <w:t xml:space="preserve"> Accepted in </w:t>
+      </w:r>
+      <w:r>
+        <w:rPr>
+          <w:rFonts w:ascii="Cambria" w:hAnsi="Cambria"/>
+        </w:rPr>
+        <w:t>Preferred Freelancer Program @ freelancer.com</w:t>
+      </w:r>
+      <w:r>
+        <w:rPr>
+          <w:rFonts w:ascii="Cambria" w:hAnsi="Cambria"/>
+        </w:rPr>
+        <w:t xml:space="preserve"> after maintaining 5 star reputation</w:t>
+      </w:r>
+    </w:p>
+    <w:p>
+      <w:pPr>
+        <w:rPr>
+          <w:rStyle w:val="null"/>
+        </w:rPr>
+      </w:pPr>
+      <w:r>
+        <w:rPr>
+          <w:rFonts w:ascii="Cambria" w:hAnsi="Cambria"/>
+        </w:rPr>
+        <w:t>•</w:t>
+      </w:r>
+      <w:r>
+        <w:rPr>
+          <w:rFonts w:ascii="Cambria" w:hAnsi="Cambria"/>
+        </w:rPr>
+        <w:t xml:space="preserve"> </w:t>
+      </w:r>
+      <w:r>
+        <w:rPr>
+          <w:rStyle w:val="null"/>
+        </w:rPr>
+        <w:t>Won PIF Innovative Idea contest 2013</w:t>
+      </w:r>
+    </w:p>
+    <w:p>
+      <w:pPr>
+        <w:rPr>
+          <w:rFonts w:ascii="Cambria" w:hAnsi="Cambria"/>
+        </w:rPr>
+      </w:pPr>
+      <w:r>
+        <w:rPr>
+          <w:rFonts w:ascii="Cambria" w:hAnsi="Cambria"/>
+        </w:rPr>
+        <w:t>•</w:t>
+      </w:r>
+      <w:r>
+        <w:rPr>
+          <w:rFonts w:ascii="Cambria" w:hAnsi="Cambria"/>
+        </w:rPr>
+        <w:t xml:space="preserve"> </w:t>
+      </w:r>
+      <w:r>
+        <w:rPr>
+          <w:rFonts w:ascii="Cambria" w:hAnsi="Cambria"/>
+        </w:rPr>
+        <w:t>Selected for the development team of official NIMUN14 android app</w:t>
+      </w:r>
+    </w:p>
+    <w:p>
+      <w:pPr>
+        <w:rPr>
+          <w:rFonts w:ascii="Cambria" w:hAnsi="Cambria"/>
+        </w:rPr>
+      </w:pPr>
+      <w:r>
+        <w:rPr>
+          <w:rFonts w:ascii="Cambria" w:hAnsi="Cambria"/>
+        </w:rPr>
+        <w:t>•</w:t>
+      </w:r>
+      <w:r>
+        <w:rPr>
+          <w:rFonts w:ascii="Cambria" w:hAnsi="Cambria"/>
+        </w:rPr>
+        <w:t xml:space="preserve"> </w:t>
+      </w:r>
+      <w:r>
+        <w:rPr>
+          <w:rFonts w:ascii="Cambria" w:hAnsi="Cambria"/>
+        </w:rPr>
+        <w:t xml:space="preserve">Awarded Merit based scholarship in 1st semester for </w:t>
+      </w:r>
+      <w:r>
+        <w:rPr>
+          <w:rFonts w:ascii="Cambria" w:hAnsi="Cambria"/>
+        </w:rPr>
+        <w:t>securing 175 merit position</w:t>
+      </w:r>
+      <w:r>
+        <w:rPr>
+          <w:rFonts w:ascii="Cambria" w:hAnsi="Cambria"/>
+        </w:rPr>
+        <w:t xml:space="preserve"> in NUST entry test</w:t>
+      </w:r>
+      <w:r>
+        <w:rPr>
+          <w:rFonts w:ascii="Cambria" w:hAnsi="Cambria"/>
+        </w:rPr>
+        <w:t xml:space="preserve"> </w:t>
+      </w:r>
+    </w:p>
+    <w:p>
+      <w:pPr>
+        <w:rPr>
+          <w:rFonts w:ascii="Cambria" w:hAnsi="Cambria"/>
+        </w:rPr>
+      </w:pPr>
+      <w:r>
+        <w:rPr>
+          <w:rFonts w:ascii="Cambria" w:hAnsi="Cambria"/>
+        </w:rPr>
+        <w:t xml:space="preserve">   </w:t>
+      </w:r>
+      <w:r>
+        <w:rPr>
+          <w:rFonts w:ascii="Cambria" w:hAnsi="Cambria"/>
+        </w:rPr>
+        <w:t xml:space="preserve">out </w:t>
+      </w:r>
+      <w:r>
+        <w:rPr>
+          <w:rFonts w:ascii="Cambria" w:hAnsi="Cambria"/>
+        </w:rPr>
+        <w:t>of</w:t>
+      </w:r>
+      <w:r>
+        <w:rPr>
+          <w:rFonts w:ascii="Cambria" w:hAnsi="Cambria"/>
+        </w:rPr>
+        <w:t xml:space="preserve"> total 40000 applicants</w:t>
+      </w:r>
+      <w:r>
+        <w:rPr>
+          <w:rFonts w:ascii="Cambria" w:hAnsi="Cambria"/>
+        </w:rPr>
+        <w:t>.</w:t>
+      </w:r>
+    </w:p>
+    <w:p>
+      <w:pPr>
+        <w:rPr>
+          <w:rFonts w:ascii="Cambria" w:hAnsi="Cambria"/>
+        </w:rPr>
+      </w:pPr>
+      <w:r>
+        <w:rPr>
+          <w:rFonts w:ascii="Cambria" w:hAnsi="Cambria"/>
+        </w:rPr>
+        <w:t>•</w:t>
+      </w:r>
+      <w:r>
+        <w:rPr>
+          <w:rFonts w:ascii="Cambria" w:hAnsi="Cambria"/>
+        </w:rPr>
+        <w:t xml:space="preserve"> </w:t>
+      </w:r>
+      <w:r>
+        <w:rPr>
+          <w:rFonts w:ascii="Cambria" w:hAnsi="Cambria"/>
+        </w:rPr>
+        <w:t>Awarded GPA based Scholarship from second semester to last semester</w:t>
+      </w:r>
+      <w:r>
+        <w:rPr>
+          <w:rFonts w:ascii="Cambria" w:hAnsi="Cambria"/>
+        </w:rPr>
+        <w:t>.</w:t>
+      </w:r>
+    </w:p>
+    <w:p>
+      <w:pPr>
+        <w:rPr>
+          <w:rFonts w:ascii="Cambria" w:hAnsi="Cambria"/>
+        </w:rPr>
+      </w:pPr>
+      <w:r>
+        <w:rPr>
+          <w:rFonts w:ascii="Cambria" w:hAnsi="Cambria"/>
+        </w:rPr>
+        <w:t>•</w:t>
+      </w:r>
+      <w:r>
+        <w:rPr>
+          <w:rFonts w:ascii="Cambria" w:hAnsi="Cambria"/>
+        </w:rPr>
+        <w:t xml:space="preserve"> </w:t>
+      </w:r>
+      <w:r>
+        <w:rPr>
+          <w:rFonts w:ascii="Cambria" w:hAnsi="Cambria"/>
+        </w:rPr>
+        <w:t xml:space="preserve">Achieved certificate of accomplishment with highest distinction for Artificial Intelligence </w:t>
+      </w:r>
+    </w:p>
+    <w:p>
+      <w:pPr>
+        <w:rPr>
+          <w:rFonts w:ascii="Cambria" w:hAnsi="Cambria"/>
+          <w:b/>
+        </w:rPr>
+      </w:pPr>
+      <w:r>
+        <w:rPr>
+          <w:rFonts w:ascii="Cambria" w:hAnsi="Cambria"/>
+        </w:rPr>
+        <w:t xml:space="preserve">   (</w:t>
+      </w:r>
+      <w:r>
+        <w:rPr>
+          <w:rFonts w:ascii="Cambria" w:hAnsi="Cambria"/>
+        </w:rPr>
+        <w:t>self-driving</w:t>
+      </w:r>
+      <w:r>
+        <w:rPr>
+          <w:rFonts w:ascii="Cambria" w:hAnsi="Cambria"/>
+        </w:rPr>
+        <w:t xml:space="preserve"> car</w:t>
+      </w:r>
+      <w:r>
+        <w:rPr>
+          <w:rFonts w:ascii="Cambria" w:hAnsi="Cambria"/>
+        </w:rPr>
+        <w:t>) online course and Search Engine building course by Udacity.</w:t>
+      </w:r>
+    </w:p>
+    <w:p>
+      <w:pPr>
+        <w:rPr>
+          <w:rFonts w:ascii="Cambria" w:hAnsi="Cambria"/>
+          <w:b/>
+        </w:rPr>
+      </w:pPr>
+    </w:p>
+    <w:p>
+      <w:pPr>
+        <w:rPr>
+          <w:rFonts w:ascii="Cambria" w:hAnsi="Cambria"/>
+          <w:b/>
+        </w:rPr>
+      </w:pPr>
+      <w:r>
+        <w:rPr>
+          <w:rFonts w:ascii="Cambria" w:hAnsi="Cambria"/>
+          <w:b/>
+        </w:rPr>
+        <w:t>Community Involvement</w:t>
+      </w:r>
+      <w:r>
+        <w:rPr>
+          <w:rFonts w:ascii="Cambria" w:hAnsi="Cambria"/>
+          <w:b/>
+        </w:rPr>
+        <w:t>:</w:t>
+      </w:r>
+    </w:p>
+    <w:p>
+      <w:pPr>
+        <w:rPr>
+          <w:rFonts w:ascii="Cambria" w:hAnsi="Cambria"/>
+          <w:b/>
+        </w:rPr>
+      </w:pPr>
+      <w:r>
+        <w:rPr>
+          <w:rFonts w:ascii="Cambria" w:hAnsi="Cambria"/>
+        </w:rPr>
+        <w:t>•</w:t>
+      </w:r>
+      <w:r>
+        <w:rPr>
+          <w:rFonts w:ascii="Cambria" w:hAnsi="Cambria"/>
+        </w:rPr>
+        <w:t xml:space="preserve"> </w:t>
+      </w:r>
+      <w:r>
+        <w:rPr>
+          <w:rFonts w:ascii="Cambria" w:hAnsi="Cambria"/>
+        </w:rPr>
+        <w:t>React Peer Moderator at Udacity’s React Nanodegree program.</w:t>
+      </w:r>
+    </w:p>
+    <w:p>
+      <w:pPr>
+        <w:ind w:left="720" w:hanging="720"/>
+        <w:rPr>
+          <w:rFonts w:ascii="Cambria" w:hAnsi="Cambria"/>
+        </w:rPr>
+      </w:pPr>
+      <w:r>
+        <w:rPr>
+          <w:rFonts w:ascii="Cambria" w:hAnsi="Cambria"/>
+        </w:rPr>
+        <w:t>•</w:t>
+      </w:r>
+      <w:r>
+        <w:rPr>
+          <w:rFonts w:ascii="Cambria" w:hAnsi="Cambria"/>
+        </w:rPr>
+        <w:t xml:space="preserve"> Member of organizing committee </w:t>
+      </w:r>
+      <w:r>
+        <w:rPr>
+          <w:rFonts w:ascii="Cambria" w:hAnsi="Cambria"/>
+        </w:rPr>
+        <w:t xml:space="preserve">of </w:t>
+      </w:r>
+      <w:r>
+        <w:rPr>
+          <w:rFonts w:ascii="Cambria" w:hAnsi="Cambria"/>
+        </w:rPr>
+        <w:t>NIMUN</w:t>
+      </w:r>
+    </w:p>
+    <w:p>
+      <w:pPr>
+        <w:ind w:left="720" w:hanging="720"/>
+        <w:rPr>
+          <w:rFonts w:ascii="Cambria" w:hAnsi="Cambria"/>
+        </w:rPr>
+      </w:pPr>
+      <w:r>
+        <w:rPr>
+          <w:rFonts w:ascii="Cambria" w:hAnsi="Cambria"/>
+        </w:rPr>
+        <w:t>•</w:t>
+      </w:r>
+      <w:r>
+        <w:rPr>
+          <w:rFonts w:ascii="Cambria" w:hAnsi="Cambria"/>
+        </w:rPr>
+        <w:t xml:space="preserve"> </w:t>
+      </w:r>
+      <w:r>
+        <w:rPr>
+          <w:rFonts w:ascii="Cambria" w:hAnsi="Cambria"/>
+        </w:rPr>
+        <w:t xml:space="preserve">Member of organizing committee </w:t>
+      </w:r>
+      <w:r>
+        <w:rPr>
+          <w:rFonts w:ascii="Cambria" w:hAnsi="Cambria"/>
+        </w:rPr>
+        <w:t xml:space="preserve">of </w:t>
       </w:r>
       <w:proofErr w:type="spellStart"/>
       <w:r>
         <w:rPr>
-          <w:rStyle w:val="Hyperlink"/>
-          <w:rFonts w:ascii="Cambria" w:hAnsi="Cambria"/>
-        </w:rPr>
-        <w:t>abdul-rauf</w:t>
+          <w:rFonts w:ascii="Cambria" w:hAnsi="Cambria"/>
+        </w:rPr>
+        <w:t>Exylent</w:t>
       </w:r>
       <w:proofErr w:type="spellEnd"/>
       <w:r>
         <w:rPr>
           <w:rFonts w:ascii="Cambria" w:hAnsi="Cambria"/>
         </w:rPr>
-        <w:fldChar w:fldCharType="end"/>
-      </w:r>
-    </w:p>
-    <w:bookmarkEnd w:id="0"/>
-    <w:p>
-      <w:pPr>
+        <w:t xml:space="preserve"> </w:t>
+      </w:r>
+      <w:r>
+        <w:rPr>
+          <w:rFonts w:ascii="Cambria" w:hAnsi="Cambria"/>
+        </w:rPr>
+        <w:t xml:space="preserve">national </w:t>
+      </w:r>
+      <w:r>
+        <w:rPr>
+          <w:rFonts w:ascii="Cambria" w:hAnsi="Cambria"/>
+        </w:rPr>
+        <w:t>robotics workshop</w:t>
+      </w:r>
+      <w:r>
+        <w:rPr>
+          <w:rFonts w:ascii="Cambria" w:hAnsi="Cambria"/>
+        </w:rPr>
+        <w:t xml:space="preserve"> for under 18 students</w:t>
+      </w:r>
+    </w:p>
+    <w:p>
+      <w:pPr>
+        <w:ind w:left="720" w:hanging="720"/>
+        <w:rPr>
+          <w:rFonts w:ascii="Cambria" w:hAnsi="Cambria"/>
+        </w:rPr>
+      </w:pPr>
+      <w:r>
+        <w:rPr>
+          <w:rFonts w:ascii="Cambria" w:hAnsi="Cambria"/>
+        </w:rPr>
+        <w:t>•</w:t>
+      </w:r>
+      <w:r>
+        <w:rPr>
+          <w:rFonts w:ascii="Cambria" w:hAnsi="Cambria"/>
+        </w:rPr>
+        <w:t xml:space="preserve"> </w:t>
+      </w:r>
+      <w:r>
+        <w:rPr>
+          <w:rFonts w:ascii="Cambria" w:hAnsi="Cambria"/>
+        </w:rPr>
+        <w:t xml:space="preserve">30+ hours of community service in NUST Community service </w:t>
+      </w:r>
+      <w:r>
+        <w:rPr>
+          <w:rFonts w:ascii="Cambria" w:hAnsi="Cambria"/>
+        </w:rPr>
+        <w:t>club</w:t>
+      </w:r>
+      <w:r>
+        <w:rPr>
+          <w:rFonts w:ascii="Cambria" w:hAnsi="Cambria"/>
+        </w:rPr>
+        <w:t>.</w:t>
+      </w:r>
+    </w:p>
+    <w:p>
+      <w:pPr>
+        <w:ind w:left="720" w:hanging="720"/>
+        <w:rPr>
+          <w:rFonts w:ascii="Cambria" w:hAnsi="Cambria"/>
+        </w:rPr>
+      </w:pPr>
+    </w:p>
+    <w:p>
+      <w:pPr>
+        <w:ind w:left="720" w:hanging="720"/>
         <w:rPr>
           <w:rFonts w:ascii="Cambria" w:hAnsi="Cambria"/>
           <w:b/>
@@ -3513,6 +3816,21 @@
       <w:r>
         <w:rPr>
           <w:rFonts w:ascii="Cambria" w:hAnsi="Cambria"/>
+          <w:b/>
+        </w:rPr>
+        <w:t>Open Source Contributions:</w:t>
+      </w:r>
+    </w:p>
+    <w:p>
+      <w:pPr>
+        <w:ind w:left="180" w:hanging="180"/>
+        <w:rPr>
+          <w:rFonts w:ascii="Cambria" w:hAnsi="Cambria"/>
+        </w:rPr>
+      </w:pPr>
+      <w:r>
+        <w:rPr>
+          <w:rFonts w:ascii="Cambria" w:hAnsi="Cambria"/>
         </w:rPr>
         <w:t>•</w:t>
       </w:r>
@@ -3520,487 +3838,59 @@
         <w:rPr>
           <w:rFonts w:ascii="Cambria" w:hAnsi="Cambria"/>
         </w:rPr>
-        <w:t xml:space="preserve"> Accepted in </w:t>
-      </w:r>
-      <w:r>
-        <w:rPr>
-          <w:rFonts w:ascii="Cambria" w:hAnsi="Cambria"/>
-        </w:rPr>
-        <w:t>Preferred Freelancer Program @ freelancer.com</w:t>
-      </w:r>
-      <w:r>
-        <w:rPr>
-          <w:rFonts w:ascii="Cambria" w:hAnsi="Cambria"/>
-        </w:rPr>
-        <w:t xml:space="preserve"> after maintaining 5 star reputation</w:t>
-      </w:r>
-    </w:p>
-    <w:p>
-      <w:pPr>
-        <w:rPr>
-          <w:rStyle w:val="null"/>
-        </w:rPr>
-      </w:pPr>
-      <w:r>
-        <w:rPr>
-          <w:rFonts w:ascii="Cambria" w:hAnsi="Cambria"/>
-        </w:rPr>
-        <w:t>•</w:t>
-      </w:r>
-      <w:r>
-        <w:rPr>
-          <w:rFonts w:ascii="Cambria" w:hAnsi="Cambria"/>
-        </w:rPr>
         <w:t xml:space="preserve"> </w:t>
       </w:r>
       <w:r>
         <w:rPr>
-          <w:rStyle w:val="null"/>
-        </w:rPr>
-        <w:t>Won PIF Innovative Idea contest 2013</w:t>
-      </w:r>
-    </w:p>
-    <w:p>
-      <w:pPr>
-        <w:rPr>
-          <w:rFonts w:ascii="Cambria" w:hAnsi="Cambria"/>
-        </w:rPr>
-      </w:pPr>
-      <w:r>
-        <w:rPr>
-          <w:rFonts w:ascii="Cambria" w:hAnsi="Cambria"/>
-        </w:rPr>
-        <w:t>•</w:t>
-      </w:r>
-      <w:r>
-        <w:rPr>
-          <w:rFonts w:ascii="Cambria" w:hAnsi="Cambria"/>
-        </w:rPr>
-        <w:t xml:space="preserve"> </w:t>
-      </w:r>
-      <w:r>
-        <w:rPr>
-          <w:rFonts w:ascii="Cambria" w:hAnsi="Cambria"/>
-        </w:rPr>
-        <w:t>Selected for the development team of official NIMUN14 android app</w:t>
-      </w:r>
-    </w:p>
-    <w:p>
-      <w:pPr>
-        <w:rPr>
-          <w:rFonts w:ascii="Cambria" w:hAnsi="Cambria"/>
-        </w:rPr>
-      </w:pPr>
-      <w:r>
-        <w:rPr>
-          <w:rFonts w:ascii="Cambria" w:hAnsi="Cambria"/>
-        </w:rPr>
-        <w:t>•</w:t>
-      </w:r>
-      <w:r>
-        <w:rPr>
-          <w:rFonts w:ascii="Cambria" w:hAnsi="Cambria"/>
-        </w:rPr>
-        <w:t xml:space="preserve"> </w:t>
-      </w:r>
-      <w:r>
-        <w:rPr>
-          <w:rFonts w:ascii="Cambria" w:hAnsi="Cambria"/>
-        </w:rPr>
-        <w:t xml:space="preserve">Awarded Merit based scholarship in 1st semester for </w:t>
-      </w:r>
-      <w:r>
-        <w:rPr>
-          <w:rFonts w:ascii="Cambria" w:hAnsi="Cambria"/>
-        </w:rPr>
-        <w:t>securing 175 merit position</w:t>
-      </w:r>
-      <w:r>
-        <w:rPr>
-          <w:rFonts w:ascii="Cambria" w:hAnsi="Cambria"/>
-        </w:rPr>
-        <w:t xml:space="preserve"> in NUST entry test</w:t>
-      </w:r>
-      <w:r>
-        <w:rPr>
-          <w:rFonts w:ascii="Cambria" w:hAnsi="Cambria"/>
-        </w:rPr>
-        <w:t xml:space="preserve"> </w:t>
-      </w:r>
-    </w:p>
-    <w:p>
-      <w:pPr>
-        <w:rPr>
-          <w:rFonts w:ascii="Cambria" w:hAnsi="Cambria"/>
-        </w:rPr>
-      </w:pPr>
-      <w:r>
-        <w:rPr>
-          <w:rFonts w:ascii="Cambria" w:hAnsi="Cambria"/>
-        </w:rPr>
-        <w:t xml:space="preserve">   </w:t>
-      </w:r>
-      <w:proofErr w:type="gramStart"/>
-      <w:r>
-        <w:rPr>
-          <w:rFonts w:ascii="Cambria" w:hAnsi="Cambria"/>
-        </w:rPr>
-        <w:t>out</w:t>
-      </w:r>
-      <w:proofErr w:type="gramEnd"/>
-      <w:r>
-        <w:rPr>
-          <w:rFonts w:ascii="Cambria" w:hAnsi="Cambria"/>
-        </w:rPr>
-        <w:t xml:space="preserve"> </w:t>
-      </w:r>
-      <w:r>
-        <w:rPr>
-          <w:rFonts w:ascii="Cambria" w:hAnsi="Cambria"/>
-        </w:rPr>
-        <w:t>of</w:t>
-      </w:r>
-      <w:r>
-        <w:rPr>
-          <w:rFonts w:ascii="Cambria" w:hAnsi="Cambria"/>
-        </w:rPr>
-        <w:t xml:space="preserve"> total 40000 applicants</w:t>
-      </w:r>
-      <w:r>
-        <w:rPr>
-          <w:rFonts w:ascii="Cambria" w:hAnsi="Cambria"/>
-        </w:rPr>
-        <w:t>.</w:t>
-      </w:r>
-    </w:p>
-    <w:p>
-      <w:pPr>
-        <w:rPr>
-          <w:rFonts w:ascii="Cambria" w:hAnsi="Cambria"/>
-        </w:rPr>
-      </w:pPr>
-      <w:r>
-        <w:rPr>
-          <w:rFonts w:ascii="Cambria" w:hAnsi="Cambria"/>
-        </w:rPr>
-        <w:t>•</w:t>
-      </w:r>
-      <w:r>
-        <w:rPr>
-          <w:rFonts w:ascii="Cambria" w:hAnsi="Cambria"/>
-        </w:rPr>
-        <w:t xml:space="preserve"> </w:t>
-      </w:r>
-      <w:r>
-        <w:rPr>
-          <w:rFonts w:ascii="Cambria" w:hAnsi="Cambria"/>
-        </w:rPr>
-        <w:t>Awarded GPA based Scholarship from second semester to last semester</w:t>
-      </w:r>
-      <w:r>
-        <w:rPr>
-          <w:rFonts w:ascii="Cambria" w:hAnsi="Cambria"/>
-        </w:rPr>
-        <w:t>.</w:t>
-      </w:r>
-    </w:p>
-    <w:p>
-      <w:pPr>
-        <w:rPr>
-          <w:rFonts w:ascii="Cambria" w:hAnsi="Cambria"/>
-        </w:rPr>
-      </w:pPr>
-      <w:r>
-        <w:rPr>
-          <w:rFonts w:ascii="Cambria" w:hAnsi="Cambria"/>
-        </w:rPr>
-        <w:t>•</w:t>
-      </w:r>
-      <w:r>
-        <w:rPr>
-          <w:rFonts w:ascii="Cambria" w:hAnsi="Cambria"/>
-        </w:rPr>
-        <w:t xml:space="preserve"> </w:t>
-      </w:r>
-      <w:r>
-        <w:rPr>
-          <w:rFonts w:ascii="Cambria" w:hAnsi="Cambria"/>
-        </w:rPr>
-        <w:t xml:space="preserve">Achieved certificate of accomplishment with highest distinction for Artificial Intelligence </w:t>
-      </w:r>
-    </w:p>
-    <w:p>
-      <w:pPr>
-        <w:rPr>
-          <w:rFonts w:ascii="Cambria" w:hAnsi="Cambria"/>
-          <w:b/>
-        </w:rPr>
-      </w:pPr>
-      <w:r>
-        <w:rPr>
-          <w:rFonts w:ascii="Cambria" w:hAnsi="Cambria"/>
-        </w:rPr>
-        <w:t xml:space="preserve">   (</w:t>
-      </w:r>
-      <w:r>
-        <w:rPr>
-          <w:rFonts w:ascii="Cambria" w:hAnsi="Cambria"/>
-        </w:rPr>
-        <w:t>self-driving</w:t>
-      </w:r>
-      <w:r>
-        <w:rPr>
-          <w:rFonts w:ascii="Cambria" w:hAnsi="Cambria"/>
-        </w:rPr>
-        <w:t xml:space="preserve"> car</w:t>
-      </w:r>
-      <w:r>
-        <w:rPr>
-          <w:rFonts w:ascii="Cambria" w:hAnsi="Cambria"/>
-        </w:rPr>
-        <w:t xml:space="preserve">) online course and Search Engine building course by </w:t>
+          <w:rFonts w:ascii="Cambria" w:hAnsi="Cambria"/>
+        </w:rPr>
+        <w:t>8 comm</w:t>
+      </w:r>
+      <w:r>
+        <w:rPr>
+          <w:rFonts w:ascii="Cambria" w:hAnsi="Cambria"/>
+        </w:rPr>
+        <w:t xml:space="preserve">its in Drivers/Staging area of </w:t>
+      </w:r>
+      <w:r>
+        <w:rPr>
+          <w:rFonts w:ascii="Cambria" w:hAnsi="Cambria"/>
+        </w:rPr>
+        <w:t>Stable Linux Kernel 4.11</w:t>
+      </w:r>
+      <w:r>
+        <w:rPr>
+          <w:rFonts w:ascii="Cambria" w:hAnsi="Cambria"/>
+        </w:rPr>
+        <w:t xml:space="preserve">. Two of those are minor improvements in </w:t>
       </w:r>
       <w:proofErr w:type="spellStart"/>
       <w:r>
         <w:rPr>
           <w:rFonts w:ascii="Cambria" w:hAnsi="Cambria"/>
         </w:rPr>
-        <w:t>Udacity</w:t>
+        <w:t>greybus</w:t>
       </w:r>
       <w:proofErr w:type="spellEnd"/>
       <w:r>
         <w:rPr>
           <w:rFonts w:ascii="Cambria" w:hAnsi="Cambria"/>
         </w:rPr>
-        <w:t>.</w:t>
-      </w:r>
-    </w:p>
-    <w:p>
-      <w:pPr>
-        <w:rPr>
-          <w:rFonts w:ascii="Cambria" w:hAnsi="Cambria"/>
-          <w:b/>
-        </w:rPr>
-      </w:pPr>
-    </w:p>
-    <w:p>
-      <w:pPr>
-        <w:rPr>
-          <w:rFonts w:ascii="Cambria" w:hAnsi="Cambria"/>
-          <w:b/>
-        </w:rPr>
-      </w:pPr>
-      <w:r>
-        <w:rPr>
-          <w:rFonts w:ascii="Cambria" w:hAnsi="Cambria"/>
-          <w:b/>
-        </w:rPr>
-        <w:t>Community Involvement</w:t>
-      </w:r>
-      <w:r>
-        <w:rPr>
-          <w:rFonts w:ascii="Cambria" w:hAnsi="Cambria"/>
-          <w:b/>
-        </w:rPr>
-        <w:t>:</w:t>
-      </w:r>
-    </w:p>
-    <w:p>
-      <w:pPr>
-        <w:rPr>
-          <w:rFonts w:ascii="Cambria" w:hAnsi="Cambria"/>
-          <w:b/>
-        </w:rPr>
-      </w:pPr>
-      <w:r>
-        <w:rPr>
-          <w:rFonts w:ascii="Cambria" w:hAnsi="Cambria"/>
-        </w:rPr>
-        <w:t>•</w:t>
-      </w:r>
-      <w:r>
-        <w:rPr>
-          <w:rFonts w:ascii="Cambria" w:hAnsi="Cambria"/>
-        </w:rPr>
-        <w:t xml:space="preserve"> </w:t>
-      </w:r>
-      <w:r>
-        <w:rPr>
-          <w:rFonts w:ascii="Cambria" w:hAnsi="Cambria"/>
-        </w:rPr>
-        <w:t xml:space="preserve">React Peer Moderator at </w:t>
+        <w:t xml:space="preserve"> (project ARA software stack to support modular hardware devices) and </w:t>
       </w:r>
       <w:proofErr w:type="spellStart"/>
       <w:r>
         <w:rPr>
           <w:rFonts w:ascii="Cambria" w:hAnsi="Cambria"/>
         </w:rPr>
-        <w:t>Udacity’s</w:t>
+        <w:t>fbtft</w:t>
       </w:r>
       <w:proofErr w:type="spellEnd"/>
       <w:r>
         <w:rPr>
           <w:rFonts w:ascii="Cambria" w:hAnsi="Cambria"/>
         </w:rPr>
-        <w:t xml:space="preserve"> React Nanodegree program.</w:t>
-      </w:r>
-    </w:p>
-    <w:p>
-      <w:pPr>
-        <w:ind w:left="720" w:hanging="720"/>
-        <w:rPr>
-          <w:rFonts w:ascii="Cambria" w:hAnsi="Cambria"/>
-        </w:rPr>
-      </w:pPr>
-      <w:r>
-        <w:rPr>
-          <w:rFonts w:ascii="Cambria" w:hAnsi="Cambria"/>
-        </w:rPr>
-        <w:t>•</w:t>
-      </w:r>
-      <w:r>
-        <w:rPr>
-          <w:rFonts w:ascii="Cambria" w:hAnsi="Cambria"/>
-        </w:rPr>
-        <w:t xml:space="preserve"> Member of organizing committee </w:t>
-      </w:r>
-      <w:r>
-        <w:rPr>
-          <w:rFonts w:ascii="Cambria" w:hAnsi="Cambria"/>
-        </w:rPr>
-        <w:t xml:space="preserve">of </w:t>
-      </w:r>
-      <w:r>
-        <w:rPr>
-          <w:rFonts w:ascii="Cambria" w:hAnsi="Cambria"/>
-        </w:rPr>
-        <w:t>NIMUN</w:t>
-      </w:r>
-    </w:p>
-    <w:p>
-      <w:pPr>
-        <w:ind w:left="720" w:hanging="720"/>
-        <w:rPr>
-          <w:rFonts w:ascii="Cambria" w:hAnsi="Cambria"/>
-        </w:rPr>
-      </w:pPr>
-      <w:r>
-        <w:rPr>
-          <w:rFonts w:ascii="Cambria" w:hAnsi="Cambria"/>
-        </w:rPr>
-        <w:t>•</w:t>
-      </w:r>
-      <w:r>
-        <w:rPr>
-          <w:rFonts w:ascii="Cambria" w:hAnsi="Cambria"/>
-        </w:rPr>
-        <w:t xml:space="preserve"> </w:t>
-      </w:r>
-      <w:r>
-        <w:rPr>
-          <w:rFonts w:ascii="Cambria" w:hAnsi="Cambria"/>
-        </w:rPr>
-        <w:t xml:space="preserve">Member of organizing committee </w:t>
-      </w:r>
-      <w:r>
-        <w:rPr>
-          <w:rFonts w:ascii="Cambria" w:hAnsi="Cambria"/>
-        </w:rPr>
-        <w:t xml:space="preserve">of </w:t>
-      </w:r>
-      <w:proofErr w:type="spellStart"/>
-      <w:r>
-        <w:rPr>
-          <w:rFonts w:ascii="Cambria" w:hAnsi="Cambria"/>
-        </w:rPr>
-        <w:t>Exylent</w:t>
-      </w:r>
-      <w:proofErr w:type="spellEnd"/>
-      <w:r>
-        <w:rPr>
-          <w:rFonts w:ascii="Cambria" w:hAnsi="Cambria"/>
-        </w:rPr>
-        <w:t xml:space="preserve"> </w:t>
-      </w:r>
-      <w:r>
-        <w:rPr>
-          <w:rFonts w:ascii="Cambria" w:hAnsi="Cambria"/>
-        </w:rPr>
-        <w:t xml:space="preserve">national </w:t>
-      </w:r>
-      <w:r>
-        <w:rPr>
-          <w:rFonts w:ascii="Cambria" w:hAnsi="Cambria"/>
-        </w:rPr>
-        <w:t>robotics workshop</w:t>
-      </w:r>
-      <w:r>
-        <w:rPr>
-          <w:rFonts w:ascii="Cambria" w:hAnsi="Cambria"/>
-        </w:rPr>
-        <w:t xml:space="preserve"> for under 18 students</w:t>
-      </w:r>
-    </w:p>
-    <w:p>
-      <w:pPr>
-        <w:ind w:left="720" w:hanging="720"/>
-        <w:rPr>
-          <w:rFonts w:ascii="Cambria" w:hAnsi="Cambria"/>
-        </w:rPr>
-      </w:pPr>
-      <w:r>
-        <w:rPr>
-          <w:rFonts w:ascii="Cambria" w:hAnsi="Cambria"/>
-        </w:rPr>
-        <w:t>•</w:t>
-      </w:r>
-      <w:r>
-        <w:rPr>
-          <w:rFonts w:ascii="Cambria" w:hAnsi="Cambria"/>
-        </w:rPr>
-        <w:t xml:space="preserve"> </w:t>
-      </w:r>
-      <w:r>
-        <w:rPr>
-          <w:rFonts w:ascii="Cambria" w:hAnsi="Cambria"/>
-        </w:rPr>
-        <w:t xml:space="preserve">30+ hours of community service in NUST Community service </w:t>
-      </w:r>
-      <w:r>
-        <w:rPr>
-          <w:rFonts w:ascii="Cambria" w:hAnsi="Cambria"/>
-        </w:rPr>
-        <w:t>club</w:t>
-      </w:r>
-      <w:r>
-        <w:rPr>
-          <w:rFonts w:ascii="Cambria" w:hAnsi="Cambria"/>
-        </w:rPr>
-        <w:t>.</w:t>
-      </w:r>
-    </w:p>
-    <w:p>
-      <w:pPr>
-        <w:ind w:left="720" w:hanging="720"/>
-        <w:rPr>
-          <w:rFonts w:ascii="Cambria" w:hAnsi="Cambria"/>
-        </w:rPr>
-      </w:pPr>
-    </w:p>
-    <w:p>
-      <w:pPr>
-        <w:ind w:left="720" w:hanging="720"/>
-        <w:rPr>
-          <w:rFonts w:ascii="Cambria" w:hAnsi="Cambria"/>
-          <w:b/>
-        </w:rPr>
-      </w:pPr>
-      <w:r>
-        <w:rPr>
-          <w:rFonts w:ascii="Cambria" w:hAnsi="Cambria"/>
-          <w:b/>
-        </w:rPr>
-        <w:t>Open Source Contributions:</w:t>
+        <w:t xml:space="preserve"> (TFT LCD display module). Other six are refactoring in other areas.</w:t>
       </w:r>
     </w:p>
     <w:p>
@@ -4010,79 +3900,7 @@
           <w:rFonts w:ascii="Cambria" w:hAnsi="Cambria"/>
         </w:rPr>
       </w:pPr>
-      <w:r>
-        <w:rPr>
-          <w:rFonts w:ascii="Cambria" w:hAnsi="Cambria"/>
-        </w:rPr>
-        <w:t>•</w:t>
-      </w:r>
-      <w:r>
-        <w:rPr>
-          <w:rFonts w:ascii="Cambria" w:hAnsi="Cambria"/>
-        </w:rPr>
-        <w:t xml:space="preserve"> </w:t>
-      </w:r>
-      <w:r>
-        <w:rPr>
-          <w:rFonts w:ascii="Cambria" w:hAnsi="Cambria"/>
-        </w:rPr>
-        <w:t>8 comm</w:t>
-      </w:r>
-      <w:r>
-        <w:rPr>
-          <w:rFonts w:ascii="Cambria" w:hAnsi="Cambria"/>
-        </w:rPr>
-        <w:t xml:space="preserve">its in Drivers/Staging area of </w:t>
-      </w:r>
-      <w:r>
-        <w:rPr>
-          <w:rFonts w:ascii="Cambria" w:hAnsi="Cambria"/>
-        </w:rPr>
-        <w:t>Stable Linux Kernel 4.11</w:t>
-      </w:r>
-      <w:r>
-        <w:rPr>
-          <w:rFonts w:ascii="Cambria" w:hAnsi="Cambria"/>
-        </w:rPr>
-        <w:t xml:space="preserve">. Two of those are minor improvements in </w:t>
-      </w:r>
-      <w:proofErr w:type="spellStart"/>
-      <w:r>
-        <w:rPr>
-          <w:rFonts w:ascii="Cambria" w:hAnsi="Cambria"/>
-        </w:rPr>
-        <w:t>greybus</w:t>
-      </w:r>
-      <w:proofErr w:type="spellEnd"/>
-      <w:r>
-        <w:rPr>
-          <w:rFonts w:ascii="Cambria" w:hAnsi="Cambria"/>
-        </w:rPr>
-        <w:t xml:space="preserve"> (project ARA software stack to support modular hardware devices) and </w:t>
-      </w:r>
-      <w:proofErr w:type="spellStart"/>
-      <w:r>
-        <w:rPr>
-          <w:rFonts w:ascii="Cambria" w:hAnsi="Cambria"/>
-        </w:rPr>
-        <w:t>fbtft</w:t>
-      </w:r>
-      <w:proofErr w:type="spellEnd"/>
-      <w:r>
-        <w:rPr>
-          <w:rFonts w:ascii="Cambria" w:hAnsi="Cambria"/>
-        </w:rPr>
-        <w:t xml:space="preserve"> (TFT LCD display module). Other six are refactoring in other areas.</w:t>
-      </w:r>
-    </w:p>
-    <w:p>
-      <w:pPr>
-        <w:ind w:left="180" w:hanging="180"/>
-        <w:rPr>
-          <w:rFonts w:ascii="Cambria" w:hAnsi="Cambria"/>
-        </w:rPr>
-      </w:pPr>
-      <w:hyperlink r:id="rId20" w:history="1">
+      <w:hyperlink r:id="rId21" w:history="1">
         <w:r>
           <w:rPr>
             <w:rStyle w:val="Hyperlink"/>
@@ -4117,7 +3935,7 @@
         </w:rPr>
         <w:t xml:space="preserve"> </w:t>
       </w:r>
-      <w:hyperlink r:id="rId21" w:history="1">
+      <w:hyperlink r:id="rId22" w:history="1">
         <w:r>
           <w:rPr>
             <w:rStyle w:val="Hyperlink"/>
@@ -4166,6 +3984,12 @@
         <w:rPr>
           <w:rFonts w:ascii="Cambria" w:hAnsi="Cambria"/>
         </w:rPr>
+        <w:t xml:space="preserve">Full Stack </w:t>
+      </w:r>
+      <w:r>
+        <w:rPr>
+          <w:rFonts w:ascii="Cambria" w:hAnsi="Cambria"/>
+        </w:rPr>
         <w:t>Sof</w:t>
       </w:r>
       <w:r>
@@ -4217,6 +4041,8 @@
         </w:rPr>
         <w:t>DApps</w:t>
       </w:r>
+      <w:bookmarkStart w:id="0" w:name="_GoBack"/>
+      <w:bookmarkEnd w:id="0"/>
       <w:proofErr w:type="spellEnd"/>
       <w:r>
         <w:rPr>
@@ -4224,33 +4050,101 @@
         </w:rPr>
         <w:t xml:space="preserve">, </w:t>
       </w:r>
-      <w:proofErr w:type="spellStart"/>
       <w:r>
         <w:rPr>
           <w:rFonts w:ascii="Cambria" w:hAnsi="Cambria"/>
         </w:rPr>
         <w:t>blockchain</w:t>
       </w:r>
-      <w:proofErr w:type="spellEnd"/>
+      <w:r>
+        <w:rPr>
+          <w:rFonts w:ascii="Cambria" w:hAnsi="Cambria"/>
+        </w:rPr>
+        <w:t xml:space="preserve"> etc</w:t>
+      </w:r>
+      <w:r>
+        <w:rPr>
+          <w:rFonts w:ascii="Cambria" w:hAnsi="Cambria"/>
+        </w:rPr>
+        <w:t>.</w:t>
+      </w:r>
+      <w:r>
+        <w:rPr>
+          <w:rFonts w:ascii="Cambria" w:hAnsi="Cambria"/>
+        </w:rPr>
+        <w:t>)</w:t>
+      </w:r>
+      <w:r>
+        <w:rPr>
+          <w:rFonts w:ascii="Cambria" w:hAnsi="Cambria"/>
+        </w:rPr>
+        <w:t>,</w:t>
+      </w:r>
       <w:r>
         <w:rPr>
           <w:rFonts w:ascii="Cambria" w:hAnsi="Cambria"/>
         </w:rPr>
         <w:t xml:space="preserve"> </w:t>
       </w:r>
-      <w:proofErr w:type="spellStart"/>
-      <w:r>
-        <w:rPr>
-          <w:rFonts w:ascii="Cambria" w:hAnsi="Cambria"/>
-        </w:rPr>
-        <w:t>etc</w:t>
-      </w:r>
-      <w:proofErr w:type="spellEnd"/>
-      <w:r>
-        <w:rPr>
-          <w:rFonts w:ascii="Cambria" w:hAnsi="Cambria"/>
-        </w:rPr>
-        <w:t>)</w:t>
+      <w:r>
+        <w:rPr>
+          <w:rFonts w:ascii="Cambria" w:hAnsi="Cambria"/>
+        </w:rPr>
+        <w:t>Control Systems,</w:t>
+      </w:r>
+      <w:r>
+        <w:rPr>
+          <w:rFonts w:ascii="Cambria" w:hAnsi="Cambria"/>
+        </w:rPr>
+        <w:t xml:space="preserve"> </w:t>
+      </w:r>
+      <w:r>
+        <w:rPr>
+          <w:rFonts w:ascii="Cambria" w:hAnsi="Cambria"/>
+        </w:rPr>
+        <w:t>Embedded systems</w:t>
+      </w:r>
+      <w:r>
+        <w:rPr>
+          <w:rFonts w:ascii="Cambria" w:hAnsi="Cambria"/>
+        </w:rPr>
+        <w:t xml:space="preserve">, </w:t>
+      </w:r>
+      <w:r>
+        <w:rPr>
+          <w:rFonts w:ascii="Cambria" w:hAnsi="Cambria"/>
+        </w:rPr>
+        <w:t xml:space="preserve">Computer Networks, </w:t>
+      </w:r>
+      <w:r>
+        <w:rPr>
+          <w:rFonts w:ascii="Cambria" w:hAnsi="Cambria"/>
+        </w:rPr>
+        <w:t>A</w:t>
+      </w:r>
+      <w:r>
+        <w:rPr>
+          <w:rFonts w:ascii="Cambria" w:hAnsi="Cambria"/>
+        </w:rPr>
+        <w:t>I</w:t>
+      </w:r>
+      <w:r>
+        <w:rPr>
+          <w:rFonts w:ascii="Cambria" w:hAnsi="Cambria"/>
+        </w:rPr>
+        <w:t xml:space="preserve">, Machine Learning, </w:t>
+      </w:r>
+      <w:r>
+        <w:rPr>
+          <w:rFonts w:ascii="Cambria" w:hAnsi="Cambria"/>
+        </w:rPr>
+        <w:t>Simultaneous Localization And Mapping o</w:t>
+      </w:r>
+      <w:r>
+        <w:rPr>
+          <w:rFonts w:ascii="Cambria" w:hAnsi="Cambria"/>
+        </w:rPr>
+        <w:t>f mobile robots</w:t>
       </w:r>
       <w:r>
         <w:rPr>
@@ -4268,7 +4162,19 @@
         <w:rPr>
           <w:rFonts w:ascii="Cambria" w:hAnsi="Cambria"/>
         </w:rPr>
-        <w:t>Control Systems,</w:t>
+        <w:t xml:space="preserve">Web Development, </w:t>
+      </w:r>
+      <w:r>
+        <w:rPr>
+          <w:rFonts w:ascii="Cambria" w:hAnsi="Cambria"/>
+        </w:rPr>
+        <w:t>H</w:t>
+      </w:r>
+      <w:r>
+        <w:rPr>
+          <w:rFonts w:ascii="Cambria" w:hAnsi="Cambria"/>
+        </w:rPr>
+        <w:t>acking and</w:t>
       </w:r>
       <w:r>
         <w:rPr>
@@ -4280,49 +4186,20 @@
         <w:rPr>
           <w:rFonts w:ascii="Cambria" w:hAnsi="Cambria"/>
         </w:rPr>
-        <w:t>Embedded systems</w:t>
-      </w:r>
-      <w:r>
-        <w:rPr>
-          <w:rFonts w:ascii="Cambria" w:hAnsi="Cambria"/>
-        </w:rPr>
-        <w:t xml:space="preserve">, </w:t>
-      </w:r>
-      <w:r>
-        <w:rPr>
-          <w:rFonts w:ascii="Cambria" w:hAnsi="Cambria"/>
-        </w:rPr>
-        <w:t xml:space="preserve">Computer Networks, </w:t>
-      </w:r>
-      <w:r>
-        <w:rPr>
-          <w:rFonts w:ascii="Cambria" w:hAnsi="Cambria"/>
-        </w:rPr>
-        <w:t>A</w:t>
-      </w:r>
-      <w:r>
-        <w:rPr>
-          <w:rFonts w:ascii="Cambria" w:hAnsi="Cambria"/>
-        </w:rPr>
-        <w:t>I</w:t>
-      </w:r>
-      <w:r>
-        <w:rPr>
-          <w:rFonts w:ascii="Cambria" w:hAnsi="Cambria"/>
-        </w:rPr>
-        <w:t xml:space="preserve">, Machine Learning, </w:t>
-      </w:r>
-      <w:r>
-        <w:rPr>
-          <w:rFonts w:ascii="Cambria" w:hAnsi="Cambria"/>
-        </w:rPr>
-        <w:t>Simultaneous Localization And Mapping o</w:t>
-      </w:r>
-      <w:r>
-        <w:rPr>
-          <w:rFonts w:ascii="Cambria" w:hAnsi="Cambria"/>
-        </w:rPr>
-        <w:t>f mobile robots</w:t>
+        <w:t xml:space="preserve">Penetration </w:t>
+      </w:r>
+      <w:proofErr w:type="gramStart"/>
+      <w:r>
+        <w:rPr>
+          <w:rFonts w:ascii="Cambria" w:hAnsi="Cambria"/>
+        </w:rPr>
+        <w:t>Testing</w:t>
+      </w:r>
+      <w:r>
+        <w:rPr>
+          <w:rFonts w:ascii="Cambria" w:hAnsi="Cambria"/>
+        </w:rPr>
+        <w:t xml:space="preserve"> </w:t>
       </w:r>
       <w:r>
         <w:rPr>
@@ -4330,54 +4207,7 @@
         </w:rPr>
         <w:t>,</w:t>
       </w:r>
-      <w:r>
-        <w:rPr>
-          <w:rFonts w:ascii="Cambria" w:hAnsi="Cambria"/>
-        </w:rPr>
-        <w:t xml:space="preserve"> </w:t>
-      </w:r>
-      <w:r>
-        <w:rPr>
-          <w:rFonts w:ascii="Cambria" w:hAnsi="Cambria"/>
-        </w:rPr>
-        <w:t xml:space="preserve">Web Development, </w:t>
-      </w:r>
-      <w:r>
-        <w:rPr>
-          <w:rFonts w:ascii="Cambria" w:hAnsi="Cambria"/>
-        </w:rPr>
-        <w:t>H</w:t>
-      </w:r>
-      <w:r>
-        <w:rPr>
-          <w:rFonts w:ascii="Cambria" w:hAnsi="Cambria"/>
-        </w:rPr>
-        <w:t>acking and</w:t>
-      </w:r>
-      <w:r>
-        <w:rPr>
-          <w:rFonts w:ascii="Cambria" w:hAnsi="Cambria"/>
-        </w:rPr>
-        <w:t xml:space="preserve"> </w:t>
-      </w:r>
-      <w:r>
-        <w:rPr>
-          <w:rFonts w:ascii="Cambria" w:hAnsi="Cambria"/>
-        </w:rPr>
-        <w:t>Penetration Testing</w:t>
-      </w:r>
-      <w:r>
-        <w:rPr>
-          <w:rFonts w:ascii="Cambria" w:hAnsi="Cambria"/>
-        </w:rPr>
-        <w:t xml:space="preserve"> </w:t>
-      </w:r>
-      <w:r>
-        <w:rPr>
-          <w:rFonts w:ascii="Cambria" w:hAnsi="Cambria"/>
-        </w:rPr>
-        <w:t>,</w:t>
-      </w:r>
+      <w:proofErr w:type="gramEnd"/>
       <w:r>
         <w:rPr>
           <w:rFonts w:ascii="Cambria" w:hAnsi="Cambria"/>
@@ -4510,7 +4340,7 @@
 </file>
 
 <file path=word/numbering.xml><?xml version="1.0" encoding="utf-8"?>
-<w:numbering xmlns:wpc="http://schemas.microsoft.com/office/word/2010/wordprocessingCanvas" xmlns:mc="http://schemas.openxmlformats.org/markup-compatibility/2006" xmlns:o="urn:schemas-microsoft-com:office:office" xmlns:r="http://schemas.openxmlformats.org/officeDocument/2006/relationships" xmlns:m="http://schemas.openxmlformats.org/officeDocument/2006/math" xmlns:v="urn:schemas-microsoft-com:vml" xmlns:wp14="http://schemas.microsoft.com/office/word/2010/wordprocessingDrawing" xmlns:wp="http://schemas.openxmlformats.org/drawingml/2006/wordprocessingDrawing" xmlns:w10="urn:schemas-microsoft-com:office:word" xmlns:w="http://schemas.openxmlformats.org/wordprocessingml/2006/main" xmlns:w14="http://schemas.microsoft.com/office/word/2010/wordml" xmlns:w15="http://schemas.microsoft.com/office/word/2012/wordml" xmlns:wpg="http://schemas.microsoft.com/office/word/2010/wordprocessingGroup" xmlns:wpi="http://schemas.microsoft.com/office/word/2010/wordprocessingInk" xmlns:wne="http://schemas.microsoft.com/office/word/2006/wordml" xmlns:wps="http://schemas.microsoft.com/office/word/2010/wordprocessingShape" mc:Ignorable="w14 w15 wp14">
+<w:numbering xmlns:wpc="http://schemas.microsoft.com/office/word/2010/wordprocessingCanvas" xmlns:cx="http://schemas.microsoft.com/office/drawing/2014/chartex" xmlns:cx1="http://schemas.microsoft.com/office/drawing/2015/9/8/chartex" xmlns:cx2="http://schemas.microsoft.com/office/drawing/2015/10/21/chartex" xmlns:cx3="http://schemas.microsoft.com/office/drawing/2016/5/9/chartex" xmlns:cx4="http://schemas.microsoft.com/office/drawing/2016/5/10/chartex" xmlns:cx5="http://schemas.microsoft.com/office/drawing/2016/5/11/chartex" xmlns:cx6="http://schemas.microsoft.com/office/drawing/2016/5/12/chartex" xmlns:cx7="http://schemas.microsoft.com/office/drawing/2016/5/13/chartex" xmlns:cx8="http://schemas.microsoft.com/office/drawing/2016/5/14/chartex" xmlns:mc="http://schemas.openxmlformats.org/markup-compatibility/2006" xmlns:aink="http://schemas.microsoft.com/office/drawing/2016/ink" xmlns:am3d="http://schemas.microsoft.com/office/drawing/2017/model3d" xmlns:o="urn:schemas-microsoft-com:office:office" xmlns:r="http://schemas.openxmlformats.org/officeDocument/2006/relationships" xmlns:m="http://schemas.openxmlformats.org/officeDocument/2006/math" xmlns:v="urn:schemas-microsoft-com:vml" xmlns:wp14="http://schemas.microsoft.com/office/word/2010/wordprocessingDrawing" xmlns:wp="http://schemas.openxmlformats.org/drawingml/2006/wordprocessingDrawing" xmlns:w10="urn:schemas-microsoft-com:office:word" xmlns:w="http://schemas.openxmlformats.org/wordprocessingml/2006/main" xmlns:w14="http://schemas.microsoft.com/office/word/2010/wordml" xmlns:w15="http://schemas.microsoft.com/office/word/2012/wordml" xmlns:w16cid="http://schemas.microsoft.com/office/word/2016/wordml/cid" xmlns:w16se="http://schemas.microsoft.com/office/word/2015/wordml/symex" xmlns:wpg="http://schemas.microsoft.com/office/word/2010/wordprocessingGroup" xmlns:wpi="http://schemas.microsoft.com/office/word/2010/wordprocessingInk" xmlns:wne="http://schemas.microsoft.com/office/word/2006/wordml" xmlns:wps="http://schemas.microsoft.com/office/word/2010/wordprocessingShape" mc:Ignorable="w14 w15 w16se w16cid wp14">
   <w:abstractNum w:abstractNumId="0" w15:restartNumberingAfterBreak="0">
     <w:nsid w:val="FFFFFFFE"/>
     <w:multiLevelType w:val="singleLevel"/>
@@ -7484,7 +7314,7 @@
 </file>
 
 <file path=word/styles.xml><?xml version="1.0" encoding="utf-8"?>
-<w:styles xmlns:mc="http://schemas.openxmlformats.org/markup-compatibility/2006" xmlns:r="http://schemas.openxmlformats.org/officeDocument/2006/relationships" xmlns:w="http://schemas.openxmlformats.org/wordprocessingml/2006/main" xmlns:w14="http://schemas.microsoft.com/office/word/2010/wordml" xmlns:w15="http://schemas.microsoft.com/office/word/2012/wordml" mc:Ignorable="w14 w15">
+<w:styles xmlns:mc="http://schemas.openxmlformats.org/markup-compatibility/2006" xmlns:r="http://schemas.openxmlformats.org/officeDocument/2006/relationships" xmlns:w="http://schemas.openxmlformats.org/wordprocessingml/2006/main" xmlns:w14="http://schemas.microsoft.com/office/word/2010/wordml" xmlns:w15="http://schemas.microsoft.com/office/word/2012/wordml" xmlns:w16cid="http://schemas.microsoft.com/office/word/2016/wordml/cid" xmlns:w16se="http://schemas.microsoft.com/office/word/2015/wordml/symex" mc:Ignorable="w14 w15 w16se w16cid">
   <w:docDefaults>
     <w:rPrDefault>
       <w:rPr>
@@ -7494,7 +7324,7 @@
     </w:rPrDefault>
     <w:pPrDefault/>
   </w:docDefaults>
-  <w:latentStyles w:defLockedState="0" w:defUIPriority="99" w:defSemiHidden="0" w:defUnhideWhenUsed="0" w:defQFormat="0" w:count="371">
+  <w:latentStyles w:defLockedState="0" w:defUIPriority="99" w:defSemiHidden="0" w:defUnhideWhenUsed="0" w:defQFormat="0" w:count="376">
     <w:lsdException w:name="Normal" w:uiPriority="0" w:qFormat="1"/>
     <w:lsdException w:name="heading 1" w:uiPriority="9" w:qFormat="1"/>
     <w:lsdException w:name="heading 2" w:semiHidden="1" w:uiPriority="9" w:unhideWhenUsed="1" w:qFormat="1"/>
@@ -7600,7 +7430,6 @@
     <w:lsdException w:name="HTML Sample" w:semiHidden="1" w:unhideWhenUsed="1"/>
     <w:lsdException w:name="HTML Typewriter" w:semiHidden="1" w:unhideWhenUsed="1"/>
     <w:lsdException w:name="HTML Variable" w:semiHidden="1" w:unhideWhenUsed="1"/>
-    <w:lsdException w:name="Normal Table" w:semiHidden="1" w:unhideWhenUsed="1"/>
     <w:lsdException w:name="annotation subject" w:semiHidden="1" w:unhideWhenUsed="1"/>
     <w:lsdException w:name="No List" w:semiHidden="1" w:unhideWhenUsed="1"/>
     <w:lsdException w:name="Outline List 1" w:semiHidden="1" w:unhideWhenUsed="1"/>
@@ -7643,11 +7472,8 @@
     <w:lsdException w:name="Table Contemporary" w:semiHidden="1" w:unhideWhenUsed="1"/>
     <w:lsdException w:name="Table Elegant" w:semiHidden="1" w:unhideWhenUsed="1"/>
     <w:lsdException w:name="Table Professional" w:semiHidden="1" w:unhideWhenUsed="1"/>
-    <w:lsdException w:name="Table Subtle 1" w:semiHidden="1" w:unhideWhenUsed="1"/>
     <w:lsdException w:name="Table Subtle 2" w:semiHidden="1" w:unhideWhenUsed="1"/>
     <w:lsdException w:name="Table Web 1" w:semiHidden="1" w:unhideWhenUsed="1"/>
-    <w:lsdException w:name="Table Web 2" w:semiHidden="1" w:unhideWhenUsed="1"/>
-    <w:lsdException w:name="Table Web 3" w:semiHidden="1" w:unhideWhenUsed="1"/>
     <w:lsdException w:name="Balloon Text" w:semiHidden="1" w:unhideWhenUsed="1"/>
     <w:lsdException w:name="Table Grid" w:uiPriority="59"/>
     <w:lsdException w:name="Table Theme" w:semiHidden="1" w:unhideWhenUsed="1"/>
@@ -7866,6 +7692,11 @@
     <w:lsdException w:name="List Table 5 Dark Accent 6" w:uiPriority="50"/>
     <w:lsdException w:name="List Table 6 Colorful Accent 6" w:uiPriority="51"/>
     <w:lsdException w:name="List Table 7 Colorful Accent 6" w:uiPriority="52"/>
+    <w:lsdException w:name="Mention" w:semiHidden="1" w:unhideWhenUsed="1"/>
+    <w:lsdException w:name="Smart Hyperlink" w:semiHidden="1" w:unhideWhenUsed="1"/>
+    <w:lsdException w:name="Hashtag" w:semiHidden="1" w:unhideWhenUsed="1"/>
+    <w:lsdException w:name="Unresolved Mention" w:semiHidden="1" w:unhideWhenUsed="1"/>
+    <w:lsdException w:name="Smart Link" w:semiHidden="1" w:unhideWhenUsed="1"/>
   </w:latentStyles>
   <w:style w:type="paragraph" w:default="1" w:styleId="Normal">
     <w:name w:val="Normal"/>
@@ -8270,7 +8101,7 @@
 </file>
 
 <file path=customXml/itemProps1.xml><?xml version="1.0" encoding="utf-8"?>
-<ds:datastoreItem xmlns:ds="http://schemas.openxmlformats.org/officeDocument/2006/customXml" ds:itemID="{A556FC11-7D84-40B5-8EB0-B959E7377782}">
+<ds:datastoreItem xmlns:ds="http://schemas.openxmlformats.org/officeDocument/2006/customXml" ds:itemID="{7BFF0998-262F-4937-97B8-7124BF5B1AFA}">
   <ds:schemaRefs>
     <ds:schemaRef ds:uri="http://schemas.openxmlformats.org/officeDocument/2006/bibliography"/>
   </ds:schemaRefs>

</xml_diff>